<commit_message>
Presentation and CheatSheet, ausführbare Dateien
</commit_message>
<xml_diff>
--- a/CheatSheet_und_Aufgaben.docx
+++ b/CheatSheet_und_Aufgaben.docx
@@ -1,6 +1,6 @@
 
 <file path=word/document.xml><?xml version="1.0" encoding="utf-8"?>
-<w:document xmlns:wpc="http://schemas.microsoft.com/office/word/2010/wordprocessingCanvas" xmlns:cx="http://schemas.microsoft.com/office/drawing/2014/chartex" xmlns:cx1="http://schemas.microsoft.com/office/drawing/2015/9/8/chartex" xmlns:cx2="http://schemas.microsoft.com/office/drawing/2015/10/21/chartex" xmlns:mc="http://schemas.openxmlformats.org/markup-compatibility/2006" xmlns:o="urn:schemas-microsoft-com:office:office" xmlns:r="http://schemas.openxmlformats.org/officeDocument/2006/relationships" xmlns:m="http://schemas.openxmlformats.org/officeDocument/2006/math" xmlns:v="urn:schemas-microsoft-com:vml" xmlns:wp14="http://schemas.microsoft.com/office/word/2010/wordprocessingDrawing" xmlns:wp="http://schemas.openxmlformats.org/drawingml/2006/wordprocessingDrawing" xmlns:w10="urn:schemas-microsoft-com:office:word" xmlns:w="http://schemas.openxmlformats.org/wordprocessingml/2006/main" xmlns:w14="http://schemas.microsoft.com/office/word/2010/wordml" xmlns:w15="http://schemas.microsoft.com/office/word/2012/wordml" xmlns:w16se="http://schemas.microsoft.com/office/word/2015/wordml/symex" xmlns:wpg="http://schemas.microsoft.com/office/word/2010/wordprocessingGroup" xmlns:wpi="http://schemas.microsoft.com/office/word/2010/wordprocessingInk" xmlns:wne="http://schemas.microsoft.com/office/word/2006/wordml" xmlns:wps="http://schemas.microsoft.com/office/word/2010/wordprocessingShape" mc:Ignorable="w14 w15 w16se wp14">
+<w:document xmlns:wpc="http://schemas.microsoft.com/office/word/2010/wordprocessingCanvas" xmlns:mo="http://schemas.microsoft.com/office/mac/office/2008/main" xmlns:mc="http://schemas.openxmlformats.org/markup-compatibility/2006" xmlns:mv="urn:schemas-microsoft-com:mac:vml" xmlns:o="urn:schemas-microsoft-com:office:office" xmlns:r="http://schemas.openxmlformats.org/officeDocument/2006/relationships" xmlns:m="http://schemas.openxmlformats.org/officeDocument/2006/math" xmlns:v="urn:schemas-microsoft-com:vml" xmlns:wp14="http://schemas.microsoft.com/office/word/2010/wordprocessingDrawing" xmlns:wp="http://schemas.openxmlformats.org/drawingml/2006/wordprocessingDrawing" xmlns:w10="urn:schemas-microsoft-com:office:word" xmlns:w="http://schemas.openxmlformats.org/wordprocessingml/2006/main" xmlns:w14="http://schemas.microsoft.com/office/word/2010/wordml" xmlns:w15="http://schemas.microsoft.com/office/word/2012/wordml" xmlns:wpg="http://schemas.microsoft.com/office/word/2010/wordprocessingGroup" xmlns:wpi="http://schemas.microsoft.com/office/word/2010/wordprocessingInk" xmlns:wne="http://schemas.microsoft.com/office/word/2006/wordml" xmlns:wps="http://schemas.microsoft.com/office/word/2010/wordprocessingShape" mc:Ignorable="w14 w15 wp14">
   <w:body>
     <w:p>
       <w:pPr>
@@ -10,21 +10,12 @@
           <w:u w:val="dotted"/>
         </w:rPr>
       </w:pPr>
-      <w:proofErr w:type="spellStart"/>
       <w:r>
         <w:rPr>
           <w:sz w:val="40"/>
           <w:u w:val="dotted"/>
         </w:rPr>
-        <w:t>CheatSheet</w:t>
-      </w:r>
-      <w:proofErr w:type="spellEnd"/>
-      <w:r>
-        <w:rPr>
-          <w:sz w:val="40"/>
-          <w:u w:val="dotted"/>
-        </w:rPr>
-        <w:t xml:space="preserve"> 3D Spieleprogrammierung mit JAVA</w:t>
+        <w:t>CheatSheet 3D Spieleprogrammierung mit JAVA</w:t>
       </w:r>
     </w:p>
     <w:p>
@@ -57,7 +48,7 @@
         <mc:AlternateContent>
           <mc:Choice Requires="wps">
             <w:drawing>
-              <wp:anchor distT="0" distB="0" distL="114300" distR="114300" simplePos="0" relativeHeight="251660288" behindDoc="0" locked="0" layoutInCell="1" allowOverlap="1" wp14:anchorId="469DC1A2" wp14:editId="2D1A3FA4">
+              <wp:anchor distT="0" distB="0" distL="114300" distR="114300" simplePos="0" relativeHeight="251660288" behindDoc="0" locked="0" layoutInCell="1" allowOverlap="1" wp14:anchorId="51B5919C" wp14:editId="3D9FFD77">
                 <wp:simplePos x="0" y="0"/>
                 <wp:positionH relativeFrom="column">
                   <wp:posOffset>219557</wp:posOffset>
@@ -165,7 +156,7 @@
               </wp:anchor>
             </w:drawing>
           </mc:Choice>
-          <mc:Fallback>
+          <mc:Fallback xmlns:w16se="http://schemas.microsoft.com/office/word/2015/wordml/symex" xmlns:cx2="http://schemas.microsoft.com/office/drawing/2015/10/21/chartex" xmlns:cx1="http://schemas.microsoft.com/office/drawing/2015/9/8/chartex" xmlns:cx="http://schemas.microsoft.com/office/drawing/2014/chartex">
             <w:pict>
               <v:roundrect w14:anchorId="469DC1A2" id="Abgerundetes Rechteck 3" o:spid="_x0000_s1026" style="position:absolute;margin-left:17.3pt;margin-top:13.75pt;width:408.4pt;height:176.3pt;z-index:251660288;visibility:visible;mso-wrap-style:square;mso-width-percent:0;mso-height-percent:0;mso-wrap-distance-left:9pt;mso-wrap-distance-top:0;mso-wrap-distance-right:9pt;mso-wrap-distance-bottom:0;mso-position-horizontal:absolute;mso-position-horizontal-relative:text;mso-position-vertical:absolute;mso-position-vertical-relative:text;mso-width-percent:0;mso-height-percent:0;mso-width-relative:margin;mso-height-relative:margin;v-text-anchor:middle" arcsize="10923f" o:gfxdata="UEsDBBQABgAIAAAAIQC2gziS/gAAAOEBAAATAAAAW0NvbnRlbnRfVHlwZXNdLnhtbJSRQU7DMBBF&#10;90jcwfIWJU67QAgl6YK0S0CoHGBkTxKLZGx5TGhvj5O2G0SRWNoz/78nu9wcxkFMGNg6quQqL6RA&#10;0s5Y6ir5vt9lD1JwBDIwOMJKHpHlpr69KfdHjyxSmriSfYz+USnWPY7AufNIadK6MEJMx9ApD/oD&#10;OlTrorhX2lFEilmcO2RdNtjC5xDF9pCuTyYBB5bi6bQ4syoJ3g9WQ0ymaiLzg5KdCXlKLjvcW893&#10;SUOqXwnz5DrgnHtJTxOsQfEKIT7DmDSUCaxw7Rqn8787ZsmRM9e2VmPeBN4uqYvTtW7jvijg9N/y&#10;JsXecLq0q+WD6m8AAAD//wMAUEsDBBQABgAIAAAAIQA4/SH/1gAAAJQBAAALAAAAX3JlbHMvLnJl&#10;bHOkkMFqwzAMhu+DvYPRfXGawxijTi+j0GvpHsDYimMaW0Yy2fr2M4PBMnrbUb/Q94l/f/hMi1qR&#10;JVI2sOt6UJgd+ZiDgffL8ekFlFSbvV0oo4EbChzGx4f9GRdb25HMsYhqlCwG5lrLq9biZkxWOiqY&#10;22YiTra2kYMu1l1tQD30/bPm3wwYN0x18gb45AdQl1tp5j/sFB2T0FQ7R0nTNEV3j6o9feQzro1i&#10;OWA14Fm+Q8a1a8+Bvu/d/dMb2JY5uiPbhG/ktn4cqGU/er3pcvwCAAD//wMAUEsDBBQABgAIAAAA&#10;IQAR+L//sAIAAMkFAAAOAAAAZHJzL2Uyb0RvYy54bWysVMFu2zAMvQ/YPwi6r7bTpM2COkXQosOA&#10;ri3aDj0rshQbk0RNUuJkX19KdtysC3YYdpFFkXwkn0leXG61IhvhfAOmpMVJTokwHKrGrEr6/fnm&#10;05QSH5ipmAIjSroTnl7OP364aO1MjKAGVQlHEMT4WWtLWodgZ1nmeS008ydghUGlBKdZQNGtssqx&#10;FtG1ykZ5fpa14CrrgAvv8fW6U9J5wpdS8HAvpReBqJJibiGdLp3LeGbzCzZbOWbrhvdpsH/IQrPG&#10;YNAB6poFRtau+QNKN9yBBxlOOOgMpGy4SDVgNUX+rpqnmlmRakFyvB1o8v8Plt9tHhxpqpKeUmKY&#10;xl+0WK6EW5tKBOHJo+B1EPwHOY1UtdbP0OPJPrhe8niNdW+l0/GLFZFtonc30Cu2gXB8nBTTs+lk&#10;QglH3Wh0Oj3PxxE1e3O3zocvAjSJl5I6wDwwhZC4ZZtbHzr7vV0M6UE11U2jVBJi44gr5ciG4S9n&#10;nAsTJsldrfU3qLr380mep5+PsVOvRZeUyW9oykRMAxG9CxxfskhDV3i6hZ0S0U6ZRyGRSyx1lCIO&#10;yIfJFJ2qZpXonmMqx3NJgBFZYvwBuwc4VmjR09nbR1eRhmBwzv+WWFfi4JEigwmDs24MuGMAKgyR&#10;O/s9SR01kaWwXW4RP16XUO2w6Rx00+gtv2nwd98yHx6Yw/HDQcWVEu7xkArakkJ/o6QG9+vYe7TH&#10;qUAtJS2Oc0n9zzVzghL11eC8fC7G4zj/SRhPzkcouEPN8lBj1voKsH0KXF6Wp2u0D2p/lQ70C26e&#10;RYyKKmY4xi4pD24vXIVuzeDu4mKxSGY485aFW/NkeQSPBMdOft6+MGf7ng84LnewH302e9f1nW30&#10;NLBYB5BNGok3XnvqcV+kfu53W1xIh3KyetvA81cAAAD//wMAUEsDBBQABgAIAAAAIQDmQoBz2gAA&#10;AAkBAAAPAAAAZHJzL2Rvd25yZXYueG1sTI9BToRAEEX3Jt6hUybunAaEkSDNxJiMOxeOHqCAEoh0&#10;NeluZvD2litdVt7P/6/qw2ZndSYfJscG0l0Cirhz/cSDgY/3410JKkTkHmfHZOCbAhya66saq95d&#10;+I3OpzgoKeFQoYExxqXSOnQjWQw7txAL+3TeYpTTD7r3eJFyO+ssSfba4sSyMOJCzyN1X6fVGiC3&#10;emx9V0zZsQxL3vLLa8bG3N5sT4+gIm3xLwy/+qIOjTi1buU+qNnAfb6XpIHsoQAlvCzSHFQroExS&#10;0E2t/3/Q/AAAAP//AwBQSwECLQAUAAYACAAAACEAtoM4kv4AAADhAQAAEwAAAAAAAAAAAAAAAAAA&#10;AAAAW0NvbnRlbnRfVHlwZXNdLnhtbFBLAQItABQABgAIAAAAIQA4/SH/1gAAAJQBAAALAAAAAAAA&#10;AAAAAAAAAC8BAABfcmVscy8ucmVsc1BLAQItABQABgAIAAAAIQAR+L//sAIAAMkFAAAOAAAAAAAA&#10;AAAAAAAAAC4CAABkcnMvZTJvRG9jLnhtbFBLAQItABQABgAIAAAAIQDmQoBz2gAAAAkBAAAPAAAA&#10;AAAAAAAAAAAAAAoFAABkcnMvZG93bnJldi54bWxQSwUGAAAAAAQABADzAAAAEQYAAAAA&#10;" fillcolor="#2f5496 [2408]" stroked="f" strokeweight="1pt">
                 <v:stroke joinstyle="miter"/>
@@ -225,7 +216,7 @@
         <mc:AlternateContent>
           <mc:Choice Requires="wps">
             <w:drawing>
-              <wp:anchor distT="0" distB="0" distL="114300" distR="114300" simplePos="0" relativeHeight="251659264" behindDoc="0" locked="0" layoutInCell="1" allowOverlap="1" wp14:anchorId="77386BEC" wp14:editId="4A913FA2">
+              <wp:anchor distT="0" distB="0" distL="114300" distR="114300" simplePos="0" relativeHeight="251659264" behindDoc="0" locked="0" layoutInCell="1" allowOverlap="1" wp14:anchorId="3DCB985F" wp14:editId="46A13BB2">
                 <wp:simplePos x="0" y="0"/>
                 <wp:positionH relativeFrom="margin">
                   <wp:posOffset>14605</wp:posOffset>
@@ -304,7 +295,7 @@
               </wp:anchor>
             </w:drawing>
           </mc:Choice>
-          <mc:Fallback>
+          <mc:Fallback xmlns:w16se="http://schemas.microsoft.com/office/word/2015/wordml/symex" xmlns:cx2="http://schemas.microsoft.com/office/drawing/2015/10/21/chartex" xmlns:cx1="http://schemas.microsoft.com/office/drawing/2015/9/8/chartex" xmlns:cx="http://schemas.microsoft.com/office/drawing/2014/chartex">
             <w:pict>
               <v:rect w14:anchorId="77386BEC" id="Rechteck 2" o:spid="_x0000_s1027" style="position:absolute;margin-left:1.15pt;margin-top:1.3pt;width:451.4pt;height:640.55pt;z-index:251659264;visibility:visible;mso-wrap-style:square;mso-width-percent:0;mso-height-percent:0;mso-wrap-distance-left:9pt;mso-wrap-distance-top:0;mso-wrap-distance-right:9pt;mso-wrap-distance-bottom:0;mso-position-horizontal:absolute;mso-position-horizontal-relative:margin;mso-position-vertical:absolute;mso-position-vertical-relative:text;mso-width-percent:0;mso-height-percent:0;mso-width-relative:margin;mso-height-relative:margin;v-text-anchor:middle" o:gfxdata="UEsDBBQABgAIAAAAIQC2gziS/gAAAOEBAAATAAAAW0NvbnRlbnRfVHlwZXNdLnhtbJSRQU7DMBBF&#10;90jcwfIWJU67QAgl6YK0S0CoHGBkTxKLZGx5TGhvj5O2G0SRWNoz/78nu9wcxkFMGNg6quQqL6RA&#10;0s5Y6ir5vt9lD1JwBDIwOMJKHpHlpr69KfdHjyxSmriSfYz+USnWPY7AufNIadK6MEJMx9ApD/oD&#10;OlTrorhX2lFEilmcO2RdNtjC5xDF9pCuTyYBB5bi6bQ4syoJ3g9WQ0ymaiLzg5KdCXlKLjvcW893&#10;SUOqXwnz5DrgnHtJTxOsQfEKIT7DmDSUCaxw7Rqn8787ZsmRM9e2VmPeBN4uqYvTtW7jvijg9N/y&#10;JsXecLq0q+WD6m8AAAD//wMAUEsDBBQABgAIAAAAIQA4/SH/1gAAAJQBAAALAAAAX3JlbHMvLnJl&#10;bHOkkMFqwzAMhu+DvYPRfXGawxijTi+j0GvpHsDYimMaW0Yy2fr2M4PBMnrbUb/Q94l/f/hMi1qR&#10;JVI2sOt6UJgd+ZiDgffL8ekFlFSbvV0oo4EbChzGx4f9GRdb25HMsYhqlCwG5lrLq9biZkxWOiqY&#10;22YiTra2kYMu1l1tQD30/bPm3wwYN0x18gb45AdQl1tp5j/sFB2T0FQ7R0nTNEV3j6o9feQzro1i&#10;OWA14Fm+Q8a1a8+Bvu/d/dMb2JY5uiPbhG/ktn4cqGU/er3pcvwCAAD//wMAUEsDBBQABgAIAAAA&#10;IQA0NT2zrgIAAN8FAAAOAAAAZHJzL2Uyb0RvYy54bWysVFFP2zAQfp+0/2D5fSQNsLKKFFUgpkkM&#10;EDDx7Do2iWb7PNtt0/36ne00FIY2adpLYp/vvvv8+e5Oz3qtyFo434Gp6eSgpEQYDk1nnmr67eHy&#10;wwklPjDTMAVG1HQrPD2bv393urEzUUELqhGOIIjxs42taRuCnRWF563QzB+AFQYPJTjNAm7dU9E4&#10;tkF0rYqqLD8WG3CNdcCF92i9yId0nvClFDzcSOlFIKqmyC2kr0vfZfwW81M2e3LMth0faLB/YKFZ&#10;ZzDpCHXBAiMr1/0GpTvuwIMMBxx0AVJ2XKQ74G0m5avb3LfMinQXFMfbUSb//2D59frWka6paUWJ&#10;YRqf6E7wNgj+nVRRnY31M3S6t7du2Hlcxqv20un4x0uQPim6HRUVfSAcjcfTw2p6gsJzPDuZHB6X&#10;5TSiFs/h1vnwWYAmcVFTh0+WlGTrKx+y684lZvOguuayUyptYpmIc+XImuEDh36SQtVKf4Um2zBj&#10;OTwzmrEYXpmRSSq2iJJ4vUigTExjICbMXLJFpNIaCEaJsihpFbZKxChl7oREaVGGKtEa82QKjHNh&#10;QmbsW9aIvzFLgBFZIpsRewB4qcQOO3Me/GNoJj4Gl38iloPHiJQZTBiDdWfAvQWg8FZD5uyPwu5J&#10;E5ehX/ap7JJntCyh2WIpOsg96i2/7LAirpgPt8xhU2IV4aAJN/iRCjY1hWFFSQvu51v26I+9gqeU&#10;bLDJa+p/rJgTlKgvBrvo0+ToKE6FtDk6nla4cfsny/0Ts9LngGU2wZFmeVpG/6B2S+lAP+I8WsSs&#10;eMQMx9w15cHtNuchDx+caFwsFskNJ4Fl4crcWx7Bo86x4h/6R+bs0BYBO+oadgOBzV51R/aNkQYW&#10;qwCyS63zrOvwAjhFUpEPEy+Oqf198nqey/NfAAAA//8DAFBLAwQUAAYACAAAACEA5VL6A+AAAAAI&#10;AQAADwAAAGRycy9kb3ducmV2LnhtbEyPwUrDQBCG74LvsEzBi9hNU6xtmk2xAb1IQaNIj9vsNAnN&#10;zsbstolv73jS0zD8H/98k25G24oL9r5xpGA2jUAglc40VCn4eH+6W4LwQZPRrSNU8I0eNtn1VaoT&#10;4wZ6w0sRKsEl5BOtoA6hS6T0ZY1W+6nrkDg7ut7qwGtfSdPrgcttK+MoWkirG+ILte4wr7E8FWer&#10;4Hb/+ZJvg9mdvvIOj+71edgWVqmbyfi4BhFwDH8w/OqzOmTsdHBnMl60CuI5gzwWIDhdRfczEAfG&#10;4uX8AWSWyv8PZD8AAAD//wMAUEsBAi0AFAAGAAgAAAAhALaDOJL+AAAA4QEAABMAAAAAAAAAAAAA&#10;AAAAAAAAAFtDb250ZW50X1R5cGVzXS54bWxQSwECLQAUAAYACAAAACEAOP0h/9YAAACUAQAACwAA&#10;AAAAAAAAAAAAAAAvAQAAX3JlbHMvLnJlbHNQSwECLQAUAAYACAAAACEANDU9s64CAADfBQAADgAA&#10;AAAAAAAAAAAAAAAuAgAAZHJzL2Uyb0RvYy54bWxQSwECLQAUAAYACAAAACEA5VL6A+AAAAAIAQAA&#10;DwAAAAAAAAAAAAAAAAAIBQAAZHJzL2Rvd25yZXYueG1sUEsFBgAAAAAEAAQA8wAAABUGAAAAAA==&#10;" fillcolor="gray [1629]" stroked="f" strokeweight="1pt">
                 <v:textbox>
@@ -336,7 +327,7 @@
         <mc:AlternateContent>
           <mc:Choice Requires="wps">
             <w:drawing>
-              <wp:anchor distT="0" distB="0" distL="114300" distR="114300" simplePos="0" relativeHeight="251664384" behindDoc="0" locked="0" layoutInCell="1" allowOverlap="1" wp14:anchorId="5C82A3B1" wp14:editId="1ACEA4EE">
+              <wp:anchor distT="0" distB="0" distL="114300" distR="114300" simplePos="0" relativeHeight="251664384" behindDoc="0" locked="0" layoutInCell="1" allowOverlap="1" wp14:anchorId="327BE492" wp14:editId="55FC84C3">
                 <wp:simplePos x="0" y="0"/>
                 <wp:positionH relativeFrom="margin">
                   <wp:posOffset>251088</wp:posOffset>
@@ -431,7 +422,7 @@
               </wp:anchor>
             </w:drawing>
           </mc:Choice>
-          <mc:Fallback>
+          <mc:Fallback xmlns:w16se="http://schemas.microsoft.com/office/word/2015/wordml/symex" xmlns:cx2="http://schemas.microsoft.com/office/drawing/2015/10/21/chartex" xmlns:cx1="http://schemas.microsoft.com/office/drawing/2015/9/8/chartex" xmlns:cx="http://schemas.microsoft.com/office/drawing/2014/chartex">
             <w:pict>
               <v:roundrect w14:anchorId="5C82A3B1" id="Abgerundetes Rechteck 6" o:spid="_x0000_s1028" style="position:absolute;margin-left:19.75pt;margin-top:374.7pt;width:412.55pt;height:212.25pt;z-index:251664384;visibility:visible;mso-wrap-style:square;mso-width-percent:0;mso-height-percent:0;mso-wrap-distance-left:9pt;mso-wrap-distance-top:0;mso-wrap-distance-right:9pt;mso-wrap-distance-bottom:0;mso-position-horizontal:absolute;mso-position-horizontal-relative:margin;mso-position-vertical:absolute;mso-position-vertical-relative:text;mso-width-percent:0;mso-height-percent:0;mso-width-relative:margin;mso-height-relative:margin;v-text-anchor:middle" arcsize="10923f" o:gfxdata="UEsDBBQABgAIAAAAIQC2gziS/gAAAOEBAAATAAAAW0NvbnRlbnRfVHlwZXNdLnhtbJSRQU7DMBBF&#10;90jcwfIWJU67QAgl6YK0S0CoHGBkTxKLZGx5TGhvj5O2G0SRWNoz/78nu9wcxkFMGNg6quQqL6RA&#10;0s5Y6ir5vt9lD1JwBDIwOMJKHpHlpr69KfdHjyxSmriSfYz+USnWPY7AufNIadK6MEJMx9ApD/oD&#10;OlTrorhX2lFEilmcO2RdNtjC5xDF9pCuTyYBB5bi6bQ4syoJ3g9WQ0ymaiLzg5KdCXlKLjvcW893&#10;SUOqXwnz5DrgnHtJTxOsQfEKIT7DmDSUCaxw7Rqn8787ZsmRM9e2VmPeBN4uqYvTtW7jvijg9N/y&#10;JsXecLq0q+WD6m8AAAD//wMAUEsDBBQABgAIAAAAIQA4/SH/1gAAAJQBAAALAAAAX3JlbHMvLnJl&#10;bHOkkMFqwzAMhu+DvYPRfXGawxijTi+j0GvpHsDYimMaW0Yy2fr2M4PBMnrbUb/Q94l/f/hMi1qR&#10;JVI2sOt6UJgd+ZiDgffL8ekFlFSbvV0oo4EbChzGx4f9GRdb25HMsYhqlCwG5lrLq9biZkxWOiqY&#10;22YiTra2kYMu1l1tQD30/bPm3wwYN0x18gb45AdQl1tp5j/sFB2T0FQ7R0nTNEV3j6o9feQzro1i&#10;OWA14Fm+Q8a1a8+Bvu/d/dMb2JY5uiPbhG/ktn4cqGU/er3pcvwCAAD//wMAUEsDBBQABgAIAAAA&#10;IQCJB7V/twIAAMwFAAAOAAAAZHJzL2Uyb0RvYy54bWysVN9P3DAMfp+0/yHK+2iv0ANO9NAJxDSJ&#10;AQImnnNpeq2WxlmSu/b21+MkbfkxtIdpL20c25/tL7bPzvtWkp0wtgFV0NlBSolQHMpGbQr64/Hq&#10;ywkl1jFVMglKFHQvLD1ffv501umFyKAGWQpDEETZRacLWjunF0lieS1aZg9AC4XKCkzLHIpmk5SG&#10;dYjeyiRL03nSgSm1AS6sxdvLqKTLgF9VgrvbqrLCEVlQzM2Frwnftf8myzO22Bim64YPabB/yKJl&#10;jcKgE9Qlc4xsTfMHVNtwAxYqd8ChTaCqGi5CDVjNLH1XzUPNtAi1IDlWTzTZ/wfLb3Z3hjRlQeeU&#10;KNbiE63WG2G2qhROWHIveO0E/0nmnqpO2wV6POg7M0gWj77uvjKt/2NFpA/07id6Re8Ix8s8Ozw9&#10;PMkp4ajL5qd5fpx71OTFXRvrvgpoiT8U1ADmgSm4wC3bXVsX7Uc7H9KCbMqrRsog+MYRF9KQHcMn&#10;d30WXOW2/Q5lvDvO0zQ8PMYNfebNQxZvkKTyeAo8cgzqbxJPQSw6nNxeCm8n1b2okEcsM0ackGNQ&#10;xrlQbhaSsTUrRbz2qXycSwD0yBXGn7AHgLdFjtgxy8Heu4owAJNzGqP/zXnyCJFBucm5bRSYjwAk&#10;VjVEjvYjSZEaz5Lr133osWxsojWUe+w7A3EgreZXDb74NbPujhmcQJxV3CruFj+VhK6gMJwoqcH8&#10;/uje2+NgoJaSDie6oPbXlhlBifymcGROZ0dHfgUE4Sg/zlAwrzXr1xq1bS8AO2iG+0vzcPT2To7H&#10;ykD7hMtn5aOiiimOsQvKnRmFCxc3Da4vLlarYIZjr5m7Vg+ae3DPs2/mx/6JGT20vcOJuYFx+tni&#10;XeNHW++pYLV1UDVhKjzTkdfhBXBlhLYe1pvfSa/lYPWyhJfPAAAA//8DAFBLAwQUAAYACAAAACEA&#10;B9xn7uIAAAALAQAADwAAAGRycy9kb3ducmV2LnhtbEyPQU/CQBCF7yb+h82YeJMtpRRauiVoopHE&#10;i+iF29KObXF3tukuUP6940mPk/flvW+K9WiNOOPgO0cKppMIBFLl6o4aBZ8fzw9LED5oqrVxhAqu&#10;6GFd3t4UOq/dhd7xvAuN4BLyuVbQhtDnUvqqRav9xPVInH25werA59DIetAXLrdGxlGUSqs74oVW&#10;9/jUYvW9O1kFx8e4on1Iffe6vW7MMd6Gl7e5Uvd342YFIuAY/mD41Wd1KNnp4E5Ue2EUzLI5kwoW&#10;SZaAYGCZJimIA5PTxSwDWRby/w/lDwAAAP//AwBQSwECLQAUAAYACAAAACEAtoM4kv4AAADhAQAA&#10;EwAAAAAAAAAAAAAAAAAAAAAAW0NvbnRlbnRfVHlwZXNdLnhtbFBLAQItABQABgAIAAAAIQA4/SH/&#10;1gAAAJQBAAALAAAAAAAAAAAAAAAAAC8BAABfcmVscy8ucmVsc1BLAQItABQABgAIAAAAIQCJB7V/&#10;twIAAMwFAAAOAAAAAAAAAAAAAAAAAC4CAABkcnMvZTJvRG9jLnhtbFBLAQItABQABgAIAAAAIQAH&#10;3Gfu4gAAAAsBAAAPAAAAAAAAAAAAAAAAABEFAABkcnMvZG93bnJldi54bWxQSwUGAAAAAAQABADz&#10;AAAAIAYAAAAA&#10;" fillcolor="#323e4f [2415]" stroked="f" strokeweight="1pt">
                 <v:stroke joinstyle="miter"/>
@@ -479,7 +470,7 @@
         <mc:AlternateContent>
           <mc:Choice Requires="wps">
             <w:drawing>
-              <wp:anchor distT="0" distB="0" distL="114300" distR="114300" simplePos="0" relativeHeight="251662336" behindDoc="0" locked="0" layoutInCell="1" allowOverlap="1" wp14:anchorId="28EEF2DA" wp14:editId="71E75A5A">
+              <wp:anchor distT="0" distB="0" distL="114300" distR="114300" simplePos="0" relativeHeight="251662336" behindDoc="0" locked="0" layoutInCell="1" allowOverlap="1" wp14:anchorId="537E10DE" wp14:editId="265A014C">
                 <wp:simplePos x="0" y="0"/>
                 <wp:positionH relativeFrom="margin">
                   <wp:posOffset>251088</wp:posOffset>
@@ -568,7 +559,7 @@
               </wp:anchor>
             </w:drawing>
           </mc:Choice>
-          <mc:Fallback>
+          <mc:Fallback xmlns:w16se="http://schemas.microsoft.com/office/word/2015/wordml/symex" xmlns:cx2="http://schemas.microsoft.com/office/drawing/2015/10/21/chartex" xmlns:cx1="http://schemas.microsoft.com/office/drawing/2015/9/8/chartex" xmlns:cx="http://schemas.microsoft.com/office/drawing/2014/chartex">
             <w:pict>
               <v:roundrect w14:anchorId="28EEF2DA" id="Abgerundetes Rechteck 5" o:spid="_x0000_s1029" style="position:absolute;margin-left:19.75pt;margin-top:163.65pt;width:412.6pt;height:196.15pt;z-index:251662336;visibility:visible;mso-wrap-style:square;mso-height-percent:0;mso-wrap-distance-left:9pt;mso-wrap-distance-top:0;mso-wrap-distance-right:9pt;mso-wrap-distance-bottom:0;mso-position-horizontal:absolute;mso-position-horizontal-relative:margin;mso-position-vertical:absolute;mso-position-vertical-relative:text;mso-height-percent:0;mso-height-relative:margin;v-text-anchor:middle" arcsize="10923f" o:gfxdata="UEsDBBQABgAIAAAAIQC2gziS/gAAAOEBAAATAAAAW0NvbnRlbnRfVHlwZXNdLnhtbJSRQU7DMBBF&#10;90jcwfIWJU67QAgl6YK0S0CoHGBkTxKLZGx5TGhvj5O2G0SRWNoz/78nu9wcxkFMGNg6quQqL6RA&#10;0s5Y6ir5vt9lD1JwBDIwOMJKHpHlpr69KfdHjyxSmriSfYz+USnWPY7AufNIadK6MEJMx9ApD/oD&#10;OlTrorhX2lFEilmcO2RdNtjC5xDF9pCuTyYBB5bi6bQ4syoJ3g9WQ0ymaiLzg5KdCXlKLjvcW893&#10;SUOqXwnz5DrgnHtJTxOsQfEKIT7DmDSUCaxw7Rqn8787ZsmRM9e2VmPeBN4uqYvTtW7jvijg9N/y&#10;JsXecLq0q+WD6m8AAAD//wMAUEsDBBQABgAIAAAAIQA4/SH/1gAAAJQBAAALAAAAX3JlbHMvLnJl&#10;bHOkkMFqwzAMhu+DvYPRfXGawxijTi+j0GvpHsDYimMaW0Yy2fr2M4PBMnrbUb/Q94l/f/hMi1qR&#10;JVI2sOt6UJgd+ZiDgffL8ekFlFSbvV0oo4EbChzGx4f9GRdb25HMsYhqlCwG5lrLq9biZkxWOiqY&#10;22YiTra2kYMu1l1tQD30/bPm3wwYN0x18gb45AdQl1tp5j/sFB2T0FQ7R0nTNEV3j6o9feQzro1i&#10;OWA14Fm+Q8a1a8+Bvu/d/dMb2JY5uiPbhG/ktn4cqGU/er3pcvwCAAD//wMAUEsDBBQABgAIAAAA&#10;IQDrXFc5qQIAAKkFAAAOAAAAZHJzL2Uyb0RvYy54bWysVM1u2zAMvg/YOwi6r3bcpFuCOkXQosOA&#10;og3aDj0rshwbk0VNUmJnTz9SdtyuLXYY5oNMiuTHH5E8v+gazfbK+RpMzicnKWfKSChqs83598fr&#10;T18480GYQmgwKucH5fnF8uOH89YuVAYV6EI5hiDGL1qb8yoEu0gSLyvVCH8CVhkUluAaEZB126Rw&#10;okX0RidZmp4lLbjCOpDKe7y96oV8GfHLUslwV5ZeBaZzjrGFeLp4buhMludisXXCVrUcwhD/EEUj&#10;aoNOR6grEQTbufoNVFNLBx7KcCKhSaAsa6liDpjNJH2VzUMlrIq5YHG8Hcvk/x+svN2vHauLnM84&#10;M6LBJ1pttsrtTKGC8uxeySoo+YPNqFSt9Qu0eLBrN3AeScq7K11Df8yIdbG8h7G8qgtM4uUsO53P&#10;0zlnEmXZFMnZhFCTZ3PrfPiqoGFE5NwBxoEhhFhbsb/xodc/6pFLD7ourmutI+O2m0vt2F7Qg6dZ&#10;ehbfGF38oaYNKRsgsx6RbhLKr88oUuGgFelpc69KLBLmkMVIYnuq0Y+QUpkw6UWVKFTvfpbiNyQ4&#10;WsR0IyAhl+h/xB4AqPXfYvdRDvpkqmJ3j8bp3wLrjUeL6BlMGI2b2oB7D0BjVoPnXv9YpL40VKXQ&#10;bbrYQKekSTcbKA7YVA76afNWXtf4nDfCh7VwOF44iLgywh0epYY25zBQnFXgfr13T/rY9SjlrMVx&#10;zbn/uRNOcaa/GZyH+WQ6pfmOzHT2OUPGvZRsXkrMrrkEbJAJLicrI0n6QR/J0kHzhJtlRV5RJIxE&#10;3zmXwR2Zy9CvEdxNUq1WUQ1n2opwYx6sJHCqM3XqY/cknB16OuA43MJxtMXiVVf3umRpYLULUNax&#10;5Z/rOrwA7oPYSsPuooXzko9azxt2+RsAAP//AwBQSwMEFAAGAAgAAAAhANpoj3PhAAAACgEAAA8A&#10;AABkcnMvZG93bnJldi54bWxMj8tOwzAQRfdI/IM1SOyok7YkaRqnQqBsUFVE6Qc4sfMo8TiK3TT8&#10;PcOqrEajObpzbrabTc8mPbrOooBwEQDTWFnVYSPg9FU8JcCcl6hkb1EL+NEOdvn9XSZTZa/4qaej&#10;bxiFoEulgNb7IeXcVa020i3soJFutR2N9LSODVejvFK46fkyCCJuZIf0oZWDfm119X28GAF1Uryv&#10;p7d9ifvCH0x9OH+E01mIx4f5ZQvM69nfYPjTJ3XIyam0F1SO9QJWm2ciaS7jFTACkmgdAysFxOEm&#10;Ap5n/H+F/BcAAP//AwBQSwECLQAUAAYACAAAACEAtoM4kv4AAADhAQAAEwAAAAAAAAAAAAAAAAAA&#10;AAAAW0NvbnRlbnRfVHlwZXNdLnhtbFBLAQItABQABgAIAAAAIQA4/SH/1gAAAJQBAAALAAAAAAAA&#10;AAAAAAAAAC8BAABfcmVscy8ucmVsc1BLAQItABQABgAIAAAAIQDrXFc5qQIAAKkFAAAOAAAAAAAA&#10;AAAAAAAAAC4CAABkcnMvZTJvRG9jLnhtbFBLAQItABQABgAIAAAAIQDaaI9z4QAAAAoBAAAPAAAA&#10;AAAAAAAAAAAAAAMFAABkcnMvZG93bnJldi54bWxQSwUGAAAAAAQABADzAAAAEQYAAAAA&#10;" fillcolor="#002060" stroked="f" strokeweight="1pt">
                 <v:stroke joinstyle="miter"/>
@@ -689,14 +680,12 @@
       <w:r>
         <w:t xml:space="preserve">Verwende im Folgenden die </w:t>
       </w:r>
-      <w:proofErr w:type="spellStart"/>
       <w:r>
         <w:rPr>
           <w:b/>
         </w:rPr>
         <w:t>rootNode</w:t>
       </w:r>
-      <w:proofErr w:type="spellEnd"/>
       <w:r>
         <w:t xml:space="preserve"> um Elemente zum Spiel hinzuzufügen.</w:t>
       </w:r>
@@ -712,38 +701,26 @@
       <w:r>
         <w:t xml:space="preserve">Gehe dazu in die </w:t>
       </w:r>
-      <w:proofErr w:type="spellStart"/>
       <w:r>
         <w:rPr>
           <w:i/>
         </w:rPr>
         <w:t>Forest</w:t>
       </w:r>
-      <w:proofErr w:type="spellEnd"/>
       <w:r>
         <w:t xml:space="preserve"> Klasse und erstelle ein neues </w:t>
       </w:r>
-      <w:proofErr w:type="spellStart"/>
       <w:r>
         <w:rPr>
           <w:i/>
         </w:rPr>
         <w:t>Spatial</w:t>
       </w:r>
-      <w:proofErr w:type="spellEnd"/>
       <w:r>
         <w:t xml:space="preserve"> für einen Baum. Der entsprechende Pfad für das Modell ist &lt;&lt;</w:t>
       </w:r>
       <w:r>
-        <w:t>Models/</w:t>
-      </w:r>
-      <w:proofErr w:type="spellStart"/>
-      <w:r>
-        <w:t>Tree</w:t>
-      </w:r>
-      <w:proofErr w:type="spellEnd"/>
-      <w:r>
-        <w:t>/Tree.mesh.j3o</w:t>
+        <w:t>Models/Tree/Tree.mesh.j3o</w:t>
       </w:r>
       <w:r>
         <w:t>&gt;&gt;</w:t>
@@ -773,31 +750,7 @@
         </w:numPr>
       </w:pPr>
       <w:r>
-        <w:t xml:space="preserve">Damit man nicht durch die Bäume gehen kann soll nun eine Kollisionsform um den Baum erstellt werden. Erstelle dazu eine </w:t>
-      </w:r>
-      <w:proofErr w:type="spellStart"/>
-      <w:r>
-        <w:t>BoxCollisionShape</w:t>
-      </w:r>
-      <w:proofErr w:type="spellEnd"/>
-      <w:r>
-        <w:t xml:space="preserve"> mit einer Breite von 0.3 und einer Höhe von 10. Übergib diese </w:t>
-      </w:r>
-      <w:proofErr w:type="spellStart"/>
-      <w:r>
-        <w:t>shape</w:t>
-      </w:r>
-      <w:proofErr w:type="spellEnd"/>
-      <w:r>
-        <w:t xml:space="preserve"> dem </w:t>
-      </w:r>
-      <w:proofErr w:type="spellStart"/>
-      <w:r>
-        <w:t>RigidBodyControl</w:t>
-      </w:r>
-      <w:proofErr w:type="spellEnd"/>
-      <w:r>
-        <w:t xml:space="preserve"> etwas weiter unterhalb. Dieser kontrolliert ob sich Modelle berühren.</w:t>
+        <w:t>Damit man nicht durch die Bäume gehen kann soll nun eine Kollisionsform um den Baum erstellt werden. Erstelle dazu eine BoxCollisionShape mit einer Breite von 0.3 und einer Höhe von 10. Übergib diese shape dem RigidBodyControl etwas weiter unterhalb. Dieser kontrolliert ob sich Modelle berühren.</w:t>
       </w:r>
     </w:p>
     <w:p>
@@ -809,15 +762,7 @@
         </w:numPr>
       </w:pPr>
       <w:r>
-        <w:t xml:space="preserve">Gehe nun in die markierte </w:t>
-      </w:r>
-      <w:proofErr w:type="spellStart"/>
-      <w:r>
-        <w:t>for</w:t>
-      </w:r>
-      <w:proofErr w:type="spellEnd"/>
-      <w:r>
-        <w:t xml:space="preserve">-Schleife, welche für jeden erzeugten Baum eine Zufallsposition ermittelt und </w:t>
+        <w:t xml:space="preserve">Gehe nun in die markierte for-Schleife, welche für jeden erzeugten Baum eine Zufallsposition ermittelt und </w:t>
       </w:r>
     </w:p>
     <w:p>
@@ -841,15 +786,7 @@
         </w:numPr>
       </w:pPr>
       <w:r>
-        <w:t xml:space="preserve">Füge die Bäume zur </w:t>
-      </w:r>
-      <w:proofErr w:type="spellStart"/>
-      <w:r>
-        <w:t>rootNode</w:t>
-      </w:r>
-      <w:proofErr w:type="spellEnd"/>
-      <w:r>
-        <w:t xml:space="preserve"> hinzu</w:t>
+        <w:t>Füge die Bäume zur rootNode hinzu</w:t>
       </w:r>
     </w:p>
     <w:p>
@@ -877,7 +814,6 @@
           <w:szCs w:val="24"/>
         </w:rPr>
       </w:pPr>
-      <w:bookmarkStart w:id="0" w:name="_GoBack"/>
       <w:r>
         <w:rPr>
           <w:b/>
@@ -924,27 +860,16 @@
         <w:t>]</w:t>
       </w:r>
     </w:p>
-    <w:bookmarkEnd w:id="0"/>
-    <w:p>
-      <w:r>
-        <w:t>Um den Spieler über das Aktuelle Spielgeschehen zu informieren ist ein Head-</w:t>
-      </w:r>
-      <w:proofErr w:type="spellStart"/>
-      <w:r>
-        <w:t>up</w:t>
-      </w:r>
-      <w:proofErr w:type="spellEnd"/>
-      <w:r>
-        <w:t xml:space="preserve">-Display notwendig. Die Grundstruktur ist bereits implementiert und im Folgenden sollen Meldungen an den Spieler weitergegeben werden. Verwende im Folgenden die </w:t>
-      </w:r>
-      <w:proofErr w:type="spellStart"/>
+    <w:p>
+      <w:r>
+        <w:t xml:space="preserve">Um den Spieler über das Aktuelle Spielgeschehen zu informieren ist ein Head-up-Display notwendig. Die Grundstruktur ist bereits implementiert und im Folgenden sollen Meldungen an den Spieler weitergegeben werden. Verwende im Folgenden die </w:t>
+      </w:r>
       <w:r>
         <w:rPr>
           <w:b/>
         </w:rPr>
         <w:t>guiNode</w:t>
       </w:r>
-      <w:proofErr w:type="spellEnd"/>
       <w:r>
         <w:t xml:space="preserve"> um Elemente zum Spiel hinzuzufügen.</w:t>
       </w:r>
@@ -1012,14 +937,12 @@
       <w:r>
         <w:t xml:space="preserve">Verwende im Folgenden die </w:t>
       </w:r>
-      <w:proofErr w:type="spellStart"/>
       <w:r>
         <w:rPr>
           <w:b/>
         </w:rPr>
         <w:t>audioNode</w:t>
       </w:r>
-      <w:proofErr w:type="spellEnd"/>
       <w:r>
         <w:t xml:space="preserve"> um Elemente zum Spiel hinzuzufügen.</w:t>
       </w:r>
@@ -1047,6 +970,35 @@
       <w:r>
         <w:t>Nun wollen wir etwas Natur-Atmosphäre und daher soll ab Beginn des Spiels ein Gewitter abgespielt werden.</w:t>
       </w:r>
+    </w:p>
+    <w:p/>
+    <w:p>
+      <w:r>
+        <w:t>1. Vorschlag: Man könnte das hinzufügen der Objekte in diese Liste des Waldes machen lassen. Dann kann man den Fortschritt zum Beispiel sofort sehen, da dann auf einmal die Bäume nicht mehr in den Häusern sind.</w:t>
+      </w:r>
+    </w:p>
+    <w:p>
+      <w:r>
+        <w:lastRenderedPageBreak/>
+        <w:t>2. Vorschlag: Irgendwas mit sounds auf jeden Fall, da kennst du dich aber besser aus (wir können ihnen ja auch sagen, dass sie vlt Kopfhörer mitbringen sollen, dann können sie das besser hören?)</w:t>
+      </w:r>
+    </w:p>
+    <w:p>
+      <w:r>
+        <w:t>3. Vorschlag: Sie können der Welt irgendwas hinzufügen, wir könnten ein paar Modelle rausnehmen und sie dann einfach einfügen lassen. Dann sehen sie sofort was und sie können auch ein bisschen rumspielen (sie können die Größe und so verändern)</w:t>
+      </w:r>
+    </w:p>
+    <w:p>
+      <w:r>
+        <w:t>4. Vorschlag: Vielleicht können sie etwas mit den Items machen? Also das Erhöhen des Counters zum Beispiel?</w:t>
+      </w:r>
+    </w:p>
+    <w:p>
+      <w:r>
+        <w:t>5. Vorschlag: Die updateState Methode beim Progman vielleicht schreiben?</w:t>
+      </w:r>
+      <w:bookmarkStart w:id="0" w:name="_GoBack"/>
+      <w:bookmarkEnd w:id="0"/>
     </w:p>
     <w:sectPr>
       <w:footerReference w:type="default" r:id="rId7"/>
@@ -1060,7 +1012,7 @@
 </file>
 
 <file path=word/endnotes.xml><?xml version="1.0" encoding="utf-8"?>
-<w:endnotes xmlns:wpc="http://schemas.microsoft.com/office/word/2010/wordprocessingCanvas" xmlns:cx="http://schemas.microsoft.com/office/drawing/2014/chartex" xmlns:cx1="http://schemas.microsoft.com/office/drawing/2015/9/8/chartex" xmlns:cx2="http://schemas.microsoft.com/office/drawing/2015/10/21/chartex" xmlns:mc="http://schemas.openxmlformats.org/markup-compatibility/2006" xmlns:o="urn:schemas-microsoft-com:office:office" xmlns:r="http://schemas.openxmlformats.org/officeDocument/2006/relationships" xmlns:m="http://schemas.openxmlformats.org/officeDocument/2006/math" xmlns:v="urn:schemas-microsoft-com:vml" xmlns:wp14="http://schemas.microsoft.com/office/word/2010/wordprocessingDrawing" xmlns:wp="http://schemas.openxmlformats.org/drawingml/2006/wordprocessingDrawing" xmlns:w10="urn:schemas-microsoft-com:office:word" xmlns:w="http://schemas.openxmlformats.org/wordprocessingml/2006/main" xmlns:w14="http://schemas.microsoft.com/office/word/2010/wordml" xmlns:w15="http://schemas.microsoft.com/office/word/2012/wordml" xmlns:w16se="http://schemas.microsoft.com/office/word/2015/wordml/symex" xmlns:wpg="http://schemas.microsoft.com/office/word/2010/wordprocessingGroup" xmlns:wpi="http://schemas.microsoft.com/office/word/2010/wordprocessingInk" xmlns:wne="http://schemas.microsoft.com/office/word/2006/wordml" xmlns:wps="http://schemas.microsoft.com/office/word/2010/wordprocessingShape" mc:Ignorable="w14 w15 w16se wp14">
+<w:endnotes xmlns:wpc="http://schemas.microsoft.com/office/word/2010/wordprocessingCanvas" xmlns:mo="http://schemas.microsoft.com/office/mac/office/2008/main" xmlns:mc="http://schemas.openxmlformats.org/markup-compatibility/2006" xmlns:mv="urn:schemas-microsoft-com:mac:vml" xmlns:o="urn:schemas-microsoft-com:office:office" xmlns:r="http://schemas.openxmlformats.org/officeDocument/2006/relationships" xmlns:m="http://schemas.openxmlformats.org/officeDocument/2006/math" xmlns:v="urn:schemas-microsoft-com:vml" xmlns:wp14="http://schemas.microsoft.com/office/word/2010/wordprocessingDrawing" xmlns:wp="http://schemas.openxmlformats.org/drawingml/2006/wordprocessingDrawing" xmlns:w10="urn:schemas-microsoft-com:office:word" xmlns:w="http://schemas.openxmlformats.org/wordprocessingml/2006/main" xmlns:w14="http://schemas.microsoft.com/office/word/2010/wordml" xmlns:w15="http://schemas.microsoft.com/office/word/2012/wordml" xmlns:wpg="http://schemas.microsoft.com/office/word/2010/wordprocessingGroup" xmlns:wpi="http://schemas.microsoft.com/office/word/2010/wordprocessingInk" xmlns:wne="http://schemas.microsoft.com/office/word/2006/wordml" xmlns:wps="http://schemas.microsoft.com/office/word/2010/wordprocessingShape" mc:Ignorable="w14 w15 wp14">
   <w:endnote w:type="separator" w:id="-1">
     <w:p>
       <w:pPr>
@@ -1085,7 +1037,7 @@
 </file>
 
 <file path=word/footer1.xml><?xml version="1.0" encoding="utf-8"?>
-<w:ftr xmlns:wpc="http://schemas.microsoft.com/office/word/2010/wordprocessingCanvas" xmlns:cx="http://schemas.microsoft.com/office/drawing/2014/chartex" xmlns:cx1="http://schemas.microsoft.com/office/drawing/2015/9/8/chartex" xmlns:cx2="http://schemas.microsoft.com/office/drawing/2015/10/21/chartex" xmlns:mc="http://schemas.openxmlformats.org/markup-compatibility/2006" xmlns:o="urn:schemas-microsoft-com:office:office" xmlns:r="http://schemas.openxmlformats.org/officeDocument/2006/relationships" xmlns:m="http://schemas.openxmlformats.org/officeDocument/2006/math" xmlns:v="urn:schemas-microsoft-com:vml" xmlns:wp14="http://schemas.microsoft.com/office/word/2010/wordprocessingDrawing" xmlns:wp="http://schemas.openxmlformats.org/drawingml/2006/wordprocessingDrawing" xmlns:w10="urn:schemas-microsoft-com:office:word" xmlns:w="http://schemas.openxmlformats.org/wordprocessingml/2006/main" xmlns:w14="http://schemas.microsoft.com/office/word/2010/wordml" xmlns:w15="http://schemas.microsoft.com/office/word/2012/wordml" xmlns:w16se="http://schemas.microsoft.com/office/word/2015/wordml/symex" xmlns:wpg="http://schemas.microsoft.com/office/word/2010/wordprocessingGroup" xmlns:wpi="http://schemas.microsoft.com/office/word/2010/wordprocessingInk" xmlns:wne="http://schemas.microsoft.com/office/word/2006/wordml" xmlns:wps="http://schemas.microsoft.com/office/word/2010/wordprocessingShape" mc:Ignorable="w14 w15 w16se wp14">
+<w:ftr xmlns:wpc="http://schemas.microsoft.com/office/word/2010/wordprocessingCanvas" xmlns:mo="http://schemas.microsoft.com/office/mac/office/2008/main" xmlns:mc="http://schemas.openxmlformats.org/markup-compatibility/2006" xmlns:mv="urn:schemas-microsoft-com:mac:vml" xmlns:o="urn:schemas-microsoft-com:office:office" xmlns:r="http://schemas.openxmlformats.org/officeDocument/2006/relationships" xmlns:m="http://schemas.openxmlformats.org/officeDocument/2006/math" xmlns:v="urn:schemas-microsoft-com:vml" xmlns:wp14="http://schemas.microsoft.com/office/word/2010/wordprocessingDrawing" xmlns:wp="http://schemas.openxmlformats.org/drawingml/2006/wordprocessingDrawing" xmlns:w10="urn:schemas-microsoft-com:office:word" xmlns:w="http://schemas.openxmlformats.org/wordprocessingml/2006/main" xmlns:w14="http://schemas.microsoft.com/office/word/2010/wordml" xmlns:w15="http://schemas.microsoft.com/office/word/2012/wordml" xmlns:wpg="http://schemas.microsoft.com/office/word/2010/wordprocessingGroup" xmlns:wpi="http://schemas.microsoft.com/office/word/2010/wordprocessingInk" xmlns:wne="http://schemas.microsoft.com/office/word/2006/wordml" xmlns:wps="http://schemas.microsoft.com/office/word/2010/wordprocessingShape" mc:Ignorable="w14 w15 wp14">
   <w:p>
     <w:pPr>
       <w:pStyle w:val="Fuzeile"/>
@@ -1097,21 +1049,7 @@
       <w:rPr>
         <w:rFonts w:asciiTheme="majorHAnsi" w:hAnsiTheme="majorHAnsi" w:cstheme="majorHAnsi"/>
       </w:rPr>
-      <w:t xml:space="preserve">Julian </w:t>
-    </w:r>
-    <w:proofErr w:type="spellStart"/>
-    <w:r>
-      <w:rPr>
-        <w:rFonts w:asciiTheme="majorHAnsi" w:hAnsiTheme="majorHAnsi" w:cstheme="majorHAnsi"/>
-      </w:rPr>
-      <w:t>Wadephul</w:t>
-    </w:r>
-    <w:proofErr w:type="spellEnd"/>
-    <w:r>
-      <w:rPr>
-        <w:rFonts w:asciiTheme="majorHAnsi" w:hAnsiTheme="majorHAnsi" w:cstheme="majorHAnsi"/>
-      </w:rPr>
-      <w:t>,</w:t>
+      <w:t>Julian Wadephul,</w:t>
     </w:r>
     <w:r>
       <w:rPr>
@@ -1131,7 +1069,7 @@
 </file>
 
 <file path=word/footnotes.xml><?xml version="1.0" encoding="utf-8"?>
-<w:footnotes xmlns:wpc="http://schemas.microsoft.com/office/word/2010/wordprocessingCanvas" xmlns:cx="http://schemas.microsoft.com/office/drawing/2014/chartex" xmlns:cx1="http://schemas.microsoft.com/office/drawing/2015/9/8/chartex" xmlns:cx2="http://schemas.microsoft.com/office/drawing/2015/10/21/chartex" xmlns:mc="http://schemas.openxmlformats.org/markup-compatibility/2006" xmlns:o="urn:schemas-microsoft-com:office:office" xmlns:r="http://schemas.openxmlformats.org/officeDocument/2006/relationships" xmlns:m="http://schemas.openxmlformats.org/officeDocument/2006/math" xmlns:v="urn:schemas-microsoft-com:vml" xmlns:wp14="http://schemas.microsoft.com/office/word/2010/wordprocessingDrawing" xmlns:wp="http://schemas.openxmlformats.org/drawingml/2006/wordprocessingDrawing" xmlns:w10="urn:schemas-microsoft-com:office:word" xmlns:w="http://schemas.openxmlformats.org/wordprocessingml/2006/main" xmlns:w14="http://schemas.microsoft.com/office/word/2010/wordml" xmlns:w15="http://schemas.microsoft.com/office/word/2012/wordml" xmlns:w16se="http://schemas.microsoft.com/office/word/2015/wordml/symex" xmlns:wpg="http://schemas.microsoft.com/office/word/2010/wordprocessingGroup" xmlns:wpi="http://schemas.microsoft.com/office/word/2010/wordprocessingInk" xmlns:wne="http://schemas.microsoft.com/office/word/2006/wordml" xmlns:wps="http://schemas.microsoft.com/office/word/2010/wordprocessingShape" mc:Ignorable="w14 w15 w16se wp14">
+<w:footnotes xmlns:wpc="http://schemas.microsoft.com/office/word/2010/wordprocessingCanvas" xmlns:mo="http://schemas.microsoft.com/office/mac/office/2008/main" xmlns:mc="http://schemas.openxmlformats.org/markup-compatibility/2006" xmlns:mv="urn:schemas-microsoft-com:mac:vml" xmlns:o="urn:schemas-microsoft-com:office:office" xmlns:r="http://schemas.openxmlformats.org/officeDocument/2006/relationships" xmlns:m="http://schemas.openxmlformats.org/officeDocument/2006/math" xmlns:v="urn:schemas-microsoft-com:vml" xmlns:wp14="http://schemas.microsoft.com/office/word/2010/wordprocessingDrawing" xmlns:wp="http://schemas.openxmlformats.org/drawingml/2006/wordprocessingDrawing" xmlns:w10="urn:schemas-microsoft-com:office:word" xmlns:w="http://schemas.openxmlformats.org/wordprocessingml/2006/main" xmlns:w14="http://schemas.microsoft.com/office/word/2010/wordml" xmlns:w15="http://schemas.microsoft.com/office/word/2012/wordml" xmlns:wpg="http://schemas.microsoft.com/office/word/2010/wordprocessingGroup" xmlns:wpi="http://schemas.microsoft.com/office/word/2010/wordprocessingInk" xmlns:wne="http://schemas.microsoft.com/office/word/2006/wordml" xmlns:wps="http://schemas.microsoft.com/office/word/2010/wordprocessingShape" mc:Ignorable="w14 w15 wp14">
   <w:footnote w:type="separator" w:id="-1">
     <w:p>
       <w:pPr>
@@ -1156,8 +1094,8 @@
 </file>
 
 <file path=word/numbering.xml><?xml version="1.0" encoding="utf-8"?>
-<w:numbering xmlns:wpc="http://schemas.microsoft.com/office/word/2010/wordprocessingCanvas" xmlns:cx="http://schemas.microsoft.com/office/drawing/2014/chartex" xmlns:cx1="http://schemas.microsoft.com/office/drawing/2015/9/8/chartex" xmlns:cx2="http://schemas.microsoft.com/office/drawing/2015/10/21/chartex" xmlns:mc="http://schemas.openxmlformats.org/markup-compatibility/2006" xmlns:o="urn:schemas-microsoft-com:office:office" xmlns:r="http://schemas.openxmlformats.org/officeDocument/2006/relationships" xmlns:m="http://schemas.openxmlformats.org/officeDocument/2006/math" xmlns:v="urn:schemas-microsoft-com:vml" xmlns:wp14="http://schemas.microsoft.com/office/word/2010/wordprocessingDrawing" xmlns:wp="http://schemas.openxmlformats.org/drawingml/2006/wordprocessingDrawing" xmlns:w10="urn:schemas-microsoft-com:office:word" xmlns:w="http://schemas.openxmlformats.org/wordprocessingml/2006/main" xmlns:w14="http://schemas.microsoft.com/office/word/2010/wordml" xmlns:w15="http://schemas.microsoft.com/office/word/2012/wordml" xmlns:w16se="http://schemas.microsoft.com/office/word/2015/wordml/symex" xmlns:wpg="http://schemas.microsoft.com/office/word/2010/wordprocessingGroup" xmlns:wpi="http://schemas.microsoft.com/office/word/2010/wordprocessingInk" xmlns:wne="http://schemas.microsoft.com/office/word/2006/wordml" xmlns:wps="http://schemas.microsoft.com/office/word/2010/wordprocessingShape" mc:Ignorable="w14 w15 w16se wp14">
-  <w:abstractNum w:abstractNumId="0" w15:restartNumberingAfterBreak="0">
+<w:numbering xmlns:wpc="http://schemas.microsoft.com/office/word/2010/wordprocessingCanvas" xmlns:mo="http://schemas.microsoft.com/office/mac/office/2008/main" xmlns:mc="http://schemas.openxmlformats.org/markup-compatibility/2006" xmlns:mv="urn:schemas-microsoft-com:mac:vml" xmlns:o="urn:schemas-microsoft-com:office:office" xmlns:r="http://schemas.openxmlformats.org/officeDocument/2006/relationships" xmlns:m="http://schemas.openxmlformats.org/officeDocument/2006/math" xmlns:v="urn:schemas-microsoft-com:vml" xmlns:wp14="http://schemas.microsoft.com/office/word/2010/wordprocessingDrawing" xmlns:wp="http://schemas.openxmlformats.org/drawingml/2006/wordprocessingDrawing" xmlns:w10="urn:schemas-microsoft-com:office:word" xmlns:w="http://schemas.openxmlformats.org/wordprocessingml/2006/main" xmlns:w14="http://schemas.microsoft.com/office/word/2010/wordml" xmlns:w15="http://schemas.microsoft.com/office/word/2012/wordml" xmlns:wpg="http://schemas.microsoft.com/office/word/2010/wordprocessingGroup" xmlns:wpi="http://schemas.microsoft.com/office/word/2010/wordprocessingInk" xmlns:wne="http://schemas.microsoft.com/office/word/2006/wordml" xmlns:wps="http://schemas.microsoft.com/office/word/2010/wordprocessingShape" mc:Ignorable="w14 w15 wp14">
+  <w:abstractNum w:abstractNumId="0">
     <w:nsid w:val="10FC3EF3"/>
     <w:multiLevelType w:val="hybridMultilevel"/>
     <w:tmpl w:val="49AE23E2"/>
@@ -1246,7 +1184,7 @@
       </w:pPr>
     </w:lvl>
   </w:abstractNum>
-  <w:abstractNum w:abstractNumId="1" w15:restartNumberingAfterBreak="0">
+  <w:abstractNum w:abstractNumId="1">
     <w:nsid w:val="326C13DE"/>
     <w:multiLevelType w:val="hybridMultilevel"/>
     <w:tmpl w:val="F59A9EA8"/>
@@ -1359,7 +1297,7 @@
       </w:rPr>
     </w:lvl>
   </w:abstractNum>
-  <w:abstractNum w:abstractNumId="2" w15:restartNumberingAfterBreak="0">
+  <w:abstractNum w:abstractNumId="2">
     <w:nsid w:val="35A35EDA"/>
     <w:multiLevelType w:val="hybridMultilevel"/>
     <w:tmpl w:val="522E4890"/>
@@ -1472,7 +1410,7 @@
       </w:rPr>
     </w:lvl>
   </w:abstractNum>
-  <w:abstractNum w:abstractNumId="3" w15:restartNumberingAfterBreak="0">
+  <w:abstractNum w:abstractNumId="3">
     <w:nsid w:val="4A6F3F94"/>
     <w:multiLevelType w:val="hybridMultilevel"/>
     <w:tmpl w:val="1F36DBA8"/>
@@ -1577,7 +1515,7 @@
 </file>
 
 <file path=word/styles.xml><?xml version="1.0" encoding="utf-8"?>
-<w:styles xmlns:mc="http://schemas.openxmlformats.org/markup-compatibility/2006" xmlns:r="http://schemas.openxmlformats.org/officeDocument/2006/relationships" xmlns:w="http://schemas.openxmlformats.org/wordprocessingml/2006/main" xmlns:w14="http://schemas.microsoft.com/office/word/2010/wordml" xmlns:w15="http://schemas.microsoft.com/office/word/2012/wordml" xmlns:w16se="http://schemas.microsoft.com/office/word/2015/wordml/symex" mc:Ignorable="w14 w15 w16se">
+<w:styles xmlns:mc="http://schemas.openxmlformats.org/markup-compatibility/2006" xmlns:r="http://schemas.openxmlformats.org/officeDocument/2006/relationships" xmlns:w="http://schemas.openxmlformats.org/wordprocessingml/2006/main" xmlns:w14="http://schemas.microsoft.com/office/word/2010/wordml" xmlns:w15="http://schemas.microsoft.com/office/word/2012/wordml" mc:Ignorable="w14 w15">
   <w:docDefaults>
     <w:rPrDefault>
       <w:rPr>
@@ -1593,7 +1531,7 @@
       </w:pPr>
     </w:pPrDefault>
   </w:docDefaults>
-  <w:latentStyles w:defLockedState="0" w:defUIPriority="99" w:defSemiHidden="0" w:defUnhideWhenUsed="0" w:defQFormat="0" w:count="372">
+  <w:latentStyles w:defLockedState="0" w:defUIPriority="99" w:defSemiHidden="0" w:defUnhideWhenUsed="0" w:defQFormat="0" w:count="380">
     <w:lsdException w:name="Normal" w:uiPriority="0" w:qFormat="1"/>
     <w:lsdException w:name="heading 1" w:uiPriority="9" w:qFormat="1"/>
     <w:lsdException w:name="heading 2" w:semiHidden="1" w:uiPriority="9" w:unhideWhenUsed="1" w:qFormat="1"/>
@@ -1699,6 +1637,7 @@
     <w:lsdException w:name="HTML Sample" w:semiHidden="1" w:unhideWhenUsed="1"/>
     <w:lsdException w:name="HTML Typewriter" w:semiHidden="1" w:unhideWhenUsed="1"/>
     <w:lsdException w:name="HTML Variable" w:semiHidden="1" w:unhideWhenUsed="1"/>
+    <w:lsdException w:name="Normal Table" w:semiHidden="1" w:unhideWhenUsed="1"/>
     <w:lsdException w:name="annotation subject" w:semiHidden="1" w:unhideWhenUsed="1"/>
     <w:lsdException w:name="No List" w:semiHidden="1" w:unhideWhenUsed="1"/>
     <w:lsdException w:name="Outline List 1" w:semiHidden="1" w:unhideWhenUsed="1"/>
@@ -1745,8 +1684,10 @@
     <w:lsdException w:name="Table Subtle 2" w:semiHidden="1" w:unhideWhenUsed="1"/>
     <w:lsdException w:name="Table Web 1" w:semiHidden="1" w:unhideWhenUsed="1"/>
     <w:lsdException w:name="Table Web 2" w:semiHidden="1" w:unhideWhenUsed="1"/>
+    <w:lsdException w:name="Table Web 3" w:semiHidden="1" w:unhideWhenUsed="1"/>
     <w:lsdException w:name="Balloon Text" w:semiHidden="1" w:unhideWhenUsed="1"/>
     <w:lsdException w:name="Table Grid" w:uiPriority="39"/>
+    <w:lsdException w:name="Table Theme" w:semiHidden="1" w:unhideWhenUsed="1"/>
     <w:lsdException w:name="Placeholder Text" w:semiHidden="1"/>
     <w:lsdException w:name="No Spacing" w:uiPriority="1" w:qFormat="1"/>
     <w:lsdException w:name="Light Shading" w:uiPriority="60"/>
@@ -1962,7 +1903,6 @@
     <w:lsdException w:name="List Table 5 Dark Accent 6" w:uiPriority="50"/>
     <w:lsdException w:name="List Table 6 Colorful Accent 6" w:uiPriority="51"/>
     <w:lsdException w:name="List Table 7 Colorful Accent 6" w:uiPriority="52"/>
-    <w:lsdException w:name="Mention" w:semiHidden="1" w:unhideWhenUsed="1"/>
   </w:latentStyles>
   <w:style w:type="paragraph" w:default="1" w:styleId="Standard">
     <w:name w:val="Normal"/>

</xml_diff>

<commit_message>
some progress in aufgaben and vorbereitung
</commit_message>
<xml_diff>
--- a/CheatSheet_und_Aufgaben.docx
+++ b/CheatSheet_und_Aufgaben.docx
@@ -15,7 +15,16 @@
           <w:sz w:val="40"/>
           <w:u w:val="dotted"/>
         </w:rPr>
-        <w:t>CheatSheet 3D Spieleprogrammierung mit JAVA</w:t>
+        <w:t>Shit Sheet</w:t>
+      </w:r>
+      <w:bookmarkStart w:id="0" w:name="_GoBack"/>
+      <w:bookmarkEnd w:id="0"/>
+      <w:r>
+        <w:rPr>
+          <w:sz w:val="40"/>
+          <w:u w:val="dotted"/>
+        </w:rPr>
+        <w:t xml:space="preserve"> 3D Spieleprogrammierung mit JAVA</w:t>
       </w:r>
     </w:p>
     <w:p>
@@ -115,19 +124,79 @@
                               </w:rPr>
                               <w:t>Modelle</w:t>
                             </w:r>
-                            <w:r>
-                              <w:rPr>
-                                <w:color w:val="FFFFFF" w:themeColor="background1"/>
-                                <w:sz w:val="18"/>
-                              </w:rPr>
+                          </w:p>
+                          <w:p>
+                            <w:r>
+                              <w:t xml:space="preserve">Modelle laden – </w:t>
+                            </w:r>
+                            <w:proofErr w:type="spellStart"/>
+                            <w:r>
+                              <w:t>Spatial</w:t>
+                            </w:r>
+                            <w:proofErr w:type="spellEnd"/>
+                            <w:r>
+                              <w:t xml:space="preserve"> s = </w:t>
+                            </w:r>
+                            <w:proofErr w:type="spellStart"/>
+                            <w:r>
+                              <w:t>assetManager.loadModel</w:t>
+                            </w:r>
+                            <w:proofErr w:type="spellEnd"/>
+                            <w:r>
+                              <w:t>(&lt;PATH&gt;);</w:t>
+                            </w:r>
+                          </w:p>
+                          <w:p>
+                            <w:r>
+                              <w:t>Modelle skalieren</w:t>
+                            </w:r>
+                            <w:r>
+                              <w:t xml:space="preserve"> – </w:t>
+                            </w:r>
+                            <w:proofErr w:type="spellStart"/>
+                            <w:proofErr w:type="gramStart"/>
+                            <w:r>
+                              <w:t>s.scale</w:t>
+                            </w:r>
+                            <w:proofErr w:type="spellEnd"/>
+                            <w:proofErr w:type="gramEnd"/>
+                            <w:r>
+                              <w:t>(</w:t>
+                            </w:r>
+                            <w:proofErr w:type="spellStart"/>
+                            <w:r>
+                              <w:t>x,y,z</w:t>
+                            </w:r>
+                            <w:proofErr w:type="spellEnd"/>
+                            <w:r>
+                              <w:t>);</w:t>
+                            </w:r>
+                          </w:p>
+                          <w:p>
+                            <w:r>
+                              <w:t xml:space="preserve">Modelle der </w:t>
+                            </w:r>
+                            <w:proofErr w:type="spellStart"/>
+                            <w:r>
+                              <w:t>rootNode</w:t>
+                            </w:r>
+                            <w:proofErr w:type="spellEnd"/>
+                            <w:r>
+                              <w:t xml:space="preserve"> hinzufügen</w:t>
+                            </w:r>
+                            <w:r>
+                              <w:t xml:space="preserve"> – </w:t>
+                            </w:r>
+                            <w:r>
                               <w:t xml:space="preserve"> </w:t>
                             </w:r>
-                            <w:r>
-                              <w:rPr>
-                                <w:color w:val="FFFFFF" w:themeColor="background1"/>
-                                <w:sz w:val="32"/>
-                              </w:rPr>
-                              <w:t>erstellen</w:t>
+                            <w:proofErr w:type="spellStart"/>
+                            <w:r>
+                              <w:t>rootNode.attachChild</w:t>
+                            </w:r>
+                            <w:proofErr w:type="spellEnd"/>
+                            <w:r>
+                              <w:t>(s);</w:t>
                             </w:r>
                           </w:p>
                           <w:p/>
@@ -156,9 +225,9 @@
               </wp:anchor>
             </w:drawing>
           </mc:Choice>
-          <mc:Fallback xmlns:cx="http://schemas.microsoft.com/office/drawing/2014/chartex" xmlns:cx1="http://schemas.microsoft.com/office/drawing/2015/9/8/chartex" xmlns:cx2="http://schemas.microsoft.com/office/drawing/2015/10/21/chartex" xmlns:w16se="http://schemas.microsoft.com/office/word/2015/wordml/symex">
+          <mc:Fallback>
             <w:pict>
-              <v:roundrect w14:anchorId="469DC1A2" id="Abgerundetes Rechteck 3" o:spid="_x0000_s1026" style="position:absolute;margin-left:17.3pt;margin-top:13.75pt;width:408.4pt;height:176.3pt;z-index:251660288;visibility:visible;mso-wrap-style:square;mso-width-percent:0;mso-height-percent:0;mso-wrap-distance-left:9pt;mso-wrap-distance-top:0;mso-wrap-distance-right:9pt;mso-wrap-distance-bottom:0;mso-position-horizontal:absolute;mso-position-horizontal-relative:text;mso-position-vertical:absolute;mso-position-vertical-relative:text;mso-width-percent:0;mso-height-percent:0;mso-width-relative:margin;mso-height-relative:margin;v-text-anchor:middle" arcsize="10923f" o:gfxdata="UEsDBBQABgAIAAAAIQC2gziS/gAAAOEBAAATAAAAW0NvbnRlbnRfVHlwZXNdLnhtbJSRQU7DMBBF&#10;90jcwfIWJU67QAgl6YK0S0CoHGBkTxKLZGx5TGhvj5O2G0SRWNoz/78nu9wcxkFMGNg6quQqL6RA&#10;0s5Y6ir5vt9lD1JwBDIwOMJKHpHlpr69KfdHjyxSmriSfYz+USnWPY7AufNIadK6MEJMx9ApD/oD&#10;OlTrorhX2lFEilmcO2RdNtjC5xDF9pCuTyYBB5bi6bQ4syoJ3g9WQ0ymaiLzg5KdCXlKLjvcW893&#10;SUOqXwnz5DrgnHtJTxOsQfEKIT7DmDSUCaxw7Rqn8787ZsmRM9e2VmPeBN4uqYvTtW7jvijg9N/y&#10;JsXecLq0q+WD6m8AAAD//wMAUEsDBBQABgAIAAAAIQA4/SH/1gAAAJQBAAALAAAAX3JlbHMvLnJl&#10;bHOkkMFqwzAMhu+DvYPRfXGawxijTi+j0GvpHsDYimMaW0Yy2fr2M4PBMnrbUb/Q94l/f/hMi1qR&#10;JVI2sOt6UJgd+ZiDgffL8ekFlFSbvV0oo4EbChzGx4f9GRdb25HMsYhqlCwG5lrLq9biZkxWOiqY&#10;22YiTra2kYMu1l1tQD30/bPm3wwYN0x18gb45AdQl1tp5j/sFB2T0FQ7R0nTNEV3j6o9feQzro1i&#10;OWA14Fm+Q8a1a8+Bvu/d/dMb2JY5uiPbhG/ktn4cqGU/er3pcvwCAAD//wMAUEsDBBQABgAIAAAA&#10;IQAR+L//sAIAAMkFAAAOAAAAZHJzL2Uyb0RvYy54bWysVMFu2zAMvQ/YPwi6r7bTpM2COkXQosOA&#10;ri3aDj0rshQbk0RNUuJkX19KdtysC3YYdpFFkXwkn0leXG61IhvhfAOmpMVJTokwHKrGrEr6/fnm&#10;05QSH5ipmAIjSroTnl7OP364aO1MjKAGVQlHEMT4WWtLWodgZ1nmeS008ydghUGlBKdZQNGtssqx&#10;FtG1ykZ5fpa14CrrgAvv8fW6U9J5wpdS8HAvpReBqJJibiGdLp3LeGbzCzZbOWbrhvdpsH/IQrPG&#10;YNAB6poFRtau+QNKN9yBBxlOOOgMpGy4SDVgNUX+rpqnmlmRakFyvB1o8v8Plt9tHhxpqpKeUmKY&#10;xl+0WK6EW5tKBOHJo+B1EPwHOY1UtdbP0OPJPrhe8niNdW+l0/GLFZFtonc30Cu2gXB8nBTTs+lk&#10;QglH3Wh0Oj3PxxE1e3O3zocvAjSJl5I6wDwwhZC4ZZtbHzr7vV0M6UE11U2jVBJi44gr5ciG4S9n&#10;nAsTJsldrfU3qLr380mep5+PsVOvRZeUyW9oykRMAxG9CxxfskhDV3i6hZ0S0U6ZRyGRSyx1lCIO&#10;yIfJFJ2qZpXonmMqx3NJgBFZYvwBuwc4VmjR09nbR1eRhmBwzv+WWFfi4JEigwmDs24MuGMAKgyR&#10;O/s9SR01kaWwXW4RP16XUO2w6Rx00+gtv2nwd98yHx6Yw/HDQcWVEu7xkArakkJ/o6QG9+vYe7TH&#10;qUAtJS2Oc0n9zzVzghL11eC8fC7G4zj/SRhPzkcouEPN8lBj1voKsH0KXF6Wp2u0D2p/lQ70C26e&#10;RYyKKmY4xi4pD24vXIVuzeDu4mKxSGY485aFW/NkeQSPBMdOft6+MGf7ng84LnewH302e9f1nW30&#10;NLBYB5BNGok3XnvqcV+kfu53W1xIh3KyetvA81cAAAD//wMAUEsDBBQABgAIAAAAIQDmQoBz2gAA&#10;AAkBAAAPAAAAZHJzL2Rvd25yZXYueG1sTI9BToRAEEX3Jt6hUybunAaEkSDNxJiMOxeOHqCAEoh0&#10;NeluZvD2litdVt7P/6/qw2ZndSYfJscG0l0Cirhz/cSDgY/3410JKkTkHmfHZOCbAhya66saq95d&#10;+I3OpzgoKeFQoYExxqXSOnQjWQw7txAL+3TeYpTTD7r3eJFyO+ssSfba4sSyMOJCzyN1X6fVGiC3&#10;emx9V0zZsQxL3vLLa8bG3N5sT4+gIm3xLwy/+qIOjTi1buU+qNnAfb6XpIHsoQAlvCzSHFQroExS&#10;0E2t/3/Q/AAAAP//AwBQSwECLQAUAAYACAAAACEAtoM4kv4AAADhAQAAEwAAAAAAAAAAAAAAAAAA&#10;AAAAW0NvbnRlbnRfVHlwZXNdLnhtbFBLAQItABQABgAIAAAAIQA4/SH/1gAAAJQBAAALAAAAAAAA&#10;AAAAAAAAAC8BAABfcmVscy8ucmVsc1BLAQItABQABgAIAAAAIQAR+L//sAIAAMkFAAAOAAAAAAAA&#10;AAAAAAAAAC4CAABkcnMvZTJvRG9jLnhtbFBLAQItABQABgAIAAAAIQDmQoBz2gAAAAkBAAAPAAAA&#10;AAAAAAAAAAAAAAoFAABkcnMvZG93bnJldi54bWxQSwUGAAAAAAQABADzAAAAEQYAAAAA&#10;" fillcolor="#2f5496 [2408]" stroked="f" strokeweight="1pt">
+              <v:roundrect w14:anchorId="51B5919C" id="Abgerundetes_x0020_Rechteck_x0020_3" o:spid="_x0000_s1026" style="position:absolute;margin-left:17.3pt;margin-top:13.75pt;width:408.4pt;height:176.3pt;z-index:251660288;visibility:visible;mso-wrap-style:square;mso-width-percent:0;mso-height-percent:0;mso-wrap-distance-left:9pt;mso-wrap-distance-top:0;mso-wrap-distance-right:9pt;mso-wrap-distance-bottom:0;mso-position-horizontal:absolute;mso-position-horizontal-relative:text;mso-position-vertical:absolute;mso-position-vertical-relative:text;mso-width-percent:0;mso-height-percent:0;mso-width-relative:margin;mso-height-relative:margin;v-text-anchor:middle" arcsize="10923f" o:gfxdata="UEsDBBQABgAIAAAAIQDkmcPA+wAAAOEBAAATAAAAW0NvbnRlbnRfVHlwZXNdLnhtbJSRQU7DMBBF&#10;90jcwfIWJQ5dIISSdEHaJSBUDjCyJ4nVZGx53NDeHictG4SKWNrj9//TuFwfx0FMGNg6quR9XkiB&#10;pJ2x1FXyY7fNHqXgCGRgcISVPCHLdX17U+5OHlkkmriSfYz+SSnWPY7AufNIadK6MEJMx9ApD3oP&#10;HapVUTwo7SgixSzOGbIuG2zhMESxOabrs0nCpXg+v5urKgneD1ZDTKJqnqpfuYADXwEnMj/ssotZ&#10;nsglnHvr+e7S8JpWE6xB8QYhvsCYPJQJrHDlGqfz65Zz2ciZa1urMW8Cbxbqr2zjPing9N/wJmHv&#10;OH2nq+WD6i8AAAD//wMAUEsDBBQABgAIAAAAIQAjsmrh1wAAAJQBAAALAAAAX3JlbHMvLnJlbHOk&#10;kMFqwzAMhu+DvYPRfXGawxijTi+j0GvpHsDYimMaW0Yy2fr28w6DZfS2o36h7xP//vCZFrUiS6Rs&#10;YNf1oDA78jEHA++X49MLKKk2e7tQRgM3FDiMjw/7My62tiOZYxHVKFkMzLWWV63FzZisdFQwt81E&#10;nGxtIwddrLvagHro+2fNvxkwbpjq5A3wye9AXW6lmf+wU3RMQlPtHCVN0xTdPaoObMsc3ZFtwjdy&#10;jWY5YDXgWTQO1LKu/Qj6vn74p97TRz7jutV+h4zrj1dvuhy/AAAA//8DAFBLAwQUAAYACAAAACEA&#10;Efi//7ACAADJBQAADgAAAGRycy9lMm9Eb2MueG1srFTBbtswDL0P2D8Iuq+206TNgjpF0KLDgK4t&#10;2g49K7IUG5NETVLiZF9fSnbcrAt2GHaRRZF8JJ9JXlxutSIb4XwDpqTFSU6JMByqxqxK+v355tOU&#10;Eh+YqZgCI0q6E55ezj9+uGjtTIygBlUJRxDE+FlrS1qHYGdZ5nktNPMnYIVBpQSnWUDRrbLKsRbR&#10;tcpGeX6WteAq64AL7/H1ulPSecKXUvBwL6UXgaiSYm4hnS6dy3hm8ws2Wzlm64b3abB/yEKzxmDQ&#10;AeqaBUbWrvkDSjfcgQcZTjjoDKRsuEg1YDVF/q6ap5pZkWpBcrwdaPL/D5bfbR4caaqSnlJimMZf&#10;tFiuhFubSgThyaPgdRD8BzmNVLXWz9DjyT64XvJ4jXVvpdPxixWRbaJ3N9ArtoFwfJwU07PpZEIJ&#10;R91odDo9z8cRNXtzt86HLwI0iZeSOsA8MIWQuGWbWx86+71dDOlBNdVNo1QSYuOIK+XIhuEvZ5wL&#10;EybJXa31N6i69/NJnqefj7FTr0WXlMlvaMpETAMRvQscX7JIQ1d4uoWdEtFOmUchkUssdZQiDsiH&#10;yRSdqmaV6J5jKsdzSYARWWL8AbsHOFZo0dPZ20dXkYZgcM7/llhX4uCRIoMJg7NuDLhjACoMkTv7&#10;PUkdNZGlsF1uET9el1DtsOkcdNPoLb9p8HffMh8emMPxw0HFlRLu8ZAK2pJCf6OkBvfr2Hu0x6lA&#10;LSUtjnNJ/c81c4IS9dXgvHwuxuM4/0kYT85HKLhDzfJQY9b6CrB9ClxelqdrtA9qf5UO9AtunkWM&#10;iipmOMYuKQ9uL1yFbs3g7uJisUhmOPOWhVvzZHkEjwTHTn7evjBn+54POC53sB99NnvX9Z1t9DSw&#10;WAeQTRqJN1576nFfpH7ud1tcSIdysnrbwPNXAAAA//8DAFBLAwQUAAYACAAAACEA5kKAc9oAAAAJ&#10;AQAADwAAAGRycy9kb3ducmV2LnhtbEyPQU6EQBBF9ybeoVMm7pwGhJEgzcSYjDsXjh6ggBKIdDXp&#10;bmbw9pYrXVbez/+v6sNmZ3UmHybHBtJdAoq4c/3Eg4GP9+NdCSpE5B5nx2TgmwIcmuurGqveXfiN&#10;zqc4KCnhUKGBMcal0jp0I1kMO7cQC/t03mKU0w+693iRcjvrLEn22uLEsjDiQs8jdV+n1Rogt3ps&#10;fVdM2bEMS97yy2vGxtzebE+PoCJt8S8Mv/qiDo04tW7lPqjZwH2+l6SB7KEAJbws0hxUK6BMUtBN&#10;rf9/0PwAAAD//wMAUEsBAi0AFAAGAAgAAAAhAOSZw8D7AAAA4QEAABMAAAAAAAAAAAAAAAAAAAAA&#10;AFtDb250ZW50X1R5cGVzXS54bWxQSwECLQAUAAYACAAAACEAI7Jq4dcAAACUAQAACwAAAAAAAAAA&#10;AAAAAAAsAQAAX3JlbHMvLnJlbHNQSwECLQAUAAYACAAAACEAEfi//7ACAADJBQAADgAAAAAAAAAA&#10;AAAAAAAsAgAAZHJzL2Uyb0RvYy54bWxQSwECLQAUAAYACAAAACEA5kKAc9oAAAAJAQAADwAAAAAA&#10;AAAAAAAAAAAIBQAAZHJzL2Rvd25yZXYueG1sUEsFBgAAAAAEAAQA8wAAAA8GAAAAAA==&#10;" fillcolor="#2f5496 [2408]" stroked="f" strokeweight="1pt">
                 <v:stroke joinstyle="miter"/>
                 <v:textbox>
                   <w:txbxContent>
@@ -177,19 +246,79 @@
                         </w:rPr>
                         <w:t>Modelle</w:t>
                       </w:r>
-                      <w:r>
-                        <w:rPr>
-                          <w:color w:val="FFFFFF" w:themeColor="background1"/>
-                          <w:sz w:val="18"/>
-                        </w:rPr>
+                    </w:p>
+                    <w:p>
+                      <w:r>
+                        <w:t xml:space="preserve">Modelle laden – </w:t>
+                      </w:r>
+                      <w:proofErr w:type="spellStart"/>
+                      <w:r>
+                        <w:t>Spatial</w:t>
+                      </w:r>
+                      <w:proofErr w:type="spellEnd"/>
+                      <w:r>
+                        <w:t xml:space="preserve"> s = </w:t>
+                      </w:r>
+                      <w:proofErr w:type="spellStart"/>
+                      <w:r>
+                        <w:t>assetManager.loadModel</w:t>
+                      </w:r>
+                      <w:proofErr w:type="spellEnd"/>
+                      <w:r>
+                        <w:t>(&lt;PATH&gt;);</w:t>
+                      </w:r>
+                    </w:p>
+                    <w:p>
+                      <w:r>
+                        <w:t>Modelle skalieren</w:t>
+                      </w:r>
+                      <w:r>
+                        <w:t xml:space="preserve"> – </w:t>
+                      </w:r>
+                      <w:proofErr w:type="spellStart"/>
+                      <w:proofErr w:type="gramStart"/>
+                      <w:r>
+                        <w:t>s.scale</w:t>
+                      </w:r>
+                      <w:proofErr w:type="spellEnd"/>
+                      <w:proofErr w:type="gramEnd"/>
+                      <w:r>
+                        <w:t>(</w:t>
+                      </w:r>
+                      <w:proofErr w:type="spellStart"/>
+                      <w:r>
+                        <w:t>x,y,z</w:t>
+                      </w:r>
+                      <w:proofErr w:type="spellEnd"/>
+                      <w:r>
+                        <w:t>);</w:t>
+                      </w:r>
+                    </w:p>
+                    <w:p>
+                      <w:r>
+                        <w:t xml:space="preserve">Modelle der </w:t>
+                      </w:r>
+                      <w:proofErr w:type="spellStart"/>
+                      <w:r>
+                        <w:t>rootNode</w:t>
+                      </w:r>
+                      <w:proofErr w:type="spellEnd"/>
+                      <w:r>
+                        <w:t xml:space="preserve"> hinzufügen</w:t>
+                      </w:r>
+                      <w:r>
+                        <w:t xml:space="preserve"> – </w:t>
+                      </w:r>
+                      <w:r>
                         <w:t xml:space="preserve"> </w:t>
                       </w:r>
-                      <w:r>
-                        <w:rPr>
-                          <w:color w:val="FFFFFF" w:themeColor="background1"/>
-                          <w:sz w:val="32"/>
-                        </w:rPr>
-                        <w:t>erstellen</w:t>
+                      <w:proofErr w:type="spellStart"/>
+                      <w:r>
+                        <w:t>rootNode.attachChild</w:t>
+                      </w:r>
+                      <w:proofErr w:type="spellEnd"/>
+                      <w:r>
+                        <w:t>(s);</w:t>
                       </w:r>
                     </w:p>
                     <w:p/>
@@ -295,9 +424,9 @@
               </wp:anchor>
             </w:drawing>
           </mc:Choice>
-          <mc:Fallback xmlns:cx="http://schemas.microsoft.com/office/drawing/2014/chartex" xmlns:cx1="http://schemas.microsoft.com/office/drawing/2015/9/8/chartex" xmlns:cx2="http://schemas.microsoft.com/office/drawing/2015/10/21/chartex" xmlns:w16se="http://schemas.microsoft.com/office/word/2015/wordml/symex">
+          <mc:Fallback>
             <w:pict>
-              <v:rect w14:anchorId="77386BEC" id="Rechteck 2" o:spid="_x0000_s1027" style="position:absolute;margin-left:1.15pt;margin-top:1.3pt;width:451.4pt;height:640.55pt;z-index:251659264;visibility:visible;mso-wrap-style:square;mso-width-percent:0;mso-height-percent:0;mso-wrap-distance-left:9pt;mso-wrap-distance-top:0;mso-wrap-distance-right:9pt;mso-wrap-distance-bottom:0;mso-position-horizontal:absolute;mso-position-horizontal-relative:margin;mso-position-vertical:absolute;mso-position-vertical-relative:text;mso-width-percent:0;mso-height-percent:0;mso-width-relative:margin;mso-height-relative:margin;v-text-anchor:middle" o:gfxdata="UEsDBBQABgAIAAAAIQC2gziS/gAAAOEBAAATAAAAW0NvbnRlbnRfVHlwZXNdLnhtbJSRQU7DMBBF&#10;90jcwfIWJU67QAgl6YK0S0CoHGBkTxKLZGx5TGhvj5O2G0SRWNoz/78nu9wcxkFMGNg6quQqL6RA&#10;0s5Y6ir5vt9lD1JwBDIwOMJKHpHlpr69KfdHjyxSmriSfYz+USnWPY7AufNIadK6MEJMx9ApD/oD&#10;OlTrorhX2lFEilmcO2RdNtjC5xDF9pCuTyYBB5bi6bQ4syoJ3g9WQ0ymaiLzg5KdCXlKLjvcW893&#10;SUOqXwnz5DrgnHtJTxOsQfEKIT7DmDSUCaxw7Rqn8787ZsmRM9e2VmPeBN4uqYvTtW7jvijg9N/y&#10;JsXecLq0q+WD6m8AAAD//wMAUEsDBBQABgAIAAAAIQA4/SH/1gAAAJQBAAALAAAAX3JlbHMvLnJl&#10;bHOkkMFqwzAMhu+DvYPRfXGawxijTi+j0GvpHsDYimMaW0Yy2fr2M4PBMnrbUb/Q94l/f/hMi1qR&#10;JVI2sOt6UJgd+ZiDgffL8ekFlFSbvV0oo4EbChzGx4f9GRdb25HMsYhqlCwG5lrLq9biZkxWOiqY&#10;22YiTra2kYMu1l1tQD30/bPm3wwYN0x18gb45AdQl1tp5j/sFB2T0FQ7R0nTNEV3j6o9feQzro1i&#10;OWA14Fm+Q8a1a8+Bvu/d/dMb2JY5uiPbhG/ktn4cqGU/er3pcvwCAAD//wMAUEsDBBQABgAIAAAA&#10;IQA0NT2zrgIAAN8FAAAOAAAAZHJzL2Uyb0RvYy54bWysVFFP2zAQfp+0/2D5fSQNsLKKFFUgpkkM&#10;EDDx7Do2iWb7PNtt0/36ne00FIY2adpLYp/vvvv8+e5Oz3qtyFo434Gp6eSgpEQYDk1nnmr67eHy&#10;wwklPjDTMAVG1HQrPD2bv393urEzUUELqhGOIIjxs42taRuCnRWF563QzB+AFQYPJTjNAm7dU9E4&#10;tkF0rYqqLD8WG3CNdcCF92i9yId0nvClFDzcSOlFIKqmyC2kr0vfZfwW81M2e3LMth0faLB/YKFZ&#10;ZzDpCHXBAiMr1/0GpTvuwIMMBxx0AVJ2XKQ74G0m5avb3LfMinQXFMfbUSb//2D59frWka6paUWJ&#10;YRqf6E7wNgj+nVRRnY31M3S6t7du2Hlcxqv20un4x0uQPim6HRUVfSAcjcfTw2p6gsJzPDuZHB6X&#10;5TSiFs/h1vnwWYAmcVFTh0+WlGTrKx+y684lZvOguuayUyptYpmIc+XImuEDh36SQtVKf4Um2zBj&#10;OTwzmrEYXpmRSSq2iJJ4vUigTExjICbMXLJFpNIaCEaJsihpFbZKxChl7oREaVGGKtEa82QKjHNh&#10;QmbsW9aIvzFLgBFZIpsRewB4qcQOO3Me/GNoJj4Gl38iloPHiJQZTBiDdWfAvQWg8FZD5uyPwu5J&#10;E5ehX/ap7JJntCyh2WIpOsg96i2/7LAirpgPt8xhU2IV4aAJN/iRCjY1hWFFSQvu51v26I+9gqeU&#10;bLDJa+p/rJgTlKgvBrvo0+ToKE6FtDk6nla4cfsny/0Ts9LngGU2wZFmeVpG/6B2S+lAP+I8WsSs&#10;eMQMx9w15cHtNuchDx+caFwsFskNJ4Fl4crcWx7Bo86x4h/6R+bs0BYBO+oadgOBzV51R/aNkQYW&#10;qwCyS63zrOvwAjhFUpEPEy+Oqf198nqey/NfAAAA//8DAFBLAwQUAAYACAAAACEA5VL6A+AAAAAI&#10;AQAADwAAAGRycy9kb3ducmV2LnhtbEyPwUrDQBCG74LvsEzBi9hNU6xtmk2xAb1IQaNIj9vsNAnN&#10;zsbstolv73jS0zD8H/98k25G24oL9r5xpGA2jUAglc40VCn4eH+6W4LwQZPRrSNU8I0eNtn1VaoT&#10;4wZ6w0sRKsEl5BOtoA6hS6T0ZY1W+6nrkDg7ut7qwGtfSdPrgcttK+MoWkirG+ILte4wr7E8FWer&#10;4Hb/+ZJvg9mdvvIOj+71edgWVqmbyfi4BhFwDH8w/OqzOmTsdHBnMl60CuI5gzwWIDhdRfczEAfG&#10;4uX8AWSWyv8PZD8AAAD//wMAUEsBAi0AFAAGAAgAAAAhALaDOJL+AAAA4QEAABMAAAAAAAAAAAAA&#10;AAAAAAAAAFtDb250ZW50X1R5cGVzXS54bWxQSwECLQAUAAYACAAAACEAOP0h/9YAAACUAQAACwAA&#10;AAAAAAAAAAAAAAAvAQAAX3JlbHMvLnJlbHNQSwECLQAUAAYACAAAACEANDU9s64CAADfBQAADgAA&#10;AAAAAAAAAAAAAAAuAgAAZHJzL2Uyb0RvYy54bWxQSwECLQAUAAYACAAAACEA5VL6A+AAAAAIAQAA&#10;DwAAAAAAAAAAAAAAAAAIBQAAZHJzL2Rvd25yZXYueG1sUEsFBgAAAAAEAAQA8wAAABUGAAAAAA==&#10;" fillcolor="gray [1629]" stroked="f" strokeweight="1pt">
+              <v:rect w14:anchorId="3DCB985F" id="Rechteck_x0020_2" o:spid="_x0000_s1027" style="position:absolute;margin-left:1.15pt;margin-top:1.3pt;width:451.4pt;height:640.55pt;z-index:251659264;visibility:visible;mso-wrap-style:square;mso-width-percent:0;mso-height-percent:0;mso-wrap-distance-left:9pt;mso-wrap-distance-top:0;mso-wrap-distance-right:9pt;mso-wrap-distance-bottom:0;mso-position-horizontal:absolute;mso-position-horizontal-relative:margin;mso-position-vertical:absolute;mso-position-vertical-relative:text;mso-width-percent:0;mso-height-percent:0;mso-width-relative:margin;mso-height-relative:margin;v-text-anchor:middle" o:gfxdata="UEsDBBQABgAIAAAAIQDkmcPA+wAAAOEBAAATAAAAW0NvbnRlbnRfVHlwZXNdLnhtbJSRQU7DMBBF&#10;90jcwfIWJQ5dIISSdEHaJSBUDjCyJ4nVZGx53NDeHictG4SKWNrj9//TuFwfx0FMGNg6quR9XkiB&#10;pJ2x1FXyY7fNHqXgCGRgcISVPCHLdX17U+5OHlkkmriSfYz+SSnWPY7AufNIadK6MEJMx9ApD3oP&#10;HapVUTwo7SgixSzOGbIuG2zhMESxOabrs0nCpXg+v5urKgneD1ZDTKJqnqpfuYADXwEnMj/ssotZ&#10;nsglnHvr+e7S8JpWE6xB8QYhvsCYPJQJrHDlGqfz65Zz2ciZa1urMW8Cbxbqr2zjPing9N/wJmHv&#10;OH2nq+WD6i8AAAD//wMAUEsDBBQABgAIAAAAIQAjsmrh1wAAAJQBAAALAAAAX3JlbHMvLnJlbHOk&#10;kMFqwzAMhu+DvYPRfXGawxijTi+j0GvpHsDYimMaW0Yy2fr28w6DZfS2o36h7xP//vCZFrUiS6Rs&#10;YNf1oDA78jEHA++X49MLKKk2e7tQRgM3FDiMjw/7My62tiOZYxHVKFkMzLWWV63FzZisdFQwt81E&#10;nGxtIwddrLvagHro+2fNvxkwbpjq5A3wye9AXW6lmf+wU3RMQlPtHCVN0xTdPaoObMsc3ZFtwjdy&#10;jWY5YDXgWTQO1LKu/Qj6vn74p97TRz7jutV+h4zrj1dvuhy/AAAA//8DAFBLAwQUAAYACAAAACEA&#10;NDU9s64CAADfBQAADgAAAGRycy9lMm9Eb2MueG1srFRRT9swEH6ftP9g+X0kDbCyihRVIKZJDBAw&#10;8ew6Nolm+zzbbdP9+p3tNBSGNmnaS2Kf7777/PnuTs96rchaON+BqenkoKREGA5NZ55q+u3h8sMJ&#10;JT4w0zAFRtR0Kzw9m79/d7qxM1FBC6oRjiCI8bONrWkbgp0Vheet0MwfgBUGDyU4zQJu3VPROLZB&#10;dK2Kqiw/FhtwjXXAhfdovciHdJ7wpRQ83EjpRSCqpsgtpK9L32X8FvNTNntyzLYdH2iwf2ChWWcw&#10;6Qh1wQIjK9f9BqU77sCDDAccdAFSdlykO+BtJuWr29y3zIp0FxTH21Em//9g+fX61pGuqWlFiWEa&#10;n+hO8DYI/p1UUZ2N9TN0ure3bth5XMar9tLp+MdLkD4puh0VFX0gHI3H08NqeoLCczw7mRwel+U0&#10;ohbP4db58FmAJnFRU4dPlpRk6ysfsuvOJWbzoLrmslMqbWKZiHPlyJrhA4d+kkLVSn+FJtswYzk8&#10;M5qxGF6ZkUkqtoiSeL1IoExMYyAmzFyyRaTSGghGibIoaRW2SsQoZe6ERGlRhirRGvNkCoxzYUJm&#10;7FvWiL8xS4ARWSKbEXsAeKnEDjtzHvxjaCY+Bpd/IpaDx4iUGUwYg3VnwL0FoPBWQ+bsj8LuSROX&#10;oV/2qeySZ7QsodliKTrIPeotv+ywIq6YD7fMYVNiFeGgCTf4kQo2NYVhRUkL7udb9uiPvYKnlGyw&#10;yWvqf6yYE5SoLwa76NPk6ChOhbQ5Op5WuHH7J8v9E7PS54BlNsGRZnlaRv+gdkvpQD/iPFrErHjE&#10;DMfcNeXB7TbnIQ8fnGhcLBbJDSeBZeHK3FsewaPOseIf+kfm7NAWATvqGnYDgc1edUf2jZEGFqsA&#10;skut86zr8AI4RVKRDxMvjqn9ffJ6nsvzXwAAAP//AwBQSwMEFAAGAAgAAAAhAOVS+gPgAAAACAEA&#10;AA8AAABkcnMvZG93bnJldi54bWxMj8FKw0AQhu+C77BMwYvYTVOsbZpNsQG9SEGjSI/b7DQJzc7G&#10;7LaJb+940tMw/B//fJNuRtuKC/a+caRgNo1AIJXONFQp+Hh/uluC8EGT0a0jVPCNHjbZ9VWqE+MG&#10;esNLESrBJeQTraAOoUuk9GWNVvup65A4O7re6sBrX0nT64HLbSvjKFpIqxviC7XuMK+xPBVnq+B2&#10;//mSb4PZnb7yDo/u9XnYFlapm8n4uAYRcAx/MPzqszpk7HRwZzJetAriOYM8FiA4XUX3MxAHxuLl&#10;/AFklsr/D2Q/AAAA//8DAFBLAQItABQABgAIAAAAIQDkmcPA+wAAAOEBAAATAAAAAAAAAAAAAAAA&#10;AAAAAABbQ29udGVudF9UeXBlc10ueG1sUEsBAi0AFAAGAAgAAAAhACOyauHXAAAAlAEAAAsAAAAA&#10;AAAAAAAAAAAALAEAAF9yZWxzLy5yZWxzUEsBAi0AFAAGAAgAAAAhADQ1PbOuAgAA3wUAAA4AAAAA&#10;AAAAAAAAAAAALAIAAGRycy9lMm9Eb2MueG1sUEsBAi0AFAAGAAgAAAAhAOVS+gPgAAAACAEAAA8A&#10;AAAAAAAAAAAAAAAABgUAAGRycy9kb3ducmV2LnhtbFBLBQYAAAAABAAEAPMAAAATBgAAAAA=&#10;" fillcolor="gray [1629]" stroked="f" strokeweight="1pt">
                 <v:textbox>
                   <w:txbxContent>
                     <w:p>
@@ -422,9 +551,9 @@
               </wp:anchor>
             </w:drawing>
           </mc:Choice>
-          <mc:Fallback xmlns:cx="http://schemas.microsoft.com/office/drawing/2014/chartex" xmlns:cx1="http://schemas.microsoft.com/office/drawing/2015/9/8/chartex" xmlns:cx2="http://schemas.microsoft.com/office/drawing/2015/10/21/chartex" xmlns:w16se="http://schemas.microsoft.com/office/word/2015/wordml/symex">
+          <mc:Fallback>
             <w:pict>
-              <v:roundrect w14:anchorId="5C82A3B1" id="Abgerundetes Rechteck 6" o:spid="_x0000_s1028" style="position:absolute;margin-left:19.75pt;margin-top:374.7pt;width:412.55pt;height:212.25pt;z-index:251664384;visibility:visible;mso-wrap-style:square;mso-width-percent:0;mso-height-percent:0;mso-wrap-distance-left:9pt;mso-wrap-distance-top:0;mso-wrap-distance-right:9pt;mso-wrap-distance-bottom:0;mso-position-horizontal:absolute;mso-position-horizontal-relative:margin;mso-position-vertical:absolute;mso-position-vertical-relative:text;mso-width-percent:0;mso-height-percent:0;mso-width-relative:margin;mso-height-relative:margin;v-text-anchor:middle" arcsize="10923f" o:gfxdata="UEsDBBQABgAIAAAAIQC2gziS/gAAAOEBAAATAAAAW0NvbnRlbnRfVHlwZXNdLnhtbJSRQU7DMBBF&#10;90jcwfIWJU67QAgl6YK0S0CoHGBkTxKLZGx5TGhvj5O2G0SRWNoz/78nu9wcxkFMGNg6quQqL6RA&#10;0s5Y6ir5vt9lD1JwBDIwOMJKHpHlpr69KfdHjyxSmriSfYz+USnWPY7AufNIadK6MEJMx9ApD/oD&#10;OlTrorhX2lFEilmcO2RdNtjC5xDF9pCuTyYBB5bi6bQ4syoJ3g9WQ0ymaiLzg5KdCXlKLjvcW893&#10;SUOqXwnz5DrgnHtJTxOsQfEKIT7DmDSUCaxw7Rqn8787ZsmRM9e2VmPeBN4uqYvTtW7jvijg9N/y&#10;JsXecLq0q+WD6m8AAAD//wMAUEsDBBQABgAIAAAAIQA4/SH/1gAAAJQBAAALAAAAX3JlbHMvLnJl&#10;bHOkkMFqwzAMhu+DvYPRfXGawxijTi+j0GvpHsDYimMaW0Yy2fr2M4PBMnrbUb/Q94l/f/hMi1qR&#10;JVI2sOt6UJgd+ZiDgffL8ekFlFSbvV0oo4EbChzGx4f9GRdb25HMsYhqlCwG5lrLq9biZkxWOiqY&#10;22YiTra2kYMu1l1tQD30/bPm3wwYN0x18gb45AdQl1tp5j/sFB2T0FQ7R0nTNEV3j6o9feQzro1i&#10;OWA14Fm+Q8a1a8+Bvu/d/dMb2JY5uiPbhG/ktn4cqGU/er3pcvwCAAD//wMAUEsDBBQABgAIAAAA&#10;IQCJB7V/twIAAMwFAAAOAAAAZHJzL2Uyb0RvYy54bWysVN9P3DAMfp+0/yHK+2iv0ANO9NAJxDSJ&#10;AQImnnNpeq2WxlmSu/b21+MkbfkxtIdpL20c25/tL7bPzvtWkp0wtgFV0NlBSolQHMpGbQr64/Hq&#10;ywkl1jFVMglKFHQvLD1ffv501umFyKAGWQpDEETZRacLWjunF0lieS1aZg9AC4XKCkzLHIpmk5SG&#10;dYjeyiRL03nSgSm1AS6sxdvLqKTLgF9VgrvbqrLCEVlQzM2Frwnftf8myzO22Bim64YPabB/yKJl&#10;jcKgE9Qlc4xsTfMHVNtwAxYqd8ChTaCqGi5CDVjNLH1XzUPNtAi1IDlWTzTZ/wfLb3Z3hjRlQeeU&#10;KNbiE63WG2G2qhROWHIveO0E/0nmnqpO2wV6POg7M0gWj77uvjKt/2NFpA/07id6Re8Ix8s8Ozw9&#10;PMkp4ajL5qd5fpx71OTFXRvrvgpoiT8U1ADmgSm4wC3bXVsX7Uc7H9KCbMqrRsog+MYRF9KQHcMn&#10;d30WXOW2/Q5lvDvO0zQ8PMYNfebNQxZvkKTyeAo8cgzqbxJPQSw6nNxeCm8n1b2okEcsM0ackGNQ&#10;xrlQbhaSsTUrRbz2qXycSwD0yBXGn7AHgLdFjtgxy8Heu4owAJNzGqP/zXnyCJFBucm5bRSYjwAk&#10;VjVEjvYjSZEaz5Lr133osWxsojWUe+w7A3EgreZXDb74NbPujhmcQJxV3CruFj+VhK6gMJwoqcH8&#10;/uje2+NgoJaSDie6oPbXlhlBifymcGROZ0dHfgUE4Sg/zlAwrzXr1xq1bS8AO2iG+0vzcPT2To7H&#10;ykD7hMtn5aOiiimOsQvKnRmFCxc3Da4vLlarYIZjr5m7Vg+ae3DPs2/mx/6JGT20vcOJuYFx+tni&#10;XeNHW++pYLV1UDVhKjzTkdfhBXBlhLYe1pvfSa/lYPWyhJfPAAAA//8DAFBLAwQUAAYACAAAACEA&#10;B9xn7uIAAAALAQAADwAAAGRycy9kb3ducmV2LnhtbEyPQU/CQBCF7yb+h82YeJMtpRRauiVoopHE&#10;i+iF29KObXF3tukuUP6940mPk/flvW+K9WiNOOPgO0cKppMIBFLl6o4aBZ8fzw9LED5oqrVxhAqu&#10;6GFd3t4UOq/dhd7xvAuN4BLyuVbQhtDnUvqqRav9xPVInH25werA59DIetAXLrdGxlGUSqs74oVW&#10;9/jUYvW9O1kFx8e4on1Iffe6vW7MMd6Gl7e5Uvd342YFIuAY/mD41Wd1KNnp4E5Ue2EUzLI5kwoW&#10;SZaAYGCZJimIA5PTxSwDWRby/w/lDwAAAP//AwBQSwECLQAUAAYACAAAACEAtoM4kv4AAADhAQAA&#10;EwAAAAAAAAAAAAAAAAAAAAAAW0NvbnRlbnRfVHlwZXNdLnhtbFBLAQItABQABgAIAAAAIQA4/SH/&#10;1gAAAJQBAAALAAAAAAAAAAAAAAAAAC8BAABfcmVscy8ucmVsc1BLAQItABQABgAIAAAAIQCJB7V/&#10;twIAAMwFAAAOAAAAAAAAAAAAAAAAAC4CAABkcnMvZTJvRG9jLnhtbFBLAQItABQABgAIAAAAIQAH&#10;3Gfu4gAAAAsBAAAPAAAAAAAAAAAAAAAAABEFAABkcnMvZG93bnJldi54bWxQSwUGAAAAAAQABADz&#10;AAAAIAYAAAAA&#10;" fillcolor="#323e4f [2415]" stroked="f" strokeweight="1pt">
+              <v:roundrect w14:anchorId="327BE492" id="Abgerundetes_x0020_Rechteck_x0020_6" o:spid="_x0000_s1028" style="position:absolute;margin-left:19.75pt;margin-top:374.7pt;width:412.55pt;height:212.25pt;z-index:251664384;visibility:visible;mso-wrap-style:square;mso-width-percent:0;mso-height-percent:0;mso-wrap-distance-left:9pt;mso-wrap-distance-top:0;mso-wrap-distance-right:9pt;mso-wrap-distance-bottom:0;mso-position-horizontal:absolute;mso-position-horizontal-relative:margin;mso-position-vertical:absolute;mso-position-vertical-relative:text;mso-width-percent:0;mso-height-percent:0;mso-width-relative:margin;mso-height-relative:margin;v-text-anchor:middle" arcsize="10923f" o:gfxdata="UEsDBBQABgAIAAAAIQDkmcPA+wAAAOEBAAATAAAAW0NvbnRlbnRfVHlwZXNdLnhtbJSRQU7DMBBF&#10;90jcwfIWJQ5dIISSdEHaJSBUDjCyJ4nVZGx53NDeHictG4SKWNrj9//TuFwfx0FMGNg6quR9XkiB&#10;pJ2x1FXyY7fNHqXgCGRgcISVPCHLdX17U+5OHlkkmriSfYz+SSnWPY7AufNIadK6MEJMx9ApD3oP&#10;HapVUTwo7SgixSzOGbIuG2zhMESxOabrs0nCpXg+v5urKgneD1ZDTKJqnqpfuYADXwEnMj/ssotZ&#10;nsglnHvr+e7S8JpWE6xB8QYhvsCYPJQJrHDlGqfz65Zz2ciZa1urMW8Cbxbqr2zjPing9N/wJmHv&#10;OH2nq+WD6i8AAAD//wMAUEsDBBQABgAIAAAAIQAjsmrh1wAAAJQBAAALAAAAX3JlbHMvLnJlbHOk&#10;kMFqwzAMhu+DvYPRfXGawxijTi+j0GvpHsDYimMaW0Yy2fr28w6DZfS2o36h7xP//vCZFrUiS6Rs&#10;YNf1oDA78jEHA++X49MLKKk2e7tQRgM3FDiMjw/7My62tiOZYxHVKFkMzLWWV63FzZisdFQwt81E&#10;nGxtIwddrLvagHro+2fNvxkwbpjq5A3wye9AXW6lmf+wU3RMQlPtHCVN0xTdPaoObMsc3ZFtwjdy&#10;jWY5YDXgWTQO1LKu/Qj6vn74p97TRz7jutV+h4zrj1dvuhy/AAAA//8DAFBLAwQUAAYACAAAACEA&#10;iQe1f7cCAADMBQAADgAAAGRycy9lMm9Eb2MueG1srFTfT9wwDH6ftP8hyvtor9ADTvTQCcQ0iQEC&#10;Jp5zaXqtlsZZkrv29tfjJG35MbSHaS9tHNuf7S+2z877VpKdMLYBVdDZQUqJUBzKRm0K+uPx6ssJ&#10;JdYxVTIJShR0Lyw9X37+dNbphcigBlkKQxBE2UWnC1o7pxdJYnktWmYPQAuFygpMyxyKZpOUhnWI&#10;3sokS9N50oEptQEurMXby6iky4BfVYK726qywhFZUMzNha8J37X/JsszttgYpuuGD2mwf8iiZY3C&#10;oBPUJXOMbE3zB1TbcAMWKnfAoU2gqhouQg1YzSx9V81DzbQItSA5Vk802f8Hy292d4Y0ZUHnlCjW&#10;4hOt1hthtqoUTlhyL3jtBP9J5p6qTtsFejzoOzNIFo++7r4yrf9jRaQP9O4nekXvCMfLPDs8PTzJ&#10;KeGoy+aneX6ce9TkxV0b674KaIk/FNQA5oEpuMAt211bF+1HOx/SgmzKq0bKIPjGERfSkB3DJ3d9&#10;Flzltv0OZbw7ztM0PDzGDX3mzUMWb5Ck8ngKPHIM6m8ST0EsOpzcXgpvJ9W9qJBHLDNGnJBjUMa5&#10;UG4WkrE1K0W89ql8nEsA9MgVxp+wB4C3RY7YMcvB3ruKMACTcxqj/8158giRQbnJuW0UmI8AJFY1&#10;RI72I0mRGs+S69d96LFsbKI1lHvsOwNxIK3mVw2++DWz7o4ZnECcVdwq7hY/lYSuoDCcKKnB/P7o&#10;3tvjYKCWkg4nuqD215YZQYn8pnBkTmdHR34FBOEoP85QMK8169catW0vADtohvtL83D09k6Ox8pA&#10;+4TLZ+WjooopjrELyp0ZhQsXNw2uLy5Wq2CGY6+Zu1YPmntwz7Nv5sf+iRk9tL3DibmBcfrZ4l3j&#10;R1vvqWC1dVA1YSo805HX4QVwZYS2Htab30mv5WD1soSXzwAAAP//AwBQSwMEFAAGAAgAAAAhAAfc&#10;Z+7iAAAACwEAAA8AAABkcnMvZG93bnJldi54bWxMj0FPwkAQhe8m/ofNmHiTLaUUWrolaKKRxIvo&#10;hdvSjm1xd7bpLlD+veNJj5P35b1vivVojTjj4DtHCqaTCARS5eqOGgWfH88PSxA+aKq1cYQKruhh&#10;Xd7eFDqv3YXe8bwLjeAS8rlW0IbQ51L6qkWr/cT1SJx9ucHqwOfQyHrQFy63RsZRlEqrO+KFVvf4&#10;1GL1vTtZBcfHuKJ9SH33ur1uzDHehpe3uVL3d+NmBSLgGP5g+NVndSjZ6eBOVHthFMyyOZMKFkmW&#10;gGBgmSYpiAOT08UsA1kW8v8P5Q8AAAD//wMAUEsBAi0AFAAGAAgAAAAhAOSZw8D7AAAA4QEAABMA&#10;AAAAAAAAAAAAAAAAAAAAAFtDb250ZW50X1R5cGVzXS54bWxQSwECLQAUAAYACAAAACEAI7Jq4dcA&#10;AACUAQAACwAAAAAAAAAAAAAAAAAsAQAAX3JlbHMvLnJlbHNQSwECLQAUAAYACAAAACEAiQe1f7cC&#10;AADMBQAADgAAAAAAAAAAAAAAAAAsAgAAZHJzL2Uyb0RvYy54bWxQSwECLQAUAAYACAAAACEAB9xn&#10;7uIAAAALAQAADwAAAAAAAAAAAAAAAAAPBQAAZHJzL2Rvd25yZXYueG1sUEsFBgAAAAAEAAQA8wAA&#10;AB4GAAAAAA==&#10;" fillcolor="#323e4f [2415]" stroked="f" strokeweight="1pt">
                 <v:stroke joinstyle="miter"/>
                 <v:textbox>
                   <w:txbxContent>
@@ -533,7 +662,69 @@
                                 <w:color w:val="FFFFFF" w:themeColor="background1"/>
                                 <w:sz w:val="32"/>
                               </w:rPr>
-                              <w:t>Elemente zur GUI hinzufügen</w:t>
+                              <w:t xml:space="preserve">Im </w:t>
+                            </w:r>
+                            <w:proofErr w:type="spellStart"/>
+                            <w:r>
+                              <w:rPr>
+                                <w:color w:val="FFFFFF" w:themeColor="background1"/>
+                                <w:sz w:val="32"/>
+                              </w:rPr>
+                              <w:t>SceneComposer</w:t>
+                            </w:r>
+                            <w:proofErr w:type="spellEnd"/>
+                            <w:r>
+                              <w:rPr>
+                                <w:color w:val="FFFFFF" w:themeColor="background1"/>
+                                <w:sz w:val="32"/>
+                              </w:rPr>
+                              <w:t xml:space="preserve"> navigieren</w:t>
+                            </w:r>
+                          </w:p>
+                          <w:p>
+                            <w:r>
+                              <w:t xml:space="preserve">Scrollen – zoomen, </w:t>
+                            </w:r>
+                          </w:p>
+                          <w:p>
+                            <w:r>
+                              <w:t xml:space="preserve">linke Maustaste – Kamera drehen, </w:t>
+                            </w:r>
+                          </w:p>
+                          <w:p>
+                            <w:r>
+                              <w:t>rechte Maustaste – in der Welt verschieben</w:t>
+                            </w:r>
+                          </w:p>
+                          <w:p>
+                            <w:r>
+                              <w:t xml:space="preserve">farbiger Würfel – betrachte die </w:t>
+                            </w:r>
+                            <w:proofErr w:type="spellStart"/>
+                            <w:r>
+                              <w:t>Geometry</w:t>
+                            </w:r>
+                            <w:proofErr w:type="spellEnd"/>
+                            <w:r>
+                              <w:t xml:space="preserve"> eines Modells</w:t>
+                            </w:r>
+                          </w:p>
+                          <w:p>
+                            <w:r>
+                              <w:t xml:space="preserve">Modelle hinzufügen – rechte Maustaste auf das Modell, dann „Link in </w:t>
+                            </w:r>
+                            <w:proofErr w:type="spellStart"/>
+                            <w:r>
+                              <w:t>SceneComposer</w:t>
+                            </w:r>
+                            <w:proofErr w:type="spellEnd"/>
+                            <w:r>
+                              <w:t>“</w:t>
+                            </w:r>
+                          </w:p>
+                          <w:p>
+                            <w:r>
+                              <w:t>Modelle in den Properties bearbeiten</w:t>
                             </w:r>
                           </w:p>
                           <w:p/>
@@ -559,9 +750,9 @@
               </wp:anchor>
             </w:drawing>
           </mc:Choice>
-          <mc:Fallback xmlns:cx="http://schemas.microsoft.com/office/drawing/2014/chartex" xmlns:cx1="http://schemas.microsoft.com/office/drawing/2015/9/8/chartex" xmlns:cx2="http://schemas.microsoft.com/office/drawing/2015/10/21/chartex" xmlns:w16se="http://schemas.microsoft.com/office/word/2015/wordml/symex">
+          <mc:Fallback>
             <w:pict>
-              <v:roundrect w14:anchorId="28EEF2DA" id="Abgerundetes Rechteck 5" o:spid="_x0000_s1029" style="position:absolute;margin-left:19.75pt;margin-top:163.65pt;width:412.6pt;height:196.15pt;z-index:251662336;visibility:visible;mso-wrap-style:square;mso-height-percent:0;mso-wrap-distance-left:9pt;mso-wrap-distance-top:0;mso-wrap-distance-right:9pt;mso-wrap-distance-bottom:0;mso-position-horizontal:absolute;mso-position-horizontal-relative:margin;mso-position-vertical:absolute;mso-position-vertical-relative:text;mso-height-percent:0;mso-height-relative:margin;v-text-anchor:middle" arcsize="10923f" o:gfxdata="UEsDBBQABgAIAAAAIQC2gziS/gAAAOEBAAATAAAAW0NvbnRlbnRfVHlwZXNdLnhtbJSRQU7DMBBF&#10;90jcwfIWJU67QAgl6YK0S0CoHGBkTxKLZGx5TGhvj5O2G0SRWNoz/78nu9wcxkFMGNg6quQqL6RA&#10;0s5Y6ir5vt9lD1JwBDIwOMJKHpHlpr69KfdHjyxSmriSfYz+USnWPY7AufNIadK6MEJMx9ApD/oD&#10;OlTrorhX2lFEilmcO2RdNtjC5xDF9pCuTyYBB5bi6bQ4syoJ3g9WQ0ymaiLzg5KdCXlKLjvcW893&#10;SUOqXwnz5DrgnHtJTxOsQfEKIT7DmDSUCaxw7Rqn8787ZsmRM9e2VmPeBN4uqYvTtW7jvijg9N/y&#10;JsXecLq0q+WD6m8AAAD//wMAUEsDBBQABgAIAAAAIQA4/SH/1gAAAJQBAAALAAAAX3JlbHMvLnJl&#10;bHOkkMFqwzAMhu+DvYPRfXGawxijTi+j0GvpHsDYimMaW0Yy2fr2M4PBMnrbUb/Q94l/f/hMi1qR&#10;JVI2sOt6UJgd+ZiDgffL8ekFlFSbvV0oo4EbChzGx4f9GRdb25HMsYhqlCwG5lrLq9biZkxWOiqY&#10;22YiTra2kYMu1l1tQD30/bPm3wwYN0x18gb45AdQl1tp5j/sFB2T0FQ7R0nTNEV3j6o9feQzro1i&#10;OWA14Fm+Q8a1a8+Bvu/d/dMb2JY5uiPbhG/ktn4cqGU/er3pcvwCAAD//wMAUEsDBBQABgAIAAAA&#10;IQDrXFc5qQIAAKkFAAAOAAAAZHJzL2Uyb0RvYy54bWysVM1u2zAMvg/YOwi6r3bcpFuCOkXQosOA&#10;og3aDj0rshwbk0VNUmJnTz9SdtyuLXYY5oNMiuTHH5E8v+gazfbK+RpMzicnKWfKSChqs83598fr&#10;T18480GYQmgwKucH5fnF8uOH89YuVAYV6EI5hiDGL1qb8yoEu0gSLyvVCH8CVhkUluAaEZB126Rw&#10;okX0RidZmp4lLbjCOpDKe7y96oV8GfHLUslwV5ZeBaZzjrGFeLp4buhMludisXXCVrUcwhD/EEUj&#10;aoNOR6grEQTbufoNVFNLBx7KcCKhSaAsa6liDpjNJH2VzUMlrIq5YHG8Hcvk/x+svN2vHauLnM84&#10;M6LBJ1pttsrtTKGC8uxeySoo+YPNqFSt9Qu0eLBrN3AeScq7K11Df8yIdbG8h7G8qgtM4uUsO53P&#10;0zlnEmXZFMnZhFCTZ3PrfPiqoGFE5NwBxoEhhFhbsb/xodc/6pFLD7ourmutI+O2m0vt2F7Qg6dZ&#10;ehbfGF38oaYNKRsgsx6RbhLKr88oUuGgFelpc69KLBLmkMVIYnuq0Y+QUpkw6UWVKFTvfpbiNyQ4&#10;WsR0IyAhl+h/xB4AqPXfYvdRDvpkqmJ3j8bp3wLrjUeL6BlMGI2b2oB7D0BjVoPnXv9YpL40VKXQ&#10;bbrYQKekSTcbKA7YVA76afNWXtf4nDfCh7VwOF44iLgywh0epYY25zBQnFXgfr13T/rY9SjlrMVx&#10;zbn/uRNOcaa/GZyH+WQ6pfmOzHT2OUPGvZRsXkrMrrkEbJAJLicrI0n6QR/J0kHzhJtlRV5RJIxE&#10;3zmXwR2Zy9CvEdxNUq1WUQ1n2opwYx6sJHCqM3XqY/cknB16OuA43MJxtMXiVVf3umRpYLULUNax&#10;5Z/rOrwA7oPYSsPuooXzko9azxt2+RsAAP//AwBQSwMEFAAGAAgAAAAhANpoj3PhAAAACgEAAA8A&#10;AABkcnMvZG93bnJldi54bWxMj8tOwzAQRfdI/IM1SOyok7YkaRqnQqBsUFVE6Qc4sfMo8TiK3TT8&#10;PcOqrEajObpzbrabTc8mPbrOooBwEQDTWFnVYSPg9FU8JcCcl6hkb1EL+NEOdvn9XSZTZa/4qaej&#10;bxiFoEulgNb7IeXcVa020i3soJFutR2N9LSODVejvFK46fkyCCJuZIf0oZWDfm119X28GAF1Uryv&#10;p7d9ifvCH0x9OH+E01mIx4f5ZQvM69nfYPjTJ3XIyam0F1SO9QJWm2ciaS7jFTACkmgdAysFxOEm&#10;Ap5n/H+F/BcAAP//AwBQSwECLQAUAAYACAAAACEAtoM4kv4AAADhAQAAEwAAAAAAAAAAAAAAAAAA&#10;AAAAW0NvbnRlbnRfVHlwZXNdLnhtbFBLAQItABQABgAIAAAAIQA4/SH/1gAAAJQBAAALAAAAAAAA&#10;AAAAAAAAAC8BAABfcmVscy8ucmVsc1BLAQItABQABgAIAAAAIQDrXFc5qQIAAKkFAAAOAAAAAAAA&#10;AAAAAAAAAC4CAABkcnMvZTJvRG9jLnhtbFBLAQItABQABgAIAAAAIQDaaI9z4QAAAAoBAAAPAAAA&#10;AAAAAAAAAAAAAAMFAABkcnMvZG93bnJldi54bWxQSwUGAAAAAAQABADzAAAAEQYAAAAA&#10;" fillcolor="#002060" stroked="f" strokeweight="1pt">
+              <v:roundrect w14:anchorId="537E10DE" id="Abgerundetes_x0020_Rechteck_x0020_5" o:spid="_x0000_s1029" style="position:absolute;margin-left:19.75pt;margin-top:163.65pt;width:412.6pt;height:196.15pt;z-index:251662336;visibility:visible;mso-wrap-style:square;mso-height-percent:0;mso-wrap-distance-left:9pt;mso-wrap-distance-top:0;mso-wrap-distance-right:9pt;mso-wrap-distance-bottom:0;mso-position-horizontal:absolute;mso-position-horizontal-relative:margin;mso-position-vertical:absolute;mso-position-vertical-relative:text;mso-height-percent:0;mso-height-relative:margin;v-text-anchor:middle" arcsize="10923f" o:gfxdata="UEsDBBQABgAIAAAAIQDkmcPA+wAAAOEBAAATAAAAW0NvbnRlbnRfVHlwZXNdLnhtbJSRQU7DMBBF&#10;90jcwfIWJQ5dIISSdEHaJSBUDjCyJ4nVZGx53NDeHictG4SKWNrj9//TuFwfx0FMGNg6quR9XkiB&#10;pJ2x1FXyY7fNHqXgCGRgcISVPCHLdX17U+5OHlkkmriSfYz+SSnWPY7AufNIadK6MEJMx9ApD3oP&#10;HapVUTwo7SgixSzOGbIuG2zhMESxOabrs0nCpXg+v5urKgneD1ZDTKJqnqpfuYADXwEnMj/ssotZ&#10;nsglnHvr+e7S8JpWE6xB8QYhvsCYPJQJrHDlGqfz65Zz2ciZa1urMW8Cbxbqr2zjPing9N/wJmHv&#10;OH2nq+WD6i8AAAD//wMAUEsDBBQABgAIAAAAIQAjsmrh1wAAAJQBAAALAAAAX3JlbHMvLnJlbHOk&#10;kMFqwzAMhu+DvYPRfXGawxijTi+j0GvpHsDYimMaW0Yy2fr28w6DZfS2o36h7xP//vCZFrUiS6Rs&#10;YNf1oDA78jEHA++X49MLKKk2e7tQRgM3FDiMjw/7My62tiOZYxHVKFkMzLWWV63FzZisdFQwt81E&#10;nGxtIwddrLvagHro+2fNvxkwbpjq5A3wye9AXW6lmf+wU3RMQlPtHCVN0xTdPaoObMsc3ZFtwjdy&#10;jWY5YDXgWTQO1LKu/Qj6vn74p97TRz7jutV+h4zrj1dvuhy/AAAA//8DAFBLAwQUAAYACAAAACEA&#10;61xXOakCAACpBQAADgAAAGRycy9lMm9Eb2MueG1srFTNbtswDL4P2DsIuq923KRbgjpF0KLDgKIN&#10;2g49K7IcG5NFTVJiZ08/Unbcri12GOaDTIrkxx+RPL/oGs32yvkaTM4nJylnykgoarPN+ffH609f&#10;OPNBmEJoMCrnB+X5xfLjh/PWLlQGFehCOYYgxi9am/MqBLtIEi8r1Qh/AlYZFJbgGhGQddukcKJF&#10;9EYnWZqeJS24wjqQynu8veqFfBnxy1LJcFeWXgWmc46xhXi6eG7oTJbnYrF1wla1HMIQ/xBFI2qD&#10;TkeoKxEE27n6DVRTSwceynAioUmgLGupYg6YzSR9lc1DJayKuWBxvB3L5P8frLzdrx2ri5zPODOi&#10;wSdabbbK7UyhgvLsXskqKPmDzahUrfULtHiwazdwHknKuytdQ3/MiHWxvIexvKoLTOLlLDudz9M5&#10;ZxJl2RTJ2YRQk2dz63z4qqBhROTcAcaBIYRYW7G/8aHXP+qRSw+6Lq5rrSPjtptL7dhe0IOnWXoW&#10;3xhd/KGmDSkbILMekW4Syq/PKFLhoBXpaXOvSiwS5pDFSGJ7qtGPkFKZMOlFlShU736W4jckOFrE&#10;dCMgIZfof8QeAKj132L3UQ76ZKpid4/G6d8C641Hi+gZTBiNm9qAew9AY1aD517/WKS+NFSl0G26&#10;2ECnpEk3GygO2FQO+mnzVl7X+Jw3woe1cDheOIi4MsIdHqWGNucwUJxV4H69d0/62PUo5azFcc25&#10;/7kTTnGmvxmch/lkOqX5jsx09jlDxr2UbF5KzK65BGyQCS4nKyNJ+kEfydJB84SbZUVeUSSMRN85&#10;l8EdmcvQrxHcTVKtVlENZ9qKcGMerCRwqjN16mP3JJwdejrgONzCcbTF4lVX97pkaWC1C1DWseWf&#10;6zq8AO6D2ErD7qKF85KPWs8bdvkbAAD//wMAUEsDBBQABgAIAAAAIQDaaI9z4QAAAAoBAAAPAAAA&#10;ZHJzL2Rvd25yZXYueG1sTI/LTsMwEEX3SPyDNUjsqJO2JGkap0KgbFBVROkHOLHzKPE4it00/D3D&#10;qqxGozm6c262m03PJj26zqKAcBEA01hZ1WEj4PRVPCXAnJeoZG9RC/jRDnb5/V0mU2Wv+Kmno28Y&#10;haBLpYDW+yHl3FWtNtIt7KCRbrUdjfS0jg1Xo7xSuOn5MggibmSH9KGVg35tdfV9vBgBdVK8r6e3&#10;fYn7wh9MfTh/hNNZiMeH+WULzOvZ32D40yd1yMmptBdUjvUCVptnImku4xUwApJoHQMrBcThJgKe&#10;Z/x/hfwXAAD//wMAUEsBAi0AFAAGAAgAAAAhAOSZw8D7AAAA4QEAABMAAAAAAAAAAAAAAAAAAAAA&#10;AFtDb250ZW50X1R5cGVzXS54bWxQSwECLQAUAAYACAAAACEAI7Jq4dcAAACUAQAACwAAAAAAAAAA&#10;AAAAAAAsAQAAX3JlbHMvLnJlbHNQSwECLQAUAAYACAAAACEA61xXOakCAACpBQAADgAAAAAAAAAA&#10;AAAAAAAsAgAAZHJzL2Uyb0RvYy54bWxQSwECLQAUAAYACAAAACEA2miPc+EAAAAKAQAADwAAAAAA&#10;AAAAAAAAAAABBQAAZHJzL2Rvd25yZXYueG1sUEsFBgAAAAAEAAQA8wAAAA8GAAAAAA==&#10;" fillcolor="#002060" stroked="f" strokeweight="1pt">
                 <v:stroke joinstyle="miter"/>
                 <v:textbox>
                   <w:txbxContent>
@@ -578,7 +769,69 @@
                           <w:color w:val="FFFFFF" w:themeColor="background1"/>
                           <w:sz w:val="32"/>
                         </w:rPr>
-                        <w:t>Elemente zur GUI hinzufügen</w:t>
+                        <w:t xml:space="preserve">Im </w:t>
+                      </w:r>
+                      <w:proofErr w:type="spellStart"/>
+                      <w:r>
+                        <w:rPr>
+                          <w:color w:val="FFFFFF" w:themeColor="background1"/>
+                          <w:sz w:val="32"/>
+                        </w:rPr>
+                        <w:t>SceneComposer</w:t>
+                      </w:r>
+                      <w:proofErr w:type="spellEnd"/>
+                      <w:r>
+                        <w:rPr>
+                          <w:color w:val="FFFFFF" w:themeColor="background1"/>
+                          <w:sz w:val="32"/>
+                        </w:rPr>
+                        <w:t xml:space="preserve"> navigieren</w:t>
+                      </w:r>
+                    </w:p>
+                    <w:p>
+                      <w:r>
+                        <w:t xml:space="preserve">Scrollen – zoomen, </w:t>
+                      </w:r>
+                    </w:p>
+                    <w:p>
+                      <w:r>
+                        <w:t xml:space="preserve">linke Maustaste – Kamera drehen, </w:t>
+                      </w:r>
+                    </w:p>
+                    <w:p>
+                      <w:r>
+                        <w:t>rechte Maustaste – in der Welt verschieben</w:t>
+                      </w:r>
+                    </w:p>
+                    <w:p>
+                      <w:r>
+                        <w:t xml:space="preserve">farbiger Würfel – betrachte die </w:t>
+                      </w:r>
+                      <w:proofErr w:type="spellStart"/>
+                      <w:r>
+                        <w:t>Geometry</w:t>
+                      </w:r>
+                      <w:proofErr w:type="spellEnd"/>
+                      <w:r>
+                        <w:t xml:space="preserve"> eines Modells</w:t>
+                      </w:r>
+                    </w:p>
+                    <w:p>
+                      <w:r>
+                        <w:t xml:space="preserve">Modelle hinzufügen – rechte Maustaste auf das Modell, dann „Link in </w:t>
+                      </w:r>
+                      <w:proofErr w:type="spellStart"/>
+                      <w:r>
+                        <w:t>SceneComposer</w:t>
+                      </w:r>
+                      <w:proofErr w:type="spellEnd"/>
+                      <w:r>
+                        <w:t>“</w:t>
+                      </w:r>
+                    </w:p>
+                    <w:p>
+                      <w:r>
+                        <w:t>Modelle in den Properties bearbeiten</w:t>
                       </w:r>
                     </w:p>
                     <w:p/>
@@ -680,12 +933,14 @@
       <w:r>
         <w:t xml:space="preserve">Verwende im Folgenden die </w:t>
       </w:r>
+      <w:proofErr w:type="spellStart"/>
       <w:r>
         <w:rPr>
           <w:b/>
         </w:rPr>
         <w:t>rootNode</w:t>
       </w:r>
+      <w:proofErr w:type="spellEnd"/>
       <w:r>
         <w:t xml:space="preserve"> um Elemente zum Spiel hinzuzufügen.</w:t>
       </w:r>
@@ -701,26 +956,38 @@
       <w:r>
         <w:t xml:space="preserve">Gehe dazu in die </w:t>
       </w:r>
+      <w:proofErr w:type="spellStart"/>
       <w:r>
         <w:rPr>
           <w:i/>
         </w:rPr>
         <w:t>Forest</w:t>
       </w:r>
+      <w:proofErr w:type="spellEnd"/>
       <w:r>
         <w:t xml:space="preserve"> Klasse und erstelle ein neues </w:t>
       </w:r>
+      <w:proofErr w:type="spellStart"/>
       <w:r>
         <w:rPr>
           <w:i/>
         </w:rPr>
         <w:t>Spatial</w:t>
       </w:r>
+      <w:proofErr w:type="spellEnd"/>
       <w:r>
         <w:t xml:space="preserve"> für einen Baum. Der entsprechende Pfad für das Modell ist &lt;&lt;</w:t>
       </w:r>
       <w:r>
-        <w:t>Models/Tree/Tree.mesh.j3o</w:t>
+        <w:t>Models/</w:t>
+      </w:r>
+      <w:proofErr w:type="spellStart"/>
+      <w:r>
+        <w:t>Tree</w:t>
+      </w:r>
+      <w:proofErr w:type="spellEnd"/>
+      <w:r>
+        <w:t>/Tree.mesh.j3o</w:t>
       </w:r>
       <w:r>
         <w:t>&gt;&gt;</w:t>
@@ -756,7 +1023,15 @@
         </w:numPr>
       </w:pPr>
       <w:r>
-        <w:t xml:space="preserve">Damit man nicht durch die Bäume gehen kann soll nun eine Kollisionsform um den Baum erstellt werden. Erstelle dazu eine BoxCollisionShape mit einer Breite von 0.3 und einer Höhe von 10. </w:t>
+        <w:t xml:space="preserve">Damit man nicht durch die Bäume gehen kann soll nun eine Kollisionsform um den Baum erstellt werden. Erstelle dazu eine </w:t>
+      </w:r>
+      <w:proofErr w:type="spellStart"/>
+      <w:r>
+        <w:t>BoxCollisionShape</w:t>
+      </w:r>
+      <w:proofErr w:type="spellEnd"/>
+      <w:r>
+        <w:t xml:space="preserve"> mit einer Breite von 0.3 und einer Höhe von 10. </w:t>
       </w:r>
     </w:p>
     <w:p>
@@ -768,10 +1043,34 @@
         </w:numPr>
       </w:pPr>
       <w:r>
-        <w:t>Erstelle ein RigidBodyControl und ü</w:t>
-      </w:r>
-      <w:r>
-        <w:t>bergib diese shape dem RigidBodyControl etwas weiter unterhalb. Dieser kontrolliert ob sich Modelle berühren.</w:t>
+        <w:t xml:space="preserve">Erstelle ein </w:t>
+      </w:r>
+      <w:proofErr w:type="spellStart"/>
+      <w:r>
+        <w:t>RigidBodyControl</w:t>
+      </w:r>
+      <w:proofErr w:type="spellEnd"/>
+      <w:r>
+        <w:t xml:space="preserve"> und ü</w:t>
+      </w:r>
+      <w:r>
+        <w:t xml:space="preserve">bergib diese </w:t>
+      </w:r>
+      <w:proofErr w:type="spellStart"/>
+      <w:r>
+        <w:t>shape</w:t>
+      </w:r>
+      <w:proofErr w:type="spellEnd"/>
+      <w:r>
+        <w:t xml:space="preserve"> dem </w:t>
+      </w:r>
+      <w:proofErr w:type="spellStart"/>
+      <w:r>
+        <w:t>RigidBodyControl</w:t>
+      </w:r>
+      <w:proofErr w:type="spellEnd"/>
+      <w:r>
+        <w:t xml:space="preserve"> etwas weiter unterhalb. Dieser kontrolliert ob sich Modelle berühren.</w:t>
       </w:r>
     </w:p>
     <w:p>
@@ -783,7 +1082,15 @@
         </w:numPr>
       </w:pPr>
       <w:r>
-        <w:t>Füge die erstellte RigidBodyControl den einzelnen Bäumen hinzu.</w:t>
+        <w:t xml:space="preserve">Füge die erstellte </w:t>
+      </w:r>
+      <w:proofErr w:type="spellStart"/>
+      <w:r>
+        <w:t>RigidBodyControl</w:t>
+      </w:r>
+      <w:proofErr w:type="spellEnd"/>
+      <w:r>
+        <w:t xml:space="preserve"> den einzelnen Bäumen hinzu.</w:t>
       </w:r>
     </w:p>
     <w:p>
@@ -836,8 +1143,9 @@
           <w:sz w:val="24"/>
           <w:szCs w:val="24"/>
         </w:rPr>
-        <w:t>Modelle in der Scenefile hinzufügen</w:t>
-      </w:r>
+        <w:t xml:space="preserve">Modelle in der </w:t>
+      </w:r>
+      <w:proofErr w:type="spellStart"/>
       <w:r>
         <w:rPr>
           <w:b/>
@@ -845,15 +1153,90 @@
           <w:sz w:val="24"/>
           <w:szCs w:val="24"/>
         </w:rPr>
+        <w:t>Scenefile</w:t>
+      </w:r>
+      <w:proofErr w:type="spellEnd"/>
+      <w:r>
+        <w:rPr>
+          <w:b/>
+          <w:color w:val="262626" w:themeColor="text1" w:themeTint="D9"/>
+          <w:sz w:val="24"/>
+          <w:szCs w:val="24"/>
+        </w:rPr>
+        <w:t xml:space="preserve"> hinzufügen</w:t>
+      </w:r>
+      <w:r>
+        <w:rPr>
+          <w:b/>
+          <w:color w:val="262626" w:themeColor="text1" w:themeTint="D9"/>
+          <w:sz w:val="24"/>
+          <w:szCs w:val="24"/>
+        </w:rPr>
         <w:t>]</w:t>
       </w:r>
     </w:p>
     <w:p>
       <w:r>
-        <w:t>Öffne die world.j3o Datei in ProjectAssets/Models/Scenes im SceneComposer (Doppelklick). Füge nun beliebige Modelle aus dem Modelle Ordner hinzu. Klicke dafür auf ein Modell mit der rechten Maustaste und wähle „Link in SceneComposer“ aus. Experimentiere nun mit den eigenen Modellen in den Properties herum (scale, rotate, LocalTranslation)</w:t>
-      </w:r>
-      <w:r>
-        <w:t xml:space="preserve"> und mache dich mit dem SceneComposer vertraut</w:t>
+        <w:t xml:space="preserve">Öffne die world.j3o Datei in </w:t>
+      </w:r>
+      <w:proofErr w:type="spellStart"/>
+      <w:r>
+        <w:t>ProjectAssets</w:t>
+      </w:r>
+      <w:proofErr w:type="spellEnd"/>
+      <w:r>
+        <w:t xml:space="preserve">/Models/Scenes im </w:t>
+      </w:r>
+      <w:proofErr w:type="spellStart"/>
+      <w:r>
+        <w:t>SceneComposer</w:t>
+      </w:r>
+      <w:proofErr w:type="spellEnd"/>
+      <w:r>
+        <w:t xml:space="preserve"> (Doppelklick). Füge nun beliebige Modelle aus dem Modelle Ordner hinzu. Klicke dafür auf ein Modell mit der rechten Maustaste und wähle „Link in </w:t>
+      </w:r>
+      <w:proofErr w:type="spellStart"/>
+      <w:r>
+        <w:t>SceneComposer</w:t>
+      </w:r>
+      <w:proofErr w:type="spellEnd"/>
+      <w:r>
+        <w:t>“ aus. Experimentiere nun mit den eigenen Modellen in den Properties herum (</w:t>
+      </w:r>
+      <w:proofErr w:type="spellStart"/>
+      <w:r>
+        <w:t>scale</w:t>
+      </w:r>
+      <w:proofErr w:type="spellEnd"/>
+      <w:r>
+        <w:t xml:space="preserve">, </w:t>
+      </w:r>
+      <w:proofErr w:type="spellStart"/>
+      <w:r>
+        <w:t>rotate</w:t>
+      </w:r>
+      <w:proofErr w:type="spellEnd"/>
+      <w:r>
+        <w:t xml:space="preserve">, </w:t>
+      </w:r>
+      <w:proofErr w:type="spellStart"/>
+      <w:r>
+        <w:t>LocalTranslation</w:t>
+      </w:r>
+      <w:proofErr w:type="spellEnd"/>
+      <w:r>
+        <w:t>)</w:t>
+      </w:r>
+      <w:r>
+        <w:t xml:space="preserve"> und mache dich mit dem </w:t>
+      </w:r>
+      <w:proofErr w:type="spellStart"/>
+      <w:r>
+        <w:t>SceneComposer</w:t>
+      </w:r>
+      <w:proofErr w:type="spellEnd"/>
+      <w:r>
+        <w:t xml:space="preserve"> vertraut</w:t>
       </w:r>
       <w:r>
         <w:t xml:space="preserve">. </w:t>
@@ -972,12 +1355,14 @@
       <w:r>
         <w:t xml:space="preserve">Verwende im Folgenden die </w:t>
       </w:r>
+      <w:proofErr w:type="spellStart"/>
       <w:r>
         <w:rPr>
           <w:b/>
         </w:rPr>
         <w:t>audioNode</w:t>
       </w:r>
+      <w:proofErr w:type="spellEnd"/>
       <w:r>
         <w:t xml:space="preserve"> um Elemente zum Spiel hinzuzufügen.</w:t>
       </w:r>
@@ -1040,7 +1425,10 @@
     </w:p>
     <w:p>
       <w:r>
-        <w:t xml:space="preserve">Implementiere in der Book Klasse die Logik des Sammelns der Bücher. Lade </w:t>
+        <w:t>Vervollständigt nun die Book Klasse</w:t>
+      </w:r>
+      <w:r>
+        <w:t xml:space="preserve">. Lade </w:t>
       </w:r>
       <w:r>
         <w:t xml:space="preserve">vorerst </w:t>
@@ -1049,30 +1437,89 @@
         <w:t xml:space="preserve">das Model aus dem Pfad </w:t>
       </w:r>
       <w:r>
-        <w:t>"Models/Items/old book/old book1.j3o"</w:t>
-      </w:r>
-      <w:r>
-        <w:t xml:space="preserve"> und füge ein DirectionalLight hinzu. Set</w:t>
-      </w:r>
-      <w:r>
-        <w:t>ze nun die Instanzvariable name.</w:t>
-      </w:r>
-    </w:p>
-    <w:p>
+        <w:t>"Models/Items/</w:t>
+      </w:r>
+      <w:proofErr w:type="spellStart"/>
+      <w:r>
+        <w:t>old</w:t>
+      </w:r>
+      <w:proofErr w:type="spellEnd"/>
       <w:r>
         <w:t xml:space="preserve"> </w:t>
       </w:r>
-      <w:r>
-        <w:t>Implementiere die Logik in der findNextBook Methode</w:t>
+      <w:proofErr w:type="spellStart"/>
+      <w:r>
+        <w:t>book</w:t>
+      </w:r>
+      <w:proofErr w:type="spellEnd"/>
+      <w:r>
+        <w:t>/</w:t>
+      </w:r>
+      <w:proofErr w:type="spellStart"/>
+      <w:r>
+        <w:t>old</w:t>
+      </w:r>
+      <w:proofErr w:type="spellEnd"/>
+      <w:r>
+        <w:t xml:space="preserve"> book1.j3o"</w:t>
+      </w:r>
+      <w:r>
+        <w:t xml:space="preserve"> und füge ein </w:t>
+      </w:r>
+      <w:proofErr w:type="spellStart"/>
+      <w:r>
+        <w:t>DirectionalLight</w:t>
+      </w:r>
+      <w:proofErr w:type="spellEnd"/>
+      <w:r>
+        <w:t xml:space="preserve"> hinzu. Set</w:t>
+      </w:r>
+      <w:r>
+        <w:t xml:space="preserve">ze nun die </w:t>
+      </w:r>
+      <w:proofErr w:type="spellStart"/>
+      <w:r>
+        <w:t>Instanzvariable</w:t>
+      </w:r>
+      <w:proofErr w:type="spellEnd"/>
+      <w:r>
+        <w:t xml:space="preserve"> </w:t>
+      </w:r>
+      <w:proofErr w:type="spellStart"/>
+      <w:r>
+        <w:t>name</w:t>
+      </w:r>
+      <w:proofErr w:type="spellEnd"/>
+      <w:r>
+        <w:t>.</w:t>
+      </w:r>
+    </w:p>
+    <w:p>
+      <w:r>
+        <w:t xml:space="preserve"> </w:t>
+      </w:r>
+      <w:r>
+        <w:t xml:space="preserve">Implementiere </w:t>
+      </w:r>
+      <w:r>
+        <w:t xml:space="preserve">nun </w:t>
+      </w:r>
+      <w:r>
+        <w:t xml:space="preserve">die Logik in der </w:t>
+      </w:r>
+      <w:proofErr w:type="spellStart"/>
+      <w:r>
+        <w:t>findNextBook</w:t>
+      </w:r>
+      <w:proofErr w:type="spellEnd"/>
+      <w:r>
+        <w:t xml:space="preserve"> Methode</w:t>
       </w:r>
     </w:p>
     <w:p/>
     <w:p/>
     <w:p/>
-    <w:p>
-      <w:bookmarkStart w:id="0" w:name="_GoBack"/>
-      <w:bookmarkEnd w:id="0"/>
-    </w:p>
+    <w:p/>
     <w:p>
       <w:r>
         <w:t>1. Vorschlag: Man könnte das hinzufügen der Objekte in diese Liste des Waldes machen lassen. Dann kann man den Fortschritt zum Beispiel sofort sehen, da dann auf einmal die Bäume nicht mehr in den Häusern sind.</w:t>
@@ -1080,7 +1527,23 @@
     </w:p>
     <w:p>
       <w:r>
-        <w:t>2. Vorschlag: Irgendwas mit sounds auf jeden Fall, da kennst du dich aber besser aus (wir können ihnen ja auch sagen, dass sie vlt Kopfhörer mitbringen sollen, dann können sie das besser hören?)</w:t>
+        <w:t xml:space="preserve">2. Vorschlag: Irgendwas mit </w:t>
+      </w:r>
+      <w:proofErr w:type="spellStart"/>
+      <w:r>
+        <w:t>sounds</w:t>
+      </w:r>
+      <w:proofErr w:type="spellEnd"/>
+      <w:r>
+        <w:t xml:space="preserve"> auf jeden Fall, da kennst du dich aber besser aus (wir können ihnen ja auch sagen, dass sie </w:t>
+      </w:r>
+      <w:proofErr w:type="spellStart"/>
+      <w:r>
+        <w:t>vlt</w:t>
+      </w:r>
+      <w:proofErr w:type="spellEnd"/>
+      <w:r>
+        <w:t xml:space="preserve"> Kopfhörer mitbringen sollen, dann können sie das besser hören?)</w:t>
       </w:r>
     </w:p>
     <w:p>
@@ -1095,7 +1558,23 @@
     </w:p>
     <w:p>
       <w:r>
-        <w:t>5. Vorschlag: Die updateState Methode beim Progman vielleicht schreiben?</w:t>
+        <w:t xml:space="preserve">5. Vorschlag: Die </w:t>
+      </w:r>
+      <w:proofErr w:type="spellStart"/>
+      <w:r>
+        <w:t>updateState</w:t>
+      </w:r>
+      <w:proofErr w:type="spellEnd"/>
+      <w:r>
+        <w:t xml:space="preserve"> Methode beim </w:t>
+      </w:r>
+      <w:proofErr w:type="spellStart"/>
+      <w:r>
+        <w:t>Progman</w:t>
+      </w:r>
+      <w:proofErr w:type="spellEnd"/>
+      <w:r>
+        <w:t xml:space="preserve"> vielleicht schreiben?</w:t>
       </w:r>
     </w:p>
     <w:sectPr>
@@ -1153,14 +1632,34 @@
       <w:rPr>
         <w:rFonts w:asciiTheme="majorHAnsi" w:hAnsiTheme="majorHAnsi" w:cstheme="majorHAnsi"/>
       </w:rPr>
-      <w:t xml:space="preserve"> Florian Rottach</w:t>
+      <w:t xml:space="preserve"> Florian </w:t>
+    </w:r>
+    <w:proofErr w:type="spellStart"/>
+    <w:r>
+      <w:rPr>
+        <w:rFonts w:asciiTheme="majorHAnsi" w:hAnsiTheme="majorHAnsi" w:cstheme="majorHAnsi"/>
+      </w:rPr>
+      <w:t>Rottach</w:t>
+    </w:r>
+    <w:proofErr w:type="spellEnd"/>
+    <w:r>
+      <w:rPr>
+        <w:rFonts w:asciiTheme="majorHAnsi" w:hAnsiTheme="majorHAnsi" w:cstheme="majorHAnsi"/>
+      </w:rPr>
+      <w:tab/>
+      <w:t xml:space="preserve">                      </w:t>
     </w:r>
     <w:r>
       <w:rPr>
         <w:rFonts w:asciiTheme="majorHAnsi" w:hAnsiTheme="majorHAnsi" w:cstheme="majorHAnsi"/>
       </w:rPr>
-      <w:tab/>
-      <w:t xml:space="preserve">                                                   3D Spiele-Programmierung mit Java</w:t>
+      <w:t xml:space="preserve">                             3D-Spielep</w:t>
+    </w:r>
+    <w:r>
+      <w:rPr>
+        <w:rFonts w:asciiTheme="majorHAnsi" w:hAnsiTheme="majorHAnsi" w:cstheme="majorHAnsi"/>
+      </w:rPr>
+      <w:t>rogrammierung mit Java</w:t>
     </w:r>
   </w:p>
 </w:ftr>

</xml_diff>

<commit_message>
Added some stuff to Word
</commit_message>
<xml_diff>
--- a/CheatSheet_und_Aufgaben.docx
+++ b/CheatSheet_und_Aufgaben.docx
@@ -1,6 +1,6 @@
 
 <file path=word/document.xml><?xml version="1.0" encoding="utf-8"?>
-<w:document xmlns:wpc="http://schemas.microsoft.com/office/word/2010/wordprocessingCanvas" xmlns:mo="http://schemas.microsoft.com/office/mac/office/2008/main" xmlns:mc="http://schemas.openxmlformats.org/markup-compatibility/2006" xmlns:mv="urn:schemas-microsoft-com:mac:vml" xmlns:o="urn:schemas-microsoft-com:office:office" xmlns:r="http://schemas.openxmlformats.org/officeDocument/2006/relationships" xmlns:m="http://schemas.openxmlformats.org/officeDocument/2006/math" xmlns:v="urn:schemas-microsoft-com:vml" xmlns:wp14="http://schemas.microsoft.com/office/word/2010/wordprocessingDrawing" xmlns:wp="http://schemas.openxmlformats.org/drawingml/2006/wordprocessingDrawing" xmlns:w10="urn:schemas-microsoft-com:office:word" xmlns:w="http://schemas.openxmlformats.org/wordprocessingml/2006/main" xmlns:w14="http://schemas.microsoft.com/office/word/2010/wordml" xmlns:w15="http://schemas.microsoft.com/office/word/2012/wordml" xmlns:wpg="http://schemas.microsoft.com/office/word/2010/wordprocessingGroup" xmlns:wpi="http://schemas.microsoft.com/office/word/2010/wordprocessingInk" xmlns:wne="http://schemas.microsoft.com/office/word/2006/wordml" xmlns:wps="http://schemas.microsoft.com/office/word/2010/wordprocessingShape" mc:Ignorable="w14 w15 wp14">
+<w:document xmlns:wpc="http://schemas.microsoft.com/office/word/2010/wordprocessingCanvas" xmlns:cx="http://schemas.microsoft.com/office/drawing/2014/chartex" xmlns:cx1="http://schemas.microsoft.com/office/drawing/2015/9/8/chartex" xmlns:cx2="http://schemas.microsoft.com/office/drawing/2015/10/21/chartex" xmlns:mc="http://schemas.openxmlformats.org/markup-compatibility/2006" xmlns:o="urn:schemas-microsoft-com:office:office" xmlns:r="http://schemas.openxmlformats.org/officeDocument/2006/relationships" xmlns:m="http://schemas.openxmlformats.org/officeDocument/2006/math" xmlns:v="urn:schemas-microsoft-com:vml" xmlns:wp14="http://schemas.microsoft.com/office/word/2010/wordprocessingDrawing" xmlns:wp="http://schemas.openxmlformats.org/drawingml/2006/wordprocessingDrawing" xmlns:w10="urn:schemas-microsoft-com:office:word" xmlns:w="http://schemas.openxmlformats.org/wordprocessingml/2006/main" xmlns:w14="http://schemas.microsoft.com/office/word/2010/wordml" xmlns:w15="http://schemas.microsoft.com/office/word/2012/wordml" xmlns:w16se="http://schemas.microsoft.com/office/word/2015/wordml/symex" xmlns:wpg="http://schemas.microsoft.com/office/word/2010/wordprocessingGroup" xmlns:wpi="http://schemas.microsoft.com/office/word/2010/wordprocessingInk" xmlns:wne="http://schemas.microsoft.com/office/word/2006/wordml" xmlns:wps="http://schemas.microsoft.com/office/word/2010/wordprocessingShape" mc:Ignorable="w14 w15 w16se wp14">
   <w:body>
     <w:p>
       <w:pPr>
@@ -15,22 +15,17 @@
           <w:sz w:val="40"/>
           <w:u w:val="dotted"/>
         </w:rPr>
-        <w:t>Shit Sheet</w:t>
-      </w:r>
-      <w:bookmarkStart w:id="0" w:name="_GoBack"/>
-      <w:bookmarkEnd w:id="0"/>
-      <w:r>
-        <w:rPr>
-          <w:sz w:val="40"/>
-          <w:u w:val="dotted"/>
-        </w:rPr>
-        <w:t xml:space="preserve"> 3D Spieleprogrammierung mit JAVA</w:t>
+        <w:t>3D Spieleprogrammierung mit JAVA</w:t>
+      </w:r>
+      <w:r>
+        <w:t xml:space="preserve"> </w:t>
       </w:r>
     </w:p>
     <w:p>
       <w:pPr>
         <w:pStyle w:val="Untertitel"/>
         <w:rPr>
+          <w:b/>
           <w:color w:val="262626" w:themeColor="text1" w:themeTint="D9"/>
           <w:sz w:val="24"/>
           <w:szCs w:val="24"/>
@@ -38,6 +33,7 @@
       </w:pPr>
       <w:r>
         <w:rPr>
+          <w:b/>
           <w:color w:val="262626" w:themeColor="text1" w:themeTint="D9"/>
           <w:sz w:val="24"/>
           <w:szCs w:val="24"/>
@@ -57,13 +53,13 @@
         <mc:AlternateContent>
           <mc:Choice Requires="wps">
             <w:drawing>
-              <wp:anchor distT="0" distB="0" distL="114300" distR="114300" simplePos="0" relativeHeight="251660288" behindDoc="0" locked="0" layoutInCell="1" allowOverlap="1" wp14:anchorId="51B5919C" wp14:editId="3D9FFD77">
+              <wp:anchor distT="0" distB="0" distL="114300" distR="114300" simplePos="0" relativeHeight="251660288" behindDoc="1" locked="0" layoutInCell="1" allowOverlap="1" wp14:anchorId="51B5919C" wp14:editId="5AFD1E29">
                 <wp:simplePos x="0" y="0"/>
                 <wp:positionH relativeFrom="column">
-                  <wp:posOffset>219557</wp:posOffset>
+                  <wp:posOffset>214630</wp:posOffset>
                 </wp:positionH>
                 <wp:positionV relativeFrom="paragraph">
-                  <wp:posOffset>174734</wp:posOffset>
+                  <wp:posOffset>171450</wp:posOffset>
                 </wp:positionV>
                 <wp:extent cx="5186855" cy="2238704"/>
                 <wp:effectExtent l="0" t="0" r="0" b="9525"/>
@@ -125,80 +121,268 @@
                               <w:t>Modelle</w:t>
                             </w:r>
                           </w:p>
-                          <w:p>
-                            <w:r>
-                              <w:t xml:space="preserve">Modelle laden – </w:t>
-                            </w:r>
-                            <w:proofErr w:type="spellStart"/>
-                            <w:r>
-                              <w:t>Spatial</w:t>
-                            </w:r>
-                            <w:proofErr w:type="spellEnd"/>
-                            <w:r>
-                              <w:t xml:space="preserve"> s = </w:t>
-                            </w:r>
-                            <w:proofErr w:type="spellStart"/>
-                            <w:r>
-                              <w:t>assetManager.loadModel</w:t>
-                            </w:r>
-                            <w:proofErr w:type="spellEnd"/>
-                            <w:r>
-                              <w:t>(&lt;PATH&gt;);</w:t>
-                            </w:r>
-                          </w:p>
-                          <w:p>
-                            <w:r>
-                              <w:t>Modelle skalieren</w:t>
-                            </w:r>
-                            <w:r>
-                              <w:t xml:space="preserve"> – </w:t>
-                            </w:r>
-                            <w:proofErr w:type="spellStart"/>
-                            <w:proofErr w:type="gramStart"/>
-                            <w:r>
-                              <w:t>s.scale</w:t>
-                            </w:r>
-                            <w:proofErr w:type="spellEnd"/>
-                            <w:proofErr w:type="gramEnd"/>
-                            <w:r>
-                              <w:t>(</w:t>
-                            </w:r>
-                            <w:proofErr w:type="spellStart"/>
-                            <w:r>
-                              <w:t>x,y,z</w:t>
-                            </w:r>
-                            <w:proofErr w:type="spellEnd"/>
-                            <w:r>
-                              <w:t>);</w:t>
-                            </w:r>
-                          </w:p>
-                          <w:p>
-                            <w:r>
-                              <w:t xml:space="preserve">Modelle der </w:t>
-                            </w:r>
-                            <w:proofErr w:type="spellStart"/>
-                            <w:r>
-                              <w:t>rootNode</w:t>
-                            </w:r>
-                            <w:proofErr w:type="spellEnd"/>
-                            <w:r>
-                              <w:t xml:space="preserve"> hinzufügen</w:t>
-                            </w:r>
-                            <w:r>
-                              <w:t xml:space="preserve"> – </w:t>
-                            </w:r>
-                            <w:r>
-                              <w:t xml:space="preserve"> </w:t>
-                            </w:r>
-                            <w:proofErr w:type="spellStart"/>
-                            <w:r>
-                              <w:t>rootNode.attachChild</w:t>
-                            </w:r>
-                            <w:proofErr w:type="spellEnd"/>
-                            <w:r>
-                              <w:t>(s);</w:t>
-                            </w:r>
-                          </w:p>
+                          <w:tbl>
+                            <w:tblPr>
+                              <w:tblStyle w:val="TabellemithellemGitternetz"/>
+                              <w:tblW w:w="0" w:type="auto"/>
+                              <w:tblLook w:val="04A0" w:firstRow="1" w:lastRow="0" w:firstColumn="1" w:lastColumn="0" w:noHBand="0" w:noVBand="1"/>
+                            </w:tblPr>
+                            <w:tblGrid>
+                              <w:gridCol w:w="2689"/>
+                              <w:gridCol w:w="4817"/>
+                            </w:tblGrid>
+                            <w:tr>
+                              <w:tc>
+                                <w:tcPr>
+                                  <w:tcW w:w="2689" w:type="dxa"/>
+                                </w:tcPr>
+                                <w:p>
+                                  <w:r>
+                                    <w:t>Modelle laden</w:t>
+                                  </w:r>
+                                </w:p>
+                              </w:tc>
+                              <w:tc>
+                                <w:tcPr>
+                                  <w:tcW w:w="4817" w:type="dxa"/>
+                                </w:tcPr>
+                                <w:p>
+                                  <w:proofErr w:type="spellStart"/>
+                                  <w:r>
+                                    <w:t>Spatial</w:t>
+                                  </w:r>
+                                  <w:proofErr w:type="spellEnd"/>
+                                  <w:r>
+                                    <w:t xml:space="preserve"> s = </w:t>
+                                  </w:r>
+                                  <w:proofErr w:type="spellStart"/>
+                                  <w:r>
+                                    <w:t>assetManager.loadModel</w:t>
+                                  </w:r>
+                                  <w:proofErr w:type="spellEnd"/>
+                                  <w:r>
+                                    <w:t>(&lt;PATH&gt;);</w:t>
+                                  </w:r>
+                                </w:p>
+                              </w:tc>
+                            </w:tr>
+                            <w:tr>
+                              <w:tc>
+                                <w:tcPr>
+                                  <w:tcW w:w="2689" w:type="dxa"/>
+                                </w:tcPr>
+                                <w:p>
+                                  <w:r>
+                                    <w:t>Modelle skalieren</w:t>
+                                  </w:r>
+                                </w:p>
+                              </w:tc>
+                              <w:tc>
+                                <w:tcPr>
+                                  <w:tcW w:w="4817" w:type="dxa"/>
+                                </w:tcPr>
+                                <w:p>
+                                  <w:proofErr w:type="spellStart"/>
+                                  <w:proofErr w:type="gramStart"/>
+                                  <w:r>
+                                    <w:t>s.scale</w:t>
+                                  </w:r>
+                                  <w:proofErr w:type="spellEnd"/>
+                                  <w:proofErr w:type="gramEnd"/>
+                                  <w:r>
+                                    <w:t>(</w:t>
+                                  </w:r>
+                                  <w:proofErr w:type="spellStart"/>
+                                  <w:r>
+                                    <w:t>x,y,z</w:t>
+                                  </w:r>
+                                  <w:proofErr w:type="spellEnd"/>
+                                  <w:r>
+                                    <w:t>);</w:t>
+                                  </w:r>
+                                </w:p>
+                              </w:tc>
+                            </w:tr>
+                            <w:tr>
+                              <w:tc>
+                                <w:tcPr>
+                                  <w:tcW w:w="2689" w:type="dxa"/>
+                                </w:tcPr>
+                                <w:p>
+                                  <w:r>
+                                    <w:t xml:space="preserve">Modelle der </w:t>
+                                  </w:r>
+                                  <w:proofErr w:type="spellStart"/>
+                                  <w:r>
+                                    <w:t>rootNode</w:t>
+                                  </w:r>
+                                  <w:proofErr w:type="spellEnd"/>
+                                  <w:r>
+                                    <w:t xml:space="preserve"> hinzufügen</w:t>
+                                  </w:r>
+                                  <w:r>
+                                    <w:t>/entfernen</w:t>
+                                  </w:r>
+                                </w:p>
+                              </w:tc>
+                              <w:tc>
+                                <w:tcPr>
+                                  <w:tcW w:w="4817" w:type="dxa"/>
+                                </w:tcPr>
+                                <w:p>
+                                  <w:proofErr w:type="spellStart"/>
+                                  <w:r>
+                                    <w:t>rootNode.attachChild</w:t>
+                                  </w:r>
+                                  <w:proofErr w:type="spellEnd"/>
+                                  <w:r>
+                                    <w:t>(s);</w:t>
+                                  </w:r>
+                                </w:p>
+                                <w:p>
+                                  <w:proofErr w:type="spellStart"/>
+                                  <w:r>
+                                    <w:t>rootNode.</w:t>
+                                  </w:r>
+                                  <w:r>
+                                    <w:t>detatch</w:t>
+                                  </w:r>
+                                  <w:r>
+                                    <w:t>Child</w:t>
+                                  </w:r>
+                                  <w:proofErr w:type="spellEnd"/>
+                                  <w:r>
+                                    <w:t>(s);</w:t>
+                                  </w:r>
+                                </w:p>
+                              </w:tc>
+                            </w:tr>
+                            <w:tr>
+                              <w:tc>
+                                <w:tcPr>
+                                  <w:tcW w:w="2689" w:type="dxa"/>
+                                </w:tcPr>
+                                <w:p>
+                                  <w:r>
+                                    <w:t>Kollisionsform erzeugen</w:t>
+                                  </w:r>
+                                </w:p>
+                              </w:tc>
+                              <w:tc>
+                                <w:tcPr>
+                                  <w:tcW w:w="4817" w:type="dxa"/>
+                                </w:tcPr>
+                                <w:p>
+                                  <w:proofErr w:type="spellStart"/>
+                                  <w:r>
+                                    <w:t>CollisionShape</w:t>
+                                  </w:r>
+                                  <w:proofErr w:type="spellEnd"/>
+                                  <w:r>
+                                    <w:t xml:space="preserve"> </w:t>
+                                  </w:r>
+                                  <w:proofErr w:type="spellStart"/>
+                                  <w:r>
+                                    <w:t>shape</w:t>
+                                  </w:r>
+                                  <w:proofErr w:type="spellEnd"/>
+                                  <w:r>
+                                    <w:t xml:space="preserve"> = </w:t>
+                                  </w:r>
+                                  <w:proofErr w:type="spellStart"/>
+                                  <w:r>
+                                    <w:t>new</w:t>
+                                  </w:r>
+                                  <w:proofErr w:type="spellEnd"/>
+                                  <w:r>
+                                    <w:t xml:space="preserve"> </w:t>
+                                  </w:r>
+                                  <w:proofErr w:type="spellStart"/>
+                                  <w:proofErr w:type="gramStart"/>
+                                  <w:r>
+                                    <w:t>BoxCollisionShape</w:t>
+                                  </w:r>
+                                  <w:proofErr w:type="spellEnd"/>
+                                  <w:r>
+                                    <w:t>(</w:t>
+                                  </w:r>
+                                  <w:proofErr w:type="spellStart"/>
+                                  <w:proofErr w:type="gramEnd"/>
+                                  <w:r>
+                                    <w:t>new</w:t>
+                                  </w:r>
+                                  <w:proofErr w:type="spellEnd"/>
+                                  <w:r>
+                                    <w:t xml:space="preserve"> Vector3f (</w:t>
+                                  </w:r>
+                                  <w:r>
+                                    <w:t>x, y, z</w:t>
+                                  </w:r>
+                                  <w:r>
+                                    <w:t>));</w:t>
+                                  </w:r>
+                                </w:p>
+                              </w:tc>
+                            </w:tr>
+                            <w:tr>
+                              <w:tc>
+                                <w:tcPr>
+                                  <w:tcW w:w="2689" w:type="dxa"/>
+                                </w:tcPr>
+                                <w:p>
+                                  <w:proofErr w:type="spellStart"/>
+                                  <w:r>
+                                    <w:t>RigidBodyControl</w:t>
+                                  </w:r>
+                                  <w:proofErr w:type="spellEnd"/>
+                                  <w:r>
+                                    <w:t xml:space="preserve"> erzeugen</w:t>
+                                  </w:r>
+                                </w:p>
+                              </w:tc>
+                              <w:tc>
+                                <w:tcPr>
+                                  <w:tcW w:w="4817" w:type="dxa"/>
+                                </w:tcPr>
+                                <w:p>
+                                  <w:proofErr w:type="spellStart"/>
+                                  <w:r>
+                                    <w:t>control</w:t>
+                                  </w:r>
+                                  <w:proofErr w:type="spellEnd"/>
+                                  <w:r>
+                                    <w:t xml:space="preserve"> = </w:t>
+                                  </w:r>
+                                  <w:proofErr w:type="spellStart"/>
+                                  <w:r>
+                                    <w:t>new</w:t>
+                                  </w:r>
+                                  <w:proofErr w:type="spellEnd"/>
+                                  <w:r>
+                                    <w:t xml:space="preserve"> </w:t>
+                                  </w:r>
+                                  <w:proofErr w:type="spellStart"/>
+                                  <w:proofErr w:type="gramStart"/>
+                                  <w:r>
+                                    <w:t>RigidBodyControl</w:t>
+                                  </w:r>
+                                  <w:proofErr w:type="spellEnd"/>
+                                  <w:r>
+                                    <w:t>(</w:t>
+                                  </w:r>
+                                  <w:proofErr w:type="spellStart"/>
+                                  <w:proofErr w:type="gramEnd"/>
+                                  <w:r>
+                                    <w:t>shape</w:t>
+                                  </w:r>
+                                  <w:proofErr w:type="spellEnd"/>
+                                  <w:r>
+                                    <w:t>, 0);</w:t>
+                                  </w:r>
+                                </w:p>
+                              </w:tc>
+                            </w:tr>
+                          </w:tbl>
                           <w:p/>
                           <w:p/>
                           <w:p/>
@@ -227,7 +411,7 @@
           </mc:Choice>
           <mc:Fallback>
             <w:pict>
-              <v:roundrect w14:anchorId="51B5919C" id="Abgerundetes_x0020_Rechteck_x0020_3" o:spid="_x0000_s1026" style="position:absolute;margin-left:17.3pt;margin-top:13.75pt;width:408.4pt;height:176.3pt;z-index:251660288;visibility:visible;mso-wrap-style:square;mso-width-percent:0;mso-height-percent:0;mso-wrap-distance-left:9pt;mso-wrap-distance-top:0;mso-wrap-distance-right:9pt;mso-wrap-distance-bottom:0;mso-position-horizontal:absolute;mso-position-horizontal-relative:text;mso-position-vertical:absolute;mso-position-vertical-relative:text;mso-width-percent:0;mso-height-percent:0;mso-width-relative:margin;mso-height-relative:margin;v-text-anchor:middle" arcsize="10923f" o:gfxdata="UEsDBBQABgAIAAAAIQDkmcPA+wAAAOEBAAATAAAAW0NvbnRlbnRfVHlwZXNdLnhtbJSRQU7DMBBF&#10;90jcwfIWJQ5dIISSdEHaJSBUDjCyJ4nVZGx53NDeHictG4SKWNrj9//TuFwfx0FMGNg6quR9XkiB&#10;pJ2x1FXyY7fNHqXgCGRgcISVPCHLdX17U+5OHlkkmriSfYz+SSnWPY7AufNIadK6MEJMx9ApD3oP&#10;HapVUTwo7SgixSzOGbIuG2zhMESxOabrs0nCpXg+v5urKgneD1ZDTKJqnqpfuYADXwEnMj/ssotZ&#10;nsglnHvr+e7S8JpWE6xB8QYhvsCYPJQJrHDlGqfz65Zz2ciZa1urMW8Cbxbqr2zjPing9N/wJmHv&#10;OH2nq+WD6i8AAAD//wMAUEsDBBQABgAIAAAAIQAjsmrh1wAAAJQBAAALAAAAX3JlbHMvLnJlbHOk&#10;kMFqwzAMhu+DvYPRfXGawxijTi+j0GvpHsDYimMaW0Yy2fr28w6DZfS2o36h7xP//vCZFrUiS6Rs&#10;YNf1oDA78jEHA++X49MLKKk2e7tQRgM3FDiMjw/7My62tiOZYxHVKFkMzLWWV63FzZisdFQwt81E&#10;nGxtIwddrLvagHro+2fNvxkwbpjq5A3wye9AXW6lmf+wU3RMQlPtHCVN0xTdPaoObMsc3ZFtwjdy&#10;jWY5YDXgWTQO1LKu/Qj6vn74p97TRz7jutV+h4zrj1dvuhy/AAAA//8DAFBLAwQUAAYACAAAACEA&#10;Efi//7ACAADJBQAADgAAAGRycy9lMm9Eb2MueG1srFTBbtswDL0P2D8Iuq+206TNgjpF0KLDgK4t&#10;2g49K7IUG5NETVLiZF9fSnbcrAt2GHaRRZF8JJ9JXlxutSIb4XwDpqTFSU6JMByqxqxK+v355tOU&#10;Eh+YqZgCI0q6E55ezj9+uGjtTIygBlUJRxDE+FlrS1qHYGdZ5nktNPMnYIVBpQSnWUDRrbLKsRbR&#10;tcpGeX6WteAq64AL7/H1ulPSecKXUvBwL6UXgaiSYm4hnS6dy3hm8ws2Wzlm64b3abB/yEKzxmDQ&#10;AeqaBUbWrvkDSjfcgQcZTjjoDKRsuEg1YDVF/q6ap5pZkWpBcrwdaPL/D5bfbR4caaqSnlJimMZf&#10;tFiuhFubSgThyaPgdRD8BzmNVLXWz9DjyT64XvJ4jXVvpdPxixWRbaJ3N9ArtoFwfJwU07PpZEIJ&#10;R91odDo9z8cRNXtzt86HLwI0iZeSOsA8MIWQuGWbWx86+71dDOlBNdVNo1QSYuOIK+XIhuEvZ5wL&#10;EybJXa31N6i69/NJnqefj7FTr0WXlMlvaMpETAMRvQscX7JIQ1d4uoWdEtFOmUchkUssdZQiDsiH&#10;yRSdqmaV6J5jKsdzSYARWWL8AbsHOFZo0dPZ20dXkYZgcM7/llhX4uCRIoMJg7NuDLhjACoMkTv7&#10;PUkdNZGlsF1uET9el1DtsOkcdNPoLb9p8HffMh8emMPxw0HFlRLu8ZAK2pJCf6OkBvfr2Hu0x6lA&#10;LSUtjnNJ/c81c4IS9dXgvHwuxuM4/0kYT85HKLhDzfJQY9b6CrB9ClxelqdrtA9qf5UO9AtunkWM&#10;iipmOMYuKQ9uL1yFbs3g7uJisUhmOPOWhVvzZHkEjwTHTn7evjBn+54POC53sB99NnvX9Z1t9DSw&#10;WAeQTRqJN1576nFfpH7ud1tcSIdysnrbwPNXAAAA//8DAFBLAwQUAAYACAAAACEA5kKAc9oAAAAJ&#10;AQAADwAAAGRycy9kb3ducmV2LnhtbEyPQU6EQBBF9ybeoVMm7pwGhJEgzcSYjDsXjh6ggBKIdDXp&#10;bmbw9pYrXVbez/+v6sNmZ3UmHybHBtJdAoq4c/3Eg4GP9+NdCSpE5B5nx2TgmwIcmuurGqveXfiN&#10;zqc4KCnhUKGBMcal0jp0I1kMO7cQC/t03mKU0w+693iRcjvrLEn22uLEsjDiQs8jdV+n1Rogt3ps&#10;fVdM2bEMS97yy2vGxtzebE+PoCJt8S8Mv/qiDo04tW7lPqjZwH2+l6SB7KEAJbws0hxUK6BMUtBN&#10;rf9/0PwAAAD//wMAUEsBAi0AFAAGAAgAAAAhAOSZw8D7AAAA4QEAABMAAAAAAAAAAAAAAAAAAAAA&#10;AFtDb250ZW50X1R5cGVzXS54bWxQSwECLQAUAAYACAAAACEAI7Jq4dcAAACUAQAACwAAAAAAAAAA&#10;AAAAAAAsAQAAX3JlbHMvLnJlbHNQSwECLQAUAAYACAAAACEAEfi//7ACAADJBQAADgAAAAAAAAAA&#10;AAAAAAAsAgAAZHJzL2Uyb0RvYy54bWxQSwECLQAUAAYACAAAACEA5kKAc9oAAAAJAQAADwAAAAAA&#10;AAAAAAAAAAAIBQAAZHJzL2Rvd25yZXYueG1sUEsFBgAAAAAEAAQA8wAAAA8GAAAAAA==&#10;" fillcolor="#2f5496 [2408]" stroked="f" strokeweight="1pt">
+              <v:roundrect w14:anchorId="51B5919C" id="Abgerundetes Rechteck 3" o:spid="_x0000_s1026" style="position:absolute;margin-left:16.9pt;margin-top:13.5pt;width:408.4pt;height:176.3pt;z-index:-251656192;visibility:visible;mso-wrap-style:square;mso-width-percent:0;mso-height-percent:0;mso-wrap-distance-left:9pt;mso-wrap-distance-top:0;mso-wrap-distance-right:9pt;mso-wrap-distance-bottom:0;mso-position-horizontal:absolute;mso-position-horizontal-relative:text;mso-position-vertical:absolute;mso-position-vertical-relative:text;mso-width-percent:0;mso-height-percent:0;mso-width-relative:margin;mso-height-relative:margin;v-text-anchor:middle" arcsize="10923f" o:gfxdata="UEsDBBQABgAIAAAAIQC2gziS/gAAAOEBAAATAAAAW0NvbnRlbnRfVHlwZXNdLnhtbJSRQU7DMBBF&#10;90jcwfIWJU67QAgl6YK0S0CoHGBkTxKLZGx5TGhvj5O2G0SRWNoz/78nu9wcxkFMGNg6quQqL6RA&#10;0s5Y6ir5vt9lD1JwBDIwOMJKHpHlpr69KfdHjyxSmriSfYz+USnWPY7AufNIadK6MEJMx9ApD/oD&#10;OlTrorhX2lFEilmcO2RdNtjC5xDF9pCuTyYBB5bi6bQ4syoJ3g9WQ0ymaiLzg5KdCXlKLjvcW893&#10;SUOqXwnz5DrgnHtJTxOsQfEKIT7DmDSUCaxw7Rqn8787ZsmRM9e2VmPeBN4uqYvTtW7jvijg9N/y&#10;JsXecLq0q+WD6m8AAAD//wMAUEsDBBQABgAIAAAAIQA4/SH/1gAAAJQBAAALAAAAX3JlbHMvLnJl&#10;bHOkkMFqwzAMhu+DvYPRfXGawxijTi+j0GvpHsDYimMaW0Yy2fr2M4PBMnrbUb/Q94l/f/hMi1qR&#10;JVI2sOt6UJgd+ZiDgffL8ekFlFSbvV0oo4EbChzGx4f9GRdb25HMsYhqlCwG5lrLq9biZkxWOiqY&#10;22YiTra2kYMu1l1tQD30/bPm3wwYN0x18gb45AdQl1tp5j/sFB2T0FQ7R0nTNEV3j6o9feQzro1i&#10;OWA14Fm+Q8a1a8+Bvu/d/dMb2JY5uiPbhG/ktn4cqGU/er3pcvwCAAD//wMAUEsDBBQABgAIAAAA&#10;IQAR+L//sAIAAMkFAAAOAAAAZHJzL2Uyb0RvYy54bWysVMFu2zAMvQ/YPwi6r7bTpM2COkXQosOA&#10;ri3aDj0rshQbk0RNUuJkX19KdtysC3YYdpFFkXwkn0leXG61IhvhfAOmpMVJTokwHKrGrEr6/fnm&#10;05QSH5ipmAIjSroTnl7OP364aO1MjKAGVQlHEMT4WWtLWodgZ1nmeS008ydghUGlBKdZQNGtssqx&#10;FtG1ykZ5fpa14CrrgAvv8fW6U9J5wpdS8HAvpReBqJJibiGdLp3LeGbzCzZbOWbrhvdpsH/IQrPG&#10;YNAB6poFRtau+QNKN9yBBxlOOOgMpGy4SDVgNUX+rpqnmlmRakFyvB1o8v8Plt9tHhxpqpKeUmKY&#10;xl+0WK6EW5tKBOHJo+B1EPwHOY1UtdbP0OPJPrhe8niNdW+l0/GLFZFtonc30Cu2gXB8nBTTs+lk&#10;QglH3Wh0Oj3PxxE1e3O3zocvAjSJl5I6wDwwhZC4ZZtbHzr7vV0M6UE11U2jVBJi44gr5ciG4S9n&#10;nAsTJsldrfU3qLr380mep5+PsVOvRZeUyW9oykRMAxG9CxxfskhDV3i6hZ0S0U6ZRyGRSyx1lCIO&#10;yIfJFJ2qZpXonmMqx3NJgBFZYvwBuwc4VmjR09nbR1eRhmBwzv+WWFfi4JEigwmDs24MuGMAKgyR&#10;O/s9SR01kaWwXW4RP16XUO2w6Rx00+gtv2nwd98yHx6Yw/HDQcWVEu7xkArakkJ/o6QG9+vYe7TH&#10;qUAtJS2Oc0n9zzVzghL11eC8fC7G4zj/SRhPzkcouEPN8lBj1voKsH0KXF6Wp2u0D2p/lQ70C26e&#10;RYyKKmY4xi4pD24vXIVuzeDu4mKxSGY485aFW/NkeQSPBMdOft6+MGf7ng84LnewH302e9f1nW30&#10;NLBYB5BNGok3XnvqcV+kfu53W1xIh3KyetvA81cAAAD//wMAUEsDBBQABgAIAAAAIQD8oaXE2wAA&#10;AAkBAAAPAAAAZHJzL2Rvd25yZXYueG1sTI/BToNAEIbvJr7DZky82UVqKUWWxpjUmwfbPsAAIxDZ&#10;WbK7tPj2jic9Tr7J/39/uV/sqC7kw+DYwOMqAUXcuHbgzsD5dHjIQYWI3OLomAx8U4B9dXtTYtG6&#10;K3/Q5Rg7JSEcCjTQxzgVWoemJ4th5SZiYZ/OW4xy+k63Hq8SbkedJkmmLQ4sDT1O9NpT83WcrQFy&#10;s8faN5shPeRheqr57T1lY+7vlpdnUJGW+PcMv/qiDpU41W7mNqjRwHot5tFAupVJwvNNkoGqBWx3&#10;Geiq1P8XVD8AAAD//wMAUEsBAi0AFAAGAAgAAAAhALaDOJL+AAAA4QEAABMAAAAAAAAAAAAAAAAA&#10;AAAAAFtDb250ZW50X1R5cGVzXS54bWxQSwECLQAUAAYACAAAACEAOP0h/9YAAACUAQAACwAAAAAA&#10;AAAAAAAAAAAvAQAAX3JlbHMvLnJlbHNQSwECLQAUAAYACAAAACEAEfi//7ACAADJBQAADgAAAAAA&#10;AAAAAAAAAAAuAgAAZHJzL2Uyb0RvYy54bWxQSwECLQAUAAYACAAAACEA/KGlxNsAAAAJAQAADwAA&#10;AAAAAAAAAAAAAAAKBQAAZHJzL2Rvd25yZXYueG1sUEsFBgAAAAAEAAQA8wAAABIGAAAAAA==&#10;" fillcolor="#2f5496 [2408]" stroked="f" strokeweight="1pt">
                 <v:stroke joinstyle="miter"/>
                 <v:textbox>
                   <w:txbxContent>
@@ -247,80 +431,268 @@
                         <w:t>Modelle</w:t>
                       </w:r>
                     </w:p>
-                    <w:p>
-                      <w:r>
-                        <w:t xml:space="preserve">Modelle laden – </w:t>
-                      </w:r>
-                      <w:proofErr w:type="spellStart"/>
-                      <w:r>
-                        <w:t>Spatial</w:t>
-                      </w:r>
-                      <w:proofErr w:type="spellEnd"/>
-                      <w:r>
-                        <w:t xml:space="preserve"> s = </w:t>
-                      </w:r>
-                      <w:proofErr w:type="spellStart"/>
-                      <w:r>
-                        <w:t>assetManager.loadModel</w:t>
-                      </w:r>
-                      <w:proofErr w:type="spellEnd"/>
-                      <w:r>
-                        <w:t>(&lt;PATH&gt;);</w:t>
-                      </w:r>
-                    </w:p>
-                    <w:p>
-                      <w:r>
-                        <w:t>Modelle skalieren</w:t>
-                      </w:r>
-                      <w:r>
-                        <w:t xml:space="preserve"> – </w:t>
-                      </w:r>
-                      <w:proofErr w:type="spellStart"/>
-                      <w:proofErr w:type="gramStart"/>
-                      <w:r>
-                        <w:t>s.scale</w:t>
-                      </w:r>
-                      <w:proofErr w:type="spellEnd"/>
-                      <w:proofErr w:type="gramEnd"/>
-                      <w:r>
-                        <w:t>(</w:t>
-                      </w:r>
-                      <w:proofErr w:type="spellStart"/>
-                      <w:r>
-                        <w:t>x,y,z</w:t>
-                      </w:r>
-                      <w:proofErr w:type="spellEnd"/>
-                      <w:r>
-                        <w:t>);</w:t>
-                      </w:r>
-                    </w:p>
-                    <w:p>
-                      <w:r>
-                        <w:t xml:space="preserve">Modelle der </w:t>
-                      </w:r>
-                      <w:proofErr w:type="spellStart"/>
-                      <w:r>
-                        <w:t>rootNode</w:t>
-                      </w:r>
-                      <w:proofErr w:type="spellEnd"/>
-                      <w:r>
-                        <w:t xml:space="preserve"> hinzufügen</w:t>
-                      </w:r>
-                      <w:r>
-                        <w:t xml:space="preserve"> – </w:t>
-                      </w:r>
-                      <w:r>
-                        <w:t xml:space="preserve"> </w:t>
-                      </w:r>
-                      <w:proofErr w:type="spellStart"/>
-                      <w:r>
-                        <w:t>rootNode.attachChild</w:t>
-                      </w:r>
-                      <w:proofErr w:type="spellEnd"/>
-                      <w:r>
-                        <w:t>(s);</w:t>
-                      </w:r>
-                    </w:p>
+                    <w:tbl>
+                      <w:tblPr>
+                        <w:tblStyle w:val="TabellemithellemGitternetz"/>
+                        <w:tblW w:w="0" w:type="auto"/>
+                        <w:tblLook w:val="04A0" w:firstRow="1" w:lastRow="0" w:firstColumn="1" w:lastColumn="0" w:noHBand="0" w:noVBand="1"/>
+                      </w:tblPr>
+                      <w:tblGrid>
+                        <w:gridCol w:w="2689"/>
+                        <w:gridCol w:w="4817"/>
+                      </w:tblGrid>
+                      <w:tr>
+                        <w:tc>
+                          <w:tcPr>
+                            <w:tcW w:w="2689" w:type="dxa"/>
+                          </w:tcPr>
+                          <w:p>
+                            <w:r>
+                              <w:t>Modelle laden</w:t>
+                            </w:r>
+                          </w:p>
+                        </w:tc>
+                        <w:tc>
+                          <w:tcPr>
+                            <w:tcW w:w="4817" w:type="dxa"/>
+                          </w:tcPr>
+                          <w:p>
+                            <w:proofErr w:type="spellStart"/>
+                            <w:r>
+                              <w:t>Spatial</w:t>
+                            </w:r>
+                            <w:proofErr w:type="spellEnd"/>
+                            <w:r>
+                              <w:t xml:space="preserve"> s = </w:t>
+                            </w:r>
+                            <w:proofErr w:type="spellStart"/>
+                            <w:r>
+                              <w:t>assetManager.loadModel</w:t>
+                            </w:r>
+                            <w:proofErr w:type="spellEnd"/>
+                            <w:r>
+                              <w:t>(&lt;PATH&gt;);</w:t>
+                            </w:r>
+                          </w:p>
+                        </w:tc>
+                      </w:tr>
+                      <w:tr>
+                        <w:tc>
+                          <w:tcPr>
+                            <w:tcW w:w="2689" w:type="dxa"/>
+                          </w:tcPr>
+                          <w:p>
+                            <w:r>
+                              <w:t>Modelle skalieren</w:t>
+                            </w:r>
+                          </w:p>
+                        </w:tc>
+                        <w:tc>
+                          <w:tcPr>
+                            <w:tcW w:w="4817" w:type="dxa"/>
+                          </w:tcPr>
+                          <w:p>
+                            <w:proofErr w:type="spellStart"/>
+                            <w:proofErr w:type="gramStart"/>
+                            <w:r>
+                              <w:t>s.scale</w:t>
+                            </w:r>
+                            <w:proofErr w:type="spellEnd"/>
+                            <w:proofErr w:type="gramEnd"/>
+                            <w:r>
+                              <w:t>(</w:t>
+                            </w:r>
+                            <w:proofErr w:type="spellStart"/>
+                            <w:r>
+                              <w:t>x,y,z</w:t>
+                            </w:r>
+                            <w:proofErr w:type="spellEnd"/>
+                            <w:r>
+                              <w:t>);</w:t>
+                            </w:r>
+                          </w:p>
+                        </w:tc>
+                      </w:tr>
+                      <w:tr>
+                        <w:tc>
+                          <w:tcPr>
+                            <w:tcW w:w="2689" w:type="dxa"/>
+                          </w:tcPr>
+                          <w:p>
+                            <w:r>
+                              <w:t xml:space="preserve">Modelle der </w:t>
+                            </w:r>
+                            <w:proofErr w:type="spellStart"/>
+                            <w:r>
+                              <w:t>rootNode</w:t>
+                            </w:r>
+                            <w:proofErr w:type="spellEnd"/>
+                            <w:r>
+                              <w:t xml:space="preserve"> hinzufügen</w:t>
+                            </w:r>
+                            <w:r>
+                              <w:t>/entfernen</w:t>
+                            </w:r>
+                          </w:p>
+                        </w:tc>
+                        <w:tc>
+                          <w:tcPr>
+                            <w:tcW w:w="4817" w:type="dxa"/>
+                          </w:tcPr>
+                          <w:p>
+                            <w:proofErr w:type="spellStart"/>
+                            <w:r>
+                              <w:t>rootNode.attachChild</w:t>
+                            </w:r>
+                            <w:proofErr w:type="spellEnd"/>
+                            <w:r>
+                              <w:t>(s);</w:t>
+                            </w:r>
+                          </w:p>
+                          <w:p>
+                            <w:proofErr w:type="spellStart"/>
+                            <w:r>
+                              <w:t>rootNode.</w:t>
+                            </w:r>
+                            <w:r>
+                              <w:t>detatch</w:t>
+                            </w:r>
+                            <w:r>
+                              <w:t>Child</w:t>
+                            </w:r>
+                            <w:proofErr w:type="spellEnd"/>
+                            <w:r>
+                              <w:t>(s);</w:t>
+                            </w:r>
+                          </w:p>
+                        </w:tc>
+                      </w:tr>
+                      <w:tr>
+                        <w:tc>
+                          <w:tcPr>
+                            <w:tcW w:w="2689" w:type="dxa"/>
+                          </w:tcPr>
+                          <w:p>
+                            <w:r>
+                              <w:t>Kollisionsform erzeugen</w:t>
+                            </w:r>
+                          </w:p>
+                        </w:tc>
+                        <w:tc>
+                          <w:tcPr>
+                            <w:tcW w:w="4817" w:type="dxa"/>
+                          </w:tcPr>
+                          <w:p>
+                            <w:proofErr w:type="spellStart"/>
+                            <w:r>
+                              <w:t>CollisionShape</w:t>
+                            </w:r>
+                            <w:proofErr w:type="spellEnd"/>
+                            <w:r>
+                              <w:t xml:space="preserve"> </w:t>
+                            </w:r>
+                            <w:proofErr w:type="spellStart"/>
+                            <w:r>
+                              <w:t>shape</w:t>
+                            </w:r>
+                            <w:proofErr w:type="spellEnd"/>
+                            <w:r>
+                              <w:t xml:space="preserve"> = </w:t>
+                            </w:r>
+                            <w:proofErr w:type="spellStart"/>
+                            <w:r>
+                              <w:t>new</w:t>
+                            </w:r>
+                            <w:proofErr w:type="spellEnd"/>
+                            <w:r>
+                              <w:t xml:space="preserve"> </w:t>
+                            </w:r>
+                            <w:proofErr w:type="spellStart"/>
+                            <w:proofErr w:type="gramStart"/>
+                            <w:r>
+                              <w:t>BoxCollisionShape</w:t>
+                            </w:r>
+                            <w:proofErr w:type="spellEnd"/>
+                            <w:r>
+                              <w:t>(</w:t>
+                            </w:r>
+                            <w:proofErr w:type="spellStart"/>
+                            <w:proofErr w:type="gramEnd"/>
+                            <w:r>
+                              <w:t>new</w:t>
+                            </w:r>
+                            <w:proofErr w:type="spellEnd"/>
+                            <w:r>
+                              <w:t xml:space="preserve"> Vector3f (</w:t>
+                            </w:r>
+                            <w:r>
+                              <w:t>x, y, z</w:t>
+                            </w:r>
+                            <w:r>
+                              <w:t>));</w:t>
+                            </w:r>
+                          </w:p>
+                        </w:tc>
+                      </w:tr>
+                      <w:tr>
+                        <w:tc>
+                          <w:tcPr>
+                            <w:tcW w:w="2689" w:type="dxa"/>
+                          </w:tcPr>
+                          <w:p>
+                            <w:proofErr w:type="spellStart"/>
+                            <w:r>
+                              <w:t>RigidBodyControl</w:t>
+                            </w:r>
+                            <w:proofErr w:type="spellEnd"/>
+                            <w:r>
+                              <w:t xml:space="preserve"> erzeugen</w:t>
+                            </w:r>
+                          </w:p>
+                        </w:tc>
+                        <w:tc>
+                          <w:tcPr>
+                            <w:tcW w:w="4817" w:type="dxa"/>
+                          </w:tcPr>
+                          <w:p>
+                            <w:proofErr w:type="spellStart"/>
+                            <w:r>
+                              <w:t>control</w:t>
+                            </w:r>
+                            <w:proofErr w:type="spellEnd"/>
+                            <w:r>
+                              <w:t xml:space="preserve"> = </w:t>
+                            </w:r>
+                            <w:proofErr w:type="spellStart"/>
+                            <w:r>
+                              <w:t>new</w:t>
+                            </w:r>
+                            <w:proofErr w:type="spellEnd"/>
+                            <w:r>
+                              <w:t xml:space="preserve"> </w:t>
+                            </w:r>
+                            <w:proofErr w:type="spellStart"/>
+                            <w:proofErr w:type="gramStart"/>
+                            <w:r>
+                              <w:t>RigidBodyControl</w:t>
+                            </w:r>
+                            <w:proofErr w:type="spellEnd"/>
+                            <w:r>
+                              <w:t>(</w:t>
+                            </w:r>
+                            <w:proofErr w:type="spellStart"/>
+                            <w:proofErr w:type="gramEnd"/>
+                            <w:r>
+                              <w:t>shape</w:t>
+                            </w:r>
+                            <w:proofErr w:type="spellEnd"/>
+                            <w:r>
+                              <w:t>, 0);</w:t>
+                            </w:r>
+                          </w:p>
+                        </w:tc>
+                      </w:tr>
+                    </w:tbl>
                     <w:p/>
                     <w:p/>
                     <w:p/>
@@ -345,16 +717,16 @@
         <mc:AlternateContent>
           <mc:Choice Requires="wps">
             <w:drawing>
-              <wp:anchor distT="0" distB="0" distL="114300" distR="114300" simplePos="0" relativeHeight="251659264" behindDoc="0" locked="0" layoutInCell="1" allowOverlap="1" wp14:anchorId="3DCB985F" wp14:editId="46A13BB2">
+              <wp:anchor distT="0" distB="0" distL="114300" distR="114300" simplePos="0" relativeHeight="251659264" behindDoc="1" locked="0" layoutInCell="1" allowOverlap="1" wp14:anchorId="3DCB985F" wp14:editId="276A2A32">
                 <wp:simplePos x="0" y="0"/>
                 <wp:positionH relativeFrom="margin">
                   <wp:posOffset>14605</wp:posOffset>
                 </wp:positionH>
                 <wp:positionV relativeFrom="paragraph">
-                  <wp:posOffset>16510</wp:posOffset>
+                  <wp:posOffset>19050</wp:posOffset>
                 </wp:positionV>
-                <wp:extent cx="5732780" cy="8135007"/>
-                <wp:effectExtent l="0" t="0" r="0" b="0"/>
+                <wp:extent cx="5732780" cy="8134985"/>
+                <wp:effectExtent l="0" t="0" r="1270" b="0"/>
                 <wp:wrapNone/>
                 <wp:docPr id="2" name="Rechteck 2"/>
                 <wp:cNvGraphicFramePr/>
@@ -365,7 +737,7 @@
                       <wps:spPr>
                         <a:xfrm>
                           <a:off x="0" y="0"/>
-                          <a:ext cx="5732780" cy="8135007"/>
+                          <a:ext cx="5732780" cy="8134985"/>
                         </a:xfrm>
                         <a:prstGeom prst="rect">
                           <a:avLst/>
@@ -426,7 +798,7 @@
           </mc:Choice>
           <mc:Fallback>
             <w:pict>
-              <v:rect w14:anchorId="3DCB985F" id="Rechteck_x0020_2" o:spid="_x0000_s1027" style="position:absolute;margin-left:1.15pt;margin-top:1.3pt;width:451.4pt;height:640.55pt;z-index:251659264;visibility:visible;mso-wrap-style:square;mso-width-percent:0;mso-height-percent:0;mso-wrap-distance-left:9pt;mso-wrap-distance-top:0;mso-wrap-distance-right:9pt;mso-wrap-distance-bottom:0;mso-position-horizontal:absolute;mso-position-horizontal-relative:margin;mso-position-vertical:absolute;mso-position-vertical-relative:text;mso-width-percent:0;mso-height-percent:0;mso-width-relative:margin;mso-height-relative:margin;v-text-anchor:middle" o:gfxdata="UEsDBBQABgAIAAAAIQDkmcPA+wAAAOEBAAATAAAAW0NvbnRlbnRfVHlwZXNdLnhtbJSRQU7DMBBF&#10;90jcwfIWJQ5dIISSdEHaJSBUDjCyJ4nVZGx53NDeHictG4SKWNrj9//TuFwfx0FMGNg6quR9XkiB&#10;pJ2x1FXyY7fNHqXgCGRgcISVPCHLdX17U+5OHlkkmriSfYz+SSnWPY7AufNIadK6MEJMx9ApD3oP&#10;HapVUTwo7SgixSzOGbIuG2zhMESxOabrs0nCpXg+v5urKgneD1ZDTKJqnqpfuYADXwEnMj/ssotZ&#10;nsglnHvr+e7S8JpWE6xB8QYhvsCYPJQJrHDlGqfz65Zz2ciZa1urMW8Cbxbqr2zjPing9N/wJmHv&#10;OH2nq+WD6i8AAAD//wMAUEsDBBQABgAIAAAAIQAjsmrh1wAAAJQBAAALAAAAX3JlbHMvLnJlbHOk&#10;kMFqwzAMhu+DvYPRfXGawxijTi+j0GvpHsDYimMaW0Yy2fr28w6DZfS2o36h7xP//vCZFrUiS6Rs&#10;YNf1oDA78jEHA++X49MLKKk2e7tQRgM3FDiMjw/7My62tiOZYxHVKFkMzLWWV63FzZisdFQwt81E&#10;nGxtIwddrLvagHro+2fNvxkwbpjq5A3wye9AXW6lmf+wU3RMQlPtHCVN0xTdPaoObMsc3ZFtwjdy&#10;jWY5YDXgWTQO1LKu/Qj6vn74p97TRz7jutV+h4zrj1dvuhy/AAAA//8DAFBLAwQUAAYACAAAACEA&#10;NDU9s64CAADfBQAADgAAAGRycy9lMm9Eb2MueG1srFRRT9swEH6ftP9g+X0kDbCyihRVIKZJDBAw&#10;8ew6Nolm+zzbbdP9+p3tNBSGNmnaS2Kf7777/PnuTs96rchaON+BqenkoKREGA5NZ55q+u3h8sMJ&#10;JT4w0zAFRtR0Kzw9m79/d7qxM1FBC6oRjiCI8bONrWkbgp0Vheet0MwfgBUGDyU4zQJu3VPROLZB&#10;dK2Kqiw/FhtwjXXAhfdovciHdJ7wpRQ83EjpRSCqpsgtpK9L32X8FvNTNntyzLYdH2iwf2ChWWcw&#10;6Qh1wQIjK9f9BqU77sCDDAccdAFSdlykO+BtJuWr29y3zIp0FxTH21Em//9g+fX61pGuqWlFiWEa&#10;n+hO8DYI/p1UUZ2N9TN0ure3bth5XMar9tLp+MdLkD4puh0VFX0gHI3H08NqeoLCczw7mRwel+U0&#10;ohbP4db58FmAJnFRU4dPlpRk6ysfsuvOJWbzoLrmslMqbWKZiHPlyJrhA4d+kkLVSn+FJtswYzk8&#10;M5qxGF6ZkUkqtoiSeL1IoExMYyAmzFyyRaTSGghGibIoaRW2SsQoZe6ERGlRhirRGvNkCoxzYUJm&#10;7FvWiL8xS4ARWSKbEXsAeKnEDjtzHvxjaCY+Bpd/IpaDx4iUGUwYg3VnwL0FoPBWQ+bsj8LuSROX&#10;oV/2qeySZ7QsodliKTrIPeotv+ywIq6YD7fMYVNiFeGgCTf4kQo2NYVhRUkL7udb9uiPvYKnlGyw&#10;yWvqf6yYE5SoLwa76NPk6ChOhbQ5Op5WuHH7J8v9E7PS54BlNsGRZnlaRv+gdkvpQD/iPFrErHjE&#10;DMfcNeXB7TbnIQ8fnGhcLBbJDSeBZeHK3FsewaPOseIf+kfm7NAWATvqGnYDgc1edUf2jZEGFqsA&#10;skut86zr8AI4RVKRDxMvjqn9ffJ6nsvzXwAAAP//AwBQSwMEFAAGAAgAAAAhAOVS+gPgAAAACAEA&#10;AA8AAABkcnMvZG93bnJldi54bWxMj8FKw0AQhu+C77BMwYvYTVOsbZpNsQG9SEGjSI/b7DQJzc7G&#10;7LaJb+940tMw/B//fJNuRtuKC/a+caRgNo1AIJXONFQp+Hh/uluC8EGT0a0jVPCNHjbZ9VWqE+MG&#10;esNLESrBJeQTraAOoUuk9GWNVvup65A4O7re6sBrX0nT64HLbSvjKFpIqxviC7XuMK+xPBVnq+B2&#10;//mSb4PZnb7yDo/u9XnYFlapm8n4uAYRcAx/MPzqszpk7HRwZzJetAriOYM8FiA4XUX3MxAHxuLl&#10;/AFklsr/D2Q/AAAA//8DAFBLAQItABQABgAIAAAAIQDkmcPA+wAAAOEBAAATAAAAAAAAAAAAAAAA&#10;AAAAAABbQ29udGVudF9UeXBlc10ueG1sUEsBAi0AFAAGAAgAAAAhACOyauHXAAAAlAEAAAsAAAAA&#10;AAAAAAAAAAAALAEAAF9yZWxzLy5yZWxzUEsBAi0AFAAGAAgAAAAhADQ1PbOuAgAA3wUAAA4AAAAA&#10;AAAAAAAAAAAALAIAAGRycy9lMm9Eb2MueG1sUEsBAi0AFAAGAAgAAAAhAOVS+gPgAAAACAEAAA8A&#10;AAAAAAAAAAAAAAAABgUAAGRycy9kb3ducmV2LnhtbFBLBQYAAAAABAAEAPMAAAATBgAAAAA=&#10;" fillcolor="gray [1629]" stroked="f" strokeweight="1pt">
+              <v:rect w14:anchorId="3DCB985F" id="Rechteck 2" o:spid="_x0000_s1027" style="position:absolute;margin-left:1.15pt;margin-top:1.5pt;width:451.4pt;height:640.55pt;z-index:-251657216;visibility:visible;mso-wrap-style:square;mso-width-percent:0;mso-height-percent:0;mso-wrap-distance-left:9pt;mso-wrap-distance-top:0;mso-wrap-distance-right:9pt;mso-wrap-distance-bottom:0;mso-position-horizontal:absolute;mso-position-horizontal-relative:margin;mso-position-vertical:absolute;mso-position-vertical-relative:text;mso-width-percent:0;mso-height-percent:0;mso-width-relative:margin;mso-height-relative:margin;v-text-anchor:middle" o:gfxdata="UEsDBBQABgAIAAAAIQC2gziS/gAAAOEBAAATAAAAW0NvbnRlbnRfVHlwZXNdLnhtbJSRQU7DMBBF&#10;90jcwfIWJU67QAgl6YK0S0CoHGBkTxKLZGx5TGhvj5O2G0SRWNoz/78nu9wcxkFMGNg6quQqL6RA&#10;0s5Y6ir5vt9lD1JwBDIwOMJKHpHlpr69KfdHjyxSmriSfYz+USnWPY7AufNIadK6MEJMx9ApD/oD&#10;OlTrorhX2lFEilmcO2RdNtjC5xDF9pCuTyYBB5bi6bQ4syoJ3g9WQ0ymaiLzg5KdCXlKLjvcW893&#10;SUOqXwnz5DrgnHtJTxOsQfEKIT7DmDSUCaxw7Rqn8787ZsmRM9e2VmPeBN4uqYvTtW7jvijg9N/y&#10;JsXecLq0q+WD6m8AAAD//wMAUEsDBBQABgAIAAAAIQA4/SH/1gAAAJQBAAALAAAAX3JlbHMvLnJl&#10;bHOkkMFqwzAMhu+DvYPRfXGawxijTi+j0GvpHsDYimMaW0Yy2fr2M4PBMnrbUb/Q94l/f/hMi1qR&#10;JVI2sOt6UJgd+ZiDgffL8ekFlFSbvV0oo4EbChzGx4f9GRdb25HMsYhqlCwG5lrLq9biZkxWOiqY&#10;22YiTra2kYMu1l1tQD30/bPm3wwYN0x18gb45AdQl1tp5j/sFB2T0FQ7R0nTNEV3j6o9feQzro1i&#10;OWA14Fm+Q8a1a8+Bvu/d/dMb2JY5uiPbhG/ktn4cqGU/er3pcvwCAAD//wMAUEsDBBQABgAIAAAA&#10;IQBMsALesAIAAN8FAAAOAAAAZHJzL2Uyb0RvYy54bWysVFFv2yAQfp+0/4B4X524yZpGdaqoVadJ&#10;3Vq1nfpMMNTWgGNAEme/fgc4btpVmzQtDw4cd999fNzd2XmnFdkI51swFR0fjSgRhkPdmqeKfnu4&#10;+jCjxAdmaqbAiIruhKfni/fvzrZ2LkpoQNXCEQQxfr61FW1CsPOi8LwRmvkjsMLgoQSnWcCteypq&#10;x7aIrlVRjkYfiy242jrgwnu0XuZDukj4UgoebqT0IhBVUeQW0tel7yp+i8UZmz85ZpuW9zTYP7DQ&#10;rDWYdIC6ZIGRtWt/g9Itd+BBhiMOugApWy7SHfA249Gr29w3zIp0FxTH20Em//9g+dfNrSNtXdGS&#10;EsM0PtGd4E0Q/Dspozpb6+fodG9vXb/zuIxX7aTT8R8vQbqk6G5QVHSBcDROT47LkxkKz/FsNj6e&#10;nM6mEbV4DrfOh08CNImLijp8sqQk21z7kF33LjGbB9XWV61SaRPLRFwoRzYMHzh04xSq1voL1Nk2&#10;HeEvPzOasRhemZFJKraIkni9SKBMTGMgJsxcskWk0uoJRomyKGkVdkrEKGXuhERpUYYy0RryZAqM&#10;c2FCZuwbVou/MUuAEVkimwG7B3ipxB47c+79Y2gmPgSP/kQsBw8RKTOYMATr1oB7C0DhrfrM2R+F&#10;PZAmLkO36lLZJc9oWUG9w1J0kHvUW37VYkVcMx9umcOmxCrCQRNu8CMVbCsK/YqSBtzPt+zRH3sF&#10;TynZYpNX1P9YMycoUZ8NdtHpeDKJUyFtJtOTEjfu8GR1eGLW+gKwzMY40ixPy+gf1H4pHehHnEfL&#10;mBWPmOGYu6I8uP3mIuThgxONi+UyueEksCxcm3vLI3jUOVb8Q/fInO3bImBHfYX9QGDzV92RfWOk&#10;geU6gGxT6zzr2r8ATpFU5P3Ei2PqcJ+8nufy4hcAAAD//wMAUEsDBBQABgAIAAAAIQAC9Duq3wAA&#10;AAgBAAAPAAAAZHJzL2Rvd25yZXYueG1sTI9BS8NAEIXvgv9hGcGL2E1SK22aTbEBvYhgo4jHbXaa&#10;hGZnY3bbxH/veNLj8D7efC/bTLYTZxx860hBPItAIFXOtFQreH97vF2C8EGT0Z0jVPCNHjb55UWm&#10;U+NG2uG5DLXgEvKpVtCE0KdS+qpBq/3M9UicHdxgdeBzqKUZ9MjltpNJFN1Lq1viD43usWiwOpYn&#10;q+Dm8+O52Abzcvwqejy416dxW1qlrq+mhzWIgFP4g+FXn9UhZ6e9O5HxolOQzBlUMOdBnK6iRQxi&#10;z1iyvItB5pn8PyD/AQAA//8DAFBLAQItABQABgAIAAAAIQC2gziS/gAAAOEBAAATAAAAAAAAAAAA&#10;AAAAAAAAAABbQ29udGVudF9UeXBlc10ueG1sUEsBAi0AFAAGAAgAAAAhADj9If/WAAAAlAEAAAsA&#10;AAAAAAAAAAAAAAAALwEAAF9yZWxzLy5yZWxzUEsBAi0AFAAGAAgAAAAhAEywAt6wAgAA3wUAAA4A&#10;AAAAAAAAAAAAAAAALgIAAGRycy9lMm9Eb2MueG1sUEsBAi0AFAAGAAgAAAAhAAL0O6rfAAAACAEA&#10;AA8AAAAAAAAAAAAAAAAACgUAAGRycy9kb3ducmV2LnhtbFBLBQYAAAAABAAEAPMAAAAWBgAAAAA=&#10;" fillcolor="gray [1629]" stroked="f" strokeweight="1pt">
                 <v:textbox>
                   <w:txbxContent>
                     <w:p>
@@ -445,6 +817,225 @@
     </w:p>
     <w:p/>
     <w:p>
+      <w:pPr>
+        <w:tabs>
+          <w:tab w:val="left" w:pos="7719"/>
+        </w:tabs>
+      </w:pPr>
+      <w:r>
+        <w:rPr>
+          <w:noProof/>
+          <w:lang w:eastAsia="de-DE"/>
+        </w:rPr>
+        <w:drawing>
+          <wp:anchor distT="0" distB="0" distL="114300" distR="114300" simplePos="0" relativeHeight="251667456" behindDoc="1" locked="0" layoutInCell="1" allowOverlap="1" wp14:anchorId="7F311924" wp14:editId="434D150F">
+            <wp:simplePos x="0" y="0"/>
+            <wp:positionH relativeFrom="margin">
+              <wp:posOffset>4560198</wp:posOffset>
+            </wp:positionH>
+            <wp:positionV relativeFrom="paragraph">
+              <wp:posOffset>3899487</wp:posOffset>
+            </wp:positionV>
+            <wp:extent cx="651592" cy="651592"/>
+            <wp:effectExtent l="0" t="0" r="0" b="0"/>
+            <wp:wrapNone/>
+            <wp:docPr id="8" name="Grafik 8" descr="https://cdn3.iconfinder.com/data/icons/business-life-1/510/picture_scene_view_album_camera_scene_landscape-512.png"/>
+            <wp:cNvGraphicFramePr>
+              <a:graphicFrameLocks xmlns:a="http://schemas.openxmlformats.org/drawingml/2006/main" noChangeAspect="1"/>
+            </wp:cNvGraphicFramePr>
+            <a:graphic xmlns:a="http://schemas.openxmlformats.org/drawingml/2006/main">
+              <a:graphicData uri="http://schemas.openxmlformats.org/drawingml/2006/picture">
+                <pic:pic xmlns:pic="http://schemas.openxmlformats.org/drawingml/2006/picture">
+                  <pic:nvPicPr>
+                    <pic:cNvPr id="0" name="Picture 7" descr="https://cdn3.iconfinder.com/data/icons/business-life-1/510/picture_scene_view_album_camera_scene_landscape-512.png"/>
+                    <pic:cNvPicPr>
+                      <a:picLocks noChangeAspect="1" noChangeArrowheads="1"/>
+                    </pic:cNvPicPr>
+                  </pic:nvPicPr>
+                  <pic:blipFill>
+                    <a:blip r:embed="rId7" cstate="print">
+                      <a:extLst>
+                        <a:ext uri="{28A0092B-C50C-407E-A947-70E740481C1C}">
+                          <a14:useLocalDpi xmlns:a14="http://schemas.microsoft.com/office/drawing/2010/main" val="0"/>
+                        </a:ext>
+                      </a:extLst>
+                    </a:blip>
+                    <a:srcRect/>
+                    <a:stretch>
+                      <a:fillRect/>
+                    </a:stretch>
+                  </pic:blipFill>
+                  <pic:spPr bwMode="auto">
+                    <a:xfrm>
+                      <a:off x="0" y="0"/>
+                      <a:ext cx="651592" cy="651592"/>
+                    </a:xfrm>
+                    <a:prstGeom prst="rect">
+                      <a:avLst/>
+                    </a:prstGeom>
+                    <a:noFill/>
+                    <a:ln>
+                      <a:noFill/>
+                    </a:ln>
+                  </pic:spPr>
+                </pic:pic>
+              </a:graphicData>
+            </a:graphic>
+            <wp14:sizeRelH relativeFrom="page">
+              <wp14:pctWidth>0</wp14:pctWidth>
+            </wp14:sizeRelH>
+            <wp14:sizeRelV relativeFrom="page">
+              <wp14:pctHeight>0</wp14:pctHeight>
+            </wp14:sizeRelV>
+          </wp:anchor>
+        </w:drawing>
+      </w:r>
+      <w:r>
+        <w:rPr>
+          <w:noProof/>
+          <w:lang w:eastAsia="de-DE"/>
+        </w:rPr>
+        <w:drawing>
+          <wp:anchor distT="0" distB="0" distL="114300" distR="114300" simplePos="0" relativeHeight="251666432" behindDoc="1" locked="0" layoutInCell="1" allowOverlap="1" wp14:anchorId="5590FA10" wp14:editId="4C09EBC1">
+            <wp:simplePos x="0" y="0"/>
+            <wp:positionH relativeFrom="column">
+              <wp:posOffset>4816260</wp:posOffset>
+            </wp:positionH>
+            <wp:positionV relativeFrom="paragraph">
+              <wp:posOffset>1398701</wp:posOffset>
+            </wp:positionV>
+            <wp:extent cx="372139" cy="372139"/>
+            <wp:effectExtent l="0" t="0" r="8890" b="8890"/>
+            <wp:wrapNone/>
+            <wp:docPr id="7" name="Grafik 7" descr="User Free Icon"/>
+            <wp:cNvGraphicFramePr>
+              <a:graphicFrameLocks xmlns:a="http://schemas.openxmlformats.org/drawingml/2006/main" noChangeAspect="1"/>
+            </wp:cNvGraphicFramePr>
+            <a:graphic xmlns:a="http://schemas.openxmlformats.org/drawingml/2006/main">
+              <a:graphicData uri="http://schemas.openxmlformats.org/drawingml/2006/picture">
+                <pic:pic xmlns:pic="http://schemas.openxmlformats.org/drawingml/2006/picture">
+                  <pic:nvPicPr>
+                    <pic:cNvPr id="0" name="Picture 5" descr="User Free Icon"/>
+                    <pic:cNvPicPr>
+                      <a:picLocks noChangeAspect="1" noChangeArrowheads="1"/>
+                    </pic:cNvPicPr>
+                  </pic:nvPicPr>
+                  <pic:blipFill>
+                    <a:blip r:embed="rId8" cstate="print">
+                      <a:clrChange>
+                        <a:clrFrom>
+                          <a:srgbClr val="FFFFFF"/>
+                        </a:clrFrom>
+                        <a:clrTo>
+                          <a:srgbClr val="FFFFFF">
+                            <a:alpha val="0"/>
+                          </a:srgbClr>
+                        </a:clrTo>
+                      </a:clrChange>
+                      <a:extLst>
+                        <a:ext uri="{28A0092B-C50C-407E-A947-70E740481C1C}">
+                          <a14:useLocalDpi xmlns:a14="http://schemas.microsoft.com/office/drawing/2010/main" val="0"/>
+                        </a:ext>
+                      </a:extLst>
+                    </a:blip>
+                    <a:srcRect/>
+                    <a:stretch>
+                      <a:fillRect/>
+                    </a:stretch>
+                  </pic:blipFill>
+                  <pic:spPr bwMode="auto">
+                    <a:xfrm>
+                      <a:off x="0" y="0"/>
+                      <a:ext cx="372139" cy="372139"/>
+                    </a:xfrm>
+                    <a:prstGeom prst="rect">
+                      <a:avLst/>
+                    </a:prstGeom>
+                    <a:noFill/>
+                    <a:ln>
+                      <a:noFill/>
+                    </a:ln>
+                  </pic:spPr>
+                </pic:pic>
+              </a:graphicData>
+            </a:graphic>
+            <wp14:sizeRelH relativeFrom="page">
+              <wp14:pctWidth>0</wp14:pctWidth>
+            </wp14:sizeRelH>
+            <wp14:sizeRelV relativeFrom="page">
+              <wp14:pctHeight>0</wp14:pctHeight>
+            </wp14:sizeRelV>
+          </wp:anchor>
+        </w:drawing>
+      </w:r>
+      <w:r>
+        <w:rPr>
+          <w:noProof/>
+          <w:lang w:eastAsia="de-DE"/>
+        </w:rPr>
+        <w:drawing>
+          <wp:anchor distT="0" distB="0" distL="114300" distR="114300" simplePos="0" relativeHeight="251665408" behindDoc="1" locked="0" layoutInCell="1" allowOverlap="1" wp14:anchorId="4E59FCAD" wp14:editId="3E1384A2">
+            <wp:simplePos x="0" y="0"/>
+            <wp:positionH relativeFrom="leftMargin">
+              <wp:posOffset>5709240</wp:posOffset>
+            </wp:positionH>
+            <wp:positionV relativeFrom="paragraph">
+              <wp:posOffset>6912625</wp:posOffset>
+            </wp:positionV>
+            <wp:extent cx="500510" cy="527156"/>
+            <wp:effectExtent l="0" t="0" r="0" b="0"/>
+            <wp:wrapNone/>
+            <wp:docPr id="1" name="Grafik 1" descr="File:Speaker Icon.svg"/>
+            <wp:cNvGraphicFramePr>
+              <a:graphicFrameLocks xmlns:a="http://schemas.openxmlformats.org/drawingml/2006/main" noChangeAspect="1"/>
+            </wp:cNvGraphicFramePr>
+            <a:graphic xmlns:a="http://schemas.openxmlformats.org/drawingml/2006/main">
+              <a:graphicData uri="http://schemas.openxmlformats.org/drawingml/2006/picture">
+                <pic:pic xmlns:pic="http://schemas.openxmlformats.org/drawingml/2006/picture">
+                  <pic:nvPicPr>
+                    <pic:cNvPr id="0" name="Picture 1" descr="File:Speaker Icon.svg"/>
+                    <pic:cNvPicPr>
+                      <a:picLocks noChangeAspect="1" noChangeArrowheads="1"/>
+                    </pic:cNvPicPr>
+                  </pic:nvPicPr>
+                  <pic:blipFill>
+                    <a:blip r:embed="rId9" cstate="print">
+                      <a:extLst>
+                        <a:ext uri="{28A0092B-C50C-407E-A947-70E740481C1C}">
+                          <a14:useLocalDpi xmlns:a14="http://schemas.microsoft.com/office/drawing/2010/main" val="0"/>
+                        </a:ext>
+                      </a:extLst>
+                    </a:blip>
+                    <a:srcRect/>
+                    <a:stretch>
+                      <a:fillRect/>
+                    </a:stretch>
+                  </pic:blipFill>
+                  <pic:spPr bwMode="auto">
+                    <a:xfrm>
+                      <a:off x="0" y="0"/>
+                      <a:ext cx="500510" cy="527156"/>
+                    </a:xfrm>
+                    <a:prstGeom prst="rect">
+                      <a:avLst/>
+                    </a:prstGeom>
+                    <a:noFill/>
+                    <a:ln>
+                      <a:noFill/>
+                    </a:ln>
+                  </pic:spPr>
+                </pic:pic>
+              </a:graphicData>
+            </a:graphic>
+            <wp14:sizeRelH relativeFrom="page">
+              <wp14:pctWidth>0</wp14:pctWidth>
+            </wp14:sizeRelH>
+            <wp14:sizeRelV relativeFrom="page">
+              <wp14:pctHeight>0</wp14:pctHeight>
+            </wp14:sizeRelV>
+          </wp:anchor>
+        </w:drawing>
+      </w:r>
       <w:r>
         <w:rPr>
           <w:noProof/>
@@ -456,13 +1047,13 @@
         <mc:AlternateContent>
           <mc:Choice Requires="wps">
             <w:drawing>
-              <wp:anchor distT="0" distB="0" distL="114300" distR="114300" simplePos="0" relativeHeight="251664384" behindDoc="0" locked="0" layoutInCell="1" allowOverlap="1" wp14:anchorId="327BE492" wp14:editId="55FC84C3">
+              <wp:anchor distT="0" distB="0" distL="114300" distR="114300" simplePos="0" relativeHeight="251664384" behindDoc="1" locked="0" layoutInCell="1" allowOverlap="1" wp14:anchorId="327BE492" wp14:editId="43BBC68F">
                 <wp:simplePos x="0" y="0"/>
                 <wp:positionH relativeFrom="margin">
-                  <wp:posOffset>251088</wp:posOffset>
+                  <wp:posOffset>252730</wp:posOffset>
                 </wp:positionH>
                 <wp:positionV relativeFrom="paragraph">
-                  <wp:posOffset>4758559</wp:posOffset>
+                  <wp:posOffset>4762500</wp:posOffset>
                 </wp:positionV>
                 <wp:extent cx="5239385" cy="2695575"/>
                 <wp:effectExtent l="0" t="0" r="0" b="9525"/>
@@ -524,8 +1115,339 @@
                               <w:t>Audio erstellen</w:t>
                             </w:r>
                           </w:p>
-                          <w:p/>
-                          <w:p/>
+                          <w:tbl>
+                            <w:tblPr>
+                              <w:tblStyle w:val="Tabellenraster"/>
+                              <w:tblW w:w="0" w:type="auto"/>
+                              <w:tblLook w:val="04A0" w:firstRow="1" w:lastRow="0" w:firstColumn="1" w:lastColumn="0" w:noHBand="0" w:noVBand="1"/>
+                            </w:tblPr>
+                            <w:tblGrid>
+                              <w:gridCol w:w="2547"/>
+                              <w:gridCol w:w="4972"/>
+                            </w:tblGrid>
+                            <w:tr>
+                              <w:tc>
+                                <w:tcPr>
+                                  <w:tcW w:w="2547" w:type="dxa"/>
+                                </w:tcPr>
+                                <w:p>
+                                  <w:r>
+                                    <w:t>Audio laden</w:t>
+                                  </w:r>
+                                </w:p>
+                              </w:tc>
+                              <w:tc>
+                                <w:tcPr>
+                                  <w:tcW w:w="4972" w:type="dxa"/>
+                                </w:tcPr>
+                                <w:p>
+                                  <w:proofErr w:type="spellStart"/>
+                                  <w:r>
+                                    <w:t>new</w:t>
+                                  </w:r>
+                                  <w:proofErr w:type="spellEnd"/>
+                                  <w:r>
+                                    <w:t xml:space="preserve"> </w:t>
+                                  </w:r>
+                                  <w:proofErr w:type="spellStart"/>
+                                  <w:proofErr w:type="gramStart"/>
+                                  <w:r>
+                                    <w:t>AudioNode</w:t>
+                                  </w:r>
+                                  <w:proofErr w:type="spellEnd"/>
+                                  <w:r>
+                                    <w:t>(</w:t>
+                                  </w:r>
+                                  <w:proofErr w:type="spellStart"/>
+                                  <w:proofErr w:type="gramEnd"/>
+                                  <w:r>
+                                    <w:t>assetManager</w:t>
+                                  </w:r>
+                                  <w:proofErr w:type="spellEnd"/>
+                                  <w:r>
+                                    <w:t>, &lt;PATH&gt;</w:t>
+                                  </w:r>
+                                  <w:r>
+                                    <w:t xml:space="preserve">, </w:t>
+                                  </w:r>
+                                  <w:proofErr w:type="spellStart"/>
+                                  <w:r>
+                                    <w:t>false</w:t>
+                                  </w:r>
+                                  <w:proofErr w:type="spellEnd"/>
+                                  <w:r>
+                                    <w:t>);</w:t>
+                                  </w:r>
+                                </w:p>
+                                <w:p>
+                                  <w:pPr>
+                                    <w:rPr>
+                                      <w:i/>
+                                    </w:rPr>
+                                  </w:pPr>
+                                  <w:r>
+                                    <w:rPr>
+                                      <w:i/>
+                                      <w:sz w:val="20"/>
+                                    </w:rPr>
+                                    <w:t xml:space="preserve">Hinweis: Letzter Parameter ermöglich </w:t>
+                                  </w:r>
+                                  <w:r>
+                                    <w:rPr>
+                                      <w:i/>
+                                      <w:sz w:val="20"/>
+                                    </w:rPr>
+                                    <w:t>Audio-</w:t>
+                                  </w:r>
+                                  <w:proofErr w:type="spellStart"/>
+                                  <w:r>
+                                    <w:rPr>
+                                      <w:i/>
+                                      <w:sz w:val="20"/>
+                                    </w:rPr>
+                                    <w:t>Buffering</w:t>
+                                  </w:r>
+                                  <w:proofErr w:type="spellEnd"/>
+                                  <w:r>
+                                    <w:rPr>
+                                      <w:i/>
+                                      <w:sz w:val="20"/>
+                                    </w:rPr>
+                                    <w:t>.</w:t>
+                                  </w:r>
+                                </w:p>
+                              </w:tc>
+                            </w:tr>
+                            <w:tr>
+                              <w:tc>
+                                <w:tcPr>
+                                  <w:tcW w:w="2547" w:type="dxa"/>
+                                </w:tcPr>
+                                <w:p>
+                                  <w:r>
+                                    <w:t>Audio wiederholen lassen</w:t>
+                                  </w:r>
+                                </w:p>
+                              </w:tc>
+                              <w:tc>
+                                <w:tcPr>
+                                  <w:tcW w:w="4972" w:type="dxa"/>
+                                </w:tcPr>
+                                <w:p>
+                                  <w:proofErr w:type="spellStart"/>
+                                  <w:r>
+                                    <w:t>myAudioNode.setLooping</w:t>
+                                  </w:r>
+                                  <w:proofErr w:type="spellEnd"/>
+                                  <w:r>
+                                    <w:t>(</w:t>
+                                  </w:r>
+                                  <w:proofErr w:type="spellStart"/>
+                                  <w:r>
+                                    <w:t>true</w:t>
+                                  </w:r>
+                                  <w:proofErr w:type="spellEnd"/>
+                                  <w:r>
+                                    <w:t>);</w:t>
+                                  </w:r>
+                                </w:p>
+                              </w:tc>
+                            </w:tr>
+                            <w:tr>
+                              <w:tc>
+                                <w:tcPr>
+                                  <w:tcW w:w="2547" w:type="dxa"/>
+                                </w:tcPr>
+                                <w:p>
+                                  <w:r>
+                                    <w:t>Räumliches Audio deaktivieren</w:t>
+                                  </w:r>
+                                </w:p>
+                              </w:tc>
+                              <w:tc>
+                                <w:tcPr>
+                                  <w:tcW w:w="4972" w:type="dxa"/>
+                                </w:tcPr>
+                                <w:p>
+                                  <w:proofErr w:type="spellStart"/>
+                                  <w:r>
+                                    <w:t>myAudioNode.setPositional</w:t>
+                                  </w:r>
+                                  <w:proofErr w:type="spellEnd"/>
+                                  <w:r>
+                                    <w:t>(</w:t>
+                                  </w:r>
+                                  <w:proofErr w:type="spellStart"/>
+                                  <w:r>
+                                    <w:t>false</w:t>
+                                  </w:r>
+                                  <w:proofErr w:type="spellEnd"/>
+                                  <w:r>
+                                    <w:t>);</w:t>
+                                  </w:r>
+                                </w:p>
+                                <w:p>
+                                  <w:pPr>
+                                    <w:rPr>
+                                      <w:i/>
+                                    </w:rPr>
+                                  </w:pPr>
+                                  <w:r>
+                                    <w:rPr>
+                                      <w:i/>
+                                      <w:sz w:val="20"/>
+                                    </w:rPr>
+                                    <w:t xml:space="preserve">Hinweis: </w:t>
+                                  </w:r>
+                                  <w:proofErr w:type="spellStart"/>
+                                  <w:r>
+                                    <w:rPr>
+                                      <w:i/>
+                                      <w:sz w:val="20"/>
+                                    </w:rPr>
+                                    <w:t>Räuml</w:t>
+                                  </w:r>
+                                  <w:proofErr w:type="spellEnd"/>
+                                  <w:r>
+                                    <w:rPr>
+                                      <w:i/>
+                                      <w:sz w:val="20"/>
+                                    </w:rPr>
+                                    <w:t>. funktioniert nur bei Stereo-Sounds.</w:t>
+                                  </w:r>
+                                </w:p>
+                              </w:tc>
+                            </w:tr>
+                            <w:tr>
+                              <w:tc>
+                                <w:tcPr>
+                                  <w:tcW w:w="2547" w:type="dxa"/>
+                                </w:tcPr>
+                                <w:p>
+                                  <w:r>
+                                    <w:t>Lautstärke festlegen</w:t>
+                                  </w:r>
+                                </w:p>
+                              </w:tc>
+                              <w:tc>
+                                <w:tcPr>
+                                  <w:tcW w:w="4972" w:type="dxa"/>
+                                </w:tcPr>
+                                <w:p>
+                                  <w:proofErr w:type="spellStart"/>
+                                  <w:r>
+                                    <w:t>myAudioNode.setVolume</w:t>
+                                  </w:r>
+                                  <w:proofErr w:type="spellEnd"/>
+                                  <w:r>
+                                    <w:t>(</w:t>
+                                  </w:r>
+                                  <w:proofErr w:type="spellStart"/>
+                                  <w:r>
+                                    <w:t>float</w:t>
+                                  </w:r>
+                                  <w:proofErr w:type="spellEnd"/>
+                                  <w:r>
+                                    <w:t xml:space="preserve"> f);</w:t>
+                                  </w:r>
+                                </w:p>
+                              </w:tc>
+                            </w:tr>
+                            <w:tr>
+                              <w:tc>
+                                <w:tcPr>
+                                  <w:tcW w:w="2547" w:type="dxa"/>
+                                </w:tcPr>
+                                <w:p>
+                                  <w:r>
+                                    <w:t>Audio hinzufügen</w:t>
+                                  </w:r>
+                                </w:p>
+                              </w:tc>
+                              <w:tc>
+                                <w:tcPr>
+                                  <w:tcW w:w="4972" w:type="dxa"/>
+                                </w:tcPr>
+                                <w:p>
+                                  <w:proofErr w:type="spellStart"/>
+                                  <w:r>
+                                    <w:t>rootNode.attachChild</w:t>
+                                  </w:r>
+                                  <w:proofErr w:type="spellEnd"/>
+                                  <w:r>
+                                    <w:t>(</w:t>
+                                  </w:r>
+                                  <w:proofErr w:type="spellStart"/>
+                                  <w:r>
+                                    <w:t>myAudioNode</w:t>
+                                  </w:r>
+                                  <w:proofErr w:type="spellEnd"/>
+                                  <w:r>
+                                    <w:t>);</w:t>
+                                  </w:r>
+                                </w:p>
+                              </w:tc>
+                            </w:tr>
+                            <w:tr>
+                              <w:tc>
+                                <w:tcPr>
+                                  <w:tcW w:w="2547" w:type="dxa"/>
+                                </w:tcPr>
+                                <w:p>
+                                  <w:r>
+                                    <w:t>Audio abspielen / starten</w:t>
+                                  </w:r>
+                                </w:p>
+                              </w:tc>
+                              <w:tc>
+                                <w:tcPr>
+                                  <w:tcW w:w="4972" w:type="dxa"/>
+                                </w:tcPr>
+                                <w:p>
+                                  <w:proofErr w:type="spellStart"/>
+                                  <w:r>
+                                    <w:t>myAudioNode.play</w:t>
+                                  </w:r>
+                                  <w:proofErr w:type="spellEnd"/>
+                                  <w:r>
+                                    <w:t>();</w:t>
+                                  </w:r>
+                                </w:p>
+                              </w:tc>
+                            </w:tr>
+                            <w:tr>
+                              <w:tc>
+                                <w:tcPr>
+                                  <w:tcW w:w="2547" w:type="dxa"/>
+                                </w:tcPr>
+                                <w:p>
+                                  <w:r>
+                                    <w:t>Audio anhalten</w:t>
+                                  </w:r>
+                                </w:p>
+                              </w:tc>
+                              <w:tc>
+                                <w:tcPr>
+                                  <w:tcW w:w="4972" w:type="dxa"/>
+                                </w:tcPr>
+                                <w:p>
+                                  <w:proofErr w:type="spellStart"/>
+                                  <w:r>
+                                    <w:t>myAudioNode.stop</w:t>
+                                  </w:r>
+                                  <w:proofErr w:type="spellEnd"/>
+                                  <w:r>
+                                    <w:t>();</w:t>
+                                  </w:r>
+                                </w:p>
+                              </w:tc>
+                            </w:tr>
+                          </w:tbl>
+                          <w:p>
+                            <w:r>
+                              <w:t xml:space="preserve">      </w:t>
+                            </w:r>
+                          </w:p>
                           <w:p/>
                           <w:p/>
                           <w:p/>
@@ -553,7 +1475,7 @@
           </mc:Choice>
           <mc:Fallback>
             <w:pict>
-              <v:roundrect w14:anchorId="327BE492" id="Abgerundetes_x0020_Rechteck_x0020_6" o:spid="_x0000_s1028" style="position:absolute;margin-left:19.75pt;margin-top:374.7pt;width:412.55pt;height:212.25pt;z-index:251664384;visibility:visible;mso-wrap-style:square;mso-width-percent:0;mso-height-percent:0;mso-wrap-distance-left:9pt;mso-wrap-distance-top:0;mso-wrap-distance-right:9pt;mso-wrap-distance-bottom:0;mso-position-horizontal:absolute;mso-position-horizontal-relative:margin;mso-position-vertical:absolute;mso-position-vertical-relative:text;mso-width-percent:0;mso-height-percent:0;mso-width-relative:margin;mso-height-relative:margin;v-text-anchor:middle" arcsize="10923f" o:gfxdata="UEsDBBQABgAIAAAAIQDkmcPA+wAAAOEBAAATAAAAW0NvbnRlbnRfVHlwZXNdLnhtbJSRQU7DMBBF&#10;90jcwfIWJQ5dIISSdEHaJSBUDjCyJ4nVZGx53NDeHictG4SKWNrj9//TuFwfx0FMGNg6quR9XkiB&#10;pJ2x1FXyY7fNHqXgCGRgcISVPCHLdX17U+5OHlkkmriSfYz+SSnWPY7AufNIadK6MEJMx9ApD3oP&#10;HapVUTwo7SgixSzOGbIuG2zhMESxOabrs0nCpXg+v5urKgneD1ZDTKJqnqpfuYADXwEnMj/ssotZ&#10;nsglnHvr+e7S8JpWE6xB8QYhvsCYPJQJrHDlGqfz65Zz2ciZa1urMW8Cbxbqr2zjPing9N/wJmHv&#10;OH2nq+WD6i8AAAD//wMAUEsDBBQABgAIAAAAIQAjsmrh1wAAAJQBAAALAAAAX3JlbHMvLnJlbHOk&#10;kMFqwzAMhu+DvYPRfXGawxijTi+j0GvpHsDYimMaW0Yy2fr28w6DZfS2o36h7xP//vCZFrUiS6Rs&#10;YNf1oDA78jEHA++X49MLKKk2e7tQRgM3FDiMjw/7My62tiOZYxHVKFkMzLWWV63FzZisdFQwt81E&#10;nGxtIwddrLvagHro+2fNvxkwbpjq5A3wye9AXW6lmf+wU3RMQlPtHCVN0xTdPaoObMsc3ZFtwjdy&#10;jWY5YDXgWTQO1LKu/Qj6vn74p97TRz7jutV+h4zrj1dvuhy/AAAA//8DAFBLAwQUAAYACAAAACEA&#10;iQe1f7cCAADMBQAADgAAAGRycy9lMm9Eb2MueG1srFTfT9wwDH6ftP8hyvtor9ADTvTQCcQ0iQEC&#10;Jp5zaXqtlsZZkrv29tfjJG35MbSHaS9tHNuf7S+2z877VpKdMLYBVdDZQUqJUBzKRm0K+uPx6ssJ&#10;JdYxVTIJShR0Lyw9X37+dNbphcigBlkKQxBE2UWnC1o7pxdJYnktWmYPQAuFygpMyxyKZpOUhnWI&#10;3sokS9N50oEptQEurMXby6iky4BfVYK726qywhFZUMzNha8J37X/JsszttgYpuuGD2mwf8iiZY3C&#10;oBPUJXOMbE3zB1TbcAMWKnfAoU2gqhouQg1YzSx9V81DzbQItSA5Vk802f8Hy292d4Y0ZUHnlCjW&#10;4hOt1hthtqoUTlhyL3jtBP9J5p6qTtsFejzoOzNIFo++7r4yrf9jRaQP9O4nekXvCMfLPDs8PTzJ&#10;KeGoy+aneX6ce9TkxV0b674KaIk/FNQA5oEpuMAt211bF+1HOx/SgmzKq0bKIPjGERfSkB3DJ3d9&#10;Flzltv0OZbw7ztM0PDzGDX3mzUMWb5Ck8ngKPHIM6m8ST0EsOpzcXgpvJ9W9qJBHLDNGnJBjUMa5&#10;UG4WkrE1K0W89ql8nEsA9MgVxp+wB4C3RY7YMcvB3ruKMACTcxqj/8158giRQbnJuW0UmI8AJFY1&#10;RI72I0mRGs+S69d96LFsbKI1lHvsOwNxIK3mVw2++DWz7o4ZnECcVdwq7hY/lYSuoDCcKKnB/P7o&#10;3tvjYKCWkg4nuqD215YZQYn8pnBkTmdHR34FBOEoP85QMK8169catW0vADtohvtL83D09k6Ox8pA&#10;+4TLZ+WjooopjrELyp0ZhQsXNw2uLy5Wq2CGY6+Zu1YPmntwz7Nv5sf+iRk9tL3DibmBcfrZ4l3j&#10;R1vvqWC1dVA1YSo805HX4QVwZYS2Htab30mv5WD1soSXzwAAAP//AwBQSwMEFAAGAAgAAAAhAAfc&#10;Z+7iAAAACwEAAA8AAABkcnMvZG93bnJldi54bWxMj0FPwkAQhe8m/ofNmHiTLaUUWrolaKKRxIvo&#10;hdvSjm1xd7bpLlD+veNJj5P35b1vivVojTjj4DtHCqaTCARS5eqOGgWfH88PSxA+aKq1cYQKruhh&#10;Xd7eFDqv3YXe8bwLjeAS8rlW0IbQ51L6qkWr/cT1SJx9ucHqwOfQyHrQFy63RsZRlEqrO+KFVvf4&#10;1GL1vTtZBcfHuKJ9SH33ur1uzDHehpe3uVL3d+NmBSLgGP5g+NVndSjZ6eBOVHthFMyyOZMKFkmW&#10;gGBgmSYpiAOT08UsA1kW8v8P5Q8AAAD//wMAUEsBAi0AFAAGAAgAAAAhAOSZw8D7AAAA4QEAABMA&#10;AAAAAAAAAAAAAAAAAAAAAFtDb250ZW50X1R5cGVzXS54bWxQSwECLQAUAAYACAAAACEAI7Jq4dcA&#10;AACUAQAACwAAAAAAAAAAAAAAAAAsAQAAX3JlbHMvLnJlbHNQSwECLQAUAAYACAAAACEAiQe1f7cC&#10;AADMBQAADgAAAAAAAAAAAAAAAAAsAgAAZHJzL2Uyb0RvYy54bWxQSwECLQAUAAYACAAAACEAB9xn&#10;7uIAAAALAQAADwAAAAAAAAAAAAAAAAAPBQAAZHJzL2Rvd25yZXYueG1sUEsFBgAAAAAEAAQA8wAA&#10;AB4GAAAAAA==&#10;" fillcolor="#323e4f [2415]" stroked="f" strokeweight="1pt">
+              <v:roundrect w14:anchorId="327BE492" id="Abgerundetes Rechteck 6" o:spid="_x0000_s1028" style="position:absolute;margin-left:19.9pt;margin-top:375pt;width:412.55pt;height:212.25pt;z-index:-251652096;visibility:visible;mso-wrap-style:square;mso-width-percent:0;mso-height-percent:0;mso-wrap-distance-left:9pt;mso-wrap-distance-top:0;mso-wrap-distance-right:9pt;mso-wrap-distance-bottom:0;mso-position-horizontal:absolute;mso-position-horizontal-relative:margin;mso-position-vertical:absolute;mso-position-vertical-relative:text;mso-width-percent:0;mso-height-percent:0;mso-width-relative:margin;mso-height-relative:margin;v-text-anchor:middle" arcsize="10923f" o:gfxdata="UEsDBBQABgAIAAAAIQC2gziS/gAAAOEBAAATAAAAW0NvbnRlbnRfVHlwZXNdLnhtbJSRQU7DMBBF&#10;90jcwfIWJU67QAgl6YK0S0CoHGBkTxKLZGx5TGhvj5O2G0SRWNoz/78nu9wcxkFMGNg6quQqL6RA&#10;0s5Y6ir5vt9lD1JwBDIwOMJKHpHlpr69KfdHjyxSmriSfYz+USnWPY7AufNIadK6MEJMx9ApD/oD&#10;OlTrorhX2lFEilmcO2RdNtjC5xDF9pCuTyYBB5bi6bQ4syoJ3g9WQ0ymaiLzg5KdCXlKLjvcW893&#10;SUOqXwnz5DrgnHtJTxOsQfEKIT7DmDSUCaxw7Rqn8787ZsmRM9e2VmPeBN4uqYvTtW7jvijg9N/y&#10;JsXecLq0q+WD6m8AAAD//wMAUEsDBBQABgAIAAAAIQA4/SH/1gAAAJQBAAALAAAAX3JlbHMvLnJl&#10;bHOkkMFqwzAMhu+DvYPRfXGawxijTi+j0GvpHsDYimMaW0Yy2fr2M4PBMnrbUb/Q94l/f/hMi1qR&#10;JVI2sOt6UJgd+ZiDgffL8ekFlFSbvV0oo4EbChzGx4f9GRdb25HMsYhqlCwG5lrLq9biZkxWOiqY&#10;22YiTra2kYMu1l1tQD30/bPm3wwYN0x18gb45AdQl1tp5j/sFB2T0FQ7R0nTNEV3j6o9feQzro1i&#10;OWA14Fm+Q8a1a8+Bvu/d/dMb2JY5uiPbhG/ktn4cqGU/er3pcvwCAAD//wMAUEsDBBQABgAIAAAA&#10;IQCJB7V/twIAAMwFAAAOAAAAZHJzL2Uyb0RvYy54bWysVN9P3DAMfp+0/yHK+2iv0ANO9NAJxDSJ&#10;AQImnnNpeq2WxlmSu/b21+MkbfkxtIdpL20c25/tL7bPzvtWkp0wtgFV0NlBSolQHMpGbQr64/Hq&#10;ywkl1jFVMglKFHQvLD1ffv501umFyKAGWQpDEETZRacLWjunF0lieS1aZg9AC4XKCkzLHIpmk5SG&#10;dYjeyiRL03nSgSm1AS6sxdvLqKTLgF9VgrvbqrLCEVlQzM2Frwnftf8myzO22Bim64YPabB/yKJl&#10;jcKgE9Qlc4xsTfMHVNtwAxYqd8ChTaCqGi5CDVjNLH1XzUPNtAi1IDlWTzTZ/wfLb3Z3hjRlQeeU&#10;KNbiE63WG2G2qhROWHIveO0E/0nmnqpO2wV6POg7M0gWj77uvjKt/2NFpA/07id6Re8Ix8s8Ozw9&#10;PMkp4ajL5qd5fpx71OTFXRvrvgpoiT8U1ADmgSm4wC3bXVsX7Uc7H9KCbMqrRsog+MYRF9KQHcMn&#10;d30WXOW2/Q5lvDvO0zQ8PMYNfebNQxZvkKTyeAo8cgzqbxJPQSw6nNxeCm8n1b2okEcsM0ackGNQ&#10;xrlQbhaSsTUrRbz2qXycSwD0yBXGn7AHgLdFjtgxy8Heu4owAJNzGqP/zXnyCJFBucm5bRSYjwAk&#10;VjVEjvYjSZEaz5Lr133osWxsojWUe+w7A3EgreZXDb74NbPujhmcQJxV3CruFj+VhK6gMJwoqcH8&#10;/uje2+NgoJaSDie6oPbXlhlBifymcGROZ0dHfgUE4Sg/zlAwrzXr1xq1bS8AO2iG+0vzcPT2To7H&#10;ykD7hMtn5aOiiimOsQvKnRmFCxc3Da4vLlarYIZjr5m7Vg+ae3DPs2/mx/6JGT20vcOJuYFx+tni&#10;XeNHW++pYLV1UDVhKjzTkdfhBXBlhLYe1pvfSa/lYPWyhJfPAAAA//8DAFBLAwQUAAYACAAAACEA&#10;2OIw+uEAAAALAQAADwAAAGRycy9kb3ducmV2LnhtbEyPwU7DMBBE70j8g7VI3KjT0KRtiFMVJBCV&#10;uFC4cHPjJUmx11Hstunfsz3BcbVPM2/K1eisOOIQOk8KppMEBFLtTUeNgs+P57sFiBA1GW09oYIz&#10;BlhV11elLow/0Tset7ERHEKh0AraGPtCylC36HSY+B6Jf99+cDryOTTSDPrE4c7KNEly6XRH3NDq&#10;Hp9arH+2B6dg/5jW9BXz0L1uzmu7Tzfx5S1T6vZmXD+AiDjGPxgu+qwOFTvt/IFMEFbB/ZLNo4J5&#10;lvAmBhb5bAlix+R0PstAVqX8v6H6BQAA//8DAFBLAQItABQABgAIAAAAIQC2gziS/gAAAOEBAAAT&#10;AAAAAAAAAAAAAAAAAAAAAABbQ29udGVudF9UeXBlc10ueG1sUEsBAi0AFAAGAAgAAAAhADj9If/W&#10;AAAAlAEAAAsAAAAAAAAAAAAAAAAALwEAAF9yZWxzLy5yZWxzUEsBAi0AFAAGAAgAAAAhAIkHtX+3&#10;AgAAzAUAAA4AAAAAAAAAAAAAAAAALgIAAGRycy9lMm9Eb2MueG1sUEsBAi0AFAAGAAgAAAAhANji&#10;MPrhAAAACwEAAA8AAAAAAAAAAAAAAAAAEQUAAGRycy9kb3ducmV2LnhtbFBLBQYAAAAABAAEAPMA&#10;AAAfBgAAAAA=&#10;" fillcolor="#323e4f [2415]" stroked="f" strokeweight="1pt">
                 <v:stroke joinstyle="miter"/>
                 <v:textbox>
                   <w:txbxContent>
@@ -573,8 +1495,339 @@
                         <w:t>Audio erstellen</w:t>
                       </w:r>
                     </w:p>
-                    <w:p/>
-                    <w:p/>
+                    <w:tbl>
+                      <w:tblPr>
+                        <w:tblStyle w:val="Tabellenraster"/>
+                        <w:tblW w:w="0" w:type="auto"/>
+                        <w:tblLook w:val="04A0" w:firstRow="1" w:lastRow="0" w:firstColumn="1" w:lastColumn="0" w:noHBand="0" w:noVBand="1"/>
+                      </w:tblPr>
+                      <w:tblGrid>
+                        <w:gridCol w:w="2547"/>
+                        <w:gridCol w:w="4972"/>
+                      </w:tblGrid>
+                      <w:tr>
+                        <w:tc>
+                          <w:tcPr>
+                            <w:tcW w:w="2547" w:type="dxa"/>
+                          </w:tcPr>
+                          <w:p>
+                            <w:r>
+                              <w:t>Audio laden</w:t>
+                            </w:r>
+                          </w:p>
+                        </w:tc>
+                        <w:tc>
+                          <w:tcPr>
+                            <w:tcW w:w="4972" w:type="dxa"/>
+                          </w:tcPr>
+                          <w:p>
+                            <w:proofErr w:type="spellStart"/>
+                            <w:r>
+                              <w:t>new</w:t>
+                            </w:r>
+                            <w:proofErr w:type="spellEnd"/>
+                            <w:r>
+                              <w:t xml:space="preserve"> </w:t>
+                            </w:r>
+                            <w:proofErr w:type="spellStart"/>
+                            <w:proofErr w:type="gramStart"/>
+                            <w:r>
+                              <w:t>AudioNode</w:t>
+                            </w:r>
+                            <w:proofErr w:type="spellEnd"/>
+                            <w:r>
+                              <w:t>(</w:t>
+                            </w:r>
+                            <w:proofErr w:type="spellStart"/>
+                            <w:proofErr w:type="gramEnd"/>
+                            <w:r>
+                              <w:t>assetManager</w:t>
+                            </w:r>
+                            <w:proofErr w:type="spellEnd"/>
+                            <w:r>
+                              <w:t>, &lt;PATH&gt;</w:t>
+                            </w:r>
+                            <w:r>
+                              <w:t xml:space="preserve">, </w:t>
+                            </w:r>
+                            <w:proofErr w:type="spellStart"/>
+                            <w:r>
+                              <w:t>false</w:t>
+                            </w:r>
+                            <w:proofErr w:type="spellEnd"/>
+                            <w:r>
+                              <w:t>);</w:t>
+                            </w:r>
+                          </w:p>
+                          <w:p>
+                            <w:pPr>
+                              <w:rPr>
+                                <w:i/>
+                              </w:rPr>
+                            </w:pPr>
+                            <w:r>
+                              <w:rPr>
+                                <w:i/>
+                                <w:sz w:val="20"/>
+                              </w:rPr>
+                              <w:t xml:space="preserve">Hinweis: Letzter Parameter ermöglich </w:t>
+                            </w:r>
+                            <w:r>
+                              <w:rPr>
+                                <w:i/>
+                                <w:sz w:val="20"/>
+                              </w:rPr>
+                              <w:t>Audio-</w:t>
+                            </w:r>
+                            <w:proofErr w:type="spellStart"/>
+                            <w:r>
+                              <w:rPr>
+                                <w:i/>
+                                <w:sz w:val="20"/>
+                              </w:rPr>
+                              <w:t>Buffering</w:t>
+                            </w:r>
+                            <w:proofErr w:type="spellEnd"/>
+                            <w:r>
+                              <w:rPr>
+                                <w:i/>
+                                <w:sz w:val="20"/>
+                              </w:rPr>
+                              <w:t>.</w:t>
+                            </w:r>
+                          </w:p>
+                        </w:tc>
+                      </w:tr>
+                      <w:tr>
+                        <w:tc>
+                          <w:tcPr>
+                            <w:tcW w:w="2547" w:type="dxa"/>
+                          </w:tcPr>
+                          <w:p>
+                            <w:r>
+                              <w:t>Audio wiederholen lassen</w:t>
+                            </w:r>
+                          </w:p>
+                        </w:tc>
+                        <w:tc>
+                          <w:tcPr>
+                            <w:tcW w:w="4972" w:type="dxa"/>
+                          </w:tcPr>
+                          <w:p>
+                            <w:proofErr w:type="spellStart"/>
+                            <w:r>
+                              <w:t>myAudioNode.setLooping</w:t>
+                            </w:r>
+                            <w:proofErr w:type="spellEnd"/>
+                            <w:r>
+                              <w:t>(</w:t>
+                            </w:r>
+                            <w:proofErr w:type="spellStart"/>
+                            <w:r>
+                              <w:t>true</w:t>
+                            </w:r>
+                            <w:proofErr w:type="spellEnd"/>
+                            <w:r>
+                              <w:t>);</w:t>
+                            </w:r>
+                          </w:p>
+                        </w:tc>
+                      </w:tr>
+                      <w:tr>
+                        <w:tc>
+                          <w:tcPr>
+                            <w:tcW w:w="2547" w:type="dxa"/>
+                          </w:tcPr>
+                          <w:p>
+                            <w:r>
+                              <w:t>Räumliches Audio deaktivieren</w:t>
+                            </w:r>
+                          </w:p>
+                        </w:tc>
+                        <w:tc>
+                          <w:tcPr>
+                            <w:tcW w:w="4972" w:type="dxa"/>
+                          </w:tcPr>
+                          <w:p>
+                            <w:proofErr w:type="spellStart"/>
+                            <w:r>
+                              <w:t>myAudioNode.setPositional</w:t>
+                            </w:r>
+                            <w:proofErr w:type="spellEnd"/>
+                            <w:r>
+                              <w:t>(</w:t>
+                            </w:r>
+                            <w:proofErr w:type="spellStart"/>
+                            <w:r>
+                              <w:t>false</w:t>
+                            </w:r>
+                            <w:proofErr w:type="spellEnd"/>
+                            <w:r>
+                              <w:t>);</w:t>
+                            </w:r>
+                          </w:p>
+                          <w:p>
+                            <w:pPr>
+                              <w:rPr>
+                                <w:i/>
+                              </w:rPr>
+                            </w:pPr>
+                            <w:r>
+                              <w:rPr>
+                                <w:i/>
+                                <w:sz w:val="20"/>
+                              </w:rPr>
+                              <w:t xml:space="preserve">Hinweis: </w:t>
+                            </w:r>
+                            <w:proofErr w:type="spellStart"/>
+                            <w:r>
+                              <w:rPr>
+                                <w:i/>
+                                <w:sz w:val="20"/>
+                              </w:rPr>
+                              <w:t>Räuml</w:t>
+                            </w:r>
+                            <w:proofErr w:type="spellEnd"/>
+                            <w:r>
+                              <w:rPr>
+                                <w:i/>
+                                <w:sz w:val="20"/>
+                              </w:rPr>
+                              <w:t>. funktioniert nur bei Stereo-Sounds.</w:t>
+                            </w:r>
+                          </w:p>
+                        </w:tc>
+                      </w:tr>
+                      <w:tr>
+                        <w:tc>
+                          <w:tcPr>
+                            <w:tcW w:w="2547" w:type="dxa"/>
+                          </w:tcPr>
+                          <w:p>
+                            <w:r>
+                              <w:t>Lautstärke festlegen</w:t>
+                            </w:r>
+                          </w:p>
+                        </w:tc>
+                        <w:tc>
+                          <w:tcPr>
+                            <w:tcW w:w="4972" w:type="dxa"/>
+                          </w:tcPr>
+                          <w:p>
+                            <w:proofErr w:type="spellStart"/>
+                            <w:r>
+                              <w:t>myAudioNode.setVolume</w:t>
+                            </w:r>
+                            <w:proofErr w:type="spellEnd"/>
+                            <w:r>
+                              <w:t>(</w:t>
+                            </w:r>
+                            <w:proofErr w:type="spellStart"/>
+                            <w:r>
+                              <w:t>float</w:t>
+                            </w:r>
+                            <w:proofErr w:type="spellEnd"/>
+                            <w:r>
+                              <w:t xml:space="preserve"> f);</w:t>
+                            </w:r>
+                          </w:p>
+                        </w:tc>
+                      </w:tr>
+                      <w:tr>
+                        <w:tc>
+                          <w:tcPr>
+                            <w:tcW w:w="2547" w:type="dxa"/>
+                          </w:tcPr>
+                          <w:p>
+                            <w:r>
+                              <w:t>Audio hinzufügen</w:t>
+                            </w:r>
+                          </w:p>
+                        </w:tc>
+                        <w:tc>
+                          <w:tcPr>
+                            <w:tcW w:w="4972" w:type="dxa"/>
+                          </w:tcPr>
+                          <w:p>
+                            <w:proofErr w:type="spellStart"/>
+                            <w:r>
+                              <w:t>rootNode.attachChild</w:t>
+                            </w:r>
+                            <w:proofErr w:type="spellEnd"/>
+                            <w:r>
+                              <w:t>(</w:t>
+                            </w:r>
+                            <w:proofErr w:type="spellStart"/>
+                            <w:r>
+                              <w:t>myAudioNode</w:t>
+                            </w:r>
+                            <w:proofErr w:type="spellEnd"/>
+                            <w:r>
+                              <w:t>);</w:t>
+                            </w:r>
+                          </w:p>
+                        </w:tc>
+                      </w:tr>
+                      <w:tr>
+                        <w:tc>
+                          <w:tcPr>
+                            <w:tcW w:w="2547" w:type="dxa"/>
+                          </w:tcPr>
+                          <w:p>
+                            <w:r>
+                              <w:t>Audio abspielen / starten</w:t>
+                            </w:r>
+                          </w:p>
+                        </w:tc>
+                        <w:tc>
+                          <w:tcPr>
+                            <w:tcW w:w="4972" w:type="dxa"/>
+                          </w:tcPr>
+                          <w:p>
+                            <w:proofErr w:type="spellStart"/>
+                            <w:r>
+                              <w:t>myAudioNode.play</w:t>
+                            </w:r>
+                            <w:proofErr w:type="spellEnd"/>
+                            <w:r>
+                              <w:t>();</w:t>
+                            </w:r>
+                          </w:p>
+                        </w:tc>
+                      </w:tr>
+                      <w:tr>
+                        <w:tc>
+                          <w:tcPr>
+                            <w:tcW w:w="2547" w:type="dxa"/>
+                          </w:tcPr>
+                          <w:p>
+                            <w:r>
+                              <w:t>Audio anhalten</w:t>
+                            </w:r>
+                          </w:p>
+                        </w:tc>
+                        <w:tc>
+                          <w:tcPr>
+                            <w:tcW w:w="4972" w:type="dxa"/>
+                          </w:tcPr>
+                          <w:p>
+                            <w:proofErr w:type="spellStart"/>
+                            <w:r>
+                              <w:t>myAudioNode.stop</w:t>
+                            </w:r>
+                            <w:proofErr w:type="spellEnd"/>
+                            <w:r>
+                              <w:t>();</w:t>
+                            </w:r>
+                          </w:p>
+                        </w:tc>
+                      </w:tr>
+                    </w:tbl>
+                    <w:p>
+                      <w:r>
+                        <w:t xml:space="preserve">      </w:t>
+                      </w:r>
+                    </w:p>
                     <w:p/>
                     <w:p/>
                     <w:p/>
@@ -599,15 +1852,15 @@
         <mc:AlternateContent>
           <mc:Choice Requires="wps">
             <w:drawing>
-              <wp:anchor distT="0" distB="0" distL="114300" distR="114300" simplePos="0" relativeHeight="251662336" behindDoc="0" locked="0" layoutInCell="1" allowOverlap="1" wp14:anchorId="537E10DE" wp14:editId="265A014C">
+              <wp:anchor distT="0" distB="0" distL="114300" distR="114300" simplePos="0" relativeHeight="251662336" behindDoc="1" locked="0" layoutInCell="1" allowOverlap="1" wp14:anchorId="537E10DE" wp14:editId="1013909C">
                 <wp:simplePos x="0" y="0"/>
                 <wp:positionH relativeFrom="margin">
-                  <wp:posOffset>251088</wp:posOffset>
+                  <wp:posOffset>252730</wp:posOffset>
                 </wp:positionH>
                 <wp:positionV relativeFrom="paragraph">
-                  <wp:posOffset>2078420</wp:posOffset>
+                  <wp:posOffset>2075815</wp:posOffset>
                 </wp:positionV>
-                <wp:extent cx="5239909" cy="2490951"/>
+                <wp:extent cx="5239385" cy="2490470"/>
                 <wp:effectExtent l="0" t="0" r="0" b="5080"/>
                 <wp:wrapNone/>
                 <wp:docPr id="5" name="Abgerundetes Rechteck 5"/>
@@ -619,7 +1872,7 @@
                       <wps:spPr>
                         <a:xfrm>
                           <a:off x="0" y="0"/>
-                          <a:ext cx="5239909" cy="2490951"/>
+                          <a:ext cx="5239385" cy="2490470"/>
                         </a:xfrm>
                         <a:prstGeom prst="roundRect">
                           <a:avLst/>
@@ -681,52 +1934,168 @@
                               <w:t xml:space="preserve"> navigieren</w:t>
                             </w:r>
                           </w:p>
-                          <w:p>
-                            <w:r>
-                              <w:t xml:space="preserve">Scrollen – zoomen, </w:t>
-                            </w:r>
-                          </w:p>
-                          <w:p>
-                            <w:r>
-                              <w:t xml:space="preserve">linke Maustaste – Kamera drehen, </w:t>
-                            </w:r>
-                          </w:p>
-                          <w:p>
-                            <w:r>
-                              <w:t>rechte Maustaste – in der Welt verschieben</w:t>
-                            </w:r>
-                          </w:p>
-                          <w:p>
-                            <w:r>
-                              <w:t xml:space="preserve">farbiger Würfel – betrachte die </w:t>
-                            </w:r>
-                            <w:proofErr w:type="spellStart"/>
-                            <w:r>
-                              <w:t>Geometry</w:t>
-                            </w:r>
-                            <w:proofErr w:type="spellEnd"/>
-                            <w:r>
-                              <w:t xml:space="preserve"> eines Modells</w:t>
-                            </w:r>
-                          </w:p>
-                          <w:p>
-                            <w:r>
-                              <w:t xml:space="preserve">Modelle hinzufügen – rechte Maustaste auf das Modell, dann „Link in </w:t>
-                            </w:r>
-                            <w:proofErr w:type="spellStart"/>
-                            <w:r>
-                              <w:t>SceneComposer</w:t>
-                            </w:r>
-                            <w:proofErr w:type="spellEnd"/>
-                            <w:r>
-                              <w:t>“</w:t>
-                            </w:r>
-                          </w:p>
-                          <w:p>
-                            <w:r>
-                              <w:t>Modelle in den Properties bearbeiten</w:t>
-                            </w:r>
-                          </w:p>
+                          <w:tbl>
+                            <w:tblPr>
+                              <w:tblStyle w:val="TabellemithellemGitternetz"/>
+                              <w:tblW w:w="0" w:type="auto"/>
+                              <w:tblLook w:val="04A0" w:firstRow="1" w:lastRow="0" w:firstColumn="1" w:lastColumn="0" w:noHBand="0" w:noVBand="1"/>
+                            </w:tblPr>
+                            <w:tblGrid>
+                              <w:gridCol w:w="3775"/>
+                              <w:gridCol w:w="3776"/>
+                            </w:tblGrid>
+                            <w:tr>
+                              <w:trPr>
+                                <w:trHeight w:val="250"/>
+                              </w:trPr>
+                              <w:tc>
+                                <w:tcPr>
+                                  <w:tcW w:w="3775" w:type="dxa"/>
+                                </w:tcPr>
+                                <w:p>
+                                  <w:r>
+                                    <w:t>Zoomen</w:t>
+                                  </w:r>
+                                </w:p>
+                              </w:tc>
+                              <w:tc>
+                                <w:tcPr>
+                                  <w:tcW w:w="3776" w:type="dxa"/>
+                                </w:tcPr>
+                                <w:p>
+                                  <w:r>
+                                    <w:t>Scrollen</w:t>
+                                  </w:r>
+                                </w:p>
+                              </w:tc>
+                            </w:tr>
+                            <w:tr>
+                              <w:tc>
+                                <w:tcPr>
+                                  <w:tcW w:w="3775" w:type="dxa"/>
+                                </w:tcPr>
+                                <w:p>
+                                  <w:r>
+                                    <w:t>Kamera drehen</w:t>
+                                  </w:r>
+                                </w:p>
+                              </w:tc>
+                              <w:tc>
+                                <w:tcPr>
+                                  <w:tcW w:w="3776" w:type="dxa"/>
+                                </w:tcPr>
+                                <w:p>
+                                  <w:r>
+                                    <w:t xml:space="preserve">linke Maustaste </w:t>
+                                  </w:r>
+                                </w:p>
+                              </w:tc>
+                            </w:tr>
+                            <w:tr>
+                              <w:tc>
+                                <w:tcPr>
+                                  <w:tcW w:w="3775" w:type="dxa"/>
+                                </w:tcPr>
+                                <w:p>
+                                  <w:r>
+                                    <w:t>In der Welt verschieben</w:t>
+                                  </w:r>
+                                </w:p>
+                              </w:tc>
+                              <w:tc>
+                                <w:tcPr>
+                                  <w:tcW w:w="3776" w:type="dxa"/>
+                                </w:tcPr>
+                                <w:p>
+                                  <w:r>
+                                    <w:t>rechte Maustaste</w:t>
+                                  </w:r>
+                                </w:p>
+                              </w:tc>
+                            </w:tr>
+                            <w:tr>
+                              <w:tc>
+                                <w:tcPr>
+                                  <w:tcW w:w="3775" w:type="dxa"/>
+                                </w:tcPr>
+                                <w:p>
+                                  <w:proofErr w:type="spellStart"/>
+                                  <w:r>
+                                    <w:t>Geometry</w:t>
+                                  </w:r>
+                                  <w:proofErr w:type="spellEnd"/>
+                                  <w:r>
+                                    <w:t xml:space="preserve"> eines Modells</w:t>
+                                  </w:r>
+                                  <w:r>
+                                    <w:t xml:space="preserve"> anzeigen</w:t>
+                                  </w:r>
+                                </w:p>
+                              </w:tc>
+                              <w:tc>
+                                <w:tcPr>
+                                  <w:tcW w:w="3776" w:type="dxa"/>
+                                </w:tcPr>
+                                <w:p>
+                                  <w:r>
+                                    <w:t xml:space="preserve">farbiger Würfel </w:t>
+                                  </w:r>
+                                </w:p>
+                              </w:tc>
+                            </w:tr>
+                            <w:tr>
+                              <w:tc>
+                                <w:tcPr>
+                                  <w:tcW w:w="3775" w:type="dxa"/>
+                                </w:tcPr>
+                                <w:p>
+                                  <w:r>
+                                    <w:t xml:space="preserve">Modelle hinzufügen </w:t>
+                                  </w:r>
+                                </w:p>
+                              </w:tc>
+                              <w:tc>
+                                <w:tcPr>
+                                  <w:tcW w:w="3776" w:type="dxa"/>
+                                </w:tcPr>
+                                <w:p>
+                                  <w:r>
+                                    <w:t xml:space="preserve">rechte Maustaste auf das Modell, dann „Link in </w:t>
+                                  </w:r>
+                                  <w:proofErr w:type="spellStart"/>
+                                  <w:r>
+                                    <w:t>SceneComposer</w:t>
+                                  </w:r>
+                                  <w:proofErr w:type="spellEnd"/>
+                                  <w:r>
+                                    <w:t>“</w:t>
+                                  </w:r>
+                                </w:p>
+                              </w:tc>
+                            </w:tr>
+                            <w:tr>
+                              <w:tc>
+                                <w:tcPr>
+                                  <w:tcW w:w="3775" w:type="dxa"/>
+                                </w:tcPr>
+                                <w:p>
+                                  <w:r>
+                                    <w:t>Modelle bearbeiten</w:t>
+                                  </w:r>
+                                </w:p>
+                              </w:tc>
+                              <w:tc>
+                                <w:tcPr>
+                                  <w:tcW w:w="3776" w:type="dxa"/>
+                                </w:tcPr>
+                                <w:p>
+                                  <w:r>
+                                    <w:t>in den Properties (rechts)</w:t>
+                                  </w:r>
+                                </w:p>
+                              </w:tc>
+                            </w:tr>
+                          </w:tbl>
                           <w:p/>
                           <w:p/>
                           <w:p/>
@@ -752,7 +2121,7 @@
           </mc:Choice>
           <mc:Fallback>
             <w:pict>
-              <v:roundrect w14:anchorId="537E10DE" id="Abgerundetes_x0020_Rechteck_x0020_5" o:spid="_x0000_s1029" style="position:absolute;margin-left:19.75pt;margin-top:163.65pt;width:412.6pt;height:196.15pt;z-index:251662336;visibility:visible;mso-wrap-style:square;mso-height-percent:0;mso-wrap-distance-left:9pt;mso-wrap-distance-top:0;mso-wrap-distance-right:9pt;mso-wrap-distance-bottom:0;mso-position-horizontal:absolute;mso-position-horizontal-relative:margin;mso-position-vertical:absolute;mso-position-vertical-relative:text;mso-height-percent:0;mso-height-relative:margin;v-text-anchor:middle" arcsize="10923f" o:gfxdata="UEsDBBQABgAIAAAAIQDkmcPA+wAAAOEBAAATAAAAW0NvbnRlbnRfVHlwZXNdLnhtbJSRQU7DMBBF&#10;90jcwfIWJQ5dIISSdEHaJSBUDjCyJ4nVZGx53NDeHictG4SKWNrj9//TuFwfx0FMGNg6quR9XkiB&#10;pJ2x1FXyY7fNHqXgCGRgcISVPCHLdX17U+5OHlkkmriSfYz+SSnWPY7AufNIadK6MEJMx9ApD3oP&#10;HapVUTwo7SgixSzOGbIuG2zhMESxOabrs0nCpXg+v5urKgneD1ZDTKJqnqpfuYADXwEnMj/ssotZ&#10;nsglnHvr+e7S8JpWE6xB8QYhvsCYPJQJrHDlGqfz65Zz2ciZa1urMW8Cbxbqr2zjPing9N/wJmHv&#10;OH2nq+WD6i8AAAD//wMAUEsDBBQABgAIAAAAIQAjsmrh1wAAAJQBAAALAAAAX3JlbHMvLnJlbHOk&#10;kMFqwzAMhu+DvYPRfXGawxijTi+j0GvpHsDYimMaW0Yy2fr28w6DZfS2o36h7xP//vCZFrUiS6Rs&#10;YNf1oDA78jEHA++X49MLKKk2e7tQRgM3FDiMjw/7My62tiOZYxHVKFkMzLWWV63FzZisdFQwt81E&#10;nGxtIwddrLvagHro+2fNvxkwbpjq5A3wye9AXW6lmf+wU3RMQlPtHCVN0xTdPaoObMsc3ZFtwjdy&#10;jWY5YDXgWTQO1LKu/Qj6vn74p97TRz7jutV+h4zrj1dvuhy/AAAA//8DAFBLAwQUAAYACAAAACEA&#10;61xXOakCAACpBQAADgAAAGRycy9lMm9Eb2MueG1srFTNbtswDL4P2DsIuq923KRbgjpF0KLDgKIN&#10;2g49K7IcG5NFTVJiZ08/Unbcri12GOaDTIrkxx+RPL/oGs32yvkaTM4nJylnykgoarPN+ffH609f&#10;OPNBmEJoMCrnB+X5xfLjh/PWLlQGFehCOYYgxi9am/MqBLtIEi8r1Qh/AlYZFJbgGhGQddukcKJF&#10;9EYnWZqeJS24wjqQynu8veqFfBnxy1LJcFeWXgWmc46xhXi6eG7oTJbnYrF1wla1HMIQ/xBFI2qD&#10;TkeoKxEE27n6DVRTSwceynAioUmgLGupYg6YzSR9lc1DJayKuWBxvB3L5P8frLzdrx2ri5zPODOi&#10;wSdabbbK7UyhgvLsXskqKPmDzahUrfULtHiwazdwHknKuytdQ3/MiHWxvIexvKoLTOLlLDudz9M5&#10;ZxJl2RTJ2YRQk2dz63z4qqBhROTcAcaBIYRYW7G/8aHXP+qRSw+6Lq5rrSPjtptL7dhe0IOnWXoW&#10;3xhd/KGmDSkbILMekW4Syq/PKFLhoBXpaXOvSiwS5pDFSGJ7qtGPkFKZMOlFlShU736W4jckOFrE&#10;dCMgIZfof8QeAKj132L3UQ76ZKpid4/G6d8C641Hi+gZTBiNm9qAew9AY1aD517/WKS+NFSl0G26&#10;2ECnpEk3GygO2FQO+mnzVl7X+Jw3woe1cDheOIi4MsIdHqWGNucwUJxV4H69d0/62PUo5azFcc25&#10;/7kTTnGmvxmch/lkOqX5jsx09jlDxr2UbF5KzK65BGyQCS4nKyNJ+kEfydJB84SbZUVeUSSMRN85&#10;l8EdmcvQrxHcTVKtVlENZ9qKcGMerCRwqjN16mP3JJwdejrgONzCcbTF4lVX97pkaWC1C1DWseWf&#10;6zq8AO6D2ErD7qKF85KPWs8bdvkbAAD//wMAUEsDBBQABgAIAAAAIQDaaI9z4QAAAAoBAAAPAAAA&#10;ZHJzL2Rvd25yZXYueG1sTI/LTsMwEEX3SPyDNUjsqJO2JGkap0KgbFBVROkHOLHzKPE4it00/D3D&#10;qqxGozm6c262m03PJj26zqKAcBEA01hZ1WEj4PRVPCXAnJeoZG9RC/jRDnb5/V0mU2Wv+Kmno28Y&#10;haBLpYDW+yHl3FWtNtIt7KCRbrUdjfS0jg1Xo7xSuOn5MggibmSH9KGVg35tdfV9vBgBdVK8r6e3&#10;fYn7wh9MfTh/hNNZiMeH+WULzOvZ32D40yd1yMmptBdUjvUCVptnImku4xUwApJoHQMrBcThJgKe&#10;Z/x/hfwXAAD//wMAUEsBAi0AFAAGAAgAAAAhAOSZw8D7AAAA4QEAABMAAAAAAAAAAAAAAAAAAAAA&#10;AFtDb250ZW50X1R5cGVzXS54bWxQSwECLQAUAAYACAAAACEAI7Jq4dcAAACUAQAACwAAAAAAAAAA&#10;AAAAAAAsAQAAX3JlbHMvLnJlbHNQSwECLQAUAAYACAAAACEA61xXOakCAACpBQAADgAAAAAAAAAA&#10;AAAAAAAsAgAAZHJzL2Uyb0RvYy54bWxQSwECLQAUAAYACAAAACEA2miPc+EAAAAKAQAADwAAAAAA&#10;AAAAAAAAAAABBQAAZHJzL2Rvd25yZXYueG1sUEsFBgAAAAAEAAQA8wAAAA8GAAAAAA==&#10;" fillcolor="#002060" stroked="f" strokeweight="1pt">
+              <v:roundrect w14:anchorId="537E10DE" id="Abgerundetes Rechteck 5" o:spid="_x0000_s1029" style="position:absolute;margin-left:19.9pt;margin-top:163.45pt;width:412.55pt;height:196.1pt;z-index:-251654144;visibility:visible;mso-wrap-style:square;mso-height-percent:0;mso-wrap-distance-left:9pt;mso-wrap-distance-top:0;mso-wrap-distance-right:9pt;mso-wrap-distance-bottom:0;mso-position-horizontal:absolute;mso-position-horizontal-relative:margin;mso-position-vertical:absolute;mso-position-vertical-relative:text;mso-height-percent:0;mso-height-relative:margin;v-text-anchor:middle" arcsize="10923f" o:gfxdata="UEsDBBQABgAIAAAAIQC2gziS/gAAAOEBAAATAAAAW0NvbnRlbnRfVHlwZXNdLnhtbJSRQU7DMBBF&#10;90jcwfIWJU67QAgl6YK0S0CoHGBkTxKLZGx5TGhvj5O2G0SRWNoz/78nu9wcxkFMGNg6quQqL6RA&#10;0s5Y6ir5vt9lD1JwBDIwOMJKHpHlpr69KfdHjyxSmriSfYz+USnWPY7AufNIadK6MEJMx9ApD/oD&#10;OlTrorhX2lFEilmcO2RdNtjC5xDF9pCuTyYBB5bi6bQ4syoJ3g9WQ0ymaiLzg5KdCXlKLjvcW893&#10;SUOqXwnz5DrgnHtJTxOsQfEKIT7DmDSUCaxw7Rqn8787ZsmRM9e2VmPeBN4uqYvTtW7jvijg9N/y&#10;JsXecLq0q+WD6m8AAAD//wMAUEsDBBQABgAIAAAAIQA4/SH/1gAAAJQBAAALAAAAX3JlbHMvLnJl&#10;bHOkkMFqwzAMhu+DvYPRfXGawxijTi+j0GvpHsDYimMaW0Yy2fr2M4PBMnrbUb/Q94l/f/hMi1qR&#10;JVI2sOt6UJgd+ZiDgffL8ekFlFSbvV0oo4EbChzGx4f9GRdb25HMsYhqlCwG5lrLq9biZkxWOiqY&#10;22YiTra2kYMu1l1tQD30/bPm3wwYN0x18gb45AdQl1tp5j/sFB2T0FQ7R0nTNEV3j6o9feQzro1i&#10;OWA14Fm+Q8a1a8+Bvu/d/dMb2JY5uiPbhG/ktn4cqGU/er3pcvwCAAD//wMAUEsDBBQABgAIAAAA&#10;IQCNdcuGrAIAAKkFAAAOAAAAZHJzL2Uyb0RvYy54bWysVEtv2zAMvg/YfxB0X+2kSR9BnSJo0WFA&#10;0QZth54VWY6NyaJGKbGzXz9KfrRrix2G5aCIJvmR/ETy4rKtNdsrdBWYjE+OUs6UkZBXZpvx7083&#10;X844c16YXGgwKuMH5fjl8vOni8Yu1BRK0LlCRiDGLRqb8dJ7u0gSJ0tVC3cEVhlSFoC18CTiNslR&#10;NIRe62SapidJA5hbBKmco6/XnZIvI35RKOnvi8Ipz3TGKTcfT4znJpzJ8kIstihsWck+DfEPWdSi&#10;MhR0hLoWXrAdVu+g6koiOCj8kYQ6gaKopIo1UDWT9E01j6WwKtZC5Dg70uT+H6y826+RVXnG55wZ&#10;UdMTrTZbhTuTK68ce1Cy9Er+YPNAVWPdgjwe7Rp7ydE11N0WWId/qoi1kd7DSK9qPZP0cT49Pj8+&#10;oziSdNPZeTo7jQ+QvLhbdP6rgpqFS8YRKA9KwUduxf7WeYpL9oNdCOlAV/lNpXUUcLu50sj2Ijx4&#10;Ok1PhhB/mGkTjA0Etw4xfElCfV1F8eYPWgU7bR5UQSRRDdOYSWxPNcYRUirjJ52qFLnqws9T+gXa&#10;KOHRI0oRMCAXFH/E7gFC67/H7mB6++CqYnePzunfEuucR48YGYwfnevKAH4EoKmqPnJnP5DUURNY&#10;8u2mjQ10PHTIBvIDNRVCN23OypuKnvNWOL8WSONFg0grw9/TUWhoMg79jbMS8NdH34M9dT1pOWto&#10;XDPufu4EKs70N0PzcD6ZzcJ8R2E2P52SgK81m9cas6uvgBpkQsvJyngN9l4P1wKhfqbNsgpRSSWM&#10;pNgZlx4H4cp3a4R2k1SrVTSjmbbC35pHKwN44Dl06lP7LND2Pe1pHO5gGG2xeNPVnW3wNLDaeSiq&#10;2PKB6Y7X/gVoH8RW6ndXWDiv5Wj1smGXvwEAAP//AwBQSwMEFAAGAAgAAAAhAFBeLangAAAACgEA&#10;AA8AAABkcnMvZG93bnJldi54bWxMj91Og0AQhe9NfIfNNPHOLtQGAVkao+HGNDVWH2CB4adlZwm7&#10;pfj2jld6NXMyJ+d8k+0WM4gZJ9dbUhCuAxBIla17ahV8fRb3MQjnNdV6sIQKvtHBLr+9yXRa2yt9&#10;4Hz0reAQcqlW0Hk/plK6qkOj3dqOSHxr7GS0Zzm1sp70lcPNIDdBEEmje+KGTo/40mF1Pl6MgiYu&#10;3rbz676kfeEPpjmc3sP5pNTdanl+AuFx8X9m+MVndMiZqbQXqp0YFDwkTO55bqIEBBviaMtLqeAx&#10;TEKQeSb/v5D/AAAA//8DAFBLAQItABQABgAIAAAAIQC2gziS/gAAAOEBAAATAAAAAAAAAAAAAAAA&#10;AAAAAABbQ29udGVudF9UeXBlc10ueG1sUEsBAi0AFAAGAAgAAAAhADj9If/WAAAAlAEAAAsAAAAA&#10;AAAAAAAAAAAALwEAAF9yZWxzLy5yZWxzUEsBAi0AFAAGAAgAAAAhAI11y4asAgAAqQUAAA4AAAAA&#10;AAAAAAAAAAAALgIAAGRycy9lMm9Eb2MueG1sUEsBAi0AFAAGAAgAAAAhAFBeLangAAAACgEAAA8A&#10;AAAAAAAAAAAAAAAABgUAAGRycy9kb3ducmV2LnhtbFBLBQYAAAAABAAEAPMAAAATBgAAAAA=&#10;" fillcolor="#002060" stroked="f" strokeweight="1pt">
                 <v:stroke joinstyle="miter"/>
                 <v:textbox>
                   <w:txbxContent>
@@ -788,52 +2157,168 @@
                         <w:t xml:space="preserve"> navigieren</w:t>
                       </w:r>
                     </w:p>
-                    <w:p>
-                      <w:r>
-                        <w:t xml:space="preserve">Scrollen – zoomen, </w:t>
-                      </w:r>
-                    </w:p>
-                    <w:p>
-                      <w:r>
-                        <w:t xml:space="preserve">linke Maustaste – Kamera drehen, </w:t>
-                      </w:r>
-                    </w:p>
-                    <w:p>
-                      <w:r>
-                        <w:t>rechte Maustaste – in der Welt verschieben</w:t>
-                      </w:r>
-                    </w:p>
-                    <w:p>
-                      <w:r>
-                        <w:t xml:space="preserve">farbiger Würfel – betrachte die </w:t>
-                      </w:r>
-                      <w:proofErr w:type="spellStart"/>
-                      <w:r>
-                        <w:t>Geometry</w:t>
-                      </w:r>
-                      <w:proofErr w:type="spellEnd"/>
-                      <w:r>
-                        <w:t xml:space="preserve"> eines Modells</w:t>
-                      </w:r>
-                    </w:p>
-                    <w:p>
-                      <w:r>
-                        <w:t xml:space="preserve">Modelle hinzufügen – rechte Maustaste auf das Modell, dann „Link in </w:t>
-                      </w:r>
-                      <w:proofErr w:type="spellStart"/>
-                      <w:r>
-                        <w:t>SceneComposer</w:t>
-                      </w:r>
-                      <w:proofErr w:type="spellEnd"/>
-                      <w:r>
-                        <w:t>“</w:t>
-                      </w:r>
-                    </w:p>
-                    <w:p>
-                      <w:r>
-                        <w:t>Modelle in den Properties bearbeiten</w:t>
-                      </w:r>
-                    </w:p>
+                    <w:tbl>
+                      <w:tblPr>
+                        <w:tblStyle w:val="TabellemithellemGitternetz"/>
+                        <w:tblW w:w="0" w:type="auto"/>
+                        <w:tblLook w:val="04A0" w:firstRow="1" w:lastRow="0" w:firstColumn="1" w:lastColumn="0" w:noHBand="0" w:noVBand="1"/>
+                      </w:tblPr>
+                      <w:tblGrid>
+                        <w:gridCol w:w="3775"/>
+                        <w:gridCol w:w="3776"/>
+                      </w:tblGrid>
+                      <w:tr>
+                        <w:trPr>
+                          <w:trHeight w:val="250"/>
+                        </w:trPr>
+                        <w:tc>
+                          <w:tcPr>
+                            <w:tcW w:w="3775" w:type="dxa"/>
+                          </w:tcPr>
+                          <w:p>
+                            <w:r>
+                              <w:t>Zoomen</w:t>
+                            </w:r>
+                          </w:p>
+                        </w:tc>
+                        <w:tc>
+                          <w:tcPr>
+                            <w:tcW w:w="3776" w:type="dxa"/>
+                          </w:tcPr>
+                          <w:p>
+                            <w:r>
+                              <w:t>Scrollen</w:t>
+                            </w:r>
+                          </w:p>
+                        </w:tc>
+                      </w:tr>
+                      <w:tr>
+                        <w:tc>
+                          <w:tcPr>
+                            <w:tcW w:w="3775" w:type="dxa"/>
+                          </w:tcPr>
+                          <w:p>
+                            <w:r>
+                              <w:t>Kamera drehen</w:t>
+                            </w:r>
+                          </w:p>
+                        </w:tc>
+                        <w:tc>
+                          <w:tcPr>
+                            <w:tcW w:w="3776" w:type="dxa"/>
+                          </w:tcPr>
+                          <w:p>
+                            <w:r>
+                              <w:t xml:space="preserve">linke Maustaste </w:t>
+                            </w:r>
+                          </w:p>
+                        </w:tc>
+                      </w:tr>
+                      <w:tr>
+                        <w:tc>
+                          <w:tcPr>
+                            <w:tcW w:w="3775" w:type="dxa"/>
+                          </w:tcPr>
+                          <w:p>
+                            <w:r>
+                              <w:t>In der Welt verschieben</w:t>
+                            </w:r>
+                          </w:p>
+                        </w:tc>
+                        <w:tc>
+                          <w:tcPr>
+                            <w:tcW w:w="3776" w:type="dxa"/>
+                          </w:tcPr>
+                          <w:p>
+                            <w:r>
+                              <w:t>rechte Maustaste</w:t>
+                            </w:r>
+                          </w:p>
+                        </w:tc>
+                      </w:tr>
+                      <w:tr>
+                        <w:tc>
+                          <w:tcPr>
+                            <w:tcW w:w="3775" w:type="dxa"/>
+                          </w:tcPr>
+                          <w:p>
+                            <w:proofErr w:type="spellStart"/>
+                            <w:r>
+                              <w:t>Geometry</w:t>
+                            </w:r>
+                            <w:proofErr w:type="spellEnd"/>
+                            <w:r>
+                              <w:t xml:space="preserve"> eines Modells</w:t>
+                            </w:r>
+                            <w:r>
+                              <w:t xml:space="preserve"> anzeigen</w:t>
+                            </w:r>
+                          </w:p>
+                        </w:tc>
+                        <w:tc>
+                          <w:tcPr>
+                            <w:tcW w:w="3776" w:type="dxa"/>
+                          </w:tcPr>
+                          <w:p>
+                            <w:r>
+                              <w:t xml:space="preserve">farbiger Würfel </w:t>
+                            </w:r>
+                          </w:p>
+                        </w:tc>
+                      </w:tr>
+                      <w:tr>
+                        <w:tc>
+                          <w:tcPr>
+                            <w:tcW w:w="3775" w:type="dxa"/>
+                          </w:tcPr>
+                          <w:p>
+                            <w:r>
+                              <w:t xml:space="preserve">Modelle hinzufügen </w:t>
+                            </w:r>
+                          </w:p>
+                        </w:tc>
+                        <w:tc>
+                          <w:tcPr>
+                            <w:tcW w:w="3776" w:type="dxa"/>
+                          </w:tcPr>
+                          <w:p>
+                            <w:r>
+                              <w:t xml:space="preserve">rechte Maustaste auf das Modell, dann „Link in </w:t>
+                            </w:r>
+                            <w:proofErr w:type="spellStart"/>
+                            <w:r>
+                              <w:t>SceneComposer</w:t>
+                            </w:r>
+                            <w:proofErr w:type="spellEnd"/>
+                            <w:r>
+                              <w:t>“</w:t>
+                            </w:r>
+                          </w:p>
+                        </w:tc>
+                      </w:tr>
+                      <w:tr>
+                        <w:tc>
+                          <w:tcPr>
+                            <w:tcW w:w="3775" w:type="dxa"/>
+                          </w:tcPr>
+                          <w:p>
+                            <w:r>
+                              <w:t>Modelle bearbeiten</w:t>
+                            </w:r>
+                          </w:p>
+                        </w:tc>
+                        <w:tc>
+                          <w:tcPr>
+                            <w:tcW w:w="3776" w:type="dxa"/>
+                          </w:tcPr>
+                          <w:p>
+                            <w:r>
+                              <w:t>in den Properties (rechts)</w:t>
+                            </w:r>
+                          </w:p>
+                        </w:tc>
+                      </w:tr>
+                    </w:tbl>
                     <w:p/>
                     <w:p/>
                     <w:p/>
@@ -851,6 +2336,10 @@
       <w:r>
         <w:br w:type="page"/>
       </w:r>
+      <w:r>
+        <w:lastRenderedPageBreak/>
+        <w:tab/>
+      </w:r>
     </w:p>
     <w:p>
       <w:pPr>
@@ -865,7 +2354,6 @@
           <w:sz w:val="40"/>
           <w:u w:val="dotted"/>
         </w:rPr>
-        <w:lastRenderedPageBreak/>
         <w:t>Tutorium – Aufgaben</w:t>
       </w:r>
     </w:p>
@@ -1410,7 +2898,6 @@
           <w:sz w:val="24"/>
           <w:szCs w:val="24"/>
         </w:rPr>
-        <w:lastRenderedPageBreak/>
         <w:t>(Zusatzaufgabe) Aufgabe 4 [Items programmieren</w:t>
       </w:r>
       <w:r>
@@ -1576,9 +3063,11 @@
       <w:r>
         <w:t xml:space="preserve"> vielleicht schreiben?</w:t>
       </w:r>
+      <w:bookmarkStart w:id="0" w:name="_GoBack"/>
+      <w:bookmarkEnd w:id="0"/>
     </w:p>
     <w:sectPr>
-      <w:footerReference w:type="default" r:id="rId7"/>
+      <w:footerReference w:type="default" r:id="rId10"/>
       <w:pgSz w:w="11906" w:h="16838"/>
       <w:pgMar w:top="1417" w:right="1417" w:bottom="1134" w:left="1417" w:header="708" w:footer="708" w:gutter="0"/>
       <w:cols w:space="708"/>
@@ -1589,7 +3078,7 @@
 </file>
 
 <file path=word/endnotes.xml><?xml version="1.0" encoding="utf-8"?>
-<w:endnotes xmlns:wpc="http://schemas.microsoft.com/office/word/2010/wordprocessingCanvas" xmlns:mo="http://schemas.microsoft.com/office/mac/office/2008/main" xmlns:mc="http://schemas.openxmlformats.org/markup-compatibility/2006" xmlns:mv="urn:schemas-microsoft-com:mac:vml" xmlns:o="urn:schemas-microsoft-com:office:office" xmlns:r="http://schemas.openxmlformats.org/officeDocument/2006/relationships" xmlns:m="http://schemas.openxmlformats.org/officeDocument/2006/math" xmlns:v="urn:schemas-microsoft-com:vml" xmlns:wp14="http://schemas.microsoft.com/office/word/2010/wordprocessingDrawing" xmlns:wp="http://schemas.openxmlformats.org/drawingml/2006/wordprocessingDrawing" xmlns:w10="urn:schemas-microsoft-com:office:word" xmlns:w="http://schemas.openxmlformats.org/wordprocessingml/2006/main" xmlns:w14="http://schemas.microsoft.com/office/word/2010/wordml" xmlns:w15="http://schemas.microsoft.com/office/word/2012/wordml" xmlns:wpg="http://schemas.microsoft.com/office/word/2010/wordprocessingGroup" xmlns:wpi="http://schemas.microsoft.com/office/word/2010/wordprocessingInk" xmlns:wne="http://schemas.microsoft.com/office/word/2006/wordml" xmlns:wps="http://schemas.microsoft.com/office/word/2010/wordprocessingShape" mc:Ignorable="w14 w15 wp14">
+<w:endnotes xmlns:wpc="http://schemas.microsoft.com/office/word/2010/wordprocessingCanvas" xmlns:cx="http://schemas.microsoft.com/office/drawing/2014/chartex" xmlns:cx1="http://schemas.microsoft.com/office/drawing/2015/9/8/chartex" xmlns:cx2="http://schemas.microsoft.com/office/drawing/2015/10/21/chartex" xmlns:mc="http://schemas.openxmlformats.org/markup-compatibility/2006" xmlns:o="urn:schemas-microsoft-com:office:office" xmlns:r="http://schemas.openxmlformats.org/officeDocument/2006/relationships" xmlns:m="http://schemas.openxmlformats.org/officeDocument/2006/math" xmlns:v="urn:schemas-microsoft-com:vml" xmlns:wp14="http://schemas.microsoft.com/office/word/2010/wordprocessingDrawing" xmlns:wp="http://schemas.openxmlformats.org/drawingml/2006/wordprocessingDrawing" xmlns:w10="urn:schemas-microsoft-com:office:word" xmlns:w="http://schemas.openxmlformats.org/wordprocessingml/2006/main" xmlns:w14="http://schemas.microsoft.com/office/word/2010/wordml" xmlns:w15="http://schemas.microsoft.com/office/word/2012/wordml" xmlns:w16se="http://schemas.microsoft.com/office/word/2015/wordml/symex" xmlns:wpg="http://schemas.microsoft.com/office/word/2010/wordprocessingGroup" xmlns:wpi="http://schemas.microsoft.com/office/word/2010/wordprocessingInk" xmlns:wne="http://schemas.microsoft.com/office/word/2006/wordml" xmlns:wps="http://schemas.microsoft.com/office/word/2010/wordprocessingShape" mc:Ignorable="w14 w15 w16se wp14">
   <w:endnote w:type="separator" w:id="-1">
     <w:p>
       <w:pPr>
@@ -1614,7 +3103,7 @@
 </file>
 
 <file path=word/footer1.xml><?xml version="1.0" encoding="utf-8"?>
-<w:ftr xmlns:wpc="http://schemas.microsoft.com/office/word/2010/wordprocessingCanvas" xmlns:mo="http://schemas.microsoft.com/office/mac/office/2008/main" xmlns:mc="http://schemas.openxmlformats.org/markup-compatibility/2006" xmlns:mv="urn:schemas-microsoft-com:mac:vml" xmlns:o="urn:schemas-microsoft-com:office:office" xmlns:r="http://schemas.openxmlformats.org/officeDocument/2006/relationships" xmlns:m="http://schemas.openxmlformats.org/officeDocument/2006/math" xmlns:v="urn:schemas-microsoft-com:vml" xmlns:wp14="http://schemas.microsoft.com/office/word/2010/wordprocessingDrawing" xmlns:wp="http://schemas.openxmlformats.org/drawingml/2006/wordprocessingDrawing" xmlns:w10="urn:schemas-microsoft-com:office:word" xmlns:w="http://schemas.openxmlformats.org/wordprocessingml/2006/main" xmlns:w14="http://schemas.microsoft.com/office/word/2010/wordml" xmlns:w15="http://schemas.microsoft.com/office/word/2012/wordml" xmlns:wpg="http://schemas.microsoft.com/office/word/2010/wordprocessingGroup" xmlns:wpi="http://schemas.microsoft.com/office/word/2010/wordprocessingInk" xmlns:wne="http://schemas.microsoft.com/office/word/2006/wordml" xmlns:wps="http://schemas.microsoft.com/office/word/2010/wordprocessingShape" mc:Ignorable="w14 w15 wp14">
+<w:ftr xmlns:wpc="http://schemas.microsoft.com/office/word/2010/wordprocessingCanvas" xmlns:cx="http://schemas.microsoft.com/office/drawing/2014/chartex" xmlns:cx1="http://schemas.microsoft.com/office/drawing/2015/9/8/chartex" xmlns:cx2="http://schemas.microsoft.com/office/drawing/2015/10/21/chartex" xmlns:mc="http://schemas.openxmlformats.org/markup-compatibility/2006" xmlns:o="urn:schemas-microsoft-com:office:office" xmlns:r="http://schemas.openxmlformats.org/officeDocument/2006/relationships" xmlns:m="http://schemas.openxmlformats.org/officeDocument/2006/math" xmlns:v="urn:schemas-microsoft-com:vml" xmlns:wp14="http://schemas.microsoft.com/office/word/2010/wordprocessingDrawing" xmlns:wp="http://schemas.openxmlformats.org/drawingml/2006/wordprocessingDrawing" xmlns:w10="urn:schemas-microsoft-com:office:word" xmlns:w="http://schemas.openxmlformats.org/wordprocessingml/2006/main" xmlns:w14="http://schemas.microsoft.com/office/word/2010/wordml" xmlns:w15="http://schemas.microsoft.com/office/word/2012/wordml" xmlns:w16se="http://schemas.microsoft.com/office/word/2015/wordml/symex" xmlns:wpg="http://schemas.microsoft.com/office/word/2010/wordprocessingGroup" xmlns:wpi="http://schemas.microsoft.com/office/word/2010/wordprocessingInk" xmlns:wne="http://schemas.microsoft.com/office/word/2006/wordml" xmlns:wps="http://schemas.microsoft.com/office/word/2010/wordprocessingShape" mc:Ignorable="w14 w15 w16se wp14">
   <w:p>
     <w:pPr>
       <w:pStyle w:val="Fuzeile"/>
@@ -1626,22 +3115,28 @@
       <w:rPr>
         <w:rFonts w:asciiTheme="majorHAnsi" w:hAnsiTheme="majorHAnsi" w:cstheme="majorHAnsi"/>
       </w:rPr>
-      <w:t>Julian Wadephul,</w:t>
-    </w:r>
-    <w:r>
-      <w:rPr>
-        <w:rFonts w:asciiTheme="majorHAnsi" w:hAnsiTheme="majorHAnsi" w:cstheme="majorHAnsi"/>
-      </w:rPr>
-      <w:t xml:space="preserve"> Florian </w:t>
+      <w:t xml:space="preserve">Julian </w:t>
     </w:r>
     <w:proofErr w:type="spellStart"/>
     <w:r>
       <w:rPr>
         <w:rFonts w:asciiTheme="majorHAnsi" w:hAnsiTheme="majorHAnsi" w:cstheme="majorHAnsi"/>
       </w:rPr>
-      <w:t>Rottach</w:t>
+      <w:t>Wadephul</w:t>
     </w:r>
     <w:proofErr w:type="spellEnd"/>
+    <w:r>
+      <w:rPr>
+        <w:rFonts w:asciiTheme="majorHAnsi" w:hAnsiTheme="majorHAnsi" w:cstheme="majorHAnsi"/>
+      </w:rPr>
+      <w:t>,</w:t>
+    </w:r>
+    <w:r>
+      <w:rPr>
+        <w:rFonts w:asciiTheme="majorHAnsi" w:hAnsiTheme="majorHAnsi" w:cstheme="majorHAnsi"/>
+      </w:rPr>
+      <w:t xml:space="preserve"> Florian Rottach</w:t>
+    </w:r>
     <w:r>
       <w:rPr>
         <w:rFonts w:asciiTheme="majorHAnsi" w:hAnsiTheme="majorHAnsi" w:cstheme="majorHAnsi"/>
@@ -1666,7 +3161,7 @@
 </file>
 
 <file path=word/footnotes.xml><?xml version="1.0" encoding="utf-8"?>
-<w:footnotes xmlns:wpc="http://schemas.microsoft.com/office/word/2010/wordprocessingCanvas" xmlns:mo="http://schemas.microsoft.com/office/mac/office/2008/main" xmlns:mc="http://schemas.openxmlformats.org/markup-compatibility/2006" xmlns:mv="urn:schemas-microsoft-com:mac:vml" xmlns:o="urn:schemas-microsoft-com:office:office" xmlns:r="http://schemas.openxmlformats.org/officeDocument/2006/relationships" xmlns:m="http://schemas.openxmlformats.org/officeDocument/2006/math" xmlns:v="urn:schemas-microsoft-com:vml" xmlns:wp14="http://schemas.microsoft.com/office/word/2010/wordprocessingDrawing" xmlns:wp="http://schemas.openxmlformats.org/drawingml/2006/wordprocessingDrawing" xmlns:w10="urn:schemas-microsoft-com:office:word" xmlns:w="http://schemas.openxmlformats.org/wordprocessingml/2006/main" xmlns:w14="http://schemas.microsoft.com/office/word/2010/wordml" xmlns:w15="http://schemas.microsoft.com/office/word/2012/wordml" xmlns:wpg="http://schemas.microsoft.com/office/word/2010/wordprocessingGroup" xmlns:wpi="http://schemas.microsoft.com/office/word/2010/wordprocessingInk" xmlns:wne="http://schemas.microsoft.com/office/word/2006/wordml" xmlns:wps="http://schemas.microsoft.com/office/word/2010/wordprocessingShape" mc:Ignorable="w14 w15 wp14">
+<w:footnotes xmlns:wpc="http://schemas.microsoft.com/office/word/2010/wordprocessingCanvas" xmlns:cx="http://schemas.microsoft.com/office/drawing/2014/chartex" xmlns:cx1="http://schemas.microsoft.com/office/drawing/2015/9/8/chartex" xmlns:cx2="http://schemas.microsoft.com/office/drawing/2015/10/21/chartex" xmlns:mc="http://schemas.openxmlformats.org/markup-compatibility/2006" xmlns:o="urn:schemas-microsoft-com:office:office" xmlns:r="http://schemas.openxmlformats.org/officeDocument/2006/relationships" xmlns:m="http://schemas.openxmlformats.org/officeDocument/2006/math" xmlns:v="urn:schemas-microsoft-com:vml" xmlns:wp14="http://schemas.microsoft.com/office/word/2010/wordprocessingDrawing" xmlns:wp="http://schemas.openxmlformats.org/drawingml/2006/wordprocessingDrawing" xmlns:w10="urn:schemas-microsoft-com:office:word" xmlns:w="http://schemas.openxmlformats.org/wordprocessingml/2006/main" xmlns:w14="http://schemas.microsoft.com/office/word/2010/wordml" xmlns:w15="http://schemas.microsoft.com/office/word/2012/wordml" xmlns:w16se="http://schemas.microsoft.com/office/word/2015/wordml/symex" xmlns:wpg="http://schemas.microsoft.com/office/word/2010/wordprocessingGroup" xmlns:wpi="http://schemas.microsoft.com/office/word/2010/wordprocessingInk" xmlns:wne="http://schemas.microsoft.com/office/word/2006/wordml" xmlns:wps="http://schemas.microsoft.com/office/word/2010/wordprocessingShape" mc:Ignorable="w14 w15 w16se wp14">
   <w:footnote w:type="separator" w:id="-1">
     <w:p>
       <w:pPr>
@@ -1691,8 +3186,8 @@
 </file>
 
 <file path=word/numbering.xml><?xml version="1.0" encoding="utf-8"?>
-<w:numbering xmlns:wpc="http://schemas.microsoft.com/office/word/2010/wordprocessingCanvas" xmlns:mo="http://schemas.microsoft.com/office/mac/office/2008/main" xmlns:mc="http://schemas.openxmlformats.org/markup-compatibility/2006" xmlns:mv="urn:schemas-microsoft-com:mac:vml" xmlns:o="urn:schemas-microsoft-com:office:office" xmlns:r="http://schemas.openxmlformats.org/officeDocument/2006/relationships" xmlns:m="http://schemas.openxmlformats.org/officeDocument/2006/math" xmlns:v="urn:schemas-microsoft-com:vml" xmlns:wp14="http://schemas.microsoft.com/office/word/2010/wordprocessingDrawing" xmlns:wp="http://schemas.openxmlformats.org/drawingml/2006/wordprocessingDrawing" xmlns:w10="urn:schemas-microsoft-com:office:word" xmlns:w="http://schemas.openxmlformats.org/wordprocessingml/2006/main" xmlns:w14="http://schemas.microsoft.com/office/word/2010/wordml" xmlns:w15="http://schemas.microsoft.com/office/word/2012/wordml" xmlns:wpg="http://schemas.microsoft.com/office/word/2010/wordprocessingGroup" xmlns:wpi="http://schemas.microsoft.com/office/word/2010/wordprocessingInk" xmlns:wne="http://schemas.microsoft.com/office/word/2006/wordml" xmlns:wps="http://schemas.microsoft.com/office/word/2010/wordprocessingShape" mc:Ignorable="w14 w15 wp14">
-  <w:abstractNum w:abstractNumId="0">
+<w:numbering xmlns:wpc="http://schemas.microsoft.com/office/word/2010/wordprocessingCanvas" xmlns:cx="http://schemas.microsoft.com/office/drawing/2014/chartex" xmlns:cx1="http://schemas.microsoft.com/office/drawing/2015/9/8/chartex" xmlns:cx2="http://schemas.microsoft.com/office/drawing/2015/10/21/chartex" xmlns:mc="http://schemas.openxmlformats.org/markup-compatibility/2006" xmlns:o="urn:schemas-microsoft-com:office:office" xmlns:r="http://schemas.openxmlformats.org/officeDocument/2006/relationships" xmlns:m="http://schemas.openxmlformats.org/officeDocument/2006/math" xmlns:v="urn:schemas-microsoft-com:vml" xmlns:wp14="http://schemas.microsoft.com/office/word/2010/wordprocessingDrawing" xmlns:wp="http://schemas.openxmlformats.org/drawingml/2006/wordprocessingDrawing" xmlns:w10="urn:schemas-microsoft-com:office:word" xmlns:w="http://schemas.openxmlformats.org/wordprocessingml/2006/main" xmlns:w14="http://schemas.microsoft.com/office/word/2010/wordml" xmlns:w15="http://schemas.microsoft.com/office/word/2012/wordml" xmlns:w16se="http://schemas.microsoft.com/office/word/2015/wordml/symex" xmlns:wpg="http://schemas.microsoft.com/office/word/2010/wordprocessingGroup" xmlns:wpi="http://schemas.microsoft.com/office/word/2010/wordprocessingInk" xmlns:wne="http://schemas.microsoft.com/office/word/2006/wordml" xmlns:wps="http://schemas.microsoft.com/office/word/2010/wordprocessingShape" mc:Ignorable="w14 w15 w16se wp14">
+  <w:abstractNum w:abstractNumId="0" w15:restartNumberingAfterBreak="0">
     <w:nsid w:val="10FC3EF3"/>
     <w:multiLevelType w:val="hybridMultilevel"/>
     <w:tmpl w:val="49AE23E2"/>
@@ -1781,7 +3276,7 @@
       </w:pPr>
     </w:lvl>
   </w:abstractNum>
-  <w:abstractNum w:abstractNumId="1">
+  <w:abstractNum w:abstractNumId="1" w15:restartNumberingAfterBreak="0">
     <w:nsid w:val="326C13DE"/>
     <w:multiLevelType w:val="hybridMultilevel"/>
     <w:tmpl w:val="F59A9EA8"/>
@@ -1894,7 +3389,7 @@
       </w:rPr>
     </w:lvl>
   </w:abstractNum>
-  <w:abstractNum w:abstractNumId="2">
+  <w:abstractNum w:abstractNumId="2" w15:restartNumberingAfterBreak="0">
     <w:nsid w:val="35A35EDA"/>
     <w:multiLevelType w:val="hybridMultilevel"/>
     <w:tmpl w:val="522E4890"/>
@@ -2007,7 +3502,7 @@
       </w:rPr>
     </w:lvl>
   </w:abstractNum>
-  <w:abstractNum w:abstractNumId="3">
+  <w:abstractNum w:abstractNumId="3" w15:restartNumberingAfterBreak="0">
     <w:nsid w:val="3AA91D5B"/>
     <w:multiLevelType w:val="hybridMultilevel"/>
     <w:tmpl w:val="C2C0B644"/>
@@ -2120,7 +3615,7 @@
       </w:rPr>
     </w:lvl>
   </w:abstractNum>
-  <w:abstractNum w:abstractNumId="4">
+  <w:abstractNum w:abstractNumId="4" w15:restartNumberingAfterBreak="0">
     <w:nsid w:val="4A6F3F94"/>
     <w:multiLevelType w:val="hybridMultilevel"/>
     <w:tmpl w:val="1F36DBA8"/>
@@ -2228,7 +3723,7 @@
 </file>
 
 <file path=word/styles.xml><?xml version="1.0" encoding="utf-8"?>
-<w:styles xmlns:mc="http://schemas.openxmlformats.org/markup-compatibility/2006" xmlns:r="http://schemas.openxmlformats.org/officeDocument/2006/relationships" xmlns:w="http://schemas.openxmlformats.org/wordprocessingml/2006/main" xmlns:w14="http://schemas.microsoft.com/office/word/2010/wordml" xmlns:w15="http://schemas.microsoft.com/office/word/2012/wordml" mc:Ignorable="w14 w15">
+<w:styles xmlns:mc="http://schemas.openxmlformats.org/markup-compatibility/2006" xmlns:r="http://schemas.openxmlformats.org/officeDocument/2006/relationships" xmlns:w="http://schemas.openxmlformats.org/wordprocessingml/2006/main" xmlns:w14="http://schemas.microsoft.com/office/word/2010/wordml" xmlns:w15="http://schemas.microsoft.com/office/word/2012/wordml" xmlns:w16se="http://schemas.microsoft.com/office/word/2015/wordml/symex" mc:Ignorable="w14 w15 w16se">
   <w:docDefaults>
     <w:rPrDefault>
       <w:rPr>
@@ -2244,7 +3739,7 @@
       </w:pPr>
     </w:pPrDefault>
   </w:docDefaults>
-  <w:latentStyles w:defLockedState="0" w:defUIPriority="99" w:defSemiHidden="0" w:defUnhideWhenUsed="0" w:defQFormat="0" w:count="380">
+  <w:latentStyles w:defLockedState="0" w:defUIPriority="99" w:defSemiHidden="0" w:defUnhideWhenUsed="0" w:defQFormat="0" w:count="372">
     <w:lsdException w:name="Normal" w:uiPriority="0" w:qFormat="1"/>
     <w:lsdException w:name="heading 1" w:uiPriority="9" w:qFormat="1"/>
     <w:lsdException w:name="heading 2" w:semiHidden="1" w:uiPriority="9" w:unhideWhenUsed="1" w:qFormat="1"/>
@@ -2734,6 +4229,44 @@
     <w:uiPriority w:val="99"/>
     <w:rsid w:val="00C71242"/>
   </w:style>
+  <w:style w:type="table" w:styleId="Tabellenraster">
+    <w:name w:val="Table Grid"/>
+    <w:basedOn w:val="NormaleTabelle"/>
+    <w:uiPriority w:val="39"/>
+    <w:rsid w:val="00463D51"/>
+    <w:pPr>
+      <w:spacing w:after="0" w:line="240" w:lineRule="auto"/>
+    </w:pPr>
+    <w:tblPr>
+      <w:tblBorders>
+        <w:top w:val="single" w:sz="4" w:space="0" w:color="auto"/>
+        <w:left w:val="single" w:sz="4" w:space="0" w:color="auto"/>
+        <w:bottom w:val="single" w:sz="4" w:space="0" w:color="auto"/>
+        <w:right w:val="single" w:sz="4" w:space="0" w:color="auto"/>
+        <w:insideH w:val="single" w:sz="4" w:space="0" w:color="auto"/>
+        <w:insideV w:val="single" w:sz="4" w:space="0" w:color="auto"/>
+      </w:tblBorders>
+    </w:tblPr>
+  </w:style>
+  <w:style w:type="table" w:styleId="TabellemithellemGitternetz">
+    <w:name w:val="Grid Table Light"/>
+    <w:basedOn w:val="NormaleTabelle"/>
+    <w:uiPriority w:val="40"/>
+    <w:rsid w:val="00463D51"/>
+    <w:pPr>
+      <w:spacing w:after="0" w:line="240" w:lineRule="auto"/>
+    </w:pPr>
+    <w:tblPr>
+      <w:tblBorders>
+        <w:top w:val="single" w:sz="4" w:space="0" w:color="BFBFBF" w:themeColor="background1" w:themeShade="BF"/>
+        <w:left w:val="single" w:sz="4" w:space="0" w:color="BFBFBF" w:themeColor="background1" w:themeShade="BF"/>
+        <w:bottom w:val="single" w:sz="4" w:space="0" w:color="BFBFBF" w:themeColor="background1" w:themeShade="BF"/>
+        <w:right w:val="single" w:sz="4" w:space="0" w:color="BFBFBF" w:themeColor="background1" w:themeShade="BF"/>
+        <w:insideH w:val="single" w:sz="4" w:space="0" w:color="BFBFBF" w:themeColor="background1" w:themeShade="BF"/>
+        <w:insideV w:val="single" w:sz="4" w:space="0" w:color="BFBFBF" w:themeColor="background1" w:themeShade="BF"/>
+      </w:tblBorders>
+    </w:tblPr>
+  </w:style>
 </w:styles>
 </file>
 

</xml_diff>

<commit_message>
some text in latex and Aufgaben
</commit_message>
<xml_diff>
--- a/CheatSheet_und_Aufgaben.docx
+++ b/CheatSheet_und_Aufgaben.docx
@@ -1,6 +1,6 @@
 
 <file path=word/document.xml><?xml version="1.0" encoding="utf-8"?>
-<w:document xmlns:wpc="http://schemas.microsoft.com/office/word/2010/wordprocessingCanvas" xmlns:cx="http://schemas.microsoft.com/office/drawing/2014/chartex" xmlns:cx1="http://schemas.microsoft.com/office/drawing/2015/9/8/chartex" xmlns:cx2="http://schemas.microsoft.com/office/drawing/2015/10/21/chartex" xmlns:mc="http://schemas.openxmlformats.org/markup-compatibility/2006" xmlns:o="urn:schemas-microsoft-com:office:office" xmlns:r="http://schemas.openxmlformats.org/officeDocument/2006/relationships" xmlns:m="http://schemas.openxmlformats.org/officeDocument/2006/math" xmlns:v="urn:schemas-microsoft-com:vml" xmlns:wp14="http://schemas.microsoft.com/office/word/2010/wordprocessingDrawing" xmlns:wp="http://schemas.openxmlformats.org/drawingml/2006/wordprocessingDrawing" xmlns:w10="urn:schemas-microsoft-com:office:word" xmlns:w="http://schemas.openxmlformats.org/wordprocessingml/2006/main" xmlns:w14="http://schemas.microsoft.com/office/word/2010/wordml" xmlns:w15="http://schemas.microsoft.com/office/word/2012/wordml" xmlns:w16se="http://schemas.microsoft.com/office/word/2015/wordml/symex" xmlns:wpg="http://schemas.microsoft.com/office/word/2010/wordprocessingGroup" xmlns:wpi="http://schemas.microsoft.com/office/word/2010/wordprocessingInk" xmlns:wne="http://schemas.microsoft.com/office/word/2006/wordml" xmlns:wps="http://schemas.microsoft.com/office/word/2010/wordprocessingShape" mc:Ignorable="w14 w15 w16se wp14">
+<w:document xmlns:wpc="http://schemas.microsoft.com/office/word/2010/wordprocessingCanvas" xmlns:mo="http://schemas.microsoft.com/office/mac/office/2008/main" xmlns:mc="http://schemas.openxmlformats.org/markup-compatibility/2006" xmlns:mv="urn:schemas-microsoft-com:mac:vml" xmlns:o="urn:schemas-microsoft-com:office:office" xmlns:r="http://schemas.openxmlformats.org/officeDocument/2006/relationships" xmlns:m="http://schemas.openxmlformats.org/officeDocument/2006/math" xmlns:v="urn:schemas-microsoft-com:vml" xmlns:wp14="http://schemas.microsoft.com/office/word/2010/wordprocessingDrawing" xmlns:wp="http://schemas.openxmlformats.org/drawingml/2006/wordprocessingDrawing" xmlns:w10="urn:schemas-microsoft-com:office:word" xmlns:w="http://schemas.openxmlformats.org/wordprocessingml/2006/main" xmlns:w14="http://schemas.microsoft.com/office/word/2010/wordml" xmlns:w15="http://schemas.microsoft.com/office/word/2012/wordml" xmlns:wpg="http://schemas.microsoft.com/office/word/2010/wordprocessingGroup" xmlns:wpi="http://schemas.microsoft.com/office/word/2010/wordprocessingInk" xmlns:wne="http://schemas.microsoft.com/office/word/2006/wordml" xmlns:wps="http://schemas.microsoft.com/office/word/2010/wordprocessingShape" mc:Ignorable="w14 w15 wp14">
   <w:body>
     <w:p>
       <w:pPr>
@@ -53,7 +53,7 @@
         <mc:AlternateContent>
           <mc:Choice Requires="wps">
             <w:drawing>
-              <wp:anchor distT="0" distB="0" distL="114300" distR="114300" simplePos="0" relativeHeight="251660288" behindDoc="1" locked="0" layoutInCell="1" allowOverlap="1" wp14:anchorId="51B5919C" wp14:editId="5AFD1E29">
+              <wp:anchor distT="0" distB="0" distL="114300" distR="114300" simplePos="0" relativeHeight="251660288" behindDoc="1" locked="0" layoutInCell="1" allowOverlap="1" wp14:anchorId="51B5919C" wp14:editId="0CC2C27A">
                 <wp:simplePos x="0" y="0"/>
                 <wp:positionH relativeFrom="column">
                   <wp:posOffset>214630</wp:posOffset>
@@ -62,7 +62,7 @@
                   <wp:posOffset>171450</wp:posOffset>
                 </wp:positionV>
                 <wp:extent cx="5186855" cy="2238704"/>
-                <wp:effectExtent l="0" t="0" r="0" b="9525"/>
+                <wp:effectExtent l="0" t="0" r="20320" b="22225"/>
                 <wp:wrapNone/>
                 <wp:docPr id="3" name="Abgerundetes Rechteck 3"/>
                 <wp:cNvGraphicFramePr/>
@@ -78,13 +78,11 @@
                         <a:prstGeom prst="roundRect">
                           <a:avLst/>
                         </a:prstGeom>
-                        <a:solidFill>
-                          <a:schemeClr val="accent5">
-                            <a:lumMod val="75000"/>
-                          </a:schemeClr>
-                        </a:solidFill>
+                        <a:noFill/>
                         <a:ln>
-                          <a:noFill/>
+                          <a:solidFill>
+                            <a:schemeClr val="tx1"/>
+                          </a:solidFill>
                         </a:ln>
                       </wps:spPr>
                       <wps:style>
@@ -123,7 +121,7 @@
                           </w:p>
                           <w:tbl>
                             <w:tblPr>
-                              <w:tblStyle w:val="TabellemithellemGitternetz"/>
+                              <w:tblStyle w:val="Tabellenrasterhell"/>
                               <w:tblW w:w="0" w:type="auto"/>
                               <w:tblLook w:val="04A0" w:firstRow="1" w:lastRow="0" w:firstColumn="1" w:lastColumn="0" w:noHBand="0" w:noVBand="1"/>
                             </w:tblPr>
@@ -183,12 +181,10 @@
                                 </w:tcPr>
                                 <w:p>
                                   <w:proofErr w:type="spellStart"/>
-                                  <w:proofErr w:type="gramStart"/>
                                   <w:r>
                                     <w:t>s.scale</w:t>
                                   </w:r>
                                   <w:proofErr w:type="spellEnd"/>
-                                  <w:proofErr w:type="gramEnd"/>
                                   <w:r>
                                     <w:t>(</w:t>
                                   </w:r>
@@ -218,10 +214,7 @@
                                   </w:r>
                                   <w:proofErr w:type="spellEnd"/>
                                   <w:r>
-                                    <w:t xml:space="preserve"> hinzufügen</w:t>
-                                  </w:r>
-                                  <w:r>
-                                    <w:t>/entfernen</w:t>
+                                    <w:t xml:space="preserve"> hinzufügen/entfernen</w:t>
                                   </w:r>
                                 </w:p>
                               </w:tc>
@@ -242,13 +235,7 @@
                                 <w:p>
                                   <w:proofErr w:type="spellStart"/>
                                   <w:r>
-                                    <w:t>rootNode.</w:t>
-                                  </w:r>
-                                  <w:r>
-                                    <w:t>detatch</w:t>
-                                  </w:r>
-                                  <w:r>
-                                    <w:t>Child</w:t>
+                                    <w:t>rootNode.detatchChild</w:t>
                                   </w:r>
                                   <w:proofErr w:type="spellEnd"/>
                                   <w:r>
@@ -298,7 +285,6 @@
                                     <w:t xml:space="preserve"> </w:t>
                                   </w:r>
                                   <w:proofErr w:type="spellStart"/>
-                                  <w:proofErr w:type="gramStart"/>
                                   <w:r>
                                     <w:t>BoxCollisionShape</w:t>
                                   </w:r>
@@ -307,7 +293,6 @@
                                     <w:t>(</w:t>
                                   </w:r>
                                   <w:proofErr w:type="spellStart"/>
-                                  <w:proofErr w:type="gramEnd"/>
                                   <w:r>
                                     <w:t>new</w:t>
                                   </w:r>
@@ -362,7 +347,6 @@
                                     <w:t xml:space="preserve"> </w:t>
                                   </w:r>
                                   <w:proofErr w:type="spellStart"/>
-                                  <w:proofErr w:type="gramStart"/>
                                   <w:r>
                                     <w:t>RigidBodyControl</w:t>
                                   </w:r>
@@ -371,7 +355,6 @@
                                     <w:t>(</w:t>
                                   </w:r>
                                   <w:proofErr w:type="spellStart"/>
-                                  <w:proofErr w:type="gramEnd"/>
                                   <w:r>
                                     <w:t>shape</w:t>
                                   </w:r>
@@ -411,7 +394,7 @@
           </mc:Choice>
           <mc:Fallback>
             <w:pict>
-              <v:roundrect w14:anchorId="51B5919C" id="Abgerundetes Rechteck 3" o:spid="_x0000_s1026" style="position:absolute;margin-left:16.9pt;margin-top:13.5pt;width:408.4pt;height:176.3pt;z-index:-251656192;visibility:visible;mso-wrap-style:square;mso-width-percent:0;mso-height-percent:0;mso-wrap-distance-left:9pt;mso-wrap-distance-top:0;mso-wrap-distance-right:9pt;mso-wrap-distance-bottom:0;mso-position-horizontal:absolute;mso-position-horizontal-relative:text;mso-position-vertical:absolute;mso-position-vertical-relative:text;mso-width-percent:0;mso-height-percent:0;mso-width-relative:margin;mso-height-relative:margin;v-text-anchor:middle" arcsize="10923f" o:gfxdata="UEsDBBQABgAIAAAAIQC2gziS/gAAAOEBAAATAAAAW0NvbnRlbnRfVHlwZXNdLnhtbJSRQU7DMBBF&#10;90jcwfIWJU67QAgl6YK0S0CoHGBkTxKLZGx5TGhvj5O2G0SRWNoz/78nu9wcxkFMGNg6quQqL6RA&#10;0s5Y6ir5vt9lD1JwBDIwOMJKHpHlpr69KfdHjyxSmriSfYz+USnWPY7AufNIadK6MEJMx9ApD/oD&#10;OlTrorhX2lFEilmcO2RdNtjC5xDF9pCuTyYBB5bi6bQ4syoJ3g9WQ0ymaiLzg5KdCXlKLjvcW893&#10;SUOqXwnz5DrgnHtJTxOsQfEKIT7DmDSUCaxw7Rqn8787ZsmRM9e2VmPeBN4uqYvTtW7jvijg9N/y&#10;JsXecLq0q+WD6m8AAAD//wMAUEsDBBQABgAIAAAAIQA4/SH/1gAAAJQBAAALAAAAX3JlbHMvLnJl&#10;bHOkkMFqwzAMhu+DvYPRfXGawxijTi+j0GvpHsDYimMaW0Yy2fr2M4PBMnrbUb/Q94l/f/hMi1qR&#10;JVI2sOt6UJgd+ZiDgffL8ekFlFSbvV0oo4EbChzGx4f9GRdb25HMsYhqlCwG5lrLq9biZkxWOiqY&#10;22YiTra2kYMu1l1tQD30/bPm3wwYN0x18gb45AdQl1tp5j/sFB2T0FQ7R0nTNEV3j6o9feQzro1i&#10;OWA14Fm+Q8a1a8+Bvu/d/dMb2JY5uiPbhG/ktn4cqGU/er3pcvwCAAD//wMAUEsDBBQABgAIAAAA&#10;IQAR+L//sAIAAMkFAAAOAAAAZHJzL2Uyb0RvYy54bWysVMFu2zAMvQ/YPwi6r7bTpM2COkXQosOA&#10;ri3aDj0rshQbk0RNUuJkX19KdtysC3YYdpFFkXwkn0leXG61IhvhfAOmpMVJTokwHKrGrEr6/fnm&#10;05QSH5ipmAIjSroTnl7OP364aO1MjKAGVQlHEMT4WWtLWodgZ1nmeS008ydghUGlBKdZQNGtssqx&#10;FtG1ykZ5fpa14CrrgAvv8fW6U9J5wpdS8HAvpReBqJJibiGdLp3LeGbzCzZbOWbrhvdpsH/IQrPG&#10;YNAB6poFRtau+QNKN9yBBxlOOOgMpGy4SDVgNUX+rpqnmlmRakFyvB1o8v8Plt9tHhxpqpKeUmKY&#10;xl+0WK6EW5tKBOHJo+B1EPwHOY1UtdbP0OPJPrhe8niNdW+l0/GLFZFtonc30Cu2gXB8nBTTs+lk&#10;QglH3Wh0Oj3PxxE1e3O3zocvAjSJl5I6wDwwhZC4ZZtbHzr7vV0M6UE11U2jVBJi44gr5ciG4S9n&#10;nAsTJsldrfU3qLr380mep5+PsVOvRZeUyW9oykRMAxG9CxxfskhDV3i6hZ0S0U6ZRyGRSyx1lCIO&#10;yIfJFJ2qZpXonmMqx3NJgBFZYvwBuwc4VmjR09nbR1eRhmBwzv+WWFfi4JEigwmDs24MuGMAKgyR&#10;O/s9SR01kaWwXW4RP16XUO2w6Rx00+gtv2nwd98yHx6Yw/HDQcWVEu7xkArakkJ/o6QG9+vYe7TH&#10;qUAtJS2Oc0n9zzVzghL11eC8fC7G4zj/SRhPzkcouEPN8lBj1voKsH0KXF6Wp2u0D2p/lQ70C26e&#10;RYyKKmY4xi4pD24vXIVuzeDu4mKxSGY485aFW/NkeQSPBMdOft6+MGf7ng84LnewH302e9f1nW30&#10;NLBYB5BNGok3XnvqcV+kfu53W1xIh3KyetvA81cAAAD//wMAUEsDBBQABgAIAAAAIQD8oaXE2wAA&#10;AAkBAAAPAAAAZHJzL2Rvd25yZXYueG1sTI/BToNAEIbvJr7DZky82UVqKUWWxpjUmwfbPsAAIxDZ&#10;WbK7tPj2jic9Tr7J/39/uV/sqC7kw+DYwOMqAUXcuHbgzsD5dHjIQYWI3OLomAx8U4B9dXtTYtG6&#10;K3/Q5Rg7JSEcCjTQxzgVWoemJ4th5SZiYZ/OW4xy+k63Hq8SbkedJkmmLQ4sDT1O9NpT83WcrQFy&#10;s8faN5shPeRheqr57T1lY+7vlpdnUJGW+PcMv/qiDpU41W7mNqjRwHot5tFAupVJwvNNkoGqBWx3&#10;Geiq1P8XVD8AAAD//wMAUEsBAi0AFAAGAAgAAAAhALaDOJL+AAAA4QEAABMAAAAAAAAAAAAAAAAA&#10;AAAAAFtDb250ZW50X1R5cGVzXS54bWxQSwECLQAUAAYACAAAACEAOP0h/9YAAACUAQAACwAAAAAA&#10;AAAAAAAAAAAvAQAAX3JlbHMvLnJlbHNQSwECLQAUAAYACAAAACEAEfi//7ACAADJBQAADgAAAAAA&#10;AAAAAAAAAAAuAgAAZHJzL2Uyb0RvYy54bWxQSwECLQAUAAYACAAAACEA/KGlxNsAAAAJAQAADwAA&#10;AAAAAAAAAAAAAAAKBQAAZHJzL2Rvd25yZXYueG1sUEsFBgAAAAAEAAQA8wAAABIGAAAAAA==&#10;" fillcolor="#2f5496 [2408]" stroked="f" strokeweight="1pt">
+              <v:roundrect w14:anchorId="51B5919C" id="Abgerundetes_x0020_Rechteck_x0020_3" o:spid="_x0000_s1026" style="position:absolute;margin-left:16.9pt;margin-top:13.5pt;width:408.4pt;height:176.3pt;z-index:-251656192;visibility:visible;mso-wrap-style:square;mso-width-percent:0;mso-height-percent:0;mso-wrap-distance-left:9pt;mso-wrap-distance-top:0;mso-wrap-distance-right:9pt;mso-wrap-distance-bottom:0;mso-position-horizontal:absolute;mso-position-horizontal-relative:text;mso-position-vertical:absolute;mso-position-vertical-relative:text;mso-width-percent:0;mso-height-percent:0;mso-width-relative:margin;mso-height-relative:margin;v-text-anchor:middle" arcsize="10923f" o:gfxdata="UEsDBBQABgAIAAAAIQDkmcPA+wAAAOEBAAATAAAAW0NvbnRlbnRfVHlwZXNdLnhtbJSRQU7DMBBF&#10;90jcwfIWJQ5dIISSdEHaJSBUDjCyJ4nVZGx53NDeHictG4SKWNrj9//TuFwfx0FMGNg6quR9XkiB&#10;pJ2x1FXyY7fNHqXgCGRgcISVPCHLdX17U+5OHlkkmriSfYz+SSnWPY7AufNIadK6MEJMx9ApD3oP&#10;HapVUTwo7SgixSzOGbIuG2zhMESxOabrs0nCpXg+v5urKgneD1ZDTKJqnqpfuYADXwEnMj/ssotZ&#10;nsglnHvr+e7S8JpWE6xB8QYhvsCYPJQJrHDlGqfz65Zz2ciZa1urMW8Cbxbqr2zjPing9N/wJmHv&#10;OH2nq+WD6i8AAAD//wMAUEsDBBQABgAIAAAAIQAjsmrh1wAAAJQBAAALAAAAX3JlbHMvLnJlbHOk&#10;kMFqwzAMhu+DvYPRfXGawxijTi+j0GvpHsDYimMaW0Yy2fr28w6DZfS2o36h7xP//vCZFrUiS6Rs&#10;YNf1oDA78jEHA++X49MLKKk2e7tQRgM3FDiMjw/7My62tiOZYxHVKFkMzLWWV63FzZisdFQwt81E&#10;nGxtIwddrLvagHro+2fNvxkwbpjq5A3wye9AXW6lmf+wU3RMQlPtHCVN0xTdPaoObMsc3ZFtwjdy&#10;jWY5YDXgWTQO1LKu/Qj6vn74p97TRz7jutV+h4zrj1dvuhy/AAAA//8DAFBLAwQUAAYACAAAACEA&#10;eV85f6gCAAChBQAADgAAAGRycy9lMm9Eb2MueG1srFTBbtswDL0P2D8Iuq+206TNjDpF0KLDgKIr&#10;2g49K7IcG5NFTVJiZ18/SrKdoCt2GJaDQonkI/lM8uq6byXZC2MbUAXNzlJKhOJQNmpb0O8vd5+W&#10;lFjHVMkkKFHQg7D0evXxw1WnczGDGmQpDEEQZfNOF7R2TudJYnktWmbPQAuFygpMyxxezTYpDesQ&#10;vZXJLE0vkg5MqQ1wYS2+3kYlXQX8qhLcfasqKxyRBcXcXDhNODf+TFZXLN8apuuGD2mwf8iiZY3C&#10;oBPULXOM7EzzB1TbcAMWKnfGoU2gqhouQg1YTZa+qea5ZlqEWpAcqyea7P+D5Q/7R0OasqDnlCjW&#10;4idab7bC7FQpnLDkSfDaCf6DnHuqOm1z9HjWj2a4WRR93X1lWv+PFZE+0HuY6BW9IxwfF9nyYrlY&#10;UMJRN5udLy/TuUdNju7aWPdFQEu8UFADmAem4AK3bH9vXbQf7XxIBXeNlPjOcqn8aUE2pX8LF99J&#10;4kYasmfYA67PhpAnVpiA90x8ebGgILmDFBH1SVTIEZYwC4mE7jxiMs6FcllU1awUMdQixd8YbMwi&#10;VCsVAnrkCpOcsAeA0TKCjNix7MHeu4rQ3JNz+rfEovPkESKDcpNz2ygw7wFIrGqIHO1HkiI1niXX&#10;b3o08eIGygM2k4E4ZVbzuwY/4z2z7pEZHCscQFwV7hselYSuoDBIlNRgfr337u2x21FLSYdjWlD7&#10;c8eMoER+VTgHn7P53M91uMwXlzO8mFPN5lSjdu0NYBdkuJQ0D6K3d3IUKwPtK26UtY+KKqY4xi4o&#10;d2a83Li4PnAncbFeBzOcZc3cvXrW3IN7gn2HvvSvzOihlx2OwQOMI83yN90cbb2ngvXOQdWEVj/y&#10;OlCPeyD00LCz/KI5vQer42Zd/QYAAP//AwBQSwMEFAAGAAgAAAAhAOJeDxXdAAAACQEAAA8AAABk&#10;cnMvZG93bnJldi54bWxMj8FOwzAQRO9I/IO1SNyoTSPSEuJUqBLiSgtU4raJTRI1Xke226Z8PdsT&#10;HFdvNfOmXE1uEEcbYu9Jw/1MgbDUeNNTq+Hj/eVuCSImJIODJ6vhbCOsquurEgvjT7Sxx21qBYdQ&#10;LFBDl9JYSBmbzjqMMz9aYvbtg8PEZ2ilCXjicDfIuVK5dNgTN3Q42nVnm/324DTs1NcPrknWr7vP&#10;Zv/mQ6izc9D69mZ6fgKR7JT+nuGiz+pQsVPtD2SiGDRkGZsnDfMFT2K+fFA5iJrB4jEHWZXy/4Lq&#10;FwAA//8DAFBLAQItABQABgAIAAAAIQDkmcPA+wAAAOEBAAATAAAAAAAAAAAAAAAAAAAAAABbQ29u&#10;dGVudF9UeXBlc10ueG1sUEsBAi0AFAAGAAgAAAAhACOyauHXAAAAlAEAAAsAAAAAAAAAAAAAAAAA&#10;LAEAAF9yZWxzLy5yZWxzUEsBAi0AFAAGAAgAAAAhAHlfOX+oAgAAoQUAAA4AAAAAAAAAAAAAAAAA&#10;LAIAAGRycy9lMm9Eb2MueG1sUEsBAi0AFAAGAAgAAAAhAOJeDxXdAAAACQEAAA8AAAAAAAAAAAAA&#10;AAAAAAUAAGRycy9kb3ducmV2LnhtbFBLBQYAAAAABAAEAPMAAAAKBgAAAAA=&#10;" filled="f" strokecolor="black [3213]" strokeweight="1pt">
                 <v:stroke joinstyle="miter"/>
                 <v:textbox>
                   <w:txbxContent>
@@ -433,7 +416,7 @@
                     </w:p>
                     <w:tbl>
                       <w:tblPr>
-                        <w:tblStyle w:val="TabellemithellemGitternetz"/>
+                        <w:tblStyle w:val="Tabellenrasterhell"/>
                         <w:tblW w:w="0" w:type="auto"/>
                         <w:tblLook w:val="04A0" w:firstRow="1" w:lastRow="0" w:firstColumn="1" w:lastColumn="0" w:noHBand="0" w:noVBand="1"/>
                       </w:tblPr>
@@ -493,12 +476,10 @@
                           </w:tcPr>
                           <w:p>
                             <w:proofErr w:type="spellStart"/>
-                            <w:proofErr w:type="gramStart"/>
                             <w:r>
                               <w:t>s.scale</w:t>
                             </w:r>
                             <w:proofErr w:type="spellEnd"/>
-                            <w:proofErr w:type="gramEnd"/>
                             <w:r>
                               <w:t>(</w:t>
                             </w:r>
@@ -528,10 +509,7 @@
                             </w:r>
                             <w:proofErr w:type="spellEnd"/>
                             <w:r>
-                              <w:t xml:space="preserve"> hinzufügen</w:t>
-                            </w:r>
-                            <w:r>
-                              <w:t>/entfernen</w:t>
+                              <w:t xml:space="preserve"> hinzufügen/entfernen</w:t>
                             </w:r>
                           </w:p>
                         </w:tc>
@@ -552,13 +530,7 @@
                           <w:p>
                             <w:proofErr w:type="spellStart"/>
                             <w:r>
-                              <w:t>rootNode.</w:t>
-                            </w:r>
-                            <w:r>
-                              <w:t>detatch</w:t>
-                            </w:r>
-                            <w:r>
-                              <w:t>Child</w:t>
+                              <w:t>rootNode.detatchChild</w:t>
                             </w:r>
                             <w:proofErr w:type="spellEnd"/>
                             <w:r>
@@ -608,7 +580,6 @@
                               <w:t xml:space="preserve"> </w:t>
                             </w:r>
                             <w:proofErr w:type="spellStart"/>
-                            <w:proofErr w:type="gramStart"/>
                             <w:r>
                               <w:t>BoxCollisionShape</w:t>
                             </w:r>
@@ -617,7 +588,6 @@
                               <w:t>(</w:t>
                             </w:r>
                             <w:proofErr w:type="spellStart"/>
-                            <w:proofErr w:type="gramEnd"/>
                             <w:r>
                               <w:t>new</w:t>
                             </w:r>
@@ -672,7 +642,6 @@
                               <w:t xml:space="preserve"> </w:t>
                             </w:r>
                             <w:proofErr w:type="spellStart"/>
-                            <w:proofErr w:type="gramStart"/>
                             <w:r>
                               <w:t>RigidBodyControl</w:t>
                             </w:r>
@@ -681,7 +650,6 @@
                               <w:t>(</w:t>
                             </w:r>
                             <w:proofErr w:type="spellStart"/>
-                            <w:proofErr w:type="gramEnd"/>
                             <w:r>
                               <w:t>shape</w:t>
                             </w:r>
@@ -717,7 +685,7 @@
         <mc:AlternateContent>
           <mc:Choice Requires="wps">
             <w:drawing>
-              <wp:anchor distT="0" distB="0" distL="114300" distR="114300" simplePos="0" relativeHeight="251659264" behindDoc="1" locked="0" layoutInCell="1" allowOverlap="1" wp14:anchorId="3DCB985F" wp14:editId="276A2A32">
+              <wp:anchor distT="0" distB="0" distL="114300" distR="114300" simplePos="0" relativeHeight="251659264" behindDoc="1" locked="0" layoutInCell="1" allowOverlap="1" wp14:anchorId="3DCB985F" wp14:editId="4B7F04A5">
                 <wp:simplePos x="0" y="0"/>
                 <wp:positionH relativeFrom="margin">
                   <wp:posOffset>14605</wp:posOffset>
@@ -726,7 +694,7 @@
                   <wp:posOffset>19050</wp:posOffset>
                 </wp:positionV>
                 <wp:extent cx="5732780" cy="8134985"/>
-                <wp:effectExtent l="0" t="0" r="1270" b="0"/>
+                <wp:effectExtent l="0" t="0" r="7620" b="0"/>
                 <wp:wrapNone/>
                 <wp:docPr id="2" name="Rechteck 2"/>
                 <wp:cNvGraphicFramePr/>
@@ -743,9 +711,8 @@
                           <a:avLst/>
                         </a:prstGeom>
                         <a:solidFill>
-                          <a:schemeClr val="tx1">
-                            <a:lumMod val="50000"/>
-                            <a:lumOff val="50000"/>
+                          <a:schemeClr val="bg2">
+                            <a:lumMod val="90000"/>
                           </a:schemeClr>
                         </a:solidFill>
                         <a:ln>
@@ -798,7 +765,7 @@
           </mc:Choice>
           <mc:Fallback>
             <w:pict>
-              <v:rect w14:anchorId="3DCB985F" id="Rechteck 2" o:spid="_x0000_s1027" style="position:absolute;margin-left:1.15pt;margin-top:1.5pt;width:451.4pt;height:640.55pt;z-index:-251657216;visibility:visible;mso-wrap-style:square;mso-width-percent:0;mso-height-percent:0;mso-wrap-distance-left:9pt;mso-wrap-distance-top:0;mso-wrap-distance-right:9pt;mso-wrap-distance-bottom:0;mso-position-horizontal:absolute;mso-position-horizontal-relative:margin;mso-position-vertical:absolute;mso-position-vertical-relative:text;mso-width-percent:0;mso-height-percent:0;mso-width-relative:margin;mso-height-relative:margin;v-text-anchor:middle" o:gfxdata="UEsDBBQABgAIAAAAIQC2gziS/gAAAOEBAAATAAAAW0NvbnRlbnRfVHlwZXNdLnhtbJSRQU7DMBBF&#10;90jcwfIWJU67QAgl6YK0S0CoHGBkTxKLZGx5TGhvj5O2G0SRWNoz/78nu9wcxkFMGNg6quQqL6RA&#10;0s5Y6ir5vt9lD1JwBDIwOMJKHpHlpr69KfdHjyxSmriSfYz+USnWPY7AufNIadK6MEJMx9ApD/oD&#10;OlTrorhX2lFEilmcO2RdNtjC5xDF9pCuTyYBB5bi6bQ4syoJ3g9WQ0ymaiLzg5KdCXlKLjvcW893&#10;SUOqXwnz5DrgnHtJTxOsQfEKIT7DmDSUCaxw7Rqn8787ZsmRM9e2VmPeBN4uqYvTtW7jvijg9N/y&#10;JsXecLq0q+WD6m8AAAD//wMAUEsDBBQABgAIAAAAIQA4/SH/1gAAAJQBAAALAAAAX3JlbHMvLnJl&#10;bHOkkMFqwzAMhu+DvYPRfXGawxijTi+j0GvpHsDYimMaW0Yy2fr2M4PBMnrbUb/Q94l/f/hMi1qR&#10;JVI2sOt6UJgd+ZiDgffL8ekFlFSbvV0oo4EbChzGx4f9GRdb25HMsYhqlCwG5lrLq9biZkxWOiqY&#10;22YiTra2kYMu1l1tQD30/bPm3wwYN0x18gb45AdQl1tp5j/sFB2T0FQ7R0nTNEV3j6o9feQzro1i&#10;OWA14Fm+Q8a1a8+Bvu/d/dMb2JY5uiPbhG/ktn4cqGU/er3pcvwCAAD//wMAUEsDBBQABgAIAAAA&#10;IQBMsALesAIAAN8FAAAOAAAAZHJzL2Uyb0RvYy54bWysVFFv2yAQfp+0/4B4X524yZpGdaqoVadJ&#10;3Vq1nfpMMNTWgGNAEme/fgc4btpVmzQtDw4cd999fNzd2XmnFdkI51swFR0fjSgRhkPdmqeKfnu4&#10;+jCjxAdmaqbAiIruhKfni/fvzrZ2LkpoQNXCEQQxfr61FW1CsPOi8LwRmvkjsMLgoQSnWcCteypq&#10;x7aIrlVRjkYfiy242jrgwnu0XuZDukj4UgoebqT0IhBVUeQW0tel7yp+i8UZmz85ZpuW9zTYP7DQ&#10;rDWYdIC6ZIGRtWt/g9Itd+BBhiMOugApWy7SHfA249Gr29w3zIp0FxTH20Em//9g+dfNrSNtXdGS&#10;EsM0PtGd4E0Q/Dspozpb6+fodG9vXb/zuIxX7aTT8R8vQbqk6G5QVHSBcDROT47LkxkKz/FsNj6e&#10;nM6mEbV4DrfOh08CNImLijp8sqQk21z7kF33LjGbB9XWV61SaRPLRFwoRzYMHzh04xSq1voL1Nk2&#10;HeEvPzOasRhemZFJKraIkni9SKBMTGMgJsxcskWk0uoJRomyKGkVdkrEKGXuhERpUYYy0RryZAqM&#10;c2FCZuwbVou/MUuAEVkimwG7B3ipxB47c+79Y2gmPgSP/kQsBw8RKTOYMATr1oB7C0DhrfrM2R+F&#10;PZAmLkO36lLZJc9oWUG9w1J0kHvUW37VYkVcMx9umcOmxCrCQRNu8CMVbCsK/YqSBtzPt+zRH3sF&#10;TynZYpNX1P9YMycoUZ8NdtHpeDKJUyFtJtOTEjfu8GR1eGLW+gKwzMY40ixPy+gf1H4pHehHnEfL&#10;mBWPmOGYu6I8uP3mIuThgxONi+UyueEksCxcm3vLI3jUOVb8Q/fInO3bImBHfYX9QGDzV92RfWOk&#10;geU6gGxT6zzr2r8ATpFU5P3Ei2PqcJ+8nufy4hcAAAD//wMAUEsDBBQABgAIAAAAIQAC9Duq3wAA&#10;AAgBAAAPAAAAZHJzL2Rvd25yZXYueG1sTI9BS8NAEIXvgv9hGcGL2E1SK22aTbEBvYhgo4jHbXaa&#10;hGZnY3bbxH/veNLj8D7efC/bTLYTZxx860hBPItAIFXOtFQreH97vF2C8EGT0Z0jVPCNHjb55UWm&#10;U+NG2uG5DLXgEvKpVtCE0KdS+qpBq/3M9UicHdxgdeBzqKUZ9MjltpNJFN1Lq1viD43usWiwOpYn&#10;q+Dm8+O52Abzcvwqejy416dxW1qlrq+mhzWIgFP4g+FXn9UhZ6e9O5HxolOQzBlUMOdBnK6iRQxi&#10;z1iyvItB5pn8PyD/AQAA//8DAFBLAQItABQABgAIAAAAIQC2gziS/gAAAOEBAAATAAAAAAAAAAAA&#10;AAAAAAAAAABbQ29udGVudF9UeXBlc10ueG1sUEsBAi0AFAAGAAgAAAAhADj9If/WAAAAlAEAAAsA&#10;AAAAAAAAAAAAAAAALwEAAF9yZWxzLy5yZWxzUEsBAi0AFAAGAAgAAAAhAEywAt6wAgAA3wUAAA4A&#10;AAAAAAAAAAAAAAAALgIAAGRycy9lMm9Eb2MueG1sUEsBAi0AFAAGAAgAAAAhAAL0O6rfAAAACAEA&#10;AA8AAAAAAAAAAAAAAAAACgUAAGRycy9kb3ducmV2LnhtbFBLBQYAAAAABAAEAPMAAAAWBgAAAAA=&#10;" fillcolor="gray [1629]" stroked="f" strokeweight="1pt">
+              <v:rect w14:anchorId="3DCB985F" id="Rechteck_x0020_2" o:spid="_x0000_s1027" style="position:absolute;margin-left:1.15pt;margin-top:1.5pt;width:451.4pt;height:640.55pt;z-index:-251657216;visibility:visible;mso-wrap-style:square;mso-width-percent:0;mso-height-percent:0;mso-wrap-distance-left:9pt;mso-wrap-distance-top:0;mso-wrap-distance-right:9pt;mso-wrap-distance-bottom:0;mso-position-horizontal:absolute;mso-position-horizontal-relative:margin;mso-position-vertical:absolute;mso-position-vertical-relative:text;mso-width-percent:0;mso-height-percent:0;mso-width-relative:margin;mso-height-relative:margin;v-text-anchor:middle" o:gfxdata="UEsDBBQABgAIAAAAIQDkmcPA+wAAAOEBAAATAAAAW0NvbnRlbnRfVHlwZXNdLnhtbJSRQU7DMBBF&#10;90jcwfIWJQ5dIISSdEHaJSBUDjCyJ4nVZGx53NDeHictG4SKWNrj9//TuFwfx0FMGNg6quR9XkiB&#10;pJ2x1FXyY7fNHqXgCGRgcISVPCHLdX17U+5OHlkkmriSfYz+SSnWPY7AufNIadK6MEJMx9ApD3oP&#10;HapVUTwo7SgixSzOGbIuG2zhMESxOabrs0nCpXg+v5urKgneD1ZDTKJqnqpfuYADXwEnMj/ssotZ&#10;nsglnHvr+e7S8JpWE6xB8QYhvsCYPJQJrHDlGqfz65Zz2ciZa1urMW8Cbxbqr2zjPing9N/wJmHv&#10;OH2nq+WD6i8AAAD//wMAUEsDBBQABgAIAAAAIQAjsmrh1wAAAJQBAAALAAAAX3JlbHMvLnJlbHOk&#10;kMFqwzAMhu+DvYPRfXGawxijTi+j0GvpHsDYimMaW0Yy2fr28w6DZfS2o36h7xP//vCZFrUiS6Rs&#10;YNf1oDA78jEHA++X49MLKKk2e7tQRgM3FDiMjw/7My62tiOZYxHVKFkMzLWWV63FzZisdFQwt81E&#10;nGxtIwddrLvagHro+2fNvxkwbpjq5A3wye9AXW6lmf+wU3RMQlPtHCVN0xTdPaoObMsc3ZFtwjdy&#10;jWY5YDXgWTQO1LKu/Qj6vn74p97TRz7jutV+h4zrj1dvuhy/AAAA//8DAFBLAwQUAAYACAAAACEA&#10;jTFbragCAADIBQAADgAAAGRycy9lMm9Eb2MueG1srFTdT9swEH+ftP/B8vtIG9pRKlJUgZgmMUDA&#10;xLPr2E00x+fZbpPur+dsp6EwtodpfUjv83cfvruz865RZCusq0EXdHw0okRoDmWt1wX9/nj1aUaJ&#10;80yXTIEWBd0JR88XHz+ctWYucqhAlcISBNFu3pqCVt6beZY5XomGuSMwQqNSgm2YR9aus9KyFtEb&#10;leWj0eesBVsaC1w4h9LLpKSLiC+l4P5WSic8UQXF3Hz82vhdhW+2OGPztWWmqnmfBvuHLBpWaww6&#10;QF0yz8jG1r9BNTW34ED6Iw5NBlLWXMQasJrx6E01DxUzItaCzXFmaJP7f7D8ZntnSV0WNKdEswaf&#10;6F7wygv+g+ShO61xczR6MHe25xySodRO2ib8YxGkix3dDR0VnScchdOT4/xkho3nqJuNjyens2lA&#10;zV7cjXX+i4CGBKKgFp8sdpJtr51PpnuTEM2BqsurWqnIhDERF8qSLcMHXq3z6Ko2zTcok+x0hL8+&#10;ZJyqYB4TeIWkdMDTEJBT0CQRcYb6TEIvUvWR8jslgpfS90JiD7HeFH+Ik1JgnAvtxzE1V7FSJPH0&#10;j5lFwIAsMZsBuwd4XfIeO+Xc2wfXlPjgPErR/+Y8eMTIoP3g3NQa7HsACqvqIyd7bOxBawLpu1UX&#10;5ytaBskKyh3OnIW0jM7wqxqf/po5f8csbh+OC14Uf4sfqaAtKPQUJRXYX+/Jgz0uBWopaXGbC+p+&#10;bpgVlKivGtfldDyZhPWPzGR6kiNjDzWrQ43eNBeA8zTG22V4JIO9V3tSWmie8PAsQ1RUMc0xdkG5&#10;t3vmwqcrg6eLi+UymuHKG+av9YPhATz0OYz2Y/fErOnn3+Pq3MB+89n8zRok2+CpYbnxIOu4Iy99&#10;7V8Az0Uc8v60hXt0yEerlwO8eAYAAP//AwBQSwMEFAAGAAgAAAAhAAchtineAAAACAEAAA8AAABk&#10;cnMvZG93bnJldi54bWxMj8tOwzAQRfdI/IM1SOyo84AqTeNUqBJigxAUFizdeHCixuModpuUr2dY&#10;0eXoHt05t9rMrhcnHEPnSUG6SEAgNd50ZBV8fjzdFSBC1GR07wkVnDHApr6+qnRp/ETveNpFK7iE&#10;QqkVtDEOpZShadHpsPADEmfffnQ68jlaaUY9cbnrZZYkS+l0R/yh1QNuW2wOu6NT8HqeC3qxY3J4&#10;s8t8+4zTz9dslbq9mR/XICLO8R+GP31Wh5qd9v5IJoheQZYzqCDnQZyukocUxJ6xrLhPQdaVvBxQ&#10;/wIAAP//AwBQSwECLQAUAAYACAAAACEA5JnDwPsAAADhAQAAEwAAAAAAAAAAAAAAAAAAAAAAW0Nv&#10;bnRlbnRfVHlwZXNdLnhtbFBLAQItABQABgAIAAAAIQAjsmrh1wAAAJQBAAALAAAAAAAAAAAAAAAA&#10;ACwBAABfcmVscy8ucmVsc1BLAQItABQABgAIAAAAIQCNMVutqAIAAMgFAAAOAAAAAAAAAAAAAAAA&#10;ACwCAABkcnMvZTJvRG9jLnhtbFBLAQItABQABgAIAAAAIQAHIbYp3gAAAAgBAAAPAAAAAAAAAAAA&#10;AAAAAAAFAABkcnMvZG93bnJldi54bWxQSwUGAAAAAAQABADzAAAACwYAAAAA&#10;" fillcolor="#cfcdcd [2894]" stroked="f" strokeweight="1pt">
                 <v:textbox>
                   <w:txbxContent>
                     <w:p>
@@ -1047,7 +1014,7 @@
         <mc:AlternateContent>
           <mc:Choice Requires="wps">
             <w:drawing>
-              <wp:anchor distT="0" distB="0" distL="114300" distR="114300" simplePos="0" relativeHeight="251664384" behindDoc="1" locked="0" layoutInCell="1" allowOverlap="1" wp14:anchorId="327BE492" wp14:editId="43BBC68F">
+              <wp:anchor distT="0" distB="0" distL="114300" distR="114300" simplePos="0" relativeHeight="251664384" behindDoc="1" locked="0" layoutInCell="1" allowOverlap="1" wp14:anchorId="327BE492" wp14:editId="3E3626D5">
                 <wp:simplePos x="0" y="0"/>
                 <wp:positionH relativeFrom="margin">
                   <wp:posOffset>252730</wp:posOffset>
@@ -1056,7 +1023,7 @@
                   <wp:posOffset>4762500</wp:posOffset>
                 </wp:positionV>
                 <wp:extent cx="5239385" cy="2695575"/>
-                <wp:effectExtent l="0" t="0" r="0" b="9525"/>
+                <wp:effectExtent l="0" t="0" r="18415" b="22225"/>
                 <wp:wrapNone/>
                 <wp:docPr id="6" name="Abgerundetes Rechteck 6"/>
                 <wp:cNvGraphicFramePr/>
@@ -1072,13 +1039,11 @@
                         <a:prstGeom prst="roundRect">
                           <a:avLst/>
                         </a:prstGeom>
-                        <a:solidFill>
-                          <a:schemeClr val="tx2">
-                            <a:lumMod val="75000"/>
-                          </a:schemeClr>
-                        </a:solidFill>
+                        <a:noFill/>
                         <a:ln>
-                          <a:noFill/>
+                          <a:solidFill>
+                            <a:schemeClr val="tx1"/>
+                          </a:solidFill>
                         </a:ln>
                       </wps:spPr>
                       <wps:style>
@@ -1131,6 +1096,7 @@
                                   <w:tcW w:w="2547" w:type="dxa"/>
                                 </w:tcPr>
                                 <w:p>
+                                  <w:bookmarkStart w:id="0" w:name="_GoBack"/>
                                   <w:r>
                                     <w:t>Audio laden</w:t>
                                   </w:r>
@@ -1443,6 +1409,7 @@
                               </w:tc>
                             </w:tr>
                           </w:tbl>
+                          <w:bookmarkEnd w:id="0"/>
                           <w:p>
                             <w:r>
                               <w:t xml:space="preserve">      </w:t>
@@ -1475,7 +1442,7 @@
           </mc:Choice>
           <mc:Fallback>
             <w:pict>
-              <v:roundrect w14:anchorId="327BE492" id="Abgerundetes Rechteck 6" o:spid="_x0000_s1028" style="position:absolute;margin-left:19.9pt;margin-top:375pt;width:412.55pt;height:212.25pt;z-index:-251652096;visibility:visible;mso-wrap-style:square;mso-width-percent:0;mso-height-percent:0;mso-wrap-distance-left:9pt;mso-wrap-distance-top:0;mso-wrap-distance-right:9pt;mso-wrap-distance-bottom:0;mso-position-horizontal:absolute;mso-position-horizontal-relative:margin;mso-position-vertical:absolute;mso-position-vertical-relative:text;mso-width-percent:0;mso-height-percent:0;mso-width-relative:margin;mso-height-relative:margin;v-text-anchor:middle" arcsize="10923f" o:gfxdata="UEsDBBQABgAIAAAAIQC2gziS/gAAAOEBAAATAAAAW0NvbnRlbnRfVHlwZXNdLnhtbJSRQU7DMBBF&#10;90jcwfIWJU67QAgl6YK0S0CoHGBkTxKLZGx5TGhvj5O2G0SRWNoz/78nu9wcxkFMGNg6quQqL6RA&#10;0s5Y6ir5vt9lD1JwBDIwOMJKHpHlpr69KfdHjyxSmriSfYz+USnWPY7AufNIadK6MEJMx9ApD/oD&#10;OlTrorhX2lFEilmcO2RdNtjC5xDF9pCuTyYBB5bi6bQ4syoJ3g9WQ0ymaiLzg5KdCXlKLjvcW893&#10;SUOqXwnz5DrgnHtJTxOsQfEKIT7DmDSUCaxw7Rqn8787ZsmRM9e2VmPeBN4uqYvTtW7jvijg9N/y&#10;JsXecLq0q+WD6m8AAAD//wMAUEsDBBQABgAIAAAAIQA4/SH/1gAAAJQBAAALAAAAX3JlbHMvLnJl&#10;bHOkkMFqwzAMhu+DvYPRfXGawxijTi+j0GvpHsDYimMaW0Yy2fr2M4PBMnrbUb/Q94l/f/hMi1qR&#10;JVI2sOt6UJgd+ZiDgffL8ekFlFSbvV0oo4EbChzGx4f9GRdb25HMsYhqlCwG5lrLq9biZkxWOiqY&#10;22YiTra2kYMu1l1tQD30/bPm3wwYN0x18gb45AdQl1tp5j/sFB2T0FQ7R0nTNEV3j6o9feQzro1i&#10;OWA14Fm+Q8a1a8+Bvu/d/dMb2JY5uiPbhG/ktn4cqGU/er3pcvwCAAD//wMAUEsDBBQABgAIAAAA&#10;IQCJB7V/twIAAMwFAAAOAAAAZHJzL2Uyb0RvYy54bWysVN9P3DAMfp+0/yHK+2iv0ANO9NAJxDSJ&#10;AQImnnNpeq2WxlmSu/b21+MkbfkxtIdpL20c25/tL7bPzvtWkp0wtgFV0NlBSolQHMpGbQr64/Hq&#10;ywkl1jFVMglKFHQvLD1ffv501umFyKAGWQpDEETZRacLWjunF0lieS1aZg9AC4XKCkzLHIpmk5SG&#10;dYjeyiRL03nSgSm1AS6sxdvLqKTLgF9VgrvbqrLCEVlQzM2Frwnftf8myzO22Bim64YPabB/yKJl&#10;jcKgE9Qlc4xsTfMHVNtwAxYqd8ChTaCqGi5CDVjNLH1XzUPNtAi1IDlWTzTZ/wfLb3Z3hjRlQeeU&#10;KNbiE63WG2G2qhROWHIveO0E/0nmnqpO2wV6POg7M0gWj77uvjKt/2NFpA/07id6Re8Ix8s8Ozw9&#10;PMkp4ajL5qd5fpx71OTFXRvrvgpoiT8U1ADmgSm4wC3bXVsX7Uc7H9KCbMqrRsog+MYRF9KQHcMn&#10;d30WXOW2/Q5lvDvO0zQ8PMYNfebNQxZvkKTyeAo8cgzqbxJPQSw6nNxeCm8n1b2okEcsM0ackGNQ&#10;xrlQbhaSsTUrRbz2qXycSwD0yBXGn7AHgLdFjtgxy8Heu4owAJNzGqP/zXnyCJFBucm5bRSYjwAk&#10;VjVEjvYjSZEaz5Lr133osWxsojWUe+w7A3EgreZXDb74NbPujhmcQJxV3CruFj+VhK6gMJwoqcH8&#10;/uje2+NgoJaSDie6oPbXlhlBifymcGROZ0dHfgUE4Sg/zlAwrzXr1xq1bS8AO2iG+0vzcPT2To7H&#10;ykD7hMtn5aOiiimOsQvKnRmFCxc3Da4vLlarYIZjr5m7Vg+ae3DPs2/mx/6JGT20vcOJuYFx+tni&#10;XeNHW++pYLV1UDVhKjzTkdfhBXBlhLYe1pvfSa/lYPWyhJfPAAAA//8DAFBLAwQUAAYACAAAACEA&#10;2OIw+uEAAAALAQAADwAAAGRycy9kb3ducmV2LnhtbEyPwU7DMBBE70j8g7VI3KjT0KRtiFMVJBCV&#10;uFC4cHPjJUmx11Hstunfsz3BcbVPM2/K1eisOOIQOk8KppMEBFLtTUeNgs+P57sFiBA1GW09oYIz&#10;BlhV11elLow/0Tset7ERHEKh0AraGPtCylC36HSY+B6Jf99+cDryOTTSDPrE4c7KNEly6XRH3NDq&#10;Hp9arH+2B6dg/5jW9BXz0L1uzmu7Tzfx5S1T6vZmXD+AiDjGPxgu+qwOFTvt/IFMEFbB/ZLNo4J5&#10;lvAmBhb5bAlix+R0PstAVqX8v6H6BQAA//8DAFBLAQItABQABgAIAAAAIQC2gziS/gAAAOEBAAAT&#10;AAAAAAAAAAAAAAAAAAAAAABbQ29udGVudF9UeXBlc10ueG1sUEsBAi0AFAAGAAgAAAAhADj9If/W&#10;AAAAlAEAAAsAAAAAAAAAAAAAAAAALwEAAF9yZWxzLy5yZWxzUEsBAi0AFAAGAAgAAAAhAIkHtX+3&#10;AgAAzAUAAA4AAAAAAAAAAAAAAAAALgIAAGRycy9lMm9Eb2MueG1sUEsBAi0AFAAGAAgAAAAhANji&#10;MPrhAAAACwEAAA8AAAAAAAAAAAAAAAAAEQUAAGRycy9kb3ducmV2LnhtbFBLBQYAAAAABAAEAPMA&#10;AAAfBgAAAAA=&#10;" fillcolor="#323e4f [2415]" stroked="f" strokeweight="1pt">
+              <v:roundrect w14:anchorId="327BE492" id="Abgerundetes_x0020_Rechteck_x0020_6" o:spid="_x0000_s1028" style="position:absolute;margin-left:19.9pt;margin-top:375pt;width:412.55pt;height:212.25pt;z-index:-251652096;visibility:visible;mso-wrap-style:square;mso-width-percent:0;mso-height-percent:0;mso-wrap-distance-left:9pt;mso-wrap-distance-top:0;mso-wrap-distance-right:9pt;mso-wrap-distance-bottom:0;mso-position-horizontal:absolute;mso-position-horizontal-relative:margin;mso-position-vertical:absolute;mso-position-vertical-relative:text;mso-width-percent:0;mso-height-percent:0;mso-width-relative:margin;mso-height-relative:margin;v-text-anchor:middle" arcsize="10923f" o:gfxdata="UEsDBBQABgAIAAAAIQDkmcPA+wAAAOEBAAATAAAAW0NvbnRlbnRfVHlwZXNdLnhtbJSRQU7DMBBF&#10;90jcwfIWJQ5dIISSdEHaJSBUDjCyJ4nVZGx53NDeHictG4SKWNrj9//TuFwfx0FMGNg6quR9XkiB&#10;pJ2x1FXyY7fNHqXgCGRgcISVPCHLdX17U+5OHlkkmriSfYz+SSnWPY7AufNIadK6MEJMx9ApD3oP&#10;HapVUTwo7SgixSzOGbIuG2zhMESxOabrs0nCpXg+v5urKgneD1ZDTKJqnqpfuYADXwEnMj/ssotZ&#10;nsglnHvr+e7S8JpWE6xB8QYhvsCYPJQJrHDlGqfz65Zz2ciZa1urMW8Cbxbqr2zjPing9N/wJmHv&#10;OH2nq+WD6i8AAAD//wMAUEsDBBQABgAIAAAAIQAjsmrh1wAAAJQBAAALAAAAX3JlbHMvLnJlbHOk&#10;kMFqwzAMhu+DvYPRfXGawxijTi+j0GvpHsDYimMaW0Yy2fr28w6DZfS2o36h7xP//vCZFrUiS6Rs&#10;YNf1oDA78jEHA++X49MLKKk2e7tQRgM3FDiMjw/7My62tiOZYxHVKFkMzLWWV63FzZisdFQwt81E&#10;nGxtIwddrLvagHro+2fNvxkwbpjq5A3wye9AXW6lmf+wU3RMQlPtHCVN0xTdPaoObMsc3ZFtwjdy&#10;jWY5YDXgWTQO1LKu/Qj6vn74p97TRz7jutV+h4zrj1dvuhy/AAAA//8DAFBLAwQUAAYACAAAACEA&#10;puLb/6wCAACoBQAADgAAAGRycy9lMm9Eb2MueG1srFTfT9swEH6ftP/B8vtIG0iBiBRVIKZJCBAw&#10;8ew6ThPN8Xm226T763e2k7RiaA/T+uD6fHff/ch3d3Xdt5LshLENqILOT2aUCMWhbNSmoN9f775c&#10;UGIdUyWToERB98LS6+XnT1edzkUKNchSGIIgyuadLmjtnM6TxPJatMyegBYKlRWYljkUzSYpDesQ&#10;vZVJOpstkg5MqQ1wYS2+3kYlXQb8qhLcPVaVFY7IgmJuLpwmnGt/Jssrlm8M03XDhzTYP2TRskZh&#10;0AnqljlGtqb5A6ptuAELlTvh0CZQVQ0XoQasZj57V81LzbQItWBzrJ7aZP8fLH/YPRnSlAVdUKJY&#10;i59otd4Is1WlcMKSZ8FrJ/gPsvCt6rTN0eNFP5lBsnj1dfeVaf0/VkT60N791F7RO8LxMUtPL08v&#10;Mko46tLFZZadZx41ObhrY91XAS3xl4IawDwwBRd6y3b31kX70c6HVHDXSInvLJfKnxZkU/q3IHgm&#10;iRtpyI4hB1w/H0IeWWEC3jPx5cWCws3tpYioz6LCHmEJaUgksPOAyTgXys2jqmaliKGyGf7GYGMW&#10;oVqpENAjV5jkhD0AjJYRZMSOZQ/23lUEck/Os78lFp0njxAZlJuc20aB+QhAYlVD5Gg/Nim2xnfJ&#10;9es+8Cf1lv5lDeUeOWUgDpvV/K7Br3nPrHtiBqcL5xA3hnvEo5LQFRSGGyU1mF8fvXt7JD1qKelw&#10;Wgtqf26ZEZTIbwrH4XJ+dubHOwhn2XmKgjnWrI81atveAJJhjrtJ83D19k6O18pA+4aLZeWjooop&#10;jrELyp0ZhRsXtwiuJi5Wq2CGI62Zu1cvmntw32dP1Nf+jRk9UNrhNDzAONksf0fqaOs9Fay2Dqom&#10;MP7Q1+EL4DoIVBpWl983x3KwOizY5W8AAAD//wMAUEsDBBQABgAIAAAAIQCql5lB3wAAAAsBAAAP&#10;AAAAZHJzL2Rvd25yZXYueG1sTI/LTsMwEEX3SPyDNUjsqF36DnEqVAmxLQUqsXPiIYkajyPbbVO+&#10;nukKlqM5uvfcfD24TpwwxNaThvFIgUCqvG2p1vDx/vKwBBGTIWs6T6jhghHWxe1NbjLrz/SGp12q&#10;BYdQzIyGJqU+kzJWDToTR75H4t+3D84kPkMtbTBnDnedfFRqLp1piRsa0+OmweqwOzoNe/X1YzYk&#10;y9f9Z3XY+hDKySVofX83PD+BSDikPxiu+qwOBTuV/kg2ik7DZMXmScNipngTA8v5dAWiZHK8mM5A&#10;Frn8v6H4BQAA//8DAFBLAQItABQABgAIAAAAIQDkmcPA+wAAAOEBAAATAAAAAAAAAAAAAAAAAAAA&#10;AABbQ29udGVudF9UeXBlc10ueG1sUEsBAi0AFAAGAAgAAAAhACOyauHXAAAAlAEAAAsAAAAAAAAA&#10;AAAAAAAALAEAAF9yZWxzLy5yZWxzUEsBAi0AFAAGAAgAAAAhAKbi2/+sAgAAqAUAAA4AAAAAAAAA&#10;AAAAAAAALAIAAGRycy9lMm9Eb2MueG1sUEsBAi0AFAAGAAgAAAAhAKqXmUHfAAAACwEAAA8AAAAA&#10;AAAAAAAAAAAABAUAAGRycy9kb3ducmV2LnhtbFBLBQYAAAAABAAEAPMAAAAQBgAAAAA=&#10;" filled="f" strokecolor="black [3213]" strokeweight="1pt">
                 <v:stroke joinstyle="miter"/>
                 <v:textbox>
                   <w:txbxContent>
@@ -1511,6 +1478,7 @@
                             <w:tcW w:w="2547" w:type="dxa"/>
                           </w:tcPr>
                           <w:p>
+                            <w:bookmarkStart w:id="1" w:name="_GoBack"/>
                             <w:r>
                               <w:t>Audio laden</w:t>
                             </w:r>
@@ -1823,6 +1791,7 @@
                         </w:tc>
                       </w:tr>
                     </w:tbl>
+                    <w:bookmarkEnd w:id="1"/>
                     <w:p>
                       <w:r>
                         <w:t xml:space="preserve">      </w:t>
@@ -1852,7 +1821,7 @@
         <mc:AlternateContent>
           <mc:Choice Requires="wps">
             <w:drawing>
-              <wp:anchor distT="0" distB="0" distL="114300" distR="114300" simplePos="0" relativeHeight="251662336" behindDoc="1" locked="0" layoutInCell="1" allowOverlap="1" wp14:anchorId="537E10DE" wp14:editId="1013909C">
+              <wp:anchor distT="0" distB="0" distL="114300" distR="114300" simplePos="0" relativeHeight="251662336" behindDoc="1" locked="0" layoutInCell="1" allowOverlap="1" wp14:anchorId="537E10DE" wp14:editId="3F42F17D">
                 <wp:simplePos x="0" y="0"/>
                 <wp:positionH relativeFrom="margin">
                   <wp:posOffset>252730</wp:posOffset>
@@ -1861,7 +1830,7 @@
                   <wp:posOffset>2075815</wp:posOffset>
                 </wp:positionV>
                 <wp:extent cx="5239385" cy="2490470"/>
-                <wp:effectExtent l="0" t="0" r="0" b="5080"/>
+                <wp:effectExtent l="0" t="0" r="18415" b="24130"/>
                 <wp:wrapNone/>
                 <wp:docPr id="5" name="Abgerundetes Rechteck 5"/>
                 <wp:cNvGraphicFramePr/>
@@ -1877,11 +1846,11 @@
                         <a:prstGeom prst="roundRect">
                           <a:avLst/>
                         </a:prstGeom>
-                        <a:solidFill>
-                          <a:srgbClr val="002060"/>
-                        </a:solidFill>
+                        <a:noFill/>
                         <a:ln>
-                          <a:noFill/>
+                          <a:solidFill>
+                            <a:schemeClr val="tx1"/>
+                          </a:solidFill>
                         </a:ln>
                       </wps:spPr>
                       <wps:style>
@@ -1936,7 +1905,7 @@
                           </w:p>
                           <w:tbl>
                             <w:tblPr>
-                              <w:tblStyle w:val="TabellemithellemGitternetz"/>
+                              <w:tblStyle w:val="Tabellenrasterhell"/>
                               <w:tblW w:w="0" w:type="auto"/>
                               <w:tblLook w:val="04A0" w:firstRow="1" w:lastRow="0" w:firstColumn="1" w:lastColumn="0" w:noHBand="0" w:noVBand="1"/>
                             </w:tblPr>
@@ -2121,7 +2090,7 @@
           </mc:Choice>
           <mc:Fallback>
             <w:pict>
-              <v:roundrect w14:anchorId="537E10DE" id="Abgerundetes Rechteck 5" o:spid="_x0000_s1029" style="position:absolute;margin-left:19.9pt;margin-top:163.45pt;width:412.55pt;height:196.1pt;z-index:-251654144;visibility:visible;mso-wrap-style:square;mso-height-percent:0;mso-wrap-distance-left:9pt;mso-wrap-distance-top:0;mso-wrap-distance-right:9pt;mso-wrap-distance-bottom:0;mso-position-horizontal:absolute;mso-position-horizontal-relative:margin;mso-position-vertical:absolute;mso-position-vertical-relative:text;mso-height-percent:0;mso-height-relative:margin;v-text-anchor:middle" arcsize="10923f" o:gfxdata="UEsDBBQABgAIAAAAIQC2gziS/gAAAOEBAAATAAAAW0NvbnRlbnRfVHlwZXNdLnhtbJSRQU7DMBBF&#10;90jcwfIWJU67QAgl6YK0S0CoHGBkTxKLZGx5TGhvj5O2G0SRWNoz/78nu9wcxkFMGNg6quQqL6RA&#10;0s5Y6ir5vt9lD1JwBDIwOMJKHpHlpr69KfdHjyxSmriSfYz+USnWPY7AufNIadK6MEJMx9ApD/oD&#10;OlTrorhX2lFEilmcO2RdNtjC5xDF9pCuTyYBB5bi6bQ4syoJ3g9WQ0ymaiLzg5KdCXlKLjvcW893&#10;SUOqXwnz5DrgnHtJTxOsQfEKIT7DmDSUCaxw7Rqn8787ZsmRM9e2VmPeBN4uqYvTtW7jvijg9N/y&#10;JsXecLq0q+WD6m8AAAD//wMAUEsDBBQABgAIAAAAIQA4/SH/1gAAAJQBAAALAAAAX3JlbHMvLnJl&#10;bHOkkMFqwzAMhu+DvYPRfXGawxijTi+j0GvpHsDYimMaW0Yy2fr2M4PBMnrbUb/Q94l/f/hMi1qR&#10;JVI2sOt6UJgd+ZiDgffL8ekFlFSbvV0oo4EbChzGx4f9GRdb25HMsYhqlCwG5lrLq9biZkxWOiqY&#10;22YiTra2kYMu1l1tQD30/bPm3wwYN0x18gb45AdQl1tp5j/sFB2T0FQ7R0nTNEV3j6o9feQzro1i&#10;OWA14Fm+Q8a1a8+Bvu/d/dMb2JY5uiPbhG/ktn4cqGU/er3pcvwCAAD//wMAUEsDBBQABgAIAAAA&#10;IQCNdcuGrAIAAKkFAAAOAAAAZHJzL2Uyb0RvYy54bWysVEtv2zAMvg/YfxB0X+2kSR9BnSJo0WFA&#10;0QZth54VWY6NyaJGKbGzXz9KfrRrix2G5aCIJvmR/ETy4rKtNdsrdBWYjE+OUs6UkZBXZpvx7083&#10;X844c16YXGgwKuMH5fjl8vOni8Yu1BRK0LlCRiDGLRqb8dJ7u0gSJ0tVC3cEVhlSFoC18CTiNslR&#10;NIRe62SapidJA5hbBKmco6/XnZIvI35RKOnvi8Ipz3TGKTcfT4znJpzJ8kIstihsWck+DfEPWdSi&#10;MhR0hLoWXrAdVu+g6koiOCj8kYQ6gaKopIo1UDWT9E01j6WwKtZC5Dg70uT+H6y826+RVXnG55wZ&#10;UdMTrTZbhTuTK68ce1Cy9Er+YPNAVWPdgjwe7Rp7ydE11N0WWId/qoi1kd7DSK9qPZP0cT49Pj8+&#10;oziSdNPZeTo7jQ+QvLhbdP6rgpqFS8YRKA9KwUduxf7WeYpL9oNdCOlAV/lNpXUUcLu50sj2Ijx4&#10;Ok1PhhB/mGkTjA0Etw4xfElCfV1F8eYPWgU7bR5UQSRRDdOYSWxPNcYRUirjJ52qFLnqws9T+gXa&#10;KOHRI0oRMCAXFH/E7gFC67/H7mB6++CqYnePzunfEuucR48YGYwfnevKAH4EoKmqPnJnP5DUURNY&#10;8u2mjQ10PHTIBvIDNRVCN23OypuKnvNWOL8WSONFg0grw9/TUWhoMg79jbMS8NdH34M9dT1pOWto&#10;XDPufu4EKs70N0PzcD6ZzcJ8R2E2P52SgK81m9cas6uvgBpkQsvJyngN9l4P1wKhfqbNsgpRSSWM&#10;pNgZlx4H4cp3a4R2k1SrVTSjmbbC35pHKwN44Dl06lP7LND2Pe1pHO5gGG2xeNPVnW3wNLDaeSiq&#10;2PKB6Y7X/gVoH8RW6ndXWDiv5Wj1smGXvwEAAP//AwBQSwMEFAAGAAgAAAAhAFBeLangAAAACgEA&#10;AA8AAABkcnMvZG93bnJldi54bWxMj91Og0AQhe9NfIfNNPHOLtQGAVkao+HGNDVWH2CB4adlZwm7&#10;pfj2jld6NXMyJ+d8k+0WM4gZJ9dbUhCuAxBIla17ahV8fRb3MQjnNdV6sIQKvtHBLr+9yXRa2yt9&#10;4Hz0reAQcqlW0Hk/plK6qkOj3dqOSHxr7GS0Zzm1sp70lcPNIDdBEEmje+KGTo/40mF1Pl6MgiYu&#10;3rbz676kfeEPpjmc3sP5pNTdanl+AuFx8X9m+MVndMiZqbQXqp0YFDwkTO55bqIEBBviaMtLqeAx&#10;TEKQeSb/v5D/AAAA//8DAFBLAQItABQABgAIAAAAIQC2gziS/gAAAOEBAAATAAAAAAAAAAAAAAAA&#10;AAAAAABbQ29udGVudF9UeXBlc10ueG1sUEsBAi0AFAAGAAgAAAAhADj9If/WAAAAlAEAAAsAAAAA&#10;AAAAAAAAAAAALwEAAF9yZWxzLy5yZWxzUEsBAi0AFAAGAAgAAAAhAI11y4asAgAAqQUAAA4AAAAA&#10;AAAAAAAAAAAALgIAAGRycy9lMm9Eb2MueG1sUEsBAi0AFAAGAAgAAAAhAFBeLangAAAACgEAAA8A&#10;AAAAAAAAAAAAAAAABgUAAGRycy9kb3ducmV2LnhtbFBLBQYAAAAABAAEAPMAAAATBgAAAAA=&#10;" fillcolor="#002060" stroked="f" strokeweight="1pt">
+              <v:roundrect w14:anchorId="537E10DE" id="Abgerundetes_x0020_Rechteck_x0020_5" o:spid="_x0000_s1029" style="position:absolute;margin-left:19.9pt;margin-top:163.45pt;width:412.55pt;height:196.1pt;z-index:-251654144;visibility:visible;mso-wrap-style:square;mso-height-percent:0;mso-wrap-distance-left:9pt;mso-wrap-distance-top:0;mso-wrap-distance-right:9pt;mso-wrap-distance-bottom:0;mso-position-horizontal:absolute;mso-position-horizontal-relative:margin;mso-position-vertical:absolute;mso-position-vertical-relative:text;mso-height-percent:0;mso-height-relative:margin;v-text-anchor:middle" arcsize="10923f" o:gfxdata="UEsDBBQABgAIAAAAIQDkmcPA+wAAAOEBAAATAAAAW0NvbnRlbnRfVHlwZXNdLnhtbJSRQU7DMBBF&#10;90jcwfIWJQ5dIISSdEHaJSBUDjCyJ4nVZGx53NDeHictG4SKWNrj9//TuFwfx0FMGNg6quR9XkiB&#10;pJ2x1FXyY7fNHqXgCGRgcISVPCHLdX17U+5OHlkkmriSfYz+SSnWPY7AufNIadK6MEJMx9ApD3oP&#10;HapVUTwo7SgixSzOGbIuG2zhMESxOabrs0nCpXg+v5urKgneD1ZDTKJqnqpfuYADXwEnMj/ssotZ&#10;nsglnHvr+e7S8JpWE6xB8QYhvsCYPJQJrHDlGqfz65Zz2ciZa1urMW8Cbxbqr2zjPing9N/wJmHv&#10;OH2nq+WD6i8AAAD//wMAUEsDBBQABgAIAAAAIQAjsmrh1wAAAJQBAAALAAAAX3JlbHMvLnJlbHOk&#10;kMFqwzAMhu+DvYPRfXGawxijTi+j0GvpHsDYimMaW0Yy2fr28w6DZfS2o36h7xP//vCZFrUiS6Rs&#10;YNf1oDA78jEHA++X49MLKKk2e7tQRgM3FDiMjw/7My62tiOZYxHVKFkMzLWWV63FzZisdFQwt81E&#10;nGxtIwddrLvagHro+2fNvxkwbpjq5A3wye9AXW6lmf+wU3RMQlPtHCVN0xTdPaoObMsc3ZFtwjdy&#10;jWY5YDXgWTQO1LKu/Qj6vn74p97TRz7jutV+h4zrj1dvuhy/AAAA//8DAFBLAwQUAAYACAAAACEA&#10;6y9kj6wCAACoBQAADgAAAGRycy9lMm9Eb2MueG1srFRLb9swDL4P2H8QdF/tpMnaBnWKoEWHAUVb&#10;9IGeFVmOjcmiJjGxs18/Sn4k6IodhuXgiCL58aGPvLxqa812yvkKTMYnJylnykjIK7PJ+OvL7Zdz&#10;zjwKkwsNRmV8rzy/Wn7+dNnYhZpCCTpXjhGI8YvGZrxEtIsk8bJUtfAnYJUhZQGuFkii2yS5Ew2h&#10;1zqZpunXpAGXWwdSeU+3N52SLyN+USiJD0XhFTKdccoN49fF7zp8k+WlWGycsGUl+zTEP2RRi8pQ&#10;0BHqRqBgW1f9AVVX0oGHAk8k1AkURSVVrIGqmaTvqnkuhVWxFmqOt2Ob/P+Dlfe7R8eqPONzzoyo&#10;6YlW641yW5MrVJ49KVmikj/YPLSqsX5BHs/20fWSp2Oouy1cHf6pItbG9u7H9qoWmaTL+fT04vSc&#10;4kjSTWcX6ewsPkBycLfO4zcFNQuHjDugPCgFjL0VuzuPFJfsB7sQ0sBtpXV8SG3ChQdd5eEuCoFJ&#10;6lo7thPEAWwnoRCCOLIiKXgmobyuoHjCvVYBQpsnVVCPqIRpTCSy84AppFQGJ52qFLnqQs1T+g3B&#10;hixi6AgYkAtKcsTuAQbLDmTA7nLu7YOriuQendO/JdY5jx4xMhgcnevKgPsIQFNVfeTOfmhS15rQ&#10;JWzXbeTPabAMN2vI98QpB92weStvK3rNO+HxUTiaLppD2hj4QJ9CQ5Nx6E+cleB+fXQf7In0pOWs&#10;oWnNuP+5FU5xpr8bGoeLyWwWxjsKs/nZlAR3rFkfa8y2vgYiw4R2k5XxGOxRD8fCQf1Gi2UVopJK&#10;GEmxMy7RDcI1dluEVpNUq1U0o5G2Au/Ms5UBPPQ5EPWlfRPO9pRGmoZ7GCZbLN6RurMNngZWW4Si&#10;iow/9LV/AVoHkUr96gr75liOVocFu/wNAAD//wMAUEsDBBQABgAIAAAAIQCoD+jh3wAAAAoBAAAP&#10;AAAAZHJzL2Rvd25yZXYueG1sTI9BT8MwDIXvSPyHyEjcWNoNlbVrOqFJiCtsMIlb2nhttcapkmzr&#10;+PWYE5zsJz+997lcT3YQZ/Shd6QgnSUgkBpnemoVfOxeHpYgQtRk9OAIFVwxwLq6vSl1YdyF3vG8&#10;ja3gEAqFVtDFOBZShqZDq8PMjUh8OzhvdWTpW2m8vnC4HeQ8STJpdU/c0OkRNx02x+3JKtgnX996&#10;Q7J+3X82xzfnfb24eqXu76bnFYiIU/wzwy8+o0PFTLU7kQliULDImTzynGc5CDYss0deagVPaZ6C&#10;rEr5/4XqBwAA//8DAFBLAQItABQABgAIAAAAIQDkmcPA+wAAAOEBAAATAAAAAAAAAAAAAAAAAAAA&#10;AABbQ29udGVudF9UeXBlc10ueG1sUEsBAi0AFAAGAAgAAAAhACOyauHXAAAAlAEAAAsAAAAAAAAA&#10;AAAAAAAALAEAAF9yZWxzLy5yZWxzUEsBAi0AFAAGAAgAAAAhAOsvZI+sAgAAqAUAAA4AAAAAAAAA&#10;AAAAAAAALAIAAGRycy9lMm9Eb2MueG1sUEsBAi0AFAAGAAgAAAAhAKgP6OHfAAAACgEAAA8AAAAA&#10;AAAAAAAAAAAABAUAAGRycy9kb3ducmV2LnhtbFBLBQYAAAAABAAEAPMAAAAQBgAAAAA=&#10;" filled="f" strokecolor="black [3213]" strokeweight="1pt">
                 <v:stroke joinstyle="miter"/>
                 <v:textbox>
                   <w:txbxContent>
@@ -2159,7 +2128,7 @@
                     </w:p>
                     <w:tbl>
                       <w:tblPr>
-                        <w:tblStyle w:val="TabellemithellemGitternetz"/>
+                        <w:tblStyle w:val="Tabellenrasterhell"/>
                         <w:tblW w:w="0" w:type="auto"/>
                         <w:tblLook w:val="04A0" w:firstRow="1" w:lastRow="0" w:firstColumn="1" w:lastColumn="0" w:noHBand="0" w:noVBand="1"/>
                       </w:tblPr>
@@ -3004,68 +2973,6 @@
       </w:r>
     </w:p>
     <w:p/>
-    <w:p/>
-    <w:p/>
-    <w:p/>
-    <w:p>
-      <w:r>
-        <w:t>1. Vorschlag: Man könnte das hinzufügen der Objekte in diese Liste des Waldes machen lassen. Dann kann man den Fortschritt zum Beispiel sofort sehen, da dann auf einmal die Bäume nicht mehr in den Häusern sind.</w:t>
-      </w:r>
-    </w:p>
-    <w:p>
-      <w:r>
-        <w:t xml:space="preserve">2. Vorschlag: Irgendwas mit </w:t>
-      </w:r>
-      <w:proofErr w:type="spellStart"/>
-      <w:r>
-        <w:t>sounds</w:t>
-      </w:r>
-      <w:proofErr w:type="spellEnd"/>
-      <w:r>
-        <w:t xml:space="preserve"> auf jeden Fall, da kennst du dich aber besser aus (wir können ihnen ja auch sagen, dass sie </w:t>
-      </w:r>
-      <w:proofErr w:type="spellStart"/>
-      <w:r>
-        <w:t>vlt</w:t>
-      </w:r>
-      <w:proofErr w:type="spellEnd"/>
-      <w:r>
-        <w:t xml:space="preserve"> Kopfhörer mitbringen sollen, dann können sie das besser hören?)</w:t>
-      </w:r>
-    </w:p>
-    <w:p>
-      <w:r>
-        <w:t>3. Vorschlag: Sie können der Welt irgendwas hinzufügen, wir könnten ein paar Modelle rausnehmen und sie dann einfach einfügen lassen. Dann sehen sie sofort was und sie können auch ein bisschen rumspielen (sie können die Größe und so verändern)</w:t>
-      </w:r>
-    </w:p>
-    <w:p>
-      <w:r>
-        <w:t>4. Vorschlag: Vielleicht können sie etwas mit den Items machen? Also das Erhöhen des Counters zum Beispiel?</w:t>
-      </w:r>
-    </w:p>
-    <w:p>
-      <w:r>
-        <w:t xml:space="preserve">5. Vorschlag: Die </w:t>
-      </w:r>
-      <w:proofErr w:type="spellStart"/>
-      <w:r>
-        <w:t>updateState</w:t>
-      </w:r>
-      <w:proofErr w:type="spellEnd"/>
-      <w:r>
-        <w:t xml:space="preserve"> Methode beim </w:t>
-      </w:r>
-      <w:proofErr w:type="spellStart"/>
-      <w:r>
-        <w:t>Progman</w:t>
-      </w:r>
-      <w:proofErr w:type="spellEnd"/>
-      <w:r>
-        <w:t xml:space="preserve"> vielleicht schreiben?</w:t>
-      </w:r>
-      <w:bookmarkStart w:id="0" w:name="_GoBack"/>
-      <w:bookmarkEnd w:id="0"/>
-    </w:p>
     <w:sectPr>
       <w:footerReference w:type="default" r:id="rId10"/>
       <w:pgSz w:w="11906" w:h="16838"/>
@@ -3078,7 +2985,7 @@
 </file>
 
 <file path=word/endnotes.xml><?xml version="1.0" encoding="utf-8"?>
-<w:endnotes xmlns:wpc="http://schemas.microsoft.com/office/word/2010/wordprocessingCanvas" xmlns:cx="http://schemas.microsoft.com/office/drawing/2014/chartex" xmlns:cx1="http://schemas.microsoft.com/office/drawing/2015/9/8/chartex" xmlns:cx2="http://schemas.microsoft.com/office/drawing/2015/10/21/chartex" xmlns:mc="http://schemas.openxmlformats.org/markup-compatibility/2006" xmlns:o="urn:schemas-microsoft-com:office:office" xmlns:r="http://schemas.openxmlformats.org/officeDocument/2006/relationships" xmlns:m="http://schemas.openxmlformats.org/officeDocument/2006/math" xmlns:v="urn:schemas-microsoft-com:vml" xmlns:wp14="http://schemas.microsoft.com/office/word/2010/wordprocessingDrawing" xmlns:wp="http://schemas.openxmlformats.org/drawingml/2006/wordprocessingDrawing" xmlns:w10="urn:schemas-microsoft-com:office:word" xmlns:w="http://schemas.openxmlformats.org/wordprocessingml/2006/main" xmlns:w14="http://schemas.microsoft.com/office/word/2010/wordml" xmlns:w15="http://schemas.microsoft.com/office/word/2012/wordml" xmlns:w16se="http://schemas.microsoft.com/office/word/2015/wordml/symex" xmlns:wpg="http://schemas.microsoft.com/office/word/2010/wordprocessingGroup" xmlns:wpi="http://schemas.microsoft.com/office/word/2010/wordprocessingInk" xmlns:wne="http://schemas.microsoft.com/office/word/2006/wordml" xmlns:wps="http://schemas.microsoft.com/office/word/2010/wordprocessingShape" mc:Ignorable="w14 w15 w16se wp14">
+<w:endnotes xmlns:wpc="http://schemas.microsoft.com/office/word/2010/wordprocessingCanvas" xmlns:mo="http://schemas.microsoft.com/office/mac/office/2008/main" xmlns:mc="http://schemas.openxmlformats.org/markup-compatibility/2006" xmlns:mv="urn:schemas-microsoft-com:mac:vml" xmlns:o="urn:schemas-microsoft-com:office:office" xmlns:r="http://schemas.openxmlformats.org/officeDocument/2006/relationships" xmlns:m="http://schemas.openxmlformats.org/officeDocument/2006/math" xmlns:v="urn:schemas-microsoft-com:vml" xmlns:wp14="http://schemas.microsoft.com/office/word/2010/wordprocessingDrawing" xmlns:wp="http://schemas.openxmlformats.org/drawingml/2006/wordprocessingDrawing" xmlns:w10="urn:schemas-microsoft-com:office:word" xmlns:w="http://schemas.openxmlformats.org/wordprocessingml/2006/main" xmlns:w14="http://schemas.microsoft.com/office/word/2010/wordml" xmlns:w15="http://schemas.microsoft.com/office/word/2012/wordml" xmlns:wpg="http://schemas.microsoft.com/office/word/2010/wordprocessingGroup" xmlns:wpi="http://schemas.microsoft.com/office/word/2010/wordprocessingInk" xmlns:wne="http://schemas.microsoft.com/office/word/2006/wordml" xmlns:wps="http://schemas.microsoft.com/office/word/2010/wordprocessingShape" mc:Ignorable="w14 w15 wp14">
   <w:endnote w:type="separator" w:id="-1">
     <w:p>
       <w:pPr>
@@ -3103,7 +3010,7 @@
 </file>
 
 <file path=word/footer1.xml><?xml version="1.0" encoding="utf-8"?>
-<w:ftr xmlns:wpc="http://schemas.microsoft.com/office/word/2010/wordprocessingCanvas" xmlns:cx="http://schemas.microsoft.com/office/drawing/2014/chartex" xmlns:cx1="http://schemas.microsoft.com/office/drawing/2015/9/8/chartex" xmlns:cx2="http://schemas.microsoft.com/office/drawing/2015/10/21/chartex" xmlns:mc="http://schemas.openxmlformats.org/markup-compatibility/2006" xmlns:o="urn:schemas-microsoft-com:office:office" xmlns:r="http://schemas.openxmlformats.org/officeDocument/2006/relationships" xmlns:m="http://schemas.openxmlformats.org/officeDocument/2006/math" xmlns:v="urn:schemas-microsoft-com:vml" xmlns:wp14="http://schemas.microsoft.com/office/word/2010/wordprocessingDrawing" xmlns:wp="http://schemas.openxmlformats.org/drawingml/2006/wordprocessingDrawing" xmlns:w10="urn:schemas-microsoft-com:office:word" xmlns:w="http://schemas.openxmlformats.org/wordprocessingml/2006/main" xmlns:w14="http://schemas.microsoft.com/office/word/2010/wordml" xmlns:w15="http://schemas.microsoft.com/office/word/2012/wordml" xmlns:w16se="http://schemas.microsoft.com/office/word/2015/wordml/symex" xmlns:wpg="http://schemas.microsoft.com/office/word/2010/wordprocessingGroup" xmlns:wpi="http://schemas.microsoft.com/office/word/2010/wordprocessingInk" xmlns:wne="http://schemas.microsoft.com/office/word/2006/wordml" xmlns:wps="http://schemas.microsoft.com/office/word/2010/wordprocessingShape" mc:Ignorable="w14 w15 w16se wp14">
+<w:ftr xmlns:wpc="http://schemas.microsoft.com/office/word/2010/wordprocessingCanvas" xmlns:mo="http://schemas.microsoft.com/office/mac/office/2008/main" xmlns:mc="http://schemas.openxmlformats.org/markup-compatibility/2006" xmlns:mv="urn:schemas-microsoft-com:mac:vml" xmlns:o="urn:schemas-microsoft-com:office:office" xmlns:r="http://schemas.openxmlformats.org/officeDocument/2006/relationships" xmlns:m="http://schemas.openxmlformats.org/officeDocument/2006/math" xmlns:v="urn:schemas-microsoft-com:vml" xmlns:wp14="http://schemas.microsoft.com/office/word/2010/wordprocessingDrawing" xmlns:wp="http://schemas.openxmlformats.org/drawingml/2006/wordprocessingDrawing" xmlns:w10="urn:schemas-microsoft-com:office:word" xmlns:w="http://schemas.openxmlformats.org/wordprocessingml/2006/main" xmlns:w14="http://schemas.microsoft.com/office/word/2010/wordml" xmlns:w15="http://schemas.microsoft.com/office/word/2012/wordml" xmlns:wpg="http://schemas.microsoft.com/office/word/2010/wordprocessingGroup" xmlns:wpi="http://schemas.microsoft.com/office/word/2010/wordprocessingInk" xmlns:wne="http://schemas.microsoft.com/office/word/2006/wordml" xmlns:wps="http://schemas.microsoft.com/office/word/2010/wordprocessingShape" mc:Ignorable="w14 w15 wp14">
   <w:p>
     <w:pPr>
       <w:pStyle w:val="Fuzeile"/>
@@ -3115,28 +3022,22 @@
       <w:rPr>
         <w:rFonts w:asciiTheme="majorHAnsi" w:hAnsiTheme="majorHAnsi" w:cstheme="majorHAnsi"/>
       </w:rPr>
-      <w:t xml:space="preserve">Julian </w:t>
+      <w:t>Julian Wadephul,</w:t>
+    </w:r>
+    <w:r>
+      <w:rPr>
+        <w:rFonts w:asciiTheme="majorHAnsi" w:hAnsiTheme="majorHAnsi" w:cstheme="majorHAnsi"/>
+      </w:rPr>
+      <w:t xml:space="preserve"> Florian </w:t>
     </w:r>
     <w:proofErr w:type="spellStart"/>
     <w:r>
       <w:rPr>
         <w:rFonts w:asciiTheme="majorHAnsi" w:hAnsiTheme="majorHAnsi" w:cstheme="majorHAnsi"/>
       </w:rPr>
-      <w:t>Wadephul</w:t>
+      <w:t>Rottach</w:t>
     </w:r>
     <w:proofErr w:type="spellEnd"/>
-    <w:r>
-      <w:rPr>
-        <w:rFonts w:asciiTheme="majorHAnsi" w:hAnsiTheme="majorHAnsi" w:cstheme="majorHAnsi"/>
-      </w:rPr>
-      <w:t>,</w:t>
-    </w:r>
-    <w:r>
-      <w:rPr>
-        <w:rFonts w:asciiTheme="majorHAnsi" w:hAnsiTheme="majorHAnsi" w:cstheme="majorHAnsi"/>
-      </w:rPr>
-      <w:t xml:space="preserve"> Florian Rottach</w:t>
-    </w:r>
     <w:r>
       <w:rPr>
         <w:rFonts w:asciiTheme="majorHAnsi" w:hAnsiTheme="majorHAnsi" w:cstheme="majorHAnsi"/>
@@ -3161,7 +3062,7 @@
 </file>
 
 <file path=word/footnotes.xml><?xml version="1.0" encoding="utf-8"?>
-<w:footnotes xmlns:wpc="http://schemas.microsoft.com/office/word/2010/wordprocessingCanvas" xmlns:cx="http://schemas.microsoft.com/office/drawing/2014/chartex" xmlns:cx1="http://schemas.microsoft.com/office/drawing/2015/9/8/chartex" xmlns:cx2="http://schemas.microsoft.com/office/drawing/2015/10/21/chartex" xmlns:mc="http://schemas.openxmlformats.org/markup-compatibility/2006" xmlns:o="urn:schemas-microsoft-com:office:office" xmlns:r="http://schemas.openxmlformats.org/officeDocument/2006/relationships" xmlns:m="http://schemas.openxmlformats.org/officeDocument/2006/math" xmlns:v="urn:schemas-microsoft-com:vml" xmlns:wp14="http://schemas.microsoft.com/office/word/2010/wordprocessingDrawing" xmlns:wp="http://schemas.openxmlformats.org/drawingml/2006/wordprocessingDrawing" xmlns:w10="urn:schemas-microsoft-com:office:word" xmlns:w="http://schemas.openxmlformats.org/wordprocessingml/2006/main" xmlns:w14="http://schemas.microsoft.com/office/word/2010/wordml" xmlns:w15="http://schemas.microsoft.com/office/word/2012/wordml" xmlns:w16se="http://schemas.microsoft.com/office/word/2015/wordml/symex" xmlns:wpg="http://schemas.microsoft.com/office/word/2010/wordprocessingGroup" xmlns:wpi="http://schemas.microsoft.com/office/word/2010/wordprocessingInk" xmlns:wne="http://schemas.microsoft.com/office/word/2006/wordml" xmlns:wps="http://schemas.microsoft.com/office/word/2010/wordprocessingShape" mc:Ignorable="w14 w15 w16se wp14">
+<w:footnotes xmlns:wpc="http://schemas.microsoft.com/office/word/2010/wordprocessingCanvas" xmlns:mo="http://schemas.microsoft.com/office/mac/office/2008/main" xmlns:mc="http://schemas.openxmlformats.org/markup-compatibility/2006" xmlns:mv="urn:schemas-microsoft-com:mac:vml" xmlns:o="urn:schemas-microsoft-com:office:office" xmlns:r="http://schemas.openxmlformats.org/officeDocument/2006/relationships" xmlns:m="http://schemas.openxmlformats.org/officeDocument/2006/math" xmlns:v="urn:schemas-microsoft-com:vml" xmlns:wp14="http://schemas.microsoft.com/office/word/2010/wordprocessingDrawing" xmlns:wp="http://schemas.openxmlformats.org/drawingml/2006/wordprocessingDrawing" xmlns:w10="urn:schemas-microsoft-com:office:word" xmlns:w="http://schemas.openxmlformats.org/wordprocessingml/2006/main" xmlns:w14="http://schemas.microsoft.com/office/word/2010/wordml" xmlns:w15="http://schemas.microsoft.com/office/word/2012/wordml" xmlns:wpg="http://schemas.microsoft.com/office/word/2010/wordprocessingGroup" xmlns:wpi="http://schemas.microsoft.com/office/word/2010/wordprocessingInk" xmlns:wne="http://schemas.microsoft.com/office/word/2006/wordml" xmlns:wps="http://schemas.microsoft.com/office/word/2010/wordprocessingShape" mc:Ignorable="w14 w15 wp14">
   <w:footnote w:type="separator" w:id="-1">
     <w:p>
       <w:pPr>
@@ -3186,8 +3087,8 @@
 </file>
 
 <file path=word/numbering.xml><?xml version="1.0" encoding="utf-8"?>
-<w:numbering xmlns:wpc="http://schemas.microsoft.com/office/word/2010/wordprocessingCanvas" xmlns:cx="http://schemas.microsoft.com/office/drawing/2014/chartex" xmlns:cx1="http://schemas.microsoft.com/office/drawing/2015/9/8/chartex" xmlns:cx2="http://schemas.microsoft.com/office/drawing/2015/10/21/chartex" xmlns:mc="http://schemas.openxmlformats.org/markup-compatibility/2006" xmlns:o="urn:schemas-microsoft-com:office:office" xmlns:r="http://schemas.openxmlformats.org/officeDocument/2006/relationships" xmlns:m="http://schemas.openxmlformats.org/officeDocument/2006/math" xmlns:v="urn:schemas-microsoft-com:vml" xmlns:wp14="http://schemas.microsoft.com/office/word/2010/wordprocessingDrawing" xmlns:wp="http://schemas.openxmlformats.org/drawingml/2006/wordprocessingDrawing" xmlns:w10="urn:schemas-microsoft-com:office:word" xmlns:w="http://schemas.openxmlformats.org/wordprocessingml/2006/main" xmlns:w14="http://schemas.microsoft.com/office/word/2010/wordml" xmlns:w15="http://schemas.microsoft.com/office/word/2012/wordml" xmlns:w16se="http://schemas.microsoft.com/office/word/2015/wordml/symex" xmlns:wpg="http://schemas.microsoft.com/office/word/2010/wordprocessingGroup" xmlns:wpi="http://schemas.microsoft.com/office/word/2010/wordprocessingInk" xmlns:wne="http://schemas.microsoft.com/office/word/2006/wordml" xmlns:wps="http://schemas.microsoft.com/office/word/2010/wordprocessingShape" mc:Ignorable="w14 w15 w16se wp14">
-  <w:abstractNum w:abstractNumId="0" w15:restartNumberingAfterBreak="0">
+<w:numbering xmlns:wpc="http://schemas.microsoft.com/office/word/2010/wordprocessingCanvas" xmlns:mo="http://schemas.microsoft.com/office/mac/office/2008/main" xmlns:mc="http://schemas.openxmlformats.org/markup-compatibility/2006" xmlns:mv="urn:schemas-microsoft-com:mac:vml" xmlns:o="urn:schemas-microsoft-com:office:office" xmlns:r="http://schemas.openxmlformats.org/officeDocument/2006/relationships" xmlns:m="http://schemas.openxmlformats.org/officeDocument/2006/math" xmlns:v="urn:schemas-microsoft-com:vml" xmlns:wp14="http://schemas.microsoft.com/office/word/2010/wordprocessingDrawing" xmlns:wp="http://schemas.openxmlformats.org/drawingml/2006/wordprocessingDrawing" xmlns:w10="urn:schemas-microsoft-com:office:word" xmlns:w="http://schemas.openxmlformats.org/wordprocessingml/2006/main" xmlns:w14="http://schemas.microsoft.com/office/word/2010/wordml" xmlns:w15="http://schemas.microsoft.com/office/word/2012/wordml" xmlns:wpg="http://schemas.microsoft.com/office/word/2010/wordprocessingGroup" xmlns:wpi="http://schemas.microsoft.com/office/word/2010/wordprocessingInk" xmlns:wne="http://schemas.microsoft.com/office/word/2006/wordml" xmlns:wps="http://schemas.microsoft.com/office/word/2010/wordprocessingShape" mc:Ignorable="w14 w15 wp14">
+  <w:abstractNum w:abstractNumId="0">
     <w:nsid w:val="10FC3EF3"/>
     <w:multiLevelType w:val="hybridMultilevel"/>
     <w:tmpl w:val="49AE23E2"/>
@@ -3276,7 +3177,7 @@
       </w:pPr>
     </w:lvl>
   </w:abstractNum>
-  <w:abstractNum w:abstractNumId="1" w15:restartNumberingAfterBreak="0">
+  <w:abstractNum w:abstractNumId="1">
     <w:nsid w:val="326C13DE"/>
     <w:multiLevelType w:val="hybridMultilevel"/>
     <w:tmpl w:val="F59A9EA8"/>
@@ -3389,7 +3290,7 @@
       </w:rPr>
     </w:lvl>
   </w:abstractNum>
-  <w:abstractNum w:abstractNumId="2" w15:restartNumberingAfterBreak="0">
+  <w:abstractNum w:abstractNumId="2">
     <w:nsid w:val="35A35EDA"/>
     <w:multiLevelType w:val="hybridMultilevel"/>
     <w:tmpl w:val="522E4890"/>
@@ -3502,7 +3403,7 @@
       </w:rPr>
     </w:lvl>
   </w:abstractNum>
-  <w:abstractNum w:abstractNumId="3" w15:restartNumberingAfterBreak="0">
+  <w:abstractNum w:abstractNumId="3">
     <w:nsid w:val="3AA91D5B"/>
     <w:multiLevelType w:val="hybridMultilevel"/>
     <w:tmpl w:val="C2C0B644"/>
@@ -3615,7 +3516,7 @@
       </w:rPr>
     </w:lvl>
   </w:abstractNum>
-  <w:abstractNum w:abstractNumId="4" w15:restartNumberingAfterBreak="0">
+  <w:abstractNum w:abstractNumId="4">
     <w:nsid w:val="4A6F3F94"/>
     <w:multiLevelType w:val="hybridMultilevel"/>
     <w:tmpl w:val="1F36DBA8"/>
@@ -3723,7 +3624,7 @@
 </file>
 
 <file path=word/styles.xml><?xml version="1.0" encoding="utf-8"?>
-<w:styles xmlns:mc="http://schemas.openxmlformats.org/markup-compatibility/2006" xmlns:r="http://schemas.openxmlformats.org/officeDocument/2006/relationships" xmlns:w="http://schemas.openxmlformats.org/wordprocessingml/2006/main" xmlns:w14="http://schemas.microsoft.com/office/word/2010/wordml" xmlns:w15="http://schemas.microsoft.com/office/word/2012/wordml" xmlns:w16se="http://schemas.microsoft.com/office/word/2015/wordml/symex" mc:Ignorable="w14 w15 w16se">
+<w:styles xmlns:mc="http://schemas.openxmlformats.org/markup-compatibility/2006" xmlns:r="http://schemas.openxmlformats.org/officeDocument/2006/relationships" xmlns:w="http://schemas.openxmlformats.org/wordprocessingml/2006/main" xmlns:w14="http://schemas.microsoft.com/office/word/2010/wordml" xmlns:w15="http://schemas.microsoft.com/office/word/2012/wordml" mc:Ignorable="w14 w15">
   <w:docDefaults>
     <w:rPrDefault>
       <w:rPr>
@@ -3739,7 +3640,7 @@
       </w:pPr>
     </w:pPrDefault>
   </w:docDefaults>
-  <w:latentStyles w:defLockedState="0" w:defUIPriority="99" w:defSemiHidden="0" w:defUnhideWhenUsed="0" w:defQFormat="0" w:count="372">
+  <w:latentStyles w:defLockedState="0" w:defUIPriority="99" w:defSemiHidden="0" w:defUnhideWhenUsed="0" w:defQFormat="0" w:count="380">
     <w:lsdException w:name="Normal" w:uiPriority="0" w:qFormat="1"/>
     <w:lsdException w:name="heading 1" w:uiPriority="9" w:qFormat="1"/>
     <w:lsdException w:name="heading 2" w:semiHidden="1" w:uiPriority="9" w:unhideWhenUsed="1" w:qFormat="1"/>
@@ -4238,6 +4139,7 @@
       <w:spacing w:after="0" w:line="240" w:lineRule="auto"/>
     </w:pPr>
     <w:tblPr>
+      <w:tblInd w:w="0" w:type="dxa"/>
       <w:tblBorders>
         <w:top w:val="single" w:sz="4" w:space="0" w:color="auto"/>
         <w:left w:val="single" w:sz="4" w:space="0" w:color="auto"/>
@@ -4246,9 +4148,15 @@
         <w:insideH w:val="single" w:sz="4" w:space="0" w:color="auto"/>
         <w:insideV w:val="single" w:sz="4" w:space="0" w:color="auto"/>
       </w:tblBorders>
+      <w:tblCellMar>
+        <w:top w:w="0" w:type="dxa"/>
+        <w:left w:w="108" w:type="dxa"/>
+        <w:bottom w:w="0" w:type="dxa"/>
+        <w:right w:w="108" w:type="dxa"/>
+      </w:tblCellMar>
     </w:tblPr>
   </w:style>
-  <w:style w:type="table" w:styleId="TabellemithellemGitternetz">
+  <w:style w:type="table" w:styleId="Tabellenrasterhell">
     <w:name w:val="Grid Table Light"/>
     <w:basedOn w:val="NormaleTabelle"/>
     <w:uiPriority w:val="40"/>
@@ -4257,6 +4165,7 @@
       <w:spacing w:after="0" w:line="240" w:lineRule="auto"/>
     </w:pPr>
     <w:tblPr>
+      <w:tblInd w:w="0" w:type="dxa"/>
       <w:tblBorders>
         <w:top w:val="single" w:sz="4" w:space="0" w:color="BFBFBF" w:themeColor="background1" w:themeShade="BF"/>
         <w:left w:val="single" w:sz="4" w:space="0" w:color="BFBFBF" w:themeColor="background1" w:themeShade="BF"/>
@@ -4265,6 +4174,12 @@
         <w:insideH w:val="single" w:sz="4" w:space="0" w:color="BFBFBF" w:themeColor="background1" w:themeShade="BF"/>
         <w:insideV w:val="single" w:sz="4" w:space="0" w:color="BFBFBF" w:themeColor="background1" w:themeShade="BF"/>
       </w:tblBorders>
+      <w:tblCellMar>
+        <w:top w:w="0" w:type="dxa"/>
+        <w:left w:w="108" w:type="dxa"/>
+        <w:bottom w:w="0" w:type="dxa"/>
+        <w:right w:w="108" w:type="dxa"/>
+      </w:tblCellMar>
     </w:tblPr>
   </w:style>
 </w:styles>

</xml_diff>

<commit_message>
tree scale / Audio task
</commit_message>
<xml_diff>
--- a/CheatSheet_und_Aufgaben.docx
+++ b/CheatSheet_und_Aufgaben.docx
@@ -1,6 +1,6 @@
 
 <file path=word/document.xml><?xml version="1.0" encoding="utf-8"?>
-<w:document xmlns:wpc="http://schemas.microsoft.com/office/word/2010/wordprocessingCanvas" xmlns:mo="http://schemas.microsoft.com/office/mac/office/2008/main" xmlns:mc="http://schemas.openxmlformats.org/markup-compatibility/2006" xmlns:mv="urn:schemas-microsoft-com:mac:vml" xmlns:o="urn:schemas-microsoft-com:office:office" xmlns:r="http://schemas.openxmlformats.org/officeDocument/2006/relationships" xmlns:m="http://schemas.openxmlformats.org/officeDocument/2006/math" xmlns:v="urn:schemas-microsoft-com:vml" xmlns:wp14="http://schemas.microsoft.com/office/word/2010/wordprocessingDrawing" xmlns:wp="http://schemas.openxmlformats.org/drawingml/2006/wordprocessingDrawing" xmlns:w10="urn:schemas-microsoft-com:office:word" xmlns:w="http://schemas.openxmlformats.org/wordprocessingml/2006/main" xmlns:w14="http://schemas.microsoft.com/office/word/2010/wordml" xmlns:w15="http://schemas.microsoft.com/office/word/2012/wordml" xmlns:wpg="http://schemas.microsoft.com/office/word/2010/wordprocessingGroup" xmlns:wpi="http://schemas.microsoft.com/office/word/2010/wordprocessingInk" xmlns:wne="http://schemas.microsoft.com/office/word/2006/wordml" xmlns:wps="http://schemas.microsoft.com/office/word/2010/wordprocessingShape" mc:Ignorable="w14 w15 wp14">
+<w:document xmlns:wpc="http://schemas.microsoft.com/office/word/2010/wordprocessingCanvas" xmlns:cx="http://schemas.microsoft.com/office/drawing/2014/chartex" xmlns:cx1="http://schemas.microsoft.com/office/drawing/2015/9/8/chartex" xmlns:cx2="http://schemas.microsoft.com/office/drawing/2015/10/21/chartex" xmlns:mc="http://schemas.openxmlformats.org/markup-compatibility/2006" xmlns:o="urn:schemas-microsoft-com:office:office" xmlns:r="http://schemas.openxmlformats.org/officeDocument/2006/relationships" xmlns:m="http://schemas.openxmlformats.org/officeDocument/2006/math" xmlns:v="urn:schemas-microsoft-com:vml" xmlns:wp14="http://schemas.microsoft.com/office/word/2010/wordprocessingDrawing" xmlns:wp="http://schemas.openxmlformats.org/drawingml/2006/wordprocessingDrawing" xmlns:w10="urn:schemas-microsoft-com:office:word" xmlns:w="http://schemas.openxmlformats.org/wordprocessingml/2006/main" xmlns:w14="http://schemas.microsoft.com/office/word/2010/wordml" xmlns:w15="http://schemas.microsoft.com/office/word/2012/wordml" xmlns:w16se="http://schemas.microsoft.com/office/word/2015/wordml/symex" xmlns:wpg="http://schemas.microsoft.com/office/word/2010/wordprocessingGroup" xmlns:wpi="http://schemas.microsoft.com/office/word/2010/wordprocessingInk" xmlns:wne="http://schemas.microsoft.com/office/word/2006/wordml" xmlns:wps="http://schemas.microsoft.com/office/word/2010/wordprocessingShape" mc:Ignorable="w14 w15 w16se wp14">
   <w:body>
     <w:p>
       <w:pPr>
@@ -121,7 +121,7 @@
                           </w:p>
                           <w:tbl>
                             <w:tblPr>
-                              <w:tblStyle w:val="Tabellenrasterhell"/>
+                              <w:tblStyle w:val="TabellemithellemGitternetz"/>
                               <w:tblW w:w="0" w:type="auto"/>
                               <w:tblLook w:val="04A0" w:firstRow="1" w:lastRow="0" w:firstColumn="1" w:lastColumn="0" w:noHBand="0" w:noVBand="1"/>
                             </w:tblPr>
@@ -347,6 +347,7 @@
                                     <w:t xml:space="preserve"> </w:t>
                                   </w:r>
                                   <w:proofErr w:type="spellStart"/>
+                                  <w:proofErr w:type="gramStart"/>
                                   <w:r>
                                     <w:t>RigidBodyControl</w:t>
                                   </w:r>
@@ -355,6 +356,7 @@
                                     <w:t>(</w:t>
                                   </w:r>
                                   <w:proofErr w:type="spellStart"/>
+                                  <w:proofErr w:type="gramEnd"/>
                                   <w:r>
                                     <w:t>shape</w:t>
                                   </w:r>
@@ -394,7 +396,7 @@
           </mc:Choice>
           <mc:Fallback>
             <w:pict>
-              <v:roundrect w14:anchorId="51B5919C" id="Abgerundetes_x0020_Rechteck_x0020_3" o:spid="_x0000_s1026" style="position:absolute;margin-left:16.9pt;margin-top:13.5pt;width:408.4pt;height:176.3pt;z-index:-251656192;visibility:visible;mso-wrap-style:square;mso-width-percent:0;mso-height-percent:0;mso-wrap-distance-left:9pt;mso-wrap-distance-top:0;mso-wrap-distance-right:9pt;mso-wrap-distance-bottom:0;mso-position-horizontal:absolute;mso-position-horizontal-relative:text;mso-position-vertical:absolute;mso-position-vertical-relative:text;mso-width-percent:0;mso-height-percent:0;mso-width-relative:margin;mso-height-relative:margin;v-text-anchor:middle" arcsize="10923f" o:gfxdata="UEsDBBQABgAIAAAAIQDkmcPA+wAAAOEBAAATAAAAW0NvbnRlbnRfVHlwZXNdLnhtbJSRQU7DMBBF&#10;90jcwfIWJQ5dIISSdEHaJSBUDjCyJ4nVZGx53NDeHictG4SKWNrj9//TuFwfx0FMGNg6quR9XkiB&#10;pJ2x1FXyY7fNHqXgCGRgcISVPCHLdX17U+5OHlkkmriSfYz+SSnWPY7AufNIadK6MEJMx9ApD3oP&#10;HapVUTwo7SgixSzOGbIuG2zhMESxOabrs0nCpXg+v5urKgneD1ZDTKJqnqpfuYADXwEnMj/ssotZ&#10;nsglnHvr+e7S8JpWE6xB8QYhvsCYPJQJrHDlGqfz65Zz2ciZa1urMW8Cbxbqr2zjPing9N/wJmHv&#10;OH2nq+WD6i8AAAD//wMAUEsDBBQABgAIAAAAIQAjsmrh1wAAAJQBAAALAAAAX3JlbHMvLnJlbHOk&#10;kMFqwzAMhu+DvYPRfXGawxijTi+j0GvpHsDYimMaW0Yy2fr28w6DZfS2o36h7xP//vCZFrUiS6Rs&#10;YNf1oDA78jEHA++X49MLKKk2e7tQRgM3FDiMjw/7My62tiOZYxHVKFkMzLWWV63FzZisdFQwt81E&#10;nGxtIwddrLvagHro+2fNvxkwbpjq5A3wye9AXW6lmf+wU3RMQlPtHCVN0xTdPaoObMsc3ZFtwjdy&#10;jWY5YDXgWTQO1LKu/Qj6vn74p97TRz7jutV+h4zrj1dvuhy/AAAA//8DAFBLAwQUAAYACAAAACEA&#10;eV85f6gCAAChBQAADgAAAGRycy9lMm9Eb2MueG1srFTBbtswDL0P2D8Iuq+206TNjDpF0KLDgKIr&#10;2g49K7IcG5NFTVJiZ18/SrKdoCt2GJaDQonkI/lM8uq6byXZC2MbUAXNzlJKhOJQNmpb0O8vd5+W&#10;lFjHVMkkKFHQg7D0evXxw1WnczGDGmQpDEEQZfNOF7R2TudJYnktWmbPQAuFygpMyxxezTYpDesQ&#10;vZXJLE0vkg5MqQ1wYS2+3kYlXQX8qhLcfasqKxyRBcXcXDhNODf+TFZXLN8apuuGD2mwf8iiZY3C&#10;oBPULXOM7EzzB1TbcAMWKnfGoU2gqhouQg1YTZa+qea5ZlqEWpAcqyea7P+D5Q/7R0OasqDnlCjW&#10;4idab7bC7FQpnLDkSfDaCf6DnHuqOm1z9HjWj2a4WRR93X1lWv+PFZE+0HuY6BW9IxwfF9nyYrlY&#10;UMJRN5udLy/TuUdNju7aWPdFQEu8UFADmAem4AK3bH9vXbQf7XxIBXeNlPjOcqn8aUE2pX8LF99J&#10;4kYasmfYA67PhpAnVpiA90x8ebGgILmDFBH1SVTIEZYwC4mE7jxiMs6FcllU1awUMdQixd8YbMwi&#10;VCsVAnrkCpOcsAeA0TKCjNix7MHeu4rQ3JNz+rfEovPkESKDcpNz2ygw7wFIrGqIHO1HkiI1niXX&#10;b3o08eIGygM2k4E4ZVbzuwY/4z2z7pEZHCscQFwV7hselYSuoDBIlNRgfr337u2x21FLSYdjWlD7&#10;c8eMoER+VTgHn7P53M91uMwXlzO8mFPN5lSjdu0NYBdkuJQ0D6K3d3IUKwPtK26UtY+KKqY4xi4o&#10;d2a83Li4PnAncbFeBzOcZc3cvXrW3IN7gn2HvvSvzOihlx2OwQOMI83yN90cbb2ngvXOQdWEVj/y&#10;OlCPeyD00LCz/KI5vQer42Zd/QYAAP//AwBQSwMEFAAGAAgAAAAhAOJeDxXdAAAACQEAAA8AAABk&#10;cnMvZG93bnJldi54bWxMj8FOwzAQRO9I/IO1SNyoTSPSEuJUqBLiSgtU4raJTRI1Xke226Z8PdsT&#10;HFdvNfOmXE1uEEcbYu9Jw/1MgbDUeNNTq+Hj/eVuCSImJIODJ6vhbCOsquurEgvjT7Sxx21qBYdQ&#10;LFBDl9JYSBmbzjqMMz9aYvbtg8PEZ2ilCXjicDfIuVK5dNgTN3Q42nVnm/324DTs1NcPrknWr7vP&#10;Zv/mQ6izc9D69mZ6fgKR7JT+nuGiz+pQsVPtD2SiGDRkGZsnDfMFT2K+fFA5iJrB4jEHWZXy/4Lq&#10;FwAA//8DAFBLAQItABQABgAIAAAAIQDkmcPA+wAAAOEBAAATAAAAAAAAAAAAAAAAAAAAAABbQ29u&#10;dGVudF9UeXBlc10ueG1sUEsBAi0AFAAGAAgAAAAhACOyauHXAAAAlAEAAAsAAAAAAAAAAAAAAAAA&#10;LAEAAF9yZWxzLy5yZWxzUEsBAi0AFAAGAAgAAAAhAHlfOX+oAgAAoQUAAA4AAAAAAAAAAAAAAAAA&#10;LAIAAGRycy9lMm9Eb2MueG1sUEsBAi0AFAAGAAgAAAAhAOJeDxXdAAAACQEAAA8AAAAAAAAAAAAA&#10;AAAAAAUAAGRycy9kb3ducmV2LnhtbFBLBQYAAAAABAAEAPMAAAAKBgAAAAA=&#10;" filled="f" strokecolor="black [3213]" strokeweight="1pt">
+              <v:roundrect w14:anchorId="51B5919C" id="Abgerundetes Rechteck 3" o:spid="_x0000_s1026" style="position:absolute;margin-left:16.9pt;margin-top:13.5pt;width:408.4pt;height:176.3pt;z-index:-251656192;visibility:visible;mso-wrap-style:square;mso-width-percent:0;mso-height-percent:0;mso-wrap-distance-left:9pt;mso-wrap-distance-top:0;mso-wrap-distance-right:9pt;mso-wrap-distance-bottom:0;mso-position-horizontal:absolute;mso-position-horizontal-relative:text;mso-position-vertical:absolute;mso-position-vertical-relative:text;mso-width-percent:0;mso-height-percent:0;mso-width-relative:margin;mso-height-relative:margin;v-text-anchor:middle" arcsize="10923f" o:gfxdata="UEsDBBQABgAIAAAAIQC2gziS/gAAAOEBAAATAAAAW0NvbnRlbnRfVHlwZXNdLnhtbJSRQU7DMBBF&#10;90jcwfIWJU67QAgl6YK0S0CoHGBkTxKLZGx5TGhvj5O2G0SRWNoz/78nu9wcxkFMGNg6quQqL6RA&#10;0s5Y6ir5vt9lD1JwBDIwOMJKHpHlpr69KfdHjyxSmriSfYz+USnWPY7AufNIadK6MEJMx9ApD/oD&#10;OlTrorhX2lFEilmcO2RdNtjC5xDF9pCuTyYBB5bi6bQ4syoJ3g9WQ0ymaiLzg5KdCXlKLjvcW893&#10;SUOqXwnz5DrgnHtJTxOsQfEKIT7DmDSUCaxw7Rqn8787ZsmRM9e2VmPeBN4uqYvTtW7jvijg9N/y&#10;JsXecLq0q+WD6m8AAAD//wMAUEsDBBQABgAIAAAAIQA4/SH/1gAAAJQBAAALAAAAX3JlbHMvLnJl&#10;bHOkkMFqwzAMhu+DvYPRfXGawxijTi+j0GvpHsDYimMaW0Yy2fr2M4PBMnrbUb/Q94l/f/hMi1qR&#10;JVI2sOt6UJgd+ZiDgffL8ekFlFSbvV0oo4EbChzGx4f9GRdb25HMsYhqlCwG5lrLq9biZkxWOiqY&#10;22YiTra2kYMu1l1tQD30/bPm3wwYN0x18gb45AdQl1tp5j/sFB2T0FQ7R0nTNEV3j6o9feQzro1i&#10;OWA14Fm+Q8a1a8+Bvu/d/dMb2JY5uiPbhG/ktn4cqGU/er3pcvwCAAD//wMAUEsDBBQABgAIAAAA&#10;IQB5Xzl/qAIAAKEFAAAOAAAAZHJzL2Uyb0RvYy54bWysVMFu2zAMvQ/YPwi6r7bTpM2MOkXQosOA&#10;oivaDj0rshwbk0VNUmJnXz9Ksp2gK3YYloNCieQj+Uzy6rpvJdkLYxtQBc3OUkqE4lA2alvQ7y93&#10;n5aUWMdUySQoUdCDsPR69fHDVadzMYMaZCkMQRBl804XtHZO50lieS1aZs9AC4XKCkzLHF7NNikN&#10;6xC9lcksTS+SDkypDXBhLb7eRiVdBfyqEtx9qyorHJEFxdxcOE04N/5MVlcs3xqm64YPabB/yKJl&#10;jcKgE9Qtc4zsTPMHVNtwAxYqd8ahTaCqGi5CDVhNlr6p5rlmWoRakByrJ5rs/4PlD/tHQ5qyoOeU&#10;KNbiJ1pvtsLsVCmcsORJ8NoJ/oOce6o6bXP0eNaPZrhZFH3dfWVa/48VkT7Qe5joFb0jHB8X2fJi&#10;uVhQwlE3m50vL9O5R02O7tpY90VAS7xQUAOYB6bgArdsf29dtB/tfEgFd42U+M5yqfxpQTalfwsX&#10;30niRhqyZ9gDrs+GkCdWmID3THx5saAguYMUEfVJVMgRljALiYTuPGIyzoVyWVTVrBQx1CLF3xhs&#10;zCJUKxUCeuQKk5ywB4DRMoKM2LHswd67itDck3P6t8Si8+QRIoNyk3PbKDDvAUisaogc7UeSIjWe&#10;JddvejTx4gbKAzaTgThlVvO7Bj/jPbPukRkcKxxAXBXuGx6VhK6gMEiU1GB+vffu7bHbUUtJh2Na&#10;UPtzx4ygRH5VOAefs/ncz3W4zBeXM7yYU83mVKN27Q1gF2S4lDQPord3chQrA+0rbpS1j4oqpjjG&#10;Lih3ZrzcuLg+cCdxsV4HM5xlzdy9etbcg3uCfYe+9K/M6KGXHY7BA4wjzfI33RxtvaeC9c5B1YRW&#10;P/I6UI97IPTQsLP8ojm9B6vjZl39BgAA//8DAFBLAwQUAAYACAAAACEA4l4PFd0AAAAJAQAADwAA&#10;AGRycy9kb3ducmV2LnhtbEyPwU7DMBBE70j8g7VI3KhNI9IS4lSoEuJKC1TitolNEjVeR7bbpnw9&#10;2xMcV28186ZcTW4QRxti70nD/UyBsNR401Or4eP95W4JIiYkg4Mnq+FsI6yq66sSC+NPtLHHbWoF&#10;h1AsUEOX0lhIGZvOOowzP1pi9u2Dw8RnaKUJeOJwN8i5Url02BM3dDjadWeb/fbgNOzU1w+uSdav&#10;u89m/+ZDqLNz0Pr2Znp+ApHslP6e4aLP6lCxU+0PZKIYNGQZmycN8wVPYr58UDmImsHiMQdZlfL/&#10;guoXAAD//wMAUEsBAi0AFAAGAAgAAAAhALaDOJL+AAAA4QEAABMAAAAAAAAAAAAAAAAAAAAAAFtD&#10;b250ZW50X1R5cGVzXS54bWxQSwECLQAUAAYACAAAACEAOP0h/9YAAACUAQAACwAAAAAAAAAAAAAA&#10;AAAvAQAAX3JlbHMvLnJlbHNQSwECLQAUAAYACAAAACEAeV85f6gCAAChBQAADgAAAAAAAAAAAAAA&#10;AAAuAgAAZHJzL2Uyb0RvYy54bWxQSwECLQAUAAYACAAAACEA4l4PFd0AAAAJAQAADwAAAAAAAAAA&#10;AAAAAAACBQAAZHJzL2Rvd25yZXYueG1sUEsFBgAAAAAEAAQA8wAAAAwGAAAAAA==&#10;" filled="f" strokecolor="black [3213]" strokeweight="1pt">
                 <v:stroke joinstyle="miter"/>
                 <v:textbox>
                   <w:txbxContent>
@@ -416,7 +418,7 @@
                     </w:p>
                     <w:tbl>
                       <w:tblPr>
-                        <w:tblStyle w:val="Tabellenrasterhell"/>
+                        <w:tblStyle w:val="TabellemithellemGitternetz"/>
                         <w:tblW w:w="0" w:type="auto"/>
                         <w:tblLook w:val="04A0" w:firstRow="1" w:lastRow="0" w:firstColumn="1" w:lastColumn="0" w:noHBand="0" w:noVBand="1"/>
                       </w:tblPr>
@@ -642,6 +644,7 @@
                               <w:t xml:space="preserve"> </w:t>
                             </w:r>
                             <w:proofErr w:type="spellStart"/>
+                            <w:proofErr w:type="gramStart"/>
                             <w:r>
                               <w:t>RigidBodyControl</w:t>
                             </w:r>
@@ -650,6 +653,7 @@
                               <w:t>(</w:t>
                             </w:r>
                             <w:proofErr w:type="spellStart"/>
+                            <w:proofErr w:type="gramEnd"/>
                             <w:r>
                               <w:t>shape</w:t>
                             </w:r>
@@ -685,7 +689,7 @@
         <mc:AlternateContent>
           <mc:Choice Requires="wps">
             <w:drawing>
-              <wp:anchor distT="0" distB="0" distL="114300" distR="114300" simplePos="0" relativeHeight="251659264" behindDoc="1" locked="0" layoutInCell="1" allowOverlap="1" wp14:anchorId="3DCB985F" wp14:editId="4B7F04A5">
+              <wp:anchor distT="0" distB="0" distL="114300" distR="114300" simplePos="0" relativeHeight="251659264" behindDoc="1" locked="0" layoutInCell="1" allowOverlap="1" wp14:anchorId="3DCB985F" wp14:editId="426E75A3">
                 <wp:simplePos x="0" y="0"/>
                 <wp:positionH relativeFrom="margin">
                   <wp:posOffset>14605</wp:posOffset>
@@ -694,7 +698,7 @@
                   <wp:posOffset>19050</wp:posOffset>
                 </wp:positionV>
                 <wp:extent cx="5732780" cy="8134985"/>
-                <wp:effectExtent l="0" t="0" r="7620" b="0"/>
+                <wp:effectExtent l="0" t="0" r="20320" b="18415"/>
                 <wp:wrapNone/>
                 <wp:docPr id="2" name="Rechteck 2"/>
                 <wp:cNvGraphicFramePr/>
@@ -710,15 +714,7 @@
                         <a:prstGeom prst="rect">
                           <a:avLst/>
                         </a:prstGeom>
-                        <a:solidFill>
-                          <a:schemeClr val="bg2">
-                            <a:lumMod val="90000"/>
-                          </a:schemeClr>
-                        </a:solidFill>
-                        <a:ln>
-                          <a:noFill/>
-                        </a:ln>
-                        <a:effectLst/>
+                        <a:ln/>
                       </wps:spPr>
                       <wps:style>
                         <a:lnRef idx="2">
@@ -765,7 +761,7 @@
           </mc:Choice>
           <mc:Fallback>
             <w:pict>
-              <v:rect w14:anchorId="3DCB985F" id="Rechteck_x0020_2" o:spid="_x0000_s1027" style="position:absolute;margin-left:1.15pt;margin-top:1.5pt;width:451.4pt;height:640.55pt;z-index:-251657216;visibility:visible;mso-wrap-style:square;mso-width-percent:0;mso-height-percent:0;mso-wrap-distance-left:9pt;mso-wrap-distance-top:0;mso-wrap-distance-right:9pt;mso-wrap-distance-bottom:0;mso-position-horizontal:absolute;mso-position-horizontal-relative:margin;mso-position-vertical:absolute;mso-position-vertical-relative:text;mso-width-percent:0;mso-height-percent:0;mso-width-relative:margin;mso-height-relative:margin;v-text-anchor:middle" o:gfxdata="UEsDBBQABgAIAAAAIQDkmcPA+wAAAOEBAAATAAAAW0NvbnRlbnRfVHlwZXNdLnhtbJSRQU7DMBBF&#10;90jcwfIWJQ5dIISSdEHaJSBUDjCyJ4nVZGx53NDeHictG4SKWNrj9//TuFwfx0FMGNg6quR9XkiB&#10;pJ2x1FXyY7fNHqXgCGRgcISVPCHLdX17U+5OHlkkmriSfYz+SSnWPY7AufNIadK6MEJMx9ApD3oP&#10;HapVUTwo7SgixSzOGbIuG2zhMESxOabrs0nCpXg+v5urKgneD1ZDTKJqnqpfuYADXwEnMj/ssotZ&#10;nsglnHvr+e7S8JpWE6xB8QYhvsCYPJQJrHDlGqfz65Zz2ciZa1urMW8Cbxbqr2zjPing9N/wJmHv&#10;OH2nq+WD6i8AAAD//wMAUEsDBBQABgAIAAAAIQAjsmrh1wAAAJQBAAALAAAAX3JlbHMvLnJlbHOk&#10;kMFqwzAMhu+DvYPRfXGawxijTi+j0GvpHsDYimMaW0Yy2fr28w6DZfS2o36h7xP//vCZFrUiS6Rs&#10;YNf1oDA78jEHA++X49MLKKk2e7tQRgM3FDiMjw/7My62tiOZYxHVKFkMzLWWV63FzZisdFQwt81E&#10;nGxtIwddrLvagHro+2fNvxkwbpjq5A3wye9AXW6lmf+wU3RMQlPtHCVN0xTdPaoObMsc3ZFtwjdy&#10;jWY5YDXgWTQO1LKu/Qj6vn74p97TRz7jutV+h4zrj1dvuhy/AAAA//8DAFBLAwQUAAYACAAAACEA&#10;jTFbragCAADIBQAADgAAAGRycy9lMm9Eb2MueG1srFTdT9swEH+ftP/B8vtIG9pRKlJUgZgmMUDA&#10;xLPr2E00x+fZbpPur+dsp6EwtodpfUjv83cfvruz865RZCusq0EXdHw0okRoDmWt1wX9/nj1aUaJ&#10;80yXTIEWBd0JR88XHz+ctWYucqhAlcISBNFu3pqCVt6beZY5XomGuSMwQqNSgm2YR9aus9KyFtEb&#10;leWj0eesBVsaC1w4h9LLpKSLiC+l4P5WSic8UQXF3Hz82vhdhW+2OGPztWWmqnmfBvuHLBpWaww6&#10;QF0yz8jG1r9BNTW34ED6Iw5NBlLWXMQasJrx6E01DxUzItaCzXFmaJP7f7D8ZntnSV0WNKdEswaf&#10;6F7wygv+g+ShO61xczR6MHe25xySodRO2ib8YxGkix3dDR0VnScchdOT4/xkho3nqJuNjyens2lA&#10;zV7cjXX+i4CGBKKgFp8sdpJtr51PpnuTEM2BqsurWqnIhDERF8qSLcMHXq3z6Ko2zTcok+x0hL8+&#10;ZJyqYB4TeIWkdMDTEJBT0CQRcYb6TEIvUvWR8jslgpfS90JiD7HeFH+Ik1JgnAvtxzE1V7FSJPH0&#10;j5lFwIAsMZsBuwd4XfIeO+Xc2wfXlPjgPErR/+Y8eMTIoP3g3NQa7HsACqvqIyd7bOxBawLpu1UX&#10;5ytaBskKyh3OnIW0jM7wqxqf/po5f8csbh+OC14Uf4sfqaAtKPQUJRXYX+/Jgz0uBWopaXGbC+p+&#10;bpgVlKivGtfldDyZhPWPzGR6kiNjDzWrQ43eNBeA8zTG22V4JIO9V3tSWmie8PAsQ1RUMc0xdkG5&#10;t3vmwqcrg6eLi+UymuHKG+av9YPhATz0OYz2Y/fErOnn3+Pq3MB+89n8zRok2+CpYbnxIOu4Iy99&#10;7V8Az0Uc8v60hXt0yEerlwO8eAYAAP//AwBQSwMEFAAGAAgAAAAhAAchtineAAAACAEAAA8AAABk&#10;cnMvZG93bnJldi54bWxMj8tOwzAQRfdI/IM1SOyo84AqTeNUqBJigxAUFizdeHCixuModpuUr2dY&#10;0eXoHt05t9rMrhcnHEPnSUG6SEAgNd50ZBV8fjzdFSBC1GR07wkVnDHApr6+qnRp/ETveNpFK7iE&#10;QqkVtDEOpZShadHpsPADEmfffnQ68jlaaUY9cbnrZZYkS+l0R/yh1QNuW2wOu6NT8HqeC3qxY3J4&#10;s8t8+4zTz9dslbq9mR/XICLO8R+GP31Wh5qd9v5IJoheQZYzqCDnQZyukocUxJ6xrLhPQdaVvBxQ&#10;/wIAAP//AwBQSwECLQAUAAYACAAAACEA5JnDwPsAAADhAQAAEwAAAAAAAAAAAAAAAAAAAAAAW0Nv&#10;bnRlbnRfVHlwZXNdLnhtbFBLAQItABQABgAIAAAAIQAjsmrh1wAAAJQBAAALAAAAAAAAAAAAAAAA&#10;ACwBAABfcmVscy8ucmVsc1BLAQItABQABgAIAAAAIQCNMVutqAIAAMgFAAAOAAAAAAAAAAAAAAAA&#10;ACwCAABkcnMvZTJvRG9jLnhtbFBLAQItABQABgAIAAAAIQAHIbYp3gAAAAgBAAAPAAAAAAAAAAAA&#10;AAAAAAAFAABkcnMvZG93bnJldi54bWxQSwUGAAAAAAQABADzAAAACwYAAAAA&#10;" fillcolor="#cfcdcd [2894]" stroked="f" strokeweight="1pt">
+              <v:rect w14:anchorId="3DCB985F" id="Rechteck 2" o:spid="_x0000_s1027" style="position:absolute;margin-left:1.15pt;margin-top:1.5pt;width:451.4pt;height:640.55pt;z-index:-251657216;visibility:visible;mso-wrap-style:square;mso-width-percent:0;mso-height-percent:0;mso-wrap-distance-left:9pt;mso-wrap-distance-top:0;mso-wrap-distance-right:9pt;mso-wrap-distance-bottom:0;mso-position-horizontal:absolute;mso-position-horizontal-relative:margin;mso-position-vertical:absolute;mso-position-vertical-relative:text;mso-width-percent:0;mso-height-percent:0;mso-width-relative:margin;mso-height-relative:margin;v-text-anchor:middle" o:gfxdata="UEsDBBQABgAIAAAAIQC2gziS/gAAAOEBAAATAAAAW0NvbnRlbnRfVHlwZXNdLnhtbJSRQU7DMBBF&#10;90jcwfIWJU67QAgl6YK0S0CoHGBkTxKLZGx5TGhvj5O2G0SRWNoz/78nu9wcxkFMGNg6quQqL6RA&#10;0s5Y6ir5vt9lD1JwBDIwOMJKHpHlpr69KfdHjyxSmriSfYz+USnWPY7AufNIadK6MEJMx9ApD/oD&#10;OlTrorhX2lFEilmcO2RdNtjC5xDF9pCuTyYBB5bi6bQ4syoJ3g9WQ0ymaiLzg5KdCXlKLjvcW893&#10;SUOqXwnz5DrgnHtJTxOsQfEKIT7DmDSUCaxw7Rqn8787ZsmRM9e2VmPeBN4uqYvTtW7jvijg9N/y&#10;JsXecLq0q+WD6m8AAAD//wMAUEsDBBQABgAIAAAAIQA4/SH/1gAAAJQBAAALAAAAX3JlbHMvLnJl&#10;bHOkkMFqwzAMhu+DvYPRfXGawxijTi+j0GvpHsDYimMaW0Yy2fr2M4PBMnrbUb/Q94l/f/hMi1qR&#10;JVI2sOt6UJgd+ZiDgffL8ekFlFSbvV0oo4EbChzGx4f9GRdb25HMsYhqlCwG5lrLq9biZkxWOiqY&#10;22YiTra2kYMu1l1tQD30/bPm3wwYN0x18gb45AdQl1tp5j/sFB2T0FQ7R0nTNEV3j6o9feQzro1i&#10;OWA14Fm+Q8a1a8+Bvu/d/dMb2JY5uiPbhG/ktn4cqGU/er3pcvwCAAD//wMAUEsDBBQABgAIAAAA&#10;IQDCx28QfgIAAFIFAAAOAAAAZHJzL2Uyb0RvYy54bWysVFtP2zAUfp+0/2D5faQN7SgVKapATJMQ&#10;IGDi2XVsEs328Wy3Sffrd2ynAQHaw7Q8OD6379x9dt5rRXbC+RZMRadHE0qE4VC35rmiPx6vviwo&#10;8YGZmikwoqJ74en56vOns84uRQkNqFo4giDGLztb0SYEuywKzxuhmT8CKwwKJTjNApLuuagd6xBd&#10;q6KcTL4WHbjaOuDCe+ReZiFdJXwpBQ+3UnoRiKooxhbS6dK5iWexOmPLZ8ds0/IhDPYPUWjWGnQ6&#10;Ql2ywMjWte+gdMsdeJDhiIMuQMqWi5QDZjOdvMnmoWFWpFywON6OZfL/D5bf7O4caeuKlpQYprFF&#10;94I3QfCfpIzV6axfotKDvXMD5fEaU+2l0/GPSZA+VXQ/VlT0gXBkzk+Oy5MFFp6jbDE9np0u5hG1&#10;eDG3zodvAjSJl4o6bFmqJNtd+5BVDyrRmzKRF6PKcaRb2CuRhfdCYjbouUwgaY7EhXJkx3ACGOfC&#10;hGkWNawWmT2f4DeENVqkIJVBwIgsW6VG7AEgzuh77BzyoB9NRRrD0Xjyt8Cy8WiRPIMJo7FuDbiP&#10;ABRmNXjO+oci5dLEKoV+06dOJ83I2UC9x+47yGvhLb9qsQnXzIc75nAPsHG42+EWD6mgqygMN0oa&#10;cL8/4kd9HE+UUtLhXlXU/9oyJyhR3w0O7ul0NouLmIjZ/KREwr2WbF5LzFZfADZuiq+I5eka9YM6&#10;XKUD/YRPwDp6RREzHH1XlAd3IC5C3nd8RLhYr5MaLp9l4do8WB7BY53jkD32T8zZYRIDDvENHHaQ&#10;Ld8MZNaNlgbW2wCyTdP6UtehA7i4aZSGRya+DK/ppPXyFK7+AAAA//8DAFBLAwQUAAYACAAAACEA&#10;hfnrQtsAAAAIAQAADwAAAGRycy9kb3ducmV2LnhtbEyPzU7DMBCE70i8g7VI3KiTlJ8S4lSoEhck&#10;Dm15gG28xKH+iWKnSd6e5QTH0Yxmvqm2s7PiQkPsgleQrzIQ5JugO98q+Dy+3W1AxIReow2eFCwU&#10;YVtfX1VY6jD5PV0OqRVc4mOJCkxKfSllbAw5jKvQk2fvKwwOE8uhlXrAicudlUWWPUqHnecFgz3t&#10;DDXnw+h4BGm/5E/T7vxh5veO7PJN46LU7c38+gIi0Zz+wvCLz+hQM9MpjF5HYRUUaw4qWPMhdp+z&#10;hxzEiWPF5j4HWVfy/4H6BwAA//8DAFBLAQItABQABgAIAAAAIQC2gziS/gAAAOEBAAATAAAAAAAA&#10;AAAAAAAAAAAAAABbQ29udGVudF9UeXBlc10ueG1sUEsBAi0AFAAGAAgAAAAhADj9If/WAAAAlAEA&#10;AAsAAAAAAAAAAAAAAAAALwEAAF9yZWxzLy5yZWxzUEsBAi0AFAAGAAgAAAAhAMLHbxB+AgAAUgUA&#10;AA4AAAAAAAAAAAAAAAAALgIAAGRycy9lMm9Eb2MueG1sUEsBAi0AFAAGAAgAAAAhAIX560LbAAAA&#10;CAEAAA8AAAAAAAAAAAAAAAAA2AQAAGRycy9kb3ducmV2LnhtbFBLBQYAAAAABAAEAPMAAADgBQAA&#10;AAA=&#10;" fillcolor="#5b9bd5 [3204]" strokecolor="#1f4d78 [1604]" strokeweight="1pt">
                 <v:textbox>
                   <w:txbxContent>
                     <w:p>
@@ -795,16 +791,16 @@
           <w:lang w:eastAsia="de-DE"/>
         </w:rPr>
         <w:drawing>
-          <wp:anchor distT="0" distB="0" distL="114300" distR="114300" simplePos="0" relativeHeight="251667456" behindDoc="1" locked="0" layoutInCell="1" allowOverlap="1" wp14:anchorId="7F311924" wp14:editId="434D150F">
+          <wp:anchor distT="0" distB="0" distL="114300" distR="114300" simplePos="0" relativeHeight="251667456" behindDoc="1" locked="0" layoutInCell="1" allowOverlap="1" wp14:anchorId="7F311924" wp14:editId="0B20FABE">
             <wp:simplePos x="0" y="0"/>
             <wp:positionH relativeFrom="margin">
-              <wp:posOffset>4560198</wp:posOffset>
+              <wp:posOffset>4662805</wp:posOffset>
             </wp:positionH>
             <wp:positionV relativeFrom="paragraph">
-              <wp:posOffset>3899487</wp:posOffset>
+              <wp:posOffset>3937000</wp:posOffset>
             </wp:positionV>
-            <wp:extent cx="651592" cy="651592"/>
-            <wp:effectExtent l="0" t="0" r="0" b="0"/>
+            <wp:extent cx="600075" cy="600075"/>
+            <wp:effectExtent l="0" t="0" r="9525" b="9525"/>
             <wp:wrapNone/>
             <wp:docPr id="8" name="Grafik 8" descr="https://cdn3.iconfinder.com/data/icons/business-life-1/510/picture_scene_view_album_camera_scene_landscape-512.png"/>
             <wp:cNvGraphicFramePr>
@@ -835,7 +831,7 @@
                   <pic:spPr bwMode="auto">
                     <a:xfrm>
                       <a:off x="0" y="0"/>
-                      <a:ext cx="651592" cy="651592"/>
+                      <a:ext cx="600075" cy="600075"/>
                     </a:xfrm>
                     <a:prstGeom prst="rect">
                       <a:avLst/>
@@ -1096,7 +1092,6 @@
                                   <w:tcW w:w="2547" w:type="dxa"/>
                                 </w:tcPr>
                                 <w:p>
-                                  <w:bookmarkStart w:id="0" w:name="_GoBack"/>
                                   <w:r>
                                     <w:t>Audio laden</w:t>
                                   </w:r>
@@ -1409,7 +1404,6 @@
                               </w:tc>
                             </w:tr>
                           </w:tbl>
-                          <w:bookmarkEnd w:id="0"/>
                           <w:p>
                             <w:r>
                               <w:t xml:space="preserve">      </w:t>
@@ -1442,7 +1436,7 @@
           </mc:Choice>
           <mc:Fallback>
             <w:pict>
-              <v:roundrect w14:anchorId="327BE492" id="Abgerundetes_x0020_Rechteck_x0020_6" o:spid="_x0000_s1028" style="position:absolute;margin-left:19.9pt;margin-top:375pt;width:412.55pt;height:212.25pt;z-index:-251652096;visibility:visible;mso-wrap-style:square;mso-width-percent:0;mso-height-percent:0;mso-wrap-distance-left:9pt;mso-wrap-distance-top:0;mso-wrap-distance-right:9pt;mso-wrap-distance-bottom:0;mso-position-horizontal:absolute;mso-position-horizontal-relative:margin;mso-position-vertical:absolute;mso-position-vertical-relative:text;mso-width-percent:0;mso-height-percent:0;mso-width-relative:margin;mso-height-relative:margin;v-text-anchor:middle" arcsize="10923f" o:gfxdata="UEsDBBQABgAIAAAAIQDkmcPA+wAAAOEBAAATAAAAW0NvbnRlbnRfVHlwZXNdLnhtbJSRQU7DMBBF&#10;90jcwfIWJQ5dIISSdEHaJSBUDjCyJ4nVZGx53NDeHictG4SKWNrj9//TuFwfx0FMGNg6quR9XkiB&#10;pJ2x1FXyY7fNHqXgCGRgcISVPCHLdX17U+5OHlkkmriSfYz+SSnWPY7AufNIadK6MEJMx9ApD3oP&#10;HapVUTwo7SgixSzOGbIuG2zhMESxOabrs0nCpXg+v5urKgneD1ZDTKJqnqpfuYADXwEnMj/ssotZ&#10;nsglnHvr+e7S8JpWE6xB8QYhvsCYPJQJrHDlGqfz65Zz2ciZa1urMW8Cbxbqr2zjPing9N/wJmHv&#10;OH2nq+WD6i8AAAD//wMAUEsDBBQABgAIAAAAIQAjsmrh1wAAAJQBAAALAAAAX3JlbHMvLnJlbHOk&#10;kMFqwzAMhu+DvYPRfXGawxijTi+j0GvpHsDYimMaW0Yy2fr28w6DZfS2o36h7xP//vCZFrUiS6Rs&#10;YNf1oDA78jEHA++X49MLKKk2e7tQRgM3FDiMjw/7My62tiOZYxHVKFkMzLWWV63FzZisdFQwt81E&#10;nGxtIwddrLvagHro+2fNvxkwbpjq5A3wye9AXW6lmf+wU3RMQlPtHCVN0xTdPaoObMsc3ZFtwjdy&#10;jWY5YDXgWTQO1LKu/Qj6vn74p97TRz7jutV+h4zrj1dvuhy/AAAA//8DAFBLAwQUAAYACAAAACEA&#10;puLb/6wCAACoBQAADgAAAGRycy9lMm9Eb2MueG1srFTfT9swEH6ftP/B8vtIG0iBiBRVIKZJCBAw&#10;8ew6ThPN8Xm226T763e2k7RiaA/T+uD6fHff/ch3d3Xdt5LshLENqILOT2aUCMWhbNSmoN9f775c&#10;UGIdUyWToERB98LS6+XnT1edzkUKNchSGIIgyuadLmjtnM6TxPJatMyegBYKlRWYljkUzSYpDesQ&#10;vZVJOpstkg5MqQ1wYS2+3kYlXQb8qhLcPVaVFY7IgmJuLpwmnGt/Jssrlm8M03XDhzTYP2TRskZh&#10;0AnqljlGtqb5A6ptuAELlTvh0CZQVQ0XoQasZj57V81LzbQItWBzrJ7aZP8fLH/YPRnSlAVdUKJY&#10;i59otd4Is1WlcMKSZ8FrJ/gPsvCt6rTN0eNFP5lBsnj1dfeVaf0/VkT60N791F7RO8LxMUtPL08v&#10;Mko46tLFZZadZx41ObhrY91XAS3xl4IawDwwBRd6y3b31kX70c6HVHDXSInvLJfKnxZkU/q3IHgm&#10;iRtpyI4hB1w/H0IeWWEC3jPx5cWCws3tpYioz6LCHmEJaUgksPOAyTgXys2jqmaliKGyGf7GYGMW&#10;oVqpENAjV5jkhD0AjJYRZMSOZQ/23lUEck/Os78lFp0njxAZlJuc20aB+QhAYlVD5Gg/Nim2xnfJ&#10;9es+8Cf1lv5lDeUeOWUgDpvV/K7Br3nPrHtiBqcL5xA3hnvEo5LQFRSGGyU1mF8fvXt7JD1qKelw&#10;Wgtqf26ZEZTIbwrH4XJ+dubHOwhn2XmKgjnWrI81atveAJJhjrtJ83D19k6O18pA+4aLZeWjooop&#10;jrELyp0ZhRsXtwiuJi5Wq2CGI62Zu1cvmntw32dP1Nf+jRk9UNrhNDzAONksf0fqaOs9Fay2Dqom&#10;MP7Q1+EL4DoIVBpWl983x3KwOizY5W8AAAD//wMAUEsDBBQABgAIAAAAIQCql5lB3wAAAAsBAAAP&#10;AAAAZHJzL2Rvd25yZXYueG1sTI/LTsMwEEX3SPyDNUjsqF36DnEqVAmxLQUqsXPiIYkajyPbbVO+&#10;nukKlqM5uvfcfD24TpwwxNaThvFIgUCqvG2p1vDx/vKwBBGTIWs6T6jhghHWxe1NbjLrz/SGp12q&#10;BYdQzIyGJqU+kzJWDToTR75H4t+3D84kPkMtbTBnDnedfFRqLp1piRsa0+OmweqwOzoNe/X1YzYk&#10;y9f9Z3XY+hDKySVofX83PD+BSDikPxiu+qwOBTuV/kg2ik7DZMXmScNipngTA8v5dAWiZHK8mM5A&#10;Frn8v6H4BQAA//8DAFBLAQItABQABgAIAAAAIQDkmcPA+wAAAOEBAAATAAAAAAAAAAAAAAAAAAAA&#10;AABbQ29udGVudF9UeXBlc10ueG1sUEsBAi0AFAAGAAgAAAAhACOyauHXAAAAlAEAAAsAAAAAAAAA&#10;AAAAAAAALAEAAF9yZWxzLy5yZWxzUEsBAi0AFAAGAAgAAAAhAKbi2/+sAgAAqAUAAA4AAAAAAAAA&#10;AAAAAAAALAIAAGRycy9lMm9Eb2MueG1sUEsBAi0AFAAGAAgAAAAhAKqXmUHfAAAACwEAAA8AAAAA&#10;AAAAAAAAAAAABAUAAGRycy9kb3ducmV2LnhtbFBLBQYAAAAABAAEAPMAAAAQBgAAAAA=&#10;" filled="f" strokecolor="black [3213]" strokeweight="1pt">
+              <v:roundrect w14:anchorId="327BE492" id="Abgerundetes Rechteck 6" o:spid="_x0000_s1028" style="position:absolute;margin-left:19.9pt;margin-top:375pt;width:412.55pt;height:212.25pt;z-index:-251652096;visibility:visible;mso-wrap-style:square;mso-width-percent:0;mso-height-percent:0;mso-wrap-distance-left:9pt;mso-wrap-distance-top:0;mso-wrap-distance-right:9pt;mso-wrap-distance-bottom:0;mso-position-horizontal:absolute;mso-position-horizontal-relative:margin;mso-position-vertical:absolute;mso-position-vertical-relative:text;mso-width-percent:0;mso-height-percent:0;mso-width-relative:margin;mso-height-relative:margin;v-text-anchor:middle" arcsize="10923f" o:gfxdata="UEsDBBQABgAIAAAAIQC2gziS/gAAAOEBAAATAAAAW0NvbnRlbnRfVHlwZXNdLnhtbJSRQU7DMBBF&#10;90jcwfIWJU67QAgl6YK0S0CoHGBkTxKLZGx5TGhvj5O2G0SRWNoz/78nu9wcxkFMGNg6quQqL6RA&#10;0s5Y6ir5vt9lD1JwBDIwOMJKHpHlpr69KfdHjyxSmriSfYz+USnWPY7AufNIadK6MEJMx9ApD/oD&#10;OlTrorhX2lFEilmcO2RdNtjC5xDF9pCuTyYBB5bi6bQ4syoJ3g9WQ0ymaiLzg5KdCXlKLjvcW893&#10;SUOqXwnz5DrgnHtJTxOsQfEKIT7DmDSUCaxw7Rqn8787ZsmRM9e2VmPeBN4uqYvTtW7jvijg9N/y&#10;JsXecLq0q+WD6m8AAAD//wMAUEsDBBQABgAIAAAAIQA4/SH/1gAAAJQBAAALAAAAX3JlbHMvLnJl&#10;bHOkkMFqwzAMhu+DvYPRfXGawxijTi+j0GvpHsDYimMaW0Yy2fr2M4PBMnrbUb/Q94l/f/hMi1qR&#10;JVI2sOt6UJgd+ZiDgffL8ekFlFSbvV0oo4EbChzGx4f9GRdb25HMsYhqlCwG5lrLq9biZkxWOiqY&#10;22YiTra2kYMu1l1tQD30/bPm3wwYN0x18gb45AdQl1tp5j/sFB2T0FQ7R0nTNEV3j6o9feQzro1i&#10;OWA14Fm+Q8a1a8+Bvu/d/dMb2JY5uiPbhG/ktn4cqGU/er3pcvwCAAD//wMAUEsDBBQABgAIAAAA&#10;IQCm4tv/rAIAAKgFAAAOAAAAZHJzL2Uyb0RvYy54bWysVN9P2zAQfp+0/8Hy+0gbSIGIFFUgpkkI&#10;EDDx7DpOE83xebbbpPvrd7aTtGJoD9P64Pp8d9/9yHd3dd23kuyEsQ2ogs5PZpQIxaFs1Kag31/v&#10;vlxQYh1TJZOgREH3wtLr5edPV53ORQo1yFIYgiDK5p0uaO2czpPE8lq0zJ6AFgqVFZiWORTNJikN&#10;6xC9lUk6my2SDkypDXBhLb7eRiVdBvyqEtw9VpUVjsiCYm4unCaca38myyuWbwzTdcOHNNg/ZNGy&#10;RmHQCeqWOUa2pvkDqm24AQuVO+HQJlBVDRehBqxmPntXzUvNtAi1YHOsntpk/x8sf9g9GdKUBV1Q&#10;oliLn2i13gizVaVwwpJnwWsn+A+y8K3qtM3R40U/mUGyePV195Vp/T9WRPrQ3v3UXtE7wvExS08v&#10;Ty8ySjjq0sVllp1nHjU5uGtj3VcBLfGXghrAPDAFF3rLdvfWRfvRzodUcNdIie8sl8qfFmRT+rcg&#10;eCaJG2nIjiEHXD8fQh5ZYQLeM/HlxYLCze2liKjPosIeYQlpSCSw84DJOBfKzaOqZqWIobIZ/sZg&#10;YxahWqkQ0CNXmOSEPQCMlhFkxI5lD/beVQRyT86zvyUWnSePEBmUm5zbRoH5CEBiVUPkaD82KbbG&#10;d8n16z7wJ/WW/mUN5R45ZSAOm9X8rsGvec+se2IGpwvnEDeGe8SjktAVFIYbJTWYXx+9e3skPWop&#10;6XBaC2p/bpkRlMhvCsfhcn525sc7CGfZeYqCOdasjzVq294AkmGOu0nzcPX2To7XykD7hotl5aOi&#10;iimOsQvKnRmFGxe3CK4mLlarYIYjrZm7Vy+ae3DfZ0/U1/6NGT1Q2uE0PMA42Sx/R+po6z0VrLYO&#10;qiYw/tDX4QvgOghUGlaX3zfHcrA6LNjlbwAAAP//AwBQSwMEFAAGAAgAAAAhAKqXmUHfAAAACwEA&#10;AA8AAABkcnMvZG93bnJldi54bWxMj8tOwzAQRfdI/IM1SOyoXfoOcSpUCbEtBSqxc+IhiRqPI9tt&#10;U76e6QqWozm699x8PbhOnDDE1pOG8UiBQKq8banW8PH+8rAEEZMhazpPqOGCEdbF7U1uMuvP9Ian&#10;XaoFh1DMjIYmpT6TMlYNOhNHvkfi37cPziQ+Qy1tMGcOd518VGounWmJGxrT46bB6rA7Og179fVj&#10;NiTL1/1nddj6EMrJJWh9fzc8P4FIOKQ/GK76rA4FO5X+SDaKTsNkxeZJw2KmeBMDy/l0BaJkcryY&#10;zkAWufy/ofgFAAD//wMAUEsBAi0AFAAGAAgAAAAhALaDOJL+AAAA4QEAABMAAAAAAAAAAAAAAAAA&#10;AAAAAFtDb250ZW50X1R5cGVzXS54bWxQSwECLQAUAAYACAAAACEAOP0h/9YAAACUAQAACwAAAAAA&#10;AAAAAAAAAAAvAQAAX3JlbHMvLnJlbHNQSwECLQAUAAYACAAAACEApuLb/6wCAACoBQAADgAAAAAA&#10;AAAAAAAAAAAuAgAAZHJzL2Uyb0RvYy54bWxQSwECLQAUAAYACAAAACEAqpeZQd8AAAALAQAADwAA&#10;AAAAAAAAAAAAAAAGBQAAZHJzL2Rvd25yZXYueG1sUEsFBgAAAAAEAAQA8wAAABIGAAAAAA==&#10;" filled="f" strokecolor="black [3213]" strokeweight="1pt">
                 <v:stroke joinstyle="miter"/>
                 <v:textbox>
                   <w:txbxContent>
@@ -1478,7 +1472,6 @@
                             <w:tcW w:w="2547" w:type="dxa"/>
                           </w:tcPr>
                           <w:p>
-                            <w:bookmarkStart w:id="1" w:name="_GoBack"/>
                             <w:r>
                               <w:t>Audio laden</w:t>
                             </w:r>
@@ -1791,7 +1784,6 @@
                         </w:tc>
                       </w:tr>
                     </w:tbl>
-                    <w:bookmarkEnd w:id="1"/>
                     <w:p>
                       <w:r>
                         <w:t xml:space="preserve">      </w:t>
@@ -1905,7 +1897,7 @@
                           </w:p>
                           <w:tbl>
                             <w:tblPr>
-                              <w:tblStyle w:val="Tabellenrasterhell"/>
+                              <w:tblStyle w:val="TabellemithellemGitternetz"/>
                               <w:tblW w:w="0" w:type="auto"/>
                               <w:tblLook w:val="04A0" w:firstRow="1" w:lastRow="0" w:firstColumn="1" w:lastColumn="0" w:noHBand="0" w:noVBand="1"/>
                             </w:tblPr>
@@ -2090,7 +2082,7 @@
           </mc:Choice>
           <mc:Fallback>
             <w:pict>
-              <v:roundrect w14:anchorId="537E10DE" id="Abgerundetes_x0020_Rechteck_x0020_5" o:spid="_x0000_s1029" style="position:absolute;margin-left:19.9pt;margin-top:163.45pt;width:412.55pt;height:196.1pt;z-index:-251654144;visibility:visible;mso-wrap-style:square;mso-height-percent:0;mso-wrap-distance-left:9pt;mso-wrap-distance-top:0;mso-wrap-distance-right:9pt;mso-wrap-distance-bottom:0;mso-position-horizontal:absolute;mso-position-horizontal-relative:margin;mso-position-vertical:absolute;mso-position-vertical-relative:text;mso-height-percent:0;mso-height-relative:margin;v-text-anchor:middle" arcsize="10923f" o:gfxdata="UEsDBBQABgAIAAAAIQDkmcPA+wAAAOEBAAATAAAAW0NvbnRlbnRfVHlwZXNdLnhtbJSRQU7DMBBF&#10;90jcwfIWJQ5dIISSdEHaJSBUDjCyJ4nVZGx53NDeHictG4SKWNrj9//TuFwfx0FMGNg6quR9XkiB&#10;pJ2x1FXyY7fNHqXgCGRgcISVPCHLdX17U+5OHlkkmriSfYz+SSnWPY7AufNIadK6MEJMx9ApD3oP&#10;HapVUTwo7SgixSzOGbIuG2zhMESxOabrs0nCpXg+v5urKgneD1ZDTKJqnqpfuYADXwEnMj/ssotZ&#10;nsglnHvr+e7S8JpWE6xB8QYhvsCYPJQJrHDlGqfz65Zz2ciZa1urMW8Cbxbqr2zjPing9N/wJmHv&#10;OH2nq+WD6i8AAAD//wMAUEsDBBQABgAIAAAAIQAjsmrh1wAAAJQBAAALAAAAX3JlbHMvLnJlbHOk&#10;kMFqwzAMhu+DvYPRfXGawxijTi+j0GvpHsDYimMaW0Yy2fr28w6DZfS2o36h7xP//vCZFrUiS6Rs&#10;YNf1oDA78jEHA++X49MLKKk2e7tQRgM3FDiMjw/7My62tiOZYxHVKFkMzLWWV63FzZisdFQwt81E&#10;nGxtIwddrLvagHro+2fNvxkwbpjq5A3wye9AXW6lmf+wU3RMQlPtHCVN0xTdPaoObMsc3ZFtwjdy&#10;jWY5YDXgWTQO1LKu/Qj6vn74p97TRz7jutV+h4zrj1dvuhy/AAAA//8DAFBLAwQUAAYACAAAACEA&#10;6y9kj6wCAACoBQAADgAAAGRycy9lMm9Eb2MueG1srFRLb9swDL4P2H8QdF/tpMnaBnWKoEWHAUVb&#10;9IGeFVmOjcmiJjGxs18/Sn4k6IodhuXgiCL58aGPvLxqa812yvkKTMYnJylnykjIK7PJ+OvL7Zdz&#10;zjwKkwsNRmV8rzy/Wn7+dNnYhZpCCTpXjhGI8YvGZrxEtIsk8bJUtfAnYJUhZQGuFkii2yS5Ew2h&#10;1zqZpunXpAGXWwdSeU+3N52SLyN+USiJD0XhFTKdccoN49fF7zp8k+WlWGycsGUl+zTEP2RRi8pQ&#10;0BHqRqBgW1f9AVVX0oGHAk8k1AkURSVVrIGqmaTvqnkuhVWxFmqOt2Ob/P+Dlfe7R8eqPONzzoyo&#10;6YlW641yW5MrVJ49KVmikj/YPLSqsX5BHs/20fWSp2Oouy1cHf6pItbG9u7H9qoWmaTL+fT04vSc&#10;4kjSTWcX6ewsPkBycLfO4zcFNQuHjDugPCgFjL0VuzuPFJfsB7sQ0sBtpXV8SG3ChQdd5eEuCoFJ&#10;6lo7thPEAWwnoRCCOLIiKXgmobyuoHjCvVYBQpsnVVCPqIRpTCSy84AppFQGJ52qFLnqQs1T+g3B&#10;hixi6AgYkAtKcsTuAQbLDmTA7nLu7YOriuQendO/JdY5jx4xMhgcnevKgPsIQFNVfeTOfmhS15rQ&#10;JWzXbeTPabAMN2vI98QpB92weStvK3rNO+HxUTiaLppD2hj4QJ9CQ5Nx6E+cleB+fXQf7In0pOWs&#10;oWnNuP+5FU5xpr8bGoeLyWwWxjsKs/nZlAR3rFkfa8y2vgYiw4R2k5XxGOxRD8fCQf1Gi2UVopJK&#10;GEmxMy7RDcI1dluEVpNUq1U0o5G2Au/Ms5UBPPQ5EPWlfRPO9pRGmoZ7GCZbLN6RurMNngZWW4Si&#10;iow/9LV/AVoHkUr96gr75liOVocFu/wNAAD//wMAUEsDBBQABgAIAAAAIQCoD+jh3wAAAAoBAAAP&#10;AAAAZHJzL2Rvd25yZXYueG1sTI9BT8MwDIXvSPyHyEjcWNoNlbVrOqFJiCtsMIlb2nhttcapkmzr&#10;+PWYE5zsJz+997lcT3YQZ/Shd6QgnSUgkBpnemoVfOxeHpYgQtRk9OAIFVwxwLq6vSl1YdyF3vG8&#10;ja3gEAqFVtDFOBZShqZDq8PMjUh8OzhvdWTpW2m8vnC4HeQ8STJpdU/c0OkRNx02x+3JKtgnX996&#10;Q7J+3X82xzfnfb24eqXu76bnFYiIU/wzwy8+o0PFTLU7kQliULDImTzynGc5CDYss0deagVPaZ6C&#10;rEr5/4XqBwAA//8DAFBLAQItABQABgAIAAAAIQDkmcPA+wAAAOEBAAATAAAAAAAAAAAAAAAAAAAA&#10;AABbQ29udGVudF9UeXBlc10ueG1sUEsBAi0AFAAGAAgAAAAhACOyauHXAAAAlAEAAAsAAAAAAAAA&#10;AAAAAAAALAEAAF9yZWxzLy5yZWxzUEsBAi0AFAAGAAgAAAAhAOsvZI+sAgAAqAUAAA4AAAAAAAAA&#10;AAAAAAAALAIAAGRycy9lMm9Eb2MueG1sUEsBAi0AFAAGAAgAAAAhAKgP6OHfAAAACgEAAA8AAAAA&#10;AAAAAAAAAAAABAUAAGRycy9kb3ducmV2LnhtbFBLBQYAAAAABAAEAPMAAAAQBgAAAAA=&#10;" filled="f" strokecolor="black [3213]" strokeweight="1pt">
+              <v:roundrect w14:anchorId="537E10DE" id="Abgerundetes Rechteck 5" o:spid="_x0000_s1029" style="position:absolute;margin-left:19.9pt;margin-top:163.45pt;width:412.55pt;height:196.1pt;z-index:-251654144;visibility:visible;mso-wrap-style:square;mso-height-percent:0;mso-wrap-distance-left:9pt;mso-wrap-distance-top:0;mso-wrap-distance-right:9pt;mso-wrap-distance-bottom:0;mso-position-horizontal:absolute;mso-position-horizontal-relative:margin;mso-position-vertical:absolute;mso-position-vertical-relative:text;mso-height-percent:0;mso-height-relative:margin;v-text-anchor:middle" arcsize="10923f" o:gfxdata="UEsDBBQABgAIAAAAIQC2gziS/gAAAOEBAAATAAAAW0NvbnRlbnRfVHlwZXNdLnhtbJSRQU7DMBBF&#10;90jcwfIWJU67QAgl6YK0S0CoHGBkTxKLZGx5TGhvj5O2G0SRWNoz/78nu9wcxkFMGNg6quQqL6RA&#10;0s5Y6ir5vt9lD1JwBDIwOMJKHpHlpr69KfdHjyxSmriSfYz+USnWPY7AufNIadK6MEJMx9ApD/oD&#10;OlTrorhX2lFEilmcO2RdNtjC5xDF9pCuTyYBB5bi6bQ4syoJ3g9WQ0ymaiLzg5KdCXlKLjvcW893&#10;SUOqXwnz5DrgnHtJTxOsQfEKIT7DmDSUCaxw7Rqn8787ZsmRM9e2VmPeBN4uqYvTtW7jvijg9N/y&#10;JsXecLq0q+WD6m8AAAD//wMAUEsDBBQABgAIAAAAIQA4/SH/1gAAAJQBAAALAAAAX3JlbHMvLnJl&#10;bHOkkMFqwzAMhu+DvYPRfXGawxijTi+j0GvpHsDYimMaW0Yy2fr2M4PBMnrbUb/Q94l/f/hMi1qR&#10;JVI2sOt6UJgd+ZiDgffL8ekFlFSbvV0oo4EbChzGx4f9GRdb25HMsYhqlCwG5lrLq9biZkxWOiqY&#10;22YiTra2kYMu1l1tQD30/bPm3wwYN0x18gb45AdQl1tp5j/sFB2T0FQ7R0nTNEV3j6o9feQzro1i&#10;OWA14Fm+Q8a1a8+Bvu/d/dMb2JY5uiPbhG/ktn4cqGU/er3pcvwCAAD//wMAUEsDBBQABgAIAAAA&#10;IQDrL2SPrAIAAKgFAAAOAAAAZHJzL2Uyb0RvYy54bWysVEtv2zAMvg/YfxB0X+2kydoGdYqgRYcB&#10;RVv0gZ4VWY6NyaImMbGzXz9KfiToih2G5eCIIvnxoY+8vGprzXbK+QpMxicnKWfKSMgrs8n468vt&#10;l3POPAqTCw1GZXyvPL9afv502diFmkIJOleOEYjxi8ZmvES0iyTxslS18CdglSFlAa4WSKLbJLkT&#10;DaHXOpmm6dekAZdbB1J5T7c3nZIvI35RKIkPReEVMp1xyg3j18XvOnyT5aVYbJywZSX7NMQ/ZFGL&#10;ylDQEepGoGBbV/0BVVfSgYcCTyTUCRRFJVWsgaqZpO+qeS6FVbEWao63Y5v8/4OV97tHx6o843PO&#10;jKjpiVbrjXJbkytUnj0pWaKSP9g8tKqxfkEez/bR9ZKnY6i7LVwd/qki1sb27sf2qhaZpMv59PTi&#10;9JziSNJNZxfp7Cw+QHJwt87jNwU1C4eMO6A8KAWMvRW7O48Ul+wHuxDSwG2ldXxIbcKFB13l4S4K&#10;gUnqWju2E8QBbCehEII4siIpeCahvK6geMK9VgFCmydVUI+ohGlMJLLzgCmkVAYnnaoUuepCzVP6&#10;DcGGLGLoCBiQC0pyxO4BBssOZMDucu7tg6uK5B6d078l1jmPHjEyGByd68qA+whAU1V95M5+aFLX&#10;mtAlbNdt5M9psAw3a8j3xCkH3bB5K28res074fFROJoumkPaGPhAn0JDk3HoT5yV4H59dB/sifSk&#10;5ayhac24/7kVTnGmvxsah4vJbBbGOwqz+dmUBHesWR9rzLa+BiLDhHaTlfEY7FEPx8JB/UaLZRWi&#10;kkoYSbEzLtENwjV2W4RWk1SrVTSjkbYC78yzlQE89DkQ9aV9E872lEaahnsYJlss3pG6sw2eBlZb&#10;hKKKjD/0tX8BWgeRSv3qCvvmWI5WhwW7/A0AAP//AwBQSwMEFAAGAAgAAAAhAKgP6OHfAAAACgEA&#10;AA8AAABkcnMvZG93bnJldi54bWxMj0FPwzAMhe9I/IfISNxY2g2VtWs6oUmIK2wwiVvaeG21xqmS&#10;bOv49ZgTnOwnP733uVxPdhBn9KF3pCCdJSCQGmd6ahV87F4eliBC1GT04AgVXDHAurq9KXVh3IXe&#10;8byNreAQCoVW0MU4FlKGpkOrw8yNSHw7OG91ZOlbaby+cLgd5DxJMml1T9zQ6RE3HTbH7ckq2Cdf&#10;33pDsn7dfzbHN+d9vbh6pe7vpucViIhT/DPDLz6jQ8VMtTuRCWJQsMiZPPKcZzkINiyzR15qBU9p&#10;noKsSvn/heoHAAD//wMAUEsBAi0AFAAGAAgAAAAhALaDOJL+AAAA4QEAABMAAAAAAAAAAAAAAAAA&#10;AAAAAFtDb250ZW50X1R5cGVzXS54bWxQSwECLQAUAAYACAAAACEAOP0h/9YAAACUAQAACwAAAAAA&#10;AAAAAAAAAAAvAQAAX3JlbHMvLnJlbHNQSwECLQAUAAYACAAAACEA6y9kj6wCAACoBQAADgAAAAAA&#10;AAAAAAAAAAAuAgAAZHJzL2Uyb0RvYy54bWxQSwECLQAUAAYACAAAACEAqA/o4d8AAAAKAQAADwAA&#10;AAAAAAAAAAAAAAAGBQAAZHJzL2Rvd25yZXYueG1sUEsFBgAAAAAEAAQA8wAAABIGAAAAAA==&#10;" filled="f" strokecolor="black [3213]" strokeweight="1pt">
                 <v:stroke joinstyle="miter"/>
                 <v:textbox>
                   <w:txbxContent>
@@ -2128,7 +2120,7 @@
                     </w:p>
                     <w:tbl>
                       <w:tblPr>
-                        <w:tblStyle w:val="Tabellenrasterhell"/>
+                        <w:tblStyle w:val="TabellemithellemGitternetz"/>
                         <w:tblW w:w="0" w:type="auto"/>
                         <w:tblLook w:val="04A0" w:firstRow="1" w:lastRow="0" w:firstColumn="1" w:lastColumn="0" w:noHBand="0" w:noVBand="1"/>
                       </w:tblPr>
@@ -2468,7 +2460,13 @@
         <w:t xml:space="preserve"> </w:t>
       </w:r>
       <w:r>
-        <w:t>In y-Richtung soll der Baum 4-fach vergrößert werden</w:t>
+        <w:t>In y-Richtung soll der Baum 4</w:t>
+      </w:r>
+      <w:r>
+        <w:t>-fach vergrößert werden</w:t>
+      </w:r>
+      <w:r>
+        <w:t>, in x und z – Richtung 2-fach.</w:t>
       </w:r>
     </w:p>
     <w:p>
@@ -2488,7 +2486,13 @@
       </w:r>
       <w:proofErr w:type="spellEnd"/>
       <w:r>
-        <w:t xml:space="preserve"> mit einer Breite von 0.3 und einer Höhe von 10. </w:t>
+        <w:t xml:space="preserve"> mit einer Breite von 0.3</w:t>
+      </w:r>
+      <w:r>
+        <w:t xml:space="preserve"> (Quadrat)</w:t>
+      </w:r>
+      <w:r>
+        <w:t xml:space="preserve"> und einer Höhe von 10. </w:t>
       </w:r>
     </w:p>
     <w:p>
@@ -2511,15 +2515,21 @@
         <w:t xml:space="preserve"> und ü</w:t>
       </w:r>
       <w:r>
-        <w:t xml:space="preserve">bergib diese </w:t>
+        <w:t xml:space="preserve">bergib die in 3. erstellte </w:t>
       </w:r>
       <w:proofErr w:type="spellStart"/>
       <w:r>
+        <w:rPr>
+          <w:i/>
+        </w:rPr>
         <w:t>shape</w:t>
       </w:r>
       <w:proofErr w:type="spellEnd"/>
       <w:r>
-        <w:t xml:space="preserve"> dem </w:t>
+        <w:t xml:space="preserve"> </w:t>
+      </w:r>
+      <w:r>
+        <w:t xml:space="preserve">dem </w:t>
       </w:r>
       <w:proofErr w:type="spellStart"/>
       <w:r>
@@ -2527,7 +2537,19 @@
       </w:r>
       <w:proofErr w:type="spellEnd"/>
       <w:r>
-        <w:t xml:space="preserve"> etwas weiter unterhalb. Dieser kontrolliert ob sich Modelle berühren.</w:t>
+        <w:t xml:space="preserve"> etwas weiter unterhalb. Dieser </w:t>
+      </w:r>
+      <w:r>
+        <w:t xml:space="preserve">überwacht ob </w:t>
+      </w:r>
+      <w:r>
+        <w:t xml:space="preserve">Modelle </w:t>
+      </w:r>
+      <w:r>
+        <w:t>kollidieren</w:t>
+      </w:r>
+      <w:r>
+        <w:t>.</w:t>
       </w:r>
     </w:p>
     <w:p>
@@ -2548,6 +2570,42 @@
       <w:proofErr w:type="spellEnd"/>
       <w:r>
         <w:t xml:space="preserve"> den einzelnen Bäumen hinzu.</w:t>
+      </w:r>
+      <w:r>
+        <w:t xml:space="preserve"> Dies funktioniert über den Befehl </w:t>
+      </w:r>
+      <w:proofErr w:type="spellStart"/>
+      <w:proofErr w:type="gramStart"/>
+      <w:r>
+        <w:rPr>
+          <w:i/>
+        </w:rPr>
+        <w:t>addControl</w:t>
+      </w:r>
+      <w:proofErr w:type="spellEnd"/>
+      <w:r>
+        <w:rPr>
+          <w:i/>
+        </w:rPr>
+        <w:t>(</w:t>
+      </w:r>
+      <w:proofErr w:type="gramEnd"/>
+      <w:r>
+        <w:rPr>
+          <w:i/>
+        </w:rPr>
+        <w:t xml:space="preserve">) </w:t>
+      </w:r>
+      <w:r>
+        <w:t xml:space="preserve">auf dem entsprechenden </w:t>
+      </w:r>
+      <w:proofErr w:type="spellStart"/>
+      <w:r>
+        <w:t>Spatial</w:t>
+      </w:r>
+      <w:proofErr w:type="spellEnd"/>
+      <w:r>
+        <w:t>.</w:t>
       </w:r>
     </w:p>
     <w:p>
@@ -2650,7 +2708,34 @@
       </w:r>
       <w:proofErr w:type="spellEnd"/>
       <w:r>
-        <w:t xml:space="preserve"> (Doppelklick). Füge nun beliebige Modelle aus dem Modelle Ordner hinzu. Klicke dafür auf ein Modell mit der rechten Maustaste und wähle „Link in </w:t>
+        <w:t xml:space="preserve"> (Doppelklick). Füge nun beliebige Modelle aus dem </w:t>
+      </w:r>
+      <w:r>
+        <w:rPr>
+          <w:i/>
+        </w:rPr>
+        <w:t>Models</w:t>
+      </w:r>
+      <w:r>
+        <w:t>-</w:t>
+      </w:r>
+      <w:r>
+        <w:t xml:space="preserve">Ordner </w:t>
+      </w:r>
+      <w:r>
+        <w:t xml:space="preserve">unter </w:t>
+      </w:r>
+      <w:r>
+        <w:rPr>
+          <w:i/>
+        </w:rPr>
+        <w:t>Project Assets</w:t>
+      </w:r>
+      <w:r>
+        <w:t xml:space="preserve"> </w:t>
+      </w:r>
+      <w:r>
+        <w:t xml:space="preserve">hinzu. Klicke dafür auf ein Modell mit der rechten Maustaste und wähle „Link in </w:t>
       </w:r>
       <w:proofErr w:type="spellStart"/>
       <w:r>
@@ -2704,51 +2789,12 @@
         <w:t xml:space="preserve">Tipp: </w:t>
       </w:r>
       <w:r>
-        <w:t>Klicke</w:t>
-      </w:r>
-      <w:r>
-        <w:t xml:space="preserve"> auf den farbigen Würfel um die Geometries der Modelle zu sehen.</w:t>
-      </w:r>
-    </w:p>
-    <w:p>
-      <w:r>
-        <w:t xml:space="preserve">Navigation: </w:t>
-      </w:r>
-    </w:p>
-    <w:p>
-      <w:pPr>
-        <w:pStyle w:val="Listenabsatz"/>
-        <w:numPr>
-          <w:ilvl w:val="0"/>
-          <w:numId w:val="5"/>
-        </w:numPr>
-      </w:pPr>
-      <w:r>
-        <w:t xml:space="preserve">Scrollen – zoomen, </w:t>
-      </w:r>
-    </w:p>
-    <w:p>
-      <w:pPr>
-        <w:pStyle w:val="Listenabsatz"/>
-        <w:numPr>
-          <w:ilvl w:val="0"/>
-          <w:numId w:val="5"/>
-        </w:numPr>
-      </w:pPr>
-      <w:r>
-        <w:t xml:space="preserve">linke Maustaste – Kamera drehen, </w:t>
-      </w:r>
-    </w:p>
-    <w:p>
-      <w:pPr>
-        <w:pStyle w:val="Listenabsatz"/>
-        <w:numPr>
-          <w:ilvl w:val="0"/>
-          <w:numId w:val="5"/>
-        </w:numPr>
-      </w:pPr>
-      <w:r>
-        <w:t>rechte Maustaste – in der Welt verschieben</w:t>
+        <w:t>Auf der ersten Seite findest du Hinweise zum N</w:t>
+      </w:r>
+      <w:bookmarkStart w:id="0" w:name="_GoBack"/>
+      <w:bookmarkEnd w:id="0"/>
+      <w:r>
+        <w:t>avigieren.</w:t>
       </w:r>
     </w:p>
     <w:p/>
@@ -2881,6 +2927,7 @@
     </w:p>
     <w:p>
       <w:r>
+        <w:lastRenderedPageBreak/>
         <w:t>Vervollständigt nun die Book Klasse</w:t>
       </w:r>
       <w:r>
@@ -2985,7 +3032,7 @@
 </file>
 
 <file path=word/endnotes.xml><?xml version="1.0" encoding="utf-8"?>
-<w:endnotes xmlns:wpc="http://schemas.microsoft.com/office/word/2010/wordprocessingCanvas" xmlns:mo="http://schemas.microsoft.com/office/mac/office/2008/main" xmlns:mc="http://schemas.openxmlformats.org/markup-compatibility/2006" xmlns:mv="urn:schemas-microsoft-com:mac:vml" xmlns:o="urn:schemas-microsoft-com:office:office" xmlns:r="http://schemas.openxmlformats.org/officeDocument/2006/relationships" xmlns:m="http://schemas.openxmlformats.org/officeDocument/2006/math" xmlns:v="urn:schemas-microsoft-com:vml" xmlns:wp14="http://schemas.microsoft.com/office/word/2010/wordprocessingDrawing" xmlns:wp="http://schemas.openxmlformats.org/drawingml/2006/wordprocessingDrawing" xmlns:w10="urn:schemas-microsoft-com:office:word" xmlns:w="http://schemas.openxmlformats.org/wordprocessingml/2006/main" xmlns:w14="http://schemas.microsoft.com/office/word/2010/wordml" xmlns:w15="http://schemas.microsoft.com/office/word/2012/wordml" xmlns:wpg="http://schemas.microsoft.com/office/word/2010/wordprocessingGroup" xmlns:wpi="http://schemas.microsoft.com/office/word/2010/wordprocessingInk" xmlns:wne="http://schemas.microsoft.com/office/word/2006/wordml" xmlns:wps="http://schemas.microsoft.com/office/word/2010/wordprocessingShape" mc:Ignorable="w14 w15 wp14">
+<w:endnotes xmlns:wpc="http://schemas.microsoft.com/office/word/2010/wordprocessingCanvas" xmlns:cx="http://schemas.microsoft.com/office/drawing/2014/chartex" xmlns:cx1="http://schemas.microsoft.com/office/drawing/2015/9/8/chartex" xmlns:cx2="http://schemas.microsoft.com/office/drawing/2015/10/21/chartex" xmlns:mc="http://schemas.openxmlformats.org/markup-compatibility/2006" xmlns:o="urn:schemas-microsoft-com:office:office" xmlns:r="http://schemas.openxmlformats.org/officeDocument/2006/relationships" xmlns:m="http://schemas.openxmlformats.org/officeDocument/2006/math" xmlns:v="urn:schemas-microsoft-com:vml" xmlns:wp14="http://schemas.microsoft.com/office/word/2010/wordprocessingDrawing" xmlns:wp="http://schemas.openxmlformats.org/drawingml/2006/wordprocessingDrawing" xmlns:w10="urn:schemas-microsoft-com:office:word" xmlns:w="http://schemas.openxmlformats.org/wordprocessingml/2006/main" xmlns:w14="http://schemas.microsoft.com/office/word/2010/wordml" xmlns:w15="http://schemas.microsoft.com/office/word/2012/wordml" xmlns:w16se="http://schemas.microsoft.com/office/word/2015/wordml/symex" xmlns:wpg="http://schemas.microsoft.com/office/word/2010/wordprocessingGroup" xmlns:wpi="http://schemas.microsoft.com/office/word/2010/wordprocessingInk" xmlns:wne="http://schemas.microsoft.com/office/word/2006/wordml" xmlns:wps="http://schemas.microsoft.com/office/word/2010/wordprocessingShape" mc:Ignorable="w14 w15 w16se wp14">
   <w:endnote w:type="separator" w:id="-1">
     <w:p>
       <w:pPr>
@@ -3010,7 +3057,7 @@
 </file>
 
 <file path=word/footer1.xml><?xml version="1.0" encoding="utf-8"?>
-<w:ftr xmlns:wpc="http://schemas.microsoft.com/office/word/2010/wordprocessingCanvas" xmlns:mo="http://schemas.microsoft.com/office/mac/office/2008/main" xmlns:mc="http://schemas.openxmlformats.org/markup-compatibility/2006" xmlns:mv="urn:schemas-microsoft-com:mac:vml" xmlns:o="urn:schemas-microsoft-com:office:office" xmlns:r="http://schemas.openxmlformats.org/officeDocument/2006/relationships" xmlns:m="http://schemas.openxmlformats.org/officeDocument/2006/math" xmlns:v="urn:schemas-microsoft-com:vml" xmlns:wp14="http://schemas.microsoft.com/office/word/2010/wordprocessingDrawing" xmlns:wp="http://schemas.openxmlformats.org/drawingml/2006/wordprocessingDrawing" xmlns:w10="urn:schemas-microsoft-com:office:word" xmlns:w="http://schemas.openxmlformats.org/wordprocessingml/2006/main" xmlns:w14="http://schemas.microsoft.com/office/word/2010/wordml" xmlns:w15="http://schemas.microsoft.com/office/word/2012/wordml" xmlns:wpg="http://schemas.microsoft.com/office/word/2010/wordprocessingGroup" xmlns:wpi="http://schemas.microsoft.com/office/word/2010/wordprocessingInk" xmlns:wne="http://schemas.microsoft.com/office/word/2006/wordml" xmlns:wps="http://schemas.microsoft.com/office/word/2010/wordprocessingShape" mc:Ignorable="w14 w15 wp14">
+<w:ftr xmlns:wpc="http://schemas.microsoft.com/office/word/2010/wordprocessingCanvas" xmlns:cx="http://schemas.microsoft.com/office/drawing/2014/chartex" xmlns:cx1="http://schemas.microsoft.com/office/drawing/2015/9/8/chartex" xmlns:cx2="http://schemas.microsoft.com/office/drawing/2015/10/21/chartex" xmlns:mc="http://schemas.openxmlformats.org/markup-compatibility/2006" xmlns:o="urn:schemas-microsoft-com:office:office" xmlns:r="http://schemas.openxmlformats.org/officeDocument/2006/relationships" xmlns:m="http://schemas.openxmlformats.org/officeDocument/2006/math" xmlns:v="urn:schemas-microsoft-com:vml" xmlns:wp14="http://schemas.microsoft.com/office/word/2010/wordprocessingDrawing" xmlns:wp="http://schemas.openxmlformats.org/drawingml/2006/wordprocessingDrawing" xmlns:w10="urn:schemas-microsoft-com:office:word" xmlns:w="http://schemas.openxmlformats.org/wordprocessingml/2006/main" xmlns:w14="http://schemas.microsoft.com/office/word/2010/wordml" xmlns:w15="http://schemas.microsoft.com/office/word/2012/wordml" xmlns:w16se="http://schemas.microsoft.com/office/word/2015/wordml/symex" xmlns:wpg="http://schemas.microsoft.com/office/word/2010/wordprocessingGroup" xmlns:wpi="http://schemas.microsoft.com/office/word/2010/wordprocessingInk" xmlns:wne="http://schemas.microsoft.com/office/word/2006/wordml" xmlns:wps="http://schemas.microsoft.com/office/word/2010/wordprocessingShape" mc:Ignorable="w14 w15 w16se wp14">
   <w:p>
     <w:pPr>
       <w:pStyle w:val="Fuzeile"/>
@@ -3022,22 +3069,28 @@
       <w:rPr>
         <w:rFonts w:asciiTheme="majorHAnsi" w:hAnsiTheme="majorHAnsi" w:cstheme="majorHAnsi"/>
       </w:rPr>
-      <w:t>Julian Wadephul,</w:t>
-    </w:r>
-    <w:r>
-      <w:rPr>
-        <w:rFonts w:asciiTheme="majorHAnsi" w:hAnsiTheme="majorHAnsi" w:cstheme="majorHAnsi"/>
-      </w:rPr>
-      <w:t xml:space="preserve"> Florian </w:t>
+      <w:t xml:space="preserve">Julian </w:t>
     </w:r>
     <w:proofErr w:type="spellStart"/>
     <w:r>
       <w:rPr>
         <w:rFonts w:asciiTheme="majorHAnsi" w:hAnsiTheme="majorHAnsi" w:cstheme="majorHAnsi"/>
       </w:rPr>
-      <w:t>Rottach</w:t>
+      <w:t>Wadephul</w:t>
     </w:r>
     <w:proofErr w:type="spellEnd"/>
+    <w:r>
+      <w:rPr>
+        <w:rFonts w:asciiTheme="majorHAnsi" w:hAnsiTheme="majorHAnsi" w:cstheme="majorHAnsi"/>
+      </w:rPr>
+      <w:t>,</w:t>
+    </w:r>
+    <w:r>
+      <w:rPr>
+        <w:rFonts w:asciiTheme="majorHAnsi" w:hAnsiTheme="majorHAnsi" w:cstheme="majorHAnsi"/>
+      </w:rPr>
+      <w:t xml:space="preserve"> Florian Rottach</w:t>
+    </w:r>
     <w:r>
       <w:rPr>
         <w:rFonts w:asciiTheme="majorHAnsi" w:hAnsiTheme="majorHAnsi" w:cstheme="majorHAnsi"/>
@@ -3062,7 +3115,7 @@
 </file>
 
 <file path=word/footnotes.xml><?xml version="1.0" encoding="utf-8"?>
-<w:footnotes xmlns:wpc="http://schemas.microsoft.com/office/word/2010/wordprocessingCanvas" xmlns:mo="http://schemas.microsoft.com/office/mac/office/2008/main" xmlns:mc="http://schemas.openxmlformats.org/markup-compatibility/2006" xmlns:mv="urn:schemas-microsoft-com:mac:vml" xmlns:o="urn:schemas-microsoft-com:office:office" xmlns:r="http://schemas.openxmlformats.org/officeDocument/2006/relationships" xmlns:m="http://schemas.openxmlformats.org/officeDocument/2006/math" xmlns:v="urn:schemas-microsoft-com:vml" xmlns:wp14="http://schemas.microsoft.com/office/word/2010/wordprocessingDrawing" xmlns:wp="http://schemas.openxmlformats.org/drawingml/2006/wordprocessingDrawing" xmlns:w10="urn:schemas-microsoft-com:office:word" xmlns:w="http://schemas.openxmlformats.org/wordprocessingml/2006/main" xmlns:w14="http://schemas.microsoft.com/office/word/2010/wordml" xmlns:w15="http://schemas.microsoft.com/office/word/2012/wordml" xmlns:wpg="http://schemas.microsoft.com/office/word/2010/wordprocessingGroup" xmlns:wpi="http://schemas.microsoft.com/office/word/2010/wordprocessingInk" xmlns:wne="http://schemas.microsoft.com/office/word/2006/wordml" xmlns:wps="http://schemas.microsoft.com/office/word/2010/wordprocessingShape" mc:Ignorable="w14 w15 wp14">
+<w:footnotes xmlns:wpc="http://schemas.microsoft.com/office/word/2010/wordprocessingCanvas" xmlns:cx="http://schemas.microsoft.com/office/drawing/2014/chartex" xmlns:cx1="http://schemas.microsoft.com/office/drawing/2015/9/8/chartex" xmlns:cx2="http://schemas.microsoft.com/office/drawing/2015/10/21/chartex" xmlns:mc="http://schemas.openxmlformats.org/markup-compatibility/2006" xmlns:o="urn:schemas-microsoft-com:office:office" xmlns:r="http://schemas.openxmlformats.org/officeDocument/2006/relationships" xmlns:m="http://schemas.openxmlformats.org/officeDocument/2006/math" xmlns:v="urn:schemas-microsoft-com:vml" xmlns:wp14="http://schemas.microsoft.com/office/word/2010/wordprocessingDrawing" xmlns:wp="http://schemas.openxmlformats.org/drawingml/2006/wordprocessingDrawing" xmlns:w10="urn:schemas-microsoft-com:office:word" xmlns:w="http://schemas.openxmlformats.org/wordprocessingml/2006/main" xmlns:w14="http://schemas.microsoft.com/office/word/2010/wordml" xmlns:w15="http://schemas.microsoft.com/office/word/2012/wordml" xmlns:w16se="http://schemas.microsoft.com/office/word/2015/wordml/symex" xmlns:wpg="http://schemas.microsoft.com/office/word/2010/wordprocessingGroup" xmlns:wpi="http://schemas.microsoft.com/office/word/2010/wordprocessingInk" xmlns:wne="http://schemas.microsoft.com/office/word/2006/wordml" xmlns:wps="http://schemas.microsoft.com/office/word/2010/wordprocessingShape" mc:Ignorable="w14 w15 w16se wp14">
   <w:footnote w:type="separator" w:id="-1">
     <w:p>
       <w:pPr>
@@ -3087,8 +3140,8 @@
 </file>
 
 <file path=word/numbering.xml><?xml version="1.0" encoding="utf-8"?>
-<w:numbering xmlns:wpc="http://schemas.microsoft.com/office/word/2010/wordprocessingCanvas" xmlns:mo="http://schemas.microsoft.com/office/mac/office/2008/main" xmlns:mc="http://schemas.openxmlformats.org/markup-compatibility/2006" xmlns:mv="urn:schemas-microsoft-com:mac:vml" xmlns:o="urn:schemas-microsoft-com:office:office" xmlns:r="http://schemas.openxmlformats.org/officeDocument/2006/relationships" xmlns:m="http://schemas.openxmlformats.org/officeDocument/2006/math" xmlns:v="urn:schemas-microsoft-com:vml" xmlns:wp14="http://schemas.microsoft.com/office/word/2010/wordprocessingDrawing" xmlns:wp="http://schemas.openxmlformats.org/drawingml/2006/wordprocessingDrawing" xmlns:w10="urn:schemas-microsoft-com:office:word" xmlns:w="http://schemas.openxmlformats.org/wordprocessingml/2006/main" xmlns:w14="http://schemas.microsoft.com/office/word/2010/wordml" xmlns:w15="http://schemas.microsoft.com/office/word/2012/wordml" xmlns:wpg="http://schemas.microsoft.com/office/word/2010/wordprocessingGroup" xmlns:wpi="http://schemas.microsoft.com/office/word/2010/wordprocessingInk" xmlns:wne="http://schemas.microsoft.com/office/word/2006/wordml" xmlns:wps="http://schemas.microsoft.com/office/word/2010/wordprocessingShape" mc:Ignorable="w14 w15 wp14">
-  <w:abstractNum w:abstractNumId="0">
+<w:numbering xmlns:wpc="http://schemas.microsoft.com/office/word/2010/wordprocessingCanvas" xmlns:cx="http://schemas.microsoft.com/office/drawing/2014/chartex" xmlns:cx1="http://schemas.microsoft.com/office/drawing/2015/9/8/chartex" xmlns:cx2="http://schemas.microsoft.com/office/drawing/2015/10/21/chartex" xmlns:mc="http://schemas.openxmlformats.org/markup-compatibility/2006" xmlns:o="urn:schemas-microsoft-com:office:office" xmlns:r="http://schemas.openxmlformats.org/officeDocument/2006/relationships" xmlns:m="http://schemas.openxmlformats.org/officeDocument/2006/math" xmlns:v="urn:schemas-microsoft-com:vml" xmlns:wp14="http://schemas.microsoft.com/office/word/2010/wordprocessingDrawing" xmlns:wp="http://schemas.openxmlformats.org/drawingml/2006/wordprocessingDrawing" xmlns:w10="urn:schemas-microsoft-com:office:word" xmlns:w="http://schemas.openxmlformats.org/wordprocessingml/2006/main" xmlns:w14="http://schemas.microsoft.com/office/word/2010/wordml" xmlns:w15="http://schemas.microsoft.com/office/word/2012/wordml" xmlns:w16se="http://schemas.microsoft.com/office/word/2015/wordml/symex" xmlns:wpg="http://schemas.microsoft.com/office/word/2010/wordprocessingGroup" xmlns:wpi="http://schemas.microsoft.com/office/word/2010/wordprocessingInk" xmlns:wne="http://schemas.microsoft.com/office/word/2006/wordml" xmlns:wps="http://schemas.microsoft.com/office/word/2010/wordprocessingShape" mc:Ignorable="w14 w15 w16se wp14">
+  <w:abstractNum w:abstractNumId="0" w15:restartNumberingAfterBreak="0">
     <w:nsid w:val="10FC3EF3"/>
     <w:multiLevelType w:val="hybridMultilevel"/>
     <w:tmpl w:val="49AE23E2"/>
@@ -3177,7 +3230,7 @@
       </w:pPr>
     </w:lvl>
   </w:abstractNum>
-  <w:abstractNum w:abstractNumId="1">
+  <w:abstractNum w:abstractNumId="1" w15:restartNumberingAfterBreak="0">
     <w:nsid w:val="326C13DE"/>
     <w:multiLevelType w:val="hybridMultilevel"/>
     <w:tmpl w:val="F59A9EA8"/>
@@ -3290,7 +3343,7 @@
       </w:rPr>
     </w:lvl>
   </w:abstractNum>
-  <w:abstractNum w:abstractNumId="2">
+  <w:abstractNum w:abstractNumId="2" w15:restartNumberingAfterBreak="0">
     <w:nsid w:val="35A35EDA"/>
     <w:multiLevelType w:val="hybridMultilevel"/>
     <w:tmpl w:val="522E4890"/>
@@ -3403,7 +3456,7 @@
       </w:rPr>
     </w:lvl>
   </w:abstractNum>
-  <w:abstractNum w:abstractNumId="3">
+  <w:abstractNum w:abstractNumId="3" w15:restartNumberingAfterBreak="0">
     <w:nsid w:val="3AA91D5B"/>
     <w:multiLevelType w:val="hybridMultilevel"/>
     <w:tmpl w:val="C2C0B644"/>
@@ -3516,7 +3569,7 @@
       </w:rPr>
     </w:lvl>
   </w:abstractNum>
-  <w:abstractNum w:abstractNumId="4">
+  <w:abstractNum w:abstractNumId="4" w15:restartNumberingAfterBreak="0">
     <w:nsid w:val="4A6F3F94"/>
     <w:multiLevelType w:val="hybridMultilevel"/>
     <w:tmpl w:val="1F36DBA8"/>
@@ -3624,7 +3677,7 @@
 </file>
 
 <file path=word/styles.xml><?xml version="1.0" encoding="utf-8"?>
-<w:styles xmlns:mc="http://schemas.openxmlformats.org/markup-compatibility/2006" xmlns:r="http://schemas.openxmlformats.org/officeDocument/2006/relationships" xmlns:w="http://schemas.openxmlformats.org/wordprocessingml/2006/main" xmlns:w14="http://schemas.microsoft.com/office/word/2010/wordml" xmlns:w15="http://schemas.microsoft.com/office/word/2012/wordml" mc:Ignorable="w14 w15">
+<w:styles xmlns:mc="http://schemas.openxmlformats.org/markup-compatibility/2006" xmlns:r="http://schemas.openxmlformats.org/officeDocument/2006/relationships" xmlns:w="http://schemas.openxmlformats.org/wordprocessingml/2006/main" xmlns:w14="http://schemas.microsoft.com/office/word/2010/wordml" xmlns:w15="http://schemas.microsoft.com/office/word/2012/wordml" xmlns:w16se="http://schemas.microsoft.com/office/word/2015/wordml/symex" mc:Ignorable="w14 w15 w16se">
   <w:docDefaults>
     <w:rPrDefault>
       <w:rPr>
@@ -3640,7 +3693,7 @@
       </w:pPr>
     </w:pPrDefault>
   </w:docDefaults>
-  <w:latentStyles w:defLockedState="0" w:defUIPriority="99" w:defSemiHidden="0" w:defUnhideWhenUsed="0" w:defQFormat="0" w:count="380">
+  <w:latentStyles w:defLockedState="0" w:defUIPriority="99" w:defSemiHidden="0" w:defUnhideWhenUsed="0" w:defQFormat="0" w:count="372">
     <w:lsdException w:name="Normal" w:uiPriority="0" w:qFormat="1"/>
     <w:lsdException w:name="heading 1" w:uiPriority="9" w:qFormat="1"/>
     <w:lsdException w:name="heading 2" w:semiHidden="1" w:uiPriority="9" w:unhideWhenUsed="1" w:qFormat="1"/>
@@ -4139,7 +4192,6 @@
       <w:spacing w:after="0" w:line="240" w:lineRule="auto"/>
     </w:pPr>
     <w:tblPr>
-      <w:tblInd w:w="0" w:type="dxa"/>
       <w:tblBorders>
         <w:top w:val="single" w:sz="4" w:space="0" w:color="auto"/>
         <w:left w:val="single" w:sz="4" w:space="0" w:color="auto"/>
@@ -4148,15 +4200,9 @@
         <w:insideH w:val="single" w:sz="4" w:space="0" w:color="auto"/>
         <w:insideV w:val="single" w:sz="4" w:space="0" w:color="auto"/>
       </w:tblBorders>
-      <w:tblCellMar>
-        <w:top w:w="0" w:type="dxa"/>
-        <w:left w:w="108" w:type="dxa"/>
-        <w:bottom w:w="0" w:type="dxa"/>
-        <w:right w:w="108" w:type="dxa"/>
-      </w:tblCellMar>
     </w:tblPr>
   </w:style>
-  <w:style w:type="table" w:styleId="Tabellenrasterhell">
+  <w:style w:type="table" w:styleId="TabellemithellemGitternetz">
     <w:name w:val="Grid Table Light"/>
     <w:basedOn w:val="NormaleTabelle"/>
     <w:uiPriority w:val="40"/>
@@ -4165,7 +4211,6 @@
       <w:spacing w:after="0" w:line="240" w:lineRule="auto"/>
     </w:pPr>
     <w:tblPr>
-      <w:tblInd w:w="0" w:type="dxa"/>
       <w:tblBorders>
         <w:top w:val="single" w:sz="4" w:space="0" w:color="BFBFBF" w:themeColor="background1" w:themeShade="BF"/>
         <w:left w:val="single" w:sz="4" w:space="0" w:color="BFBFBF" w:themeColor="background1" w:themeShade="BF"/>
@@ -4174,12 +4219,6 @@
         <w:insideH w:val="single" w:sz="4" w:space="0" w:color="BFBFBF" w:themeColor="background1" w:themeShade="BF"/>
         <w:insideV w:val="single" w:sz="4" w:space="0" w:color="BFBFBF" w:themeColor="background1" w:themeShade="BF"/>
       </w:tblBorders>
-      <w:tblCellMar>
-        <w:top w:w="0" w:type="dxa"/>
-        <w:left w:w="108" w:type="dxa"/>
-        <w:bottom w:w="0" w:type="dxa"/>
-        <w:right w:w="108" w:type="dxa"/>
-      </w:tblCellMar>
     </w:tblPr>
   </w:style>
 </w:styles>

</xml_diff>

<commit_message>
Aufgaben fertig, Hinweise fertig
</commit_message>
<xml_diff>
--- a/CheatSheet_und_Aufgaben.docx
+++ b/CheatSheet_und_Aufgaben.docx
@@ -107,13 +107,13 @@
                             <w:pPr>
                               <w:pStyle w:val="Untertitel"/>
                               <w:rPr>
-                                <w:color w:val="FFFFFF" w:themeColor="background1"/>
+                                <w:color w:val="3B3838" w:themeColor="background2" w:themeShade="40"/>
                                 <w:sz w:val="18"/>
                               </w:rPr>
                             </w:pPr>
                             <w:r>
                               <w:rPr>
-                                <w:color w:val="FFFFFF" w:themeColor="background1"/>
+                                <w:color w:val="3B3838" w:themeColor="background2" w:themeShade="40"/>
                                 <w:sz w:val="32"/>
                               </w:rPr>
                               <w:t>Modelle</w:t>
@@ -135,7 +135,15 @@
                                   <w:tcW w:w="2689" w:type="dxa"/>
                                 </w:tcPr>
                                 <w:p>
-                                  <w:r>
+                                  <w:pPr>
+                                    <w:rPr>
+                                      <w:color w:val="3B3838" w:themeColor="background2" w:themeShade="40"/>
+                                    </w:rPr>
+                                  </w:pPr>
+                                  <w:r>
+                                    <w:rPr>
+                                      <w:color w:val="3B3838" w:themeColor="background2" w:themeShade="40"/>
+                                    </w:rPr>
                                     <w:t>Modelle laden</w:t>
                                   </w:r>
                                 </w:p>
@@ -145,20 +153,37 @@
                                   <w:tcW w:w="4817" w:type="dxa"/>
                                 </w:tcPr>
                                 <w:p>
+                                  <w:pPr>
+                                    <w:rPr>
+                                      <w:color w:val="3B3838" w:themeColor="background2" w:themeShade="40"/>
+                                    </w:rPr>
+                                  </w:pPr>
                                   <w:proofErr w:type="spellStart"/>
                                   <w:r>
+                                    <w:rPr>
+                                      <w:color w:val="3B3838" w:themeColor="background2" w:themeShade="40"/>
+                                    </w:rPr>
                                     <w:t>Spatial</w:t>
                                   </w:r>
                                   <w:proofErr w:type="spellEnd"/>
                                   <w:r>
+                                    <w:rPr>
+                                      <w:color w:val="3B3838" w:themeColor="background2" w:themeShade="40"/>
+                                    </w:rPr>
                                     <w:t xml:space="preserve"> s = </w:t>
                                   </w:r>
                                   <w:proofErr w:type="spellStart"/>
                                   <w:r>
+                                    <w:rPr>
+                                      <w:color w:val="3B3838" w:themeColor="background2" w:themeShade="40"/>
+                                    </w:rPr>
                                     <w:t>assetManager.loadModel</w:t>
                                   </w:r>
                                   <w:proofErr w:type="spellEnd"/>
                                   <w:r>
+                                    <w:rPr>
+                                      <w:color w:val="3B3838" w:themeColor="background2" w:themeShade="40"/>
+                                    </w:rPr>
                                     <w:t>(&lt;PATH&gt;);</w:t>
                                   </w:r>
                                 </w:p>
@@ -170,7 +195,15 @@
                                   <w:tcW w:w="2689" w:type="dxa"/>
                                 </w:tcPr>
                                 <w:p>
-                                  <w:r>
+                                  <w:pPr>
+                                    <w:rPr>
+                                      <w:color w:val="3B3838" w:themeColor="background2" w:themeShade="40"/>
+                                    </w:rPr>
+                                  </w:pPr>
+                                  <w:r>
+                                    <w:rPr>
+                                      <w:color w:val="3B3838" w:themeColor="background2" w:themeShade="40"/>
+                                    </w:rPr>
                                     <w:t>Modelle skalieren</w:t>
                                   </w:r>
                                 </w:p>
@@ -180,20 +213,37 @@
                                   <w:tcW w:w="4817" w:type="dxa"/>
                                 </w:tcPr>
                                 <w:p>
+                                  <w:pPr>
+                                    <w:rPr>
+                                      <w:color w:val="3B3838" w:themeColor="background2" w:themeShade="40"/>
+                                    </w:rPr>
+                                  </w:pPr>
                                   <w:proofErr w:type="spellStart"/>
                                   <w:r>
+                                    <w:rPr>
+                                      <w:color w:val="3B3838" w:themeColor="background2" w:themeShade="40"/>
+                                    </w:rPr>
                                     <w:t>s.scale</w:t>
                                   </w:r>
                                   <w:proofErr w:type="spellEnd"/>
                                   <w:r>
+                                    <w:rPr>
+                                      <w:color w:val="3B3838" w:themeColor="background2" w:themeShade="40"/>
+                                    </w:rPr>
                                     <w:t>(</w:t>
                                   </w:r>
                                   <w:proofErr w:type="spellStart"/>
                                   <w:r>
+                                    <w:rPr>
+                                      <w:color w:val="3B3838" w:themeColor="background2" w:themeShade="40"/>
+                                    </w:rPr>
                                     <w:t>x,y,z</w:t>
                                   </w:r>
                                   <w:proofErr w:type="spellEnd"/>
                                   <w:r>
+                                    <w:rPr>
+                                      <w:color w:val="3B3838" w:themeColor="background2" w:themeShade="40"/>
+                                    </w:rPr>
                                     <w:t>);</w:t>
                                   </w:r>
                                 </w:p>
@@ -205,15 +255,29 @@
                                   <w:tcW w:w="2689" w:type="dxa"/>
                                 </w:tcPr>
                                 <w:p>
-                                  <w:r>
+                                  <w:pPr>
+                                    <w:rPr>
+                                      <w:color w:val="3B3838" w:themeColor="background2" w:themeShade="40"/>
+                                    </w:rPr>
+                                  </w:pPr>
+                                  <w:r>
+                                    <w:rPr>
+                                      <w:color w:val="3B3838" w:themeColor="background2" w:themeShade="40"/>
+                                    </w:rPr>
                                     <w:t xml:space="preserve">Modelle der </w:t>
                                   </w:r>
                                   <w:proofErr w:type="spellStart"/>
                                   <w:r>
+                                    <w:rPr>
+                                      <w:color w:val="3B3838" w:themeColor="background2" w:themeShade="40"/>
+                                    </w:rPr>
                                     <w:t>rootNode</w:t>
                                   </w:r>
                                   <w:proofErr w:type="spellEnd"/>
                                   <w:r>
+                                    <w:rPr>
+                                      <w:color w:val="3B3838" w:themeColor="background2" w:themeShade="40"/>
+                                    </w:rPr>
                                     <w:t xml:space="preserve"> hinzufügen/entfernen</w:t>
                                   </w:r>
                                 </w:p>
@@ -223,22 +287,44 @@
                                   <w:tcW w:w="4817" w:type="dxa"/>
                                 </w:tcPr>
                                 <w:p>
+                                  <w:pPr>
+                                    <w:rPr>
+                                      <w:color w:val="3B3838" w:themeColor="background2" w:themeShade="40"/>
+                                    </w:rPr>
+                                  </w:pPr>
                                   <w:proofErr w:type="spellStart"/>
                                   <w:r>
+                                    <w:rPr>
+                                      <w:color w:val="3B3838" w:themeColor="background2" w:themeShade="40"/>
+                                    </w:rPr>
                                     <w:t>rootNode.attachChild</w:t>
                                   </w:r>
                                   <w:proofErr w:type="spellEnd"/>
                                   <w:r>
+                                    <w:rPr>
+                                      <w:color w:val="3B3838" w:themeColor="background2" w:themeShade="40"/>
+                                    </w:rPr>
                                     <w:t>(s);</w:t>
                                   </w:r>
                                 </w:p>
                                 <w:p>
+                                  <w:pPr>
+                                    <w:rPr>
+                                      <w:color w:val="3B3838" w:themeColor="background2" w:themeShade="40"/>
+                                    </w:rPr>
+                                  </w:pPr>
                                   <w:proofErr w:type="spellStart"/>
                                   <w:r>
+                                    <w:rPr>
+                                      <w:color w:val="3B3838" w:themeColor="background2" w:themeShade="40"/>
+                                    </w:rPr>
                                     <w:t>rootNode.detatchChild</w:t>
                                   </w:r>
                                   <w:proofErr w:type="spellEnd"/>
                                   <w:r>
+                                    <w:rPr>
+                                      <w:color w:val="3B3838" w:themeColor="background2" w:themeShade="40"/>
+                                    </w:rPr>
                                     <w:t>(s);</w:t>
                                   </w:r>
                                 </w:p>
@@ -250,7 +336,15 @@
                                   <w:tcW w:w="2689" w:type="dxa"/>
                                 </w:tcPr>
                                 <w:p>
-                                  <w:r>
+                                  <w:pPr>
+                                    <w:rPr>
+                                      <w:color w:val="3B3838" w:themeColor="background2" w:themeShade="40"/>
+                                    </w:rPr>
+                                  </w:pPr>
+                                  <w:r>
+                                    <w:rPr>
+                                      <w:color w:val="3B3838" w:themeColor="background2" w:themeShade="40"/>
+                                    </w:rPr>
                                     <w:t>Kollisionsform erzeugen</w:t>
                                   </w:r>
                                 </w:p>
@@ -260,51 +354,80 @@
                                   <w:tcW w:w="4817" w:type="dxa"/>
                                 </w:tcPr>
                                 <w:p>
+                                  <w:pPr>
+                                    <w:rPr>
+                                      <w:color w:val="3B3838" w:themeColor="background2" w:themeShade="40"/>
+                                    </w:rPr>
+                                  </w:pPr>
                                   <w:proofErr w:type="spellStart"/>
                                   <w:r>
+                                    <w:rPr>
+                                      <w:color w:val="3B3838" w:themeColor="background2" w:themeShade="40"/>
+                                    </w:rPr>
                                     <w:t>CollisionShape</w:t>
                                   </w:r>
                                   <w:proofErr w:type="spellEnd"/>
                                   <w:r>
+                                    <w:rPr>
+                                      <w:color w:val="3B3838" w:themeColor="background2" w:themeShade="40"/>
+                                    </w:rPr>
                                     <w:t xml:space="preserve"> </w:t>
                                   </w:r>
                                   <w:proofErr w:type="spellStart"/>
                                   <w:r>
+                                    <w:rPr>
+                                      <w:color w:val="3B3838" w:themeColor="background2" w:themeShade="40"/>
+                                    </w:rPr>
                                     <w:t>shape</w:t>
                                   </w:r>
                                   <w:proofErr w:type="spellEnd"/>
                                   <w:r>
+                                    <w:rPr>
+                                      <w:color w:val="3B3838" w:themeColor="background2" w:themeShade="40"/>
+                                    </w:rPr>
                                     <w:t xml:space="preserve"> = </w:t>
                                   </w:r>
                                   <w:proofErr w:type="spellStart"/>
                                   <w:r>
+                                    <w:rPr>
+                                      <w:color w:val="3B3838" w:themeColor="background2" w:themeShade="40"/>
+                                    </w:rPr>
                                     <w:t>new</w:t>
                                   </w:r>
                                   <w:proofErr w:type="spellEnd"/>
                                   <w:r>
+                                    <w:rPr>
+                                      <w:color w:val="3B3838" w:themeColor="background2" w:themeShade="40"/>
+                                    </w:rPr>
                                     <w:t xml:space="preserve"> </w:t>
                                   </w:r>
                                   <w:proofErr w:type="spellStart"/>
                                   <w:r>
+                                    <w:rPr>
+                                      <w:color w:val="3B3838" w:themeColor="background2" w:themeShade="40"/>
+                                    </w:rPr>
                                     <w:t>BoxCollisionShape</w:t>
                                   </w:r>
                                   <w:proofErr w:type="spellEnd"/>
                                   <w:r>
+                                    <w:rPr>
+                                      <w:color w:val="3B3838" w:themeColor="background2" w:themeShade="40"/>
+                                    </w:rPr>
                                     <w:t>(</w:t>
                                   </w:r>
                                   <w:proofErr w:type="spellStart"/>
                                   <w:r>
+                                    <w:rPr>
+                                      <w:color w:val="3B3838" w:themeColor="background2" w:themeShade="40"/>
+                                    </w:rPr>
                                     <w:t>new</w:t>
                                   </w:r>
                                   <w:proofErr w:type="spellEnd"/>
                                   <w:r>
-                                    <w:t xml:space="preserve"> Vector3f (</w:t>
-                                  </w:r>
-                                  <w:r>
-                                    <w:t>x, y, z</w:t>
-                                  </w:r>
-                                  <w:r>
-                                    <w:t>));</w:t>
+                                    <w:rPr>
+                                      <w:color w:val="3B3838" w:themeColor="background2" w:themeShade="40"/>
+                                    </w:rPr>
+                                    <w:t xml:space="preserve"> Vector3f (x, y, z));</w:t>
                                   </w:r>
                                 </w:p>
                               </w:tc>
@@ -315,12 +438,23 @@
                                   <w:tcW w:w="2689" w:type="dxa"/>
                                 </w:tcPr>
                                 <w:p>
+                                  <w:pPr>
+                                    <w:rPr>
+                                      <w:color w:val="3B3838" w:themeColor="background2" w:themeShade="40"/>
+                                    </w:rPr>
+                                  </w:pPr>
                                   <w:proofErr w:type="spellStart"/>
                                   <w:r>
+                                    <w:rPr>
+                                      <w:color w:val="3B3838" w:themeColor="background2" w:themeShade="40"/>
+                                    </w:rPr>
                                     <w:t>RigidBodyControl</w:t>
                                   </w:r>
                                   <w:proofErr w:type="spellEnd"/>
                                   <w:r>
+                                    <w:rPr>
+                                      <w:color w:val="3B3838" w:themeColor="background2" w:themeShade="40"/>
+                                    </w:rPr>
                                     <w:t xml:space="preserve"> erzeugen</w:t>
                                   </w:r>
                                 </w:p>
@@ -330,38 +464,67 @@
                                   <w:tcW w:w="4817" w:type="dxa"/>
                                 </w:tcPr>
                                 <w:p>
+                                  <w:pPr>
+                                    <w:rPr>
+                                      <w:color w:val="3B3838" w:themeColor="background2" w:themeShade="40"/>
+                                    </w:rPr>
+                                  </w:pPr>
                                   <w:proofErr w:type="spellStart"/>
                                   <w:r>
+                                    <w:rPr>
+                                      <w:color w:val="3B3838" w:themeColor="background2" w:themeShade="40"/>
+                                    </w:rPr>
                                     <w:t>control</w:t>
                                   </w:r>
                                   <w:proofErr w:type="spellEnd"/>
                                   <w:r>
+                                    <w:rPr>
+                                      <w:color w:val="3B3838" w:themeColor="background2" w:themeShade="40"/>
+                                    </w:rPr>
                                     <w:t xml:space="preserve"> = </w:t>
                                   </w:r>
                                   <w:proofErr w:type="spellStart"/>
                                   <w:r>
+                                    <w:rPr>
+                                      <w:color w:val="3B3838" w:themeColor="background2" w:themeShade="40"/>
+                                    </w:rPr>
                                     <w:t>new</w:t>
                                   </w:r>
                                   <w:proofErr w:type="spellEnd"/>
                                   <w:r>
+                                    <w:rPr>
+                                      <w:color w:val="3B3838" w:themeColor="background2" w:themeShade="40"/>
+                                    </w:rPr>
                                     <w:t xml:space="preserve"> </w:t>
                                   </w:r>
                                   <w:proofErr w:type="spellStart"/>
                                   <w:proofErr w:type="gramStart"/>
                                   <w:r>
+                                    <w:rPr>
+                                      <w:color w:val="3B3838" w:themeColor="background2" w:themeShade="40"/>
+                                    </w:rPr>
                                     <w:t>RigidBodyControl</w:t>
                                   </w:r>
                                   <w:proofErr w:type="spellEnd"/>
                                   <w:r>
+                                    <w:rPr>
+                                      <w:color w:val="3B3838" w:themeColor="background2" w:themeShade="40"/>
+                                    </w:rPr>
                                     <w:t>(</w:t>
                                   </w:r>
                                   <w:proofErr w:type="spellStart"/>
                                   <w:proofErr w:type="gramEnd"/>
                                   <w:r>
+                                    <w:rPr>
+                                      <w:color w:val="3B3838" w:themeColor="background2" w:themeShade="40"/>
+                                    </w:rPr>
                                     <w:t>shape</w:t>
                                   </w:r>
                                   <w:proofErr w:type="spellEnd"/>
                                   <w:r>
+                                    <w:rPr>
+                                      <w:color w:val="3B3838" w:themeColor="background2" w:themeShade="40"/>
+                                    </w:rPr>
                                     <w:t>, 0);</w:t>
                                   </w:r>
                                 </w:p>
@@ -404,13 +567,13 @@
                       <w:pPr>
                         <w:pStyle w:val="Untertitel"/>
                         <w:rPr>
-                          <w:color w:val="FFFFFF" w:themeColor="background1"/>
+                          <w:color w:val="3B3838" w:themeColor="background2" w:themeShade="40"/>
                           <w:sz w:val="18"/>
                         </w:rPr>
                       </w:pPr>
                       <w:r>
                         <w:rPr>
-                          <w:color w:val="FFFFFF" w:themeColor="background1"/>
+                          <w:color w:val="3B3838" w:themeColor="background2" w:themeShade="40"/>
                           <w:sz w:val="32"/>
                         </w:rPr>
                         <w:t>Modelle</w:t>
@@ -432,7 +595,15 @@
                             <w:tcW w:w="2689" w:type="dxa"/>
                           </w:tcPr>
                           <w:p>
-                            <w:r>
+                            <w:pPr>
+                              <w:rPr>
+                                <w:color w:val="3B3838" w:themeColor="background2" w:themeShade="40"/>
+                              </w:rPr>
+                            </w:pPr>
+                            <w:r>
+                              <w:rPr>
+                                <w:color w:val="3B3838" w:themeColor="background2" w:themeShade="40"/>
+                              </w:rPr>
                               <w:t>Modelle laden</w:t>
                             </w:r>
                           </w:p>
@@ -442,20 +613,37 @@
                             <w:tcW w:w="4817" w:type="dxa"/>
                           </w:tcPr>
                           <w:p>
+                            <w:pPr>
+                              <w:rPr>
+                                <w:color w:val="3B3838" w:themeColor="background2" w:themeShade="40"/>
+                              </w:rPr>
+                            </w:pPr>
                             <w:proofErr w:type="spellStart"/>
                             <w:r>
+                              <w:rPr>
+                                <w:color w:val="3B3838" w:themeColor="background2" w:themeShade="40"/>
+                              </w:rPr>
                               <w:t>Spatial</w:t>
                             </w:r>
                             <w:proofErr w:type="spellEnd"/>
                             <w:r>
+                              <w:rPr>
+                                <w:color w:val="3B3838" w:themeColor="background2" w:themeShade="40"/>
+                              </w:rPr>
                               <w:t xml:space="preserve"> s = </w:t>
                             </w:r>
                             <w:proofErr w:type="spellStart"/>
                             <w:r>
+                              <w:rPr>
+                                <w:color w:val="3B3838" w:themeColor="background2" w:themeShade="40"/>
+                              </w:rPr>
                               <w:t>assetManager.loadModel</w:t>
                             </w:r>
                             <w:proofErr w:type="spellEnd"/>
                             <w:r>
+                              <w:rPr>
+                                <w:color w:val="3B3838" w:themeColor="background2" w:themeShade="40"/>
+                              </w:rPr>
                               <w:t>(&lt;PATH&gt;);</w:t>
                             </w:r>
                           </w:p>
@@ -467,7 +655,15 @@
                             <w:tcW w:w="2689" w:type="dxa"/>
                           </w:tcPr>
                           <w:p>
-                            <w:r>
+                            <w:pPr>
+                              <w:rPr>
+                                <w:color w:val="3B3838" w:themeColor="background2" w:themeShade="40"/>
+                              </w:rPr>
+                            </w:pPr>
+                            <w:r>
+                              <w:rPr>
+                                <w:color w:val="3B3838" w:themeColor="background2" w:themeShade="40"/>
+                              </w:rPr>
                               <w:t>Modelle skalieren</w:t>
                             </w:r>
                           </w:p>
@@ -477,20 +673,37 @@
                             <w:tcW w:w="4817" w:type="dxa"/>
                           </w:tcPr>
                           <w:p>
+                            <w:pPr>
+                              <w:rPr>
+                                <w:color w:val="3B3838" w:themeColor="background2" w:themeShade="40"/>
+                              </w:rPr>
+                            </w:pPr>
                             <w:proofErr w:type="spellStart"/>
                             <w:r>
+                              <w:rPr>
+                                <w:color w:val="3B3838" w:themeColor="background2" w:themeShade="40"/>
+                              </w:rPr>
                               <w:t>s.scale</w:t>
                             </w:r>
                             <w:proofErr w:type="spellEnd"/>
                             <w:r>
+                              <w:rPr>
+                                <w:color w:val="3B3838" w:themeColor="background2" w:themeShade="40"/>
+                              </w:rPr>
                               <w:t>(</w:t>
                             </w:r>
                             <w:proofErr w:type="spellStart"/>
                             <w:r>
+                              <w:rPr>
+                                <w:color w:val="3B3838" w:themeColor="background2" w:themeShade="40"/>
+                              </w:rPr>
                               <w:t>x,y,z</w:t>
                             </w:r>
                             <w:proofErr w:type="spellEnd"/>
                             <w:r>
+                              <w:rPr>
+                                <w:color w:val="3B3838" w:themeColor="background2" w:themeShade="40"/>
+                              </w:rPr>
                               <w:t>);</w:t>
                             </w:r>
                           </w:p>
@@ -502,15 +715,29 @@
                             <w:tcW w:w="2689" w:type="dxa"/>
                           </w:tcPr>
                           <w:p>
-                            <w:r>
+                            <w:pPr>
+                              <w:rPr>
+                                <w:color w:val="3B3838" w:themeColor="background2" w:themeShade="40"/>
+                              </w:rPr>
+                            </w:pPr>
+                            <w:r>
+                              <w:rPr>
+                                <w:color w:val="3B3838" w:themeColor="background2" w:themeShade="40"/>
+                              </w:rPr>
                               <w:t xml:space="preserve">Modelle der </w:t>
                             </w:r>
                             <w:proofErr w:type="spellStart"/>
                             <w:r>
+                              <w:rPr>
+                                <w:color w:val="3B3838" w:themeColor="background2" w:themeShade="40"/>
+                              </w:rPr>
                               <w:t>rootNode</w:t>
                             </w:r>
                             <w:proofErr w:type="spellEnd"/>
                             <w:r>
+                              <w:rPr>
+                                <w:color w:val="3B3838" w:themeColor="background2" w:themeShade="40"/>
+                              </w:rPr>
                               <w:t xml:space="preserve"> hinzufügen/entfernen</w:t>
                             </w:r>
                           </w:p>
@@ -520,22 +747,44 @@
                             <w:tcW w:w="4817" w:type="dxa"/>
                           </w:tcPr>
                           <w:p>
+                            <w:pPr>
+                              <w:rPr>
+                                <w:color w:val="3B3838" w:themeColor="background2" w:themeShade="40"/>
+                              </w:rPr>
+                            </w:pPr>
                             <w:proofErr w:type="spellStart"/>
                             <w:r>
+                              <w:rPr>
+                                <w:color w:val="3B3838" w:themeColor="background2" w:themeShade="40"/>
+                              </w:rPr>
                               <w:t>rootNode.attachChild</w:t>
                             </w:r>
                             <w:proofErr w:type="spellEnd"/>
                             <w:r>
+                              <w:rPr>
+                                <w:color w:val="3B3838" w:themeColor="background2" w:themeShade="40"/>
+                              </w:rPr>
                               <w:t>(s);</w:t>
                             </w:r>
                           </w:p>
                           <w:p>
+                            <w:pPr>
+                              <w:rPr>
+                                <w:color w:val="3B3838" w:themeColor="background2" w:themeShade="40"/>
+                              </w:rPr>
+                            </w:pPr>
                             <w:proofErr w:type="spellStart"/>
                             <w:r>
+                              <w:rPr>
+                                <w:color w:val="3B3838" w:themeColor="background2" w:themeShade="40"/>
+                              </w:rPr>
                               <w:t>rootNode.detatchChild</w:t>
                             </w:r>
                             <w:proofErr w:type="spellEnd"/>
                             <w:r>
+                              <w:rPr>
+                                <w:color w:val="3B3838" w:themeColor="background2" w:themeShade="40"/>
+                              </w:rPr>
                               <w:t>(s);</w:t>
                             </w:r>
                           </w:p>
@@ -547,7 +796,15 @@
                             <w:tcW w:w="2689" w:type="dxa"/>
                           </w:tcPr>
                           <w:p>
-                            <w:r>
+                            <w:pPr>
+                              <w:rPr>
+                                <w:color w:val="3B3838" w:themeColor="background2" w:themeShade="40"/>
+                              </w:rPr>
+                            </w:pPr>
+                            <w:r>
+                              <w:rPr>
+                                <w:color w:val="3B3838" w:themeColor="background2" w:themeShade="40"/>
+                              </w:rPr>
                               <w:t>Kollisionsform erzeugen</w:t>
                             </w:r>
                           </w:p>
@@ -557,51 +814,80 @@
                             <w:tcW w:w="4817" w:type="dxa"/>
                           </w:tcPr>
                           <w:p>
+                            <w:pPr>
+                              <w:rPr>
+                                <w:color w:val="3B3838" w:themeColor="background2" w:themeShade="40"/>
+                              </w:rPr>
+                            </w:pPr>
                             <w:proofErr w:type="spellStart"/>
                             <w:r>
+                              <w:rPr>
+                                <w:color w:val="3B3838" w:themeColor="background2" w:themeShade="40"/>
+                              </w:rPr>
                               <w:t>CollisionShape</w:t>
                             </w:r>
                             <w:proofErr w:type="spellEnd"/>
                             <w:r>
+                              <w:rPr>
+                                <w:color w:val="3B3838" w:themeColor="background2" w:themeShade="40"/>
+                              </w:rPr>
                               <w:t xml:space="preserve"> </w:t>
                             </w:r>
                             <w:proofErr w:type="spellStart"/>
                             <w:r>
+                              <w:rPr>
+                                <w:color w:val="3B3838" w:themeColor="background2" w:themeShade="40"/>
+                              </w:rPr>
                               <w:t>shape</w:t>
                             </w:r>
                             <w:proofErr w:type="spellEnd"/>
                             <w:r>
+                              <w:rPr>
+                                <w:color w:val="3B3838" w:themeColor="background2" w:themeShade="40"/>
+                              </w:rPr>
                               <w:t xml:space="preserve"> = </w:t>
                             </w:r>
                             <w:proofErr w:type="spellStart"/>
                             <w:r>
+                              <w:rPr>
+                                <w:color w:val="3B3838" w:themeColor="background2" w:themeShade="40"/>
+                              </w:rPr>
                               <w:t>new</w:t>
                             </w:r>
                             <w:proofErr w:type="spellEnd"/>
                             <w:r>
+                              <w:rPr>
+                                <w:color w:val="3B3838" w:themeColor="background2" w:themeShade="40"/>
+                              </w:rPr>
                               <w:t xml:space="preserve"> </w:t>
                             </w:r>
                             <w:proofErr w:type="spellStart"/>
                             <w:r>
+                              <w:rPr>
+                                <w:color w:val="3B3838" w:themeColor="background2" w:themeShade="40"/>
+                              </w:rPr>
                               <w:t>BoxCollisionShape</w:t>
                             </w:r>
                             <w:proofErr w:type="spellEnd"/>
                             <w:r>
+                              <w:rPr>
+                                <w:color w:val="3B3838" w:themeColor="background2" w:themeShade="40"/>
+                              </w:rPr>
                               <w:t>(</w:t>
                             </w:r>
                             <w:proofErr w:type="spellStart"/>
                             <w:r>
+                              <w:rPr>
+                                <w:color w:val="3B3838" w:themeColor="background2" w:themeShade="40"/>
+                              </w:rPr>
                               <w:t>new</w:t>
                             </w:r>
                             <w:proofErr w:type="spellEnd"/>
                             <w:r>
-                              <w:t xml:space="preserve"> Vector3f (</w:t>
-                            </w:r>
-                            <w:r>
-                              <w:t>x, y, z</w:t>
-                            </w:r>
-                            <w:r>
-                              <w:t>));</w:t>
+                              <w:rPr>
+                                <w:color w:val="3B3838" w:themeColor="background2" w:themeShade="40"/>
+                              </w:rPr>
+                              <w:t xml:space="preserve"> Vector3f (x, y, z));</w:t>
                             </w:r>
                           </w:p>
                         </w:tc>
@@ -612,12 +898,23 @@
                             <w:tcW w:w="2689" w:type="dxa"/>
                           </w:tcPr>
                           <w:p>
+                            <w:pPr>
+                              <w:rPr>
+                                <w:color w:val="3B3838" w:themeColor="background2" w:themeShade="40"/>
+                              </w:rPr>
+                            </w:pPr>
                             <w:proofErr w:type="spellStart"/>
                             <w:r>
+                              <w:rPr>
+                                <w:color w:val="3B3838" w:themeColor="background2" w:themeShade="40"/>
+                              </w:rPr>
                               <w:t>RigidBodyControl</w:t>
                             </w:r>
                             <w:proofErr w:type="spellEnd"/>
                             <w:r>
+                              <w:rPr>
+                                <w:color w:val="3B3838" w:themeColor="background2" w:themeShade="40"/>
+                              </w:rPr>
                               <w:t xml:space="preserve"> erzeugen</w:t>
                             </w:r>
                           </w:p>
@@ -627,38 +924,67 @@
                             <w:tcW w:w="4817" w:type="dxa"/>
                           </w:tcPr>
                           <w:p>
+                            <w:pPr>
+                              <w:rPr>
+                                <w:color w:val="3B3838" w:themeColor="background2" w:themeShade="40"/>
+                              </w:rPr>
+                            </w:pPr>
                             <w:proofErr w:type="spellStart"/>
                             <w:r>
+                              <w:rPr>
+                                <w:color w:val="3B3838" w:themeColor="background2" w:themeShade="40"/>
+                              </w:rPr>
                               <w:t>control</w:t>
                             </w:r>
                             <w:proofErr w:type="spellEnd"/>
                             <w:r>
+                              <w:rPr>
+                                <w:color w:val="3B3838" w:themeColor="background2" w:themeShade="40"/>
+                              </w:rPr>
                               <w:t xml:space="preserve"> = </w:t>
                             </w:r>
                             <w:proofErr w:type="spellStart"/>
                             <w:r>
+                              <w:rPr>
+                                <w:color w:val="3B3838" w:themeColor="background2" w:themeShade="40"/>
+                              </w:rPr>
                               <w:t>new</w:t>
                             </w:r>
                             <w:proofErr w:type="spellEnd"/>
                             <w:r>
+                              <w:rPr>
+                                <w:color w:val="3B3838" w:themeColor="background2" w:themeShade="40"/>
+                              </w:rPr>
                               <w:t xml:space="preserve"> </w:t>
                             </w:r>
                             <w:proofErr w:type="spellStart"/>
                             <w:proofErr w:type="gramStart"/>
                             <w:r>
+                              <w:rPr>
+                                <w:color w:val="3B3838" w:themeColor="background2" w:themeShade="40"/>
+                              </w:rPr>
                               <w:t>RigidBodyControl</w:t>
                             </w:r>
                             <w:proofErr w:type="spellEnd"/>
                             <w:r>
+                              <w:rPr>
+                                <w:color w:val="3B3838" w:themeColor="background2" w:themeShade="40"/>
+                              </w:rPr>
                               <w:t>(</w:t>
                             </w:r>
                             <w:proofErr w:type="spellStart"/>
                             <w:proofErr w:type="gramEnd"/>
                             <w:r>
+                              <w:rPr>
+                                <w:color w:val="3B3838" w:themeColor="background2" w:themeShade="40"/>
+                              </w:rPr>
                               <w:t>shape</w:t>
                             </w:r>
                             <w:proofErr w:type="spellEnd"/>
                             <w:r>
+                              <w:rPr>
+                                <w:color w:val="3B3838" w:themeColor="background2" w:themeShade="40"/>
+                              </w:rPr>
                               <w:t>, 0);</w:t>
                             </w:r>
                           </w:p>
@@ -689,7 +1015,7 @@
         <mc:AlternateContent>
           <mc:Choice Requires="wps">
             <w:drawing>
-              <wp:anchor distT="0" distB="0" distL="114300" distR="114300" simplePos="0" relativeHeight="251659264" behindDoc="1" locked="0" layoutInCell="1" allowOverlap="1" wp14:anchorId="3DCB985F" wp14:editId="426E75A3">
+              <wp:anchor distT="0" distB="0" distL="114300" distR="114300" simplePos="0" relativeHeight="251659264" behindDoc="1" locked="0" layoutInCell="1" allowOverlap="1" wp14:anchorId="3DCB985F" wp14:editId="1372C26E">
                 <wp:simplePos x="0" y="0"/>
                 <wp:positionH relativeFrom="margin">
                   <wp:posOffset>14605</wp:posOffset>
@@ -714,22 +1040,29 @@
                         <a:prstGeom prst="rect">
                           <a:avLst/>
                         </a:prstGeom>
-                        <a:ln/>
+                        <a:noFill/>
+                        <a:ln w="9525" cap="flat" cmpd="sng" algn="ctr">
+                          <a:solidFill>
+                            <a:schemeClr val="accent3"/>
+                          </a:solidFill>
+                          <a:prstDash val="solid"/>
+                          <a:round/>
+                          <a:headEnd type="none" w="med" len="med"/>
+                          <a:tailEnd type="none" w="med" len="med"/>
+                        </a:ln>
                       </wps:spPr>
                       <wps:style>
-                        <a:lnRef idx="2">
-                          <a:schemeClr val="accent1">
-                            <a:shade val="50000"/>
-                          </a:schemeClr>
+                        <a:lnRef idx="0">
+                          <a:scrgbClr r="0" g="0" b="0"/>
                         </a:lnRef>
-                        <a:fillRef idx="1">
-                          <a:schemeClr val="accent1"/>
+                        <a:fillRef idx="0">
+                          <a:scrgbClr r="0" g="0" b="0"/>
                         </a:fillRef>
                         <a:effectRef idx="0">
-                          <a:schemeClr val="accent1"/>
+                          <a:scrgbClr r="0" g="0" b="0"/>
                         </a:effectRef>
                         <a:fontRef idx="minor">
-                          <a:schemeClr val="lt1"/>
+                          <a:schemeClr val="accent3"/>
                         </a:fontRef>
                       </wps:style>
                       <wps:txbx>
@@ -761,7 +1094,8 @@
           </mc:Choice>
           <mc:Fallback>
             <w:pict>
-              <v:rect w14:anchorId="3DCB985F" id="Rechteck 2" o:spid="_x0000_s1027" style="position:absolute;margin-left:1.15pt;margin-top:1.5pt;width:451.4pt;height:640.55pt;z-index:-251657216;visibility:visible;mso-wrap-style:square;mso-width-percent:0;mso-height-percent:0;mso-wrap-distance-left:9pt;mso-wrap-distance-top:0;mso-wrap-distance-right:9pt;mso-wrap-distance-bottom:0;mso-position-horizontal:absolute;mso-position-horizontal-relative:margin;mso-position-vertical:absolute;mso-position-vertical-relative:text;mso-width-percent:0;mso-height-percent:0;mso-width-relative:margin;mso-height-relative:margin;v-text-anchor:middle" o:gfxdata="UEsDBBQABgAIAAAAIQC2gziS/gAAAOEBAAATAAAAW0NvbnRlbnRfVHlwZXNdLnhtbJSRQU7DMBBF&#10;90jcwfIWJU67QAgl6YK0S0CoHGBkTxKLZGx5TGhvj5O2G0SRWNoz/78nu9wcxkFMGNg6quQqL6RA&#10;0s5Y6ir5vt9lD1JwBDIwOMJKHpHlpr69KfdHjyxSmriSfYz+USnWPY7AufNIadK6MEJMx9ApD/oD&#10;OlTrorhX2lFEilmcO2RdNtjC5xDF9pCuTyYBB5bi6bQ4syoJ3g9WQ0ymaiLzg5KdCXlKLjvcW893&#10;SUOqXwnz5DrgnHtJTxOsQfEKIT7DmDSUCaxw7Rqn8787ZsmRM9e2VmPeBN4uqYvTtW7jvijg9N/y&#10;JsXecLq0q+WD6m8AAAD//wMAUEsDBBQABgAIAAAAIQA4/SH/1gAAAJQBAAALAAAAX3JlbHMvLnJl&#10;bHOkkMFqwzAMhu+DvYPRfXGawxijTi+j0GvpHsDYimMaW0Yy2fr2M4PBMnrbUb/Q94l/f/hMi1qR&#10;JVI2sOt6UJgd+ZiDgffL8ekFlFSbvV0oo4EbChzGx4f9GRdb25HMsYhqlCwG5lrLq9biZkxWOiqY&#10;22YiTra2kYMu1l1tQD30/bPm3wwYN0x18gb45AdQl1tp5j/sFB2T0FQ7R0nTNEV3j6o9feQzro1i&#10;OWA14Fm+Q8a1a8+Bvu/d/dMb2JY5uiPbhG/ktn4cqGU/er3pcvwCAAD//wMAUEsDBBQABgAIAAAA&#10;IQDCx28QfgIAAFIFAAAOAAAAZHJzL2Uyb0RvYy54bWysVFtP2zAUfp+0/2D5faQN7SgVKapATJMQ&#10;IGDi2XVsEs328Wy3Sffrd2ynAQHaw7Q8OD6379x9dt5rRXbC+RZMRadHE0qE4VC35rmiPx6vviwo&#10;8YGZmikwoqJ74en56vOns84uRQkNqFo4giDGLztb0SYEuywKzxuhmT8CKwwKJTjNApLuuagd6xBd&#10;q6KcTL4WHbjaOuDCe+ReZiFdJXwpBQ+3UnoRiKooxhbS6dK5iWexOmPLZ8ds0/IhDPYPUWjWGnQ6&#10;Ql2ywMjWte+gdMsdeJDhiIMuQMqWi5QDZjOdvMnmoWFWpFywON6OZfL/D5bf7O4caeuKlpQYprFF&#10;94I3QfCfpIzV6axfotKDvXMD5fEaU+2l0/GPSZA+VXQ/VlT0gXBkzk+Oy5MFFp6jbDE9np0u5hG1&#10;eDG3zodvAjSJl4o6bFmqJNtd+5BVDyrRmzKRF6PKcaRb2CuRhfdCYjbouUwgaY7EhXJkx3ACGOfC&#10;hGkWNawWmT2f4DeENVqkIJVBwIgsW6VG7AEgzuh77BzyoB9NRRrD0Xjyt8Cy8WiRPIMJo7FuDbiP&#10;ABRmNXjO+oci5dLEKoV+06dOJ83I2UC9x+47yGvhLb9qsQnXzIc75nAPsHG42+EWD6mgqygMN0oa&#10;cL8/4kd9HE+UUtLhXlXU/9oyJyhR3w0O7ul0NouLmIjZ/KREwr2WbF5LzFZfADZuiq+I5eka9YM6&#10;XKUD/YRPwDp6RREzHH1XlAd3IC5C3nd8RLhYr5MaLp9l4do8WB7BY53jkD32T8zZYRIDDvENHHaQ&#10;Ld8MZNaNlgbW2wCyTdP6UtehA7i4aZSGRya+DK/ppPXyFK7+AAAA//8DAFBLAwQUAAYACAAAACEA&#10;hfnrQtsAAAAIAQAADwAAAGRycy9kb3ducmV2LnhtbEyPzU7DMBCE70i8g7VI3KiTlJ8S4lSoEhck&#10;Dm15gG28xKH+iWKnSd6e5QTH0Yxmvqm2s7PiQkPsgleQrzIQ5JugO98q+Dy+3W1AxIReow2eFCwU&#10;YVtfX1VY6jD5PV0OqRVc4mOJCkxKfSllbAw5jKvQk2fvKwwOE8uhlXrAicudlUWWPUqHnecFgz3t&#10;DDXnw+h4BGm/5E/T7vxh5veO7PJN46LU7c38+gIi0Zz+wvCLz+hQM9MpjF5HYRUUaw4qWPMhdp+z&#10;hxzEiWPF5j4HWVfy/4H6BwAA//8DAFBLAQItABQABgAIAAAAIQC2gziS/gAAAOEBAAATAAAAAAAA&#10;AAAAAAAAAAAAAABbQ29udGVudF9UeXBlc10ueG1sUEsBAi0AFAAGAAgAAAAhADj9If/WAAAAlAEA&#10;AAsAAAAAAAAAAAAAAAAALwEAAF9yZWxzLy5yZWxzUEsBAi0AFAAGAAgAAAAhAMLHbxB+AgAAUgUA&#10;AA4AAAAAAAAAAAAAAAAALgIAAGRycy9lMm9Eb2MueG1sUEsBAi0AFAAGAAgAAAAhAIX560LbAAAA&#10;CAEAAA8AAAAAAAAAAAAAAAAA2AQAAGRycy9kb3ducmV2LnhtbFBLBQYAAAAABAAEAPMAAADgBQAA&#10;AAA=&#10;" fillcolor="#5b9bd5 [3204]" strokecolor="#1f4d78 [1604]" strokeweight="1pt">
+              <v:rect w14:anchorId="3DCB985F" id="Rechteck 2" o:spid="_x0000_s1027" style="position:absolute;margin-left:1.15pt;margin-top:1.5pt;width:451.4pt;height:640.55pt;z-index:-251657216;visibility:visible;mso-wrap-style:square;mso-width-percent:0;mso-height-percent:0;mso-wrap-distance-left:9pt;mso-wrap-distance-top:0;mso-wrap-distance-right:9pt;mso-wrap-distance-bottom:0;mso-position-horizontal:absolute;mso-position-horizontal-relative:margin;mso-position-vertical:absolute;mso-position-vertical-relative:text;mso-width-percent:0;mso-height-percent:0;mso-width-relative:margin;mso-height-relative:margin;v-text-anchor:middle" o:gfxdata="UEsDBBQABgAIAAAAIQC2gziS/gAAAOEBAAATAAAAW0NvbnRlbnRfVHlwZXNdLnhtbJSRQU7DMBBF&#10;90jcwfIWJU67QAgl6YK0S0CoHGBkTxKLZGx5TGhvj5O2G0SRWNoz/78nu9wcxkFMGNg6quQqL6RA&#10;0s5Y6ir5vt9lD1JwBDIwOMJKHpHlpr69KfdHjyxSmriSfYz+USnWPY7AufNIadK6MEJMx9ApD/oD&#10;OlTrorhX2lFEilmcO2RdNtjC5xDF9pCuTyYBB5bi6bQ4syoJ3g9WQ0ymaiLzg5KdCXlKLjvcW893&#10;SUOqXwnz5DrgnHtJTxOsQfEKIT7DmDSUCaxw7Rqn8787ZsmRM9e2VmPeBN4uqYvTtW7jvijg9N/y&#10;JsXecLq0q+WD6m8AAAD//wMAUEsDBBQABgAIAAAAIQA4/SH/1gAAAJQBAAALAAAAX3JlbHMvLnJl&#10;bHOkkMFqwzAMhu+DvYPRfXGawxijTi+j0GvpHsDYimMaW0Yy2fr2M4PBMnrbUb/Q94l/f/hMi1qR&#10;JVI2sOt6UJgd+ZiDgffL8ekFlFSbvV0oo4EbChzGx4f9GRdb25HMsYhqlCwG5lrLq9biZkxWOiqY&#10;22YiTra2kYMu1l1tQD30/bPm3wwYN0x18gb45AdQl1tp5j/sFB2T0FQ7R0nTNEV3j6o9feQzro1i&#10;OWA14Fm+Q8a1a8+Bvu/d/dMb2JY5uiPbhG/ktn4cqGU/er3pcvwCAAD//wMAUEsDBBQABgAIAAAA&#10;IQBhrj9d0QIAACUGAAAOAAAAZHJzL2Uyb0RvYy54bWysVNtu2zAMfR+wfxD0vjpJkzU16hRBuw4D&#10;irVoO/SZkaXYmG6TlNu+fqTspF23AeuwF5sUDynx8HJ2vjWarWWIrbMVHx4NOJNWuLq1y4p/ebh6&#10;N+UsJrA1aGdlxXcy8vPZ2zdnG1/KkWucrmVgGMTGcuMr3qTky6KIopEG4pHz0qJRuWAgoRqWRR1g&#10;g9GNLkaDwfti40LtgxMyRjy97Ix8luMrJUW6USrKxHTF8W0pf0P+LuhbzM6gXAbwTSv6Z8A/vMJA&#10;a/HSQ6hLSMBWof0llGlFcNGpdCScKZxSrZA5B8xmOHiRzX0DXuZckJzoDzTF/xdWfF7fBtbWFR9x&#10;ZsFgie6kaJIUX9mI2Nn4WCLo3t+GXosoUqpbFQz9MQm2zYzuDozKbWICDycnx6OTKRIv0DYdHo9P&#10;pxOKWjy5+xDTR+kMI6HiAUuWmYT1dUwddA+h26y7arXGcyi1ZZuKn05GE4wP2DxKQ0LReEwn2iVn&#10;oJfYlSKFHDE63dbkTc65w+SFDmwN2BsghLTpuH/bT0i6/RJi0wGziWBQBreydZYaCfUHW7O080ig&#10;xU7n9DQja860xCeQlJEJWv03SCRIW+SJ6O8Iz1LaadmlficVli3z3qUTlgvKputtHD4kfd/hORg6&#10;EFBh/q/07V3IW+aReqX/wSnf72w6+JvWur42NPB/KofqfPZ0dCQQH2m72ObmHRK7dLJw9Q4bOrhu&#10;0qMXVy3W7xpiuoWAo4204LpKN/hR2mGRXC9x1rjw/XfnhMeJQytWFVcFNte3FQSssf5kcRZPh+Mx&#10;7ZasjCcnI1TCc8viucWuzIXDjhviYvQii4RPei+q4MwjbrU53YomsALv7tq4Vy5SV2bci0LO5xmG&#10;+8RDurb3XlBw4po692H7CMH3w5VwLj+7/VqB8sWMdVjytG6+Sk61eQCfeO0rgLsoj3C/N2nZPdcz&#10;6mm7z34AAAD//wMAUEsDBBQABgAIAAAAIQAIqd/A3QAAAAgBAAAPAAAAZHJzL2Rvd25yZXYueG1s&#10;TI/LTsMwEEX3SPyDNUjsqPOENsSpqlYsWLW0qGs3niYR8TiK3Tb8PcMKlqN7dOfccjnZXlxx9J0j&#10;BfEsAoFUO9NRo+Dz8PY0B+GDJqN7R6jgGz0sq/u7UhfG3egDr/vQCC4hX2gFbQhDIaWvW7Taz9yA&#10;xNnZjVYHPsdGmlHfuNz2MomiZ2l1R/yh1QOuW6y/9herYLsN+SbdrYfs5X2VHxfZIarTjVKPD9Pq&#10;FUTAKfzB8KvP6lCx08ldyHjRK0hSBhWkPIjTRZTHIE6MJfMsBlmV8v+A6gcAAP//AwBQSwECLQAU&#10;AAYACAAAACEAtoM4kv4AAADhAQAAEwAAAAAAAAAAAAAAAAAAAAAAW0NvbnRlbnRfVHlwZXNdLnht&#10;bFBLAQItABQABgAIAAAAIQA4/SH/1gAAAJQBAAALAAAAAAAAAAAAAAAAAC8BAABfcmVscy8ucmVs&#10;c1BLAQItABQABgAIAAAAIQBhrj9d0QIAACUGAAAOAAAAAAAAAAAAAAAAAC4CAABkcnMvZTJvRG9j&#10;LnhtbFBLAQItABQABgAIAAAAIQAIqd/A3QAAAAgBAAAPAAAAAAAAAAAAAAAAACsFAABkcnMvZG93&#10;bnJldi54bWxQSwUGAAAAAAQABADzAAAANQYAAAAA&#10;" filled="f" strokecolor="#a5a5a5 [3206]">
+                <v:stroke joinstyle="round"/>
                 <v:textbox>
                   <w:txbxContent>
                     <w:p>
@@ -1064,13 +1398,13 @@
                             <w:pPr>
                               <w:pStyle w:val="Untertitel"/>
                               <w:rPr>
-                                <w:color w:val="FFFFFF" w:themeColor="background1"/>
+                                <w:color w:val="3B3838" w:themeColor="background2" w:themeShade="40"/>
                                 <w:sz w:val="32"/>
                               </w:rPr>
                             </w:pPr>
                             <w:r>
                               <w:rPr>
-                                <w:color w:val="FFFFFF" w:themeColor="background1"/>
+                                <w:color w:val="3B3838" w:themeColor="background2" w:themeShade="40"/>
                                 <w:sz w:val="32"/>
                               </w:rPr>
                               <w:t>Audio erstellen</w:t>
@@ -1092,7 +1426,15 @@
                                   <w:tcW w:w="2547" w:type="dxa"/>
                                 </w:tcPr>
                                 <w:p>
-                                  <w:r>
+                                  <w:pPr>
+                                    <w:rPr>
+                                      <w:color w:val="3B3838" w:themeColor="background2" w:themeShade="40"/>
+                                    </w:rPr>
+                                  </w:pPr>
+                                  <w:r>
+                                    <w:rPr>
+                                      <w:color w:val="3B3838" w:themeColor="background2" w:themeShade="40"/>
+                                    </w:rPr>
                                     <w:t>Audio laden</w:t>
                                   </w:r>
                                 </w:p>
@@ -1102,41 +1444,73 @@
                                   <w:tcW w:w="4972" w:type="dxa"/>
                                 </w:tcPr>
                                 <w:p>
+                                  <w:pPr>
+                                    <w:rPr>
+                                      <w:color w:val="3B3838" w:themeColor="background2" w:themeShade="40"/>
+                                    </w:rPr>
+                                  </w:pPr>
                                   <w:proofErr w:type="spellStart"/>
                                   <w:r>
+                                    <w:rPr>
+                                      <w:color w:val="3B3838" w:themeColor="background2" w:themeShade="40"/>
+                                    </w:rPr>
                                     <w:t>new</w:t>
                                   </w:r>
                                   <w:proofErr w:type="spellEnd"/>
                                   <w:r>
+                                    <w:rPr>
+                                      <w:color w:val="3B3838" w:themeColor="background2" w:themeShade="40"/>
+                                    </w:rPr>
                                     <w:t xml:space="preserve"> </w:t>
                                   </w:r>
                                   <w:proofErr w:type="spellStart"/>
                                   <w:proofErr w:type="gramStart"/>
                                   <w:r>
+                                    <w:rPr>
+                                      <w:color w:val="3B3838" w:themeColor="background2" w:themeShade="40"/>
+                                    </w:rPr>
                                     <w:t>AudioNode</w:t>
                                   </w:r>
                                   <w:proofErr w:type="spellEnd"/>
                                   <w:r>
+                                    <w:rPr>
+                                      <w:color w:val="3B3838" w:themeColor="background2" w:themeShade="40"/>
+                                    </w:rPr>
                                     <w:t>(</w:t>
                                   </w:r>
                                   <w:proofErr w:type="spellStart"/>
                                   <w:proofErr w:type="gramEnd"/>
                                   <w:r>
+                                    <w:rPr>
+                                      <w:color w:val="3B3838" w:themeColor="background2" w:themeShade="40"/>
+                                    </w:rPr>
                                     <w:t>assetManager</w:t>
                                   </w:r>
                                   <w:proofErr w:type="spellEnd"/>
                                   <w:r>
+                                    <w:rPr>
+                                      <w:color w:val="3B3838" w:themeColor="background2" w:themeShade="40"/>
+                                    </w:rPr>
                                     <w:t>, &lt;PATH&gt;</w:t>
                                   </w:r>
                                   <w:r>
+                                    <w:rPr>
+                                      <w:color w:val="3B3838" w:themeColor="background2" w:themeShade="40"/>
+                                    </w:rPr>
                                     <w:t xml:space="preserve">, </w:t>
                                   </w:r>
                                   <w:proofErr w:type="spellStart"/>
                                   <w:r>
+                                    <w:rPr>
+                                      <w:color w:val="3B3838" w:themeColor="background2" w:themeShade="40"/>
+                                    </w:rPr>
                                     <w:t>false</w:t>
                                   </w:r>
                                   <w:proofErr w:type="spellEnd"/>
                                   <w:r>
+                                    <w:rPr>
+                                      <w:color w:val="3B3838" w:themeColor="background2" w:themeShade="40"/>
+                                    </w:rPr>
                                     <w:t>);</w:t>
                                   </w:r>
                                 </w:p>
@@ -1144,11 +1518,13 @@
                                   <w:pPr>
                                     <w:rPr>
                                       <w:i/>
+                                      <w:color w:val="3B3838" w:themeColor="background2" w:themeShade="40"/>
                                     </w:rPr>
                                   </w:pPr>
                                   <w:r>
                                     <w:rPr>
                                       <w:i/>
+                                      <w:color w:val="3B3838" w:themeColor="background2" w:themeShade="40"/>
                                       <w:sz w:val="20"/>
                                     </w:rPr>
                                     <w:t xml:space="preserve">Hinweis: Letzter Parameter ermöglich </w:t>
@@ -1156,6 +1532,7 @@
                                   <w:r>
                                     <w:rPr>
                                       <w:i/>
+                                      <w:color w:val="3B3838" w:themeColor="background2" w:themeShade="40"/>
                                       <w:sz w:val="20"/>
                                     </w:rPr>
                                     <w:t>Audio-</w:t>
@@ -1164,6 +1541,7 @@
                                   <w:r>
                                     <w:rPr>
                                       <w:i/>
+                                      <w:color w:val="3B3838" w:themeColor="background2" w:themeShade="40"/>
                                       <w:sz w:val="20"/>
                                     </w:rPr>
                                     <w:t>Buffering</w:t>
@@ -1172,6 +1550,7 @@
                                   <w:r>
                                     <w:rPr>
                                       <w:i/>
+                                      <w:color w:val="3B3838" w:themeColor="background2" w:themeShade="40"/>
                                       <w:sz w:val="20"/>
                                     </w:rPr>
                                     <w:t>.</w:t>
@@ -1185,7 +1564,15 @@
                                   <w:tcW w:w="2547" w:type="dxa"/>
                                 </w:tcPr>
                                 <w:p>
-                                  <w:r>
+                                  <w:pPr>
+                                    <w:rPr>
+                                      <w:color w:val="3B3838" w:themeColor="background2" w:themeShade="40"/>
+                                    </w:rPr>
+                                  </w:pPr>
+                                  <w:r>
+                                    <w:rPr>
+                                      <w:color w:val="3B3838" w:themeColor="background2" w:themeShade="40"/>
+                                    </w:rPr>
                                     <w:t>Audio wiederholen lassen</w:t>
                                   </w:r>
                                 </w:p>
@@ -1195,20 +1582,37 @@
                                   <w:tcW w:w="4972" w:type="dxa"/>
                                 </w:tcPr>
                                 <w:p>
+                                  <w:pPr>
+                                    <w:rPr>
+                                      <w:color w:val="3B3838" w:themeColor="background2" w:themeShade="40"/>
+                                    </w:rPr>
+                                  </w:pPr>
                                   <w:proofErr w:type="spellStart"/>
                                   <w:r>
+                                    <w:rPr>
+                                      <w:color w:val="3B3838" w:themeColor="background2" w:themeShade="40"/>
+                                    </w:rPr>
                                     <w:t>myAudioNode.setLooping</w:t>
                                   </w:r>
                                   <w:proofErr w:type="spellEnd"/>
                                   <w:r>
+                                    <w:rPr>
+                                      <w:color w:val="3B3838" w:themeColor="background2" w:themeShade="40"/>
+                                    </w:rPr>
                                     <w:t>(</w:t>
                                   </w:r>
                                   <w:proofErr w:type="spellStart"/>
                                   <w:r>
+                                    <w:rPr>
+                                      <w:color w:val="3B3838" w:themeColor="background2" w:themeShade="40"/>
+                                    </w:rPr>
                                     <w:t>true</w:t>
                                   </w:r>
                                   <w:proofErr w:type="spellEnd"/>
                                   <w:r>
+                                    <w:rPr>
+                                      <w:color w:val="3B3838" w:themeColor="background2" w:themeShade="40"/>
+                                    </w:rPr>
                                     <w:t>);</w:t>
                                   </w:r>
                                 </w:p>
@@ -1220,7 +1624,15 @@
                                   <w:tcW w:w="2547" w:type="dxa"/>
                                 </w:tcPr>
                                 <w:p>
-                                  <w:r>
+                                  <w:pPr>
+                                    <w:rPr>
+                                      <w:color w:val="3B3838" w:themeColor="background2" w:themeShade="40"/>
+                                    </w:rPr>
+                                  </w:pPr>
+                                  <w:r>
+                                    <w:rPr>
+                                      <w:color w:val="3B3838" w:themeColor="background2" w:themeShade="40"/>
+                                    </w:rPr>
                                     <w:t>Räumliches Audio deaktivieren</w:t>
                                   </w:r>
                                 </w:p>
@@ -1230,20 +1642,37 @@
                                   <w:tcW w:w="4972" w:type="dxa"/>
                                 </w:tcPr>
                                 <w:p>
+                                  <w:pPr>
+                                    <w:rPr>
+                                      <w:color w:val="3B3838" w:themeColor="background2" w:themeShade="40"/>
+                                    </w:rPr>
+                                  </w:pPr>
                                   <w:proofErr w:type="spellStart"/>
                                   <w:r>
+                                    <w:rPr>
+                                      <w:color w:val="3B3838" w:themeColor="background2" w:themeShade="40"/>
+                                    </w:rPr>
                                     <w:t>myAudioNode.setPositional</w:t>
                                   </w:r>
                                   <w:proofErr w:type="spellEnd"/>
                                   <w:r>
+                                    <w:rPr>
+                                      <w:color w:val="3B3838" w:themeColor="background2" w:themeShade="40"/>
+                                    </w:rPr>
                                     <w:t>(</w:t>
                                   </w:r>
                                   <w:proofErr w:type="spellStart"/>
                                   <w:r>
+                                    <w:rPr>
+                                      <w:color w:val="3B3838" w:themeColor="background2" w:themeShade="40"/>
+                                    </w:rPr>
                                     <w:t>false</w:t>
                                   </w:r>
                                   <w:proofErr w:type="spellEnd"/>
                                   <w:r>
+                                    <w:rPr>
+                                      <w:color w:val="3B3838" w:themeColor="background2" w:themeShade="40"/>
+                                    </w:rPr>
                                     <w:t>);</w:t>
                                   </w:r>
                                 </w:p>
@@ -1251,11 +1680,13 @@
                                   <w:pPr>
                                     <w:rPr>
                                       <w:i/>
+                                      <w:color w:val="3B3838" w:themeColor="background2" w:themeShade="40"/>
                                     </w:rPr>
                                   </w:pPr>
                                   <w:r>
                                     <w:rPr>
                                       <w:i/>
+                                      <w:color w:val="3B3838" w:themeColor="background2" w:themeShade="40"/>
                                       <w:sz w:val="20"/>
                                     </w:rPr>
                                     <w:t xml:space="preserve">Hinweis: </w:t>
@@ -1264,6 +1695,7 @@
                                   <w:r>
                                     <w:rPr>
                                       <w:i/>
+                                      <w:color w:val="3B3838" w:themeColor="background2" w:themeShade="40"/>
                                       <w:sz w:val="20"/>
                                     </w:rPr>
                                     <w:t>Räuml</w:t>
@@ -1272,6 +1704,7 @@
                                   <w:r>
                                     <w:rPr>
                                       <w:i/>
+                                      <w:color w:val="3B3838" w:themeColor="background2" w:themeShade="40"/>
                                       <w:sz w:val="20"/>
                                     </w:rPr>
                                     <w:t>. funktioniert nur bei Stereo-Sounds.</w:t>
@@ -1285,7 +1718,15 @@
                                   <w:tcW w:w="2547" w:type="dxa"/>
                                 </w:tcPr>
                                 <w:p>
-                                  <w:r>
+                                  <w:pPr>
+                                    <w:rPr>
+                                      <w:color w:val="3B3838" w:themeColor="background2" w:themeShade="40"/>
+                                    </w:rPr>
+                                  </w:pPr>
+                                  <w:r>
+                                    <w:rPr>
+                                      <w:color w:val="3B3838" w:themeColor="background2" w:themeShade="40"/>
+                                    </w:rPr>
                                     <w:t>Lautstärke festlegen</w:t>
                                   </w:r>
                                 </w:p>
@@ -1295,20 +1736,37 @@
                                   <w:tcW w:w="4972" w:type="dxa"/>
                                 </w:tcPr>
                                 <w:p>
+                                  <w:pPr>
+                                    <w:rPr>
+                                      <w:color w:val="3B3838" w:themeColor="background2" w:themeShade="40"/>
+                                    </w:rPr>
+                                  </w:pPr>
                                   <w:proofErr w:type="spellStart"/>
                                   <w:r>
+                                    <w:rPr>
+                                      <w:color w:val="3B3838" w:themeColor="background2" w:themeShade="40"/>
+                                    </w:rPr>
                                     <w:t>myAudioNode.setVolume</w:t>
                                   </w:r>
                                   <w:proofErr w:type="spellEnd"/>
                                   <w:r>
+                                    <w:rPr>
+                                      <w:color w:val="3B3838" w:themeColor="background2" w:themeShade="40"/>
+                                    </w:rPr>
                                     <w:t>(</w:t>
                                   </w:r>
                                   <w:proofErr w:type="spellStart"/>
                                   <w:r>
+                                    <w:rPr>
+                                      <w:color w:val="3B3838" w:themeColor="background2" w:themeShade="40"/>
+                                    </w:rPr>
                                     <w:t>float</w:t>
                                   </w:r>
                                   <w:proofErr w:type="spellEnd"/>
                                   <w:r>
+                                    <w:rPr>
+                                      <w:color w:val="3B3838" w:themeColor="background2" w:themeShade="40"/>
+                                    </w:rPr>
                                     <w:t xml:space="preserve"> f);</w:t>
                                   </w:r>
                                 </w:p>
@@ -1320,7 +1778,15 @@
                                   <w:tcW w:w="2547" w:type="dxa"/>
                                 </w:tcPr>
                                 <w:p>
-                                  <w:r>
+                                  <w:pPr>
+                                    <w:rPr>
+                                      <w:color w:val="3B3838" w:themeColor="background2" w:themeShade="40"/>
+                                    </w:rPr>
+                                  </w:pPr>
+                                  <w:r>
+                                    <w:rPr>
+                                      <w:color w:val="3B3838" w:themeColor="background2" w:themeShade="40"/>
+                                    </w:rPr>
                                     <w:t>Audio hinzufügen</w:t>
                                   </w:r>
                                 </w:p>
@@ -1330,20 +1796,37 @@
                                   <w:tcW w:w="4972" w:type="dxa"/>
                                 </w:tcPr>
                                 <w:p>
+                                  <w:pPr>
+                                    <w:rPr>
+                                      <w:color w:val="3B3838" w:themeColor="background2" w:themeShade="40"/>
+                                    </w:rPr>
+                                  </w:pPr>
                                   <w:proofErr w:type="spellStart"/>
                                   <w:r>
+                                    <w:rPr>
+                                      <w:color w:val="3B3838" w:themeColor="background2" w:themeShade="40"/>
+                                    </w:rPr>
                                     <w:t>rootNode.attachChild</w:t>
                                   </w:r>
                                   <w:proofErr w:type="spellEnd"/>
                                   <w:r>
+                                    <w:rPr>
+                                      <w:color w:val="3B3838" w:themeColor="background2" w:themeShade="40"/>
+                                    </w:rPr>
                                     <w:t>(</w:t>
                                   </w:r>
                                   <w:proofErr w:type="spellStart"/>
                                   <w:r>
+                                    <w:rPr>
+                                      <w:color w:val="3B3838" w:themeColor="background2" w:themeShade="40"/>
+                                    </w:rPr>
                                     <w:t>myAudioNode</w:t>
                                   </w:r>
                                   <w:proofErr w:type="spellEnd"/>
                                   <w:r>
+                                    <w:rPr>
+                                      <w:color w:val="3B3838" w:themeColor="background2" w:themeShade="40"/>
+                                    </w:rPr>
                                     <w:t>);</w:t>
                                   </w:r>
                                 </w:p>
@@ -1355,7 +1838,15 @@
                                   <w:tcW w:w="2547" w:type="dxa"/>
                                 </w:tcPr>
                                 <w:p>
-                                  <w:r>
+                                  <w:pPr>
+                                    <w:rPr>
+                                      <w:color w:val="3B3838" w:themeColor="background2" w:themeShade="40"/>
+                                    </w:rPr>
+                                  </w:pPr>
+                                  <w:r>
+                                    <w:rPr>
+                                      <w:color w:val="3B3838" w:themeColor="background2" w:themeShade="40"/>
+                                    </w:rPr>
                                     <w:t>Audio abspielen / starten</w:t>
                                   </w:r>
                                 </w:p>
@@ -1365,12 +1856,23 @@
                                   <w:tcW w:w="4972" w:type="dxa"/>
                                 </w:tcPr>
                                 <w:p>
+                                  <w:pPr>
+                                    <w:rPr>
+                                      <w:color w:val="3B3838" w:themeColor="background2" w:themeShade="40"/>
+                                    </w:rPr>
+                                  </w:pPr>
                                   <w:proofErr w:type="spellStart"/>
                                   <w:r>
+                                    <w:rPr>
+                                      <w:color w:val="3B3838" w:themeColor="background2" w:themeShade="40"/>
+                                    </w:rPr>
                                     <w:t>myAudioNode.play</w:t>
                                   </w:r>
                                   <w:proofErr w:type="spellEnd"/>
                                   <w:r>
+                                    <w:rPr>
+                                      <w:color w:val="3B3838" w:themeColor="background2" w:themeShade="40"/>
+                                    </w:rPr>
                                     <w:t>();</w:t>
                                   </w:r>
                                 </w:p>
@@ -1382,7 +1884,15 @@
                                   <w:tcW w:w="2547" w:type="dxa"/>
                                 </w:tcPr>
                                 <w:p>
-                                  <w:r>
+                                  <w:pPr>
+                                    <w:rPr>
+                                      <w:color w:val="3B3838" w:themeColor="background2" w:themeShade="40"/>
+                                    </w:rPr>
+                                  </w:pPr>
+                                  <w:r>
+                                    <w:rPr>
+                                      <w:color w:val="3B3838" w:themeColor="background2" w:themeShade="40"/>
+                                    </w:rPr>
                                     <w:t>Audio anhalten</w:t>
                                   </w:r>
                                 </w:p>
@@ -1392,12 +1902,23 @@
                                   <w:tcW w:w="4972" w:type="dxa"/>
                                 </w:tcPr>
                                 <w:p>
+                                  <w:pPr>
+                                    <w:rPr>
+                                      <w:color w:val="3B3838" w:themeColor="background2" w:themeShade="40"/>
+                                    </w:rPr>
+                                  </w:pPr>
                                   <w:proofErr w:type="spellStart"/>
                                   <w:r>
+                                    <w:rPr>
+                                      <w:color w:val="3B3838" w:themeColor="background2" w:themeShade="40"/>
+                                    </w:rPr>
                                     <w:t>myAudioNode.stop</w:t>
                                   </w:r>
                                   <w:proofErr w:type="spellEnd"/>
                                   <w:r>
+                                    <w:rPr>
+                                      <w:color w:val="3B3838" w:themeColor="background2" w:themeShade="40"/>
+                                    </w:rPr>
                                     <w:t>();</w:t>
                                   </w:r>
                                 </w:p>
@@ -1444,13 +1965,13 @@
                       <w:pPr>
                         <w:pStyle w:val="Untertitel"/>
                         <w:rPr>
-                          <w:color w:val="FFFFFF" w:themeColor="background1"/>
+                          <w:color w:val="3B3838" w:themeColor="background2" w:themeShade="40"/>
                           <w:sz w:val="32"/>
                         </w:rPr>
                       </w:pPr>
                       <w:r>
                         <w:rPr>
-                          <w:color w:val="FFFFFF" w:themeColor="background1"/>
+                          <w:color w:val="3B3838" w:themeColor="background2" w:themeShade="40"/>
                           <w:sz w:val="32"/>
                         </w:rPr>
                         <w:t>Audio erstellen</w:t>
@@ -1472,7 +1993,15 @@
                             <w:tcW w:w="2547" w:type="dxa"/>
                           </w:tcPr>
                           <w:p>
-                            <w:r>
+                            <w:pPr>
+                              <w:rPr>
+                                <w:color w:val="3B3838" w:themeColor="background2" w:themeShade="40"/>
+                              </w:rPr>
+                            </w:pPr>
+                            <w:r>
+                              <w:rPr>
+                                <w:color w:val="3B3838" w:themeColor="background2" w:themeShade="40"/>
+                              </w:rPr>
                               <w:t>Audio laden</w:t>
                             </w:r>
                           </w:p>
@@ -1482,41 +2011,73 @@
                             <w:tcW w:w="4972" w:type="dxa"/>
                           </w:tcPr>
                           <w:p>
+                            <w:pPr>
+                              <w:rPr>
+                                <w:color w:val="3B3838" w:themeColor="background2" w:themeShade="40"/>
+                              </w:rPr>
+                            </w:pPr>
                             <w:proofErr w:type="spellStart"/>
                             <w:r>
+                              <w:rPr>
+                                <w:color w:val="3B3838" w:themeColor="background2" w:themeShade="40"/>
+                              </w:rPr>
                               <w:t>new</w:t>
                             </w:r>
                             <w:proofErr w:type="spellEnd"/>
                             <w:r>
+                              <w:rPr>
+                                <w:color w:val="3B3838" w:themeColor="background2" w:themeShade="40"/>
+                              </w:rPr>
                               <w:t xml:space="preserve"> </w:t>
                             </w:r>
                             <w:proofErr w:type="spellStart"/>
                             <w:proofErr w:type="gramStart"/>
                             <w:r>
+                              <w:rPr>
+                                <w:color w:val="3B3838" w:themeColor="background2" w:themeShade="40"/>
+                              </w:rPr>
                               <w:t>AudioNode</w:t>
                             </w:r>
                             <w:proofErr w:type="spellEnd"/>
                             <w:r>
+                              <w:rPr>
+                                <w:color w:val="3B3838" w:themeColor="background2" w:themeShade="40"/>
+                              </w:rPr>
                               <w:t>(</w:t>
                             </w:r>
                             <w:proofErr w:type="spellStart"/>
                             <w:proofErr w:type="gramEnd"/>
                             <w:r>
+                              <w:rPr>
+                                <w:color w:val="3B3838" w:themeColor="background2" w:themeShade="40"/>
+                              </w:rPr>
                               <w:t>assetManager</w:t>
                             </w:r>
                             <w:proofErr w:type="spellEnd"/>
                             <w:r>
+                              <w:rPr>
+                                <w:color w:val="3B3838" w:themeColor="background2" w:themeShade="40"/>
+                              </w:rPr>
                               <w:t>, &lt;PATH&gt;</w:t>
                             </w:r>
                             <w:r>
+                              <w:rPr>
+                                <w:color w:val="3B3838" w:themeColor="background2" w:themeShade="40"/>
+                              </w:rPr>
                               <w:t xml:space="preserve">, </w:t>
                             </w:r>
                             <w:proofErr w:type="spellStart"/>
                             <w:r>
+                              <w:rPr>
+                                <w:color w:val="3B3838" w:themeColor="background2" w:themeShade="40"/>
+                              </w:rPr>
                               <w:t>false</w:t>
                             </w:r>
                             <w:proofErr w:type="spellEnd"/>
                             <w:r>
+                              <w:rPr>
+                                <w:color w:val="3B3838" w:themeColor="background2" w:themeShade="40"/>
+                              </w:rPr>
                               <w:t>);</w:t>
                             </w:r>
                           </w:p>
@@ -1524,11 +2085,13 @@
                             <w:pPr>
                               <w:rPr>
                                 <w:i/>
+                                <w:color w:val="3B3838" w:themeColor="background2" w:themeShade="40"/>
                               </w:rPr>
                             </w:pPr>
                             <w:r>
                               <w:rPr>
                                 <w:i/>
+                                <w:color w:val="3B3838" w:themeColor="background2" w:themeShade="40"/>
                                 <w:sz w:val="20"/>
                               </w:rPr>
                               <w:t xml:space="preserve">Hinweis: Letzter Parameter ermöglich </w:t>
@@ -1536,6 +2099,7 @@
                             <w:r>
                               <w:rPr>
                                 <w:i/>
+                                <w:color w:val="3B3838" w:themeColor="background2" w:themeShade="40"/>
                                 <w:sz w:val="20"/>
                               </w:rPr>
                               <w:t>Audio-</w:t>
@@ -1544,6 +2108,7 @@
                             <w:r>
                               <w:rPr>
                                 <w:i/>
+                                <w:color w:val="3B3838" w:themeColor="background2" w:themeShade="40"/>
                                 <w:sz w:val="20"/>
                               </w:rPr>
                               <w:t>Buffering</w:t>
@@ -1552,6 +2117,7 @@
                             <w:r>
                               <w:rPr>
                                 <w:i/>
+                                <w:color w:val="3B3838" w:themeColor="background2" w:themeShade="40"/>
                                 <w:sz w:val="20"/>
                               </w:rPr>
                               <w:t>.</w:t>
@@ -1565,7 +2131,15 @@
                             <w:tcW w:w="2547" w:type="dxa"/>
                           </w:tcPr>
                           <w:p>
-                            <w:r>
+                            <w:pPr>
+                              <w:rPr>
+                                <w:color w:val="3B3838" w:themeColor="background2" w:themeShade="40"/>
+                              </w:rPr>
+                            </w:pPr>
+                            <w:r>
+                              <w:rPr>
+                                <w:color w:val="3B3838" w:themeColor="background2" w:themeShade="40"/>
+                              </w:rPr>
                               <w:t>Audio wiederholen lassen</w:t>
                             </w:r>
                           </w:p>
@@ -1575,20 +2149,37 @@
                             <w:tcW w:w="4972" w:type="dxa"/>
                           </w:tcPr>
                           <w:p>
+                            <w:pPr>
+                              <w:rPr>
+                                <w:color w:val="3B3838" w:themeColor="background2" w:themeShade="40"/>
+                              </w:rPr>
+                            </w:pPr>
                             <w:proofErr w:type="spellStart"/>
                             <w:r>
+                              <w:rPr>
+                                <w:color w:val="3B3838" w:themeColor="background2" w:themeShade="40"/>
+                              </w:rPr>
                               <w:t>myAudioNode.setLooping</w:t>
                             </w:r>
                             <w:proofErr w:type="spellEnd"/>
                             <w:r>
+                              <w:rPr>
+                                <w:color w:val="3B3838" w:themeColor="background2" w:themeShade="40"/>
+                              </w:rPr>
                               <w:t>(</w:t>
                             </w:r>
                             <w:proofErr w:type="spellStart"/>
                             <w:r>
+                              <w:rPr>
+                                <w:color w:val="3B3838" w:themeColor="background2" w:themeShade="40"/>
+                              </w:rPr>
                               <w:t>true</w:t>
                             </w:r>
                             <w:proofErr w:type="spellEnd"/>
                             <w:r>
+                              <w:rPr>
+                                <w:color w:val="3B3838" w:themeColor="background2" w:themeShade="40"/>
+                              </w:rPr>
                               <w:t>);</w:t>
                             </w:r>
                           </w:p>
@@ -1600,7 +2191,15 @@
                             <w:tcW w:w="2547" w:type="dxa"/>
                           </w:tcPr>
                           <w:p>
-                            <w:r>
+                            <w:pPr>
+                              <w:rPr>
+                                <w:color w:val="3B3838" w:themeColor="background2" w:themeShade="40"/>
+                              </w:rPr>
+                            </w:pPr>
+                            <w:r>
+                              <w:rPr>
+                                <w:color w:val="3B3838" w:themeColor="background2" w:themeShade="40"/>
+                              </w:rPr>
                               <w:t>Räumliches Audio deaktivieren</w:t>
                             </w:r>
                           </w:p>
@@ -1610,20 +2209,37 @@
                             <w:tcW w:w="4972" w:type="dxa"/>
                           </w:tcPr>
                           <w:p>
+                            <w:pPr>
+                              <w:rPr>
+                                <w:color w:val="3B3838" w:themeColor="background2" w:themeShade="40"/>
+                              </w:rPr>
+                            </w:pPr>
                             <w:proofErr w:type="spellStart"/>
                             <w:r>
+                              <w:rPr>
+                                <w:color w:val="3B3838" w:themeColor="background2" w:themeShade="40"/>
+                              </w:rPr>
                               <w:t>myAudioNode.setPositional</w:t>
                             </w:r>
                             <w:proofErr w:type="spellEnd"/>
                             <w:r>
+                              <w:rPr>
+                                <w:color w:val="3B3838" w:themeColor="background2" w:themeShade="40"/>
+                              </w:rPr>
                               <w:t>(</w:t>
                             </w:r>
                             <w:proofErr w:type="spellStart"/>
                             <w:r>
+                              <w:rPr>
+                                <w:color w:val="3B3838" w:themeColor="background2" w:themeShade="40"/>
+                              </w:rPr>
                               <w:t>false</w:t>
                             </w:r>
                             <w:proofErr w:type="spellEnd"/>
                             <w:r>
+                              <w:rPr>
+                                <w:color w:val="3B3838" w:themeColor="background2" w:themeShade="40"/>
+                              </w:rPr>
                               <w:t>);</w:t>
                             </w:r>
                           </w:p>
@@ -1631,11 +2247,13 @@
                             <w:pPr>
                               <w:rPr>
                                 <w:i/>
+                                <w:color w:val="3B3838" w:themeColor="background2" w:themeShade="40"/>
                               </w:rPr>
                             </w:pPr>
                             <w:r>
                               <w:rPr>
                                 <w:i/>
+                                <w:color w:val="3B3838" w:themeColor="background2" w:themeShade="40"/>
                                 <w:sz w:val="20"/>
                               </w:rPr>
                               <w:t xml:space="preserve">Hinweis: </w:t>
@@ -1644,6 +2262,7 @@
                             <w:r>
                               <w:rPr>
                                 <w:i/>
+                                <w:color w:val="3B3838" w:themeColor="background2" w:themeShade="40"/>
                                 <w:sz w:val="20"/>
                               </w:rPr>
                               <w:t>Räuml</w:t>
@@ -1652,6 +2271,7 @@
                             <w:r>
                               <w:rPr>
                                 <w:i/>
+                                <w:color w:val="3B3838" w:themeColor="background2" w:themeShade="40"/>
                                 <w:sz w:val="20"/>
                               </w:rPr>
                               <w:t>. funktioniert nur bei Stereo-Sounds.</w:t>
@@ -1665,7 +2285,15 @@
                             <w:tcW w:w="2547" w:type="dxa"/>
                           </w:tcPr>
                           <w:p>
-                            <w:r>
+                            <w:pPr>
+                              <w:rPr>
+                                <w:color w:val="3B3838" w:themeColor="background2" w:themeShade="40"/>
+                              </w:rPr>
+                            </w:pPr>
+                            <w:r>
+                              <w:rPr>
+                                <w:color w:val="3B3838" w:themeColor="background2" w:themeShade="40"/>
+                              </w:rPr>
                               <w:t>Lautstärke festlegen</w:t>
                             </w:r>
                           </w:p>
@@ -1675,20 +2303,37 @@
                             <w:tcW w:w="4972" w:type="dxa"/>
                           </w:tcPr>
                           <w:p>
+                            <w:pPr>
+                              <w:rPr>
+                                <w:color w:val="3B3838" w:themeColor="background2" w:themeShade="40"/>
+                              </w:rPr>
+                            </w:pPr>
                             <w:proofErr w:type="spellStart"/>
                             <w:r>
+                              <w:rPr>
+                                <w:color w:val="3B3838" w:themeColor="background2" w:themeShade="40"/>
+                              </w:rPr>
                               <w:t>myAudioNode.setVolume</w:t>
                             </w:r>
                             <w:proofErr w:type="spellEnd"/>
                             <w:r>
+                              <w:rPr>
+                                <w:color w:val="3B3838" w:themeColor="background2" w:themeShade="40"/>
+                              </w:rPr>
                               <w:t>(</w:t>
                             </w:r>
                             <w:proofErr w:type="spellStart"/>
                             <w:r>
+                              <w:rPr>
+                                <w:color w:val="3B3838" w:themeColor="background2" w:themeShade="40"/>
+                              </w:rPr>
                               <w:t>float</w:t>
                             </w:r>
                             <w:proofErr w:type="spellEnd"/>
                             <w:r>
+                              <w:rPr>
+                                <w:color w:val="3B3838" w:themeColor="background2" w:themeShade="40"/>
+                              </w:rPr>
                               <w:t xml:space="preserve"> f);</w:t>
                             </w:r>
                           </w:p>
@@ -1700,7 +2345,15 @@
                             <w:tcW w:w="2547" w:type="dxa"/>
                           </w:tcPr>
                           <w:p>
-                            <w:r>
+                            <w:pPr>
+                              <w:rPr>
+                                <w:color w:val="3B3838" w:themeColor="background2" w:themeShade="40"/>
+                              </w:rPr>
+                            </w:pPr>
+                            <w:r>
+                              <w:rPr>
+                                <w:color w:val="3B3838" w:themeColor="background2" w:themeShade="40"/>
+                              </w:rPr>
                               <w:t>Audio hinzufügen</w:t>
                             </w:r>
                           </w:p>
@@ -1710,20 +2363,37 @@
                             <w:tcW w:w="4972" w:type="dxa"/>
                           </w:tcPr>
                           <w:p>
+                            <w:pPr>
+                              <w:rPr>
+                                <w:color w:val="3B3838" w:themeColor="background2" w:themeShade="40"/>
+                              </w:rPr>
+                            </w:pPr>
                             <w:proofErr w:type="spellStart"/>
                             <w:r>
+                              <w:rPr>
+                                <w:color w:val="3B3838" w:themeColor="background2" w:themeShade="40"/>
+                              </w:rPr>
                               <w:t>rootNode.attachChild</w:t>
                             </w:r>
                             <w:proofErr w:type="spellEnd"/>
                             <w:r>
+                              <w:rPr>
+                                <w:color w:val="3B3838" w:themeColor="background2" w:themeShade="40"/>
+                              </w:rPr>
                               <w:t>(</w:t>
                             </w:r>
                             <w:proofErr w:type="spellStart"/>
                             <w:r>
+                              <w:rPr>
+                                <w:color w:val="3B3838" w:themeColor="background2" w:themeShade="40"/>
+                              </w:rPr>
                               <w:t>myAudioNode</w:t>
                             </w:r>
                             <w:proofErr w:type="spellEnd"/>
                             <w:r>
+                              <w:rPr>
+                                <w:color w:val="3B3838" w:themeColor="background2" w:themeShade="40"/>
+                              </w:rPr>
                               <w:t>);</w:t>
                             </w:r>
                           </w:p>
@@ -1735,7 +2405,15 @@
                             <w:tcW w:w="2547" w:type="dxa"/>
                           </w:tcPr>
                           <w:p>
-                            <w:r>
+                            <w:pPr>
+                              <w:rPr>
+                                <w:color w:val="3B3838" w:themeColor="background2" w:themeShade="40"/>
+                              </w:rPr>
+                            </w:pPr>
+                            <w:r>
+                              <w:rPr>
+                                <w:color w:val="3B3838" w:themeColor="background2" w:themeShade="40"/>
+                              </w:rPr>
                               <w:t>Audio abspielen / starten</w:t>
                             </w:r>
                           </w:p>
@@ -1745,12 +2423,23 @@
                             <w:tcW w:w="4972" w:type="dxa"/>
                           </w:tcPr>
                           <w:p>
+                            <w:pPr>
+                              <w:rPr>
+                                <w:color w:val="3B3838" w:themeColor="background2" w:themeShade="40"/>
+                              </w:rPr>
+                            </w:pPr>
                             <w:proofErr w:type="spellStart"/>
                             <w:r>
+                              <w:rPr>
+                                <w:color w:val="3B3838" w:themeColor="background2" w:themeShade="40"/>
+                              </w:rPr>
                               <w:t>myAudioNode.play</w:t>
                             </w:r>
                             <w:proofErr w:type="spellEnd"/>
                             <w:r>
+                              <w:rPr>
+                                <w:color w:val="3B3838" w:themeColor="background2" w:themeShade="40"/>
+                              </w:rPr>
                               <w:t>();</w:t>
                             </w:r>
                           </w:p>
@@ -1762,7 +2451,15 @@
                             <w:tcW w:w="2547" w:type="dxa"/>
                           </w:tcPr>
                           <w:p>
-                            <w:r>
+                            <w:pPr>
+                              <w:rPr>
+                                <w:color w:val="3B3838" w:themeColor="background2" w:themeShade="40"/>
+                              </w:rPr>
+                            </w:pPr>
+                            <w:r>
+                              <w:rPr>
+                                <w:color w:val="3B3838" w:themeColor="background2" w:themeShade="40"/>
+                              </w:rPr>
                               <w:t>Audio anhalten</w:t>
                             </w:r>
                           </w:p>
@@ -1772,12 +2469,23 @@
                             <w:tcW w:w="4972" w:type="dxa"/>
                           </w:tcPr>
                           <w:p>
+                            <w:pPr>
+                              <w:rPr>
+                                <w:color w:val="3B3838" w:themeColor="background2" w:themeShade="40"/>
+                              </w:rPr>
+                            </w:pPr>
                             <w:proofErr w:type="spellStart"/>
                             <w:r>
+                              <w:rPr>
+                                <w:color w:val="3B3838" w:themeColor="background2" w:themeShade="40"/>
+                              </w:rPr>
                               <w:t>myAudioNode.stop</w:t>
                             </w:r>
                             <w:proofErr w:type="spellEnd"/>
                             <w:r>
+                              <w:rPr>
+                                <w:color w:val="3B3838" w:themeColor="background2" w:themeShade="40"/>
+                              </w:rPr>
                               <w:t>();</w:t>
                             </w:r>
                           </w:p>
@@ -1867,13 +2575,13 @@
                             <w:pPr>
                               <w:pStyle w:val="Untertitel"/>
                               <w:rPr>
-                                <w:color w:val="FFFFFF" w:themeColor="background1"/>
+                                <w:color w:val="3B3838" w:themeColor="background2" w:themeShade="40"/>
                                 <w:sz w:val="32"/>
                               </w:rPr>
                             </w:pPr>
                             <w:r>
                               <w:rPr>
-                                <w:color w:val="FFFFFF" w:themeColor="background1"/>
+                                <w:color w:val="3B3838" w:themeColor="background2" w:themeShade="40"/>
                                 <w:sz w:val="32"/>
                               </w:rPr>
                               <w:t xml:space="preserve">Im </w:t>
@@ -1881,7 +2589,7 @@
                             <w:proofErr w:type="spellStart"/>
                             <w:r>
                               <w:rPr>
-                                <w:color w:val="FFFFFF" w:themeColor="background1"/>
+                                <w:color w:val="3B3838" w:themeColor="background2" w:themeShade="40"/>
                                 <w:sz w:val="32"/>
                               </w:rPr>
                               <w:t>SceneComposer</w:t>
@@ -1889,7 +2597,7 @@
                             <w:proofErr w:type="spellEnd"/>
                             <w:r>
                               <w:rPr>
-                                <w:color w:val="FFFFFF" w:themeColor="background1"/>
+                                <w:color w:val="3B3838" w:themeColor="background2" w:themeShade="40"/>
                                 <w:sz w:val="32"/>
                               </w:rPr>
                               <w:t xml:space="preserve"> navigieren</w:t>
@@ -1914,7 +2622,15 @@
                                   <w:tcW w:w="3775" w:type="dxa"/>
                                 </w:tcPr>
                                 <w:p>
-                                  <w:r>
+                                  <w:pPr>
+                                    <w:rPr>
+                                      <w:color w:val="3B3838" w:themeColor="background2" w:themeShade="40"/>
+                                    </w:rPr>
+                                  </w:pPr>
+                                  <w:r>
+                                    <w:rPr>
+                                      <w:color w:val="3B3838" w:themeColor="background2" w:themeShade="40"/>
+                                    </w:rPr>
                                     <w:t>Zoomen</w:t>
                                   </w:r>
                                 </w:p>
@@ -1924,7 +2640,15 @@
                                   <w:tcW w:w="3776" w:type="dxa"/>
                                 </w:tcPr>
                                 <w:p>
-                                  <w:r>
+                                  <w:pPr>
+                                    <w:rPr>
+                                      <w:color w:val="3B3838" w:themeColor="background2" w:themeShade="40"/>
+                                    </w:rPr>
+                                  </w:pPr>
+                                  <w:r>
+                                    <w:rPr>
+                                      <w:color w:val="3B3838" w:themeColor="background2" w:themeShade="40"/>
+                                    </w:rPr>
                                     <w:t>Scrollen</w:t>
                                   </w:r>
                                 </w:p>
@@ -1936,7 +2660,15 @@
                                   <w:tcW w:w="3775" w:type="dxa"/>
                                 </w:tcPr>
                                 <w:p>
-                                  <w:r>
+                                  <w:pPr>
+                                    <w:rPr>
+                                      <w:color w:val="3B3838" w:themeColor="background2" w:themeShade="40"/>
+                                    </w:rPr>
+                                  </w:pPr>
+                                  <w:r>
+                                    <w:rPr>
+                                      <w:color w:val="3B3838" w:themeColor="background2" w:themeShade="40"/>
+                                    </w:rPr>
                                     <w:t>Kamera drehen</w:t>
                                   </w:r>
                                 </w:p>
@@ -1946,7 +2678,15 @@
                                   <w:tcW w:w="3776" w:type="dxa"/>
                                 </w:tcPr>
                                 <w:p>
-                                  <w:r>
+                                  <w:pPr>
+                                    <w:rPr>
+                                      <w:color w:val="3B3838" w:themeColor="background2" w:themeShade="40"/>
+                                    </w:rPr>
+                                  </w:pPr>
+                                  <w:r>
+                                    <w:rPr>
+                                      <w:color w:val="3B3838" w:themeColor="background2" w:themeShade="40"/>
+                                    </w:rPr>
                                     <w:t xml:space="preserve">linke Maustaste </w:t>
                                   </w:r>
                                 </w:p>
@@ -1958,7 +2698,15 @@
                                   <w:tcW w:w="3775" w:type="dxa"/>
                                 </w:tcPr>
                                 <w:p>
-                                  <w:r>
+                                  <w:pPr>
+                                    <w:rPr>
+                                      <w:color w:val="3B3838" w:themeColor="background2" w:themeShade="40"/>
+                                    </w:rPr>
+                                  </w:pPr>
+                                  <w:r>
+                                    <w:rPr>
+                                      <w:color w:val="3B3838" w:themeColor="background2" w:themeShade="40"/>
+                                    </w:rPr>
                                     <w:t>In der Welt verschieben</w:t>
                                   </w:r>
                                 </w:p>
@@ -1968,7 +2716,15 @@
                                   <w:tcW w:w="3776" w:type="dxa"/>
                                 </w:tcPr>
                                 <w:p>
-                                  <w:r>
+                                  <w:pPr>
+                                    <w:rPr>
+                                      <w:color w:val="3B3838" w:themeColor="background2" w:themeShade="40"/>
+                                    </w:rPr>
+                                  </w:pPr>
+                                  <w:r>
+                                    <w:rPr>
+                                      <w:color w:val="3B3838" w:themeColor="background2" w:themeShade="40"/>
+                                    </w:rPr>
                                     <w:t>rechte Maustaste</w:t>
                                   </w:r>
                                 </w:p>
@@ -1980,15 +2736,29 @@
                                   <w:tcW w:w="3775" w:type="dxa"/>
                                 </w:tcPr>
                                 <w:p>
+                                  <w:pPr>
+                                    <w:rPr>
+                                      <w:color w:val="3B3838" w:themeColor="background2" w:themeShade="40"/>
+                                    </w:rPr>
+                                  </w:pPr>
                                   <w:proofErr w:type="spellStart"/>
                                   <w:r>
+                                    <w:rPr>
+                                      <w:color w:val="3B3838" w:themeColor="background2" w:themeShade="40"/>
+                                    </w:rPr>
                                     <w:t>Geometry</w:t>
                                   </w:r>
                                   <w:proofErr w:type="spellEnd"/>
                                   <w:r>
+                                    <w:rPr>
+                                      <w:color w:val="3B3838" w:themeColor="background2" w:themeShade="40"/>
+                                    </w:rPr>
                                     <w:t xml:space="preserve"> eines Modells</w:t>
                                   </w:r>
                                   <w:r>
+                                    <w:rPr>
+                                      <w:color w:val="3B3838" w:themeColor="background2" w:themeShade="40"/>
+                                    </w:rPr>
                                     <w:t xml:space="preserve"> anzeigen</w:t>
                                   </w:r>
                                 </w:p>
@@ -1998,7 +2768,15 @@
                                   <w:tcW w:w="3776" w:type="dxa"/>
                                 </w:tcPr>
                                 <w:p>
-                                  <w:r>
+                                  <w:pPr>
+                                    <w:rPr>
+                                      <w:color w:val="3B3838" w:themeColor="background2" w:themeShade="40"/>
+                                    </w:rPr>
+                                  </w:pPr>
+                                  <w:r>
+                                    <w:rPr>
+                                      <w:color w:val="3B3838" w:themeColor="background2" w:themeShade="40"/>
+                                    </w:rPr>
                                     <w:t xml:space="preserve">farbiger Würfel </w:t>
                                   </w:r>
                                 </w:p>
@@ -2010,7 +2788,15 @@
                                   <w:tcW w:w="3775" w:type="dxa"/>
                                 </w:tcPr>
                                 <w:p>
-                                  <w:r>
+                                  <w:pPr>
+                                    <w:rPr>
+                                      <w:color w:val="3B3838" w:themeColor="background2" w:themeShade="40"/>
+                                    </w:rPr>
+                                  </w:pPr>
+                                  <w:r>
+                                    <w:rPr>
+                                      <w:color w:val="3B3838" w:themeColor="background2" w:themeShade="40"/>
+                                    </w:rPr>
                                     <w:t xml:space="preserve">Modelle hinzufügen </w:t>
                                   </w:r>
                                 </w:p>
@@ -2020,15 +2806,29 @@
                                   <w:tcW w:w="3776" w:type="dxa"/>
                                 </w:tcPr>
                                 <w:p>
-                                  <w:r>
+                                  <w:pPr>
+                                    <w:rPr>
+                                      <w:color w:val="3B3838" w:themeColor="background2" w:themeShade="40"/>
+                                    </w:rPr>
+                                  </w:pPr>
+                                  <w:r>
+                                    <w:rPr>
+                                      <w:color w:val="3B3838" w:themeColor="background2" w:themeShade="40"/>
+                                    </w:rPr>
                                     <w:t xml:space="preserve">rechte Maustaste auf das Modell, dann „Link in </w:t>
                                   </w:r>
                                   <w:proofErr w:type="spellStart"/>
                                   <w:r>
+                                    <w:rPr>
+                                      <w:color w:val="3B3838" w:themeColor="background2" w:themeShade="40"/>
+                                    </w:rPr>
                                     <w:t>SceneComposer</w:t>
                                   </w:r>
                                   <w:proofErr w:type="spellEnd"/>
                                   <w:r>
+                                    <w:rPr>
+                                      <w:color w:val="3B3838" w:themeColor="background2" w:themeShade="40"/>
+                                    </w:rPr>
                                     <w:t>“</w:t>
                                   </w:r>
                                 </w:p>
@@ -2040,7 +2840,15 @@
                                   <w:tcW w:w="3775" w:type="dxa"/>
                                 </w:tcPr>
                                 <w:p>
-                                  <w:r>
+                                  <w:pPr>
+                                    <w:rPr>
+                                      <w:color w:val="3B3838" w:themeColor="background2" w:themeShade="40"/>
+                                    </w:rPr>
+                                  </w:pPr>
+                                  <w:r>
+                                    <w:rPr>
+                                      <w:color w:val="3B3838" w:themeColor="background2" w:themeShade="40"/>
+                                    </w:rPr>
                                     <w:t>Modelle bearbeiten</w:t>
                                   </w:r>
                                 </w:p>
@@ -2050,7 +2858,15 @@
                                   <w:tcW w:w="3776" w:type="dxa"/>
                                 </w:tcPr>
                                 <w:p>
-                                  <w:r>
+                                  <w:pPr>
+                                    <w:rPr>
+                                      <w:color w:val="3B3838" w:themeColor="background2" w:themeShade="40"/>
+                                    </w:rPr>
+                                  </w:pPr>
+                                  <w:r>
+                                    <w:rPr>
+                                      <w:color w:val="3B3838" w:themeColor="background2" w:themeShade="40"/>
+                                    </w:rPr>
                                     <w:t>in den Properties (rechts)</w:t>
                                   </w:r>
                                 </w:p>
@@ -2090,13 +2906,13 @@
                       <w:pPr>
                         <w:pStyle w:val="Untertitel"/>
                         <w:rPr>
-                          <w:color w:val="FFFFFF" w:themeColor="background1"/>
+                          <w:color w:val="3B3838" w:themeColor="background2" w:themeShade="40"/>
                           <w:sz w:val="32"/>
                         </w:rPr>
                       </w:pPr>
                       <w:r>
                         <w:rPr>
-                          <w:color w:val="FFFFFF" w:themeColor="background1"/>
+                          <w:color w:val="3B3838" w:themeColor="background2" w:themeShade="40"/>
                           <w:sz w:val="32"/>
                         </w:rPr>
                         <w:t xml:space="preserve">Im </w:t>
@@ -2104,7 +2920,7 @@
                       <w:proofErr w:type="spellStart"/>
                       <w:r>
                         <w:rPr>
-                          <w:color w:val="FFFFFF" w:themeColor="background1"/>
+                          <w:color w:val="3B3838" w:themeColor="background2" w:themeShade="40"/>
                           <w:sz w:val="32"/>
                         </w:rPr>
                         <w:t>SceneComposer</w:t>
@@ -2112,7 +2928,7 @@
                       <w:proofErr w:type="spellEnd"/>
                       <w:r>
                         <w:rPr>
-                          <w:color w:val="FFFFFF" w:themeColor="background1"/>
+                          <w:color w:val="3B3838" w:themeColor="background2" w:themeShade="40"/>
                           <w:sz w:val="32"/>
                         </w:rPr>
                         <w:t xml:space="preserve"> navigieren</w:t>
@@ -2137,7 +2953,15 @@
                             <w:tcW w:w="3775" w:type="dxa"/>
                           </w:tcPr>
                           <w:p>
-                            <w:r>
+                            <w:pPr>
+                              <w:rPr>
+                                <w:color w:val="3B3838" w:themeColor="background2" w:themeShade="40"/>
+                              </w:rPr>
+                            </w:pPr>
+                            <w:r>
+                              <w:rPr>
+                                <w:color w:val="3B3838" w:themeColor="background2" w:themeShade="40"/>
+                              </w:rPr>
                               <w:t>Zoomen</w:t>
                             </w:r>
                           </w:p>
@@ -2147,7 +2971,15 @@
                             <w:tcW w:w="3776" w:type="dxa"/>
                           </w:tcPr>
                           <w:p>
-                            <w:r>
+                            <w:pPr>
+                              <w:rPr>
+                                <w:color w:val="3B3838" w:themeColor="background2" w:themeShade="40"/>
+                              </w:rPr>
+                            </w:pPr>
+                            <w:r>
+                              <w:rPr>
+                                <w:color w:val="3B3838" w:themeColor="background2" w:themeShade="40"/>
+                              </w:rPr>
                               <w:t>Scrollen</w:t>
                             </w:r>
                           </w:p>
@@ -2159,7 +2991,15 @@
                             <w:tcW w:w="3775" w:type="dxa"/>
                           </w:tcPr>
                           <w:p>
-                            <w:r>
+                            <w:pPr>
+                              <w:rPr>
+                                <w:color w:val="3B3838" w:themeColor="background2" w:themeShade="40"/>
+                              </w:rPr>
+                            </w:pPr>
+                            <w:r>
+                              <w:rPr>
+                                <w:color w:val="3B3838" w:themeColor="background2" w:themeShade="40"/>
+                              </w:rPr>
                               <w:t>Kamera drehen</w:t>
                             </w:r>
                           </w:p>
@@ -2169,7 +3009,15 @@
                             <w:tcW w:w="3776" w:type="dxa"/>
                           </w:tcPr>
                           <w:p>
-                            <w:r>
+                            <w:pPr>
+                              <w:rPr>
+                                <w:color w:val="3B3838" w:themeColor="background2" w:themeShade="40"/>
+                              </w:rPr>
+                            </w:pPr>
+                            <w:r>
+                              <w:rPr>
+                                <w:color w:val="3B3838" w:themeColor="background2" w:themeShade="40"/>
+                              </w:rPr>
                               <w:t xml:space="preserve">linke Maustaste </w:t>
                             </w:r>
                           </w:p>
@@ -2181,7 +3029,15 @@
                             <w:tcW w:w="3775" w:type="dxa"/>
                           </w:tcPr>
                           <w:p>
-                            <w:r>
+                            <w:pPr>
+                              <w:rPr>
+                                <w:color w:val="3B3838" w:themeColor="background2" w:themeShade="40"/>
+                              </w:rPr>
+                            </w:pPr>
+                            <w:r>
+                              <w:rPr>
+                                <w:color w:val="3B3838" w:themeColor="background2" w:themeShade="40"/>
+                              </w:rPr>
                               <w:t>In der Welt verschieben</w:t>
                             </w:r>
                           </w:p>
@@ -2191,7 +3047,15 @@
                             <w:tcW w:w="3776" w:type="dxa"/>
                           </w:tcPr>
                           <w:p>
-                            <w:r>
+                            <w:pPr>
+                              <w:rPr>
+                                <w:color w:val="3B3838" w:themeColor="background2" w:themeShade="40"/>
+                              </w:rPr>
+                            </w:pPr>
+                            <w:r>
+                              <w:rPr>
+                                <w:color w:val="3B3838" w:themeColor="background2" w:themeShade="40"/>
+                              </w:rPr>
                               <w:t>rechte Maustaste</w:t>
                             </w:r>
                           </w:p>
@@ -2203,15 +3067,29 @@
                             <w:tcW w:w="3775" w:type="dxa"/>
                           </w:tcPr>
                           <w:p>
+                            <w:pPr>
+                              <w:rPr>
+                                <w:color w:val="3B3838" w:themeColor="background2" w:themeShade="40"/>
+                              </w:rPr>
+                            </w:pPr>
                             <w:proofErr w:type="spellStart"/>
                             <w:r>
+                              <w:rPr>
+                                <w:color w:val="3B3838" w:themeColor="background2" w:themeShade="40"/>
+                              </w:rPr>
                               <w:t>Geometry</w:t>
                             </w:r>
                             <w:proofErr w:type="spellEnd"/>
                             <w:r>
+                              <w:rPr>
+                                <w:color w:val="3B3838" w:themeColor="background2" w:themeShade="40"/>
+                              </w:rPr>
                               <w:t xml:space="preserve"> eines Modells</w:t>
                             </w:r>
                             <w:r>
+                              <w:rPr>
+                                <w:color w:val="3B3838" w:themeColor="background2" w:themeShade="40"/>
+                              </w:rPr>
                               <w:t xml:space="preserve"> anzeigen</w:t>
                             </w:r>
                           </w:p>
@@ -2221,7 +3099,15 @@
                             <w:tcW w:w="3776" w:type="dxa"/>
                           </w:tcPr>
                           <w:p>
-                            <w:r>
+                            <w:pPr>
+                              <w:rPr>
+                                <w:color w:val="3B3838" w:themeColor="background2" w:themeShade="40"/>
+                              </w:rPr>
+                            </w:pPr>
+                            <w:r>
+                              <w:rPr>
+                                <w:color w:val="3B3838" w:themeColor="background2" w:themeShade="40"/>
+                              </w:rPr>
                               <w:t xml:space="preserve">farbiger Würfel </w:t>
                             </w:r>
                           </w:p>
@@ -2233,7 +3119,15 @@
                             <w:tcW w:w="3775" w:type="dxa"/>
                           </w:tcPr>
                           <w:p>
-                            <w:r>
+                            <w:pPr>
+                              <w:rPr>
+                                <w:color w:val="3B3838" w:themeColor="background2" w:themeShade="40"/>
+                              </w:rPr>
+                            </w:pPr>
+                            <w:r>
+                              <w:rPr>
+                                <w:color w:val="3B3838" w:themeColor="background2" w:themeShade="40"/>
+                              </w:rPr>
                               <w:t xml:space="preserve">Modelle hinzufügen </w:t>
                             </w:r>
                           </w:p>
@@ -2243,15 +3137,29 @@
                             <w:tcW w:w="3776" w:type="dxa"/>
                           </w:tcPr>
                           <w:p>
-                            <w:r>
+                            <w:pPr>
+                              <w:rPr>
+                                <w:color w:val="3B3838" w:themeColor="background2" w:themeShade="40"/>
+                              </w:rPr>
+                            </w:pPr>
+                            <w:r>
+                              <w:rPr>
+                                <w:color w:val="3B3838" w:themeColor="background2" w:themeShade="40"/>
+                              </w:rPr>
                               <w:t xml:space="preserve">rechte Maustaste auf das Modell, dann „Link in </w:t>
                             </w:r>
                             <w:proofErr w:type="spellStart"/>
                             <w:r>
+                              <w:rPr>
+                                <w:color w:val="3B3838" w:themeColor="background2" w:themeShade="40"/>
+                              </w:rPr>
                               <w:t>SceneComposer</w:t>
                             </w:r>
                             <w:proofErr w:type="spellEnd"/>
                             <w:r>
+                              <w:rPr>
+                                <w:color w:val="3B3838" w:themeColor="background2" w:themeShade="40"/>
+                              </w:rPr>
                               <w:t>“</w:t>
                             </w:r>
                           </w:p>
@@ -2263,7 +3171,15 @@
                             <w:tcW w:w="3775" w:type="dxa"/>
                           </w:tcPr>
                           <w:p>
-                            <w:r>
+                            <w:pPr>
+                              <w:rPr>
+                                <w:color w:val="3B3838" w:themeColor="background2" w:themeShade="40"/>
+                              </w:rPr>
+                            </w:pPr>
+                            <w:r>
+                              <w:rPr>
+                                <w:color w:val="3B3838" w:themeColor="background2" w:themeShade="40"/>
+                              </w:rPr>
                               <w:t>Modelle bearbeiten</w:t>
                             </w:r>
                           </w:p>
@@ -2273,7 +3189,15 @@
                             <w:tcW w:w="3776" w:type="dxa"/>
                           </w:tcPr>
                           <w:p>
-                            <w:r>
+                            <w:pPr>
+                              <w:rPr>
+                                <w:color w:val="3B3838" w:themeColor="background2" w:themeShade="40"/>
+                              </w:rPr>
+                            </w:pPr>
+                            <w:r>
+                              <w:rPr>
+                                <w:color w:val="3B3838" w:themeColor="background2" w:themeShade="40"/>
+                              </w:rPr>
                               <w:t>in den Properties (rechts)</w:t>
                             </w:r>
                           </w:p>
@@ -2621,8 +3545,24 @@
       <w:r>
         <w:t>) überprüfen ob alles richtig war.</w:t>
       </w:r>
+      <w:r>
+        <w:rPr>
+          <w:noProof/>
+          <w:lang w:eastAsia="de-DE"/>
+        </w:rPr>
+        <w:t xml:space="preserve"> </w:t>
+      </w:r>
     </w:p>
-    <w:p/>
+    <w:p>
+      <w:pPr>
+        <w:tabs>
+          <w:tab w:val="left" w:pos="5070"/>
+        </w:tabs>
+      </w:pPr>
+      <w:r>
+        <w:tab/>
+      </w:r>
+    </w:p>
     <w:p>
       <w:pPr>
         <w:pStyle w:val="Untertitel"/>
@@ -2658,9 +3598,8 @@
           <w:sz w:val="24"/>
           <w:szCs w:val="24"/>
         </w:rPr>
-        <w:t xml:space="preserve">Modelle in der </w:t>
-      </w:r>
-      <w:proofErr w:type="spellStart"/>
+        <w:t xml:space="preserve">Modelle </w:t>
+      </w:r>
       <w:r>
         <w:rPr>
           <w:b/>
@@ -2668,9 +3607,8 @@
           <w:sz w:val="24"/>
           <w:szCs w:val="24"/>
         </w:rPr>
-        <w:t>Scenefile</w:t>
-      </w:r>
-      <w:proofErr w:type="spellEnd"/>
+        <w:t>dem</w:t>
+      </w:r>
       <w:r>
         <w:rPr>
           <w:b/>
@@ -2678,8 +3616,9 @@
           <w:sz w:val="24"/>
           <w:szCs w:val="24"/>
         </w:rPr>
-        <w:t xml:space="preserve"> hinzufügen</w:t>
-      </w:r>
+        <w:t xml:space="preserve"> </w:t>
+      </w:r>
+      <w:proofErr w:type="spellStart"/>
       <w:r>
         <w:rPr>
           <w:b/>
@@ -2687,127 +3626,18 @@
           <w:sz w:val="24"/>
           <w:szCs w:val="24"/>
         </w:rPr>
-        <w:t>]</w:t>
-      </w:r>
-    </w:p>
-    <w:p>
-      <w:r>
-        <w:t xml:space="preserve">Öffne die world.j3o Datei in </w:t>
-      </w:r>
-      <w:proofErr w:type="spellStart"/>
-      <w:r>
-        <w:t>ProjectAssets</w:t>
+        <w:t>Scenefile</w:t>
       </w:r>
       <w:proofErr w:type="spellEnd"/>
       <w:r>
-        <w:t xml:space="preserve">/Models/Scenes im </w:t>
-      </w:r>
-      <w:proofErr w:type="spellStart"/>
-      <w:r>
-        <w:t>SceneComposer</w:t>
-      </w:r>
-      <w:proofErr w:type="spellEnd"/>
-      <w:r>
-        <w:t xml:space="preserve"> (Doppelklick). Füge nun beliebige Modelle aus dem </w:t>
-      </w:r>
-      <w:r>
-        <w:rPr>
-          <w:i/>
-        </w:rPr>
-        <w:t>Models</w:t>
-      </w:r>
-      <w:r>
-        <w:t>-</w:t>
-      </w:r>
-      <w:r>
-        <w:t xml:space="preserve">Ordner </w:t>
-      </w:r>
-      <w:r>
-        <w:t xml:space="preserve">unter </w:t>
-      </w:r>
-      <w:r>
-        <w:rPr>
-          <w:i/>
-        </w:rPr>
-        <w:t>Project Assets</w:t>
-      </w:r>
-      <w:r>
-        <w:t xml:space="preserve"> </w:t>
-      </w:r>
-      <w:r>
-        <w:t xml:space="preserve">hinzu. Klicke dafür auf ein Modell mit der rechten Maustaste und wähle „Link in </w:t>
-      </w:r>
-      <w:proofErr w:type="spellStart"/>
-      <w:r>
-        <w:t>SceneComposer</w:t>
-      </w:r>
-      <w:proofErr w:type="spellEnd"/>
-      <w:r>
-        <w:t>“ aus. Experimentiere nun mit den eigenen Modellen in den Properties herum (</w:t>
-      </w:r>
-      <w:proofErr w:type="spellStart"/>
-      <w:r>
-        <w:t>scale</w:t>
-      </w:r>
-      <w:proofErr w:type="spellEnd"/>
-      <w:r>
-        <w:t xml:space="preserve">, </w:t>
-      </w:r>
-      <w:proofErr w:type="spellStart"/>
-      <w:r>
-        <w:t>rotate</w:t>
-      </w:r>
-      <w:proofErr w:type="spellEnd"/>
-      <w:r>
-        <w:t xml:space="preserve">, </w:t>
-      </w:r>
-      <w:proofErr w:type="spellStart"/>
-      <w:r>
-        <w:t>LocalTranslation</w:t>
-      </w:r>
-      <w:proofErr w:type="spellEnd"/>
-      <w:r>
-        <w:t>)</w:t>
-      </w:r>
-      <w:r>
-        <w:t xml:space="preserve"> und mache dich mit dem </w:t>
-      </w:r>
-      <w:proofErr w:type="spellStart"/>
-      <w:r>
-        <w:t>SceneComposer</w:t>
-      </w:r>
-      <w:proofErr w:type="spellEnd"/>
-      <w:r>
-        <w:t xml:space="preserve"> vertraut</w:t>
-      </w:r>
-      <w:r>
-        <w:t xml:space="preserve">. </w:t>
-      </w:r>
-    </w:p>
-    <w:p>
-      <w:r>
-        <w:t xml:space="preserve">Tipp: </w:t>
-      </w:r>
-      <w:r>
-        <w:t>Auf der ersten Seite findest du Hinweise zum N</w:t>
-      </w:r>
-      <w:bookmarkStart w:id="0" w:name="_GoBack"/>
-      <w:bookmarkEnd w:id="0"/>
-      <w:r>
-        <w:t>avigieren.</w:t>
-      </w:r>
-    </w:p>
-    <w:p/>
-    <w:p>
-      <w:pPr>
-        <w:pStyle w:val="Untertitel"/>
         <w:rPr>
           <w:b/>
           <w:color w:val="262626" w:themeColor="text1" w:themeTint="D9"/>
           <w:sz w:val="24"/>
           <w:szCs w:val="24"/>
         </w:rPr>
-      </w:pPr>
+        <w:t xml:space="preserve"> hinzufügen</w:t>
+      </w:r>
       <w:r>
         <w:rPr>
           <w:b/>
@@ -2815,37 +3645,261 @@
           <w:sz w:val="24"/>
           <w:szCs w:val="24"/>
         </w:rPr>
-        <w:t>Aufgabe 3</w:t>
-      </w:r>
-      <w:r>
+        <w:t>]</w:t>
+      </w:r>
+    </w:p>
+    <w:p>
+      <w:r>
+        <w:t xml:space="preserve">Öffne die world.j3o Datei in </w:t>
+      </w:r>
+      <w:proofErr w:type="spellStart"/>
+      <w:r>
+        <w:rPr>
+          <w:i/>
+        </w:rPr>
+        <w:t>ProjectAssets</w:t>
+      </w:r>
+      <w:proofErr w:type="spellEnd"/>
+      <w:r>
+        <w:rPr>
+          <w:i/>
+        </w:rPr>
+        <w:t>/Models/Scenes</w:t>
+      </w:r>
+      <w:r>
+        <w:t xml:space="preserve"> im </w:t>
+      </w:r>
+      <w:proofErr w:type="spellStart"/>
+      <w:r>
+        <w:t>SceneComposer</w:t>
+      </w:r>
+      <w:proofErr w:type="spellEnd"/>
+      <w:r>
+        <w:t xml:space="preserve"> (</w:t>
+      </w:r>
+      <w:r>
+        <w:t xml:space="preserve">durch </w:t>
+      </w:r>
+      <w:r>
+        <w:t xml:space="preserve">Doppelklick). Füge nun beliebige Modelle aus dem </w:t>
+      </w:r>
+      <w:r>
+        <w:rPr>
+          <w:i/>
+        </w:rPr>
+        <w:t>Models</w:t>
+      </w:r>
+      <w:r>
+        <w:t>-</w:t>
+      </w:r>
+      <w:r>
+        <w:t xml:space="preserve">Ordner </w:t>
+      </w:r>
+      <w:r>
+        <w:t xml:space="preserve">unter </w:t>
+      </w:r>
+      <w:r>
+        <w:t xml:space="preserve">hinzu. Klicke dafür auf ein Modell mit der rechten Maustaste und wähle „Link in </w:t>
+      </w:r>
+      <w:proofErr w:type="spellStart"/>
+      <w:r>
+        <w:t>SceneComposer</w:t>
+      </w:r>
+      <w:proofErr w:type="spellEnd"/>
+      <w:r>
+        <w:t xml:space="preserve">“ aus. Experimentiere nun mit </w:t>
+      </w:r>
+      <w:r>
+        <w:t>einigen</w:t>
+      </w:r>
+      <w:r>
+        <w:t xml:space="preserve"> Modellen in den Properties herum (</w:t>
+      </w:r>
+      <w:proofErr w:type="spellStart"/>
+      <w:r>
+        <w:t>scale</w:t>
+      </w:r>
+      <w:proofErr w:type="spellEnd"/>
+      <w:r>
+        <w:t xml:space="preserve">, </w:t>
+      </w:r>
+      <w:proofErr w:type="spellStart"/>
+      <w:r>
+        <w:t>rotate</w:t>
+      </w:r>
+      <w:proofErr w:type="spellEnd"/>
+      <w:r>
+        <w:t xml:space="preserve">, </w:t>
+      </w:r>
+      <w:proofErr w:type="spellStart"/>
+      <w:r>
+        <w:t>LocalTranslation</w:t>
+      </w:r>
+      <w:proofErr w:type="spellEnd"/>
+      <w:r>
+        <w:t>)</w:t>
+      </w:r>
+      <w:r>
+        <w:t xml:space="preserve"> und mache dich mit dem </w:t>
+      </w:r>
+      <w:proofErr w:type="spellStart"/>
+      <w:r>
+        <w:t>SceneComposer</w:t>
+      </w:r>
+      <w:proofErr w:type="spellEnd"/>
+      <w:r>
+        <w:t xml:space="preserve"> vertraut</w:t>
+      </w:r>
+      <w:r>
+        <w:t xml:space="preserve">. </w:t>
+      </w:r>
+    </w:p>
+    <w:p>
+      <w:r>
+        <w:t xml:space="preserve">Tipp: </w:t>
+      </w:r>
+      <w:r>
+        <w:t>Auf der ersten Seite findest du Hinweise zum Navigieren.</w:t>
+      </w:r>
+    </w:p>
+    <w:p/>
+    <w:p>
+      <w:pPr>
+        <w:pStyle w:val="Untertitel"/>
         <w:rPr>
           <w:b/>
           <w:color w:val="262626" w:themeColor="text1" w:themeTint="D9"/>
           <w:sz w:val="24"/>
           <w:szCs w:val="24"/>
         </w:rPr>
-        <w:t xml:space="preserve"> [</w:t>
-      </w:r>
-      <w:r>
+      </w:pPr>
+    </w:p>
+    <w:p>
+      <w:pPr>
+        <w:pStyle w:val="Untertitel"/>
         <w:rPr>
           <w:b/>
           <w:color w:val="262626" w:themeColor="text1" w:themeTint="D9"/>
           <w:sz w:val="24"/>
           <w:szCs w:val="24"/>
         </w:rPr>
-        <w:t>Sounds erstellen</w:t>
-      </w:r>
-      <w:r>
+      </w:pPr>
+    </w:p>
+    <w:p>
+      <w:pPr>
+        <w:pStyle w:val="Untertitel"/>
         <w:rPr>
           <w:b/>
           <w:color w:val="262626" w:themeColor="text1" w:themeTint="D9"/>
           <w:sz w:val="24"/>
           <w:szCs w:val="24"/>
         </w:rPr>
-        <w:t>]</w:t>
-      </w:r>
+      </w:pPr>
     </w:p>
     <w:p>
+      <w:pPr>
+        <w:pStyle w:val="Untertitel"/>
+        <w:rPr>
+          <w:b/>
+          <w:color w:val="262626" w:themeColor="text1" w:themeTint="D9"/>
+          <w:sz w:val="24"/>
+          <w:szCs w:val="24"/>
+        </w:rPr>
+      </w:pPr>
+    </w:p>
+    <w:p>
+      <w:pPr>
+        <w:pStyle w:val="Untertitel"/>
+        <w:rPr>
+          <w:b/>
+          <w:color w:val="262626" w:themeColor="text1" w:themeTint="D9"/>
+          <w:sz w:val="24"/>
+          <w:szCs w:val="24"/>
+        </w:rPr>
+      </w:pPr>
+    </w:p>
+    <w:p>
+      <w:pPr>
+        <w:pStyle w:val="Untertitel"/>
+        <w:rPr>
+          <w:b/>
+          <w:color w:val="262626" w:themeColor="text1" w:themeTint="D9"/>
+          <w:sz w:val="24"/>
+          <w:szCs w:val="24"/>
+        </w:rPr>
+      </w:pPr>
+    </w:p>
+    <w:p>
+      <w:pPr>
+        <w:pStyle w:val="Untertitel"/>
+        <w:rPr>
+          <w:b/>
+          <w:color w:val="262626" w:themeColor="text1" w:themeTint="D9"/>
+          <w:sz w:val="24"/>
+          <w:szCs w:val="24"/>
+        </w:rPr>
+      </w:pPr>
+    </w:p>
+    <w:p>
+      <w:pPr>
+        <w:pStyle w:val="Untertitel"/>
+        <w:rPr>
+          <w:b/>
+          <w:color w:val="262626" w:themeColor="text1" w:themeTint="D9"/>
+          <w:sz w:val="24"/>
+          <w:szCs w:val="24"/>
+        </w:rPr>
+      </w:pPr>
+    </w:p>
+    <w:p>
+      <w:pPr>
+        <w:pStyle w:val="Untertitel"/>
+        <w:rPr>
+          <w:b/>
+          <w:color w:val="262626" w:themeColor="text1" w:themeTint="D9"/>
+          <w:sz w:val="24"/>
+          <w:szCs w:val="24"/>
+        </w:rPr>
+      </w:pPr>
+      <w:r>
+        <w:rPr>
+          <w:b/>
+          <w:color w:val="262626" w:themeColor="text1" w:themeTint="D9"/>
+          <w:sz w:val="24"/>
+          <w:szCs w:val="24"/>
+        </w:rPr>
+        <w:lastRenderedPageBreak/>
+        <w:t>Aufgabe 3</w:t>
+      </w:r>
+      <w:r>
+        <w:rPr>
+          <w:b/>
+          <w:color w:val="262626" w:themeColor="text1" w:themeTint="D9"/>
+          <w:sz w:val="24"/>
+          <w:szCs w:val="24"/>
+        </w:rPr>
+        <w:t xml:space="preserve"> [</w:t>
+      </w:r>
+      <w:r>
+        <w:rPr>
+          <w:b/>
+          <w:color w:val="262626" w:themeColor="text1" w:themeTint="D9"/>
+          <w:sz w:val="24"/>
+          <w:szCs w:val="24"/>
+        </w:rPr>
+        <w:t>Sounds erstellen</w:t>
+      </w:r>
+      <w:r>
+        <w:rPr>
+          <w:b/>
+          <w:color w:val="262626" w:themeColor="text1" w:themeTint="D9"/>
+          <w:sz w:val="24"/>
+          <w:szCs w:val="24"/>
+        </w:rPr>
+        <w:t>]</w:t>
+      </w:r>
+    </w:p>
+    <w:p>
       <w:r>
         <w:t xml:space="preserve">Zu guter Letzt </w:t>
       </w:r>
@@ -2863,7 +3917,7 @@
         <w:rPr>
           <w:b/>
         </w:rPr>
-        <w:t>audioNode</w:t>
+        <w:t>rootNode</w:t>
       </w:r>
       <w:proofErr w:type="spellEnd"/>
       <w:r>
@@ -2879,7 +3933,571 @@
         </w:numPr>
       </w:pPr>
       <w:r>
-        <w:t>In diesem Schritt soll der Sound für das Gehen erzeugt werden.</w:t>
+        <w:t xml:space="preserve">Um direkt eine gruslige Atmosphäre zu erhalten, soll bei Spielstart ein Gewitter abgespielt werden. Deine Aufgabe ist es die entsprechende </w:t>
+      </w:r>
+      <w:r>
+        <w:rPr>
+          <w:b/>
+        </w:rPr>
+        <w:t>WAV-Datei zu laden und abzuspielen</w:t>
+      </w:r>
+      <w:r>
+        <w:t>.</w:t>
+      </w:r>
+    </w:p>
+    <w:p>
+      <w:pPr>
+        <w:pStyle w:val="Listenabsatz"/>
+        <w:numPr>
+          <w:ilvl w:val="1"/>
+          <w:numId w:val="7"/>
+        </w:numPr>
+      </w:pPr>
+      <w:r>
+        <w:t xml:space="preserve"> Gehe</w:t>
+      </w:r>
+      <w:r>
+        <w:t xml:space="preserve"> dazu</w:t>
+      </w:r>
+      <w:r>
+        <w:t xml:space="preserve"> in die </w:t>
+      </w:r>
+      <w:r>
+        <w:t xml:space="preserve">von uns erstellte </w:t>
+      </w:r>
+      <w:r>
+        <w:t>Klasse</w:t>
+      </w:r>
+      <w:r>
+        <w:t xml:space="preserve"> </w:t>
+      </w:r>
+      <w:proofErr w:type="spellStart"/>
+      <w:r>
+        <w:rPr>
+          <w:i/>
+        </w:rPr>
+        <w:t>AudioManager</w:t>
+      </w:r>
+      <w:proofErr w:type="spellEnd"/>
+      <w:r>
+        <w:rPr>
+          <w:i/>
+        </w:rPr>
+        <w:t>.</w:t>
+      </w:r>
+      <w:r>
+        <w:t xml:space="preserve"> Hier ist eine Sammlung aller Audio-Dateien die im Spiel verwendet werden.</w:t>
+      </w:r>
+    </w:p>
+    <w:p>
+      <w:pPr>
+        <w:pStyle w:val="Listenabsatz"/>
+        <w:numPr>
+          <w:ilvl w:val="1"/>
+          <w:numId w:val="7"/>
+        </w:numPr>
+      </w:pPr>
+      <w:r>
+        <w:t xml:space="preserve"> In der Methode </w:t>
+      </w:r>
+      <w:proofErr w:type="spellStart"/>
+      <w:r>
+        <w:rPr>
+          <w:i/>
+        </w:rPr>
+        <w:t>initAudio</w:t>
+      </w:r>
+      <w:proofErr w:type="spellEnd"/>
+      <w:r>
+        <w:t xml:space="preserve"> werden alle Sound-Files initialisiert. </w:t>
+      </w:r>
+      <w:r>
+        <w:t xml:space="preserve">Erstelle nun ein Sound-Objekt. </w:t>
+      </w:r>
+      <w:r>
+        <w:t xml:space="preserve">Orientiere dich </w:t>
+      </w:r>
+      <w:r>
+        <w:t xml:space="preserve">dabei </w:t>
+      </w:r>
+      <w:r>
+        <w:t>an den Beispielen</w:t>
+      </w:r>
+      <w:r>
+        <w:t xml:space="preserve"> in der Klasse</w:t>
+      </w:r>
+      <w:r>
+        <w:t xml:space="preserve"> und nimm die folgenden Informationen zur Hilfe: </w:t>
+      </w:r>
+    </w:p>
+    <w:p>
+      <w:pPr>
+        <w:pStyle w:val="Listenabsatz"/>
+        <w:ind w:left="1080"/>
+      </w:pPr>
+      <w:r>
+        <w:rPr>
+          <w:noProof/>
+          <w:lang w:eastAsia="de-DE"/>
+        </w:rPr>
+        <mc:AlternateContent>
+          <mc:Choice Requires="wps">
+            <w:drawing>
+              <wp:anchor distT="0" distB="0" distL="114300" distR="114300" simplePos="0" relativeHeight="251670528" behindDoc="0" locked="0" layoutInCell="1" allowOverlap="1" wp14:anchorId="72E14480" wp14:editId="17CB849E">
+                <wp:simplePos x="0" y="0"/>
+                <wp:positionH relativeFrom="column">
+                  <wp:posOffset>3291205</wp:posOffset>
+                </wp:positionH>
+                <wp:positionV relativeFrom="paragraph">
+                  <wp:posOffset>62230</wp:posOffset>
+                </wp:positionV>
+                <wp:extent cx="2533650" cy="466725"/>
+                <wp:effectExtent l="0" t="0" r="19050" b="28575"/>
+                <wp:wrapNone/>
+                <wp:docPr id="9" name="Rechteck 9"/>
+                <wp:cNvGraphicFramePr/>
+                <a:graphic xmlns:a="http://schemas.openxmlformats.org/drawingml/2006/main">
+                  <a:graphicData uri="http://schemas.microsoft.com/office/word/2010/wordprocessingShape">
+                    <wps:wsp>
+                      <wps:cNvSpPr/>
+                      <wps:spPr>
+                        <a:xfrm>
+                          <a:off x="0" y="0"/>
+                          <a:ext cx="2533650" cy="466725"/>
+                        </a:xfrm>
+                        <a:prstGeom prst="rect">
+                          <a:avLst/>
+                        </a:prstGeom>
+                        <a:solidFill>
+                          <a:schemeClr val="bg2">
+                            <a:lumMod val="25000"/>
+                          </a:schemeClr>
+                        </a:solidFill>
+                      </wps:spPr>
+                      <wps:style>
+                        <a:lnRef idx="3">
+                          <a:schemeClr val="lt1"/>
+                        </a:lnRef>
+                        <a:fillRef idx="1">
+                          <a:schemeClr val="accent3"/>
+                        </a:fillRef>
+                        <a:effectRef idx="1">
+                          <a:schemeClr val="accent3"/>
+                        </a:effectRef>
+                        <a:fontRef idx="minor">
+                          <a:schemeClr val="lt1"/>
+                        </a:fontRef>
+                      </wps:style>
+                      <wps:txbx>
+                        <w:txbxContent>
+                          <w:p>
+                            <w:pPr>
+                              <w:spacing w:after="0"/>
+                              <w:rPr>
+                                <w:color w:val="FFFFFF" w:themeColor="background1"/>
+                              </w:rPr>
+                            </w:pPr>
+                            <w:r>
+                              <w:rPr>
+                                <w:color w:val="FFFFFF" w:themeColor="background1"/>
+                                <w:u w:val="single"/>
+                              </w:rPr>
+                              <w:t>Räumlicher Sound</w:t>
+                            </w:r>
+                            <w:r>
+                              <w:rPr>
+                                <w:color w:val="FFFFFF" w:themeColor="background1"/>
+                              </w:rPr>
+                              <w:t xml:space="preserve">: </w:t>
+                            </w:r>
+                            <w:r>
+                              <w:rPr>
+                                <w:color w:val="FFFFFF" w:themeColor="background1"/>
+                              </w:rPr>
+                              <w:t>Nein</w:t>
+                            </w:r>
+                          </w:p>
+                          <w:p>
+                            <w:pPr>
+                              <w:spacing w:after="0"/>
+                              <w:rPr>
+                                <w:color w:val="FFFFFF" w:themeColor="background1"/>
+                              </w:rPr>
+                            </w:pPr>
+                            <w:r>
+                              <w:rPr>
+                                <w:color w:val="FFFFFF" w:themeColor="background1"/>
+                                <w:u w:val="single"/>
+                              </w:rPr>
+                              <w:t>Wiederholendes Abspielen</w:t>
+                            </w:r>
+                            <w:r>
+                              <w:rPr>
+                                <w:color w:val="FFFFFF" w:themeColor="background1"/>
+                              </w:rPr>
+                              <w:t>: Ja</w:t>
+                            </w:r>
+                          </w:p>
+                          <w:p>
+                            <w:pPr>
+                              <w:jc w:val="center"/>
+                            </w:pPr>
+                          </w:p>
+                        </w:txbxContent>
+                      </wps:txbx>
+                      <wps:bodyPr rot="0" spcFirstLastPara="0" vertOverflow="overflow" horzOverflow="overflow" vert="horz" wrap="square" lIns="91440" tIns="45720" rIns="91440" bIns="45720" numCol="1" spcCol="0" rtlCol="0" fromWordArt="0" anchor="ctr" anchorCtr="0" forceAA="0" compatLnSpc="1">
+                        <a:prstTxWarp prst="textNoShape">
+                          <a:avLst/>
+                        </a:prstTxWarp>
+                        <a:noAutofit/>
+                      </wps:bodyPr>
+                    </wps:wsp>
+                  </a:graphicData>
+                </a:graphic>
+                <wp14:sizeRelH relativeFrom="margin">
+                  <wp14:pctWidth>0</wp14:pctWidth>
+                </wp14:sizeRelH>
+                <wp14:sizeRelV relativeFrom="margin">
+                  <wp14:pctHeight>0</wp14:pctHeight>
+                </wp14:sizeRelV>
+              </wp:anchor>
+            </w:drawing>
+          </mc:Choice>
+          <mc:Fallback>
+            <w:pict>
+              <v:rect w14:anchorId="72E14480" id="Rechteck 9" o:spid="_x0000_s1030" style="position:absolute;left:0;text-align:left;margin-left:259.15pt;margin-top:4.9pt;width:199.5pt;height:36.75pt;z-index:251670528;visibility:visible;mso-wrap-style:square;mso-width-percent:0;mso-height-percent:0;mso-wrap-distance-left:9pt;mso-wrap-distance-top:0;mso-wrap-distance-right:9pt;mso-wrap-distance-bottom:0;mso-position-horizontal:absolute;mso-position-horizontal-relative:text;mso-position-vertical:absolute;mso-position-vertical-relative:text;mso-width-percent:0;mso-height-percent:0;mso-width-relative:margin;mso-height-relative:margin;v-text-anchor:middle" o:gfxdata="UEsDBBQABgAIAAAAIQC2gziS/gAAAOEBAAATAAAAW0NvbnRlbnRfVHlwZXNdLnhtbJSRQU7DMBBF&#10;90jcwfIWJU67QAgl6YK0S0CoHGBkTxKLZGx5TGhvj5O2G0SRWNoz/78nu9wcxkFMGNg6quQqL6RA&#10;0s5Y6ir5vt9lD1JwBDIwOMJKHpHlpr69KfdHjyxSmriSfYz+USnWPY7AufNIadK6MEJMx9ApD/oD&#10;OlTrorhX2lFEilmcO2RdNtjC5xDF9pCuTyYBB5bi6bQ4syoJ3g9WQ0ymaiLzg5KdCXlKLjvcW893&#10;SUOqXwnz5DrgnHtJTxOsQfEKIT7DmDSUCaxw7Rqn8787ZsmRM9e2VmPeBN4uqYvTtW7jvijg9N/y&#10;JsXecLq0q+WD6m8AAAD//wMAUEsDBBQABgAIAAAAIQA4/SH/1gAAAJQBAAALAAAAX3JlbHMvLnJl&#10;bHOkkMFqwzAMhu+DvYPRfXGawxijTi+j0GvpHsDYimMaW0Yy2fr2M4PBMnrbUb/Q94l/f/hMi1qR&#10;JVI2sOt6UJgd+ZiDgffL8ekFlFSbvV0oo4EbChzGx4f9GRdb25HMsYhqlCwG5lrLq9biZkxWOiqY&#10;22YiTra2kYMu1l1tQD30/bPm3wwYN0x18gb45AdQl1tp5j/sFB2T0FQ7R0nTNEV3j6o9feQzro1i&#10;OWA14Fm+Q8a1a8+Bvu/d/dMb2JY5uiPbhG/ktn4cqGU/er3pcvwCAAD//wMAUEsDBBQABgAIAAAA&#10;IQAiMN+VjgIAAHoFAAAOAAAAZHJzL2Uyb0RvYy54bWysVEtv2zAMvg/YfxB0X504j65BnSJo0WFA&#10;1xZth54VWYqNSaImKbGzXz9Kdpyg62XDLjYpvsmPvLxqtSI74XwNpqDjsxElwnAoa7Mp6PeX20+f&#10;KfGBmZIpMKKge+Hp1fLjh8vGLkQOFahSOIJOjF80tqBVCHaRZZ5XQjN/BlYYFEpwmgVk3SYrHWvQ&#10;u1ZZPhrNswZcaR1w4T2+3nRCukz+pRQ8PEjpRSCqoJhbSF+Xvuv4zZaXbLFxzFY179Ng/5CFZrXB&#10;oIOrGxYY2br6D1e65g48yHDGQWcgZc1FqgGrGY/eVPNcMStSLdgcb4c2+f/nlt/vHh2py4JeUGKY&#10;xhE9CV4FwX+Qi9idxvoFKj3bR9dzHslYaiudjn8sgrSpo/uho6INhONjPptM5jNsPEfZdD4/z2fR&#10;aXa0ts6HLwI0iURBHU4sNZLt7nzoVA8qMZgHVZe3tVKJiSgR18qRHcP5rjd5MlVb/Q3K7i2fjUZp&#10;yhgygSqqpwROPGWxyK6sRIW9EtG/Mk9CYnOwkEnyPHjonKsw7qtJmtFEYmqD0fg9I8a5MGHSG/b6&#10;0VQkuP6N8WCRIoMJg7GuDbj3oh9Tlp0+9uKk5kiGdt0mRExjjvFlDeUeUeKgWx9v+W2N07pjPjwy&#10;h/uCA8YbEB7wIxU0BYWeoqQC9+u996iPMEYpJQ3uX0H9zy1zghL11SDAL8bTaVzYxExn5zky7lSy&#10;PpWYrb4GhMAYr43liYz6QR1I6UC/4qlYxagoYoZj7ILy4A7MdejuAh4bLlarpIZLalm4M8+WR+ex&#10;zxGNL+0rc7aHbECw38NhV9niDXI73WhpYLUNIOsE62Nf+wnggidc9scoXpBTPmkdT+byNwAAAP//&#10;AwBQSwMEFAAGAAgAAAAhAG6LfiLcAAAACAEAAA8AAABkcnMvZG93bnJldi54bWxMj0FPg0AUhO8m&#10;/ofNM/FmFyQiRR6N0TSpR6sXbws8AWXfEnZpsb/e58keJzOZ+abYLHZQB5p87xghXkWgiGvX9Nwi&#10;vL9tbzJQPhhuzOCYEH7Iw6a8vChM3rgjv9JhH1olJexzg9CFMOZa+7oja/zKjcTifbrJmiByanUz&#10;maOU20HfRlGqrelZFjoz0lNH9fd+tghMu6+5rp7H2H5sk+hll55OaYp4fbU8PoAKtIT/MPzhCzqU&#10;wlS5mRuvBoS7OEskirCWB+Kv43vRFUKWJKDLQp8fKH8BAAD//wMAUEsBAi0AFAAGAAgAAAAhALaD&#10;OJL+AAAA4QEAABMAAAAAAAAAAAAAAAAAAAAAAFtDb250ZW50X1R5cGVzXS54bWxQSwECLQAUAAYA&#10;CAAAACEAOP0h/9YAAACUAQAACwAAAAAAAAAAAAAAAAAvAQAAX3JlbHMvLnJlbHNQSwECLQAUAAYA&#10;CAAAACEAIjDflY4CAAB6BQAADgAAAAAAAAAAAAAAAAAuAgAAZHJzL2Uyb0RvYy54bWxQSwECLQAU&#10;AAYACAAAACEAbot+ItwAAAAIAQAADwAAAAAAAAAAAAAAAADoBAAAZHJzL2Rvd25yZXYueG1sUEsF&#10;BgAAAAAEAAQA8wAAAPEFAAAAAA==&#10;" fillcolor="#393737 [814]" strokecolor="white [3201]" strokeweight="1.5pt">
+                <v:textbox>
+                  <w:txbxContent>
+                    <w:p>
+                      <w:pPr>
+                        <w:spacing w:after="0"/>
+                        <w:rPr>
+                          <w:color w:val="FFFFFF" w:themeColor="background1"/>
+                        </w:rPr>
+                      </w:pPr>
+                      <w:r>
+                        <w:rPr>
+                          <w:color w:val="FFFFFF" w:themeColor="background1"/>
+                          <w:u w:val="single"/>
+                        </w:rPr>
+                        <w:t>Räumlicher Sound</w:t>
+                      </w:r>
+                      <w:r>
+                        <w:rPr>
+                          <w:color w:val="FFFFFF" w:themeColor="background1"/>
+                        </w:rPr>
+                        <w:t xml:space="preserve">: </w:t>
+                      </w:r>
+                      <w:r>
+                        <w:rPr>
+                          <w:color w:val="FFFFFF" w:themeColor="background1"/>
+                        </w:rPr>
+                        <w:t>Nein</w:t>
+                      </w:r>
+                    </w:p>
+                    <w:p>
+                      <w:pPr>
+                        <w:spacing w:after="0"/>
+                        <w:rPr>
+                          <w:color w:val="FFFFFF" w:themeColor="background1"/>
+                        </w:rPr>
+                      </w:pPr>
+                      <w:r>
+                        <w:rPr>
+                          <w:color w:val="FFFFFF" w:themeColor="background1"/>
+                          <w:u w:val="single"/>
+                        </w:rPr>
+                        <w:t>Wiederholendes Abspielen</w:t>
+                      </w:r>
+                      <w:r>
+                        <w:rPr>
+                          <w:color w:val="FFFFFF" w:themeColor="background1"/>
+                        </w:rPr>
+                        <w:t>: Ja</w:t>
+                      </w:r>
+                    </w:p>
+                    <w:p>
+                      <w:pPr>
+                        <w:jc w:val="center"/>
+                      </w:pPr>
+                    </w:p>
+                  </w:txbxContent>
+                </v:textbox>
+              </v:rect>
+            </w:pict>
+          </mc:Fallback>
+        </mc:AlternateContent>
+      </w:r>
+      <w:r>
+        <w:rPr>
+          <w:noProof/>
+          <w:lang w:eastAsia="de-DE"/>
+        </w:rPr>
+        <mc:AlternateContent>
+          <mc:Choice Requires="wps">
+            <w:drawing>
+              <wp:anchor distT="0" distB="0" distL="114300" distR="114300" simplePos="0" relativeHeight="251668480" behindDoc="0" locked="0" layoutInCell="1" allowOverlap="1" wp14:anchorId="1028F1DA" wp14:editId="51E901EB">
+                <wp:simplePos x="0" y="0"/>
+                <wp:positionH relativeFrom="column">
+                  <wp:posOffset>690880</wp:posOffset>
+                </wp:positionH>
+                <wp:positionV relativeFrom="paragraph">
+                  <wp:posOffset>59690</wp:posOffset>
+                </wp:positionV>
+                <wp:extent cx="2533650" cy="466725"/>
+                <wp:effectExtent l="0" t="0" r="19050" b="28575"/>
+                <wp:wrapNone/>
+                <wp:docPr id="4" name="Rechteck 4"/>
+                <wp:cNvGraphicFramePr/>
+                <a:graphic xmlns:a="http://schemas.openxmlformats.org/drawingml/2006/main">
+                  <a:graphicData uri="http://schemas.microsoft.com/office/word/2010/wordprocessingShape">
+                    <wps:wsp>
+                      <wps:cNvSpPr/>
+                      <wps:spPr>
+                        <a:xfrm>
+                          <a:off x="0" y="0"/>
+                          <a:ext cx="2533650" cy="466725"/>
+                        </a:xfrm>
+                        <a:prstGeom prst="rect">
+                          <a:avLst/>
+                        </a:prstGeom>
+                        <a:solidFill>
+                          <a:schemeClr val="bg2">
+                            <a:lumMod val="25000"/>
+                          </a:schemeClr>
+                        </a:solidFill>
+                      </wps:spPr>
+                      <wps:style>
+                        <a:lnRef idx="3">
+                          <a:schemeClr val="lt1"/>
+                        </a:lnRef>
+                        <a:fillRef idx="1">
+                          <a:schemeClr val="accent3"/>
+                        </a:fillRef>
+                        <a:effectRef idx="1">
+                          <a:schemeClr val="accent3"/>
+                        </a:effectRef>
+                        <a:fontRef idx="minor">
+                          <a:schemeClr val="lt1"/>
+                        </a:fontRef>
+                      </wps:style>
+                      <wps:txbx>
+                        <w:txbxContent>
+                          <w:p>
+                            <w:pPr>
+                              <w:spacing w:after="0"/>
+                              <w:rPr>
+                                <w:color w:val="FFFFFF" w:themeColor="background1"/>
+                              </w:rPr>
+                            </w:pPr>
+                            <w:r>
+                              <w:rPr>
+                                <w:color w:val="FFFFFF" w:themeColor="background1"/>
+                                <w:u w:val="single"/>
+                              </w:rPr>
+                              <w:t>Pfad</w:t>
+                            </w:r>
+                            <w:r>
+                              <w:rPr>
+                                <w:color w:val="FFFFFF" w:themeColor="background1"/>
+                              </w:rPr>
+                              <w:t>: „</w:t>
+                            </w:r>
+                            <w:r>
+                              <w:rPr>
+                                <w:color w:val="FFFFFF" w:themeColor="background1"/>
+                              </w:rPr>
+                              <w:t>Sounds/</w:t>
+                            </w:r>
+                            <w:proofErr w:type="spellStart"/>
+                            <w:r>
+                              <w:rPr>
+                                <w:color w:val="FFFFFF" w:themeColor="background1"/>
+                              </w:rPr>
+                              <w:t>soundFX</w:t>
+                            </w:r>
+                            <w:proofErr w:type="spellEnd"/>
+                            <w:r>
+                              <w:rPr>
+                                <w:color w:val="FFFFFF" w:themeColor="background1"/>
+                              </w:rPr>
+                              <w:t>/thunder2.wav“</w:t>
+                            </w:r>
+                          </w:p>
+                          <w:p>
+                            <w:pPr>
+                              <w:spacing w:after="0"/>
+                              <w:rPr>
+                                <w:color w:val="FFFFFF" w:themeColor="background1"/>
+                                <w:u w:val="single"/>
+                              </w:rPr>
+                            </w:pPr>
+                            <w:r>
+                              <w:rPr>
+                                <w:color w:val="FFFFFF" w:themeColor="background1"/>
+                                <w:u w:val="single"/>
+                              </w:rPr>
+                              <w:t>Lautstärke</w:t>
+                            </w:r>
+                            <w:r>
+                              <w:rPr>
+                                <w:color w:val="FFFFFF" w:themeColor="background1"/>
+                              </w:rPr>
+                              <w:t>: 0.06</w:t>
+                            </w:r>
+                          </w:p>
+                          <w:p>
+                            <w:pPr>
+                              <w:jc w:val="center"/>
+                            </w:pPr>
+                          </w:p>
+                        </w:txbxContent>
+                      </wps:txbx>
+                      <wps:bodyPr rot="0" spcFirstLastPara="0" vertOverflow="overflow" horzOverflow="overflow" vert="horz" wrap="square" lIns="91440" tIns="45720" rIns="91440" bIns="45720" numCol="1" spcCol="0" rtlCol="0" fromWordArt="0" anchor="ctr" anchorCtr="0" forceAA="0" compatLnSpc="1">
+                        <a:prstTxWarp prst="textNoShape">
+                          <a:avLst/>
+                        </a:prstTxWarp>
+                        <a:noAutofit/>
+                      </wps:bodyPr>
+                    </wps:wsp>
+                  </a:graphicData>
+                </a:graphic>
+                <wp14:sizeRelH relativeFrom="margin">
+                  <wp14:pctWidth>0</wp14:pctWidth>
+                </wp14:sizeRelH>
+                <wp14:sizeRelV relativeFrom="margin">
+                  <wp14:pctHeight>0</wp14:pctHeight>
+                </wp14:sizeRelV>
+              </wp:anchor>
+            </w:drawing>
+          </mc:Choice>
+          <mc:Fallback>
+            <w:pict>
+              <v:rect w14:anchorId="1028F1DA" id="Rechteck 4" o:spid="_x0000_s1031" style="position:absolute;left:0;text-align:left;margin-left:54.4pt;margin-top:4.7pt;width:199.5pt;height:36.75pt;z-index:251668480;visibility:visible;mso-wrap-style:square;mso-width-percent:0;mso-height-percent:0;mso-wrap-distance-left:9pt;mso-wrap-distance-top:0;mso-wrap-distance-right:9pt;mso-wrap-distance-bottom:0;mso-position-horizontal:absolute;mso-position-horizontal-relative:text;mso-position-vertical:absolute;mso-position-vertical-relative:text;mso-width-percent:0;mso-height-percent:0;mso-width-relative:margin;mso-height-relative:margin;v-text-anchor:middle" o:gfxdata="UEsDBBQABgAIAAAAIQC2gziS/gAAAOEBAAATAAAAW0NvbnRlbnRfVHlwZXNdLnhtbJSRQU7DMBBF&#10;90jcwfIWJU67QAgl6YK0S0CoHGBkTxKLZGx5TGhvj5O2G0SRWNoz/78nu9wcxkFMGNg6quQqL6RA&#10;0s5Y6ir5vt9lD1JwBDIwOMJKHpHlpr69KfdHjyxSmriSfYz+USnWPY7AufNIadK6MEJMx9ApD/oD&#10;OlTrorhX2lFEilmcO2RdNtjC5xDF9pCuTyYBB5bi6bQ4syoJ3g9WQ0ymaiLzg5KdCXlKLjvcW893&#10;SUOqXwnz5DrgnHtJTxOsQfEKIT7DmDSUCaxw7Rqn8787ZsmRM9e2VmPeBN4uqYvTtW7jvijg9N/y&#10;JsXecLq0q+WD6m8AAAD//wMAUEsDBBQABgAIAAAAIQA4/SH/1gAAAJQBAAALAAAAX3JlbHMvLnJl&#10;bHOkkMFqwzAMhu+DvYPRfXGawxijTi+j0GvpHsDYimMaW0Yy2fr2M4PBMnrbUb/Q94l/f/hMi1qR&#10;JVI2sOt6UJgd+ZiDgffL8ekFlFSbvV0oo4EbChzGx4f9GRdb25HMsYhqlCwG5lrLq9biZkxWOiqY&#10;22YiTra2kYMu1l1tQD30/bPm3wwYN0x18gb45AdQl1tp5j/sFB2T0FQ7R0nTNEV3j6o9feQzro1i&#10;OWA14Fm+Q8a1a8+Bvu/d/dMb2JY5uiPbhG/ktn4cqGU/er3pcvwCAAD//wMAUEsDBBQABgAIAAAA&#10;IQBW8zb/jQIAAHoFAAAOAAAAZHJzL2Uyb0RvYy54bWysVEtv2zAMvg/YfxB0X504j25BnSJo0WFA&#10;1xZth54VWYqNSaImKbGzX19Kdpyg62XDLjYpvsmPvLhstSI74XwNpqDjsxElwnAoa7Mp6I/nm0+f&#10;KfGBmZIpMKKge+Hp5fLjh4vGLkQOFahSOIJOjF80tqBVCHaRZZ5XQjN/BlYYFEpwmgVk3SYrHWvQ&#10;u1ZZPhrNswZcaR1w4T2+XndCukz+pRQ83EvpRSCqoJhbSF+Xvuv4zZYXbLFxzFY179Ng/5CFZrXB&#10;oIOraxYY2br6D1e65g48yHDGQWcgZc1FqgGrGY/eVPNUMStSLdgcb4c2+f/nlt/tHhypy4JOKTFM&#10;44geBa+C4D/JNHansX6BSk/2wfWcRzKW2kqn4x+LIG3q6H7oqGgD4fiYzyaT+Qwbz1E2nc/P81l0&#10;mh2trfPhqwBNIlFQhxNLjWS7Wx861YNKDOZB1eVNrVRiIkrElXJkx3C+602eTNVWf4eye8tno1Ga&#10;MoZMoIrqKYETT1kssisrUWGvRPSvzKOQ2BwsZJI8Dx465yqM+2qSZjSRmNpgNH7PiHEuTJj0hr1+&#10;NBUJrn9jPFikyGDCYKxrA+696MeUZaePvTipOZKhXbcJEWlU8WUN5R5R4qBbH2/5TY3TumU+PDCH&#10;+4IDxhsQ7vEjFTQFhZ6ipAL3+733qI8wRiklDe5fQf2vLXOCEvXNIMC/jKfTuLCJmc7Oc2TcqWR9&#10;KjFbfQUIgTFeG8sTGfWDOpDSgX7BU7GKUVHEDMfYBeXBHZir0N0FPDZcrFZJDZfUsnBrniyPzmOf&#10;Ixqf2xfmbA/ZgGC/g8OussUb5Ha60dLAahtA1gnWx772E8AFT7jsj1G8IKd80jqezOUrAAAA//8D&#10;AFBLAwQUAAYACAAAACEA/hThstwAAAAIAQAADwAAAGRycy9kb3ducmV2LnhtbEyPwU7DMBBE70j9&#10;B2srcaN2C4Q0xKmqokrlSOHCzYmXJBCvo9hpQ7+e5QTHp1nNvM03k+vECYfQetKwXCgQSJW3LdUa&#10;3l73NymIEA1Z03lCDd8YYFPMrnKTWX+mFzwdYy24hEJmNDQx9pmUoWrQmbDwPRJnH35wJjIOtbSD&#10;OXO56+RKqUQ60xIvNKbHXYPV13F0GggPn2NVPvVL976/Vc+H5HJJEq2v59P2EUTEKf4dw68+q0PB&#10;TqUfyQbRMauU1aOG9R0Izu/VA3OpIV2tQRa5/P9A8QMAAP//AwBQSwECLQAUAAYACAAAACEAtoM4&#10;kv4AAADhAQAAEwAAAAAAAAAAAAAAAAAAAAAAW0NvbnRlbnRfVHlwZXNdLnhtbFBLAQItABQABgAI&#10;AAAAIQA4/SH/1gAAAJQBAAALAAAAAAAAAAAAAAAAAC8BAABfcmVscy8ucmVsc1BLAQItABQABgAI&#10;AAAAIQBW8zb/jQIAAHoFAAAOAAAAAAAAAAAAAAAAAC4CAABkcnMvZTJvRG9jLnhtbFBLAQItABQA&#10;BgAIAAAAIQD+FOGy3AAAAAgBAAAPAAAAAAAAAAAAAAAAAOcEAABkcnMvZG93bnJldi54bWxQSwUG&#10;AAAAAAQABADzAAAA8AUAAAAA&#10;" fillcolor="#393737 [814]" strokecolor="white [3201]" strokeweight="1.5pt">
+                <v:textbox>
+                  <w:txbxContent>
+                    <w:p>
+                      <w:pPr>
+                        <w:spacing w:after="0"/>
+                        <w:rPr>
+                          <w:color w:val="FFFFFF" w:themeColor="background1"/>
+                        </w:rPr>
+                      </w:pPr>
+                      <w:r>
+                        <w:rPr>
+                          <w:color w:val="FFFFFF" w:themeColor="background1"/>
+                          <w:u w:val="single"/>
+                        </w:rPr>
+                        <w:t>Pfad</w:t>
+                      </w:r>
+                      <w:r>
+                        <w:rPr>
+                          <w:color w:val="FFFFFF" w:themeColor="background1"/>
+                        </w:rPr>
+                        <w:t>: „</w:t>
+                      </w:r>
+                      <w:r>
+                        <w:rPr>
+                          <w:color w:val="FFFFFF" w:themeColor="background1"/>
+                        </w:rPr>
+                        <w:t>Sounds/</w:t>
+                      </w:r>
+                      <w:proofErr w:type="spellStart"/>
+                      <w:r>
+                        <w:rPr>
+                          <w:color w:val="FFFFFF" w:themeColor="background1"/>
+                        </w:rPr>
+                        <w:t>soundFX</w:t>
+                      </w:r>
+                      <w:proofErr w:type="spellEnd"/>
+                      <w:r>
+                        <w:rPr>
+                          <w:color w:val="FFFFFF" w:themeColor="background1"/>
+                        </w:rPr>
+                        <w:t>/thunder2.wav“</w:t>
+                      </w:r>
+                    </w:p>
+                    <w:p>
+                      <w:pPr>
+                        <w:spacing w:after="0"/>
+                        <w:rPr>
+                          <w:color w:val="FFFFFF" w:themeColor="background1"/>
+                          <w:u w:val="single"/>
+                        </w:rPr>
+                      </w:pPr>
+                      <w:r>
+                        <w:rPr>
+                          <w:color w:val="FFFFFF" w:themeColor="background1"/>
+                          <w:u w:val="single"/>
+                        </w:rPr>
+                        <w:t>Lautstärke</w:t>
+                      </w:r>
+                      <w:r>
+                        <w:rPr>
+                          <w:color w:val="FFFFFF" w:themeColor="background1"/>
+                        </w:rPr>
+                        <w:t>: 0.06</w:t>
+                      </w:r>
+                    </w:p>
+                    <w:p>
+                      <w:pPr>
+                        <w:jc w:val="center"/>
+                      </w:pPr>
+                    </w:p>
+                  </w:txbxContent>
+                </v:textbox>
+              </v:rect>
+            </w:pict>
+          </mc:Fallback>
+        </mc:AlternateContent>
+      </w:r>
+    </w:p>
+    <w:p>
+      <w:pPr>
+        <w:pStyle w:val="Listenabsatz"/>
+        <w:ind w:left="1080"/>
+      </w:pPr>
+    </w:p>
+    <w:p>
+      <w:pPr>
+        <w:pStyle w:val="Listenabsatz"/>
+        <w:ind w:left="1080"/>
+      </w:pPr>
+      <w:bookmarkStart w:id="0" w:name="_GoBack"/>
+      <w:bookmarkEnd w:id="0"/>
+    </w:p>
+    <w:p>
+      <w:pPr>
+        <w:pStyle w:val="Listenabsatz"/>
+        <w:numPr>
+          <w:ilvl w:val="1"/>
+          <w:numId w:val="7"/>
+        </w:numPr>
+      </w:pPr>
+      <w:r>
+        <w:t xml:space="preserve"> Füge die </w:t>
+      </w:r>
+      <w:proofErr w:type="spellStart"/>
+      <w:r>
+        <w:t>AudioNode</w:t>
+      </w:r>
+      <w:proofErr w:type="spellEnd"/>
+      <w:r>
+        <w:t xml:space="preserve"> zum Spiel hinzu und starte sie direkt in der </w:t>
+      </w:r>
+      <w:proofErr w:type="spellStart"/>
+      <w:r>
+        <w:rPr>
+          <w:i/>
+        </w:rPr>
+        <w:t>initAudio</w:t>
+      </w:r>
+      <w:proofErr w:type="spellEnd"/>
+      <w:r>
+        <w:t xml:space="preserve">-Methode, da </w:t>
+      </w:r>
+      <w:r>
+        <w:t>diese ab Spielbeginn abgespielt werden soll.</w:t>
       </w:r>
     </w:p>
     <w:p>
@@ -2891,11 +4509,638 @@
         </w:numPr>
       </w:pPr>
       <w:r>
-        <w:t>Nun wollen wir etwas Natur-Atmosphäre und daher soll ab Beginn des Spiels ein Gewitter abgespielt werden.</w:t>
+        <w:t>A</w:t>
+      </w:r>
+      <w:r>
+        <w:t xml:space="preserve">nalog wie </w:t>
+      </w:r>
+      <w:r>
+        <w:t>unter 1.</w:t>
+      </w:r>
+      <w:r>
+        <w:t xml:space="preserve"> sollen nun die Fußstapfen im Wald erzeugt werden.</w:t>
       </w:r>
     </w:p>
-    <w:p/>
-    <w:p/>
+    <w:p>
+      <w:pPr>
+        <w:pStyle w:val="Listenabsatz"/>
+      </w:pPr>
+      <w:r>
+        <w:rPr>
+          <w:noProof/>
+          <w:lang w:eastAsia="de-DE"/>
+        </w:rPr>
+        <mc:AlternateContent>
+          <mc:Choice Requires="wps">
+            <w:drawing>
+              <wp:anchor distT="0" distB="0" distL="114300" distR="114300" simplePos="0" relativeHeight="251674624" behindDoc="0" locked="0" layoutInCell="1" allowOverlap="1" wp14:anchorId="5F183009" wp14:editId="013608AD">
+                <wp:simplePos x="0" y="0"/>
+                <wp:positionH relativeFrom="column">
+                  <wp:posOffset>3310255</wp:posOffset>
+                </wp:positionH>
+                <wp:positionV relativeFrom="paragraph">
+                  <wp:posOffset>31750</wp:posOffset>
+                </wp:positionV>
+                <wp:extent cx="2533650" cy="666750"/>
+                <wp:effectExtent l="0" t="0" r="19050" b="19050"/>
+                <wp:wrapNone/>
+                <wp:docPr id="11" name="Rechteck 11"/>
+                <wp:cNvGraphicFramePr/>
+                <a:graphic xmlns:a="http://schemas.openxmlformats.org/drawingml/2006/main">
+                  <a:graphicData uri="http://schemas.microsoft.com/office/word/2010/wordprocessingShape">
+                    <wps:wsp>
+                      <wps:cNvSpPr/>
+                      <wps:spPr>
+                        <a:xfrm>
+                          <a:off x="0" y="0"/>
+                          <a:ext cx="2533650" cy="666750"/>
+                        </a:xfrm>
+                        <a:prstGeom prst="rect">
+                          <a:avLst/>
+                        </a:prstGeom>
+                        <a:solidFill>
+                          <a:schemeClr val="bg2">
+                            <a:lumMod val="25000"/>
+                          </a:schemeClr>
+                        </a:solidFill>
+                      </wps:spPr>
+                      <wps:style>
+                        <a:lnRef idx="3">
+                          <a:schemeClr val="lt1"/>
+                        </a:lnRef>
+                        <a:fillRef idx="1">
+                          <a:schemeClr val="accent3"/>
+                        </a:fillRef>
+                        <a:effectRef idx="1">
+                          <a:schemeClr val="accent3"/>
+                        </a:effectRef>
+                        <a:fontRef idx="minor">
+                          <a:schemeClr val="lt1"/>
+                        </a:fontRef>
+                      </wps:style>
+                      <wps:txbx>
+                        <w:txbxContent>
+                          <w:p>
+                            <w:pPr>
+                              <w:spacing w:after="0"/>
+                              <w:rPr>
+                                <w:color w:val="FFFFFF" w:themeColor="background1"/>
+                              </w:rPr>
+                            </w:pPr>
+                            <w:r>
+                              <w:rPr>
+                                <w:color w:val="FFFFFF" w:themeColor="background1"/>
+                                <w:u w:val="single"/>
+                              </w:rPr>
+                              <w:t>Räumlicher Sound</w:t>
+                            </w:r>
+                            <w:r>
+                              <w:rPr>
+                                <w:color w:val="FFFFFF" w:themeColor="background1"/>
+                              </w:rPr>
+                              <w:t>: Nein</w:t>
+                            </w:r>
+                          </w:p>
+                          <w:p>
+                            <w:pPr>
+                              <w:spacing w:after="0"/>
+                              <w:rPr>
+                                <w:color w:val="FFFFFF" w:themeColor="background1"/>
+                              </w:rPr>
+                            </w:pPr>
+                            <w:r>
+                              <w:rPr>
+                                <w:color w:val="FFFFFF" w:themeColor="background1"/>
+                                <w:u w:val="single"/>
+                              </w:rPr>
+                              <w:t>Wiederholendes Abspielen</w:t>
+                            </w:r>
+                            <w:r>
+                              <w:rPr>
+                                <w:color w:val="FFFFFF" w:themeColor="background1"/>
+                              </w:rPr>
+                              <w:t>: Ja</w:t>
+                            </w:r>
+                          </w:p>
+                          <w:p>
+                            <w:pPr>
+                              <w:jc w:val="center"/>
+                            </w:pPr>
+                          </w:p>
+                        </w:txbxContent>
+                      </wps:txbx>
+                      <wps:bodyPr rot="0" spcFirstLastPara="0" vertOverflow="overflow" horzOverflow="overflow" vert="horz" wrap="square" lIns="91440" tIns="45720" rIns="91440" bIns="45720" numCol="1" spcCol="0" rtlCol="0" fromWordArt="0" anchor="ctr" anchorCtr="0" forceAA="0" compatLnSpc="1">
+                        <a:prstTxWarp prst="textNoShape">
+                          <a:avLst/>
+                        </a:prstTxWarp>
+                        <a:noAutofit/>
+                      </wps:bodyPr>
+                    </wps:wsp>
+                  </a:graphicData>
+                </a:graphic>
+                <wp14:sizeRelH relativeFrom="margin">
+                  <wp14:pctWidth>0</wp14:pctWidth>
+                </wp14:sizeRelH>
+                <wp14:sizeRelV relativeFrom="margin">
+                  <wp14:pctHeight>0</wp14:pctHeight>
+                </wp14:sizeRelV>
+              </wp:anchor>
+            </w:drawing>
+          </mc:Choice>
+          <mc:Fallback>
+            <w:pict>
+              <v:rect w14:anchorId="5F183009" id="Rechteck 11" o:spid="_x0000_s1032" style="position:absolute;left:0;text-align:left;margin-left:260.65pt;margin-top:2.5pt;width:199.5pt;height:52.5pt;z-index:251674624;visibility:visible;mso-wrap-style:square;mso-width-percent:0;mso-height-percent:0;mso-wrap-distance-left:9pt;mso-wrap-distance-top:0;mso-wrap-distance-right:9pt;mso-wrap-distance-bottom:0;mso-position-horizontal:absolute;mso-position-horizontal-relative:text;mso-position-vertical:absolute;mso-position-vertical-relative:text;mso-width-percent:0;mso-height-percent:0;mso-width-relative:margin;mso-height-relative:margin;v-text-anchor:middle" o:gfxdata="UEsDBBQABgAIAAAAIQC2gziS/gAAAOEBAAATAAAAW0NvbnRlbnRfVHlwZXNdLnhtbJSRQU7DMBBF&#10;90jcwfIWJU67QAgl6YK0S0CoHGBkTxKLZGx5TGhvj5O2G0SRWNoz/78nu9wcxkFMGNg6quQqL6RA&#10;0s5Y6ir5vt9lD1JwBDIwOMJKHpHlpr69KfdHjyxSmriSfYz+USnWPY7AufNIadK6MEJMx9ApD/oD&#10;OlTrorhX2lFEilmcO2RdNtjC5xDF9pCuTyYBB5bi6bQ4syoJ3g9WQ0ymaiLzg5KdCXlKLjvcW893&#10;SUOqXwnz5DrgnHtJTxOsQfEKIT7DmDSUCaxw7Rqn8787ZsmRM9e2VmPeBN4uqYvTtW7jvijg9N/y&#10;JsXecLq0q+WD6m8AAAD//wMAUEsDBBQABgAIAAAAIQA4/SH/1gAAAJQBAAALAAAAX3JlbHMvLnJl&#10;bHOkkMFqwzAMhu+DvYPRfXGawxijTi+j0GvpHsDYimMaW0Yy2fr2M4PBMnrbUb/Q94l/f/hMi1qR&#10;JVI2sOt6UJgd+ZiDgffL8ekFlFSbvV0oo4EbChzGx4f9GRdb25HMsYhqlCwG5lrLq9biZkxWOiqY&#10;22YiTra2kYMu1l1tQD30/bPm3wwYN0x18gb45AdQl1tp5j/sFB2T0FQ7R0nTNEV3j6o9feQzro1i&#10;OWA14Fm+Q8a1a8+Bvu/d/dMb2JY5uiPbhG/ktn4cqGU/er3pcvwCAAD//wMAUEsDBBQABgAIAAAA&#10;IQAt59LRjQIAAHwFAAAOAAAAZHJzL2Uyb0RvYy54bWysVN1P2zAQf5+0/8Hy+0g/aNkqUlSBmCYx&#10;QMDEs+vYjTXb59luk+6v5+ykoWK8bNpLcuf7vvvdnV+0RpOd8EGBLen4ZESJsBwqZTcl/fF0/ekz&#10;JSEyWzENVpR0LwK9WH78cN64hZhADboSnqATGxaNK2kdo1sUReC1MCycgBMWhRK8YRFZvykqzxr0&#10;bnQxGY3mRQO+ch64CAFfrzohXWb/Ugoe76QMIhJdUswt5q/P33X6Fstztth45mrF+zTYP2RhmLIY&#10;dHB1xSIjW6/+cGUU9xBAxhMOpgApFRe5BqxmPHpTzWPNnMi1YHOCG9oU/p9bfru790RVOLsxJZYZ&#10;nNGD4HUU/CfBJ+xP48IC1R7dve+5gGQqtpXepD+WQdrc0/3QU9FGwvFxMptO5zNsPUfZfD4/Qxrd&#10;FK/Wzof4VYAhiSipx5nlVrLdTYid6kElBQugVXWttM5Mwom41J7sGE54vZlkU70136Hq3iaz0egQ&#10;MsMqqecEjjwVqciurEzFvRbJv7YPQmJ7sJBp9jx46JzrmFuE1WTNZCIxtcFo/J4R41zYOO3b0Osn&#10;U5EB+zfGg0WODDYOxkZZ8O9Ff01ZdvrYi6OaExnbdZsxMT/Mfw3VHnHioVug4Pi1wmndsBDvmceN&#10;wQHjFYh3+JEampJCT1FSg//93nvSRyCjlJIGN7Ck4deWeUGJ/mYR4l/Gp6dpZTNzOjubIOOPJetj&#10;id2aS0AIIIoxu0wm/agPpPRgnvFYrFJUFDHLMXZJefQH5jJ2lwHPDRerVVbDNXUs3thHx5Pz1OeE&#10;xqf2mXnXQzYi2G/hsK1s8Qa5nW6ytLDaRpAqwzp1uutrPwFc8YzL/hylG3LMZ63Xo7l8AQAA//8D&#10;AFBLAwQUAAYACAAAACEAeZ3r7twAAAAJAQAADwAAAGRycy9kb3ducmV2LnhtbEyPwU7DMBBE70j8&#10;g7VI3KidVEQlxKmqokrlSNsLNydekkC8jmKnDf16lhPcdjRPszPFena9OOMYOk8akoUCgVR721Gj&#10;4XTcPaxAhGjImt4TavjGAOvy9qYwufUXesPzITaCQyjkRkMb45BLGeoWnQkLPyCx9+FHZyLLsZF2&#10;NBcOd71MlcqkMx3xh9YMuG2x/jpMTgPh/nOqq5chce+7pXrdZ9drlml9fzdvnkFEnOMfDL/1uTqU&#10;3KnyE9kgeg2PabJklA+exP5TqlhXDCZKgSwL+X9B+QMAAP//AwBQSwECLQAUAAYACAAAACEAtoM4&#10;kv4AAADhAQAAEwAAAAAAAAAAAAAAAAAAAAAAW0NvbnRlbnRfVHlwZXNdLnhtbFBLAQItABQABgAI&#10;AAAAIQA4/SH/1gAAAJQBAAALAAAAAAAAAAAAAAAAAC8BAABfcmVscy8ucmVsc1BLAQItABQABgAI&#10;AAAAIQAt59LRjQIAAHwFAAAOAAAAAAAAAAAAAAAAAC4CAABkcnMvZTJvRG9jLnhtbFBLAQItABQA&#10;BgAIAAAAIQB5nevu3AAAAAkBAAAPAAAAAAAAAAAAAAAAAOcEAABkcnMvZG93bnJldi54bWxQSwUG&#10;AAAAAAQABADzAAAA8AUAAAAA&#10;" fillcolor="#393737 [814]" strokecolor="white [3201]" strokeweight="1.5pt">
+                <v:textbox>
+                  <w:txbxContent>
+                    <w:p>
+                      <w:pPr>
+                        <w:spacing w:after="0"/>
+                        <w:rPr>
+                          <w:color w:val="FFFFFF" w:themeColor="background1"/>
+                        </w:rPr>
+                      </w:pPr>
+                      <w:r>
+                        <w:rPr>
+                          <w:color w:val="FFFFFF" w:themeColor="background1"/>
+                          <w:u w:val="single"/>
+                        </w:rPr>
+                        <w:t>Räumlicher Sound</w:t>
+                      </w:r>
+                      <w:r>
+                        <w:rPr>
+                          <w:color w:val="FFFFFF" w:themeColor="background1"/>
+                        </w:rPr>
+                        <w:t>: Nein</w:t>
+                      </w:r>
+                    </w:p>
+                    <w:p>
+                      <w:pPr>
+                        <w:spacing w:after="0"/>
+                        <w:rPr>
+                          <w:color w:val="FFFFFF" w:themeColor="background1"/>
+                        </w:rPr>
+                      </w:pPr>
+                      <w:r>
+                        <w:rPr>
+                          <w:color w:val="FFFFFF" w:themeColor="background1"/>
+                          <w:u w:val="single"/>
+                        </w:rPr>
+                        <w:t>Wiederholendes Abspielen</w:t>
+                      </w:r>
+                      <w:r>
+                        <w:rPr>
+                          <w:color w:val="FFFFFF" w:themeColor="background1"/>
+                        </w:rPr>
+                        <w:t>: Ja</w:t>
+                      </w:r>
+                    </w:p>
+                    <w:p>
+                      <w:pPr>
+                        <w:jc w:val="center"/>
+                      </w:pPr>
+                    </w:p>
+                  </w:txbxContent>
+                </v:textbox>
+              </v:rect>
+            </w:pict>
+          </mc:Fallback>
+        </mc:AlternateContent>
+      </w:r>
+      <w:r>
+        <w:rPr>
+          <w:noProof/>
+          <w:lang w:eastAsia="de-DE"/>
+        </w:rPr>
+        <mc:AlternateContent>
+          <mc:Choice Requires="wps">
+            <w:drawing>
+              <wp:anchor distT="0" distB="0" distL="114300" distR="114300" simplePos="0" relativeHeight="251672576" behindDoc="0" locked="0" layoutInCell="1" allowOverlap="1" wp14:anchorId="2A292802" wp14:editId="410C53F7">
+                <wp:simplePos x="0" y="0"/>
+                <wp:positionH relativeFrom="column">
+                  <wp:posOffset>700405</wp:posOffset>
+                </wp:positionH>
+                <wp:positionV relativeFrom="paragraph">
+                  <wp:posOffset>22225</wp:posOffset>
+                </wp:positionV>
+                <wp:extent cx="2533650" cy="666750"/>
+                <wp:effectExtent l="0" t="0" r="19050" b="19050"/>
+                <wp:wrapNone/>
+                <wp:docPr id="10" name="Rechteck 10"/>
+                <wp:cNvGraphicFramePr/>
+                <a:graphic xmlns:a="http://schemas.openxmlformats.org/drawingml/2006/main">
+                  <a:graphicData uri="http://schemas.microsoft.com/office/word/2010/wordprocessingShape">
+                    <wps:wsp>
+                      <wps:cNvSpPr/>
+                      <wps:spPr>
+                        <a:xfrm>
+                          <a:off x="0" y="0"/>
+                          <a:ext cx="2533650" cy="666750"/>
+                        </a:xfrm>
+                        <a:prstGeom prst="rect">
+                          <a:avLst/>
+                        </a:prstGeom>
+                        <a:solidFill>
+                          <a:schemeClr val="bg2">
+                            <a:lumMod val="25000"/>
+                          </a:schemeClr>
+                        </a:solidFill>
+                      </wps:spPr>
+                      <wps:style>
+                        <a:lnRef idx="3">
+                          <a:schemeClr val="lt1"/>
+                        </a:lnRef>
+                        <a:fillRef idx="1">
+                          <a:schemeClr val="accent3"/>
+                        </a:fillRef>
+                        <a:effectRef idx="1">
+                          <a:schemeClr val="accent3"/>
+                        </a:effectRef>
+                        <a:fontRef idx="minor">
+                          <a:schemeClr val="lt1"/>
+                        </a:fontRef>
+                      </wps:style>
+                      <wps:txbx>
+                        <w:txbxContent>
+                          <w:p>
+                            <w:pPr>
+                              <w:spacing w:after="0"/>
+                              <w:rPr>
+                                <w:color w:val="FFFFFF" w:themeColor="background1"/>
+                              </w:rPr>
+                            </w:pPr>
+                            <w:r>
+                              <w:rPr>
+                                <w:color w:val="FFFFFF" w:themeColor="background1"/>
+                                <w:u w:val="single"/>
+                              </w:rPr>
+                              <w:t xml:space="preserve">Pfad: </w:t>
+                            </w:r>
+                            <w:r>
+                              <w:rPr>
+                                <w:color w:val="FFFFFF" w:themeColor="background1"/>
+                              </w:rPr>
+                              <w:t>„</w:t>
+                            </w:r>
+                            <w:r>
+                              <w:rPr>
+                                <w:color w:val="FFFFFF" w:themeColor="background1"/>
+                              </w:rPr>
+                              <w:t>Sounds/sound_fx_foodsteps1.wav</w:t>
+                            </w:r>
+                            <w:r>
+                              <w:rPr>
+                                <w:color w:val="FFFFFF" w:themeColor="background1"/>
+                              </w:rPr>
+                              <w:t>“</w:t>
+                            </w:r>
+                          </w:p>
+                          <w:p>
+                            <w:pPr>
+                              <w:spacing w:after="0"/>
+                              <w:rPr>
+                                <w:color w:val="FFFFFF" w:themeColor="background1"/>
+                              </w:rPr>
+                            </w:pPr>
+                            <w:r>
+                              <w:rPr>
+                                <w:color w:val="FFFFFF" w:themeColor="background1"/>
+                                <w:u w:val="single"/>
+                              </w:rPr>
+                              <w:t>Lautstärke</w:t>
+                            </w:r>
+                            <w:r>
+                              <w:rPr>
+                                <w:color w:val="FFFFFF" w:themeColor="background1"/>
+                              </w:rPr>
+                              <w:t>: 0.4</w:t>
+                            </w:r>
+                          </w:p>
+                          <w:p>
+                            <w:pPr>
+                              <w:jc w:val="center"/>
+                            </w:pPr>
+                          </w:p>
+                        </w:txbxContent>
+                      </wps:txbx>
+                      <wps:bodyPr rot="0" spcFirstLastPara="0" vertOverflow="overflow" horzOverflow="overflow" vert="horz" wrap="square" lIns="91440" tIns="45720" rIns="91440" bIns="45720" numCol="1" spcCol="0" rtlCol="0" fromWordArt="0" anchor="ctr" anchorCtr="0" forceAA="0" compatLnSpc="1">
+                        <a:prstTxWarp prst="textNoShape">
+                          <a:avLst/>
+                        </a:prstTxWarp>
+                        <a:noAutofit/>
+                      </wps:bodyPr>
+                    </wps:wsp>
+                  </a:graphicData>
+                </a:graphic>
+                <wp14:sizeRelH relativeFrom="margin">
+                  <wp14:pctWidth>0</wp14:pctWidth>
+                </wp14:sizeRelH>
+                <wp14:sizeRelV relativeFrom="margin">
+                  <wp14:pctHeight>0</wp14:pctHeight>
+                </wp14:sizeRelV>
+              </wp:anchor>
+            </w:drawing>
+          </mc:Choice>
+          <mc:Fallback>
+            <w:pict>
+              <v:rect w14:anchorId="2A292802" id="Rechteck 10" o:spid="_x0000_s1033" style="position:absolute;left:0;text-align:left;margin-left:55.15pt;margin-top:1.75pt;width:199.5pt;height:52.5pt;z-index:251672576;visibility:visible;mso-wrap-style:square;mso-width-percent:0;mso-height-percent:0;mso-wrap-distance-left:9pt;mso-wrap-distance-top:0;mso-wrap-distance-right:9pt;mso-wrap-distance-bottom:0;mso-position-horizontal:absolute;mso-position-horizontal-relative:text;mso-position-vertical:absolute;mso-position-vertical-relative:text;mso-width-percent:0;mso-height-percent:0;mso-width-relative:margin;mso-height-relative:margin;v-text-anchor:middle" o:gfxdata="UEsDBBQABgAIAAAAIQC2gziS/gAAAOEBAAATAAAAW0NvbnRlbnRfVHlwZXNdLnhtbJSRQU7DMBBF&#10;90jcwfIWJU67QAgl6YK0S0CoHGBkTxKLZGx5TGhvj5O2G0SRWNoz/78nu9wcxkFMGNg6quQqL6RA&#10;0s5Y6ir5vt9lD1JwBDIwOMJKHpHlpr69KfdHjyxSmriSfYz+USnWPY7AufNIadK6MEJMx9ApD/oD&#10;OlTrorhX2lFEilmcO2RdNtjC5xDF9pCuTyYBB5bi6bQ4syoJ3g9WQ0ymaiLzg5KdCXlKLjvcW893&#10;SUOqXwnz5DrgnHtJTxOsQfEKIT7DmDSUCaxw7Rqn8787ZsmRM9e2VmPeBN4uqYvTtW7jvijg9N/y&#10;JsXecLq0q+WD6m8AAAD//wMAUEsDBBQABgAIAAAAIQA4/SH/1gAAAJQBAAALAAAAX3JlbHMvLnJl&#10;bHOkkMFqwzAMhu+DvYPRfXGawxijTi+j0GvpHsDYimMaW0Yy2fr2M4PBMnrbUb/Q94l/f/hMi1qR&#10;JVI2sOt6UJgd+ZiDgffL8ekFlFSbvV0oo4EbChzGx4f9GRdb25HMsYhqlCwG5lrLq9biZkxWOiqY&#10;22YiTra2kYMu1l1tQD30/bPm3wwYN0x18gb45AdQl1tp5j/sFB2T0FQ7R0nTNEV3j6o9feQzro1i&#10;OWA14Fm+Q8a1a8+Bvu/d/dMb2JY5uiPbhG/ktn4cqGU/er3pcvwCAAD//wMAUEsDBBQABgAIAAAA&#10;IQBAg0xrjAIAAHwFAAAOAAAAZHJzL2Uyb0RvYy54bWysVEtv2zAMvg/YfxB0X51Hk25BnSJo0WFA&#10;txZth54VWYqFSaImKbGzXz9Kdpyg62XDLjYpvsmPvLxqjSY74YMCW9Lx2YgSYTlUym5K+v359sNH&#10;SkJktmIarCjpXgR6tXz/7rJxCzGBGnQlPEEnNiwaV9I6RrcoisBrYVg4AycsCiV4wyKyflNUnjXo&#10;3ehiMhrNiwZ85TxwEQK+3nRCusz+pRQ83ksZRCS6pJhbzF+fv+v0LZaXbLHxzNWK92mwf8jCMGUx&#10;6ODqhkVGtl794coo7iGAjGccTAFSKi5yDVjNePSqmqeaOZFrweYEN7Qp/D+3/NvuwRNV4eywPZYZ&#10;nNGj4HUU/AfBJ+xP48IC1Z7cg++5gGQqtpXepD+WQdrc0/3QU9FGwvFxMptO5zP0zVE2n88vkEY3&#10;xdHa+RA/CzAkESX1OLPcSra7C7FTPaikYAG0qm6V1plJOBHX2pMdwwmvN5NsqrfmK1Td22Q2Gh1C&#10;Zlgl9ZzAiaciFdmVlam41yL51/ZRSGwPFjLNngcPnXMdx301WTOZSExtMBq/ZcQ4FzZOe8NeP5mK&#10;DNi/MR4scmSwcTA2yoJ/K/oxZdnpYy9Oak5kbNdtxsRFyjG9rKHaI048dAsUHL9VOK07FuID87gx&#10;OGC8AvEeP1JDU1LoKUpq8L/eek/6CGSUUtLgBpY0/NwyLyjRXyxC/NP4/DytbGbOZxcTZPypZH0q&#10;sVtzDQiBMd4bxzOZ9KM+kNKDecFjsUpRUcQsx9gl5dEfmOvYXQY8N1ysVlkN19SxeGefHE/OU58T&#10;Gp/bF+ZdD9mIYP8Gh21li1fI7XSTpYXVNoJUGdbHvvYTwBXPuOzPUbohp3zWOh7N5W8AAAD//wMA&#10;UEsDBBQABgAIAAAAIQD3lPAD3AAAAAkBAAAPAAAAZHJzL2Rvd25yZXYueG1sTI/BTsMwEETvSPyD&#10;tUjcqB2iRCXEqRCoUnukcOHmxEsSiNdR7LShX9/lBMenGc2+LTeLG8QRp9B70pCsFAikxtueWg3v&#10;b9u7NYgQDVkzeEINPxhgU11flaaw/kSveDzEVvAIhcJo6GIcCylD06EzYeVHJM4+/eRMZJxaaSdz&#10;4nE3yHulculMT3yhMyM+d9h8H2angXD3NTf1y5i4j22q9rv8fM5zrW9vlqdHEBGX+FeGX31Wh4qd&#10;aj+TDWJgTlTKVQ1pBoLzTD0w1xyodQayKuX/D6oLAAAA//8DAFBLAQItABQABgAIAAAAIQC2gziS&#10;/gAAAOEBAAATAAAAAAAAAAAAAAAAAAAAAABbQ29udGVudF9UeXBlc10ueG1sUEsBAi0AFAAGAAgA&#10;AAAhADj9If/WAAAAlAEAAAsAAAAAAAAAAAAAAAAALwEAAF9yZWxzLy5yZWxzUEsBAi0AFAAGAAgA&#10;AAAhAECDTGuMAgAAfAUAAA4AAAAAAAAAAAAAAAAALgIAAGRycy9lMm9Eb2MueG1sUEsBAi0AFAAG&#10;AAgAAAAhAPeU8APcAAAACQEAAA8AAAAAAAAAAAAAAAAA5gQAAGRycy9kb3ducmV2LnhtbFBLBQYA&#10;AAAABAAEAPMAAADvBQAAAAA=&#10;" fillcolor="#393737 [814]" strokecolor="white [3201]" strokeweight="1.5pt">
+                <v:textbox>
+                  <w:txbxContent>
+                    <w:p>
+                      <w:pPr>
+                        <w:spacing w:after="0"/>
+                        <w:rPr>
+                          <w:color w:val="FFFFFF" w:themeColor="background1"/>
+                        </w:rPr>
+                      </w:pPr>
+                      <w:r>
+                        <w:rPr>
+                          <w:color w:val="FFFFFF" w:themeColor="background1"/>
+                          <w:u w:val="single"/>
+                        </w:rPr>
+                        <w:t xml:space="preserve">Pfad: </w:t>
+                      </w:r>
+                      <w:r>
+                        <w:rPr>
+                          <w:color w:val="FFFFFF" w:themeColor="background1"/>
+                        </w:rPr>
+                        <w:t>„</w:t>
+                      </w:r>
+                      <w:r>
+                        <w:rPr>
+                          <w:color w:val="FFFFFF" w:themeColor="background1"/>
+                        </w:rPr>
+                        <w:t>Sounds/sound_fx_foodsteps1.wav</w:t>
+                      </w:r>
+                      <w:r>
+                        <w:rPr>
+                          <w:color w:val="FFFFFF" w:themeColor="background1"/>
+                        </w:rPr>
+                        <w:t>“</w:t>
+                      </w:r>
+                    </w:p>
+                    <w:p>
+                      <w:pPr>
+                        <w:spacing w:after="0"/>
+                        <w:rPr>
+                          <w:color w:val="FFFFFF" w:themeColor="background1"/>
+                        </w:rPr>
+                      </w:pPr>
+                      <w:r>
+                        <w:rPr>
+                          <w:color w:val="FFFFFF" w:themeColor="background1"/>
+                          <w:u w:val="single"/>
+                        </w:rPr>
+                        <w:t>Lautstärke</w:t>
+                      </w:r>
+                      <w:r>
+                        <w:rPr>
+                          <w:color w:val="FFFFFF" w:themeColor="background1"/>
+                        </w:rPr>
+                        <w:t>: 0.4</w:t>
+                      </w:r>
+                    </w:p>
+                    <w:p>
+                      <w:pPr>
+                        <w:jc w:val="center"/>
+                      </w:pPr>
+                    </w:p>
+                  </w:txbxContent>
+                </v:textbox>
+              </v:rect>
+            </w:pict>
+          </mc:Fallback>
+        </mc:AlternateContent>
+      </w:r>
+      <w:r>
+        <w:t>2.1)</w:t>
+      </w:r>
+    </w:p>
+    <w:p>
+      <w:pPr>
+        <w:pStyle w:val="Listenabsatz"/>
+      </w:pPr>
+    </w:p>
+    <w:p>
+      <w:pPr>
+        <w:pStyle w:val="Listenabsatz"/>
+      </w:pPr>
+    </w:p>
+    <w:p>
+      <w:pPr>
+        <w:pStyle w:val="Listenabsatz"/>
+      </w:pPr>
+    </w:p>
+    <w:p>
+      <w:pPr>
+        <w:pStyle w:val="Listenabsatz"/>
+      </w:pPr>
+      <w:r>
+        <w:t>2.2)</w:t>
+      </w:r>
+      <w:r>
+        <w:t xml:space="preserve"> </w:t>
+      </w:r>
+      <w:r>
+        <w:t xml:space="preserve">Füge auch hier nochmals die </w:t>
+      </w:r>
+      <w:proofErr w:type="spellStart"/>
+      <w:r>
+        <w:t>AudioNode</w:t>
+      </w:r>
+      <w:proofErr w:type="spellEnd"/>
+      <w:r>
+        <w:t xml:space="preserve"> zum Spiel hinzu.</w:t>
+      </w:r>
+    </w:p>
+    <w:p>
+      <w:pPr>
+        <w:pStyle w:val="Listenabsatz"/>
+      </w:pPr>
+      <w:r>
+        <w:t xml:space="preserve">2.3) Nun sollen die Fußstapfen nicht ständig abgespielt werden, sondern nur dann, wenn sich der Spieler nach vorne bewegt. Gehe hierzu in die main-Methode und navigiere zum </w:t>
+      </w:r>
+      <w:proofErr w:type="spellStart"/>
+      <w:r>
+        <w:rPr>
+          <w:i/>
+        </w:rPr>
+        <w:t>AnalogListener</w:t>
+      </w:r>
+      <w:proofErr w:type="spellEnd"/>
+      <w:r>
+        <w:rPr>
+          <w:i/>
+        </w:rPr>
+        <w:t>,</w:t>
+      </w:r>
+      <w:r>
+        <w:t xml:space="preserve"> welcher sich in Zeile 360 befindet. Füge in die entsprechende </w:t>
+      </w:r>
+      <w:proofErr w:type="spellStart"/>
+      <w:r>
+        <w:t>if</w:t>
+      </w:r>
+      <w:proofErr w:type="spellEnd"/>
+      <w:r>
+        <w:t xml:space="preserve">-Bedingung </w:t>
+      </w:r>
+      <w:r>
+        <w:t xml:space="preserve">das Abspielen des </w:t>
+      </w:r>
+      <w:proofErr w:type="spellStart"/>
+      <w:r>
+        <w:t>Sounde</w:t>
+      </w:r>
+      <w:proofErr w:type="spellEnd"/>
+      <w:r>
+        <w:t xml:space="preserve">-Effektes ein. </w:t>
+      </w:r>
+      <w:r>
+        <w:t>(Die Logik haben wir für dich übernommen…)</w:t>
+      </w:r>
+    </w:p>
+    <w:p>
+      <w:pPr>
+        <w:pStyle w:val="Listenabsatz"/>
+        <w:rPr>
+          <w:i/>
+          <w:sz w:val="20"/>
+        </w:rPr>
+      </w:pPr>
+      <w:r>
+        <w:rPr>
+          <w:noProof/>
+          <w:lang w:eastAsia="de-DE"/>
+        </w:rPr>
+        <w:drawing>
+          <wp:anchor distT="0" distB="0" distL="114300" distR="114300" simplePos="0" relativeHeight="251676672" behindDoc="1" locked="0" layoutInCell="1" allowOverlap="1" wp14:anchorId="65939A01" wp14:editId="12DF82A0">
+            <wp:simplePos x="0" y="0"/>
+            <wp:positionH relativeFrom="leftMargin">
+              <wp:posOffset>3448050</wp:posOffset>
+            </wp:positionH>
+            <wp:positionV relativeFrom="paragraph">
+              <wp:posOffset>365760</wp:posOffset>
+            </wp:positionV>
+            <wp:extent cx="271306" cy="285750"/>
+            <wp:effectExtent l="0" t="0" r="0" b="0"/>
+            <wp:wrapNone/>
+            <wp:docPr id="12" name="Grafik 12" descr="File:Speaker Icon.svg"/>
+            <wp:cNvGraphicFramePr>
+              <a:graphicFrameLocks xmlns:a="http://schemas.openxmlformats.org/drawingml/2006/main" noChangeAspect="1"/>
+            </wp:cNvGraphicFramePr>
+            <a:graphic xmlns:a="http://schemas.openxmlformats.org/drawingml/2006/main">
+              <a:graphicData uri="http://schemas.openxmlformats.org/drawingml/2006/picture">
+                <pic:pic xmlns:pic="http://schemas.openxmlformats.org/drawingml/2006/picture">
+                  <pic:nvPicPr>
+                    <pic:cNvPr id="0" name="Picture 1" descr="File:Speaker Icon.svg"/>
+                    <pic:cNvPicPr>
+                      <a:picLocks noChangeAspect="1" noChangeArrowheads="1"/>
+                    </pic:cNvPicPr>
+                  </pic:nvPicPr>
+                  <pic:blipFill>
+                    <a:blip r:embed="rId9" cstate="print">
+                      <a:extLst>
+                        <a:ext uri="{28A0092B-C50C-407E-A947-70E740481C1C}">
+                          <a14:useLocalDpi xmlns:a14="http://schemas.microsoft.com/office/drawing/2010/main" val="0"/>
+                        </a:ext>
+                      </a:extLst>
+                    </a:blip>
+                    <a:srcRect/>
+                    <a:stretch>
+                      <a:fillRect/>
+                    </a:stretch>
+                  </pic:blipFill>
+                  <pic:spPr bwMode="auto">
+                    <a:xfrm>
+                      <a:off x="0" y="0"/>
+                      <a:ext cx="271306" cy="285750"/>
+                    </a:xfrm>
+                    <a:prstGeom prst="rect">
+                      <a:avLst/>
+                    </a:prstGeom>
+                    <a:noFill/>
+                    <a:ln>
+                      <a:noFill/>
+                    </a:ln>
+                  </pic:spPr>
+                </pic:pic>
+              </a:graphicData>
+            </a:graphic>
+            <wp14:sizeRelH relativeFrom="page">
+              <wp14:pctWidth>0</wp14:pctWidth>
+            </wp14:sizeRelH>
+            <wp14:sizeRelV relativeFrom="page">
+              <wp14:pctHeight>0</wp14:pctHeight>
+            </wp14:sizeRelV>
+          </wp:anchor>
+        </w:drawing>
+      </w:r>
+      <w:r>
+        <w:rPr>
+          <w:i/>
+          <w:sz w:val="20"/>
+          <w:u w:val="single"/>
+        </w:rPr>
+        <w:t>Hinweis</w:t>
+      </w:r>
+      <w:r>
+        <w:rPr>
+          <w:i/>
+          <w:sz w:val="20"/>
+        </w:rPr>
+        <w:t xml:space="preserve">: Die </w:t>
+      </w:r>
+      <w:proofErr w:type="spellStart"/>
+      <w:r>
+        <w:rPr>
+          <w:i/>
+          <w:sz w:val="20"/>
+        </w:rPr>
+        <w:t>AudioManager</w:t>
+      </w:r>
+      <w:proofErr w:type="spellEnd"/>
+      <w:r>
+        <w:rPr>
+          <w:i/>
+          <w:sz w:val="20"/>
+        </w:rPr>
+        <w:t xml:space="preserve"> – Klasse wird in der main-Methode erzeugt</w:t>
+      </w:r>
+      <w:r>
+        <w:rPr>
+          <w:i/>
+          <w:sz w:val="20"/>
+        </w:rPr>
+        <w:t xml:space="preserve"> und steht einem dort mit allen Sounds als </w:t>
+      </w:r>
+      <w:proofErr w:type="spellStart"/>
+      <w:r>
+        <w:rPr>
+          <w:i/>
+          <w:sz w:val="20"/>
+        </w:rPr>
+        <w:t>Instanzvariablen</w:t>
+      </w:r>
+      <w:proofErr w:type="spellEnd"/>
+      <w:r>
+        <w:rPr>
+          <w:i/>
+          <w:sz w:val="20"/>
+        </w:rPr>
+        <w:t xml:space="preserve"> zur Verfügung…</w:t>
+      </w:r>
+    </w:p>
+    <w:p>
+      <w:r>
+        <w:t xml:space="preserve">Probiere alles über deine Kopfhörer aus </w:t>
+      </w:r>
+      <w:r>
+        <w:sym w:font="Wingdings" w:char="F04A"/>
+      </w:r>
+      <w:r>
+        <w:t>.</w:t>
+      </w:r>
+    </w:p>
     <w:p>
       <w:pPr>
         <w:pStyle w:val="Untertitel"/>
@@ -2906,15 +5151,17 @@
           <w:szCs w:val="24"/>
         </w:rPr>
       </w:pPr>
-      <w:r>
+    </w:p>
+    <w:p>
+      <w:pPr>
+        <w:pStyle w:val="Untertitel"/>
         <w:rPr>
           <w:b/>
           <w:color w:val="262626" w:themeColor="text1" w:themeTint="D9"/>
           <w:sz w:val="24"/>
           <w:szCs w:val="24"/>
         </w:rPr>
-        <w:t>(Zusatzaufgabe) Aufgabe 4 [Items programmieren</w:t>
-      </w:r>
+      </w:pPr>
       <w:r>
         <w:rPr>
           <w:b/>
@@ -2922,104 +5169,268 @@
           <w:sz w:val="24"/>
           <w:szCs w:val="24"/>
         </w:rPr>
+        <w:t>(Zusatzaufgabe) Aufgabe 4 [</w:t>
+      </w:r>
+      <w:r>
+        <w:rPr>
+          <w:b/>
+          <w:color w:val="262626" w:themeColor="text1" w:themeTint="D9"/>
+          <w:sz w:val="24"/>
+          <w:szCs w:val="24"/>
+        </w:rPr>
+        <w:t>Bug Fixes</w:t>
+      </w:r>
+      <w:r>
+        <w:rPr>
+          <w:b/>
+          <w:color w:val="262626" w:themeColor="text1" w:themeTint="D9"/>
+          <w:sz w:val="24"/>
+          <w:szCs w:val="24"/>
+        </w:rPr>
         <w:t>]</w:t>
+      </w:r>
+      <w:r>
+        <w:rPr>
+          <w:noProof/>
+          <w:lang w:eastAsia="de-DE"/>
+        </w:rPr>
+        <w:t xml:space="preserve"> </w:t>
       </w:r>
     </w:p>
     <w:p>
       <w:r>
-        <w:lastRenderedPageBreak/>
-        <w:t>Vervollständigt nun die Book Klasse</w:t>
-      </w:r>
-      <w:r>
-        <w:t xml:space="preserve">. Lade </w:t>
-      </w:r>
-      <w:r>
-        <w:t xml:space="preserve">vorerst </w:t>
-      </w:r>
-      <w:r>
-        <w:t xml:space="preserve">das Model aus dem Pfad </w:t>
-      </w:r>
-      <w:r>
-        <w:t>"Models/Items/</w:t>
-      </w:r>
-      <w:proofErr w:type="spellStart"/>
-      <w:r>
-        <w:t>old</w:t>
-      </w:r>
-      <w:proofErr w:type="spellEnd"/>
-      <w:r>
-        <w:t xml:space="preserve"> </w:t>
-      </w:r>
-      <w:proofErr w:type="spellStart"/>
-      <w:r>
-        <w:t>book</w:t>
-      </w:r>
-      <w:proofErr w:type="spellEnd"/>
-      <w:r>
-        <w:t>/</w:t>
-      </w:r>
-      <w:proofErr w:type="spellStart"/>
-      <w:r>
-        <w:t>old</w:t>
-      </w:r>
-      <w:proofErr w:type="spellEnd"/>
-      <w:r>
-        <w:t xml:space="preserve"> book1.j3o"</w:t>
-      </w:r>
-      <w:r>
-        <w:t xml:space="preserve"> und füge ein </w:t>
-      </w:r>
-      <w:proofErr w:type="spellStart"/>
-      <w:r>
-        <w:t>DirectionalLight</w:t>
-      </w:r>
-      <w:proofErr w:type="spellEnd"/>
-      <w:r>
-        <w:t xml:space="preserve"> hinzu. Set</w:t>
-      </w:r>
-      <w:r>
-        <w:t xml:space="preserve">ze nun die </w:t>
-      </w:r>
-      <w:proofErr w:type="spellStart"/>
-      <w:r>
-        <w:t>Instanzvariable</w:t>
-      </w:r>
-      <w:proofErr w:type="spellEnd"/>
-      <w:r>
-        <w:t xml:space="preserve"> </w:t>
-      </w:r>
-      <w:proofErr w:type="spellStart"/>
-      <w:r>
-        <w:t>name</w:t>
-      </w:r>
-      <w:proofErr w:type="spellEnd"/>
-      <w:r>
-        <w:t>.</w:t>
+        <w:t xml:space="preserve">Glückwunsch! Du hast alle </w:t>
+      </w:r>
+      <w:r>
+        <w:t xml:space="preserve">Aufgaben geschafft. Leider haben sich in der </w:t>
+      </w:r>
+      <w:r>
+        <w:rPr>
+          <w:i/>
+        </w:rPr>
+        <w:t>main</w:t>
+      </w:r>
+      <w:r>
+        <w:t>-Methode im Spiel einige kleiner Fehler eingeschlichen. Mal sehen ob du alle beheben kannst…</w:t>
       </w:r>
     </w:p>
     <w:p>
-      <w:r>
-        <w:t xml:space="preserve"> </w:t>
-      </w:r>
-      <w:r>
-        <w:t xml:space="preserve">Implementiere </w:t>
-      </w:r>
-      <w:r>
-        <w:t xml:space="preserve">nun </w:t>
-      </w:r>
-      <w:r>
-        <w:t xml:space="preserve">die Logik in der </w:t>
+      <w:pPr>
+        <w:pStyle w:val="Listenabsatz"/>
+        <w:numPr>
+          <w:ilvl w:val="0"/>
+          <w:numId w:val="9"/>
+        </w:numPr>
+      </w:pPr>
+      <w:r>
+        <w:t xml:space="preserve">Wie dir vielleicht schon aufgefallen ist, erscheint leider keine Benutzeraufforderung, wenn man vor einem Buch steht. Versuche in der </w:t>
       </w:r>
       <w:proofErr w:type="spellStart"/>
       <w:r>
-        <w:t>findNextBook</w:t>
+        <w:rPr>
+          <w:i/>
+        </w:rPr>
+        <w:t>updateItemCollision</w:t>
       </w:r>
       <w:proofErr w:type="spellEnd"/>
       <w:r>
-        <w:t xml:space="preserve"> Methode</w:t>
+        <w:t>-Methode eine Logik zu implementieren, welche bei einem Abstand &lt; 3 Meter eine entsprechende Meldung ausgibt.</w:t>
       </w:r>
     </w:p>
-    <w:p/>
+    <w:p>
+      <w:pPr>
+        <w:pStyle w:val="Listenabsatz"/>
+        <w:rPr>
+          <w:i/>
+          <w:sz w:val="20"/>
+        </w:rPr>
+      </w:pPr>
+      <w:r>
+        <w:rPr>
+          <w:i/>
+          <w:sz w:val="20"/>
+        </w:rPr>
+        <w:t xml:space="preserve">Hinweis: Die Distanz wird bereits in der Methode berechnet. Außerdem könnte </w:t>
+      </w:r>
+      <w:r>
+        <w:rPr>
+          <w:i/>
+          <w:sz w:val="20"/>
+        </w:rPr>
+        <w:t xml:space="preserve">dir </w:t>
+      </w:r>
+      <w:r>
+        <w:rPr>
+          <w:i/>
+          <w:sz w:val="20"/>
+        </w:rPr>
+        <w:t xml:space="preserve">die Methode </w:t>
+      </w:r>
+      <w:proofErr w:type="spellStart"/>
+      <w:r>
+        <w:rPr>
+          <w:i/>
+          <w:sz w:val="20"/>
+        </w:rPr>
+        <w:t>showHUD</w:t>
+      </w:r>
+      <w:proofErr w:type="spellEnd"/>
+      <w:r>
+        <w:rPr>
+          <w:i/>
+          <w:sz w:val="20"/>
+        </w:rPr>
+        <w:t xml:space="preserve"> helfen… (Head-</w:t>
+      </w:r>
+      <w:proofErr w:type="spellStart"/>
+      <w:r>
+        <w:rPr>
+          <w:i/>
+          <w:sz w:val="20"/>
+        </w:rPr>
+        <w:t>up</w:t>
+      </w:r>
+      <w:proofErr w:type="spellEnd"/>
+      <w:r>
+        <w:rPr>
+          <w:i/>
+          <w:sz w:val="20"/>
+        </w:rPr>
+        <w:t>-display)</w:t>
+      </w:r>
+    </w:p>
+    <w:p>
+      <w:pPr>
+        <w:pStyle w:val="Listenabsatz"/>
+        <w:numPr>
+          <w:ilvl w:val="0"/>
+          <w:numId w:val="9"/>
+        </w:numPr>
+      </w:pPr>
+      <w:r>
+        <w:t xml:space="preserve">Leider sieht das Feuer noch etwas eckig aus. Bekommst du es in der </w:t>
+      </w:r>
+      <w:proofErr w:type="spellStart"/>
+      <w:r>
+        <w:rPr>
+          <w:i/>
+        </w:rPr>
+        <w:t>makeFire</w:t>
+      </w:r>
+      <w:proofErr w:type="spellEnd"/>
+      <w:r>
+        <w:t xml:space="preserve">-Methode hin auf den </w:t>
+      </w:r>
+      <w:proofErr w:type="spellStart"/>
+      <w:r>
+        <w:rPr>
+          <w:i/>
+        </w:rPr>
+        <w:t>ParticleEmitter</w:t>
+      </w:r>
+      <w:proofErr w:type="spellEnd"/>
+      <w:r>
+        <w:t xml:space="preserve"> eine schöne Textur zu legen? Versuch‘s mal mit </w:t>
+      </w:r>
+      <w:proofErr w:type="spellStart"/>
+      <w:r>
+        <w:rPr>
+          <w:i/>
+        </w:rPr>
+        <w:t>setTexture</w:t>
+      </w:r>
+      <w:proofErr w:type="spellEnd"/>
+      <w:r>
+        <w:t xml:space="preserve"> und dem Pfad „</w:t>
+      </w:r>
+      <w:proofErr w:type="spellStart"/>
+      <w:r>
+        <w:rPr>
+          <w:i/>
+        </w:rPr>
+        <w:t>Effects</w:t>
+      </w:r>
+      <w:proofErr w:type="spellEnd"/>
+      <w:r>
+        <w:rPr>
+          <w:i/>
+        </w:rPr>
+        <w:t>/Explosion/flame.png</w:t>
+      </w:r>
+      <w:r>
+        <w:t>“.</w:t>
+      </w:r>
+    </w:p>
+    <w:p>
+      <w:pPr>
+        <w:pStyle w:val="Listenabsatz"/>
+        <w:numPr>
+          <w:ilvl w:val="0"/>
+          <w:numId w:val="9"/>
+        </w:numPr>
+        <w:rPr>
+          <w:sz w:val="20"/>
+        </w:rPr>
+      </w:pPr>
+      <w:r>
+        <w:t xml:space="preserve">Leider kann der Spieler noch nicht springen. Rufe im passenden </w:t>
+      </w:r>
+      <w:proofErr w:type="spellStart"/>
+      <w:r>
+        <w:t>Listener</w:t>
+      </w:r>
+      <w:proofErr w:type="spellEnd"/>
+      <w:r>
+        <w:t xml:space="preserve"> an der richtigen Stelle eine jump-Methode auf dem Spieler auf. </w:t>
+      </w:r>
+    </w:p>
+    <w:p>
+      <w:pPr>
+        <w:pStyle w:val="Listenabsatz"/>
+        <w:rPr>
+          <w:i/>
+          <w:sz w:val="20"/>
+        </w:rPr>
+      </w:pPr>
+      <w:r>
+        <w:rPr>
+          <w:i/>
+          <w:sz w:val="20"/>
+        </w:rPr>
+        <w:t xml:space="preserve">Hinweis: </w:t>
+      </w:r>
+      <w:r>
+        <w:rPr>
+          <w:i/>
+          <w:sz w:val="20"/>
+        </w:rPr>
+        <w:t xml:space="preserve">Analog-oder </w:t>
+      </w:r>
+      <w:proofErr w:type="spellStart"/>
+      <w:r>
+        <w:rPr>
+          <w:i/>
+          <w:sz w:val="20"/>
+        </w:rPr>
+        <w:t>Actionlistener</w:t>
+      </w:r>
+      <w:proofErr w:type="spellEnd"/>
+      <w:r>
+        <w:rPr>
+          <w:i/>
+          <w:sz w:val="20"/>
+        </w:rPr>
+        <w:t>…</w:t>
+      </w:r>
+    </w:p>
+    <w:p>
+      <w:pPr>
+        <w:pStyle w:val="Listenabsatz"/>
+        <w:rPr>
+          <w:sz w:val="20"/>
+        </w:rPr>
+      </w:pPr>
+    </w:p>
     <w:sectPr>
       <w:footerReference w:type="default" r:id="rId10"/>
       <w:pgSz w:w="11906" w:h="16838"/>
@@ -3570,6 +5981,95 @@
     </w:lvl>
   </w:abstractNum>
   <w:abstractNum w:abstractNumId="4" w15:restartNumberingAfterBreak="0">
+    <w:nsid w:val="3F222BE3"/>
+    <w:multiLevelType w:val="hybridMultilevel"/>
+    <w:tmpl w:val="9940B224"/>
+    <w:lvl w:ilvl="0" w:tplc="B4B8975E">
+      <w:start w:val="1"/>
+      <w:numFmt w:val="lowerRoman"/>
+      <w:lvlText w:val="%1)"/>
+      <w:lvlJc w:val="left"/>
+      <w:pPr>
+        <w:ind w:left="1440" w:hanging="720"/>
+      </w:pPr>
+      <w:rPr>
+        <w:rFonts w:hint="default"/>
+      </w:rPr>
+    </w:lvl>
+    <w:lvl w:ilvl="1" w:tplc="04070019" w:tentative="1">
+      <w:start w:val="1"/>
+      <w:numFmt w:val="lowerLetter"/>
+      <w:lvlText w:val="%2."/>
+      <w:lvlJc w:val="left"/>
+      <w:pPr>
+        <w:ind w:left="1800" w:hanging="360"/>
+      </w:pPr>
+    </w:lvl>
+    <w:lvl w:ilvl="2" w:tplc="0407001B" w:tentative="1">
+      <w:start w:val="1"/>
+      <w:numFmt w:val="lowerRoman"/>
+      <w:lvlText w:val="%3."/>
+      <w:lvlJc w:val="right"/>
+      <w:pPr>
+        <w:ind w:left="2520" w:hanging="180"/>
+      </w:pPr>
+    </w:lvl>
+    <w:lvl w:ilvl="3" w:tplc="0407000F" w:tentative="1">
+      <w:start w:val="1"/>
+      <w:numFmt w:val="decimal"/>
+      <w:lvlText w:val="%4."/>
+      <w:lvlJc w:val="left"/>
+      <w:pPr>
+        <w:ind w:left="3240" w:hanging="360"/>
+      </w:pPr>
+    </w:lvl>
+    <w:lvl w:ilvl="4" w:tplc="04070019" w:tentative="1">
+      <w:start w:val="1"/>
+      <w:numFmt w:val="lowerLetter"/>
+      <w:lvlText w:val="%5."/>
+      <w:lvlJc w:val="left"/>
+      <w:pPr>
+        <w:ind w:left="3960" w:hanging="360"/>
+      </w:pPr>
+    </w:lvl>
+    <w:lvl w:ilvl="5" w:tplc="0407001B" w:tentative="1">
+      <w:start w:val="1"/>
+      <w:numFmt w:val="lowerRoman"/>
+      <w:lvlText w:val="%6."/>
+      <w:lvlJc w:val="right"/>
+      <w:pPr>
+        <w:ind w:left="4680" w:hanging="180"/>
+      </w:pPr>
+    </w:lvl>
+    <w:lvl w:ilvl="6" w:tplc="0407000F" w:tentative="1">
+      <w:start w:val="1"/>
+      <w:numFmt w:val="decimal"/>
+      <w:lvlText w:val="%7."/>
+      <w:lvlJc w:val="left"/>
+      <w:pPr>
+        <w:ind w:left="5400" w:hanging="360"/>
+      </w:pPr>
+    </w:lvl>
+    <w:lvl w:ilvl="7" w:tplc="04070019" w:tentative="1">
+      <w:start w:val="1"/>
+      <w:numFmt w:val="lowerLetter"/>
+      <w:lvlText w:val="%8."/>
+      <w:lvlJc w:val="left"/>
+      <w:pPr>
+        <w:ind w:left="6120" w:hanging="360"/>
+      </w:pPr>
+    </w:lvl>
+    <w:lvl w:ilvl="8" w:tplc="0407001B" w:tentative="1">
+      <w:start w:val="1"/>
+      <w:numFmt w:val="lowerRoman"/>
+      <w:lvlText w:val="%9."/>
+      <w:lvlJc w:val="right"/>
+      <w:pPr>
+        <w:ind w:left="6840" w:hanging="180"/>
+      </w:pPr>
+    </w:lvl>
+  </w:abstractNum>
+  <w:abstractNum w:abstractNumId="5" w15:restartNumberingAfterBreak="0">
     <w:nsid w:val="4A6F3F94"/>
     <w:multiLevelType w:val="hybridMultilevel"/>
     <w:tmpl w:val="1F36DBA8"/>
@@ -3656,6 +6156,321 @@
       <w:pPr>
         <w:ind w:left="6480" w:hanging="180"/>
       </w:pPr>
+    </w:lvl>
+  </w:abstractNum>
+  <w:abstractNum w:abstractNumId="6" w15:restartNumberingAfterBreak="0">
+    <w:nsid w:val="4B8D3174"/>
+    <w:multiLevelType w:val="multilevel"/>
+    <w:tmpl w:val="D214FF78"/>
+    <w:lvl w:ilvl="0">
+      <w:start w:val="1"/>
+      <w:numFmt w:val="decimal"/>
+      <w:lvlText w:val="%1."/>
+      <w:lvlJc w:val="left"/>
+      <w:pPr>
+        <w:ind w:left="360" w:hanging="360"/>
+      </w:pPr>
+      <w:rPr>
+        <w:rFonts w:hint="default"/>
+      </w:rPr>
+    </w:lvl>
+    <w:lvl w:ilvl="1">
+      <w:start w:val="1"/>
+      <w:numFmt w:val="decimal"/>
+      <w:lvlText w:val="%1.%2)"/>
+      <w:lvlJc w:val="left"/>
+      <w:pPr>
+        <w:ind w:left="1080" w:hanging="360"/>
+      </w:pPr>
+      <w:rPr>
+        <w:rFonts w:hint="default"/>
+      </w:rPr>
+    </w:lvl>
+    <w:lvl w:ilvl="2">
+      <w:start w:val="1"/>
+      <w:numFmt w:val="decimal"/>
+      <w:lvlText w:val="%1.%2)%3."/>
+      <w:lvlJc w:val="left"/>
+      <w:pPr>
+        <w:ind w:left="2160" w:hanging="720"/>
+      </w:pPr>
+      <w:rPr>
+        <w:rFonts w:hint="default"/>
+      </w:rPr>
+    </w:lvl>
+    <w:lvl w:ilvl="3">
+      <w:start w:val="1"/>
+      <w:numFmt w:val="decimal"/>
+      <w:lvlText w:val="%1.%2)%3.%4."/>
+      <w:lvlJc w:val="left"/>
+      <w:pPr>
+        <w:ind w:left="2880" w:hanging="720"/>
+      </w:pPr>
+      <w:rPr>
+        <w:rFonts w:hint="default"/>
+      </w:rPr>
+    </w:lvl>
+    <w:lvl w:ilvl="4">
+      <w:start w:val="1"/>
+      <w:numFmt w:val="decimal"/>
+      <w:lvlText w:val="%1.%2)%3.%4.%5."/>
+      <w:lvlJc w:val="left"/>
+      <w:pPr>
+        <w:ind w:left="3960" w:hanging="1080"/>
+      </w:pPr>
+      <w:rPr>
+        <w:rFonts w:hint="default"/>
+      </w:rPr>
+    </w:lvl>
+    <w:lvl w:ilvl="5">
+      <w:start w:val="1"/>
+      <w:numFmt w:val="decimal"/>
+      <w:lvlText w:val="%1.%2)%3.%4.%5.%6."/>
+      <w:lvlJc w:val="left"/>
+      <w:pPr>
+        <w:ind w:left="4680" w:hanging="1080"/>
+      </w:pPr>
+      <w:rPr>
+        <w:rFonts w:hint="default"/>
+      </w:rPr>
+    </w:lvl>
+    <w:lvl w:ilvl="6">
+      <w:start w:val="1"/>
+      <w:numFmt w:val="decimal"/>
+      <w:lvlText w:val="%1.%2)%3.%4.%5.%6.%7."/>
+      <w:lvlJc w:val="left"/>
+      <w:pPr>
+        <w:ind w:left="5760" w:hanging="1440"/>
+      </w:pPr>
+      <w:rPr>
+        <w:rFonts w:hint="default"/>
+      </w:rPr>
+    </w:lvl>
+    <w:lvl w:ilvl="7">
+      <w:start w:val="1"/>
+      <w:numFmt w:val="decimal"/>
+      <w:lvlText w:val="%1.%2)%3.%4.%5.%6.%7.%8."/>
+      <w:lvlJc w:val="left"/>
+      <w:pPr>
+        <w:ind w:left="6480" w:hanging="1440"/>
+      </w:pPr>
+      <w:rPr>
+        <w:rFonts w:hint="default"/>
+      </w:rPr>
+    </w:lvl>
+    <w:lvl w:ilvl="8">
+      <w:start w:val="1"/>
+      <w:numFmt w:val="decimal"/>
+      <w:lvlText w:val="%1.%2)%3.%4.%5.%6.%7.%8.%9."/>
+      <w:lvlJc w:val="left"/>
+      <w:pPr>
+        <w:ind w:left="7560" w:hanging="1800"/>
+      </w:pPr>
+      <w:rPr>
+        <w:rFonts w:hint="default"/>
+      </w:rPr>
+    </w:lvl>
+  </w:abstractNum>
+  <w:abstractNum w:abstractNumId="7" w15:restartNumberingAfterBreak="0">
+    <w:nsid w:val="4DEC130D"/>
+    <w:multiLevelType w:val="hybridMultilevel"/>
+    <w:tmpl w:val="CBAAE254"/>
+    <w:lvl w:ilvl="0" w:tplc="0407000F">
+      <w:start w:val="1"/>
+      <w:numFmt w:val="decimal"/>
+      <w:lvlText w:val="%1."/>
+      <w:lvlJc w:val="left"/>
+      <w:pPr>
+        <w:ind w:left="720" w:hanging="360"/>
+      </w:pPr>
+      <w:rPr>
+        <w:rFonts w:hint="default"/>
+      </w:rPr>
+    </w:lvl>
+    <w:lvl w:ilvl="1" w:tplc="04070019" w:tentative="1">
+      <w:start w:val="1"/>
+      <w:numFmt w:val="lowerLetter"/>
+      <w:lvlText w:val="%2."/>
+      <w:lvlJc w:val="left"/>
+      <w:pPr>
+        <w:ind w:left="1440" w:hanging="360"/>
+      </w:pPr>
+    </w:lvl>
+    <w:lvl w:ilvl="2" w:tplc="0407001B" w:tentative="1">
+      <w:start w:val="1"/>
+      <w:numFmt w:val="lowerRoman"/>
+      <w:lvlText w:val="%3."/>
+      <w:lvlJc w:val="right"/>
+      <w:pPr>
+        <w:ind w:left="2160" w:hanging="180"/>
+      </w:pPr>
+    </w:lvl>
+    <w:lvl w:ilvl="3" w:tplc="0407000F" w:tentative="1">
+      <w:start w:val="1"/>
+      <w:numFmt w:val="decimal"/>
+      <w:lvlText w:val="%4."/>
+      <w:lvlJc w:val="left"/>
+      <w:pPr>
+        <w:ind w:left="2880" w:hanging="360"/>
+      </w:pPr>
+    </w:lvl>
+    <w:lvl w:ilvl="4" w:tplc="04070019" w:tentative="1">
+      <w:start w:val="1"/>
+      <w:numFmt w:val="lowerLetter"/>
+      <w:lvlText w:val="%5."/>
+      <w:lvlJc w:val="left"/>
+      <w:pPr>
+        <w:ind w:left="3600" w:hanging="360"/>
+      </w:pPr>
+    </w:lvl>
+    <w:lvl w:ilvl="5" w:tplc="0407001B" w:tentative="1">
+      <w:start w:val="1"/>
+      <w:numFmt w:val="lowerRoman"/>
+      <w:lvlText w:val="%6."/>
+      <w:lvlJc w:val="right"/>
+      <w:pPr>
+        <w:ind w:left="4320" w:hanging="180"/>
+      </w:pPr>
+    </w:lvl>
+    <w:lvl w:ilvl="6" w:tplc="0407000F" w:tentative="1">
+      <w:start w:val="1"/>
+      <w:numFmt w:val="decimal"/>
+      <w:lvlText w:val="%7."/>
+      <w:lvlJc w:val="left"/>
+      <w:pPr>
+        <w:ind w:left="5040" w:hanging="360"/>
+      </w:pPr>
+    </w:lvl>
+    <w:lvl w:ilvl="7" w:tplc="04070019" w:tentative="1">
+      <w:start w:val="1"/>
+      <w:numFmt w:val="lowerLetter"/>
+      <w:lvlText w:val="%8."/>
+      <w:lvlJc w:val="left"/>
+      <w:pPr>
+        <w:ind w:left="5760" w:hanging="360"/>
+      </w:pPr>
+    </w:lvl>
+    <w:lvl w:ilvl="8" w:tplc="0407001B" w:tentative="1">
+      <w:start w:val="1"/>
+      <w:numFmt w:val="lowerRoman"/>
+      <w:lvlText w:val="%9."/>
+      <w:lvlJc w:val="right"/>
+      <w:pPr>
+        <w:ind w:left="6480" w:hanging="180"/>
+      </w:pPr>
+    </w:lvl>
+  </w:abstractNum>
+  <w:abstractNum w:abstractNumId="8" w15:restartNumberingAfterBreak="0">
+    <w:nsid w:val="52264B29"/>
+    <w:multiLevelType w:val="hybridMultilevel"/>
+    <w:tmpl w:val="C7C8D972"/>
+    <w:lvl w:ilvl="0" w:tplc="94529B0C">
+      <w:start w:val="1"/>
+      <w:numFmt w:val="bullet"/>
+      <w:lvlText w:val="-"/>
+      <w:lvlJc w:val="left"/>
+      <w:pPr>
+        <w:ind w:left="720" w:hanging="360"/>
+      </w:pPr>
+      <w:rPr>
+        <w:rFonts w:ascii="Calibri" w:eastAsiaTheme="minorHAnsi" w:hAnsi="Calibri" w:cs="Calibri" w:hint="default"/>
+      </w:rPr>
+    </w:lvl>
+    <w:lvl w:ilvl="1" w:tplc="04070003" w:tentative="1">
+      <w:start w:val="1"/>
+      <w:numFmt w:val="bullet"/>
+      <w:lvlText w:val="o"/>
+      <w:lvlJc w:val="left"/>
+      <w:pPr>
+        <w:ind w:left="1440" w:hanging="360"/>
+      </w:pPr>
+      <w:rPr>
+        <w:rFonts w:ascii="Courier New" w:hAnsi="Courier New" w:cs="Courier New" w:hint="default"/>
+      </w:rPr>
+    </w:lvl>
+    <w:lvl w:ilvl="2" w:tplc="04070005" w:tentative="1">
+      <w:start w:val="1"/>
+      <w:numFmt w:val="bullet"/>
+      <w:lvlText w:val=""/>
+      <w:lvlJc w:val="left"/>
+      <w:pPr>
+        <w:ind w:left="2160" w:hanging="360"/>
+      </w:pPr>
+      <w:rPr>
+        <w:rFonts w:ascii="Wingdings" w:hAnsi="Wingdings" w:hint="default"/>
+      </w:rPr>
+    </w:lvl>
+    <w:lvl w:ilvl="3" w:tplc="04070001" w:tentative="1">
+      <w:start w:val="1"/>
+      <w:numFmt w:val="bullet"/>
+      <w:lvlText w:val=""/>
+      <w:lvlJc w:val="left"/>
+      <w:pPr>
+        <w:ind w:left="2880" w:hanging="360"/>
+      </w:pPr>
+      <w:rPr>
+        <w:rFonts w:ascii="Symbol" w:hAnsi="Symbol" w:hint="default"/>
+      </w:rPr>
+    </w:lvl>
+    <w:lvl w:ilvl="4" w:tplc="04070003" w:tentative="1">
+      <w:start w:val="1"/>
+      <w:numFmt w:val="bullet"/>
+      <w:lvlText w:val="o"/>
+      <w:lvlJc w:val="left"/>
+      <w:pPr>
+        <w:ind w:left="3600" w:hanging="360"/>
+      </w:pPr>
+      <w:rPr>
+        <w:rFonts w:ascii="Courier New" w:hAnsi="Courier New" w:cs="Courier New" w:hint="default"/>
+      </w:rPr>
+    </w:lvl>
+    <w:lvl w:ilvl="5" w:tplc="04070005" w:tentative="1">
+      <w:start w:val="1"/>
+      <w:numFmt w:val="bullet"/>
+      <w:lvlText w:val=""/>
+      <w:lvlJc w:val="left"/>
+      <w:pPr>
+        <w:ind w:left="4320" w:hanging="360"/>
+      </w:pPr>
+      <w:rPr>
+        <w:rFonts w:ascii="Wingdings" w:hAnsi="Wingdings" w:hint="default"/>
+      </w:rPr>
+    </w:lvl>
+    <w:lvl w:ilvl="6" w:tplc="04070001" w:tentative="1">
+      <w:start w:val="1"/>
+      <w:numFmt w:val="bullet"/>
+      <w:lvlText w:val=""/>
+      <w:lvlJc w:val="left"/>
+      <w:pPr>
+        <w:ind w:left="5040" w:hanging="360"/>
+      </w:pPr>
+      <w:rPr>
+        <w:rFonts w:ascii="Symbol" w:hAnsi="Symbol" w:hint="default"/>
+      </w:rPr>
+    </w:lvl>
+    <w:lvl w:ilvl="7" w:tplc="04070003" w:tentative="1">
+      <w:start w:val="1"/>
+      <w:numFmt w:val="bullet"/>
+      <w:lvlText w:val="o"/>
+      <w:lvlJc w:val="left"/>
+      <w:pPr>
+        <w:ind w:left="5760" w:hanging="360"/>
+      </w:pPr>
+      <w:rPr>
+        <w:rFonts w:ascii="Courier New" w:hAnsi="Courier New" w:cs="Courier New" w:hint="default"/>
+      </w:rPr>
+    </w:lvl>
+    <w:lvl w:ilvl="8" w:tplc="04070005" w:tentative="1">
+      <w:start w:val="1"/>
+      <w:numFmt w:val="bullet"/>
+      <w:lvlText w:val=""/>
+      <w:lvlJc w:val="left"/>
+      <w:pPr>
+        <w:ind w:left="6480" w:hanging="360"/>
+      </w:pPr>
+      <w:rPr>
+        <w:rFonts w:ascii="Wingdings" w:hAnsi="Wingdings" w:hint="default"/>
+      </w:rPr>
     </w:lvl>
   </w:abstractNum>
   <w:num w:numId="1">
@@ -3668,10 +6483,22 @@
     <w:abstractNumId w:val="2"/>
   </w:num>
   <w:num w:numId="4">
-    <w:abstractNumId w:val="4"/>
+    <w:abstractNumId w:val="5"/>
   </w:num>
   <w:num w:numId="5">
     <w:abstractNumId w:val="3"/>
+  </w:num>
+  <w:num w:numId="6">
+    <w:abstractNumId w:val="4"/>
+  </w:num>
+  <w:num w:numId="7">
+    <w:abstractNumId w:val="6"/>
+  </w:num>
+  <w:num w:numId="8">
+    <w:abstractNumId w:val="8"/>
+  </w:num>
+  <w:num w:numId="9">
+    <w:abstractNumId w:val="7"/>
   </w:num>
 </w:numbering>
 </file>
@@ -4069,6 +6896,7 @@
   <w:style w:type="paragraph" w:default="1" w:styleId="Standard">
     <w:name w:val="Normal"/>
     <w:qFormat/>
+    <w:rsid w:val="003412F6"/>
   </w:style>
   <w:style w:type="character" w:default="1" w:styleId="Absatz-Standardschriftart">
     <w:name w:val="Default Paragraph Font"/>

</xml_diff>

<commit_message>
2nd Project for workshop
</commit_message>
<xml_diff>
--- a/CheatSheet_und_Aufgaben.docx
+++ b/CheatSheet_und_Aufgaben.docx
@@ -1,6 +1,6 @@
 
 <file path=word/document.xml><?xml version="1.0" encoding="utf-8"?>
-<w:document xmlns:wpc="http://schemas.microsoft.com/office/word/2010/wordprocessingCanvas" xmlns:cx="http://schemas.microsoft.com/office/drawing/2014/chartex" xmlns:cx1="http://schemas.microsoft.com/office/drawing/2015/9/8/chartex" xmlns:cx2="http://schemas.microsoft.com/office/drawing/2015/10/21/chartex" xmlns:mc="http://schemas.openxmlformats.org/markup-compatibility/2006" xmlns:o="urn:schemas-microsoft-com:office:office" xmlns:r="http://schemas.openxmlformats.org/officeDocument/2006/relationships" xmlns:m="http://schemas.openxmlformats.org/officeDocument/2006/math" xmlns:v="urn:schemas-microsoft-com:vml" xmlns:wp14="http://schemas.microsoft.com/office/word/2010/wordprocessingDrawing" xmlns:wp="http://schemas.openxmlformats.org/drawingml/2006/wordprocessingDrawing" xmlns:w10="urn:schemas-microsoft-com:office:word" xmlns:w="http://schemas.openxmlformats.org/wordprocessingml/2006/main" xmlns:w14="http://schemas.microsoft.com/office/word/2010/wordml" xmlns:w15="http://schemas.microsoft.com/office/word/2012/wordml" xmlns:w16se="http://schemas.microsoft.com/office/word/2015/wordml/symex" xmlns:wpg="http://schemas.microsoft.com/office/word/2010/wordprocessingGroup" xmlns:wpi="http://schemas.microsoft.com/office/word/2010/wordprocessingInk" xmlns:wne="http://schemas.microsoft.com/office/word/2006/wordml" xmlns:wps="http://schemas.microsoft.com/office/word/2010/wordprocessingShape" mc:Ignorable="w14 w15 w16se wp14">
+<w:document xmlns:wpc="http://schemas.microsoft.com/office/word/2010/wordprocessingCanvas" xmlns:mo="http://schemas.microsoft.com/office/mac/office/2008/main" xmlns:mc="http://schemas.openxmlformats.org/markup-compatibility/2006" xmlns:mv="urn:schemas-microsoft-com:mac:vml" xmlns:o="urn:schemas-microsoft-com:office:office" xmlns:r="http://schemas.openxmlformats.org/officeDocument/2006/relationships" xmlns:m="http://schemas.openxmlformats.org/officeDocument/2006/math" xmlns:v="urn:schemas-microsoft-com:vml" xmlns:wp14="http://schemas.microsoft.com/office/word/2010/wordprocessingDrawing" xmlns:wp="http://schemas.openxmlformats.org/drawingml/2006/wordprocessingDrawing" xmlns:w10="urn:schemas-microsoft-com:office:word" xmlns:w="http://schemas.openxmlformats.org/wordprocessingml/2006/main" xmlns:w14="http://schemas.microsoft.com/office/word/2010/wordml" xmlns:w15="http://schemas.microsoft.com/office/word/2012/wordml" xmlns:wpg="http://schemas.microsoft.com/office/word/2010/wordprocessingGroup" xmlns:wpi="http://schemas.microsoft.com/office/word/2010/wordprocessingInk" xmlns:wne="http://schemas.microsoft.com/office/word/2006/wordml" xmlns:wps="http://schemas.microsoft.com/office/word/2010/wordprocessingShape" mc:Ignorable="w14 w15 wp14">
   <w:body>
     <w:p>
       <w:pPr>
@@ -121,7 +121,7 @@
                           </w:p>
                           <w:tbl>
                             <w:tblPr>
-                              <w:tblStyle w:val="TabellemithellemGitternetz"/>
+                              <w:tblStyle w:val="Tabellenrasterhell"/>
                               <w:tblW w:w="0" w:type="auto"/>
                               <w:tblLook w:val="04A0" w:firstRow="1" w:lastRow="0" w:firstColumn="1" w:lastColumn="0" w:noHBand="0" w:noVBand="1"/>
                             </w:tblPr>
@@ -498,7 +498,6 @@
                                     <w:t xml:space="preserve"> </w:t>
                                   </w:r>
                                   <w:proofErr w:type="spellStart"/>
-                                  <w:proofErr w:type="gramStart"/>
                                   <w:r>
                                     <w:rPr>
                                       <w:color w:val="3B3838" w:themeColor="background2" w:themeShade="40"/>
@@ -513,7 +512,6 @@
                                     <w:t>(</w:t>
                                   </w:r>
                                   <w:proofErr w:type="spellStart"/>
-                                  <w:proofErr w:type="gramEnd"/>
                                   <w:r>
                                     <w:rPr>
                                       <w:color w:val="3B3838" w:themeColor="background2" w:themeShade="40"/>
@@ -559,7 +557,7 @@
           </mc:Choice>
           <mc:Fallback>
             <w:pict>
-              <v:roundrect w14:anchorId="51B5919C" id="Abgerundetes Rechteck 3" o:spid="_x0000_s1026" style="position:absolute;margin-left:16.9pt;margin-top:13.5pt;width:408.4pt;height:176.3pt;z-index:-251656192;visibility:visible;mso-wrap-style:square;mso-width-percent:0;mso-height-percent:0;mso-wrap-distance-left:9pt;mso-wrap-distance-top:0;mso-wrap-distance-right:9pt;mso-wrap-distance-bottom:0;mso-position-horizontal:absolute;mso-position-horizontal-relative:text;mso-position-vertical:absolute;mso-position-vertical-relative:text;mso-width-percent:0;mso-height-percent:0;mso-width-relative:margin;mso-height-relative:margin;v-text-anchor:middle" arcsize="10923f" o:gfxdata="UEsDBBQABgAIAAAAIQC2gziS/gAAAOEBAAATAAAAW0NvbnRlbnRfVHlwZXNdLnhtbJSRQU7DMBBF&#10;90jcwfIWJU67QAgl6YK0S0CoHGBkTxKLZGx5TGhvj5O2G0SRWNoz/78nu9wcxkFMGNg6quQqL6RA&#10;0s5Y6ir5vt9lD1JwBDIwOMJKHpHlpr69KfdHjyxSmriSfYz+USnWPY7AufNIadK6MEJMx9ApD/oD&#10;OlTrorhX2lFEilmcO2RdNtjC5xDF9pCuTyYBB5bi6bQ4syoJ3g9WQ0ymaiLzg5KdCXlKLjvcW893&#10;SUOqXwnz5DrgnHtJTxOsQfEKIT7DmDSUCaxw7Rqn8787ZsmRM9e2VmPeBN4uqYvTtW7jvijg9N/y&#10;JsXecLq0q+WD6m8AAAD//wMAUEsDBBQABgAIAAAAIQA4/SH/1gAAAJQBAAALAAAAX3JlbHMvLnJl&#10;bHOkkMFqwzAMhu+DvYPRfXGawxijTi+j0GvpHsDYimMaW0Yy2fr2M4PBMnrbUb/Q94l/f/hMi1qR&#10;JVI2sOt6UJgd+ZiDgffL8ekFlFSbvV0oo4EbChzGx4f9GRdb25HMsYhqlCwG5lrLq9biZkxWOiqY&#10;22YiTra2kYMu1l1tQD30/bPm3wwYN0x18gb45AdQl1tp5j/sFB2T0FQ7R0nTNEV3j6o9feQzro1i&#10;OWA14Fm+Q8a1a8+Bvu/d/dMb2JY5uiPbhG/ktn4cqGU/er3pcvwCAAD//wMAUEsDBBQABgAIAAAA&#10;IQB5Xzl/qAIAAKEFAAAOAAAAZHJzL2Uyb0RvYy54bWysVMFu2zAMvQ/YPwi6r7bTpM2MOkXQosOA&#10;oivaDj0rshwbk0VNUmJnXz9Ksp2gK3YYloNCieQj+Uzy6rpvJdkLYxtQBc3OUkqE4lA2alvQ7y93&#10;n5aUWMdUySQoUdCDsPR69fHDVadzMYMaZCkMQRBl804XtHZO50lieS1aZs9AC4XKCkzLHF7NNikN&#10;6xC9lcksTS+SDkypDXBhLb7eRiVdBfyqEtx9qyorHJEFxdxcOE04N/5MVlcs3xqm64YPabB/yKJl&#10;jcKgE9Qtc4zsTPMHVNtwAxYqd8ahTaCqGi5CDVhNlr6p5rlmWoRakByrJ5rs/4PlD/tHQ5qyoOeU&#10;KNbiJ1pvtsLsVCmcsORJ8NoJ/oOce6o6bXP0eNaPZrhZFH3dfWVa/48VkT7Qe5joFb0jHB8X2fJi&#10;uVhQwlE3m50vL9O5R02O7tpY90VAS7xQUAOYB6bgArdsf29dtB/tfEgFd42U+M5yqfxpQTalfwsX&#10;30niRhqyZ9gDrs+GkCdWmID3THx5saAguYMUEfVJVMgRljALiYTuPGIyzoVyWVTVrBQx1CLF3xhs&#10;zCJUKxUCeuQKk5ywB4DRMoKM2LHswd67itDck3P6t8Si8+QRIoNyk3PbKDDvAUisaogc7UeSIjWe&#10;JddvejTx4gbKAzaTgThlVvO7Bj/jPbPukRkcKxxAXBXuGx6VhK6gMEiU1GB+vffu7bHbUUtJh2Na&#10;UPtzx4ygRH5VOAefs/ncz3W4zBeXM7yYU83mVKN27Q1gF2S4lDQPord3chQrA+0rbpS1j4oqpjjG&#10;Lih3ZrzcuLg+cCdxsV4HM5xlzdy9etbcg3uCfYe+9K/M6KGXHY7BA4wjzfI33RxtvaeC9c5B1YRW&#10;P/I6UI97IPTQsLP8ojm9B6vjZl39BgAA//8DAFBLAwQUAAYACAAAACEA4l4PFd0AAAAJAQAADwAA&#10;AGRycy9kb3ducmV2LnhtbEyPwU7DMBBE70j8g7VI3KhNI9IS4lSoEuJKC1TitolNEjVeR7bbpnw9&#10;2xMcV28186ZcTW4QRxti70nD/UyBsNR401Or4eP95W4JIiYkg4Mnq+FsI6yq66sSC+NPtLHHbWoF&#10;h1AsUEOX0lhIGZvOOowzP1pi9u2Dw8RnaKUJeOJwN8i5Url02BM3dDjadWeb/fbgNOzU1w+uSdav&#10;u89m/+ZDqLNz0Pr2Znp+ApHslP6e4aLP6lCxU+0PZKIYNGQZmycN8wVPYr58UDmImsHiMQdZlfL/&#10;guoXAAD//wMAUEsBAi0AFAAGAAgAAAAhALaDOJL+AAAA4QEAABMAAAAAAAAAAAAAAAAAAAAAAFtD&#10;b250ZW50X1R5cGVzXS54bWxQSwECLQAUAAYACAAAACEAOP0h/9YAAACUAQAACwAAAAAAAAAAAAAA&#10;AAAvAQAAX3JlbHMvLnJlbHNQSwECLQAUAAYACAAAACEAeV85f6gCAAChBQAADgAAAAAAAAAAAAAA&#10;AAAuAgAAZHJzL2Uyb0RvYy54bWxQSwECLQAUAAYACAAAACEA4l4PFd0AAAAJAQAADwAAAAAAAAAA&#10;AAAAAAACBQAAZHJzL2Rvd25yZXYueG1sUEsFBgAAAAAEAAQA8wAAAAwGAAAAAA==&#10;" filled="f" strokecolor="black [3213]" strokeweight="1pt">
+              <v:roundrect w14:anchorId="51B5919C" id="Abgerundetes_x0020_Rechteck_x0020_3" o:spid="_x0000_s1026" style="position:absolute;margin-left:16.9pt;margin-top:13.5pt;width:408.4pt;height:176.3pt;z-index:-251656192;visibility:visible;mso-wrap-style:square;mso-width-percent:0;mso-height-percent:0;mso-wrap-distance-left:9pt;mso-wrap-distance-top:0;mso-wrap-distance-right:9pt;mso-wrap-distance-bottom:0;mso-position-horizontal:absolute;mso-position-horizontal-relative:text;mso-position-vertical:absolute;mso-position-vertical-relative:text;mso-width-percent:0;mso-height-percent:0;mso-width-relative:margin;mso-height-relative:margin;v-text-anchor:middle" arcsize="10923f" o:gfxdata="UEsDBBQABgAIAAAAIQDkmcPA+wAAAOEBAAATAAAAW0NvbnRlbnRfVHlwZXNdLnhtbJSRQU7DMBBF&#10;90jcwfIWJQ5dIISSdEHaJSBUDjCyJ4nVZGx53NDeHictG4SKWNrj9//TuFwfx0FMGNg6quR9XkiB&#10;pJ2x1FXyY7fNHqXgCGRgcISVPCHLdX17U+5OHlkkmriSfYz+SSnWPY7AufNIadK6MEJMx9ApD3oP&#10;HapVUTwo7SgixSzOGbIuG2zhMESxOabrs0nCpXg+v5urKgneD1ZDTKJqnqpfuYADXwEnMj/ssotZ&#10;nsglnHvr+e7S8JpWE6xB8QYhvsCYPJQJrHDlGqfz65Zz2ciZa1urMW8Cbxbqr2zjPing9N/wJmHv&#10;OH2nq+WD6i8AAAD//wMAUEsDBBQABgAIAAAAIQAjsmrh1wAAAJQBAAALAAAAX3JlbHMvLnJlbHOk&#10;kMFqwzAMhu+DvYPRfXGawxijTi+j0GvpHsDYimMaW0Yy2fr28w6DZfS2o36h7xP//vCZFrUiS6Rs&#10;YNf1oDA78jEHA++X49MLKKk2e7tQRgM3FDiMjw/7My62tiOZYxHVKFkMzLWWV63FzZisdFQwt81E&#10;nGxtIwddrLvagHro+2fNvxkwbpjq5A3wye9AXW6lmf+wU3RMQlPtHCVN0xTdPaoObMsc3ZFtwjdy&#10;jWY5YDXgWTQO1LKu/Qj6vn74p97TRz7jutV+h4zrj1dvuhy/AAAA//8DAFBLAwQUAAYACAAAACEA&#10;eV85f6gCAAChBQAADgAAAGRycy9lMm9Eb2MueG1srFTBbtswDL0P2D8Iuq+206TNjDpF0KLDgKIr&#10;2g49K7IcG5NFTVJiZ18/SrKdoCt2GJaDQonkI/lM8uq6byXZC2MbUAXNzlJKhOJQNmpb0O8vd5+W&#10;lFjHVMkkKFHQg7D0evXxw1WnczGDGmQpDEEQZfNOF7R2TudJYnktWmbPQAuFygpMyxxezTYpDesQ&#10;vZXJLE0vkg5MqQ1wYS2+3kYlXQX8qhLcfasqKxyRBcXcXDhNODf+TFZXLN8apuuGD2mwf8iiZY3C&#10;oBPULXOM7EzzB1TbcAMWKnfGoU2gqhouQg1YTZa+qea5ZlqEWpAcqyea7P+D5Q/7R0OasqDnlCjW&#10;4idab7bC7FQpnLDkSfDaCf6DnHuqOm1z9HjWj2a4WRR93X1lWv+PFZE+0HuY6BW9IxwfF9nyYrlY&#10;UMJRN5udLy/TuUdNju7aWPdFQEu8UFADmAem4AK3bH9vXbQf7XxIBXeNlPjOcqn8aUE2pX8LF99J&#10;4kYasmfYA67PhpAnVpiA90x8ebGgILmDFBH1SVTIEZYwC4mE7jxiMs6FcllU1awUMdQixd8YbMwi&#10;VCsVAnrkCpOcsAeA0TKCjNix7MHeu4rQ3JNz+rfEovPkESKDcpNz2ygw7wFIrGqIHO1HkiI1niXX&#10;b3o08eIGygM2k4E4ZVbzuwY/4z2z7pEZHCscQFwV7hselYSuoDBIlNRgfr337u2x21FLSYdjWlD7&#10;c8eMoER+VTgHn7P53M91uMwXlzO8mFPN5lSjdu0NYBdkuJQ0D6K3d3IUKwPtK26UtY+KKqY4xi4o&#10;d2a83Li4PnAncbFeBzOcZc3cvXrW3IN7gn2HvvSvzOihlx2OwQOMI83yN90cbb2ngvXOQdWEVj/y&#10;OlCPeyD00LCz/KI5vQer42Zd/QYAAP//AwBQSwMEFAAGAAgAAAAhAOJeDxXdAAAACQEAAA8AAABk&#10;cnMvZG93bnJldi54bWxMj8FOwzAQRO9I/IO1SNyoTSPSEuJUqBLiSgtU4raJTRI1Xke226Z8PdsT&#10;HFdvNfOmXE1uEEcbYu9Jw/1MgbDUeNNTq+Hj/eVuCSImJIODJ6vhbCOsquurEgvjT7Sxx21qBYdQ&#10;LFBDl9JYSBmbzjqMMz9aYvbtg8PEZ2ilCXjicDfIuVK5dNgTN3Q42nVnm/324DTs1NcPrknWr7vP&#10;Zv/mQ6izc9D69mZ6fgKR7JT+nuGiz+pQsVPtD2SiGDRkGZsnDfMFT2K+fFA5iJrB4jEHWZXy/4Lq&#10;FwAA//8DAFBLAQItABQABgAIAAAAIQDkmcPA+wAAAOEBAAATAAAAAAAAAAAAAAAAAAAAAABbQ29u&#10;dGVudF9UeXBlc10ueG1sUEsBAi0AFAAGAAgAAAAhACOyauHXAAAAlAEAAAsAAAAAAAAAAAAAAAAA&#10;LAEAAF9yZWxzLy5yZWxzUEsBAi0AFAAGAAgAAAAhAHlfOX+oAgAAoQUAAA4AAAAAAAAAAAAAAAAA&#10;LAIAAGRycy9lMm9Eb2MueG1sUEsBAi0AFAAGAAgAAAAhAOJeDxXdAAAACQEAAA8AAAAAAAAAAAAA&#10;AAAAAAUAAGRycy9kb3ducmV2LnhtbFBLBQYAAAAABAAEAPMAAAAKBgAAAAA=&#10;" filled="f" strokecolor="black [3213]" strokeweight="1pt">
                 <v:stroke joinstyle="miter"/>
                 <v:textbox>
                   <w:txbxContent>
@@ -581,7 +579,7 @@
                     </w:p>
                     <w:tbl>
                       <w:tblPr>
-                        <w:tblStyle w:val="TabellemithellemGitternetz"/>
+                        <w:tblStyle w:val="Tabellenrasterhell"/>
                         <w:tblW w:w="0" w:type="auto"/>
                         <w:tblLook w:val="04A0" w:firstRow="1" w:lastRow="0" w:firstColumn="1" w:lastColumn="0" w:noHBand="0" w:noVBand="1"/>
                       </w:tblPr>
@@ -958,7 +956,6 @@
                               <w:t xml:space="preserve"> </w:t>
                             </w:r>
                             <w:proofErr w:type="spellStart"/>
-                            <w:proofErr w:type="gramStart"/>
                             <w:r>
                               <w:rPr>
                                 <w:color w:val="3B3838" w:themeColor="background2" w:themeShade="40"/>
@@ -973,7 +970,6 @@
                               <w:t>(</w:t>
                             </w:r>
                             <w:proofErr w:type="spellStart"/>
-                            <w:proofErr w:type="gramEnd"/>
                             <w:r>
                               <w:rPr>
                                 <w:color w:val="3B3838" w:themeColor="background2" w:themeShade="40"/>
@@ -1092,7 +1088,7 @@
               </wp:anchor>
             </w:drawing>
           </mc:Choice>
-          <mc:Fallback>
+          <mc:Fallback xmlns:w16se="http://schemas.microsoft.com/office/word/2015/wordml/symex" xmlns:cx2="http://schemas.microsoft.com/office/drawing/2015/10/21/chartex" xmlns:cx1="http://schemas.microsoft.com/office/drawing/2015/9/8/chartex" xmlns:cx="http://schemas.microsoft.com/office/drawing/2014/chartex">
             <w:pict>
               <v:rect w14:anchorId="3DCB985F" id="Rechteck 2" o:spid="_x0000_s1027" style="position:absolute;margin-left:1.15pt;margin-top:1.5pt;width:451.4pt;height:640.55pt;z-index:-251657216;visibility:visible;mso-wrap-style:square;mso-width-percent:0;mso-height-percent:0;mso-wrap-distance-left:9pt;mso-wrap-distance-top:0;mso-wrap-distance-right:9pt;mso-wrap-distance-bottom:0;mso-position-horizontal:absolute;mso-position-horizontal-relative:margin;mso-position-vertical:absolute;mso-position-vertical-relative:text;mso-width-percent:0;mso-height-percent:0;mso-width-relative:margin;mso-height-relative:margin;v-text-anchor:middle" o:gfxdata="UEsDBBQABgAIAAAAIQC2gziS/gAAAOEBAAATAAAAW0NvbnRlbnRfVHlwZXNdLnhtbJSRQU7DMBBF&#10;90jcwfIWJU67QAgl6YK0S0CoHGBkTxKLZGx5TGhvj5O2G0SRWNoz/78nu9wcxkFMGNg6quQqL6RA&#10;0s5Y6ir5vt9lD1JwBDIwOMJKHpHlpr69KfdHjyxSmriSfYz+USnWPY7AufNIadK6MEJMx9ApD/oD&#10;OlTrorhX2lFEilmcO2RdNtjC5xDF9pCuTyYBB5bi6bQ4syoJ3g9WQ0ymaiLzg5KdCXlKLjvcW893&#10;SUOqXwnz5DrgnHtJTxOsQfEKIT7DmDSUCaxw7Rqn8787ZsmRM9e2VmPeBN4uqYvTtW7jvijg9N/y&#10;JsXecLq0q+WD6m8AAAD//wMAUEsDBBQABgAIAAAAIQA4/SH/1gAAAJQBAAALAAAAX3JlbHMvLnJl&#10;bHOkkMFqwzAMhu+DvYPRfXGawxijTi+j0GvpHsDYimMaW0Yy2fr2M4PBMnrbUb/Q94l/f/hMi1qR&#10;JVI2sOt6UJgd+ZiDgffL8ekFlFSbvV0oo4EbChzGx4f9GRdb25HMsYhqlCwG5lrLq9biZkxWOiqY&#10;22YiTra2kYMu1l1tQD30/bPm3wwYN0x18gb45AdQl1tp5j/sFB2T0FQ7R0nTNEV3j6o9feQzro1i&#10;OWA14Fm+Q8a1a8+Bvu/d/dMb2JY5uiPbhG/ktn4cqGU/er3pcvwCAAD//wMAUEsDBBQABgAIAAAA&#10;IQBhrj9d0QIAACUGAAAOAAAAZHJzL2Uyb0RvYy54bWysVNtu2zAMfR+wfxD0vjpJkzU16hRBuw4D&#10;irVoO/SZkaXYmG6TlNu+fqTspF23AeuwF5sUDynx8HJ2vjWarWWIrbMVHx4NOJNWuLq1y4p/ebh6&#10;N+UsJrA1aGdlxXcy8vPZ2zdnG1/KkWucrmVgGMTGcuMr3qTky6KIopEG4pHz0qJRuWAgoRqWRR1g&#10;g9GNLkaDwfti40LtgxMyRjy97Ix8luMrJUW6USrKxHTF8W0pf0P+LuhbzM6gXAbwTSv6Z8A/vMJA&#10;a/HSQ6hLSMBWof0llGlFcNGpdCScKZxSrZA5B8xmOHiRzX0DXuZckJzoDzTF/xdWfF7fBtbWFR9x&#10;ZsFgie6kaJIUX9mI2Nn4WCLo3t+GXosoUqpbFQz9MQm2zYzuDozKbWICDycnx6OTKRIv0DYdHo9P&#10;pxOKWjy5+xDTR+kMI6HiAUuWmYT1dUwddA+h26y7arXGcyi1ZZuKn05GE4wP2DxKQ0LReEwn2iVn&#10;oJfYlSKFHDE63dbkTc65w+SFDmwN2BsghLTpuH/bT0i6/RJi0wGziWBQBreydZYaCfUHW7O080ig&#10;xU7n9DQja860xCeQlJEJWv03SCRIW+SJ6O8Iz1LaadmlficVli3z3qUTlgvKputtHD4kfd/hORg6&#10;EFBh/q/07V3IW+aReqX/wSnf72w6+JvWur42NPB/KofqfPZ0dCQQH2m72ObmHRK7dLJw9Q4bOrhu&#10;0qMXVy3W7xpiuoWAo4204LpKN/hR2mGRXC9x1rjw/XfnhMeJQytWFVcFNte3FQSssf5kcRZPh+Mx&#10;7ZasjCcnI1TCc8viucWuzIXDjhviYvQii4RPei+q4MwjbrU53YomsALv7tq4Vy5SV2bci0LO5xmG&#10;+8RDurb3XlBw4po692H7CMH3w5VwLj+7/VqB8sWMdVjytG6+Sk61eQCfeO0rgLsoj3C/N2nZPdcz&#10;6mm7z34AAAD//wMAUEsDBBQABgAIAAAAIQAIqd/A3QAAAAgBAAAPAAAAZHJzL2Rvd25yZXYueG1s&#10;TI/LTsMwEEX3SPyDNUjsqPOENsSpqlYsWLW0qGs3niYR8TiK3Tb8PcMKlqN7dOfccjnZXlxx9J0j&#10;BfEsAoFUO9NRo+Dz8PY0B+GDJqN7R6jgGz0sq/u7UhfG3egDr/vQCC4hX2gFbQhDIaWvW7Taz9yA&#10;xNnZjVYHPsdGmlHfuNz2MomiZ2l1R/yh1QOuW6y/9herYLsN+SbdrYfs5X2VHxfZIarTjVKPD9Pq&#10;FUTAKfzB8KvP6lCx08ldyHjRK0hSBhWkPIjTRZTHIE6MJfMsBlmV8v+A6gcAAP//AwBQSwECLQAU&#10;AAYACAAAACEAtoM4kv4AAADhAQAAEwAAAAAAAAAAAAAAAAAAAAAAW0NvbnRlbnRfVHlwZXNdLnht&#10;bFBLAQItABQABgAIAAAAIQA4/SH/1gAAAJQBAAALAAAAAAAAAAAAAAAAAC8BAABfcmVscy8ucmVs&#10;c1BLAQItABQABgAIAAAAIQBhrj9d0QIAACUGAAAOAAAAAAAAAAAAAAAAAC4CAABkcnMvZTJvRG9j&#10;LnhtbFBLAQItABQABgAIAAAAIQAIqd/A3QAAAAgBAAAPAAAAAAAAAAAAAAAAACsFAABkcnMvZG93&#10;bnJldi54bWxQSwUGAAAAAAQABADzAAAANQYAAAAA&#10;" filled="f" strokecolor="#a5a5a5 [3206]">
                 <v:stroke joinstyle="round"/>
@@ -1957,7 +1953,7 @@
           </mc:Choice>
           <mc:Fallback>
             <w:pict>
-              <v:roundrect w14:anchorId="327BE492" id="Abgerundetes Rechteck 6" o:spid="_x0000_s1028" style="position:absolute;margin-left:19.9pt;margin-top:375pt;width:412.55pt;height:212.25pt;z-index:-251652096;visibility:visible;mso-wrap-style:square;mso-width-percent:0;mso-height-percent:0;mso-wrap-distance-left:9pt;mso-wrap-distance-top:0;mso-wrap-distance-right:9pt;mso-wrap-distance-bottom:0;mso-position-horizontal:absolute;mso-position-horizontal-relative:margin;mso-position-vertical:absolute;mso-position-vertical-relative:text;mso-width-percent:0;mso-height-percent:0;mso-width-relative:margin;mso-height-relative:margin;v-text-anchor:middle" arcsize="10923f" o:gfxdata="UEsDBBQABgAIAAAAIQC2gziS/gAAAOEBAAATAAAAW0NvbnRlbnRfVHlwZXNdLnhtbJSRQU7DMBBF&#10;90jcwfIWJU67QAgl6YK0S0CoHGBkTxKLZGx5TGhvj5O2G0SRWNoz/78nu9wcxkFMGNg6quQqL6RA&#10;0s5Y6ir5vt9lD1JwBDIwOMJKHpHlpr69KfdHjyxSmriSfYz+USnWPY7AufNIadK6MEJMx9ApD/oD&#10;OlTrorhX2lFEilmcO2RdNtjC5xDF9pCuTyYBB5bi6bQ4syoJ3g9WQ0ymaiLzg5KdCXlKLjvcW893&#10;SUOqXwnz5DrgnHtJTxOsQfEKIT7DmDSUCaxw7Rqn8787ZsmRM9e2VmPeBN4uqYvTtW7jvijg9N/y&#10;JsXecLq0q+WD6m8AAAD//wMAUEsDBBQABgAIAAAAIQA4/SH/1gAAAJQBAAALAAAAX3JlbHMvLnJl&#10;bHOkkMFqwzAMhu+DvYPRfXGawxijTi+j0GvpHsDYimMaW0Yy2fr2M4PBMnrbUb/Q94l/f/hMi1qR&#10;JVI2sOt6UJgd+ZiDgffL8ekFlFSbvV0oo4EbChzGx4f9GRdb25HMsYhqlCwG5lrLq9biZkxWOiqY&#10;22YiTra2kYMu1l1tQD30/bPm3wwYN0x18gb45AdQl1tp5j/sFB2T0FQ7R0nTNEV3j6o9feQzro1i&#10;OWA14Fm+Q8a1a8+Bvu/d/dMb2JY5uiPbhG/ktn4cqGU/er3pcvwCAAD//wMAUEsDBBQABgAIAAAA&#10;IQCm4tv/rAIAAKgFAAAOAAAAZHJzL2Uyb0RvYy54bWysVN9P2zAQfp+0/8Hy+0gbSIGIFFUgpkkI&#10;EDDx7DpOE83xebbbpPvrd7aTtGJoD9P64Pp8d9/9yHd3dd23kuyEsQ2ogs5PZpQIxaFs1Kag31/v&#10;vlxQYh1TJZOgREH3wtLr5edPV53ORQo1yFIYgiDK5p0uaO2czpPE8lq0zJ6AFgqVFZiWORTNJikN&#10;6xC9lUk6my2SDkypDXBhLb7eRiVdBvyqEtw9VpUVjsiCYm4unCaca38myyuWbwzTdcOHNNg/ZNGy&#10;RmHQCeqWOUa2pvkDqm24AQuVO+HQJlBVDRehBqxmPntXzUvNtAi1YHOsntpk/x8sf9g9GdKUBV1Q&#10;oliLn2i13gizVaVwwpJnwWsn+A+y8K3qtM3R40U/mUGyePV195Vp/T9WRPrQ3v3UXtE7wvExS08v&#10;Ty8ySjjq0sVllp1nHjU5uGtj3VcBLfGXghrAPDAFF3rLdvfWRfvRzodUcNdIie8sl8qfFmRT+rcg&#10;eCaJG2nIjiEHXD8fQh5ZYQLeM/HlxYLCze2liKjPosIeYQlpSCSw84DJOBfKzaOqZqWIobIZ/sZg&#10;YxahWqkQ0CNXmOSEPQCMlhFkxI5lD/beVQRyT86zvyUWnSePEBmUm5zbRoH5CEBiVUPkaD82KbbG&#10;d8n16z7wJ/WW/mUN5R45ZSAOm9X8rsGvec+se2IGpwvnEDeGe8SjktAVFIYbJTWYXx+9e3skPWop&#10;6XBaC2p/bpkRlMhvCsfhcn525sc7CGfZeYqCOdasjzVq294AkmGOu0nzcPX2To7XykD7hotl5aOi&#10;iimOsQvKnRmFGxe3CK4mLlarYIYjrZm7Vy+ae3DfZ0/U1/6NGT1Q2uE0PMA42Sx/R+po6z0VrLYO&#10;qiYw/tDX4QvgOghUGlaX3zfHcrA6LNjlbwAAAP//AwBQSwMEFAAGAAgAAAAhAKqXmUHfAAAACwEA&#10;AA8AAABkcnMvZG93bnJldi54bWxMj8tOwzAQRfdI/IM1SOyoXfoOcSpUCbEtBSqxc+IhiRqPI9tt&#10;U76e6QqWozm699x8PbhOnDDE1pOG8UiBQKq8banW8PH+8rAEEZMhazpPqOGCEdbF7U1uMuvP9Ian&#10;XaoFh1DMjIYmpT6TMlYNOhNHvkfi37cPziQ+Qy1tMGcOd518VGounWmJGxrT46bB6rA7Og179fVj&#10;NiTL1/1nddj6EMrJJWh9fzc8P4FIOKQ/GK76rA4FO5X+SDaKTsNkxeZJw2KmeBMDy/l0BaJkcryY&#10;zkAWufy/ofgFAAD//wMAUEsBAi0AFAAGAAgAAAAhALaDOJL+AAAA4QEAABMAAAAAAAAAAAAAAAAA&#10;AAAAAFtDb250ZW50X1R5cGVzXS54bWxQSwECLQAUAAYACAAAACEAOP0h/9YAAACUAQAACwAAAAAA&#10;AAAAAAAAAAAvAQAAX3JlbHMvLnJlbHNQSwECLQAUAAYACAAAACEApuLb/6wCAACoBQAADgAAAAAA&#10;AAAAAAAAAAAuAgAAZHJzL2Uyb0RvYy54bWxQSwECLQAUAAYACAAAACEAqpeZQd8AAAALAQAADwAA&#10;AAAAAAAAAAAAAAAGBQAAZHJzL2Rvd25yZXYueG1sUEsFBgAAAAAEAAQA8wAAABIGAAAAAA==&#10;" filled="f" strokecolor="black [3213]" strokeweight="1pt">
+              <v:roundrect w14:anchorId="327BE492" id="Abgerundetes_x0020_Rechteck_x0020_6" o:spid="_x0000_s1028" style="position:absolute;margin-left:19.9pt;margin-top:375pt;width:412.55pt;height:212.25pt;z-index:-251652096;visibility:visible;mso-wrap-style:square;mso-width-percent:0;mso-height-percent:0;mso-wrap-distance-left:9pt;mso-wrap-distance-top:0;mso-wrap-distance-right:9pt;mso-wrap-distance-bottom:0;mso-position-horizontal:absolute;mso-position-horizontal-relative:margin;mso-position-vertical:absolute;mso-position-vertical-relative:text;mso-width-percent:0;mso-height-percent:0;mso-width-relative:margin;mso-height-relative:margin;v-text-anchor:middle" arcsize="10923f" o:gfxdata="UEsDBBQABgAIAAAAIQDkmcPA+wAAAOEBAAATAAAAW0NvbnRlbnRfVHlwZXNdLnhtbJSRQU7DMBBF&#10;90jcwfIWJQ5dIISSdEHaJSBUDjCyJ4nVZGx53NDeHictG4SKWNrj9//TuFwfx0FMGNg6quR9XkiB&#10;pJ2x1FXyY7fNHqXgCGRgcISVPCHLdX17U+5OHlkkmriSfYz+SSnWPY7AufNIadK6MEJMx9ApD3oP&#10;HapVUTwo7SgixSzOGbIuG2zhMESxOabrs0nCpXg+v5urKgneD1ZDTKJqnqpfuYADXwEnMj/ssotZ&#10;nsglnHvr+e7S8JpWE6xB8QYhvsCYPJQJrHDlGqfz65Zz2ciZa1urMW8Cbxbqr2zjPing9N/wJmHv&#10;OH2nq+WD6i8AAAD//wMAUEsDBBQABgAIAAAAIQAjsmrh1wAAAJQBAAALAAAAX3JlbHMvLnJlbHOk&#10;kMFqwzAMhu+DvYPRfXGawxijTi+j0GvpHsDYimMaW0Yy2fr28w6DZfS2o36h7xP//vCZFrUiS6Rs&#10;YNf1oDA78jEHA++X49MLKKk2e7tQRgM3FDiMjw/7My62tiOZYxHVKFkMzLWWV63FzZisdFQwt81E&#10;nGxtIwddrLvagHro+2fNvxkwbpjq5A3wye9AXW6lmf+wU3RMQlPtHCVN0xTdPaoObMsc3ZFtwjdy&#10;jWY5YDXgWTQO1LKu/Qj6vn74p97TRz7jutV+h4zrj1dvuhy/AAAA//8DAFBLAwQUAAYACAAAACEA&#10;puLb/6wCAACoBQAADgAAAGRycy9lMm9Eb2MueG1srFTfT9swEH6ftP/B8vtIG0iBiBRVIKZJCBAw&#10;8ew6ThPN8Xm226T763e2k7RiaA/T+uD6fHff/ch3d3Xdt5LshLENqILOT2aUCMWhbNSmoN9f775c&#10;UGIdUyWToERB98LS6+XnT1edzkUKNchSGIIgyuadLmjtnM6TxPJatMyegBYKlRWYljkUzSYpDesQ&#10;vZVJOpstkg5MqQ1wYS2+3kYlXQb8qhLcPVaVFY7IgmJuLpwmnGt/Jssrlm8M03XDhzTYP2TRskZh&#10;0AnqljlGtqb5A6ptuAELlTvh0CZQVQ0XoQasZj57V81LzbQItWBzrJ7aZP8fLH/YPRnSlAVdUKJY&#10;i59otd4Is1WlcMKSZ8FrJ/gPsvCt6rTN0eNFP5lBsnj1dfeVaf0/VkT60N791F7RO8LxMUtPL08v&#10;Mko46tLFZZadZx41ObhrY91XAS3xl4IawDwwBRd6y3b31kX70c6HVHDXSInvLJfKnxZkU/q3IHgm&#10;iRtpyI4hB1w/H0IeWWEC3jPx5cWCws3tpYioz6LCHmEJaUgksPOAyTgXys2jqmaliKGyGf7GYGMW&#10;oVqpENAjV5jkhD0AjJYRZMSOZQ/23lUEck/Os78lFp0njxAZlJuc20aB+QhAYlVD5Gg/Nim2xnfJ&#10;9es+8Cf1lv5lDeUeOWUgDpvV/K7Br3nPrHtiBqcL5xA3hnvEo5LQFRSGGyU1mF8fvXt7JD1qKelw&#10;Wgtqf26ZEZTIbwrH4XJ+dubHOwhn2XmKgjnWrI81atveAJJhjrtJ83D19k6O18pA+4aLZeWjooop&#10;jrELyp0ZhRsXtwiuJi5Wq2CGI62Zu1cvmntw32dP1Nf+jRk9UNrhNDzAONksf0fqaOs9Fay2Dqom&#10;MP7Q1+EL4DoIVBpWl983x3KwOizY5W8AAAD//wMAUEsDBBQABgAIAAAAIQCql5lB3wAAAAsBAAAP&#10;AAAAZHJzL2Rvd25yZXYueG1sTI/LTsMwEEX3SPyDNUjsqF36DnEqVAmxLQUqsXPiIYkajyPbbVO+&#10;nukKlqM5uvfcfD24TpwwxNaThvFIgUCqvG2p1vDx/vKwBBGTIWs6T6jhghHWxe1NbjLrz/SGp12q&#10;BYdQzIyGJqU+kzJWDToTR75H4t+3D84kPkMtbTBnDnedfFRqLp1piRsa0+OmweqwOzoNe/X1YzYk&#10;y9f9Z3XY+hDKySVofX83PD+BSDikPxiu+qwOBTuV/kg2ik7DZMXmScNipngTA8v5dAWiZHK8mM5A&#10;Frn8v6H4BQAA//8DAFBLAQItABQABgAIAAAAIQDkmcPA+wAAAOEBAAATAAAAAAAAAAAAAAAAAAAA&#10;AABbQ29udGVudF9UeXBlc10ueG1sUEsBAi0AFAAGAAgAAAAhACOyauHXAAAAlAEAAAsAAAAAAAAA&#10;AAAAAAAALAEAAF9yZWxzLy5yZWxzUEsBAi0AFAAGAAgAAAAhAKbi2/+sAgAAqAUAAA4AAAAAAAAA&#10;AAAAAAAALAIAAGRycy9lMm9Eb2MueG1sUEsBAi0AFAAGAAgAAAAhAKqXmUHfAAAACwEAAA8AAAAA&#10;AAAAAAAAAAAABAUAAGRycy9kb3ducmV2LnhtbFBLBQYAAAAABAAEAPMAAAAQBgAAAAA=&#10;" filled="f" strokecolor="black [3213]" strokeweight="1pt">
                 <v:stroke joinstyle="miter"/>
                 <v:textbox>
                   <w:txbxContent>
@@ -2605,7 +2601,7 @@
                           </w:p>
                           <w:tbl>
                             <w:tblPr>
-                              <w:tblStyle w:val="TabellemithellemGitternetz"/>
+                              <w:tblStyle w:val="Tabellenrasterhell"/>
                               <w:tblW w:w="0" w:type="auto"/>
                               <w:tblLook w:val="04A0" w:firstRow="1" w:lastRow="0" w:firstColumn="1" w:lastColumn="0" w:noHBand="0" w:noVBand="1"/>
                             </w:tblPr>
@@ -2898,7 +2894,7 @@
           </mc:Choice>
           <mc:Fallback>
             <w:pict>
-              <v:roundrect w14:anchorId="537E10DE" id="Abgerundetes Rechteck 5" o:spid="_x0000_s1029" style="position:absolute;margin-left:19.9pt;margin-top:163.45pt;width:412.55pt;height:196.1pt;z-index:-251654144;visibility:visible;mso-wrap-style:square;mso-height-percent:0;mso-wrap-distance-left:9pt;mso-wrap-distance-top:0;mso-wrap-distance-right:9pt;mso-wrap-distance-bottom:0;mso-position-horizontal:absolute;mso-position-horizontal-relative:margin;mso-position-vertical:absolute;mso-position-vertical-relative:text;mso-height-percent:0;mso-height-relative:margin;v-text-anchor:middle" arcsize="10923f" o:gfxdata="UEsDBBQABgAIAAAAIQC2gziS/gAAAOEBAAATAAAAW0NvbnRlbnRfVHlwZXNdLnhtbJSRQU7DMBBF&#10;90jcwfIWJU67QAgl6YK0S0CoHGBkTxKLZGx5TGhvj5O2G0SRWNoz/78nu9wcxkFMGNg6quQqL6RA&#10;0s5Y6ir5vt9lD1JwBDIwOMJKHpHlpr69KfdHjyxSmriSfYz+USnWPY7AufNIadK6MEJMx9ApD/oD&#10;OlTrorhX2lFEilmcO2RdNtjC5xDF9pCuTyYBB5bi6bQ4syoJ3g9WQ0ymaiLzg5KdCXlKLjvcW893&#10;SUOqXwnz5DrgnHtJTxOsQfEKIT7DmDSUCaxw7Rqn8787ZsmRM9e2VmPeBN4uqYvTtW7jvijg9N/y&#10;JsXecLq0q+WD6m8AAAD//wMAUEsDBBQABgAIAAAAIQA4/SH/1gAAAJQBAAALAAAAX3JlbHMvLnJl&#10;bHOkkMFqwzAMhu+DvYPRfXGawxijTi+j0GvpHsDYimMaW0Yy2fr2M4PBMnrbUb/Q94l/f/hMi1qR&#10;JVI2sOt6UJgd+ZiDgffL8ekFlFSbvV0oo4EbChzGx4f9GRdb25HMsYhqlCwG5lrLq9biZkxWOiqY&#10;22YiTra2kYMu1l1tQD30/bPm3wwYN0x18gb45AdQl1tp5j/sFB2T0FQ7R0nTNEV3j6o9feQzro1i&#10;OWA14Fm+Q8a1a8+Bvu/d/dMb2JY5uiPbhG/ktn4cqGU/er3pcvwCAAD//wMAUEsDBBQABgAIAAAA&#10;IQDrL2SPrAIAAKgFAAAOAAAAZHJzL2Uyb0RvYy54bWysVEtv2zAMvg/YfxB0X+2kydoGdYqgRYcB&#10;RVv0gZ4VWY6NyaImMbGzXz9KfiToih2G5eCIIvnxoY+8vGprzXbK+QpMxicnKWfKSMgrs8n468vt&#10;l3POPAqTCw1GZXyvPL9afv502diFmkIJOleOEYjxi8ZmvES0iyTxslS18CdglSFlAa4WSKLbJLkT&#10;DaHXOpmm6dekAZdbB1J5T7c3nZIvI35RKIkPReEVMp1xyg3j18XvOnyT5aVYbJywZSX7NMQ/ZFGL&#10;ylDQEepGoGBbV/0BVVfSgYcCTyTUCRRFJVWsgaqZpO+qeS6FVbEWao63Y5v8/4OV97tHx6o843PO&#10;jKjpiVbrjXJbkytUnj0pWaKSP9g8tKqxfkEez/bR9ZKnY6i7LVwd/qki1sb27sf2qhaZpMv59PTi&#10;9JziSNJNZxfp7Cw+QHJwt87jNwU1C4eMO6A8KAWMvRW7O48Ul+wHuxDSwG2ldXxIbcKFB13l4S4K&#10;gUnqWju2E8QBbCehEII4siIpeCahvK6geMK9VgFCmydVUI+ohGlMJLLzgCmkVAYnnaoUuepCzVP6&#10;DcGGLGLoCBiQC0pyxO4BBssOZMDucu7tg6uK5B6d078l1jmPHjEyGByd68qA+whAU1V95M5+aFLX&#10;mtAlbNdt5M9psAw3a8j3xCkH3bB5K28res074fFROJoumkPaGPhAn0JDk3HoT5yV4H59dB/sifSk&#10;5ayhac24/7kVTnGmvxsah4vJbBbGOwqz+dmUBHesWR9rzLa+BiLDhHaTlfEY7FEPx8JB/UaLZRWi&#10;kkoYSbEzLtENwjV2W4RWk1SrVTSjkbYC78yzlQE89DkQ9aV9E872lEaahnsYJlss3pG6sw2eBlZb&#10;hKKKjD/0tX8BWgeRSv3qCvvmWI5WhwW7/A0AAP//AwBQSwMEFAAGAAgAAAAhAKgP6OHfAAAACgEA&#10;AA8AAABkcnMvZG93bnJldi54bWxMj0FPwzAMhe9I/IfISNxY2g2VtWs6oUmIK2wwiVvaeG21xqmS&#10;bOv49ZgTnOwnP733uVxPdhBn9KF3pCCdJSCQGmd6ahV87F4eliBC1GT04AgVXDHAurq9KXVh3IXe&#10;8byNreAQCoVW0MU4FlKGpkOrw8yNSHw7OG91ZOlbaby+cLgd5DxJMml1T9zQ6RE3HTbH7ckq2Cdf&#10;33pDsn7dfzbHN+d9vbh6pe7vpucViIhT/DPDLz6jQ8VMtTuRCWJQsMiZPPKcZzkINiyzR15qBU9p&#10;noKsSvn/heoHAAD//wMAUEsBAi0AFAAGAAgAAAAhALaDOJL+AAAA4QEAABMAAAAAAAAAAAAAAAAA&#10;AAAAAFtDb250ZW50X1R5cGVzXS54bWxQSwECLQAUAAYACAAAACEAOP0h/9YAAACUAQAACwAAAAAA&#10;AAAAAAAAAAAvAQAAX3JlbHMvLnJlbHNQSwECLQAUAAYACAAAACEA6y9kj6wCAACoBQAADgAAAAAA&#10;AAAAAAAAAAAuAgAAZHJzL2Uyb0RvYy54bWxQSwECLQAUAAYACAAAACEAqA/o4d8AAAAKAQAADwAA&#10;AAAAAAAAAAAAAAAGBQAAZHJzL2Rvd25yZXYueG1sUEsFBgAAAAAEAAQA8wAAABIGAAAAAA==&#10;" filled="f" strokecolor="black [3213]" strokeweight="1pt">
+              <v:roundrect w14:anchorId="537E10DE" id="Abgerundetes_x0020_Rechteck_x0020_5" o:spid="_x0000_s1029" style="position:absolute;margin-left:19.9pt;margin-top:163.45pt;width:412.55pt;height:196.1pt;z-index:-251654144;visibility:visible;mso-wrap-style:square;mso-height-percent:0;mso-wrap-distance-left:9pt;mso-wrap-distance-top:0;mso-wrap-distance-right:9pt;mso-wrap-distance-bottom:0;mso-position-horizontal:absolute;mso-position-horizontal-relative:margin;mso-position-vertical:absolute;mso-position-vertical-relative:text;mso-height-percent:0;mso-height-relative:margin;v-text-anchor:middle" arcsize="10923f" o:gfxdata="UEsDBBQABgAIAAAAIQDkmcPA+wAAAOEBAAATAAAAW0NvbnRlbnRfVHlwZXNdLnhtbJSRQU7DMBBF&#10;90jcwfIWJQ5dIISSdEHaJSBUDjCyJ4nVZGx53NDeHictG4SKWNrj9//TuFwfx0FMGNg6quR9XkiB&#10;pJ2x1FXyY7fNHqXgCGRgcISVPCHLdX17U+5OHlkkmriSfYz+SSnWPY7AufNIadK6MEJMx9ApD3oP&#10;HapVUTwo7SgixSzOGbIuG2zhMESxOabrs0nCpXg+v5urKgneD1ZDTKJqnqpfuYADXwEnMj/ssotZ&#10;nsglnHvr+e7S8JpWE6xB8QYhvsCYPJQJrHDlGqfz65Zz2ciZa1urMW8Cbxbqr2zjPing9N/wJmHv&#10;OH2nq+WD6i8AAAD//wMAUEsDBBQABgAIAAAAIQAjsmrh1wAAAJQBAAALAAAAX3JlbHMvLnJlbHOk&#10;kMFqwzAMhu+DvYPRfXGawxijTi+j0GvpHsDYimMaW0Yy2fr28w6DZfS2o36h7xP//vCZFrUiS6Rs&#10;YNf1oDA78jEHA++X49MLKKk2e7tQRgM3FDiMjw/7My62tiOZYxHVKFkMzLWWV63FzZisdFQwt81E&#10;nGxtIwddrLvagHro+2fNvxkwbpjq5A3wye9AXW6lmf+wU3RMQlPtHCVN0xTdPaoObMsc3ZFtwjdy&#10;jWY5YDXgWTQO1LKu/Qj6vn74p97TRz7jutV+h4zrj1dvuhy/AAAA//8DAFBLAwQUAAYACAAAACEA&#10;6y9kj6wCAACoBQAADgAAAGRycy9lMm9Eb2MueG1srFRLb9swDL4P2H8QdF/tpMnaBnWKoEWHAUVb&#10;9IGeFVmOjcmiJjGxs18/Sn4k6IodhuXgiCL58aGPvLxqa812yvkKTMYnJylnykjIK7PJ+OvL7Zdz&#10;zjwKkwsNRmV8rzy/Wn7+dNnYhZpCCTpXjhGI8YvGZrxEtIsk8bJUtfAnYJUhZQGuFkii2yS5Ew2h&#10;1zqZpunXpAGXWwdSeU+3N52SLyN+USiJD0XhFTKdccoN49fF7zp8k+WlWGycsGUl+zTEP2RRi8pQ&#10;0BHqRqBgW1f9AVVX0oGHAk8k1AkURSVVrIGqmaTvqnkuhVWxFmqOt2Ob/P+Dlfe7R8eqPONzzoyo&#10;6YlW641yW5MrVJ49KVmikj/YPLSqsX5BHs/20fWSp2Oouy1cHf6pItbG9u7H9qoWmaTL+fT04vSc&#10;4kjSTWcX6ewsPkBycLfO4zcFNQuHjDugPCgFjL0VuzuPFJfsB7sQ0sBtpXV8SG3ChQdd5eEuCoFJ&#10;6lo7thPEAWwnoRCCOLIiKXgmobyuoHjCvVYBQpsnVVCPqIRpTCSy84AppFQGJ52qFLnqQs1T+g3B&#10;hixi6AgYkAtKcsTuAQbLDmTA7nLu7YOriuQendO/JdY5jx4xMhgcnevKgPsIQFNVfeTOfmhS15rQ&#10;JWzXbeTPabAMN2vI98QpB92weStvK3rNO+HxUTiaLppD2hj4QJ9CQ5Nx6E+cleB+fXQf7In0pOWs&#10;oWnNuP+5FU5xpr8bGoeLyWwWxjsKs/nZlAR3rFkfa8y2vgYiw4R2k5XxGOxRD8fCQf1Gi2UVopJK&#10;GEmxMy7RDcI1dluEVpNUq1U0o5G2Au/Ms5UBPPQ5EPWlfRPO9pRGmoZ7GCZbLN6RurMNngZWW4Si&#10;iow/9LV/AVoHkUr96gr75liOVocFu/wNAAD//wMAUEsDBBQABgAIAAAAIQCoD+jh3wAAAAoBAAAP&#10;AAAAZHJzL2Rvd25yZXYueG1sTI9BT8MwDIXvSPyHyEjcWNoNlbVrOqFJiCtsMIlb2nhttcapkmzr&#10;+PWYE5zsJz+997lcT3YQZ/Shd6QgnSUgkBpnemoVfOxeHpYgQtRk9OAIFVwxwLq6vSl1YdyF3vG8&#10;ja3gEAqFVtDFOBZShqZDq8PMjUh8OzhvdWTpW2m8vnC4HeQ8STJpdU/c0OkRNx02x+3JKtgnX996&#10;Q7J+3X82xzfnfb24eqXu76bnFYiIU/wzwy8+o0PFTLU7kQliULDImTzynGc5CDYss0deagVPaZ6C&#10;rEr5/4XqBwAA//8DAFBLAQItABQABgAIAAAAIQDkmcPA+wAAAOEBAAATAAAAAAAAAAAAAAAAAAAA&#10;AABbQ29udGVudF9UeXBlc10ueG1sUEsBAi0AFAAGAAgAAAAhACOyauHXAAAAlAEAAAsAAAAAAAAA&#10;AAAAAAAALAEAAF9yZWxzLy5yZWxzUEsBAi0AFAAGAAgAAAAhAOsvZI+sAgAAqAUAAA4AAAAAAAAA&#10;AAAAAAAALAIAAGRycy9lMm9Eb2MueG1sUEsBAi0AFAAGAAgAAAAhAKgP6OHfAAAACgEAAA8AAAAA&#10;AAAAAAAAAAAABAUAAGRycy9kb3ducmV2LnhtbFBLBQYAAAAABAAEAPMAAAAQBgAAAAA=&#10;" filled="f" strokecolor="black [3213]" strokeweight="1pt">
                 <v:stroke joinstyle="miter"/>
                 <v:textbox>
                   <w:txbxContent>
@@ -2936,7 +2932,7 @@
                     </w:p>
                     <w:tbl>
                       <w:tblPr>
-                        <w:tblStyle w:val="TabellemithellemGitternetz"/>
+                        <w:tblStyle w:val="Tabellenrasterhell"/>
                         <w:tblW w:w="0" w:type="auto"/>
                         <w:tblLook w:val="04A0" w:firstRow="1" w:lastRow="0" w:firstColumn="1" w:lastColumn="0" w:noHBand="0" w:noVBand="1"/>
                       </w:tblPr>
@@ -3402,7 +3398,13 @@
         </w:numPr>
       </w:pPr>
       <w:r>
-        <w:t xml:space="preserve">Damit man nicht durch die Bäume gehen kann soll nun eine Kollisionsform um den Baum erstellt werden. Erstelle dazu eine </w:t>
+        <w:t>Damit man nicht durch die Bäume gehen kann</w:t>
+      </w:r>
+      <w:r>
+        <w:t>,</w:t>
+      </w:r>
+      <w:r>
+        <w:t xml:space="preserve"> soll nun eine Kollisionsform um den Baum erstellt werden. Erstelle dazu eine </w:t>
       </w:r>
       <w:proofErr w:type="spellStart"/>
       <w:r>
@@ -3416,7 +3418,13 @@
         <w:t xml:space="preserve"> (Quadrat)</w:t>
       </w:r>
       <w:r>
-        <w:t xml:space="preserve"> und einer Höhe von 10. </w:t>
+        <w:t xml:space="preserve"> und einer Höhe von 10</w:t>
+      </w:r>
+      <w:r>
+        <w:t>.</w:t>
+      </w:r>
+      <w:r>
+        <w:t xml:space="preserve"> </w:t>
       </w:r>
     </w:p>
     <w:p>
@@ -3428,10 +3436,24 @@
         </w:numPr>
       </w:pPr>
       <w:r>
-        <w:t xml:space="preserve">Erstelle ein </w:t>
+        <w:t xml:space="preserve">Erstelle </w:t>
+      </w:r>
+      <w:r>
+        <w:t xml:space="preserve">etwas weiter unten in der </w:t>
       </w:r>
       <w:proofErr w:type="spellStart"/>
       <w:r>
+        <w:t>for</w:t>
+      </w:r>
+      <w:proofErr w:type="spellEnd"/>
+      <w:r>
+        <w:t xml:space="preserve">-Schleife </w:t>
+      </w:r>
+      <w:r>
+        <w:t xml:space="preserve">ein </w:t>
+      </w:r>
+      <w:proofErr w:type="spellStart"/>
+      <w:r>
         <w:t>RigidBodyControl</w:t>
       </w:r>
       <w:proofErr w:type="spellEnd"/>
@@ -3457,11 +3479,14 @@
       </w:r>
       <w:proofErr w:type="spellStart"/>
       <w:r>
-        <w:t>RigidBodyControl</w:t>
+        <w:t>RigidBo</w:t>
+      </w:r>
+      <w:r>
+        <w:t>dyControl</w:t>
       </w:r>
       <w:proofErr w:type="spellEnd"/>
       <w:r>
-        <w:t xml:space="preserve"> etwas weiter unterhalb. Dieser </w:t>
+        <w:t xml:space="preserve">. Dieser </w:t>
       </w:r>
       <w:r>
         <w:t xml:space="preserve">überwacht ob </w:t>
@@ -3533,6 +3558,26 @@
       </w:r>
     </w:p>
     <w:p>
+      <w:pPr>
+        <w:pStyle w:val="Listenabsatz"/>
+        <w:numPr>
+          <w:ilvl w:val="0"/>
+          <w:numId w:val="1"/>
+        </w:numPr>
+      </w:pPr>
+      <w:r>
+        <w:t xml:space="preserve">Füge die Bäume nun der </w:t>
+      </w:r>
+      <w:proofErr w:type="spellStart"/>
+      <w:r>
+        <w:t>rootNode</w:t>
+      </w:r>
+      <w:proofErr w:type="spellEnd"/>
+      <w:r>
+        <w:t xml:space="preserve"> hinzu</w:t>
+      </w:r>
+    </w:p>
+    <w:p>
       <w:r>
         <w:t>Du kannst nun das Spiel starten und nach kurzer Wartezeit (</w:t>
       </w:r>
@@ -3963,10 +4008,7 @@
         <w:t xml:space="preserve"> in die </w:t>
       </w:r>
       <w:r>
-        <w:t xml:space="preserve">von uns erstellte </w:t>
-      </w:r>
-      <w:r>
-        <w:t>Klasse</w:t>
+        <w:t>von uns erstellte Klasse</w:t>
       </w:r>
       <w:r>
         <w:t xml:space="preserve"> </w:t>
@@ -4108,13 +4150,7 @@
                               <w:rPr>
                                 <w:color w:val="FFFFFF" w:themeColor="background1"/>
                               </w:rPr>
-                              <w:t xml:space="preserve">: </w:t>
-                            </w:r>
-                            <w:r>
-                              <w:rPr>
-                                <w:color w:val="FFFFFF" w:themeColor="background1"/>
-                              </w:rPr>
-                              <w:t>Nein</w:t>
+                              <w:t>: Nein</w:t>
                             </w:r>
                           </w:p>
                           <w:p>
@@ -4163,7 +4199,7 @@
               </wp:anchor>
             </w:drawing>
           </mc:Choice>
-          <mc:Fallback>
+          <mc:Fallback xmlns:w16se="http://schemas.microsoft.com/office/word/2015/wordml/symex" xmlns:cx2="http://schemas.microsoft.com/office/drawing/2015/10/21/chartex" xmlns:cx1="http://schemas.microsoft.com/office/drawing/2015/9/8/chartex" xmlns:cx="http://schemas.microsoft.com/office/drawing/2014/chartex">
             <w:pict>
               <v:rect w14:anchorId="72E14480" id="Rechteck 9" o:spid="_x0000_s1030" style="position:absolute;left:0;text-align:left;margin-left:259.15pt;margin-top:4.9pt;width:199.5pt;height:36.75pt;z-index:251670528;visibility:visible;mso-wrap-style:square;mso-width-percent:0;mso-height-percent:0;mso-wrap-distance-left:9pt;mso-wrap-distance-top:0;mso-wrap-distance-right:9pt;mso-wrap-distance-bottom:0;mso-position-horizontal:absolute;mso-position-horizontal-relative:text;mso-position-vertical:absolute;mso-position-vertical-relative:text;mso-width-percent:0;mso-height-percent:0;mso-width-relative:margin;mso-height-relative:margin;v-text-anchor:middle" o:gfxdata="UEsDBBQABgAIAAAAIQC2gziS/gAAAOEBAAATAAAAW0NvbnRlbnRfVHlwZXNdLnhtbJSRQU7DMBBF&#10;90jcwfIWJU67QAgl6YK0S0CoHGBkTxKLZGx5TGhvj5O2G0SRWNoz/78nu9wcxkFMGNg6quQqL6RA&#10;0s5Y6ir5vt9lD1JwBDIwOMJKHpHlpr69KfdHjyxSmriSfYz+USnWPY7AufNIadK6MEJMx9ApD/oD&#10;OlTrorhX2lFEilmcO2RdNtjC5xDF9pCuTyYBB5bi6bQ4syoJ3g9WQ0ymaiLzg5KdCXlKLjvcW893&#10;SUOqXwnz5DrgnHtJTxOsQfEKIT7DmDSUCaxw7Rqn8787ZsmRM9e2VmPeBN4uqYvTtW7jvijg9N/y&#10;JsXecLq0q+WD6m8AAAD//wMAUEsDBBQABgAIAAAAIQA4/SH/1gAAAJQBAAALAAAAX3JlbHMvLnJl&#10;bHOkkMFqwzAMhu+DvYPRfXGawxijTi+j0GvpHsDYimMaW0Yy2fr2M4PBMnrbUb/Q94l/f/hMi1qR&#10;JVI2sOt6UJgd+ZiDgffL8ekFlFSbvV0oo4EbChzGx4f9GRdb25HMsYhqlCwG5lrLq9biZkxWOiqY&#10;22YiTra2kYMu1l1tQD30/bPm3wwYN0x18gb45AdQl1tp5j/sFB2T0FQ7R0nTNEV3j6o9feQzro1i&#10;OWA14Fm+Q8a1a8+Bvu/d/dMb2JY5uiPbhG/ktn4cqGU/er3pcvwCAAD//wMAUEsDBBQABgAIAAAA&#10;IQAiMN+VjgIAAHoFAAAOAAAAZHJzL2Uyb0RvYy54bWysVEtv2zAMvg/YfxB0X504j65BnSJo0WFA&#10;1xZth54VWYqNSaImKbGzXz9Kdpyg62XDLjYpvsmPvLxqtSI74XwNpqDjsxElwnAoa7Mp6PeX20+f&#10;KfGBmZIpMKKge+Hp1fLjh8vGLkQOFahSOIJOjF80tqBVCHaRZZ5XQjN/BlYYFEpwmgVk3SYrHWvQ&#10;u1ZZPhrNswZcaR1w4T2+3nRCukz+pRQ8PEjpRSCqoJhbSF+Xvuv4zZaXbLFxzFY179Ng/5CFZrXB&#10;oIOrGxYY2br6D1e65g48yHDGQWcgZc1FqgGrGY/eVPNcMStSLdgcb4c2+f/nlt/vHh2py4JeUGKY&#10;xhE9CV4FwX+Qi9idxvoFKj3bR9dzHslYaiudjn8sgrSpo/uho6INhONjPptM5jNsPEfZdD4/z2fR&#10;aXa0ts6HLwI0iURBHU4sNZLt7nzoVA8qMZgHVZe3tVKJiSgR18qRHcP5rjd5MlVb/Q3K7i2fjUZp&#10;yhgygSqqpwROPGWxyK6sRIW9EtG/Mk9CYnOwkEnyPHjonKsw7qtJmtFEYmqD0fg9I8a5MGHSG/b6&#10;0VQkuP6N8WCRIoMJg7GuDbj3oh9Tlp0+9uKk5kiGdt0mRExjjvFlDeUeUeKgWx9v+W2N07pjPjwy&#10;h/uCA8YbEB7wIxU0BYWeoqQC9+u996iPMEYpJQ3uX0H9zy1zghL11SDAL8bTaVzYxExn5zky7lSy&#10;PpWYrb4GhMAYr43liYz6QR1I6UC/4qlYxagoYoZj7ILy4A7MdejuAh4bLlarpIZLalm4M8+WR+ex&#10;zxGNL+0rc7aHbECw38NhV9niDXI73WhpYLUNIOsE62Nf+wnggidc9scoXpBTPmkdT+byNwAAAP//&#10;AwBQSwMEFAAGAAgAAAAhAG6LfiLcAAAACAEAAA8AAABkcnMvZG93bnJldi54bWxMj0FPg0AUhO8m&#10;/ofNM/FmFyQiRR6N0TSpR6sXbws8AWXfEnZpsb/e58keJzOZ+abYLHZQB5p87xghXkWgiGvX9Nwi&#10;vL9tbzJQPhhuzOCYEH7Iw6a8vChM3rgjv9JhH1olJexzg9CFMOZa+7oja/zKjcTifbrJmiByanUz&#10;maOU20HfRlGqrelZFjoz0lNH9fd+tghMu6+5rp7H2H5sk+hll55OaYp4fbU8PoAKtIT/MPzhCzqU&#10;wlS5mRuvBoS7OEskirCWB+Kv43vRFUKWJKDLQp8fKH8BAAD//wMAUEsBAi0AFAAGAAgAAAAhALaD&#10;OJL+AAAA4QEAABMAAAAAAAAAAAAAAAAAAAAAAFtDb250ZW50X1R5cGVzXS54bWxQSwECLQAUAAYA&#10;CAAAACEAOP0h/9YAAACUAQAACwAAAAAAAAAAAAAAAAAvAQAAX3JlbHMvLnJlbHNQSwECLQAUAAYA&#10;CAAAACEAIjDflY4CAAB6BQAADgAAAAAAAAAAAAAAAAAuAgAAZHJzL2Uyb0RvYy54bWxQSwECLQAU&#10;AAYACAAAACEAbot+ItwAAAAIAQAADwAAAAAAAAAAAAAAAADoBAAAZHJzL2Rvd25yZXYueG1sUEsF&#10;BgAAAAAEAAQA8wAAAPEFAAAAAA==&#10;" fillcolor="#393737 [814]" strokecolor="white [3201]" strokeweight="1.5pt">
                 <v:textbox>
@@ -4301,13 +4337,7 @@
                               <w:rPr>
                                 <w:color w:val="FFFFFF" w:themeColor="background1"/>
                               </w:rPr>
-                              <w:t>: „</w:t>
-                            </w:r>
-                            <w:r>
-                              <w:rPr>
-                                <w:color w:val="FFFFFF" w:themeColor="background1"/>
-                              </w:rPr>
-                              <w:t>Sounds/</w:t>
+                              <w:t>: „Sounds/</w:t>
                             </w:r>
                             <w:proofErr w:type="spellStart"/>
                             <w:r>
@@ -4371,7 +4401,7 @@
               </wp:anchor>
             </w:drawing>
           </mc:Choice>
-          <mc:Fallback>
+          <mc:Fallback xmlns:w16se="http://schemas.microsoft.com/office/word/2015/wordml/symex" xmlns:cx2="http://schemas.microsoft.com/office/drawing/2015/10/21/chartex" xmlns:cx1="http://schemas.microsoft.com/office/drawing/2015/9/8/chartex" xmlns:cx="http://schemas.microsoft.com/office/drawing/2014/chartex">
             <w:pict>
               <v:rect w14:anchorId="1028F1DA" id="Rechteck 4" o:spid="_x0000_s1031" style="position:absolute;left:0;text-align:left;margin-left:54.4pt;margin-top:4.7pt;width:199.5pt;height:36.75pt;z-index:251668480;visibility:visible;mso-wrap-style:square;mso-width-percent:0;mso-height-percent:0;mso-wrap-distance-left:9pt;mso-wrap-distance-top:0;mso-wrap-distance-right:9pt;mso-wrap-distance-bottom:0;mso-position-horizontal:absolute;mso-position-horizontal-relative:text;mso-position-vertical:absolute;mso-position-vertical-relative:text;mso-width-percent:0;mso-height-percent:0;mso-width-relative:margin;mso-height-relative:margin;v-text-anchor:middle" o:gfxdata="UEsDBBQABgAIAAAAIQC2gziS/gAAAOEBAAATAAAAW0NvbnRlbnRfVHlwZXNdLnhtbJSRQU7DMBBF&#10;90jcwfIWJU67QAgl6YK0S0CoHGBkTxKLZGx5TGhvj5O2G0SRWNoz/78nu9wcxkFMGNg6quQqL6RA&#10;0s5Y6ir5vt9lD1JwBDIwOMJKHpHlpr69KfdHjyxSmriSfYz+USnWPY7AufNIadK6MEJMx9ApD/oD&#10;OlTrorhX2lFEilmcO2RdNtjC5xDF9pCuTyYBB5bi6bQ4syoJ3g9WQ0ymaiLzg5KdCXlKLjvcW893&#10;SUOqXwnz5DrgnHtJTxOsQfEKIT7DmDSUCaxw7Rqn8787ZsmRM9e2VmPeBN4uqYvTtW7jvijg9N/y&#10;JsXecLq0q+WD6m8AAAD//wMAUEsDBBQABgAIAAAAIQA4/SH/1gAAAJQBAAALAAAAX3JlbHMvLnJl&#10;bHOkkMFqwzAMhu+DvYPRfXGawxijTi+j0GvpHsDYimMaW0Yy2fr2M4PBMnrbUb/Q94l/f/hMi1qR&#10;JVI2sOt6UJgd+ZiDgffL8ekFlFSbvV0oo4EbChzGx4f9GRdb25HMsYhqlCwG5lrLq9biZkxWOiqY&#10;22YiTra2kYMu1l1tQD30/bPm3wwYN0x18gb45AdQl1tp5j/sFB2T0FQ7R0nTNEV3j6o9feQzro1i&#10;OWA14Fm+Q8a1a8+Bvu/d/dMb2JY5uiPbhG/ktn4cqGU/er3pcvwCAAD//wMAUEsDBBQABgAIAAAA&#10;IQBW8zb/jQIAAHoFAAAOAAAAZHJzL2Uyb0RvYy54bWysVEtv2zAMvg/YfxB0X504j25BnSJo0WFA&#10;1xZth54VWYqNSaImKbGzX19Kdpyg62XDLjYpvsmPvLhstSI74XwNpqDjsxElwnAoa7Mp6I/nm0+f&#10;KfGBmZIpMKKge+Hp5fLjh4vGLkQOFahSOIJOjF80tqBVCHaRZZ5XQjN/BlYYFEpwmgVk3SYrHWvQ&#10;u1ZZPhrNswZcaR1w4T2+XndCukz+pRQ83EvpRSCqoJhbSF+Xvuv4zZYXbLFxzFY179Ng/5CFZrXB&#10;oIOraxYY2br6D1e65g48yHDGQWcgZc1FqgGrGY/eVPNUMStSLdgcb4c2+f/nlt/tHhypy4JOKTFM&#10;44geBa+C4D/JNHansX6BSk/2wfWcRzKW2kqn4x+LIG3q6H7oqGgD4fiYzyaT+Qwbz1E2nc/P81l0&#10;mh2trfPhqwBNIlFQhxNLjWS7Wx861YNKDOZB1eVNrVRiIkrElXJkx3C+602eTNVWf4eye8tno1Ga&#10;MoZMoIrqKYETT1kssisrUWGvRPSvzKOQ2BwsZJI8Dx465yqM+2qSZjSRmNpgNH7PiHEuTJj0hr1+&#10;NBUJrn9jPFikyGDCYKxrA+696MeUZaePvTipOZKhXbcJEWlU8WUN5R5R4qBbH2/5TY3TumU+PDCH&#10;+4IDxhsQ7vEjFTQFhZ6ipAL3+733qI8wRiklDe5fQf2vLXOCEvXNIMC/jKfTuLCJmc7Oc2TcqWR9&#10;KjFbfQUIgTFeG8sTGfWDOpDSgX7BU7GKUVHEDMfYBeXBHZir0N0FPDZcrFZJDZfUsnBrniyPzmOf&#10;Ixqf2xfmbA/ZgGC/g8OussUb5Ha60dLAahtA1gnWx772E8AFT7jsj1G8IKd80jqezOUrAAAA//8D&#10;AFBLAwQUAAYACAAAACEA/hThstwAAAAIAQAADwAAAGRycy9kb3ducmV2LnhtbEyPwU7DMBBE70j9&#10;B2srcaN2C4Q0xKmqokrlSOHCzYmXJBCvo9hpQ7+e5QTHp1nNvM03k+vECYfQetKwXCgQSJW3LdUa&#10;3l73NymIEA1Z03lCDd8YYFPMrnKTWX+mFzwdYy24hEJmNDQx9pmUoWrQmbDwPRJnH35wJjIOtbSD&#10;OXO56+RKqUQ60xIvNKbHXYPV13F0GggPn2NVPvVL976/Vc+H5HJJEq2v59P2EUTEKf4dw68+q0PB&#10;TqUfyQbRMauU1aOG9R0Izu/VA3OpIV2tQRa5/P9A8QMAAP//AwBQSwECLQAUAAYACAAAACEAtoM4&#10;kv4AAADhAQAAEwAAAAAAAAAAAAAAAAAAAAAAW0NvbnRlbnRfVHlwZXNdLnhtbFBLAQItABQABgAI&#10;AAAAIQA4/SH/1gAAAJQBAAALAAAAAAAAAAAAAAAAAC8BAABfcmVscy8ucmVsc1BLAQItABQABgAI&#10;AAAAIQBW8zb/jQIAAHoFAAAOAAAAAAAAAAAAAAAAAC4CAABkcnMvZTJvRG9jLnhtbFBLAQItABQA&#10;BgAIAAAAIQD+FOGy3AAAAAgBAAAPAAAAAAAAAAAAAAAAAOcEAABkcnMvZG93bnJldi54bWxQSwUG&#10;AAAAAAQABADzAAAA8AUAAAAA&#10;" fillcolor="#393737 [814]" strokecolor="white [3201]" strokeweight="1.5pt">
                 <v:textbox>
@@ -4463,8 +4493,6 @@
         <w:pStyle w:val="Listenabsatz"/>
         <w:ind w:left="1080"/>
       </w:pPr>
-      <w:bookmarkStart w:id="0" w:name="_GoBack"/>
-      <w:bookmarkEnd w:id="0"/>
     </w:p>
     <w:p>
       <w:pPr>
@@ -4647,7 +4675,7 @@
               </wp:anchor>
             </w:drawing>
           </mc:Choice>
-          <mc:Fallback>
+          <mc:Fallback xmlns:w16se="http://schemas.microsoft.com/office/word/2015/wordml/symex" xmlns:cx2="http://schemas.microsoft.com/office/drawing/2015/10/21/chartex" xmlns:cx1="http://schemas.microsoft.com/office/drawing/2015/9/8/chartex" xmlns:cx="http://schemas.microsoft.com/office/drawing/2014/chartex">
             <w:pict>
               <v:rect w14:anchorId="5F183009" id="Rechteck 11" o:spid="_x0000_s1032" style="position:absolute;left:0;text-align:left;margin-left:260.65pt;margin-top:2.5pt;width:199.5pt;height:52.5pt;z-index:251674624;visibility:visible;mso-wrap-style:square;mso-width-percent:0;mso-height-percent:0;mso-wrap-distance-left:9pt;mso-wrap-distance-top:0;mso-wrap-distance-right:9pt;mso-wrap-distance-bottom:0;mso-position-horizontal:absolute;mso-position-horizontal-relative:text;mso-position-vertical:absolute;mso-position-vertical-relative:text;mso-width-percent:0;mso-height-percent:0;mso-width-relative:margin;mso-height-relative:margin;v-text-anchor:middle" o:gfxdata="UEsDBBQABgAIAAAAIQC2gziS/gAAAOEBAAATAAAAW0NvbnRlbnRfVHlwZXNdLnhtbJSRQU7DMBBF&#10;90jcwfIWJU67QAgl6YK0S0CoHGBkTxKLZGx5TGhvj5O2G0SRWNoz/78nu9wcxkFMGNg6quQqL6RA&#10;0s5Y6ir5vt9lD1JwBDIwOMJKHpHlpr69KfdHjyxSmriSfYz+USnWPY7AufNIadK6MEJMx9ApD/oD&#10;OlTrorhX2lFEilmcO2RdNtjC5xDF9pCuTyYBB5bi6bQ4syoJ3g9WQ0ymaiLzg5KdCXlKLjvcW893&#10;SUOqXwnz5DrgnHtJTxOsQfEKIT7DmDSUCaxw7Rqn8787ZsmRM9e2VmPeBN4uqYvTtW7jvijg9N/y&#10;JsXecLq0q+WD6m8AAAD//wMAUEsDBBQABgAIAAAAIQA4/SH/1gAAAJQBAAALAAAAX3JlbHMvLnJl&#10;bHOkkMFqwzAMhu+DvYPRfXGawxijTi+j0GvpHsDYimMaW0Yy2fr2M4PBMnrbUb/Q94l/f/hMi1qR&#10;JVI2sOt6UJgd+ZiDgffL8ekFlFSbvV0oo4EbChzGx4f9GRdb25HMsYhqlCwG5lrLq9biZkxWOiqY&#10;22YiTra2kYMu1l1tQD30/bPm3wwYN0x18gb45AdQl1tp5j/sFB2T0FQ7R0nTNEV3j6o9feQzro1i&#10;OWA14Fm+Q8a1a8+Bvu/d/dMb2JY5uiPbhG/ktn4cqGU/er3pcvwCAAD//wMAUEsDBBQABgAIAAAA&#10;IQAt59LRjQIAAHwFAAAOAAAAZHJzL2Uyb0RvYy54bWysVN1P2zAQf5+0/8Hy+0g/aNkqUlSBmCYx&#10;QMDEs+vYjTXb59luk+6v5+ykoWK8bNpLcuf7vvvdnV+0RpOd8EGBLen4ZESJsBwqZTcl/fF0/ekz&#10;JSEyWzENVpR0LwK9WH78cN64hZhADboSnqATGxaNK2kdo1sUReC1MCycgBMWhRK8YRFZvykqzxr0&#10;bnQxGY3mRQO+ch64CAFfrzohXWb/Ugoe76QMIhJdUswt5q/P33X6Fstztth45mrF+zTYP2RhmLIY&#10;dHB1xSIjW6/+cGUU9xBAxhMOpgApFRe5BqxmPHpTzWPNnMi1YHOCG9oU/p9bfru790RVOLsxJZYZ&#10;nNGD4HUU/CfBJ+xP48IC1R7dve+5gGQqtpXepD+WQdrc0/3QU9FGwvFxMptO5zNsPUfZfD4/Qxrd&#10;FK/Wzof4VYAhiSipx5nlVrLdTYid6kElBQugVXWttM5Mwom41J7sGE54vZlkU70136Hq3iaz0egQ&#10;MsMqqecEjjwVqciurEzFvRbJv7YPQmJ7sJBp9jx46JzrmFuE1WTNZCIxtcFo/J4R41zYOO3b0Osn&#10;U5EB+zfGg0WODDYOxkZZ8O9Ff01ZdvrYi6OaExnbdZsxMT/Mfw3VHnHioVug4Pi1wmndsBDvmceN&#10;wQHjFYh3+JEampJCT1FSg//93nvSRyCjlJIGN7Ck4deWeUGJ/mYR4l/Gp6dpZTNzOjubIOOPJetj&#10;id2aS0AIIIoxu0wm/agPpPRgnvFYrFJUFDHLMXZJefQH5jJ2lwHPDRerVVbDNXUs3thHx5Pz1OeE&#10;xqf2mXnXQzYi2G/hsK1s8Qa5nW6ytLDaRpAqwzp1uutrPwFc8YzL/hylG3LMZ63Xo7l8AQAA//8D&#10;AFBLAwQUAAYACAAAACEAeZ3r7twAAAAJAQAADwAAAGRycy9kb3ducmV2LnhtbEyPwU7DMBBE70j8&#10;g7VI3KidVEQlxKmqokrlSNsLNydekkC8jmKnDf16lhPcdjRPszPFena9OOMYOk8akoUCgVR721Gj&#10;4XTcPaxAhGjImt4TavjGAOvy9qYwufUXesPzITaCQyjkRkMb45BLGeoWnQkLPyCx9+FHZyLLsZF2&#10;NBcOd71MlcqkMx3xh9YMuG2x/jpMTgPh/nOqq5chce+7pXrdZ9drlml9fzdvnkFEnOMfDL/1uTqU&#10;3KnyE9kgeg2PabJklA+exP5TqlhXDCZKgSwL+X9B+QMAAP//AwBQSwECLQAUAAYACAAAACEAtoM4&#10;kv4AAADhAQAAEwAAAAAAAAAAAAAAAAAAAAAAW0NvbnRlbnRfVHlwZXNdLnhtbFBLAQItABQABgAI&#10;AAAAIQA4/SH/1gAAAJQBAAALAAAAAAAAAAAAAAAAAC8BAABfcmVscy8ucmVsc1BLAQItABQABgAI&#10;AAAAIQAt59LRjQIAAHwFAAAOAAAAAAAAAAAAAAAAAC4CAABkcnMvZTJvRG9jLnhtbFBLAQItABQA&#10;BgAIAAAAIQB5nevu3AAAAAkBAAAPAAAAAAAAAAAAAAAAAOcEAABkcnMvZG93bnJldi54bWxQSwUG&#10;AAAAAAQABADzAAAA8AUAAAAA&#10;" fillcolor="#393737 [814]" strokecolor="white [3201]" strokeweight="1.5pt">
                 <v:textbox>
@@ -4779,19 +4807,7 @@
                               <w:rPr>
                                 <w:color w:val="FFFFFF" w:themeColor="background1"/>
                               </w:rPr>
-                              <w:t>„</w:t>
-                            </w:r>
-                            <w:r>
-                              <w:rPr>
-                                <w:color w:val="FFFFFF" w:themeColor="background1"/>
-                              </w:rPr>
-                              <w:t>Sounds/sound_fx_foodsteps1.wav</w:t>
-                            </w:r>
-                            <w:r>
-                              <w:rPr>
-                                <w:color w:val="FFFFFF" w:themeColor="background1"/>
-                              </w:rPr>
-                              <w:t>“</w:t>
+                              <w:t>„Sounds/sound_fx_foodsteps1.wav“</w:t>
                             </w:r>
                           </w:p>
                           <w:p>
@@ -4840,7 +4856,7 @@
               </wp:anchor>
             </w:drawing>
           </mc:Choice>
-          <mc:Fallback>
+          <mc:Fallback xmlns:w16se="http://schemas.microsoft.com/office/word/2015/wordml/symex" xmlns:cx2="http://schemas.microsoft.com/office/drawing/2015/10/21/chartex" xmlns:cx1="http://schemas.microsoft.com/office/drawing/2015/9/8/chartex" xmlns:cx="http://schemas.microsoft.com/office/drawing/2014/chartex">
             <w:pict>
               <v:rect w14:anchorId="2A292802" id="Rechteck 10" o:spid="_x0000_s1033" style="position:absolute;left:0;text-align:left;margin-left:55.15pt;margin-top:1.75pt;width:199.5pt;height:52.5pt;z-index:251672576;visibility:visible;mso-wrap-style:square;mso-width-percent:0;mso-height-percent:0;mso-wrap-distance-left:9pt;mso-wrap-distance-top:0;mso-wrap-distance-right:9pt;mso-wrap-distance-bottom:0;mso-position-horizontal:absolute;mso-position-horizontal-relative:text;mso-position-vertical:absolute;mso-position-vertical-relative:text;mso-width-percent:0;mso-height-percent:0;mso-width-relative:margin;mso-height-relative:margin;v-text-anchor:middle" o:gfxdata="UEsDBBQABgAIAAAAIQC2gziS/gAAAOEBAAATAAAAW0NvbnRlbnRfVHlwZXNdLnhtbJSRQU7DMBBF&#10;90jcwfIWJU67QAgl6YK0S0CoHGBkTxKLZGx5TGhvj5O2G0SRWNoz/78nu9wcxkFMGNg6quQqL6RA&#10;0s5Y6ir5vt9lD1JwBDIwOMJKHpHlpr69KfdHjyxSmriSfYz+USnWPY7AufNIadK6MEJMx9ApD/oD&#10;OlTrorhX2lFEilmcO2RdNtjC5xDF9pCuTyYBB5bi6bQ4syoJ3g9WQ0ymaiLzg5KdCXlKLjvcW893&#10;SUOqXwnz5DrgnHtJTxOsQfEKIT7DmDSUCaxw7Rqn8787ZsmRM9e2VmPeBN4uqYvTtW7jvijg9N/y&#10;JsXecLq0q+WD6m8AAAD//wMAUEsDBBQABgAIAAAAIQA4/SH/1gAAAJQBAAALAAAAX3JlbHMvLnJl&#10;bHOkkMFqwzAMhu+DvYPRfXGawxijTi+j0GvpHsDYimMaW0Yy2fr2M4PBMnrbUb/Q94l/f/hMi1qR&#10;JVI2sOt6UJgd+ZiDgffL8ekFlFSbvV0oo4EbChzGx4f9GRdb25HMsYhqlCwG5lrLq9biZkxWOiqY&#10;22YiTra2kYMu1l1tQD30/bPm3wwYN0x18gb45AdQl1tp5j/sFB2T0FQ7R0nTNEV3j6o9feQzro1i&#10;OWA14Fm+Q8a1a8+Bvu/d/dMb2JY5uiPbhG/ktn4cqGU/er3pcvwCAAD//wMAUEsDBBQABgAIAAAA&#10;IQBAg0xrjAIAAHwFAAAOAAAAZHJzL2Uyb0RvYy54bWysVEtv2zAMvg/YfxB0X51Hk25BnSJo0WFA&#10;txZth54VWYqFSaImKbGzXz9Kdpyg62XDLjYpvsmPvLxqjSY74YMCW9Lx2YgSYTlUym5K+v359sNH&#10;SkJktmIarCjpXgR6tXz/7rJxCzGBGnQlPEEnNiwaV9I6RrcoisBrYVg4AycsCiV4wyKyflNUnjXo&#10;3ehiMhrNiwZ85TxwEQK+3nRCusz+pRQ83ksZRCS6pJhbzF+fv+v0LZaXbLHxzNWK92mwf8jCMGUx&#10;6ODqhkVGtl794coo7iGAjGccTAFSKi5yDVjNePSqmqeaOZFrweYEN7Qp/D+3/NvuwRNV4eywPZYZ&#10;nNGj4HUU/AfBJ+xP48IC1Z7cg++5gGQqtpXepD+WQdrc0/3QU9FGwvFxMptO5zP0zVE2n88vkEY3&#10;xdHa+RA/CzAkESX1OLPcSra7C7FTPaikYAG0qm6V1plJOBHX2pMdwwmvN5NsqrfmK1Td22Q2Gh1C&#10;Zlgl9ZzAiaciFdmVlam41yL51/ZRSGwPFjLNngcPnXMdx301WTOZSExtMBq/ZcQ4FzZOe8NeP5mK&#10;DNi/MR4scmSwcTA2yoJ/K/oxZdnpYy9Oak5kbNdtxsRFyjG9rKHaI048dAsUHL9VOK07FuID87gx&#10;OGC8AvEeP1JDU1LoKUpq8L/eek/6CGSUUtLgBpY0/NwyLyjRXyxC/NP4/DytbGbOZxcTZPypZH0q&#10;sVtzDQiBMd4bxzOZ9KM+kNKDecFjsUpRUcQsx9gl5dEfmOvYXQY8N1ysVlkN19SxeGefHE/OU58T&#10;Gp/bF+ZdD9mIYP8Gh21li1fI7XSTpYXVNoJUGdbHvvYTwBXPuOzPUbohp3zWOh7N5W8AAAD//wMA&#10;UEsDBBQABgAIAAAAIQD3lPAD3AAAAAkBAAAPAAAAZHJzL2Rvd25yZXYueG1sTI/BTsMwEETvSPyD&#10;tUjcqB2iRCXEqRCoUnukcOHmxEsSiNdR7LShX9/lBMenGc2+LTeLG8QRp9B70pCsFAikxtueWg3v&#10;b9u7NYgQDVkzeEINPxhgU11flaaw/kSveDzEVvAIhcJo6GIcCylD06EzYeVHJM4+/eRMZJxaaSdz&#10;4nE3yHulculMT3yhMyM+d9h8H2angXD3NTf1y5i4j22q9rv8fM5zrW9vlqdHEBGX+FeGX31Wh4qd&#10;aj+TDWJgTlTKVQ1pBoLzTD0w1xyodQayKuX/D6oLAAAA//8DAFBLAQItABQABgAIAAAAIQC2gziS&#10;/gAAAOEBAAATAAAAAAAAAAAAAAAAAAAAAABbQ29udGVudF9UeXBlc10ueG1sUEsBAi0AFAAGAAgA&#10;AAAhADj9If/WAAAAlAEAAAsAAAAAAAAAAAAAAAAALwEAAF9yZWxzLy5yZWxzUEsBAi0AFAAGAAgA&#10;AAAhAECDTGuMAgAAfAUAAA4AAAAAAAAAAAAAAAAALgIAAGRycy9lMm9Eb2MueG1sUEsBAi0AFAAG&#10;AAgAAAAhAPeU8APcAAAACQEAAA8AAAAAAAAAAAAAAAAA5gQAAGRycy9kb3ducmV2LnhtbFBLBQYA&#10;AAAABAAEAPMAAADvBQAAAAA=&#10;" fillcolor="#393737 [814]" strokecolor="white [3201]" strokeweight="1.5pt">
                 <v:textbox>
@@ -4968,13 +4984,7 @@
       </w:r>
       <w:proofErr w:type="spellEnd"/>
       <w:r>
-        <w:rPr>
-          <w:i/>
-        </w:rPr>
-        <w:t>,</w:t>
-      </w:r>
-      <w:r>
-        <w:t xml:space="preserve"> welcher sich in Zeile 360 befindet. Füge in die entsprechende </w:t>
+        <w:t xml:space="preserve">. Füge in die entsprechende </w:t>
       </w:r>
       <w:proofErr w:type="spellStart"/>
       <w:r>
@@ -4985,15 +4995,7 @@
         <w:t xml:space="preserve">-Bedingung </w:t>
       </w:r>
       <w:r>
-        <w:t xml:space="preserve">das Abspielen des </w:t>
-      </w:r>
-      <w:proofErr w:type="spellStart"/>
-      <w:r>
-        <w:t>Sounde</w:t>
-      </w:r>
-      <w:proofErr w:type="spellEnd"/>
-      <w:r>
-        <w:t xml:space="preserve">-Effektes ein. </w:t>
+        <w:t xml:space="preserve">das Abspielen des Sound-Effektes ein. </w:t>
       </w:r>
       <w:r>
         <w:t>(Die Logik haben wir für dich übernommen…)</w:t>
@@ -5038,7 +5040,7 @@
                     </pic:cNvPicPr>
                   </pic:nvPicPr>
                   <pic:blipFill>
-                    <a:blip r:embed="rId9" cstate="print">
+                    <a:blip r:embed="rId10" cstate="print">
                       <a:extLst>
                         <a:ext uri="{28A0092B-C50C-407E-A947-70E740481C1C}">
                           <a14:useLocalDpi xmlns:a14="http://schemas.microsoft.com/office/drawing/2010/main" val="0"/>
@@ -5250,54 +5252,79 @@
           <w:i/>
           <w:sz w:val="20"/>
         </w:rPr>
-        <w:t xml:space="preserve">Hinweis: Die Distanz wird bereits in der Methode berechnet. Außerdem könnte </w:t>
-      </w:r>
+        <w:t xml:space="preserve">Hinweis: Die Distanz wird bereits in der </w:t>
+      </w:r>
+      <w:proofErr w:type="spellStart"/>
       <w:r>
         <w:rPr>
           <w:i/>
           <w:sz w:val="20"/>
         </w:rPr>
-        <w:t xml:space="preserve">dir </w:t>
-      </w:r>
+        <w:t>findNextBook</w:t>
+      </w:r>
+      <w:proofErr w:type="spellEnd"/>
       <w:r>
         <w:rPr>
           <w:i/>
           <w:sz w:val="20"/>
         </w:rPr>
-        <w:t xml:space="preserve">die Methode </w:t>
-      </w:r>
-      <w:proofErr w:type="spellStart"/>
+        <w:t xml:space="preserve"> </w:t>
+      </w:r>
       <w:r>
         <w:rPr>
           <w:i/>
           <w:sz w:val="20"/>
         </w:rPr>
-        <w:t>showHUD</w:t>
-      </w:r>
-      <w:proofErr w:type="spellEnd"/>
+        <w:t xml:space="preserve">Methode berechnet. Außerdem könnte </w:t>
+      </w:r>
       <w:r>
         <w:rPr>
           <w:i/>
           <w:sz w:val="20"/>
         </w:rPr>
-        <w:t xml:space="preserve"> helfen… (Head-</w:t>
-      </w:r>
-      <w:proofErr w:type="spellStart"/>
+        <w:t xml:space="preserve">dir </w:t>
+      </w:r>
       <w:r>
         <w:rPr>
           <w:i/>
           <w:sz w:val="20"/>
         </w:rPr>
-        <w:t>up</w:t>
-      </w:r>
-      <w:proofErr w:type="spellEnd"/>
+        <w:t xml:space="preserve">die Methode </w:t>
+      </w:r>
+      <w:proofErr w:type="spellStart"/>
       <w:r>
         <w:rPr>
           <w:i/>
           <w:sz w:val="20"/>
         </w:rPr>
+        <w:t>showHUD</w:t>
+      </w:r>
+      <w:proofErr w:type="spellEnd"/>
+      <w:r>
+        <w:rPr>
+          <w:i/>
+          <w:sz w:val="20"/>
+        </w:rPr>
+        <w:t xml:space="preserve"> helfen… (Head-</w:t>
+      </w:r>
+      <w:proofErr w:type="spellStart"/>
+      <w:r>
+        <w:rPr>
+          <w:i/>
+          <w:sz w:val="20"/>
+        </w:rPr>
+        <w:t>up</w:t>
+      </w:r>
+      <w:proofErr w:type="spellEnd"/>
+      <w:r>
+        <w:rPr>
+          <w:i/>
+          <w:sz w:val="20"/>
+        </w:rPr>
         <w:t>-display)</w:t>
       </w:r>
+      <w:bookmarkStart w:id="0" w:name="_GoBack"/>
+      <w:bookmarkEnd w:id="0"/>
     </w:p>
     <w:p>
       <w:pPr>
@@ -5432,7 +5459,7 @@
       </w:pPr>
     </w:p>
     <w:sectPr>
-      <w:footerReference w:type="default" r:id="rId10"/>
+      <w:footerReference w:type="default" r:id="rId11"/>
       <w:pgSz w:w="11906" w:h="16838"/>
       <w:pgMar w:top="1417" w:right="1417" w:bottom="1134" w:left="1417" w:header="708" w:footer="708" w:gutter="0"/>
       <w:cols w:space="708"/>
@@ -5443,7 +5470,7 @@
 </file>
 
 <file path=word/endnotes.xml><?xml version="1.0" encoding="utf-8"?>
-<w:endnotes xmlns:wpc="http://schemas.microsoft.com/office/word/2010/wordprocessingCanvas" xmlns:cx="http://schemas.microsoft.com/office/drawing/2014/chartex" xmlns:cx1="http://schemas.microsoft.com/office/drawing/2015/9/8/chartex" xmlns:cx2="http://schemas.microsoft.com/office/drawing/2015/10/21/chartex" xmlns:mc="http://schemas.openxmlformats.org/markup-compatibility/2006" xmlns:o="urn:schemas-microsoft-com:office:office" xmlns:r="http://schemas.openxmlformats.org/officeDocument/2006/relationships" xmlns:m="http://schemas.openxmlformats.org/officeDocument/2006/math" xmlns:v="urn:schemas-microsoft-com:vml" xmlns:wp14="http://schemas.microsoft.com/office/word/2010/wordprocessingDrawing" xmlns:wp="http://schemas.openxmlformats.org/drawingml/2006/wordprocessingDrawing" xmlns:w10="urn:schemas-microsoft-com:office:word" xmlns:w="http://schemas.openxmlformats.org/wordprocessingml/2006/main" xmlns:w14="http://schemas.microsoft.com/office/word/2010/wordml" xmlns:w15="http://schemas.microsoft.com/office/word/2012/wordml" xmlns:w16se="http://schemas.microsoft.com/office/word/2015/wordml/symex" xmlns:wpg="http://schemas.microsoft.com/office/word/2010/wordprocessingGroup" xmlns:wpi="http://schemas.microsoft.com/office/word/2010/wordprocessingInk" xmlns:wne="http://schemas.microsoft.com/office/word/2006/wordml" xmlns:wps="http://schemas.microsoft.com/office/word/2010/wordprocessingShape" mc:Ignorable="w14 w15 w16se wp14">
+<w:endnotes xmlns:wpc="http://schemas.microsoft.com/office/word/2010/wordprocessingCanvas" xmlns:mo="http://schemas.microsoft.com/office/mac/office/2008/main" xmlns:mc="http://schemas.openxmlformats.org/markup-compatibility/2006" xmlns:mv="urn:schemas-microsoft-com:mac:vml" xmlns:o="urn:schemas-microsoft-com:office:office" xmlns:r="http://schemas.openxmlformats.org/officeDocument/2006/relationships" xmlns:m="http://schemas.openxmlformats.org/officeDocument/2006/math" xmlns:v="urn:schemas-microsoft-com:vml" xmlns:wp14="http://schemas.microsoft.com/office/word/2010/wordprocessingDrawing" xmlns:wp="http://schemas.openxmlformats.org/drawingml/2006/wordprocessingDrawing" xmlns:w10="urn:schemas-microsoft-com:office:word" xmlns:w="http://schemas.openxmlformats.org/wordprocessingml/2006/main" xmlns:w14="http://schemas.microsoft.com/office/word/2010/wordml" xmlns:w15="http://schemas.microsoft.com/office/word/2012/wordml" xmlns:wpg="http://schemas.microsoft.com/office/word/2010/wordprocessingGroup" xmlns:wpi="http://schemas.microsoft.com/office/word/2010/wordprocessingInk" xmlns:wne="http://schemas.microsoft.com/office/word/2006/wordml" xmlns:wps="http://schemas.microsoft.com/office/word/2010/wordprocessingShape" mc:Ignorable="w14 w15 wp14">
   <w:endnote w:type="separator" w:id="-1">
     <w:p>
       <w:pPr>
@@ -5468,7 +5495,7 @@
 </file>
 
 <file path=word/footer1.xml><?xml version="1.0" encoding="utf-8"?>
-<w:ftr xmlns:wpc="http://schemas.microsoft.com/office/word/2010/wordprocessingCanvas" xmlns:cx="http://schemas.microsoft.com/office/drawing/2014/chartex" xmlns:cx1="http://schemas.microsoft.com/office/drawing/2015/9/8/chartex" xmlns:cx2="http://schemas.microsoft.com/office/drawing/2015/10/21/chartex" xmlns:mc="http://schemas.openxmlformats.org/markup-compatibility/2006" xmlns:o="urn:schemas-microsoft-com:office:office" xmlns:r="http://schemas.openxmlformats.org/officeDocument/2006/relationships" xmlns:m="http://schemas.openxmlformats.org/officeDocument/2006/math" xmlns:v="urn:schemas-microsoft-com:vml" xmlns:wp14="http://schemas.microsoft.com/office/word/2010/wordprocessingDrawing" xmlns:wp="http://schemas.openxmlformats.org/drawingml/2006/wordprocessingDrawing" xmlns:w10="urn:schemas-microsoft-com:office:word" xmlns:w="http://schemas.openxmlformats.org/wordprocessingml/2006/main" xmlns:w14="http://schemas.microsoft.com/office/word/2010/wordml" xmlns:w15="http://schemas.microsoft.com/office/word/2012/wordml" xmlns:w16se="http://schemas.microsoft.com/office/word/2015/wordml/symex" xmlns:wpg="http://schemas.microsoft.com/office/word/2010/wordprocessingGroup" xmlns:wpi="http://schemas.microsoft.com/office/word/2010/wordprocessingInk" xmlns:wne="http://schemas.microsoft.com/office/word/2006/wordml" xmlns:wps="http://schemas.microsoft.com/office/word/2010/wordprocessingShape" mc:Ignorable="w14 w15 w16se wp14">
+<w:ftr xmlns:wpc="http://schemas.microsoft.com/office/word/2010/wordprocessingCanvas" xmlns:mo="http://schemas.microsoft.com/office/mac/office/2008/main" xmlns:mc="http://schemas.openxmlformats.org/markup-compatibility/2006" xmlns:mv="urn:schemas-microsoft-com:mac:vml" xmlns:o="urn:schemas-microsoft-com:office:office" xmlns:r="http://schemas.openxmlformats.org/officeDocument/2006/relationships" xmlns:m="http://schemas.openxmlformats.org/officeDocument/2006/math" xmlns:v="urn:schemas-microsoft-com:vml" xmlns:wp14="http://schemas.microsoft.com/office/word/2010/wordprocessingDrawing" xmlns:wp="http://schemas.openxmlformats.org/drawingml/2006/wordprocessingDrawing" xmlns:w10="urn:schemas-microsoft-com:office:word" xmlns:w="http://schemas.openxmlformats.org/wordprocessingml/2006/main" xmlns:w14="http://schemas.microsoft.com/office/word/2010/wordml" xmlns:w15="http://schemas.microsoft.com/office/word/2012/wordml" xmlns:wpg="http://schemas.microsoft.com/office/word/2010/wordprocessingGroup" xmlns:wpi="http://schemas.microsoft.com/office/word/2010/wordprocessingInk" xmlns:wne="http://schemas.microsoft.com/office/word/2006/wordml" xmlns:wps="http://schemas.microsoft.com/office/word/2010/wordprocessingShape" mc:Ignorable="w14 w15 wp14">
   <w:p>
     <w:pPr>
       <w:pStyle w:val="Fuzeile"/>
@@ -5480,28 +5507,22 @@
       <w:rPr>
         <w:rFonts w:asciiTheme="majorHAnsi" w:hAnsiTheme="majorHAnsi" w:cstheme="majorHAnsi"/>
       </w:rPr>
-      <w:t xml:space="preserve">Julian </w:t>
+      <w:t>Julian Wadephul,</w:t>
+    </w:r>
+    <w:r>
+      <w:rPr>
+        <w:rFonts w:asciiTheme="majorHAnsi" w:hAnsiTheme="majorHAnsi" w:cstheme="majorHAnsi"/>
+      </w:rPr>
+      <w:t xml:space="preserve"> Florian </w:t>
     </w:r>
     <w:proofErr w:type="spellStart"/>
     <w:r>
       <w:rPr>
         <w:rFonts w:asciiTheme="majorHAnsi" w:hAnsiTheme="majorHAnsi" w:cstheme="majorHAnsi"/>
       </w:rPr>
-      <w:t>Wadephul</w:t>
+      <w:t>Rottach</w:t>
     </w:r>
     <w:proofErr w:type="spellEnd"/>
-    <w:r>
-      <w:rPr>
-        <w:rFonts w:asciiTheme="majorHAnsi" w:hAnsiTheme="majorHAnsi" w:cstheme="majorHAnsi"/>
-      </w:rPr>
-      <w:t>,</w:t>
-    </w:r>
-    <w:r>
-      <w:rPr>
-        <w:rFonts w:asciiTheme="majorHAnsi" w:hAnsiTheme="majorHAnsi" w:cstheme="majorHAnsi"/>
-      </w:rPr>
-      <w:t xml:space="preserve"> Florian Rottach</w:t>
-    </w:r>
     <w:r>
       <w:rPr>
         <w:rFonts w:asciiTheme="majorHAnsi" w:hAnsiTheme="majorHAnsi" w:cstheme="majorHAnsi"/>
@@ -5526,7 +5547,7 @@
 </file>
 
 <file path=word/footnotes.xml><?xml version="1.0" encoding="utf-8"?>
-<w:footnotes xmlns:wpc="http://schemas.microsoft.com/office/word/2010/wordprocessingCanvas" xmlns:cx="http://schemas.microsoft.com/office/drawing/2014/chartex" xmlns:cx1="http://schemas.microsoft.com/office/drawing/2015/9/8/chartex" xmlns:cx2="http://schemas.microsoft.com/office/drawing/2015/10/21/chartex" xmlns:mc="http://schemas.openxmlformats.org/markup-compatibility/2006" xmlns:o="urn:schemas-microsoft-com:office:office" xmlns:r="http://schemas.openxmlformats.org/officeDocument/2006/relationships" xmlns:m="http://schemas.openxmlformats.org/officeDocument/2006/math" xmlns:v="urn:schemas-microsoft-com:vml" xmlns:wp14="http://schemas.microsoft.com/office/word/2010/wordprocessingDrawing" xmlns:wp="http://schemas.openxmlformats.org/drawingml/2006/wordprocessingDrawing" xmlns:w10="urn:schemas-microsoft-com:office:word" xmlns:w="http://schemas.openxmlformats.org/wordprocessingml/2006/main" xmlns:w14="http://schemas.microsoft.com/office/word/2010/wordml" xmlns:w15="http://schemas.microsoft.com/office/word/2012/wordml" xmlns:w16se="http://schemas.microsoft.com/office/word/2015/wordml/symex" xmlns:wpg="http://schemas.microsoft.com/office/word/2010/wordprocessingGroup" xmlns:wpi="http://schemas.microsoft.com/office/word/2010/wordprocessingInk" xmlns:wne="http://schemas.microsoft.com/office/word/2006/wordml" xmlns:wps="http://schemas.microsoft.com/office/word/2010/wordprocessingShape" mc:Ignorable="w14 w15 w16se wp14">
+<w:footnotes xmlns:wpc="http://schemas.microsoft.com/office/word/2010/wordprocessingCanvas" xmlns:mo="http://schemas.microsoft.com/office/mac/office/2008/main" xmlns:mc="http://schemas.openxmlformats.org/markup-compatibility/2006" xmlns:mv="urn:schemas-microsoft-com:mac:vml" xmlns:o="urn:schemas-microsoft-com:office:office" xmlns:r="http://schemas.openxmlformats.org/officeDocument/2006/relationships" xmlns:m="http://schemas.openxmlformats.org/officeDocument/2006/math" xmlns:v="urn:schemas-microsoft-com:vml" xmlns:wp14="http://schemas.microsoft.com/office/word/2010/wordprocessingDrawing" xmlns:wp="http://schemas.openxmlformats.org/drawingml/2006/wordprocessingDrawing" xmlns:w10="urn:schemas-microsoft-com:office:word" xmlns:w="http://schemas.openxmlformats.org/wordprocessingml/2006/main" xmlns:w14="http://schemas.microsoft.com/office/word/2010/wordml" xmlns:w15="http://schemas.microsoft.com/office/word/2012/wordml" xmlns:wpg="http://schemas.microsoft.com/office/word/2010/wordprocessingGroup" xmlns:wpi="http://schemas.microsoft.com/office/word/2010/wordprocessingInk" xmlns:wne="http://schemas.microsoft.com/office/word/2006/wordml" xmlns:wps="http://schemas.microsoft.com/office/word/2010/wordprocessingShape" mc:Ignorable="w14 w15 wp14">
   <w:footnote w:type="separator" w:id="-1">
     <w:p>
       <w:pPr>
@@ -5551,8 +5572,8 @@
 </file>
 
 <file path=word/numbering.xml><?xml version="1.0" encoding="utf-8"?>
-<w:numbering xmlns:wpc="http://schemas.microsoft.com/office/word/2010/wordprocessingCanvas" xmlns:cx="http://schemas.microsoft.com/office/drawing/2014/chartex" xmlns:cx1="http://schemas.microsoft.com/office/drawing/2015/9/8/chartex" xmlns:cx2="http://schemas.microsoft.com/office/drawing/2015/10/21/chartex" xmlns:mc="http://schemas.openxmlformats.org/markup-compatibility/2006" xmlns:o="urn:schemas-microsoft-com:office:office" xmlns:r="http://schemas.openxmlformats.org/officeDocument/2006/relationships" xmlns:m="http://schemas.openxmlformats.org/officeDocument/2006/math" xmlns:v="urn:schemas-microsoft-com:vml" xmlns:wp14="http://schemas.microsoft.com/office/word/2010/wordprocessingDrawing" xmlns:wp="http://schemas.openxmlformats.org/drawingml/2006/wordprocessingDrawing" xmlns:w10="urn:schemas-microsoft-com:office:word" xmlns:w="http://schemas.openxmlformats.org/wordprocessingml/2006/main" xmlns:w14="http://schemas.microsoft.com/office/word/2010/wordml" xmlns:w15="http://schemas.microsoft.com/office/word/2012/wordml" xmlns:w16se="http://schemas.microsoft.com/office/word/2015/wordml/symex" xmlns:wpg="http://schemas.microsoft.com/office/word/2010/wordprocessingGroup" xmlns:wpi="http://schemas.microsoft.com/office/word/2010/wordprocessingInk" xmlns:wne="http://schemas.microsoft.com/office/word/2006/wordml" xmlns:wps="http://schemas.microsoft.com/office/word/2010/wordprocessingShape" mc:Ignorable="w14 w15 w16se wp14">
-  <w:abstractNum w:abstractNumId="0" w15:restartNumberingAfterBreak="0">
+<w:numbering xmlns:wpc="http://schemas.microsoft.com/office/word/2010/wordprocessingCanvas" xmlns:mo="http://schemas.microsoft.com/office/mac/office/2008/main" xmlns:mc="http://schemas.openxmlformats.org/markup-compatibility/2006" xmlns:mv="urn:schemas-microsoft-com:mac:vml" xmlns:o="urn:schemas-microsoft-com:office:office" xmlns:r="http://schemas.openxmlformats.org/officeDocument/2006/relationships" xmlns:m="http://schemas.openxmlformats.org/officeDocument/2006/math" xmlns:v="urn:schemas-microsoft-com:vml" xmlns:wp14="http://schemas.microsoft.com/office/word/2010/wordprocessingDrawing" xmlns:wp="http://schemas.openxmlformats.org/drawingml/2006/wordprocessingDrawing" xmlns:w10="urn:schemas-microsoft-com:office:word" xmlns:w="http://schemas.openxmlformats.org/wordprocessingml/2006/main" xmlns:w14="http://schemas.microsoft.com/office/word/2010/wordml" xmlns:w15="http://schemas.microsoft.com/office/word/2012/wordml" xmlns:wpg="http://schemas.microsoft.com/office/word/2010/wordprocessingGroup" xmlns:wpi="http://schemas.microsoft.com/office/word/2010/wordprocessingInk" xmlns:wne="http://schemas.microsoft.com/office/word/2006/wordml" xmlns:wps="http://schemas.microsoft.com/office/word/2010/wordprocessingShape" mc:Ignorable="w14 w15 wp14">
+  <w:abstractNum w:abstractNumId="0">
     <w:nsid w:val="10FC3EF3"/>
     <w:multiLevelType w:val="hybridMultilevel"/>
     <w:tmpl w:val="49AE23E2"/>
@@ -5641,7 +5662,7 @@
       </w:pPr>
     </w:lvl>
   </w:abstractNum>
-  <w:abstractNum w:abstractNumId="1" w15:restartNumberingAfterBreak="0">
+  <w:abstractNum w:abstractNumId="1">
     <w:nsid w:val="326C13DE"/>
     <w:multiLevelType w:val="hybridMultilevel"/>
     <w:tmpl w:val="F59A9EA8"/>
@@ -5754,7 +5775,7 @@
       </w:rPr>
     </w:lvl>
   </w:abstractNum>
-  <w:abstractNum w:abstractNumId="2" w15:restartNumberingAfterBreak="0">
+  <w:abstractNum w:abstractNumId="2">
     <w:nsid w:val="35A35EDA"/>
     <w:multiLevelType w:val="hybridMultilevel"/>
     <w:tmpl w:val="522E4890"/>
@@ -5867,7 +5888,7 @@
       </w:rPr>
     </w:lvl>
   </w:abstractNum>
-  <w:abstractNum w:abstractNumId="3" w15:restartNumberingAfterBreak="0">
+  <w:abstractNum w:abstractNumId="3">
     <w:nsid w:val="3AA91D5B"/>
     <w:multiLevelType w:val="hybridMultilevel"/>
     <w:tmpl w:val="C2C0B644"/>
@@ -5980,7 +6001,7 @@
       </w:rPr>
     </w:lvl>
   </w:abstractNum>
-  <w:abstractNum w:abstractNumId="4" w15:restartNumberingAfterBreak="0">
+  <w:abstractNum w:abstractNumId="4">
     <w:nsid w:val="3F222BE3"/>
     <w:multiLevelType w:val="hybridMultilevel"/>
     <w:tmpl w:val="9940B224"/>
@@ -6069,7 +6090,7 @@
       </w:pPr>
     </w:lvl>
   </w:abstractNum>
-  <w:abstractNum w:abstractNumId="5" w15:restartNumberingAfterBreak="0">
+  <w:abstractNum w:abstractNumId="5">
     <w:nsid w:val="4A6F3F94"/>
     <w:multiLevelType w:val="hybridMultilevel"/>
     <w:tmpl w:val="1F36DBA8"/>
@@ -6158,7 +6179,7 @@
       </w:pPr>
     </w:lvl>
   </w:abstractNum>
-  <w:abstractNum w:abstractNumId="6" w15:restartNumberingAfterBreak="0">
+  <w:abstractNum w:abstractNumId="6">
     <w:nsid w:val="4B8D3174"/>
     <w:multiLevelType w:val="multilevel"/>
     <w:tmpl w:val="D214FF78"/>
@@ -6271,7 +6292,7 @@
       </w:rPr>
     </w:lvl>
   </w:abstractNum>
-  <w:abstractNum w:abstractNumId="7" w15:restartNumberingAfterBreak="0">
+  <w:abstractNum w:abstractNumId="7">
     <w:nsid w:val="4DEC130D"/>
     <w:multiLevelType w:val="hybridMultilevel"/>
     <w:tmpl w:val="CBAAE254"/>
@@ -6360,7 +6381,7 @@
       </w:pPr>
     </w:lvl>
   </w:abstractNum>
-  <w:abstractNum w:abstractNumId="8" w15:restartNumberingAfterBreak="0">
+  <w:abstractNum w:abstractNumId="8">
     <w:nsid w:val="52264B29"/>
     <w:multiLevelType w:val="hybridMultilevel"/>
     <w:tmpl w:val="C7C8D972"/>
@@ -6504,7 +6525,7 @@
 </file>
 
 <file path=word/styles.xml><?xml version="1.0" encoding="utf-8"?>
-<w:styles xmlns:mc="http://schemas.openxmlformats.org/markup-compatibility/2006" xmlns:r="http://schemas.openxmlformats.org/officeDocument/2006/relationships" xmlns:w="http://schemas.openxmlformats.org/wordprocessingml/2006/main" xmlns:w14="http://schemas.microsoft.com/office/word/2010/wordml" xmlns:w15="http://schemas.microsoft.com/office/word/2012/wordml" xmlns:w16se="http://schemas.microsoft.com/office/word/2015/wordml/symex" mc:Ignorable="w14 w15 w16se">
+<w:styles xmlns:mc="http://schemas.openxmlformats.org/markup-compatibility/2006" xmlns:r="http://schemas.openxmlformats.org/officeDocument/2006/relationships" xmlns:w="http://schemas.openxmlformats.org/wordprocessingml/2006/main" xmlns:w14="http://schemas.microsoft.com/office/word/2010/wordml" xmlns:w15="http://schemas.microsoft.com/office/word/2012/wordml" mc:Ignorable="w14 w15">
   <w:docDefaults>
     <w:rPrDefault>
       <w:rPr>
@@ -6520,7 +6541,7 @@
       </w:pPr>
     </w:pPrDefault>
   </w:docDefaults>
-  <w:latentStyles w:defLockedState="0" w:defUIPriority="99" w:defSemiHidden="0" w:defUnhideWhenUsed="0" w:defQFormat="0" w:count="372">
+  <w:latentStyles w:defLockedState="0" w:defUIPriority="99" w:defSemiHidden="0" w:defUnhideWhenUsed="0" w:defQFormat="0" w:count="380">
     <w:lsdException w:name="Normal" w:uiPriority="0" w:qFormat="1"/>
     <w:lsdException w:name="heading 1" w:uiPriority="9" w:qFormat="1"/>
     <w:lsdException w:name="heading 2" w:semiHidden="1" w:uiPriority="9" w:unhideWhenUsed="1" w:qFormat="1"/>
@@ -7020,6 +7041,7 @@
       <w:spacing w:after="0" w:line="240" w:lineRule="auto"/>
     </w:pPr>
     <w:tblPr>
+      <w:tblInd w:w="0" w:type="dxa"/>
       <w:tblBorders>
         <w:top w:val="single" w:sz="4" w:space="0" w:color="auto"/>
         <w:left w:val="single" w:sz="4" w:space="0" w:color="auto"/>
@@ -7028,9 +7050,15 @@
         <w:insideH w:val="single" w:sz="4" w:space="0" w:color="auto"/>
         <w:insideV w:val="single" w:sz="4" w:space="0" w:color="auto"/>
       </w:tblBorders>
+      <w:tblCellMar>
+        <w:top w:w="0" w:type="dxa"/>
+        <w:left w:w="108" w:type="dxa"/>
+        <w:bottom w:w="0" w:type="dxa"/>
+        <w:right w:w="108" w:type="dxa"/>
+      </w:tblCellMar>
     </w:tblPr>
   </w:style>
-  <w:style w:type="table" w:styleId="TabellemithellemGitternetz">
+  <w:style w:type="table" w:styleId="Tabellenrasterhell">
     <w:name w:val="Grid Table Light"/>
     <w:basedOn w:val="NormaleTabelle"/>
     <w:uiPriority w:val="40"/>
@@ -7039,6 +7067,7 @@
       <w:spacing w:after="0" w:line="240" w:lineRule="auto"/>
     </w:pPr>
     <w:tblPr>
+      <w:tblInd w:w="0" w:type="dxa"/>
       <w:tblBorders>
         <w:top w:val="single" w:sz="4" w:space="0" w:color="BFBFBF" w:themeColor="background1" w:themeShade="BF"/>
         <w:left w:val="single" w:sz="4" w:space="0" w:color="BFBFBF" w:themeColor="background1" w:themeShade="BF"/>
@@ -7047,6 +7076,12 @@
         <w:insideH w:val="single" w:sz="4" w:space="0" w:color="BFBFBF" w:themeColor="background1" w:themeShade="BF"/>
         <w:insideV w:val="single" w:sz="4" w:space="0" w:color="BFBFBF" w:themeColor="background1" w:themeShade="BF"/>
       </w:tblBorders>
+      <w:tblCellMar>
+        <w:top w:w="0" w:type="dxa"/>
+        <w:left w:w="108" w:type="dxa"/>
+        <w:bottom w:w="0" w:type="dxa"/>
+        <w:right w:w="108" w:type="dxa"/>
+      </w:tblCellMar>
     </w:tblPr>
   </w:style>
 </w:styles>

</xml_diff>